<commit_message>
Revised for Sophie to look at. Not yet looked at all new functionality
</commit_message>
<xml_diff>
--- a/doc/Development/SPM changes 2012 SM.docx
+++ b/doc/Development/SPM changes 2012 SM.docx
@@ -14,14 +14,31 @@
       </w:r>
     </w:p>
     <w:p>
+      <w:proofErr w:type="gramStart"/>
       <w:r>
         <w:t xml:space="preserve">Started by </w:t>
       </w:r>
       <w:r>
         <w:t>Sophie Mormede March 2012</w:t>
       </w:r>
-    </w:p>
-    <w:p/>
+      <w:r>
+        <w:t>.</w:t>
+      </w:r>
+      <w:proofErr w:type="gramEnd"/>
+      <w:r>
+        <w:t xml:space="preserve"> </w:t>
+      </w:r>
+      <w:proofErr w:type="spellStart"/>
+      <w:proofErr w:type="gramStart"/>
+      <w:r>
+        <w:t>Modded</w:t>
+      </w:r>
+      <w:proofErr w:type="spellEnd"/>
+      <w:r>
+        <w:t xml:space="preserve"> by Alistair.</w:t>
+      </w:r>
+      <w:proofErr w:type="gramEnd"/>
+    </w:p>
     <w:p/>
     <w:p>
       <w:r>
@@ -38,12 +55,236 @@
       </w:r>
     </w:p>
     <w:p/>
-    <w:p/>
     <w:p>
       <w:pPr>
         <w:pStyle w:val="Heading1"/>
       </w:pPr>
       <w:r>
+        <w:t>Syntax expansion</w:t>
+      </w:r>
+    </w:p>
+    <w:p/>
+    <w:p>
+      <w:pPr>
+        <w:pStyle w:val="Heading2"/>
+      </w:pPr>
+      <w:r>
+        <w:t>Numeric ranges</w:t>
+      </w:r>
+    </w:p>
+    <w:p/>
+    <w:p>
+      <w:r>
+        <w:t>Some arguments require vectors of years to be supplied. For these, it may be helpful to expand our allowed syntax to allow year ranges to be input. This may be useful for other commands as well (and I have yet to look where this will happen!)</w:t>
+      </w:r>
+    </w:p>
+    <w:p/>
+    <w:p>
+      <w:r>
+        <w:t xml:space="preserve">We want </w:t>
+      </w:r>
+      <w:proofErr w:type="spellStart"/>
+      <w:r>
+        <w:t>SPM</w:t>
+      </w:r>
+      <w:proofErr w:type="spellEnd"/>
+      <w:r>
+        <w:t xml:space="preserve"> </w:t>
+      </w:r>
+      <w:proofErr w:type="spellStart"/>
+      <w:r>
+        <w:t>config</w:t>
+      </w:r>
+      <w:proofErr w:type="spellEnd"/>
+      <w:r>
+        <w:t xml:space="preserve"> loader to expand any value followed by a hyphen and then another</w:t>
+      </w:r>
+      <w:r>
+        <w:t xml:space="preserve"> value into a sequential vector </w:t>
+      </w:r>
+    </w:p>
+    <w:p/>
+    <w:p>
+      <w:r>
+        <w:t xml:space="preserve">e.g., 1994-2000 </w:t>
+      </w:r>
+      <w:r>
+        <w:t xml:space="preserve">or 1994 – 2000 </w:t>
+      </w:r>
+      <w:r>
+        <w:t>gets expanded to 1994 1995 1996 1997 1998 1999 2000 2001 2002 2003 2004</w:t>
+      </w:r>
+    </w:p>
+    <w:p/>
+    <w:p>
+      <w:r>
+        <w:t xml:space="preserve">As an example, the following syntax </w:t>
+      </w:r>
+    </w:p>
+    <w:p/>
+    <w:p>
+      <w:r>
+        <w:t xml:space="preserve">@process </w:t>
+      </w:r>
+      <w:proofErr w:type="spellStart"/>
+      <w:r>
+        <w:t>MyRecruitment</w:t>
+      </w:r>
+      <w:proofErr w:type="spellEnd"/>
+    </w:p>
+    <w:p>
+      <w:proofErr w:type="gramStart"/>
+      <w:r>
+        <w:t>type</w:t>
+      </w:r>
+      <w:proofErr w:type="gramEnd"/>
+      <w:r>
+        <w:t xml:space="preserve"> </w:t>
+      </w:r>
+      <w:proofErr w:type="spellStart"/>
+      <w:r>
+        <w:t>BH</w:t>
+      </w:r>
+      <w:proofErr w:type="spellEnd"/>
+    </w:p>
+    <w:p>
+      <w:proofErr w:type="spellStart"/>
+      <w:proofErr w:type="gramStart"/>
+      <w:r>
+        <w:t>standardise_years</w:t>
+      </w:r>
+      <w:proofErr w:type="spellEnd"/>
+      <w:proofErr w:type="gramEnd"/>
+      <w:r>
+        <w:t xml:space="preserve"> 1994-2004</w:t>
+      </w:r>
+    </w:p>
+    <w:p>
+      <w:proofErr w:type="spellStart"/>
+      <w:r>
+        <w:t>YCS_years</w:t>
+      </w:r>
+      <w:proofErr w:type="spellEnd"/>
+      <w:r>
+        <w:t xml:space="preserve"> 1994 1995 1996 1997 1998 1999 2000 2001 2002 2003 2004 2005 2006 2007 2008 2009</w:t>
+      </w:r>
+    </w:p>
+    <w:p/>
+    <w:p>
+      <w:r>
+        <w:t xml:space="preserve">Is exactly equivalent to </w:t>
+      </w:r>
+    </w:p>
+    <w:p/>
+    <w:p>
+      <w:r>
+        <w:t xml:space="preserve">@process </w:t>
+      </w:r>
+      <w:proofErr w:type="spellStart"/>
+      <w:r>
+        <w:t>MyRecruitment</w:t>
+      </w:r>
+      <w:proofErr w:type="spellEnd"/>
+    </w:p>
+    <w:p>
+      <w:proofErr w:type="gramStart"/>
+      <w:r>
+        <w:t>type</w:t>
+      </w:r>
+      <w:proofErr w:type="gramEnd"/>
+      <w:r>
+        <w:t xml:space="preserve"> </w:t>
+      </w:r>
+      <w:proofErr w:type="spellStart"/>
+      <w:r>
+        <w:t>BH</w:t>
+      </w:r>
+      <w:proofErr w:type="spellEnd"/>
+    </w:p>
+    <w:p>
+      <w:proofErr w:type="spellStart"/>
+      <w:r>
+        <w:t>standardise_years</w:t>
+      </w:r>
+      <w:proofErr w:type="spellEnd"/>
+      <w:r>
+        <w:t xml:space="preserve"> 1994 1995 1996 1997 1998 1999 2000 2001 2002 2003 2004</w:t>
+      </w:r>
+    </w:p>
+    <w:p>
+      <w:proofErr w:type="spellStart"/>
+      <w:r>
+        <w:t>YCS_years</w:t>
+      </w:r>
+      <w:proofErr w:type="spellEnd"/>
+      <w:r>
+        <w:t xml:space="preserve"> 1994 1995 1996 1997 1998 1999 2000 2001 2002 2003 2004 2005 2006 2007 2008 2009</w:t>
+      </w:r>
+    </w:p>
+    <w:p/>
+    <w:p>
+      <w:pPr>
+        <w:pStyle w:val="Heading2"/>
+      </w:pPr>
+      <w:r>
+        <w:t>Entering layer data</w:t>
+      </w:r>
+    </w:p>
+    <w:p/>
+    <w:p>
+      <w:r>
+        <w:t xml:space="preserve">At the moment we require a “data” subcommand for every line of </w:t>
+      </w:r>
+      <w:proofErr w:type="spellStart"/>
+      <w:r>
+        <w:t>SPM</w:t>
+      </w:r>
+      <w:proofErr w:type="spellEnd"/>
+      <w:r>
+        <w:t xml:space="preserve"> to input layer data. Is it worth adopting the form used in </w:t>
+      </w:r>
+      <w:proofErr w:type="spellStart"/>
+      <w:r>
+        <w:t>randomstation</w:t>
+      </w:r>
+      <w:proofErr w:type="spellEnd"/>
+      <w:r>
+        <w:t xml:space="preserve"> and </w:t>
+      </w:r>
+      <w:proofErr w:type="spellStart"/>
+      <w:r>
+        <w:t>cala</w:t>
+      </w:r>
+      <w:proofErr w:type="spellEnd"/>
+      <w:r>
+        <w:t xml:space="preserve"> to have a ‘</w:t>
+      </w:r>
+      <w:proofErr w:type="spellStart"/>
+      <w:r>
+        <w:t>begin_data</w:t>
+      </w:r>
+      <w:proofErr w:type="spellEnd"/>
+      <w:r>
+        <w:t>’ and ‘</w:t>
+      </w:r>
+      <w:proofErr w:type="spellStart"/>
+      <w:r>
+        <w:t>end’data</w:t>
+      </w:r>
+      <w:proofErr w:type="spellEnd"/>
+      <w:r>
+        <w:t>’ style command? Then the subcommand is not requ</w:t>
+      </w:r>
+      <w:r>
+        <w:t>ired on each new line anymore…?. Note one difference between the programs is that we are inputting a matrix of values by row… and not a table of data with column headings.</w:t>
+      </w:r>
+    </w:p>
+    <w:p/>
+    <w:p>
+      <w:pPr>
+        <w:pStyle w:val="Heading1"/>
+      </w:pPr>
+      <w:r>
         <w:t>BIOMASS</w:t>
       </w:r>
     </w:p>
@@ -67,13 +308,19 @@
       </w:r>
       <w:proofErr w:type="spellEnd"/>
       <w:r>
-        <w:t xml:space="preserve"> function, and SPM </w:t>
-      </w:r>
-      <w:proofErr w:type="spellStart"/>
-      <w:r>
-        <w:t>fuctions</w:t>
-      </w:r>
-      <w:proofErr w:type="spellEnd"/>
+        <w:t xml:space="preserve"> function, and </w:t>
+      </w:r>
+      <w:proofErr w:type="spellStart"/>
+      <w:r>
+        <w:t>SPM</w:t>
+      </w:r>
+      <w:proofErr w:type="spellEnd"/>
+      <w:r>
+        <w:t xml:space="preserve"> </w:t>
+      </w:r>
+      <w:r>
+        <w:t>internal operator functions</w:t>
+      </w:r>
       <w:r>
         <w:t xml:space="preserve"> will be </w:t>
       </w:r>
@@ -91,13 +338,43 @@
       </w:r>
       <w:proofErr w:type="spellEnd"/>
       <w:r>
-        <w:t>. Each block has only one set of parameters, to be applied to all the categories mentioned; multiple blocks are allowed (say females and males or different species).</w:t>
-      </w:r>
-    </w:p>
-    <w:p/>
-    <w:p>
-      <w:r>
-        <w:t>Biomass and biomass density layers need to be implemented using these functions (section 4.4). Spawning stock biomass derived quantity also needs to be applied; it is the sum of the spawning biomass layer.</w:t>
+        <w:t xml:space="preserve">. </w:t>
+      </w:r>
+    </w:p>
+    <w:p/>
+    <w:p>
+      <w:r>
+        <w:t>Each block has only one set of parameters</w:t>
+      </w:r>
+      <w:r>
+        <w:t xml:space="preserve">, and is hence a discrete object. When applied in a model, the user will define, for each category, what age-size-weight relationship to use. </w:t>
+      </w:r>
+    </w:p>
+    <w:p/>
+    <w:p>
+      <w:r>
+        <w:t>Biomass and biomass density layers need to be implemented using these functions (section 4.4).</w:t>
+      </w:r>
+      <w:r>
+        <w:t xml:space="preserve"> B</w:t>
+      </w:r>
+      <w:r>
+        <w:t xml:space="preserve">iomass derived </w:t>
+      </w:r>
+      <w:r>
+        <w:t>quantiles</w:t>
+      </w:r>
+      <w:r>
+        <w:t xml:space="preserve"> also need</w:t>
+      </w:r>
+      <w:r>
+        <w:t xml:space="preserve"> </w:t>
+      </w:r>
+      <w:r>
+        <w:t xml:space="preserve">to be applied; </w:t>
+      </w:r>
+      <w:r>
+        <w:t>these are a single value that is the sum of a biomass layer.</w:t>
       </w:r>
     </w:p>
     <w:p/>
@@ -123,6 +400,7 @@
     <w:p>
       <w:proofErr w:type="gramStart"/>
       <w:r>
+        <w:lastRenderedPageBreak/>
         <w:t>type</w:t>
       </w:r>
       <w:proofErr w:type="gramEnd"/>
@@ -146,28 +424,50 @@
       </w:r>
     </w:p>
     <w:p>
-      <w:proofErr w:type="gramStart"/>
-      <w:r>
+      <w:pPr>
+        <w:rPr>
+          <w:highlight w:val="yellow"/>
+        </w:rPr>
+      </w:pPr>
+      <w:proofErr w:type="spellStart"/>
+      <w:r>
+        <w:rPr>
+          <w:highlight w:val="yellow"/>
+        </w:rPr>
+        <w:t>age_size_</w:t>
+      </w:r>
+      <w:r>
+        <w:rPr>
+          <w:highlight w:val="yellow"/>
+        </w:rPr>
         <w:t>distribution</w:t>
       </w:r>
-      <w:proofErr w:type="gramEnd"/>
-      <w:r>
-        <w:t xml:space="preserve"> normal</w:t>
-      </w:r>
-      <w:r>
-        <w:t xml:space="preserve"> </w:t>
-      </w:r>
-    </w:p>
-    <w:p>
-      <w:proofErr w:type="spellStart"/>
-      <w:proofErr w:type="gramStart"/>
-      <w:r>
-        <w:t>by_length</w:t>
-      </w:r>
-      <w:proofErr w:type="spellEnd"/>
-      <w:proofErr w:type="gramEnd"/>
-      <w:r>
-        <w:t xml:space="preserve"> True</w:t>
+      <w:proofErr w:type="spellEnd"/>
+      <w:r>
+        <w:rPr>
+          <w:highlight w:val="yellow"/>
+        </w:rPr>
+        <w:t xml:space="preserve"> </w:t>
+      </w:r>
+      <w:proofErr w:type="spellStart"/>
+      <w:r>
+        <w:rPr>
+          <w:highlight w:val="yellow"/>
+        </w:rPr>
+        <w:t>normal</w:t>
+      </w:r>
+      <w:r>
+        <w:rPr>
+          <w:highlight w:val="yellow"/>
+        </w:rPr>
+        <w:t>_by_length</w:t>
+      </w:r>
+      <w:proofErr w:type="spellEnd"/>
+      <w:r>
+        <w:rPr>
+          <w:highlight w:val="yellow"/>
+        </w:rPr>
+        <w:t xml:space="preserve"> </w:t>
       </w:r>
     </w:p>
     <w:p>
@@ -299,85 +599,65 @@
       </w:r>
       <w:proofErr w:type="spellEnd"/>
       <w:r>
-        <w:t xml:space="preserve"> have age, mean weight, mean size, and user-defined </w:t>
-      </w:r>
-      <w:proofErr w:type="spellStart"/>
+        <w:t xml:space="preserve"> have age, mean weight, mean size, and user-defined quantiles of sizes. Also optionally, the user can define specific lengths at which the corresponding weight will be returned. </w:t>
+      </w:r>
+    </w:p>
+    <w:p/>
+    <w:p>
+      <w:proofErr w:type="gramStart"/>
+      <w:r>
+        <w:t>@report[</w:t>
+      </w:r>
+      <w:proofErr w:type="gramEnd"/>
+      <w:r>
+        <w:t>label].type=</w:t>
+      </w:r>
+      <w:proofErr w:type="spellStart"/>
+      <w:r>
+        <w:t>age_size_weight</w:t>
+      </w:r>
+      <w:proofErr w:type="spellEnd"/>
+    </w:p>
+    <w:p>
+      <w:proofErr w:type="spellStart"/>
+      <w:proofErr w:type="gramStart"/>
+      <w:r>
+        <w:t>age_size_weight</w:t>
+      </w:r>
+      <w:proofErr w:type="spellEnd"/>
+      <w:proofErr w:type="gramEnd"/>
+      <w:r>
+        <w:t xml:space="preserve"> defines the label of the </w:t>
+      </w:r>
+      <w:proofErr w:type="spellStart"/>
+      <w:r>
+        <w:t>age_size_weight</w:t>
+      </w:r>
+      <w:proofErr w:type="spellEnd"/>
+      <w:r>
+        <w:t xml:space="preserve"> relationship print</w:t>
+      </w:r>
+    </w:p>
+    <w:p>
+      <w:proofErr w:type="gramStart"/>
+      <w:r>
+        <w:t>sizes</w:t>
+      </w:r>
+      <w:proofErr w:type="gramEnd"/>
+      <w:r>
+        <w:t xml:space="preserve"> defines the values of the sizes on which to print the weights (optional)</w:t>
+      </w:r>
+    </w:p>
+    <w:p>
+      <w:proofErr w:type="gramStart"/>
       <w:r>
         <w:t>quantiles</w:t>
       </w:r>
-      <w:proofErr w:type="spellEnd"/>
-      <w:r>
-        <w:t xml:space="preserve"> of sizes. Also optionally, the user can define specific lengths at which the corresponding weight will be returned. </w:t>
-      </w:r>
-    </w:p>
-    <w:p/>
-    <w:p>
-      <w:proofErr w:type="gramStart"/>
-      <w:r>
-        <w:t>@report[</w:t>
-      </w:r>
-      <w:proofErr w:type="gramEnd"/>
-      <w:r>
-        <w:t>label].type=</w:t>
-      </w:r>
-      <w:proofErr w:type="spellStart"/>
-      <w:r>
-        <w:t>age_size_weight</w:t>
-      </w:r>
-      <w:proofErr w:type="spellEnd"/>
-    </w:p>
-    <w:p>
-      <w:proofErr w:type="spellStart"/>
-      <w:proofErr w:type="gramStart"/>
-      <w:r>
-        <w:t>age_size_weight</w:t>
-      </w:r>
-      <w:proofErr w:type="spellEnd"/>
-      <w:proofErr w:type="gramEnd"/>
-      <w:r>
-        <w:t xml:space="preserve"> defines the label of the </w:t>
-      </w:r>
-      <w:proofErr w:type="spellStart"/>
-      <w:r>
-        <w:t>age_size_weight</w:t>
-      </w:r>
-      <w:proofErr w:type="spellEnd"/>
-      <w:r>
-        <w:t xml:space="preserve"> relationship print</w:t>
-      </w:r>
-    </w:p>
-    <w:p>
-      <w:proofErr w:type="gramStart"/>
-      <w:r>
-        <w:t>sizes</w:t>
-      </w:r>
-      <w:proofErr w:type="gramEnd"/>
-      <w:r>
-        <w:t xml:space="preserve"> defines the values of the sizes on which to print the weights (optional)</w:t>
-      </w:r>
-    </w:p>
-    <w:p>
-      <w:proofErr w:type="spellStart"/>
-      <w:proofErr w:type="gramStart"/>
-      <w:r>
-        <w:t>quantiles</w:t>
-      </w:r>
-      <w:proofErr w:type="spellEnd"/>
-      <w:proofErr w:type="gramEnd"/>
-      <w:r>
-        <w:t xml:space="preserve"> defines the </w:t>
-      </w:r>
-      <w:proofErr w:type="spellStart"/>
-      <w:r>
-        <w:t>quantiles</w:t>
-      </w:r>
-      <w:proofErr w:type="spellEnd"/>
-      <w:r>
-        <w:t xml:space="preserve"> on which to report size at age (optional)</w:t>
-      </w:r>
-    </w:p>
-    <w:p/>
-    <w:p/>
+      <w:proofErr w:type="gramEnd"/>
+      <w:r>
+        <w:t xml:space="preserve"> defines the quantiles on which to report size at age (optional)</w:t>
+      </w:r>
+    </w:p>
     <w:p/>
     <w:p>
       <w:pPr>
@@ -392,13 +672,19 @@
       <w:r>
         <w:t xml:space="preserve">Details of the </w:t>
       </w:r>
-      <w:proofErr w:type="spellStart"/>
-      <w:r>
-        <w:t>Beverton</w:t>
-      </w:r>
-      <w:proofErr w:type="spellEnd"/>
-      <w:r>
-        <w:t xml:space="preserve"> Holt (BH) recruitment </w:t>
+      <w:r>
+        <w:t>Beverton Holt (</w:t>
+      </w:r>
+      <w:proofErr w:type="spellStart"/>
+      <w:r>
+        <w:t>BH</w:t>
+      </w:r>
+      <w:r>
+        <w:t>_recruitment</w:t>
+      </w:r>
+      <w:proofErr w:type="spellEnd"/>
+      <w:r>
+        <w:t xml:space="preserve">) recruitment </w:t>
       </w:r>
       <w:r>
         <w:t>formula</w:t>
@@ -419,13 +705,27 @@
         <w:t>.</w:t>
       </w:r>
       <w:r>
-        <w:t xml:space="preserve"> The recruitment process needs to define also steepness and YCS for </w:t>
-      </w:r>
-      <w:proofErr w:type="gramStart"/>
-      <w:r>
-        <w:t>a BH</w:t>
-      </w:r>
-      <w:proofErr w:type="gramEnd"/>
+        <w:t xml:space="preserve"> The recruitment process needs to define also steepness and </w:t>
+      </w:r>
+      <w:proofErr w:type="spellStart"/>
+      <w:r>
+        <w:t>YCS</w:t>
+      </w:r>
+      <w:proofErr w:type="spellEnd"/>
+      <w:r>
+        <w:t xml:space="preserve"> for </w:t>
+      </w:r>
+      <w:r>
+        <w:t>the</w:t>
+      </w:r>
+      <w:r>
+        <w:t xml:space="preserve"> </w:t>
+      </w:r>
+      <w:proofErr w:type="spellStart"/>
+      <w:r>
+        <w:t>BH</w:t>
+      </w:r>
+      <w:proofErr w:type="spellEnd"/>
       <w:r>
         <w:t xml:space="preserve"> type recruitment.</w:t>
       </w:r>
@@ -434,6 +734,69 @@
       </w:r>
     </w:p>
     <w:p/>
+    <w:p>
+      <w:r>
+        <w:t>Constant recruitment is already implemented, and hence we need to defi</w:t>
+      </w:r>
+      <w:r>
+        <w:t>n</w:t>
+      </w:r>
+      <w:r>
+        <w:t xml:space="preserve">e two new ones: </w:t>
+      </w:r>
+      <w:proofErr w:type="spellStart"/>
+      <w:r>
+        <w:t>BH</w:t>
+      </w:r>
+      <w:r>
+        <w:t>_recruitment</w:t>
+      </w:r>
+      <w:proofErr w:type="spellEnd"/>
+      <w:r>
+        <w:t xml:space="preserve"> and </w:t>
+      </w:r>
+      <w:proofErr w:type="spellStart"/>
+      <w:r>
+        <w:t>local</w:t>
+      </w:r>
+      <w:r>
+        <w:t>_BH_recruitment</w:t>
+      </w:r>
+      <w:proofErr w:type="spellEnd"/>
+      <w:r>
+        <w:t xml:space="preserve">. </w:t>
+      </w:r>
+    </w:p>
+    <w:p/>
+    <w:p>
+      <w:pPr>
+        <w:rPr>
+          <w:highlight w:val="yellow"/>
+        </w:rPr>
+      </w:pPr>
+      <w:r>
+        <w:rPr>
+          <w:highlight w:val="yellow"/>
+        </w:rPr>
+        <w:t xml:space="preserve">The </w:t>
+      </w:r>
+      <w:r>
+        <w:rPr>
+          <w:highlight w:val="yellow"/>
+        </w:rPr>
+        <w:t xml:space="preserve">C++ </w:t>
+      </w:r>
+      <w:r>
+        <w:rPr>
+          <w:highlight w:val="yellow"/>
+        </w:rPr>
+        <w:t>classes for both exists, but they need work</w:t>
+      </w:r>
+    </w:p>
+    <w:p>
+      <w:bookmarkStart w:id="0" w:name="_GoBack"/>
+      <w:bookmarkEnd w:id="0"/>
+    </w:p>
     <w:p>
       <w:r>
         <w:t xml:space="preserve">Two options are defined: </w:t>
@@ -449,11 +812,32 @@
       </w:pPr>
       <w:proofErr w:type="spellStart"/>
       <w:r>
-        <w:t>BH_global</w:t>
-      </w:r>
-      <w:proofErr w:type="spellEnd"/>
-      <w:r>
-        <w:t>: recruitment in each cell is on the basis of the total recruitment over a large number of cells (an SSB derived quantity over a specific area) and applied to some cells according to a layer (e.g. a recruitment layer), or</w:t>
+        <w:t>BH</w:t>
+      </w:r>
+      <w:r>
+        <w:t>_recruitment</w:t>
+      </w:r>
+      <w:proofErr w:type="spellEnd"/>
+      <w:r>
+        <w:t>: recruitment in each cell is on the basis of the total recruitment over a large number of cells (</w:t>
+      </w:r>
+      <w:r>
+        <w:t xml:space="preserve">for example, the </w:t>
+      </w:r>
+      <w:r>
+        <w:t xml:space="preserve">SSB </w:t>
+      </w:r>
+      <w:r>
+        <w:t xml:space="preserve">is a </w:t>
+      </w:r>
+      <w:r>
+        <w:t xml:space="preserve">derived quantity over </w:t>
+      </w:r>
+      <w:r>
+        <w:t>some</w:t>
+      </w:r>
+      <w:r>
+        <w:t xml:space="preserve"> specific area) and applied to some cells according to a layer (e.g. a recruitment layer), or</w:t>
       </w:r>
     </w:p>
     <w:p>
@@ -466,14 +850,38 @@
       </w:pPr>
       <w:proofErr w:type="spellStart"/>
       <w:r>
-        <w:t>BH_local</w:t>
-      </w:r>
-      <w:proofErr w:type="spellEnd"/>
-      <w:r>
-        <w:t xml:space="preserve">: recruitment in each cell is on the basis of the spawning stock biomass of that individual cell only (a biomass layer); </w:t>
-      </w:r>
-      <w:r>
-        <w:t xml:space="preserve">note that </w:t>
+        <w:t>l</w:t>
+      </w:r>
+      <w:r>
+        <w:t>ocal_</w:t>
+      </w:r>
+      <w:r>
+        <w:t>BH</w:t>
+      </w:r>
+      <w:r>
+        <w:t>_recruitment</w:t>
+      </w:r>
+      <w:proofErr w:type="spellEnd"/>
+      <w:r>
+        <w:t>: recruitment in each cell is on the basis of the spawning stock biomass of that individual cell only (</w:t>
+      </w:r>
+      <w:r>
+        <w:t>for example, a</w:t>
+      </w:r>
+      <w:r>
+        <w:t xml:space="preserve"> biomass layer); </w:t>
+      </w:r>
+      <w:r>
+        <w:t xml:space="preserve">remember to </w:t>
+      </w:r>
+      <w:r>
+        <w:t xml:space="preserve">note </w:t>
+      </w:r>
+      <w:r>
+        <w:t xml:space="preserve">in the manual </w:t>
+      </w:r>
+      <w:r>
+        <w:t xml:space="preserve">that </w:t>
       </w:r>
       <w:r>
         <w:t xml:space="preserve">this recruitment layer can be further submitted to </w:t>
@@ -488,6 +896,31 @@
     <w:p/>
     <w:p>
       <w:r>
+        <w:t>Formulas for calculations are given in the manual, section 4.7.1 (</w:t>
+      </w:r>
+      <w:proofErr w:type="spellStart"/>
+      <w:r>
+        <w:t>eqns</w:t>
+      </w:r>
+      <w:proofErr w:type="spellEnd"/>
+      <w:r>
+        <w:t xml:space="preserve"> 4.8, 4.9)</w:t>
+      </w:r>
+    </w:p>
+    <w:p/>
+    <w:p>
+      <w:r>
+        <w:t xml:space="preserve">For </w:t>
+      </w:r>
+      <w:proofErr w:type="spellStart"/>
+      <w:r>
+        <w:t>BH_recruitment</w:t>
+      </w:r>
+      <w:proofErr w:type="spellEnd"/>
+    </w:p>
+    <w:p/>
+    <w:p>
+      <w:r>
         <w:t>@process Recruitment</w:t>
       </w:r>
     </w:p>
@@ -498,7 +931,41 @@
       </w:r>
       <w:proofErr w:type="gramEnd"/>
       <w:r>
-        <w:t xml:space="preserve"> BH</w:t>
+        <w:t xml:space="preserve"> </w:t>
+      </w:r>
+      <w:proofErr w:type="spellStart"/>
+      <w:r>
+        <w:t>BH</w:t>
+      </w:r>
+      <w:r>
+        <w:t>_recruitment</w:t>
+      </w:r>
+      <w:proofErr w:type="spellEnd"/>
+    </w:p>
+    <w:p>
+      <w:proofErr w:type="spellStart"/>
+      <w:r>
+        <w:t>r</w:t>
+      </w:r>
+      <w:r>
+        <w:t>0</w:t>
+      </w:r>
+      <w:proofErr w:type="spellEnd"/>
+      <w:r>
+        <w:t xml:space="preserve"> 5000000</w:t>
+      </w:r>
+      <w:r>
+        <w:t xml:space="preserve"> </w:t>
+      </w:r>
+    </w:p>
+    <w:p>
+      <w:proofErr w:type="gramStart"/>
+      <w:r>
+        <w:t>steepness</w:t>
+      </w:r>
+      <w:proofErr w:type="gramEnd"/>
+      <w:r>
+        <w:t xml:space="preserve"> 0.75</w:t>
       </w:r>
     </w:p>
     <w:p>
@@ -508,37 +975,571 @@
       </w:r>
       <w:proofErr w:type="gramEnd"/>
       <w:r>
-        <w:t xml:space="preserve"> immature</w:t>
-      </w:r>
-      <w:r>
-        <w:t xml:space="preserve"> #category to apply the recruitment to</w:t>
-      </w:r>
-    </w:p>
-    <w:p>
+        <w:t xml:space="preserve"> immature #</w:t>
+      </w:r>
+      <w:r>
+        <w:t xml:space="preserve"> Define the categories into which recruitment occurs</w:t>
+      </w:r>
+    </w:p>
+    <w:p>
+      <w:r>
+        <w:t xml:space="preserve">SSB </w:t>
+      </w:r>
+      <w:proofErr w:type="spellStart"/>
+      <w:r>
+        <w:t>SSB_TOA</w:t>
+      </w:r>
+      <w:proofErr w:type="spellEnd"/>
+      <w:r>
+        <w:t xml:space="preserve"> # a derived quantity </w:t>
+      </w:r>
+      <w:r>
+        <w:t>that gives the SSB for the recruitment calculation</w:t>
+      </w:r>
+    </w:p>
+    <w:p>
+      <w:r>
+        <w:t xml:space="preserve">Layer </w:t>
+      </w:r>
+      <w:proofErr w:type="spellStart"/>
+      <w:r>
+        <w:t>MyRecruitmentlayer</w:t>
+      </w:r>
+      <w:proofErr w:type="spellEnd"/>
+      <w:r>
+        <w:t xml:space="preserve"> # </w:t>
+      </w:r>
+      <w:r>
+        <w:t>Name of the layer used to determine where recruitment occurs</w:t>
+      </w:r>
+      <w:r>
+        <w:t xml:space="preserve"> </w:t>
+      </w:r>
+    </w:p>
+    <w:p>
+      <w:r>
+        <w:t xml:space="preserve">Ages 1 # </w:t>
+      </w:r>
+      <w:r>
+        <w:t>Define the ages within each category that receive recruitment</w:t>
+      </w:r>
+      <w:r>
+        <w:t xml:space="preserve"> (see constant recruitment)</w:t>
+      </w:r>
+    </w:p>
+    <w:p>
+      <w:proofErr w:type="gramStart"/>
+      <w:r>
+        <w:t>proportions</w:t>
+      </w:r>
+      <w:proofErr w:type="gramEnd"/>
+      <w:r>
+        <w:t xml:space="preserve"> 1.0</w:t>
+      </w:r>
+    </w:p>
+    <w:p>
+      <w:pPr>
+        <w:rPr>
+          <w:highlight w:val="yellow"/>
+        </w:rPr>
+      </w:pPr>
+      <w:proofErr w:type="spellStart"/>
+      <w:r>
+        <w:rPr>
+          <w:highlight w:val="yellow"/>
+        </w:rPr>
+        <w:t>sigma_r</w:t>
+      </w:r>
+      <w:proofErr w:type="spellEnd"/>
+      <w:r>
+        <w:rPr>
+          <w:highlight w:val="yellow"/>
+        </w:rPr>
+        <w:t xml:space="preserve"> 0.6</w:t>
+      </w:r>
+      <w:r>
+        <w:rPr>
+          <w:highlight w:val="yellow"/>
+        </w:rPr>
+        <w:t xml:space="preserve"> [not </w:t>
+      </w:r>
+      <w:r>
+        <w:rPr>
+          <w:highlight w:val="yellow"/>
+        </w:rPr>
+        <w:t>actually used</w:t>
+      </w:r>
+      <w:r>
+        <w:rPr>
+          <w:highlight w:val="yellow"/>
+        </w:rPr>
+        <w:t xml:space="preserve"> yet]</w:t>
+      </w:r>
+    </w:p>
+    <w:p>
+      <w:pPr>
+        <w:rPr>
+          <w:highlight w:val="yellow"/>
+        </w:rPr>
+      </w:pPr>
+      <w:proofErr w:type="gramStart"/>
+      <w:r>
+        <w:rPr>
+          <w:highlight w:val="yellow"/>
+        </w:rPr>
+        <w:t>rho</w:t>
+      </w:r>
+      <w:proofErr w:type="gramEnd"/>
+      <w:r>
+        <w:rPr>
+          <w:highlight w:val="yellow"/>
+        </w:rPr>
+        <w:t xml:space="preserve"> 0.6 [</w:t>
+      </w:r>
+      <w:r>
+        <w:rPr>
+          <w:highlight w:val="yellow"/>
+        </w:rPr>
+        <w:t xml:space="preserve">not </w:t>
+      </w:r>
+      <w:r>
+        <w:rPr>
+          <w:highlight w:val="yellow"/>
+        </w:rPr>
+        <w:t>actually used</w:t>
+      </w:r>
+      <w:r>
+        <w:rPr>
+          <w:highlight w:val="yellow"/>
+        </w:rPr>
+        <w:t xml:space="preserve"> yet] </w:t>
+      </w:r>
+    </w:p>
+    <w:p>
+      <w:proofErr w:type="spellStart"/>
+      <w:proofErr w:type="gramStart"/>
+      <w:r>
+        <w:t>standardise_years</w:t>
+      </w:r>
+      <w:proofErr w:type="spellEnd"/>
+      <w:proofErr w:type="gramEnd"/>
+      <w:r>
+        <w:t xml:space="preserve"> 1994-2004</w:t>
+      </w:r>
+    </w:p>
+    <w:p>
+      <w:proofErr w:type="spellStart"/>
+      <w:r>
+        <w:lastRenderedPageBreak/>
+        <w:t>YCS_years</w:t>
+      </w:r>
+      <w:proofErr w:type="spellEnd"/>
+      <w:r>
+        <w:t xml:space="preserve"> 1994 1995 1996 1997 1998 1999 2000 2001 2002 2003 20</w:t>
+      </w:r>
+      <w:r>
+        <w:t>04 2005 2006 2007 2008 2009</w:t>
+      </w:r>
+    </w:p>
+    <w:p>
+      <w:r>
+        <w:t xml:space="preserve">YCS          1    1    1    1    1    1    1    1    1    1   </w:t>
+      </w:r>
+      <w:r>
+        <w:t xml:space="preserve"> 1    1    1    1    1    1  </w:t>
+      </w:r>
+    </w:p>
+    <w:p>
+      <w:pPr>
+        <w:rPr>
+          <w:strike/>
+        </w:rPr>
+      </w:pPr>
+      <w:proofErr w:type="spellStart"/>
+      <w:r>
+        <w:rPr>
+          <w:strike/>
+        </w:rPr>
+        <w:t>first_free</w:t>
+      </w:r>
+      <w:proofErr w:type="spellEnd"/>
+      <w:r>
+        <w:rPr>
+          <w:strike/>
+        </w:rPr>
+        <w:t xml:space="preserve"> 1994</w:t>
+      </w:r>
+    </w:p>
+    <w:p>
+      <w:pPr>
+        <w:rPr>
+          <w:strike/>
+        </w:rPr>
+      </w:pPr>
+      <w:proofErr w:type="spellStart"/>
+      <w:r>
+        <w:rPr>
+          <w:strike/>
+        </w:rPr>
+        <w:t>last_</w:t>
+      </w:r>
+      <w:proofErr w:type="gramStart"/>
+      <w:r>
+        <w:rPr>
+          <w:strike/>
+        </w:rPr>
+        <w:t>free</w:t>
+      </w:r>
+      <w:proofErr w:type="spellEnd"/>
+      <w:r>
+        <w:rPr>
+          <w:strike/>
+        </w:rPr>
+        <w:t xml:space="preserve">  2004</w:t>
+      </w:r>
+      <w:proofErr w:type="gramEnd"/>
+    </w:p>
+    <w:p>
+      <w:proofErr w:type="spellStart"/>
+      <w:r>
+        <w:t>SSB_y</w:t>
+      </w:r>
+      <w:r>
+        <w:t>earclass_offset</w:t>
+      </w:r>
+      <w:proofErr w:type="spellEnd"/>
+      <w:r>
+        <w:t xml:space="preserve"> 1</w:t>
+      </w:r>
+    </w:p>
+    <w:p/>
+    <w:p>
+      <w:r>
+        <w:t>So a new type</w:t>
+      </w:r>
+      <w:r>
+        <w:t xml:space="preserve"> of recruitment</w:t>
+      </w:r>
+      <w:r>
+        <w:t xml:space="preserve"> needs to be defined, as </w:t>
+      </w:r>
+      <w:proofErr w:type="spellStart"/>
+      <w:r>
+        <w:t>BH</w:t>
+      </w:r>
+      <w:r>
+        <w:t>_recruitment</w:t>
+      </w:r>
+      <w:proofErr w:type="spellEnd"/>
+      <w:r>
+        <w:t xml:space="preserve">. </w:t>
+      </w:r>
+      <w:r>
+        <w:t>R0, s</w:t>
+      </w:r>
+      <w:r>
+        <w:t>teepness can be estimated</w:t>
+      </w:r>
+      <w:r>
+        <w:t xml:space="preserve"> or fixed</w:t>
+      </w:r>
+      <w:r>
+        <w:t xml:space="preserve">, and </w:t>
+      </w:r>
+      <w:r>
+        <w:t xml:space="preserve">all </w:t>
+      </w:r>
+      <w:r>
+        <w:t xml:space="preserve">the “free” YCS are estimated. If </w:t>
+      </w:r>
+      <w:proofErr w:type="spellStart"/>
+      <w:r>
+        <w:t>standardise</w:t>
+      </w:r>
+      <w:r>
+        <w:t>_years</w:t>
+      </w:r>
+      <w:proofErr w:type="spellEnd"/>
+      <w:r>
+        <w:t xml:space="preserve"> is defined, then the</w:t>
+      </w:r>
+      <w:r>
+        <w:t xml:space="preserve"> YCS used in the formula is </w:t>
+      </w:r>
+      <w:proofErr w:type="spellStart"/>
+      <w:r>
+        <w:t>YCS</w:t>
+      </w:r>
+      <w:proofErr w:type="spellEnd"/>
+      <w:r>
+        <w:t>/</w:t>
+      </w:r>
+      <w:proofErr w:type="gramStart"/>
+      <w:r>
+        <w:t>mean(</w:t>
+      </w:r>
+      <w:proofErr w:type="gramEnd"/>
+      <w:r>
+        <w:t>sum(</w:t>
+      </w:r>
+      <w:proofErr w:type="spellStart"/>
+      <w:r>
+        <w:t>YCS</w:t>
+      </w:r>
+      <w:proofErr w:type="spellEnd"/>
+      <w:r>
+        <w:t>[</w:t>
+      </w:r>
+      <w:r>
+        <w:rPr>
+          <w:highlight w:val="yellow"/>
+        </w:rPr>
+        <w:t xml:space="preserve">in range </w:t>
+      </w:r>
+      <w:proofErr w:type="spellStart"/>
+      <w:r>
+        <w:rPr>
+          <w:highlight w:val="yellow"/>
+        </w:rPr>
+        <w:t>standardise_years</w:t>
+      </w:r>
+      <w:proofErr w:type="spellEnd"/>
+      <w:r>
+        <w:t>]</w:t>
+      </w:r>
+      <w:r>
+        <w:t>)), otherwise they are used as defined.</w:t>
+      </w:r>
+      <w:r>
+        <w:t xml:space="preserve"> </w:t>
+      </w:r>
+    </w:p>
+    <w:p/>
+    <w:p>
+      <w:r>
+        <w:t xml:space="preserve">The </w:t>
+      </w:r>
+      <w:r>
+        <w:t>o</w:t>
+      </w:r>
+      <w:r>
+        <w:t xml:space="preserve">ffset </w:t>
+      </w:r>
+      <w:r>
+        <w:t xml:space="preserve">should default to </w:t>
+      </w:r>
+      <w:r>
+        <w:t>(</w:t>
+      </w:r>
+      <w:proofErr w:type="spellStart"/>
+      <w:r>
+        <w:t>min_age</w:t>
+      </w:r>
+      <w:proofErr w:type="spellEnd"/>
+      <w:r>
+        <w:t>)</w:t>
+      </w:r>
+      <w:r>
+        <w:t xml:space="preserve"> in the model</w:t>
+      </w:r>
+      <w:r>
+        <w:t>, but can be defined as some integer ≥0</w:t>
+      </w:r>
+      <w:r>
+        <w:t>.</w:t>
+      </w:r>
+      <w:r>
+        <w:t xml:space="preserve"> Also for initialisation steps, where there is no information on SSB (year 1 to year </w:t>
+      </w:r>
+      <w:proofErr w:type="spellStart"/>
+      <w:r>
+        <w:t>min_age</w:t>
+      </w:r>
+      <w:proofErr w:type="spellEnd"/>
+      <w:r>
+        <w:t xml:space="preserve">), use </w:t>
+      </w:r>
+      <w:proofErr w:type="spellStart"/>
+      <w:r>
+        <w:t>R0</w:t>
+      </w:r>
+      <w:proofErr w:type="spellEnd"/>
+      <w:r>
+        <w:t>.</w:t>
+      </w:r>
+    </w:p>
+    <w:p/>
+    <w:p>
+      <w:r>
+        <w:t>We will need an autocorrelation parameter, rho, but ignore its use at this stage.</w:t>
+      </w:r>
+    </w:p>
+    <w:p/>
+    <w:p>
+      <w:r>
+        <w:t xml:space="preserve">For </w:t>
+      </w:r>
+      <w:proofErr w:type="spellStart"/>
+      <w:r>
+        <w:t>local_</w:t>
+      </w:r>
+      <w:r>
+        <w:t>BH_recruitment</w:t>
+      </w:r>
+      <w:proofErr w:type="spellEnd"/>
+    </w:p>
+    <w:p/>
+    <w:p>
+      <w:r>
+        <w:t>@process Recruitment</w:t>
+      </w:r>
+    </w:p>
+    <w:p>
+      <w:proofErr w:type="gramStart"/>
+      <w:r>
+        <w:t>type</w:t>
+      </w:r>
+      <w:proofErr w:type="gramEnd"/>
+      <w:r>
+        <w:t xml:space="preserve"> </w:t>
+      </w:r>
+      <w:proofErr w:type="spellStart"/>
+      <w:r>
+        <w:t>local_</w:t>
+      </w:r>
+      <w:r>
+        <w:t>BH_recruitment</w:t>
+      </w:r>
+      <w:proofErr w:type="spellEnd"/>
+    </w:p>
+    <w:p>
+      <w:proofErr w:type="spellStart"/>
+      <w:r>
+        <w:t>r0</w:t>
+      </w:r>
+      <w:proofErr w:type="spellEnd"/>
+      <w:r>
+        <w:t xml:space="preserve"> 5000000 </w:t>
+      </w:r>
+      <w:r>
+        <w:t xml:space="preserve"># multiples the cell value in </w:t>
+      </w:r>
+      <w:proofErr w:type="spellStart"/>
+      <w:r>
+        <w:t>r0_layer</w:t>
+      </w:r>
+      <w:proofErr w:type="spellEnd"/>
+      <w:r>
+        <w:t xml:space="preserve"> by this to get actual recruitment </w:t>
+      </w:r>
+      <w:proofErr w:type="spellStart"/>
+      <w:r>
+        <w:t>R0</w:t>
+      </w:r>
+      <w:proofErr w:type="spellEnd"/>
+      <w:r>
+        <w:t xml:space="preserve"> for each cell</w:t>
+      </w:r>
+    </w:p>
+    <w:p>
+      <w:proofErr w:type="gramStart"/>
+      <w:r>
+        <w:t>steepness</w:t>
+      </w:r>
+      <w:proofErr w:type="gramEnd"/>
+      <w:r>
+        <w:t xml:space="preserve"> 0.75</w:t>
+      </w:r>
+    </w:p>
+    <w:p>
+      <w:proofErr w:type="gramStart"/>
+      <w:r>
+        <w:t>categories</w:t>
+      </w:r>
+      <w:proofErr w:type="gramEnd"/>
+      <w:r>
+        <w:t xml:space="preserve"> immature #</w:t>
+      </w:r>
+      <w:r>
+        <w:t xml:space="preserve"> Define the categories into which recruitment occurs</w:t>
+      </w:r>
+    </w:p>
+    <w:p>
+      <w:proofErr w:type="spellStart"/>
       <w:r>
         <w:t>SSB</w:t>
       </w:r>
       <w:r>
-        <w:t xml:space="preserve"> SSB_TOA</w:t>
-      </w:r>
-      <w:r>
-        <w:t xml:space="preserve"> # a derived quantity for </w:t>
-      </w:r>
-      <w:proofErr w:type="spellStart"/>
-      <w:r>
-        <w:t>BH_global</w:t>
-      </w:r>
-      <w:proofErr w:type="spellEnd"/>
-      <w:r>
-        <w:t xml:space="preserve"> or layer for </w:t>
-      </w:r>
-      <w:proofErr w:type="spellStart"/>
-      <w:r>
-        <w:t>BH_local</w:t>
-      </w:r>
-      <w:proofErr w:type="spellEnd"/>
-      <w:r>
-        <w:t xml:space="preserve"> </w:t>
+        <w:t>_layer</w:t>
+      </w:r>
+      <w:proofErr w:type="spellEnd"/>
+      <w:r>
+        <w:t xml:space="preserve"> </w:t>
+      </w:r>
+      <w:proofErr w:type="spellStart"/>
+      <w:r>
+        <w:t>MySSBLayer</w:t>
+      </w:r>
+      <w:proofErr w:type="spellEnd"/>
+      <w:r>
+        <w:t xml:space="preserve"> # a </w:t>
+      </w:r>
+      <w:r>
+        <w:t xml:space="preserve">numeric layer </w:t>
+      </w:r>
+      <w:r>
+        <w:t xml:space="preserve">that gives the SSB </w:t>
+      </w:r>
+      <w:r>
+        <w:t xml:space="preserve">in each cell </w:t>
+      </w:r>
+      <w:r>
+        <w:t>for the recruitment calculation</w:t>
+      </w:r>
+    </w:p>
+    <w:p>
+      <w:proofErr w:type="spellStart"/>
+      <w:proofErr w:type="gramStart"/>
+      <w:r>
+        <w:t>r0_l</w:t>
+      </w:r>
+      <w:r>
+        <w:t>ayer</w:t>
+      </w:r>
+      <w:proofErr w:type="spellEnd"/>
+      <w:proofErr w:type="gramEnd"/>
+      <w:r>
+        <w:t xml:space="preserve"> </w:t>
+      </w:r>
+      <w:proofErr w:type="spellStart"/>
+      <w:r>
+        <w:t>MyRecruitmentlayer</w:t>
+      </w:r>
+      <w:proofErr w:type="spellEnd"/>
+      <w:r>
+        <w:t xml:space="preserve"> # </w:t>
+      </w:r>
+      <w:r>
+        <w:t xml:space="preserve">Name of the layer used to determine </w:t>
+      </w:r>
+      <w:r>
+        <w:t xml:space="preserve">the relative cell by cell </w:t>
+      </w:r>
+      <w:proofErr w:type="spellStart"/>
+      <w:r>
+        <w:t>r0</w:t>
+      </w:r>
+      <w:proofErr w:type="spellEnd"/>
+      <w:r>
+        <w:t xml:space="preserve"> </w:t>
+      </w:r>
+    </w:p>
+    <w:p>
+      <w:r>
+        <w:t>Ages 1 # Define the ages within each category that receive recruitment</w:t>
+      </w:r>
+      <w:r>
+        <w:t xml:space="preserve"> (see constant recruitment)</w:t>
       </w:r>
     </w:p>
     <w:p>
@@ -552,43 +1553,36 @@
       </w:r>
     </w:p>
     <w:p>
-      <w:r>
-        <w:t>R0 5000000</w:t>
-      </w:r>
-      <w:r>
-        <w:t xml:space="preserve"> </w:t>
-      </w:r>
-    </w:p>
-    <w:p>
-      <w:proofErr w:type="gramStart"/>
-      <w:r>
-        <w:t>steepness</w:t>
-      </w:r>
-      <w:proofErr w:type="gramEnd"/>
-      <w:r>
-        <w:t xml:space="preserve"> 0.75</w:t>
-      </w:r>
-    </w:p>
-    <w:p>
-      <w:proofErr w:type="spellStart"/>
-      <w:r>
+      <w:pPr>
+        <w:rPr>
+          <w:highlight w:val="yellow"/>
+        </w:rPr>
+      </w:pPr>
+      <w:proofErr w:type="spellStart"/>
+      <w:r>
+        <w:rPr>
+          <w:highlight w:val="yellow"/>
+        </w:rPr>
         <w:t>sigma_r</w:t>
       </w:r>
       <w:proofErr w:type="spellEnd"/>
       <w:r>
-        <w:t xml:space="preserve"> 0.6</w:t>
-      </w:r>
-    </w:p>
-    <w:p>
-      <w:proofErr w:type="spellStart"/>
-      <w:proofErr w:type="gramStart"/>
-      <w:r>
-        <w:t>standardise_YCS</w:t>
-      </w:r>
-      <w:proofErr w:type="spellEnd"/>
-      <w:proofErr w:type="gramEnd"/>
-      <w:r>
-        <w:t xml:space="preserve"> True</w:t>
+        <w:rPr>
+          <w:highlight w:val="yellow"/>
+        </w:rPr>
+        <w:t xml:space="preserve"> 0.6 [not required yet]</w:t>
+      </w:r>
+    </w:p>
+    <w:p>
+      <w:proofErr w:type="spellStart"/>
+      <w:proofErr w:type="gramStart"/>
+      <w:r>
+        <w:t>standardise_years</w:t>
+      </w:r>
+      <w:proofErr w:type="spellEnd"/>
+      <w:proofErr w:type="gramEnd"/>
+      <w:r>
+        <w:t xml:space="preserve"> 1994-2004</w:t>
       </w:r>
     </w:p>
     <w:p>
@@ -598,73 +1592,140 @@
       </w:r>
       <w:proofErr w:type="spellEnd"/>
       <w:r>
-        <w:t xml:space="preserve"> 1994 1995 1996 1997 1998 1999 2000 2001 2002 2003 20</w:t>
-      </w:r>
-      <w:r>
-        <w:t>04 2005 2006 2007 2008 2009</w:t>
-      </w:r>
-    </w:p>
-    <w:p>
-      <w:r>
-        <w:t xml:space="preserve">YCS          1    1    1    1    1    1    1    1    1    1   </w:t>
-      </w:r>
-      <w:r>
-        <w:t xml:space="preserve"> 1    1    1    1    1    1  </w:t>
-      </w:r>
-    </w:p>
-    <w:p>
-      <w:proofErr w:type="spellStart"/>
-      <w:r>
+        <w:t xml:space="preserve"> 1994 1995 1996 1997 1998 1999 2000 2001 2002 2003 2004 2005 2006 2007 2008 2009</w:t>
+      </w:r>
+    </w:p>
+    <w:p>
+      <w:proofErr w:type="spellStart"/>
+      <w:r>
+        <w:t>YCS</w:t>
+      </w:r>
+      <w:proofErr w:type="spellEnd"/>
+      <w:r>
+        <w:t xml:space="preserve">          1    1    1    1    1    1    1    1    1    1    1    1    1    1    1    1  </w:t>
+      </w:r>
+    </w:p>
+    <w:p>
+      <w:pPr>
+        <w:rPr>
+          <w:strike/>
+        </w:rPr>
+      </w:pPr>
+      <w:proofErr w:type="spellStart"/>
+      <w:r>
+        <w:rPr>
+          <w:strike/>
+        </w:rPr>
         <w:t>first_free</w:t>
       </w:r>
       <w:proofErr w:type="spellEnd"/>
       <w:r>
+        <w:rPr>
+          <w:strike/>
+        </w:rPr>
         <w:t xml:space="preserve"> 1994</w:t>
       </w:r>
     </w:p>
     <w:p>
-      <w:proofErr w:type="spellStart"/>
-      <w:r>
+      <w:pPr>
+        <w:rPr>
+          <w:strike/>
+        </w:rPr>
+      </w:pPr>
+      <w:proofErr w:type="spellStart"/>
+      <w:r>
+        <w:rPr>
+          <w:strike/>
+        </w:rPr>
         <w:t>last_</w:t>
       </w:r>
       <w:proofErr w:type="gramStart"/>
       <w:r>
+        <w:rPr>
+          <w:strike/>
+        </w:rPr>
         <w:t>free</w:t>
       </w:r>
       <w:proofErr w:type="spellEnd"/>
       <w:r>
+        <w:rPr>
+          <w:strike/>
+        </w:rPr>
         <w:t xml:space="preserve">  2004</w:t>
       </w:r>
       <w:proofErr w:type="gramEnd"/>
     </w:p>
-    <w:p/>
-    <w:p>
-      <w:r>
-        <w:t>So a new type</w:t>
-      </w:r>
-      <w:r>
-        <w:t xml:space="preserve"> of recruitment</w:t>
-      </w:r>
-      <w:r>
-        <w:t xml:space="preserve"> needs to be defined, as BH. </w:t>
-      </w:r>
-      <w:r>
-        <w:t>R0, s</w:t>
-      </w:r>
-      <w:r>
-        <w:t>teepness and sigma can be estimated</w:t>
-      </w:r>
-      <w:r>
-        <w:t xml:space="preserve"> or fixed</w:t>
-      </w:r>
-      <w:r>
-        <w:t xml:space="preserve">, and </w:t>
-      </w:r>
-      <w:r>
-        <w:t xml:space="preserve">all </w:t>
-      </w:r>
-      <w:r>
-        <w:t>the “free” YCS are estimated. If standardise YCS is true, YCS used in the formula is YCS/</w:t>
+    <w:p>
+      <w:proofErr w:type="spellStart"/>
+      <w:r>
+        <w:t>SSB_y</w:t>
+      </w:r>
+      <w:r>
+        <w:t>earclass_offset</w:t>
+      </w:r>
+      <w:proofErr w:type="spellEnd"/>
+      <w:r>
+        <w:t xml:space="preserve"> 1</w:t>
+      </w:r>
+    </w:p>
+    <w:p/>
+    <w:p>
+      <w:r>
+        <w:t xml:space="preserve">So a new type of recruitment needs to be defined, as </w:t>
+      </w:r>
+      <w:proofErr w:type="spellStart"/>
+      <w:r>
+        <w:t>local_</w:t>
+      </w:r>
+      <w:r>
+        <w:t>BH</w:t>
+      </w:r>
+      <w:r>
+        <w:t>_recruitment</w:t>
+      </w:r>
+      <w:proofErr w:type="spellEnd"/>
+      <w:r>
+        <w:t xml:space="preserve">. </w:t>
+      </w:r>
+      <w:proofErr w:type="spellStart"/>
+      <w:r>
+        <w:t>R0</w:t>
+      </w:r>
+      <w:proofErr w:type="spellEnd"/>
+      <w:r>
+        <w:t xml:space="preserve">, steepness can be estimated or fixed, and all the “free” </w:t>
+      </w:r>
+      <w:proofErr w:type="spellStart"/>
+      <w:r>
+        <w:t>YCS</w:t>
+      </w:r>
+      <w:proofErr w:type="spellEnd"/>
+      <w:r>
+        <w:t xml:space="preserve"> are estimated. If </w:t>
+      </w:r>
+      <w:proofErr w:type="spellStart"/>
+      <w:r>
+        <w:t>standardise_years</w:t>
+      </w:r>
+      <w:proofErr w:type="spellEnd"/>
+      <w:r>
+        <w:t xml:space="preserve"> is defined, then the </w:t>
+      </w:r>
+      <w:proofErr w:type="spellStart"/>
+      <w:r>
+        <w:t>YCS</w:t>
+      </w:r>
+      <w:proofErr w:type="spellEnd"/>
+      <w:r>
+        <w:t xml:space="preserve"> used in the formula is </w:t>
+      </w:r>
+      <w:proofErr w:type="spellStart"/>
+      <w:r>
+        <w:t>YCS</w:t>
+      </w:r>
+      <w:proofErr w:type="spellEnd"/>
+      <w:r>
+        <w:t>/</w:t>
       </w:r>
       <w:proofErr w:type="gramStart"/>
       <w:r>
@@ -672,19 +1733,44 @@
       </w:r>
       <w:proofErr w:type="gramEnd"/>
       <w:r>
-        <w:t>sum(YCS)), otherwise they are used as defined.</w:t>
-      </w:r>
-      <w:r>
-        <w:t xml:space="preserve"> </w:t>
-      </w:r>
-    </w:p>
-    <w:p/>
-    <w:p>
-      <w:r>
-        <w:t>As for constant recruitment, o</w:t>
-      </w:r>
-      <w:r>
-        <w:t xml:space="preserve">ffset is defined as </w:t>
+        <w:t>sum(</w:t>
+      </w:r>
+      <w:proofErr w:type="spellStart"/>
+      <w:r>
+        <w:t>YCS</w:t>
+      </w:r>
+      <w:proofErr w:type="spellEnd"/>
+      <w:r>
+        <w:t>[</w:t>
+      </w:r>
+      <w:r>
+        <w:rPr>
+          <w:highlight w:val="yellow"/>
+        </w:rPr>
+        <w:t xml:space="preserve">in range </w:t>
+      </w:r>
+      <w:proofErr w:type="spellStart"/>
+      <w:r>
+        <w:rPr>
+          <w:highlight w:val="yellow"/>
+        </w:rPr>
+        <w:t>standardise_years</w:t>
+      </w:r>
+      <w:proofErr w:type="spellEnd"/>
+      <w:r>
+        <w:t xml:space="preserve">])), otherwise they are used as defined. </w:t>
+      </w:r>
+    </w:p>
+    <w:p/>
+    <w:p>
+      <w:r>
+        <w:t>The o</w:t>
+      </w:r>
+      <w:r>
+        <w:t xml:space="preserve">ffset </w:t>
+      </w:r>
+      <w:r>
+        <w:t>should default to (</w:t>
       </w:r>
       <w:proofErr w:type="spellStart"/>
       <w:r>
@@ -692,7 +1778,16 @@
       </w:r>
       <w:proofErr w:type="spellEnd"/>
       <w:r>
-        <w:t xml:space="preserve"> in the model.</w:t>
+        <w:t>)</w:t>
+      </w:r>
+      <w:r>
+        <w:t xml:space="preserve"> in the model</w:t>
+      </w:r>
+      <w:r>
+        <w:t>, but can be defined as some integer ≥0</w:t>
+      </w:r>
+      <w:r>
+        <w:t>.</w:t>
       </w:r>
       <w:r>
         <w:t xml:space="preserve"> Also for initialisation steps, where there is no information on SSB (year 1 to year </w:t>
@@ -703,10 +1798,31 @@
       </w:r>
       <w:proofErr w:type="spellEnd"/>
       <w:r>
-        <w:t>), use R0.</w:t>
-      </w:r>
-    </w:p>
-    <w:p/>
+        <w:t xml:space="preserve">), use </w:t>
+      </w:r>
+      <w:proofErr w:type="spellStart"/>
+      <w:r>
+        <w:t>R0</w:t>
+      </w:r>
+      <w:proofErr w:type="spellEnd"/>
+      <w:r>
+        <w:t>.</w:t>
+      </w:r>
+    </w:p>
+    <w:p/>
+    <w:p>
+      <w:r>
+        <w:t xml:space="preserve">Note if </w:t>
+      </w:r>
+      <w:proofErr w:type="spellStart"/>
+      <w:r>
+        <w:t>r0_layer</w:t>
+      </w:r>
+      <w:proofErr w:type="spellEnd"/>
+      <w:r>
+        <w:t xml:space="preserve"> has a zero value, then recruitment in that cell is zero.</w:t>
+      </w:r>
+    </w:p>
     <w:p/>
     <w:p>
       <w:pPr>
@@ -718,47 +1834,143 @@
     </w:p>
     <w:p/>
     <w:p>
-      <w:r>
-        <w:t>At the moment if a layer is not the correct size</w:t>
-      </w:r>
-      <w:r>
+      <w:pPr>
+        <w:rPr>
+          <w:highlight w:val="yellow"/>
+        </w:rPr>
+      </w:pPr>
+      <w:r>
+        <w:rPr>
+          <w:highlight w:val="yellow"/>
+        </w:rPr>
+        <w:t xml:space="preserve">At the moment if </w:t>
+      </w:r>
+      <w:r>
+        <w:rPr>
+          <w:highlight w:val="yellow"/>
+        </w:rPr>
+        <w:t xml:space="preserve">the data supplied in a </w:t>
+      </w:r>
+      <w:proofErr w:type="spellStart"/>
+      <w:r>
+        <w:rPr>
+          <w:highlight w:val="yellow"/>
+        </w:rPr>
+        <w:t>config</w:t>
+      </w:r>
+      <w:proofErr w:type="spellEnd"/>
+      <w:r>
+        <w:rPr>
+          <w:highlight w:val="yellow"/>
+        </w:rPr>
+        <w:t xml:space="preserve"> file has too many data entries, </w:t>
+      </w:r>
+      <w:proofErr w:type="gramStart"/>
+      <w:r>
+        <w:rPr>
+          <w:highlight w:val="yellow"/>
+        </w:rPr>
+        <w:t>is</w:t>
+      </w:r>
+      <w:proofErr w:type="gramEnd"/>
+      <w:r>
+        <w:rPr>
+          <w:highlight w:val="yellow"/>
+        </w:rPr>
+        <w:t xml:space="preserve"> not the correct size</w:t>
+      </w:r>
+      <w:r>
+        <w:rPr>
+          <w:highlight w:val="yellow"/>
+        </w:rPr>
         <w:t xml:space="preserve"> (number of rows and columns)</w:t>
       </w:r>
       <w:r>
+        <w:rPr>
+          <w:highlight w:val="yellow"/>
+        </w:rPr>
         <w:t>, SPM fa</w:t>
       </w:r>
       <w:r>
+        <w:rPr>
+          <w:highlight w:val="yellow"/>
+        </w:rPr>
         <w:t>ils, the DOS</w:t>
       </w:r>
       <w:r>
+        <w:rPr>
+          <w:highlight w:val="yellow"/>
+        </w:rPr>
         <w:t xml:space="preserve"> window closes and a Windows error </w:t>
       </w:r>
       <w:r>
+        <w:rPr>
+          <w:highlight w:val="yellow"/>
+        </w:rPr>
         <w:t>pops up</w:t>
       </w:r>
       <w:r>
+        <w:rPr>
+          <w:highlight w:val="yellow"/>
+        </w:rPr>
         <w:t>. When layers get loaded, there is a need to check that they are the correct shape (i.e. same size as the base layer)</w:t>
       </w:r>
       <w:r>
-        <w:t xml:space="preserve"> </w:t>
-      </w:r>
-      <w:r>
-        <w:t>and give an appro</w:t>
-      </w:r>
-      <w:r>
-        <w:t>priate error message and exit from SPM</w:t>
-      </w:r>
-      <w:r>
+        <w:rPr>
+          <w:highlight w:val="yellow"/>
+        </w:rPr>
+        <w:t xml:space="preserve"> and give an appropriate error message and exit from </w:t>
+      </w:r>
+      <w:proofErr w:type="spellStart"/>
+      <w:r>
+        <w:rPr>
+          <w:highlight w:val="yellow"/>
+        </w:rPr>
+        <w:t>SPM</w:t>
+      </w:r>
+      <w:proofErr w:type="spellEnd"/>
+      <w:r>
+        <w:rPr>
+          <w:highlight w:val="yellow"/>
+        </w:rPr>
         <w:t>.</w:t>
       </w:r>
     </w:p>
     <w:p/>
+    <w:p>
+      <w:pPr>
+        <w:rPr>
+          <w:highlight w:val="yellow"/>
+        </w:rPr>
+      </w:pPr>
+      <w:r>
+        <w:rPr>
+          <w:highlight w:val="yellow"/>
+        </w:rPr>
+        <w:t xml:space="preserve">Please </w:t>
+      </w:r>
+      <w:proofErr w:type="gramStart"/>
+      <w:r>
+        <w:rPr>
+          <w:highlight w:val="yellow"/>
+        </w:rPr>
+        <w:t>check with new code base – looked like</w:t>
+      </w:r>
+      <w:proofErr w:type="gramEnd"/>
+      <w:r>
+        <w:rPr>
+          <w:highlight w:val="yellow"/>
+        </w:rPr>
+        <w:t xml:space="preserve"> a logic error, and it should now be fixed.</w:t>
+      </w:r>
+    </w:p>
     <w:p/>
     <w:p>
       <w:pPr>
         <w:pStyle w:val="Heading1"/>
       </w:pPr>
       <w:r>
+        <w:lastRenderedPageBreak/>
         <w:t xml:space="preserve">preference function for </w:t>
       </w:r>
       <w:r>
@@ -891,248 +2103,264 @@
         <w:pStyle w:val="Heading1"/>
       </w:pPr>
       <w:r>
+        <w:t>Derived layers</w:t>
+      </w:r>
+    </w:p>
+    <w:p/>
+    <w:p>
+      <w:r>
+        <w:t>T</w:t>
+      </w:r>
+      <w:r>
+        <w:t>here i</w:t>
+      </w:r>
+      <w:r>
+        <w:t xml:space="preserve">s a need for </w:t>
+      </w:r>
+      <w:r>
+        <w:t xml:space="preserve">more generic </w:t>
+      </w:r>
+      <w:r>
+        <w:t>derived layers, with specific calculations to obtain these layers</w:t>
+      </w:r>
+      <w:r>
+        <w:t>, and parameters which can be estimated if needs be</w:t>
+      </w:r>
+      <w:r>
+        <w:t>.</w:t>
+      </w:r>
+      <w:r>
+        <w:t xml:space="preserve"> Current derived layers include abundance </w:t>
+      </w:r>
+      <w:r>
+        <w:t xml:space="preserve">layers </w:t>
+      </w:r>
+      <w:r>
+        <w:t>or biomass layers (not</w:t>
+      </w:r>
+      <w:r>
+        <w:t xml:space="preserve"> yet </w:t>
+      </w:r>
+      <w:r>
+        <w:t xml:space="preserve">implemented). </w:t>
+      </w:r>
+      <w:r>
+        <w:t>A single derived layer module should be able to calculate pre-defined layers such as biomass, and user defined layers. Abundance layer is the sum of all individuals in each cell; biomass layer will be the sum of all individual weights in each cell.</w:t>
+      </w:r>
+    </w:p>
+    <w:p/>
+    <w:p>
+      <w:r>
+        <w:t>So a new layer type needs to be created, a used-defined calculated layer (see section 8.6). It will include the layers to use, calculation etc. Parameters for the formula can come from other layers, other categories, and / or specifically defined parameters. These parameters can be then estimated in the estimation section</w:t>
+      </w:r>
+      <w:r>
+        <w:t xml:space="preserve"> as any other parameter</w:t>
+      </w:r>
+      <w:r>
+        <w:t>.</w:t>
+      </w:r>
+      <w:r>
+        <w:t xml:space="preserve"> Layer calculations can then be nested in each other.</w:t>
+      </w:r>
+    </w:p>
+    <w:p/>
+    <w:p>
+      <w:r>
+        <w:t xml:space="preserve"># </w:t>
+      </w:r>
+      <w:proofErr w:type="gramStart"/>
+      <w:r>
+        <w:t>example</w:t>
+      </w:r>
+      <w:proofErr w:type="gramEnd"/>
+      <w:r>
+        <w:t xml:space="preserve"> for </w:t>
+      </w:r>
+      <w:r>
+        <w:t>diet electivity, assuming B_WGR and B_ELC are biomass layers</w:t>
+      </w:r>
+    </w:p>
+    <w:p>
+      <w:r>
+        <w:t>@</w:t>
+      </w:r>
+      <w:r>
+        <w:t xml:space="preserve">layer </w:t>
+      </w:r>
+      <w:proofErr w:type="spellStart"/>
+      <w:r>
+        <w:t>MortalityDep</w:t>
+      </w:r>
+      <w:proofErr w:type="spellEnd"/>
+    </w:p>
+    <w:p>
+      <w:proofErr w:type="gramStart"/>
+      <w:r>
+        <w:t>type</w:t>
+      </w:r>
+      <w:proofErr w:type="gramEnd"/>
+      <w:r>
+        <w:t xml:space="preserve"> </w:t>
+      </w:r>
+      <w:proofErr w:type="spellStart"/>
+      <w:r>
+        <w:t>user_defined</w:t>
+      </w:r>
+      <w:proofErr w:type="spellEnd"/>
+    </w:p>
+    <w:p>
+      <w:proofErr w:type="gramStart"/>
+      <w:r>
+        <w:t>parameters</w:t>
+      </w:r>
+      <w:proofErr w:type="gramEnd"/>
+      <w:r>
+        <w:t xml:space="preserve"> </w:t>
+      </w:r>
+      <w:proofErr w:type="spellStart"/>
+      <w:r>
+        <w:t>ElecTW</w:t>
+      </w:r>
+      <w:proofErr w:type="spellEnd"/>
+      <w:r>
+        <w:t xml:space="preserve"> </w:t>
+      </w:r>
+      <w:proofErr w:type="spellStart"/>
+      <w:r>
+        <w:t>ElecTE</w:t>
+      </w:r>
+      <w:proofErr w:type="spellEnd"/>
+    </w:p>
+    <w:p>
+      <w:proofErr w:type="gramStart"/>
+      <w:r>
+        <w:t>values</w:t>
+      </w:r>
+      <w:proofErr w:type="gramEnd"/>
+      <w:r>
+        <w:t xml:space="preserve"> 0.75 0.25</w:t>
+      </w:r>
+    </w:p>
+    <w:p>
+      <w:proofErr w:type="gramStart"/>
+      <w:r>
+        <w:t>formula</w:t>
+      </w:r>
+      <w:proofErr w:type="gramEnd"/>
+      <w:r>
+        <w:t xml:space="preserve"> </w:t>
+      </w:r>
+      <w:proofErr w:type="spellStart"/>
+      <w:r>
+        <w:t>ElectTW</w:t>
+      </w:r>
+      <w:proofErr w:type="spellEnd"/>
+      <w:r>
+        <w:t>*</w:t>
+      </w:r>
+      <w:proofErr w:type="spellStart"/>
+      <w:r>
+        <w:t>B_WGR</w:t>
+      </w:r>
+      <w:proofErr w:type="spellEnd"/>
+      <w:r>
+        <w:t>/(</w:t>
+      </w:r>
+      <w:proofErr w:type="spellStart"/>
+      <w:r>
+        <w:t>B_WGR+B_ELC</w:t>
+      </w:r>
+      <w:proofErr w:type="spellEnd"/>
+      <w:r>
+        <w:t>)</w:t>
+      </w:r>
+    </w:p>
+    <w:p/>
+    <w:p>
+      <w:r>
+        <w:t xml:space="preserve"># </w:t>
+      </w:r>
+      <w:proofErr w:type="gramStart"/>
+      <w:r>
+        <w:t>then</w:t>
+      </w:r>
+      <w:proofErr w:type="gramEnd"/>
+      <w:r>
+        <w:t xml:space="preserve"> in the estimate section</w:t>
+      </w:r>
+    </w:p>
+    <w:p>
+      <w:r>
+        <w:t xml:space="preserve">@estimate </w:t>
+      </w:r>
+      <w:proofErr w:type="gramStart"/>
+      <w:r>
+        <w:t>layer[</w:t>
+      </w:r>
+      <w:proofErr w:type="spellStart"/>
+      <w:proofErr w:type="gramEnd"/>
+      <w:r>
+        <w:t>MortalityDep</w:t>
+      </w:r>
+      <w:proofErr w:type="spellEnd"/>
+      <w:r>
+        <w:t>].</w:t>
+      </w:r>
+      <w:proofErr w:type="spellStart"/>
+      <w:r>
+        <w:t>ElecTW</w:t>
+      </w:r>
+      <w:proofErr w:type="spellEnd"/>
+    </w:p>
+    <w:p>
+      <w:proofErr w:type="spellStart"/>
+      <w:r>
+        <w:t>lower_bound</w:t>
+      </w:r>
+      <w:proofErr w:type="spellEnd"/>
+      <w:r>
+        <w:t xml:space="preserve"> 0.01</w:t>
+      </w:r>
+    </w:p>
+    <w:p>
+      <w:proofErr w:type="spellStart"/>
+      <w:r>
+        <w:t>upper_bound</w:t>
+      </w:r>
+      <w:proofErr w:type="spellEnd"/>
+      <w:r>
+        <w:t xml:space="preserve"> 0.99</w:t>
+      </w:r>
+    </w:p>
+    <w:p>
+      <w:proofErr w:type="gramStart"/>
+      <w:r>
+        <w:t>prior</w:t>
+      </w:r>
+      <w:proofErr w:type="gramEnd"/>
+      <w:r>
+        <w:t xml:space="preserve"> Uniform</w:t>
+      </w:r>
+    </w:p>
+    <w:p/>
+    <w:p/>
+    <w:p>
+      <w:pPr>
+        <w:pStyle w:val="Heading1"/>
+      </w:pPr>
+      <w:proofErr w:type="gramStart"/>
+      <w:r>
+        <w:t xml:space="preserve">meta </w:t>
+      </w:r>
+      <w:r>
+        <w:t xml:space="preserve"> layers</w:t>
+      </w:r>
+      <w:proofErr w:type="gramEnd"/>
+    </w:p>
+    <w:p/>
+    <w:p>
+      <w:r>
         <w:lastRenderedPageBreak/>
-        <w:t>Derived layers</w:t>
-      </w:r>
-    </w:p>
-    <w:p/>
-    <w:p>
-      <w:r>
-        <w:t>T</w:t>
-      </w:r>
-      <w:r>
-        <w:t>here i</w:t>
-      </w:r>
-      <w:r>
-        <w:t xml:space="preserve">s a need for </w:t>
-      </w:r>
-      <w:r>
-        <w:t xml:space="preserve">more generic </w:t>
-      </w:r>
-      <w:r>
-        <w:t>derived layers, with specific calculations to obtain these layers</w:t>
-      </w:r>
-      <w:r>
-        <w:t>, and parameters which can be estimated if needs be</w:t>
-      </w:r>
-      <w:r>
-        <w:t>.</w:t>
-      </w:r>
-      <w:r>
-        <w:t xml:space="preserve"> Current derived layers include abundance </w:t>
-      </w:r>
-      <w:r>
-        <w:t xml:space="preserve">layers </w:t>
-      </w:r>
-      <w:r>
-        <w:t>or biomass layers (not</w:t>
-      </w:r>
-      <w:r>
-        <w:t xml:space="preserve"> yet </w:t>
-      </w:r>
-      <w:r>
-        <w:t xml:space="preserve">implemented). </w:t>
-      </w:r>
-      <w:r>
-        <w:t>A single derived layer module should be able to calculate pre-defined layers such as biomass, and user defined layers. Abundance layer is the sum of all individuals in each cell; biomass layer will be the sum of all individual weights in each cell.</w:t>
-      </w:r>
-    </w:p>
-    <w:p/>
-    <w:p>
-      <w:r>
-        <w:t>So a new layer type needs to be created, a used-defined calculated layer (see section 8.6). It will include the layers to use, calculation etc. Parameters for the formula can come from other layers, other categories, and / or specifically defined parameters. These parameters can be then estimated in the estimation section</w:t>
-      </w:r>
-      <w:r>
-        <w:t xml:space="preserve"> as any other parameter</w:t>
-      </w:r>
-      <w:r>
-        <w:t>.</w:t>
-      </w:r>
-      <w:r>
-        <w:t xml:space="preserve"> Layer calculations can then be nested in each other.</w:t>
-      </w:r>
-    </w:p>
-    <w:p/>
-    <w:p>
-      <w:r>
-        <w:t xml:space="preserve"># </w:t>
-      </w:r>
-      <w:proofErr w:type="gramStart"/>
-      <w:r>
-        <w:t>example</w:t>
-      </w:r>
-      <w:proofErr w:type="gramEnd"/>
-      <w:r>
-        <w:t xml:space="preserve"> for </w:t>
-      </w:r>
-      <w:r>
-        <w:t>diet electivity, assuming B_WGR and B_ELC are biomass layers</w:t>
-      </w:r>
-    </w:p>
-    <w:p>
-      <w:r>
-        <w:t>@</w:t>
-      </w:r>
-      <w:r>
-        <w:t xml:space="preserve">layer </w:t>
-      </w:r>
-      <w:proofErr w:type="spellStart"/>
-      <w:r>
-        <w:t>MortalityDep</w:t>
-      </w:r>
-      <w:proofErr w:type="spellEnd"/>
-    </w:p>
-    <w:p>
-      <w:proofErr w:type="gramStart"/>
-      <w:r>
-        <w:t>type</w:t>
-      </w:r>
-      <w:proofErr w:type="gramEnd"/>
-      <w:r>
-        <w:t xml:space="preserve"> </w:t>
-      </w:r>
-      <w:proofErr w:type="spellStart"/>
-      <w:r>
-        <w:t>user_defined</w:t>
-      </w:r>
-      <w:proofErr w:type="spellEnd"/>
-    </w:p>
-    <w:p>
-      <w:proofErr w:type="gramStart"/>
-      <w:r>
-        <w:t>parameters</w:t>
-      </w:r>
-      <w:proofErr w:type="gramEnd"/>
-      <w:r>
-        <w:t xml:space="preserve"> </w:t>
-      </w:r>
-      <w:proofErr w:type="spellStart"/>
-      <w:r>
-        <w:t>ElecTW</w:t>
-      </w:r>
-      <w:proofErr w:type="spellEnd"/>
-      <w:r>
-        <w:t xml:space="preserve"> </w:t>
-      </w:r>
-      <w:proofErr w:type="spellStart"/>
-      <w:r>
-        <w:t>ElecTE</w:t>
-      </w:r>
-      <w:proofErr w:type="spellEnd"/>
-    </w:p>
-    <w:p>
-      <w:proofErr w:type="gramStart"/>
-      <w:r>
-        <w:t>values</w:t>
-      </w:r>
-      <w:proofErr w:type="gramEnd"/>
-      <w:r>
-        <w:t xml:space="preserve"> 0.75 0.25</w:t>
-      </w:r>
-    </w:p>
-    <w:p>
-      <w:proofErr w:type="gramStart"/>
-      <w:r>
-        <w:t>formula</w:t>
-      </w:r>
-      <w:proofErr w:type="gramEnd"/>
-      <w:r>
-        <w:t xml:space="preserve"> </w:t>
-      </w:r>
-      <w:proofErr w:type="spellStart"/>
-      <w:r>
-        <w:t>ElectTW</w:t>
-      </w:r>
-      <w:proofErr w:type="spellEnd"/>
-      <w:r>
-        <w:t>*B_WGR/(B_WGR+B_ELC)</w:t>
-      </w:r>
-    </w:p>
-    <w:p/>
-    <w:p>
-      <w:r>
-        <w:t xml:space="preserve"># </w:t>
-      </w:r>
-      <w:proofErr w:type="gramStart"/>
-      <w:r>
-        <w:t>then</w:t>
-      </w:r>
-      <w:proofErr w:type="gramEnd"/>
-      <w:r>
-        <w:t xml:space="preserve"> in the estimate section</w:t>
-      </w:r>
-    </w:p>
-    <w:p>
-      <w:r>
-        <w:t xml:space="preserve">@estimate </w:t>
-      </w:r>
-      <w:proofErr w:type="gramStart"/>
-      <w:r>
-        <w:t>layer[</w:t>
-      </w:r>
-      <w:proofErr w:type="spellStart"/>
-      <w:proofErr w:type="gramEnd"/>
-      <w:r>
-        <w:t>MortalityDep</w:t>
-      </w:r>
-      <w:proofErr w:type="spellEnd"/>
-      <w:r>
-        <w:t>].</w:t>
-      </w:r>
-      <w:proofErr w:type="spellStart"/>
-      <w:r>
-        <w:t>ElecTW</w:t>
-      </w:r>
-      <w:proofErr w:type="spellEnd"/>
-    </w:p>
-    <w:p>
-      <w:proofErr w:type="spellStart"/>
-      <w:r>
-        <w:t>lower_bound</w:t>
-      </w:r>
-      <w:proofErr w:type="spellEnd"/>
-      <w:r>
-        <w:t xml:space="preserve"> 0.01</w:t>
-      </w:r>
-    </w:p>
-    <w:p>
-      <w:proofErr w:type="spellStart"/>
-      <w:r>
-        <w:t>upper_bound</w:t>
-      </w:r>
-      <w:proofErr w:type="spellEnd"/>
-      <w:r>
-        <w:t xml:space="preserve"> 0.99</w:t>
-      </w:r>
-    </w:p>
-    <w:p>
-      <w:proofErr w:type="gramStart"/>
-      <w:r>
-        <w:t>prior</w:t>
-      </w:r>
-      <w:proofErr w:type="gramEnd"/>
-      <w:r>
-        <w:t xml:space="preserve"> Uniform</w:t>
-      </w:r>
-    </w:p>
-    <w:p/>
-    <w:p/>
-    <w:p>
-      <w:pPr>
-        <w:pStyle w:val="Heading1"/>
-      </w:pPr>
-      <w:proofErr w:type="gramStart"/>
-      <w:r>
-        <w:t xml:space="preserve">meta </w:t>
-      </w:r>
-      <w:r>
-        <w:t xml:space="preserve"> layers</w:t>
-      </w:r>
-      <w:proofErr w:type="gramEnd"/>
-    </w:p>
-    <w:p/>
-    <w:p>
-      <w:r>
         <w:t xml:space="preserve">These are defined in the SPM manual (section 4.4 </w:t>
       </w:r>
       <w:proofErr w:type="gramStart"/>
@@ -1291,105 +2519,385 @@
     </w:p>
     <w:p>
       <w:r>
+        <w:t>@layer Fishing</w:t>
+      </w:r>
+    </w:p>
+    <w:p>
+      <w:proofErr w:type="gramStart"/>
+      <w:r>
+        <w:t>initialisation</w:t>
+      </w:r>
+      <w:proofErr w:type="gramEnd"/>
+      <w:r>
+        <w:t xml:space="preserve"> </w:t>
+      </w:r>
+      <w:r>
+        <w:t>0</w:t>
+      </w:r>
+    </w:p>
+    <w:p>
+      <w:proofErr w:type="gramStart"/>
+      <w:r>
+        <w:t>prediction</w:t>
+      </w:r>
+      <w:proofErr w:type="gramEnd"/>
+      <w:r>
+        <w:t xml:space="preserve"> 5</w:t>
+      </w:r>
+    </w:p>
+    <w:p>
+      <w:proofErr w:type="gramStart"/>
+      <w:r>
+        <w:t>years</w:t>
+      </w:r>
+      <w:proofErr w:type="gramEnd"/>
+      <w:r>
+        <w:t xml:space="preserve"> 1998 1999</w:t>
+      </w:r>
+    </w:p>
+    <w:p>
+      <w:proofErr w:type="gramStart"/>
+      <w:r>
+        <w:t>layers</w:t>
+      </w:r>
+      <w:proofErr w:type="gramEnd"/>
+      <w:r>
+        <w:t xml:space="preserve"> Fishing_1998 Fishing_1999</w:t>
+      </w:r>
+    </w:p>
+    <w:p/>
+    <w:p>
+      <w:r>
+        <w:t xml:space="preserve"># </w:t>
+      </w:r>
+      <w:proofErr w:type="gramStart"/>
+      <w:r>
+        <w:t>example</w:t>
+      </w:r>
+      <w:proofErr w:type="gramEnd"/>
+      <w:r>
+        <w:t xml:space="preserve"> as it could be described as a second option</w:t>
+      </w:r>
+    </w:p>
+    <w:p>
+      <w:r>
+        <w:t>@layer Fishing</w:t>
+      </w:r>
+    </w:p>
+    <w:p>
+      <w:proofErr w:type="gramStart"/>
+      <w:r>
+        <w:t>initialisation</w:t>
+      </w:r>
+      <w:proofErr w:type="gramEnd"/>
+      <w:r>
+        <w:t xml:space="preserve"> 0</w:t>
+      </w:r>
+    </w:p>
+    <w:p>
+      <w:proofErr w:type="gramStart"/>
+      <w:r>
+        <w:t>prediction</w:t>
+      </w:r>
+      <w:proofErr w:type="gramEnd"/>
+      <w:r>
+        <w:t xml:space="preserve"> </w:t>
+      </w:r>
+      <w:proofErr w:type="spellStart"/>
+      <w:r>
+        <w:t>FutureFishing</w:t>
+      </w:r>
+      <w:proofErr w:type="spellEnd"/>
+    </w:p>
+    <w:p>
+      <w:r>
+        <w:t>Years 1998 1999</w:t>
+      </w:r>
+    </w:p>
+    <w:p>
+      <w:r>
+        <w:t>#1998</w:t>
+      </w:r>
+    </w:p>
+    <w:p>
+      <w:proofErr w:type="gramStart"/>
+      <w:r>
+        <w:t>data</w:t>
+      </w:r>
+      <w:proofErr w:type="gramEnd"/>
+      <w:r>
+        <w:t xml:space="preserve"> 0 0 234 0 111 0</w:t>
+      </w:r>
+    </w:p>
+    <w:p>
+      <w:proofErr w:type="gramStart"/>
+      <w:r>
+        <w:t>data</w:t>
+      </w:r>
+      <w:proofErr w:type="gramEnd"/>
+      <w:r>
+        <w:t xml:space="preserve"> 0 0 0 500 10 0</w:t>
+      </w:r>
+    </w:p>
+    <w:p>
+      <w:r>
+        <w:t>… #as many rows as rows in the model</w:t>
+      </w:r>
+    </w:p>
+    <w:p>
+      <w:r>
+        <w:t>#1999</w:t>
+      </w:r>
+    </w:p>
+    <w:p>
+      <w:proofErr w:type="gramStart"/>
+      <w:r>
+        <w:t>data</w:t>
+      </w:r>
+      <w:proofErr w:type="gramEnd"/>
+      <w:r>
+        <w:t xml:space="preserve"> 0 0 400 0 80 0</w:t>
+      </w:r>
+    </w:p>
+    <w:p>
+      <w:proofErr w:type="gramStart"/>
+      <w:r>
+        <w:t>data</w:t>
+      </w:r>
+      <w:proofErr w:type="gramEnd"/>
+      <w:r>
+        <w:t xml:space="preserve"> 0 20 600 0 0</w:t>
+      </w:r>
+    </w:p>
+    <w:p>
+      <w:r>
+        <w:t>…</w:t>
+      </w:r>
+    </w:p>
+    <w:p/>
+    <w:p/>
+    <w:p>
+      <w:pPr>
+        <w:pStyle w:val="Heading1"/>
+      </w:pPr>
+      <w:r>
+        <w:t>Mortality as a</w:t>
+      </w:r>
+      <w:r>
+        <w:t>n annual</w:t>
+      </w:r>
+      <w:r>
+        <w:t xml:space="preserve"> rate</w:t>
+      </w:r>
+    </w:p>
+    <w:p/>
+    <w:p>
+      <w:r>
+        <w:t xml:space="preserve">Mortality as a constant rate is currently implemented (section 4.7.3), either as a constant, or as a function of a layer. Mortality as an annual rate should be implemented using the same function of a layer, whereby meta-layers can be used, or calculated layers (expected to change every year). </w:t>
+      </w:r>
+      <w:r>
+        <w:t>If annual, mortality then needs to be calculated every year.</w:t>
+      </w:r>
+    </w:p>
+    <w:p/>
+    <w:p>
+      <w:r>
         <w:lastRenderedPageBreak/>
-        <w:t>@layer Fishing</w:t>
-      </w:r>
-    </w:p>
-    <w:p>
-      <w:proofErr w:type="gramStart"/>
-      <w:r>
-        <w:t>initialisation</w:t>
-      </w:r>
-      <w:proofErr w:type="gramEnd"/>
-      <w:r>
-        <w:t xml:space="preserve"> </w:t>
-      </w:r>
-      <w:r>
-        <w:t>0</w:t>
-      </w:r>
-    </w:p>
-    <w:p>
-      <w:proofErr w:type="gramStart"/>
-      <w:r>
-        <w:t>prediction</w:t>
-      </w:r>
-      <w:proofErr w:type="gramEnd"/>
-      <w:r>
-        <w:t xml:space="preserve"> 5</w:t>
-      </w:r>
-    </w:p>
-    <w:p>
-      <w:proofErr w:type="gramStart"/>
-      <w:r>
-        <w:t>years</w:t>
-      </w:r>
-      <w:proofErr w:type="gramEnd"/>
-      <w:r>
-        <w:t xml:space="preserve"> 1998 1999</w:t>
-      </w:r>
-    </w:p>
-    <w:p>
-      <w:proofErr w:type="gramStart"/>
-      <w:r>
-        <w:t>layers</w:t>
-      </w:r>
-      <w:proofErr w:type="gramEnd"/>
-      <w:r>
-        <w:t xml:space="preserve"> Fishing_1998 Fishing_1999</w:t>
-      </w:r>
-    </w:p>
-    <w:p/>
+        <w:t>Mortality as a biomass event also needs to be implemented once the biomass part of the model has been implemented. Once again it is all described in SPM.</w:t>
+      </w:r>
+    </w:p>
+    <w:p/>
+    <w:p>
+      <w:r>
+        <w:t xml:space="preserve">Two other mortalities need to be defined, as proportions, using the same module but M is used directly and not as </w:t>
+      </w:r>
+      <w:proofErr w:type="spellStart"/>
+      <w:proofErr w:type="gramStart"/>
+      <w:r>
+        <w:t>exp</w:t>
+      </w:r>
+      <w:proofErr w:type="spellEnd"/>
+      <w:r>
+        <w:t>(</w:t>
+      </w:r>
+      <w:proofErr w:type="gramEnd"/>
+      <w:r>
+        <w:t>-M).</w:t>
+      </w:r>
+      <w:r>
+        <w:t xml:space="preserve"> </w:t>
+      </w:r>
+      <w:r>
+        <w:rPr>
+          <w:highlight w:val="yellow"/>
+        </w:rPr>
+        <w:t>Don’t know what this bit mean</w:t>
+      </w:r>
+      <w:r>
+        <w:rPr>
+          <w:highlight w:val="yellow"/>
+        </w:rPr>
+        <w:t>s</w:t>
+      </w:r>
+      <w:r>
+        <w:rPr>
+          <w:highlight w:val="yellow"/>
+        </w:rPr>
+        <w:t xml:space="preserve"> Sophie – can you explain to me?</w:t>
+      </w:r>
+    </w:p>
+    <w:p/>
+    <w:p>
+      <w:r>
+        <w:t>{Sophie to describe in the manual how to use this as a density-dependent mortality}</w:t>
+      </w:r>
+    </w:p>
+    <w:p/>
+    <w:p/>
+    <w:p>
+      <w:pPr>
+        <w:pStyle w:val="Heading1"/>
+      </w:pPr>
+      <w:r>
+        <w:t>Tags as indicators of movement only</w:t>
+      </w:r>
+    </w:p>
+    <w:p/>
+    <w:p>
+      <w:r>
+        <w:t xml:space="preserve">The aim of this new implementation is to use tags as informative of movement only, based on individual tag recaptures only. A new observation data class is created which relates to individual event matching. Data is input with a line per </w:t>
+      </w:r>
+      <w:r>
+        <w:t xml:space="preserve">recapture event, </w:t>
+      </w:r>
+      <w:r>
+        <w:t>with the relevant information to the model (in the order specified).</w:t>
+      </w:r>
+    </w:p>
+    <w:p/>
+    <w:p>
+      <w:r>
+        <w:t xml:space="preserve">@observation </w:t>
+      </w:r>
+      <w:proofErr w:type="spellStart"/>
+      <w:r>
+        <w:t>Tag_match</w:t>
+      </w:r>
+      <w:proofErr w:type="spellEnd"/>
+    </w:p>
+    <w:p>
+      <w:proofErr w:type="gramStart"/>
+      <w:r>
+        <w:t>type</w:t>
+      </w:r>
+      <w:proofErr w:type="gramEnd"/>
+      <w:r>
+        <w:t xml:space="preserve"> </w:t>
+      </w:r>
+      <w:proofErr w:type="spellStart"/>
+      <w:r>
+        <w:t>event_match</w:t>
+      </w:r>
+      <w:proofErr w:type="spellEnd"/>
+    </w:p>
+    <w:p>
+      <w:proofErr w:type="gramStart"/>
+      <w:r>
+        <w:t>categories</w:t>
+      </w:r>
+      <w:proofErr w:type="gramEnd"/>
+      <w:r>
+        <w:t xml:space="preserve"> </w:t>
+      </w:r>
+      <w:proofErr w:type="spellStart"/>
+      <w:r>
+        <w:t>immature_tag</w:t>
+      </w:r>
+      <w:proofErr w:type="spellEnd"/>
+      <w:r>
+        <w:t xml:space="preserve"> </w:t>
+      </w:r>
+      <w:proofErr w:type="spellStart"/>
+      <w:r>
+        <w:t>mature_tag</w:t>
+      </w:r>
+      <w:proofErr w:type="spellEnd"/>
+      <w:r>
+        <w:t xml:space="preserve"> </w:t>
+      </w:r>
+      <w:proofErr w:type="spellStart"/>
+      <w:r>
+        <w:t>spawning_tag</w:t>
+      </w:r>
+      <w:proofErr w:type="spellEnd"/>
+    </w:p>
     <w:p>
       <w:r>
         <w:t xml:space="preserve"># </w:t>
       </w:r>
-      <w:proofErr w:type="gramStart"/>
-      <w:r>
-        <w:t>example</w:t>
-      </w:r>
-      <w:proofErr w:type="gramEnd"/>
-      <w:r>
-        <w:t xml:space="preserve"> as it could be described as a second option</w:t>
-      </w:r>
-    </w:p>
-    <w:p>
-      <w:r>
-        <w:t>@layer Fishing</w:t>
-      </w:r>
-    </w:p>
-    <w:p>
-      <w:proofErr w:type="gramStart"/>
-      <w:r>
-        <w:t>initialisation</w:t>
-      </w:r>
-      <w:proofErr w:type="gramEnd"/>
-      <w:r>
-        <w:t xml:space="preserve"> 0</w:t>
-      </w:r>
-    </w:p>
-    <w:p>
-      <w:proofErr w:type="gramStart"/>
-      <w:r>
-        <w:t>prediction</w:t>
-      </w:r>
-      <w:proofErr w:type="gramEnd"/>
-      <w:r>
-        <w:t xml:space="preserve"> </w:t>
-      </w:r>
-      <w:proofErr w:type="spellStart"/>
-      <w:r>
-        <w:t>FutureFishing</w:t>
-      </w:r>
-      <w:proofErr w:type="spellEnd"/>
-    </w:p>
-    <w:p>
-      <w:r>
-        <w:t>Years 1998 1999</w:t>
-      </w:r>
-    </w:p>
-    <w:p>
-      <w:r>
-        <w:t>#1998</w:t>
+      <w:proofErr w:type="spellStart"/>
+      <w:r>
+        <w:t>year_release</w:t>
+      </w:r>
+      <w:proofErr w:type="spellEnd"/>
+      <w:r>
+        <w:t xml:space="preserve"> </w:t>
+      </w:r>
+      <w:proofErr w:type="spellStart"/>
+      <w:r>
+        <w:t>year_recapture</w:t>
+      </w:r>
+      <w:proofErr w:type="spellEnd"/>
+      <w:r>
+        <w:t xml:space="preserve"> </w:t>
+      </w:r>
+      <w:proofErr w:type="spellStart"/>
+      <w:r>
+        <w:t>cell_release</w:t>
+      </w:r>
+      <w:proofErr w:type="spellEnd"/>
+      <w:r>
+        <w:t xml:space="preserve"> </w:t>
+      </w:r>
+      <w:proofErr w:type="spellStart"/>
+      <w:r>
+        <w:t>cell_recapture</w:t>
+      </w:r>
+      <w:proofErr w:type="spellEnd"/>
+      <w:r>
+        <w:t xml:space="preserve"> </w:t>
+      </w:r>
+      <w:proofErr w:type="spellStart"/>
+      <w:r>
+        <w:t>age_recapture</w:t>
+      </w:r>
+      <w:proofErr w:type="spellEnd"/>
+      <w:r>
+        <w:t xml:space="preserve"> </w:t>
+      </w:r>
+      <w:proofErr w:type="spellStart"/>
+      <w:r>
+        <w:t>selectivity_recapture</w:t>
+      </w:r>
+      <w:proofErr w:type="spellEnd"/>
+      <w:r>
+        <w:t xml:space="preserve"> </w:t>
+      </w:r>
+      <w:proofErr w:type="spellStart"/>
+      <w:r>
+        <w:t>selectivity_recapture</w:t>
+      </w:r>
+      <w:proofErr w:type="spellEnd"/>
+      <w:r>
+        <w:t xml:space="preserve"> </w:t>
+      </w:r>
+      <w:proofErr w:type="spellStart"/>
+      <w:r>
+        <w:t>selectivity_recapture</w:t>
+      </w:r>
+      <w:proofErr w:type="spellEnd"/>
+      <w:r>
+        <w:t xml:space="preserve"> </w:t>
       </w:r>
     </w:p>
     <w:p>
@@ -1399,269 +2907,18 @@
       </w:r>
       <w:proofErr w:type="gramEnd"/>
       <w:r>
-        <w:t xml:space="preserve"> 0 0 234 0 111 0</w:t>
-      </w:r>
-    </w:p>
-    <w:p>
-      <w:proofErr w:type="gramStart"/>
-      <w:r>
-        <w:t>data</w:t>
-      </w:r>
-      <w:proofErr w:type="gramEnd"/>
-      <w:r>
-        <w:t xml:space="preserve"> 0 0 0 500 10 0</w:t>
-      </w:r>
-    </w:p>
-    <w:p>
-      <w:r>
-        <w:t>… #as many rows as rows in the model</w:t>
-      </w:r>
-    </w:p>
-    <w:p>
-      <w:r>
-        <w:t>#1999</w:t>
-      </w:r>
-    </w:p>
-    <w:p>
-      <w:proofErr w:type="gramStart"/>
-      <w:r>
-        <w:t>data</w:t>
-      </w:r>
-      <w:proofErr w:type="gramEnd"/>
-      <w:r>
-        <w:t xml:space="preserve"> 0 0 400 0 80 0</w:t>
-      </w:r>
-    </w:p>
-    <w:p>
-      <w:proofErr w:type="gramStart"/>
-      <w:r>
-        <w:t>data</w:t>
-      </w:r>
-      <w:proofErr w:type="gramEnd"/>
-      <w:r>
-        <w:t xml:space="preserve"> 0 20 600 0 0</w:t>
-      </w:r>
-    </w:p>
-    <w:p>
-      <w:r>
-        <w:t>…</w:t>
-      </w:r>
-    </w:p>
-    <w:p/>
-    <w:p/>
-    <w:p>
-      <w:pPr>
-        <w:pStyle w:val="Heading1"/>
-      </w:pPr>
-      <w:r>
-        <w:t>Mortality as a</w:t>
-      </w:r>
-      <w:r>
-        <w:t>n annual</w:t>
-      </w:r>
-      <w:r>
-        <w:t xml:space="preserve"> rate</w:t>
-      </w:r>
-    </w:p>
-    <w:p/>
-    <w:p>
-      <w:r>
-        <w:t xml:space="preserve">Mortality as a constant rate is currently implemented (section 4.7.3), either as a constant, or as a function of a layer. Mortality as an annual rate should be implemented using the same function of a layer, whereby meta-layers can be used, or calculated layers (expected to change every year). </w:t>
-      </w:r>
-      <w:r>
-        <w:t>If annual, mortality then needs to be calculated every year.</w:t>
-      </w:r>
-    </w:p>
-    <w:p/>
-    <w:p>
-      <w:r>
-        <w:t>Mortality as a biomass event also needs to be implemented once the biomass part of the model has been implemented. Once again it is all described in SPM.</w:t>
-      </w:r>
-    </w:p>
-    <w:p/>
-    <w:p>
-      <w:r>
-        <w:t xml:space="preserve">Two other mortalities need to be defined, as proportions, using the same module but M is used directly and not as </w:t>
-      </w:r>
-      <w:proofErr w:type="spellStart"/>
-      <w:proofErr w:type="gramStart"/>
-      <w:r>
-        <w:t>exp</w:t>
-      </w:r>
-      <w:proofErr w:type="spellEnd"/>
-      <w:r>
-        <w:t>(</w:t>
-      </w:r>
-      <w:proofErr w:type="gramEnd"/>
-      <w:r>
-        <w:t>-M).</w:t>
-      </w:r>
-    </w:p>
-    <w:p/>
-    <w:p>
-      <w:r>
-        <w:t>{Sophie to describe in the manual how to use this as a density-dependent mortality}</w:t>
-      </w:r>
-    </w:p>
-    <w:p/>
-    <w:p/>
-    <w:p>
-      <w:pPr>
-        <w:pStyle w:val="Heading1"/>
-      </w:pPr>
-      <w:r>
-        <w:t>Tags as indicators of movement only</w:t>
-      </w:r>
-    </w:p>
-    <w:p/>
-    <w:p>
-      <w:r>
-        <w:t xml:space="preserve">The aim of this new implementation is to use tags as informative of movement only, based on individual tag recaptures only. A new observation data class is created which relates to individual event matching. Data is input with a line per </w:t>
-      </w:r>
-      <w:r>
-        <w:t xml:space="preserve">recapture event, </w:t>
-      </w:r>
-      <w:r>
-        <w:t>with the relevant information to the model (in the order specified).</w:t>
-      </w:r>
-    </w:p>
-    <w:p/>
-    <w:p>
-      <w:r>
-        <w:t xml:space="preserve">@observation </w:t>
-      </w:r>
-      <w:proofErr w:type="spellStart"/>
-      <w:r>
-        <w:t>Tag_match</w:t>
-      </w:r>
-      <w:proofErr w:type="spellEnd"/>
-    </w:p>
-    <w:p>
-      <w:proofErr w:type="gramStart"/>
-      <w:r>
-        <w:t>type</w:t>
-      </w:r>
-      <w:proofErr w:type="gramEnd"/>
-      <w:r>
-        <w:t xml:space="preserve"> </w:t>
-      </w:r>
-      <w:proofErr w:type="spellStart"/>
-      <w:r>
-        <w:t>event_match</w:t>
-      </w:r>
-      <w:proofErr w:type="spellEnd"/>
-    </w:p>
-    <w:p>
-      <w:proofErr w:type="gramStart"/>
-      <w:r>
-        <w:t>categories</w:t>
-      </w:r>
-      <w:proofErr w:type="gramEnd"/>
-      <w:r>
-        <w:t xml:space="preserve"> </w:t>
-      </w:r>
-      <w:proofErr w:type="spellStart"/>
-      <w:r>
-        <w:t>immature_tag</w:t>
-      </w:r>
-      <w:proofErr w:type="spellEnd"/>
-      <w:r>
-        <w:t xml:space="preserve"> </w:t>
-      </w:r>
-      <w:proofErr w:type="spellStart"/>
-      <w:r>
-        <w:t>mature_tag</w:t>
-      </w:r>
-      <w:proofErr w:type="spellEnd"/>
-      <w:r>
-        <w:t xml:space="preserve"> </w:t>
-      </w:r>
-      <w:proofErr w:type="spellStart"/>
-      <w:r>
-        <w:t>spawning_tag</w:t>
-      </w:r>
-      <w:proofErr w:type="spellEnd"/>
-    </w:p>
-    <w:p>
-      <w:r>
-        <w:t xml:space="preserve"># </w:t>
-      </w:r>
-      <w:proofErr w:type="spellStart"/>
-      <w:r>
-        <w:t>year_release</w:t>
-      </w:r>
-      <w:proofErr w:type="spellEnd"/>
-      <w:r>
-        <w:t xml:space="preserve"> </w:t>
-      </w:r>
-      <w:proofErr w:type="spellStart"/>
-      <w:r>
-        <w:t>year_recapture</w:t>
-      </w:r>
-      <w:proofErr w:type="spellEnd"/>
-      <w:r>
-        <w:t xml:space="preserve"> </w:t>
-      </w:r>
-      <w:proofErr w:type="spellStart"/>
-      <w:r>
-        <w:t>cell_release</w:t>
-      </w:r>
-      <w:proofErr w:type="spellEnd"/>
-      <w:r>
-        <w:t xml:space="preserve"> </w:t>
-      </w:r>
-      <w:proofErr w:type="spellStart"/>
-      <w:r>
-        <w:t>cell_recapture</w:t>
-      </w:r>
-      <w:proofErr w:type="spellEnd"/>
-      <w:r>
-        <w:t xml:space="preserve"> </w:t>
-      </w:r>
-      <w:proofErr w:type="spellStart"/>
-      <w:r>
-        <w:t>age_recapture</w:t>
-      </w:r>
-      <w:proofErr w:type="spellEnd"/>
-      <w:r>
-        <w:t xml:space="preserve"> </w:t>
-      </w:r>
-      <w:proofErr w:type="spellStart"/>
-      <w:r>
-        <w:t>selectivity_recapture</w:t>
-      </w:r>
-      <w:proofErr w:type="spellEnd"/>
-      <w:r>
-        <w:t xml:space="preserve"> </w:t>
-      </w:r>
-      <w:proofErr w:type="spellStart"/>
-      <w:r>
-        <w:t>selectivity_recapture</w:t>
-      </w:r>
-      <w:proofErr w:type="spellEnd"/>
-      <w:r>
-        <w:t xml:space="preserve"> </w:t>
-      </w:r>
-      <w:proofErr w:type="spellStart"/>
-      <w:r>
-        <w:t>selectivity_recapture</w:t>
-      </w:r>
-      <w:proofErr w:type="spellEnd"/>
-      <w:r>
-        <w:t xml:space="preserve"> </w:t>
-      </w:r>
-    </w:p>
-    <w:p>
-      <w:proofErr w:type="gramStart"/>
-      <w:r>
-        <w:t>data</w:t>
-      </w:r>
-      <w:proofErr w:type="gramEnd"/>
-      <w:r>
-        <w:t xml:space="preserve"> </w:t>
-      </w:r>
-      <w:r>
-        <w:t xml:space="preserve">2004 2009 r3-c4 </w:t>
+        <w:t xml:space="preserve"> </w:t>
+      </w:r>
+      <w:r>
+        <w:t xml:space="preserve">2004 2009 </w:t>
+      </w:r>
+      <w:proofErr w:type="spellStart"/>
+      <w:r>
+        <w:t>r3-c4</w:t>
+      </w:r>
+      <w:proofErr w:type="spellEnd"/>
+      <w:r>
+        <w:t xml:space="preserve"> </w:t>
       </w:r>
       <w:proofErr w:type="spellStart"/>
       <w:r>
@@ -1754,7 +3011,6 @@
         </w:numPr>
       </w:pPr>
       <w:r>
-        <w:lastRenderedPageBreak/>
         <w:t>Estimate the proportion of that fish in each category</w:t>
       </w:r>
     </w:p>
@@ -1974,8 +3230,6 @@
       <w:r>
         <w:t xml:space="preserve"> so a single report can give all the years.</w:t>
       </w:r>
-      <w:bookmarkStart w:id="0" w:name="_GoBack"/>
-      <w:bookmarkEnd w:id="0"/>
     </w:p>
     <w:sectPr>
       <w:pgSz w:w="11906" w:h="16838"/>

</xml_diff>

<commit_message>
Revisions to the monotonic categorical preference function to simplify implementation Revised manual to document changes to categorical and monotonic categorical preference functions
</commit_message>
<xml_diff>
--- a/doc/Development/SPM changes 2012 SM.docx
+++ b/doc/Development/SPM changes 2012 SM.docx
@@ -10,10 +10,16 @@
         <w:t xml:space="preserve">Suggested </w:t>
       </w:r>
       <w:r>
-        <w:t>Modifications to SPM</w:t>
-      </w:r>
-    </w:p>
-    <w:p>
+        <w:t xml:space="preserve">Modifications to </w:t>
+      </w:r>
+      <w:proofErr w:type="spellStart"/>
+      <w:r>
+        <w:t>SPM</w:t>
+      </w:r>
+      <w:proofErr w:type="spellEnd"/>
+    </w:p>
+    <w:p>
+      <w:proofErr w:type="gramStart"/>
       <w:r>
         <w:t xml:space="preserve">Started by </w:t>
       </w:r>
@@ -21,16 +27,35 @@
         <w:t>Sophie Mormede March 2012</w:t>
       </w:r>
       <w:r>
-        <w:t>. Modded by Alistair.</w:t>
-      </w:r>
+        <w:t>.</w:t>
+      </w:r>
+      <w:proofErr w:type="gramEnd"/>
+      <w:r>
+        <w:t xml:space="preserve"> </w:t>
+      </w:r>
+      <w:proofErr w:type="spellStart"/>
+      <w:proofErr w:type="gramStart"/>
+      <w:r>
+        <w:t>Modded</w:t>
+      </w:r>
+      <w:proofErr w:type="spellEnd"/>
+      <w:r>
+        <w:t xml:space="preserve"> by Alistair.</w:t>
+      </w:r>
+      <w:proofErr w:type="gramEnd"/>
     </w:p>
     <w:p/>
     <w:p>
       <w:r>
         <w:t xml:space="preserve">The items below are suggested modifications to the </w:t>
       </w:r>
-      <w:r>
-        <w:t xml:space="preserve">SPM </w:t>
+      <w:proofErr w:type="spellStart"/>
+      <w:r>
+        <w:t>SPM</w:t>
+      </w:r>
+      <w:proofErr w:type="spellEnd"/>
+      <w:r>
+        <w:t xml:space="preserve"> </w:t>
       </w:r>
       <w:r>
         <w:t>code</w:t>
@@ -66,7 +91,23 @@
     <w:p/>
     <w:p>
       <w:r>
-        <w:t>We want SPM config loader to expand any value followed by a hyphen and then another</w:t>
+        <w:t xml:space="preserve">We want </w:t>
+      </w:r>
+      <w:proofErr w:type="spellStart"/>
+      <w:r>
+        <w:t>SPM</w:t>
+      </w:r>
+      <w:proofErr w:type="spellEnd"/>
+      <w:r>
+        <w:t xml:space="preserve"> </w:t>
+      </w:r>
+      <w:proofErr w:type="spellStart"/>
+      <w:r>
+        <w:t>config</w:t>
+      </w:r>
+      <w:proofErr w:type="spellEnd"/>
+      <w:r>
+        <w:t xml:space="preserve"> loader to expand any value followed by a hyphen and then another</w:t>
       </w:r>
       <w:r>
         <w:t xml:space="preserve"> value into a sequential vector </w:t>
@@ -93,22 +134,49 @@
     <w:p/>
     <w:p>
       <w:r>
-        <w:t>@process MyRecruitment</w:t>
-      </w:r>
-    </w:p>
-    <w:p>
-      <w:r>
-        <w:t>type BH</w:t>
-      </w:r>
-    </w:p>
-    <w:p>
-      <w:r>
-        <w:t>standardise_years 1994-2004</w:t>
-      </w:r>
-    </w:p>
-    <w:p>
-      <w:r>
-        <w:t>YCS_years 1994 1995 1996 1997 1998 1999 2000 2001 2002 2003 2004 2005 2006 2007 2008 2009</w:t>
+        <w:t xml:space="preserve">@process </w:t>
+      </w:r>
+      <w:proofErr w:type="spellStart"/>
+      <w:r>
+        <w:t>MyRecruitment</w:t>
+      </w:r>
+      <w:proofErr w:type="spellEnd"/>
+    </w:p>
+    <w:p>
+      <w:proofErr w:type="gramStart"/>
+      <w:r>
+        <w:t>type</w:t>
+      </w:r>
+      <w:proofErr w:type="gramEnd"/>
+      <w:r>
+        <w:t xml:space="preserve"> </w:t>
+      </w:r>
+      <w:proofErr w:type="spellStart"/>
+      <w:r>
+        <w:t>BH</w:t>
+      </w:r>
+      <w:proofErr w:type="spellEnd"/>
+    </w:p>
+    <w:p>
+      <w:proofErr w:type="spellStart"/>
+      <w:proofErr w:type="gramStart"/>
+      <w:r>
+        <w:t>standardise_years</w:t>
+      </w:r>
+      <w:proofErr w:type="spellEnd"/>
+      <w:proofErr w:type="gramEnd"/>
+      <w:r>
+        <w:t xml:space="preserve"> 1994-2004</w:t>
+      </w:r>
+    </w:p>
+    <w:p>
+      <w:proofErr w:type="spellStart"/>
+      <w:r>
+        <w:t>YCS_years</w:t>
+      </w:r>
+      <w:proofErr w:type="spellEnd"/>
+      <w:r>
+        <w:t xml:space="preserve"> 1994 1995 1996 1997 1998 1999 2000 2001 2002 2003 2004 2005 2006 2007 2008 2009</w:t>
       </w:r>
     </w:p>
     <w:p/>
@@ -120,22 +188,47 @@
     <w:p/>
     <w:p>
       <w:r>
-        <w:t>@process MyRecruitment</w:t>
-      </w:r>
-    </w:p>
-    <w:p>
-      <w:r>
-        <w:t>type BH</w:t>
-      </w:r>
-    </w:p>
-    <w:p>
-      <w:r>
-        <w:t>standardise_years 1994 1995 1996 1997 1998 1999 2000 2001 2002 2003 2004</w:t>
-      </w:r>
-    </w:p>
-    <w:p>
-      <w:r>
-        <w:t>YCS_years 1994 1995 1996 1997 1998 1999 2000 2001 2002 2003 2004 2005 2006 2007 2008 2009</w:t>
+        <w:t xml:space="preserve">@process </w:t>
+      </w:r>
+      <w:proofErr w:type="spellStart"/>
+      <w:r>
+        <w:t>MyRecruitment</w:t>
+      </w:r>
+      <w:proofErr w:type="spellEnd"/>
+    </w:p>
+    <w:p>
+      <w:proofErr w:type="gramStart"/>
+      <w:r>
+        <w:t>type</w:t>
+      </w:r>
+      <w:proofErr w:type="gramEnd"/>
+      <w:r>
+        <w:t xml:space="preserve"> </w:t>
+      </w:r>
+      <w:proofErr w:type="spellStart"/>
+      <w:r>
+        <w:t>BH</w:t>
+      </w:r>
+      <w:proofErr w:type="spellEnd"/>
+    </w:p>
+    <w:p>
+      <w:proofErr w:type="spellStart"/>
+      <w:r>
+        <w:t>standardise_years</w:t>
+      </w:r>
+      <w:proofErr w:type="spellEnd"/>
+      <w:r>
+        <w:t xml:space="preserve"> 1994 1995 1996 1997 1998 1999 2000 2001 2002 2003 2004</w:t>
+      </w:r>
+    </w:p>
+    <w:p>
+      <w:proofErr w:type="spellStart"/>
+      <w:r>
+        <w:t>YCS_years</w:t>
+      </w:r>
+      <w:proofErr w:type="spellEnd"/>
+      <w:r>
+        <w:t xml:space="preserve"> 1994 1995 1996 1997 1998 1999 2000 2001 2002 2003 2004 2005 2006 2007 2008 2009</w:t>
       </w:r>
     </w:p>
     <w:p/>
@@ -150,7 +243,47 @@
     <w:p/>
     <w:p>
       <w:r>
-        <w:t>At the moment we require a “data” subcommand for every line of SPM to input layer data. Is it worth adopting the form used in randomstation and cala to have a ‘begin_data’ and ‘end’data’ style command? Then the subcommand is not requ</w:t>
+        <w:t xml:space="preserve">At the moment we require a “data” subcommand for every line of </w:t>
+      </w:r>
+      <w:proofErr w:type="spellStart"/>
+      <w:r>
+        <w:t>SPM</w:t>
+      </w:r>
+      <w:proofErr w:type="spellEnd"/>
+      <w:r>
+        <w:t xml:space="preserve"> to input layer data. Is it worth adopting the form used in </w:t>
+      </w:r>
+      <w:proofErr w:type="spellStart"/>
+      <w:r>
+        <w:t>randomstation</w:t>
+      </w:r>
+      <w:proofErr w:type="spellEnd"/>
+      <w:r>
+        <w:t xml:space="preserve"> and </w:t>
+      </w:r>
+      <w:proofErr w:type="spellStart"/>
+      <w:r>
+        <w:t>cala</w:t>
+      </w:r>
+      <w:proofErr w:type="spellEnd"/>
+      <w:r>
+        <w:t xml:space="preserve"> to have a ‘</w:t>
+      </w:r>
+      <w:proofErr w:type="spellStart"/>
+      <w:r>
+        <w:t>begin_data</w:t>
+      </w:r>
+      <w:proofErr w:type="spellEnd"/>
+      <w:r>
+        <w:t>’ and ‘</w:t>
+      </w:r>
+      <w:proofErr w:type="spellStart"/>
+      <w:r>
+        <w:t>end’data</w:t>
+      </w:r>
+      <w:proofErr w:type="spellEnd"/>
+      <w:r>
+        <w:t>’ style command? Then the subcommand is not requ</w:t>
       </w:r>
       <w:r>
         <w:t>ired on each new line anymore…?. Note one difference between the programs is that we are inputting a matrix of values by row… and not a table of data with column headings.</w:t>
@@ -174,16 +307,56 @@
         <w:t>formulas are</w:t>
       </w:r>
       <w:r>
-        <w:t xml:space="preserve"> described in the SPM manual, sections 4.10 and 4.11. This requires a size at age function, and a size-weight function. </w:t>
-      </w:r>
-      <w:r>
-        <w:t xml:space="preserve">Both these functions will be combined in a single age_size_weight function, and SPM </w:t>
+        <w:t xml:space="preserve"> described in the </w:t>
+      </w:r>
+      <w:proofErr w:type="spellStart"/>
+      <w:r>
+        <w:t>SPM</w:t>
+      </w:r>
+      <w:proofErr w:type="spellEnd"/>
+      <w:r>
+        <w:t xml:space="preserve"> manual, sections 4.10 and 4.11. This requires a size at age function, and a size-weight function. </w:t>
+      </w:r>
+      <w:r>
+        <w:t xml:space="preserve">Both these functions will be combined in a single </w:t>
+      </w:r>
+      <w:proofErr w:type="spellStart"/>
+      <w:r>
+        <w:t>age_size_weight</w:t>
+      </w:r>
+      <w:proofErr w:type="spellEnd"/>
+      <w:r>
+        <w:t xml:space="preserve"> function, and </w:t>
+      </w:r>
+      <w:proofErr w:type="spellStart"/>
+      <w:r>
+        <w:t>SPM</w:t>
+      </w:r>
+      <w:proofErr w:type="spellEnd"/>
+      <w:r>
+        <w:t xml:space="preserve"> </w:t>
       </w:r>
       <w:r>
         <w:t>internal operator functions</w:t>
       </w:r>
       <w:r>
-        <w:t xml:space="preserve"> will be get_length and get_biomass. </w:t>
+        <w:t xml:space="preserve"> will be </w:t>
+      </w:r>
+      <w:proofErr w:type="spellStart"/>
+      <w:r>
+        <w:t>get_length</w:t>
+      </w:r>
+      <w:proofErr w:type="spellEnd"/>
+      <w:r>
+        <w:t xml:space="preserve"> and </w:t>
+      </w:r>
+      <w:proofErr w:type="spellStart"/>
+      <w:r>
+        <w:t>get_biomass</w:t>
+      </w:r>
+      <w:proofErr w:type="spellEnd"/>
+      <w:r>
+        <w:t xml:space="preserve">. </w:t>
       </w:r>
     </w:p>
     <w:p/>
@@ -227,12 +400,14 @@
       <w:r>
         <w:t>@</w:t>
       </w:r>
+      <w:proofErr w:type="spellStart"/>
       <w:r>
         <w:t>age_size</w:t>
       </w:r>
       <w:r>
         <w:t>_weight</w:t>
       </w:r>
+      <w:proofErr w:type="spellEnd"/>
       <w:r>
         <w:t xml:space="preserve"> </w:t>
       </w:r>
@@ -241,22 +416,38 @@
       </w:r>
     </w:p>
     <w:p>
+      <w:proofErr w:type="gramStart"/>
       <w:r>
         <w:lastRenderedPageBreak/>
-        <w:t>type von_bertalanffy</w:t>
-      </w:r>
-    </w:p>
-    <w:p>
-      <w:r>
-        <w:t>categories immature mature spawning</w:t>
-      </w:r>
-    </w:p>
-    <w:p>
-      <w:pPr>
-        <w:rPr>
-          <w:highlight w:val="yellow"/>
-        </w:rPr>
-      </w:pPr>
+        <w:t>type</w:t>
+      </w:r>
+      <w:proofErr w:type="gramEnd"/>
+      <w:r>
+        <w:t xml:space="preserve"> </w:t>
+      </w:r>
+      <w:proofErr w:type="spellStart"/>
+      <w:r>
+        <w:t>von_bertalanffy</w:t>
+      </w:r>
+      <w:proofErr w:type="spellEnd"/>
+    </w:p>
+    <w:p>
+      <w:proofErr w:type="gramStart"/>
+      <w:r>
+        <w:t>categories</w:t>
+      </w:r>
+      <w:proofErr w:type="gramEnd"/>
+      <w:r>
+        <w:t xml:space="preserve"> immature mature spawning</w:t>
+      </w:r>
+    </w:p>
+    <w:p>
+      <w:pPr>
+        <w:rPr>
+          <w:highlight w:val="yellow"/>
+        </w:rPr>
+      </w:pPr>
+      <w:proofErr w:type="spellStart"/>
       <w:r>
         <w:rPr>
           <w:highlight w:val="yellow"/>
@@ -267,7 +458,21 @@
         <w:rPr>
           <w:highlight w:val="yellow"/>
         </w:rPr>
-        <w:t>distribution normal</w:t>
+        <w:t>distribution</w:t>
+      </w:r>
+      <w:proofErr w:type="spellEnd"/>
+      <w:r>
+        <w:rPr>
+          <w:highlight w:val="yellow"/>
+        </w:rPr>
+        <w:t xml:space="preserve"> </w:t>
+      </w:r>
+      <w:proofErr w:type="spellStart"/>
+      <w:r>
+        <w:rPr>
+          <w:highlight w:val="yellow"/>
+        </w:rPr>
+        <w:t>normal</w:t>
       </w:r>
       <w:r>
         <w:rPr>
@@ -275,16 +480,22 @@
         </w:rPr>
         <w:t>_by_length</w:t>
       </w:r>
-      <w:r>
-        <w:rPr>
-          <w:highlight w:val="yellow"/>
-        </w:rPr>
-        <w:t xml:space="preserve"> </w:t>
-      </w:r>
-    </w:p>
-    <w:p>
-      <w:r>
-        <w:t xml:space="preserve">k      </w:t>
+      <w:proofErr w:type="spellEnd"/>
+      <w:r>
+        <w:rPr>
+          <w:highlight w:val="yellow"/>
+        </w:rPr>
+        <w:t xml:space="preserve"> </w:t>
+      </w:r>
+    </w:p>
+    <w:p>
+      <w:proofErr w:type="gramStart"/>
+      <w:r>
+        <w:t>k</w:t>
+      </w:r>
+      <w:proofErr w:type="gramEnd"/>
+      <w:r>
+        <w:t xml:space="preserve">      </w:t>
       </w:r>
       <w:r>
         <w:t xml:space="preserve">     </w:t>
@@ -297,8 +508,13 @@
       </w:r>
     </w:p>
     <w:p>
-      <w:r>
-        <w:t xml:space="preserve">t0   </w:t>
+      <w:proofErr w:type="spellStart"/>
+      <w:r>
+        <w:t>t0</w:t>
+      </w:r>
+      <w:proofErr w:type="spellEnd"/>
+      <w:r>
+        <w:t xml:space="preserve">   </w:t>
       </w:r>
       <w:r>
         <w:t xml:space="preserve">      </w:t>
@@ -311,8 +527,13 @@
       </w:r>
     </w:p>
     <w:p>
-      <w:r>
-        <w:t xml:space="preserve">Linf </w:t>
+      <w:proofErr w:type="spellStart"/>
+      <w:r>
+        <w:t>Linf</w:t>
+      </w:r>
+      <w:proofErr w:type="spellEnd"/>
+      <w:r>
+        <w:t xml:space="preserve"> </w:t>
       </w:r>
       <w:r>
         <w:t xml:space="preserve">   </w:t>
@@ -322,12 +543,16 @@
       </w:r>
     </w:p>
     <w:p>
+      <w:proofErr w:type="spellStart"/>
+      <w:proofErr w:type="gramStart"/>
       <w:r>
         <w:t>C</w:t>
       </w:r>
       <w:r>
         <w:t>v</w:t>
       </w:r>
+      <w:proofErr w:type="spellEnd"/>
+      <w:proofErr w:type="gramEnd"/>
       <w:r>
         <w:t xml:space="preserve"> </w:t>
       </w:r>
@@ -336,20 +561,29 @@
       </w:r>
     </w:p>
     <w:p>
+      <w:proofErr w:type="gramStart"/>
       <w:r>
         <w:t xml:space="preserve">a </w:t>
       </w:r>
       <w:r>
         <w:t xml:space="preserve"> </w:t>
       </w:r>
-      <w:r>
-        <w:t>1.387e-008</w:t>
-      </w:r>
-    </w:p>
-    <w:p>
+      <w:proofErr w:type="spellStart"/>
+      <w:r>
+        <w:t>1.387e</w:t>
+      </w:r>
+      <w:proofErr w:type="spellEnd"/>
+      <w:proofErr w:type="gramEnd"/>
+      <w:r>
+        <w:t>-008</w:t>
+      </w:r>
+    </w:p>
+    <w:p>
+      <w:proofErr w:type="gramStart"/>
       <w:r>
         <w:t>b</w:t>
       </w:r>
+      <w:proofErr w:type="gramEnd"/>
       <w:r>
         <w:t xml:space="preserve"> </w:t>
       </w:r>
@@ -366,28 +600,87 @@
         <w:t xml:space="preserve">In the report section, additions need to be made compared with the </w:t>
       </w:r>
       <w:r>
-        <w:t xml:space="preserve">manual. The output will be for every age from  age_min to age_max have age, mean weight, mean size, and user-defined quantiles of sizes. Also optionally, the user can define specific lengths at which the corresponding weight will be returned. </w:t>
-      </w:r>
-    </w:p>
-    <w:p/>
-    <w:p>
-      <w:r>
-        <w:t>@report[label].type=age_size_weight</w:t>
-      </w:r>
-    </w:p>
-    <w:p>
-      <w:r>
-        <w:t>age_size_weight defines the label of the age_size_weight relationship print</w:t>
-      </w:r>
-    </w:p>
-    <w:p>
-      <w:r>
-        <w:t>sizes defines the values of the sizes on which to print the weights (optional)</w:t>
-      </w:r>
-    </w:p>
-    <w:p>
-      <w:r>
-        <w:t>quantiles defines the quantiles on which to report size at age (optional)</w:t>
+        <w:t xml:space="preserve">manual. The output will be for every age </w:t>
+      </w:r>
+      <w:proofErr w:type="gramStart"/>
+      <w:r>
+        <w:t xml:space="preserve">from  </w:t>
+      </w:r>
+      <w:proofErr w:type="spellStart"/>
+      <w:r>
+        <w:t>age</w:t>
+      </w:r>
+      <w:proofErr w:type="gramEnd"/>
+      <w:r>
+        <w:t>_min</w:t>
+      </w:r>
+      <w:proofErr w:type="spellEnd"/>
+      <w:r>
+        <w:t xml:space="preserve"> to </w:t>
+      </w:r>
+      <w:proofErr w:type="spellStart"/>
+      <w:r>
+        <w:t>age_max</w:t>
+      </w:r>
+      <w:proofErr w:type="spellEnd"/>
+      <w:r>
+        <w:t xml:space="preserve"> have age, mean weight, mean size, and user-defined quantiles of sizes. Also optionally, the user can define specific lengths at which the corresponding weight will be returned. </w:t>
+      </w:r>
+    </w:p>
+    <w:p/>
+    <w:p>
+      <w:proofErr w:type="gramStart"/>
+      <w:r>
+        <w:t>@report[</w:t>
+      </w:r>
+      <w:proofErr w:type="gramEnd"/>
+      <w:r>
+        <w:t>label].type=</w:t>
+      </w:r>
+      <w:proofErr w:type="spellStart"/>
+      <w:r>
+        <w:t>age_size_weight</w:t>
+      </w:r>
+      <w:proofErr w:type="spellEnd"/>
+    </w:p>
+    <w:p>
+      <w:proofErr w:type="spellStart"/>
+      <w:proofErr w:type="gramStart"/>
+      <w:r>
+        <w:t>age_size_weight</w:t>
+      </w:r>
+      <w:proofErr w:type="spellEnd"/>
+      <w:proofErr w:type="gramEnd"/>
+      <w:r>
+        <w:t xml:space="preserve"> defines the label of the </w:t>
+      </w:r>
+      <w:proofErr w:type="spellStart"/>
+      <w:r>
+        <w:t>age_size_weight</w:t>
+      </w:r>
+      <w:proofErr w:type="spellEnd"/>
+      <w:r>
+        <w:t xml:space="preserve"> relationship print</w:t>
+      </w:r>
+    </w:p>
+    <w:p>
+      <w:proofErr w:type="gramStart"/>
+      <w:r>
+        <w:t>sizes</w:t>
+      </w:r>
+      <w:proofErr w:type="gramEnd"/>
+      <w:r>
+        <w:t xml:space="preserve"> defines the values of the sizes on which to print the weights (optional)</w:t>
+      </w:r>
+    </w:p>
+    <w:p>
+      <w:proofErr w:type="gramStart"/>
+      <w:r>
+        <w:t>quantiles</w:t>
+      </w:r>
+      <w:proofErr w:type="gramEnd"/>
+      <w:r>
+        <w:t xml:space="preserve"> defines the quantiles on which to report size at age (optional)</w:t>
       </w:r>
     </w:p>
     <w:p/>
@@ -405,11 +698,16 @@
         <w:t xml:space="preserve">Details of the </w:t>
       </w:r>
       <w:r>
-        <w:t>Beverton Holt (BH</w:t>
+        <w:t>Beverton Holt (</w:t>
+      </w:r>
+      <w:proofErr w:type="spellStart"/>
+      <w:r>
+        <w:t>BH</w:t>
       </w:r>
       <w:r>
         <w:t>_recruitment</w:t>
       </w:r>
+      <w:proofErr w:type="spellEnd"/>
       <w:r>
         <w:t xml:space="preserve">) recruitment </w:t>
       </w:r>
@@ -419,8 +717,13 @@
       <w:r>
         <w:t xml:space="preserve"> are in the </w:t>
       </w:r>
-      <w:r>
-        <w:t xml:space="preserve">SPM </w:t>
+      <w:proofErr w:type="spellStart"/>
+      <w:r>
+        <w:t>SPM</w:t>
+      </w:r>
+      <w:proofErr w:type="spellEnd"/>
+      <w:r>
+        <w:t xml:space="preserve"> </w:t>
       </w:r>
       <w:r>
         <w:t>manual</w:t>
@@ -432,13 +735,29 @@
         <w:t>.</w:t>
       </w:r>
       <w:r>
-        <w:t xml:space="preserve"> The recruitment process needs to define also steepness and YCS for </w:t>
+        <w:t xml:space="preserve"> The recruitment process needs to define also steepness and </w:t>
+      </w:r>
+      <w:proofErr w:type="spellStart"/>
+      <w:r>
+        <w:t>YCS</w:t>
+      </w:r>
+      <w:proofErr w:type="spellEnd"/>
+      <w:r>
+        <w:t xml:space="preserve"> for </w:t>
       </w:r>
       <w:r>
         <w:t>the</w:t>
       </w:r>
       <w:r>
-        <w:t xml:space="preserve"> BH type recruitment.</w:t>
+        <w:t xml:space="preserve"> </w:t>
+      </w:r>
+      <w:proofErr w:type="spellStart"/>
+      <w:r>
+        <w:t>BH</w:t>
+      </w:r>
+      <w:proofErr w:type="spellEnd"/>
+      <w:r>
+        <w:t xml:space="preserve"> type recruitment.</w:t>
       </w:r>
       <w:r>
         <w:t xml:space="preserve"> </w:t>
@@ -453,16 +772,29 @@
         <w:t>n</w:t>
       </w:r>
       <w:r>
-        <w:t>e two new ones: BH</w:t>
+        <w:t xml:space="preserve">e two new ones: </w:t>
+      </w:r>
+      <w:proofErr w:type="spellStart"/>
+      <w:r>
+        <w:t>BH</w:t>
       </w:r>
       <w:r>
         <w:t>_recruitment</w:t>
       </w:r>
-      <w:r>
-        <w:t xml:space="preserve"> and local</w:t>
-      </w:r>
-      <w:r>
-        <w:t xml:space="preserve">_BH_recruitment. </w:t>
+      <w:proofErr w:type="spellEnd"/>
+      <w:r>
+        <w:t xml:space="preserve"> and </w:t>
+      </w:r>
+      <w:proofErr w:type="spellStart"/>
+      <w:r>
+        <w:t>local</w:t>
+      </w:r>
+      <w:r>
+        <w:t>_BH_recruitment</w:t>
+      </w:r>
+      <w:proofErr w:type="spellEnd"/>
+      <w:r>
+        <w:t xml:space="preserve">. </w:t>
       </w:r>
     </w:p>
     <w:p/>
@@ -505,12 +837,14 @@
           <w:numId w:val="13"/>
         </w:numPr>
       </w:pPr>
+      <w:proofErr w:type="spellStart"/>
       <w:r>
         <w:t>BH</w:t>
       </w:r>
       <w:r>
         <w:t>_recruitment</w:t>
       </w:r>
+      <w:proofErr w:type="spellEnd"/>
       <w:r>
         <w:t>: recruitment in each cell is on the basis of the total recruitment over a large number of cells (</w:t>
       </w:r>
@@ -541,6 +875,7 @@
           <w:numId w:val="13"/>
         </w:numPr>
       </w:pPr>
+      <w:proofErr w:type="spellStart"/>
       <w:r>
         <w:t>l</w:t>
       </w:r>
@@ -553,6 +888,7 @@
       <w:r>
         <w:t>_recruitment</w:t>
       </w:r>
+      <w:proofErr w:type="spellEnd"/>
       <w:r>
         <w:t>: recruitment in each cell is on the basis of the spawning stock biomass of that individual cell only (</w:t>
       </w:r>
@@ -587,14 +923,27 @@
     <w:p/>
     <w:p>
       <w:r>
-        <w:t>Formulas for calculations are given in the manual, section 4.7.1 (eqns 4.8, 4.9)</w:t>
-      </w:r>
-    </w:p>
-    <w:p/>
-    <w:p>
-      <w:r>
-        <w:t>For BH_recruitment</w:t>
-      </w:r>
+        <w:t>Formulas for calculations are given in the manual, section 4.7.1 (</w:t>
+      </w:r>
+      <w:proofErr w:type="spellStart"/>
+      <w:r>
+        <w:t>eqns</w:t>
+      </w:r>
+      <w:proofErr w:type="spellEnd"/>
+      <w:r>
+        <w:t xml:space="preserve"> 4.8, 4.9)</w:t>
+      </w:r>
+    </w:p>
+    <w:p/>
+    <w:p>
+      <w:r>
+        <w:t xml:space="preserve">For </w:t>
+      </w:r>
+      <w:proofErr w:type="spellStart"/>
+      <w:r>
+        <w:t>BH_recruitment</w:t>
+      </w:r>
+      <w:proofErr w:type="spellEnd"/>
     </w:p>
     <w:p/>
     <w:p>
@@ -603,32 +952,57 @@
       </w:r>
     </w:p>
     <w:p>
-      <w:r>
-        <w:t>type BH</w:t>
+      <w:proofErr w:type="gramStart"/>
+      <w:r>
+        <w:t>type</w:t>
+      </w:r>
+      <w:proofErr w:type="gramEnd"/>
+      <w:r>
+        <w:t xml:space="preserve"> </w:t>
+      </w:r>
+      <w:proofErr w:type="spellStart"/>
+      <w:r>
+        <w:t>BH</w:t>
       </w:r>
       <w:r>
         <w:t>_recruitment</w:t>
       </w:r>
-    </w:p>
-    <w:p>
+      <w:proofErr w:type="spellEnd"/>
+    </w:p>
+    <w:p>
+      <w:proofErr w:type="spellStart"/>
       <w:r>
         <w:t>r</w:t>
       </w:r>
       <w:r>
-        <w:t>0 5000000</w:t>
-      </w:r>
-      <w:r>
-        <w:t xml:space="preserve"> </w:t>
-      </w:r>
-    </w:p>
-    <w:p>
-      <w:r>
-        <w:t>steepness 0.75</w:t>
-      </w:r>
-    </w:p>
-    <w:p>
-      <w:r>
-        <w:t>categories immature #</w:t>
+        <w:t>0</w:t>
+      </w:r>
+      <w:proofErr w:type="spellEnd"/>
+      <w:r>
+        <w:t xml:space="preserve"> 5000000</w:t>
+      </w:r>
+      <w:r>
+        <w:t xml:space="preserve"> </w:t>
+      </w:r>
+    </w:p>
+    <w:p>
+      <w:proofErr w:type="gramStart"/>
+      <w:r>
+        <w:t>steepness</w:t>
+      </w:r>
+      <w:proofErr w:type="gramEnd"/>
+      <w:r>
+        <w:t xml:space="preserve"> 0.75</w:t>
+      </w:r>
+    </w:p>
+    <w:p>
+      <w:proofErr w:type="gramStart"/>
+      <w:r>
+        <w:t>categories</w:t>
+      </w:r>
+      <w:proofErr w:type="gramEnd"/>
+      <w:r>
+        <w:t xml:space="preserve"> immature #</w:t>
       </w:r>
       <w:r>
         <w:t xml:space="preserve"> Define the categories into which recruitment occurs</w:t>
@@ -636,12 +1010,28 @@
     </w:p>
     <w:p>
       <w:r>
-        <w:t>SSB SSB_TOA # a derived quantity that gives the SSB for the recruitment calculation</w:t>
-      </w:r>
-    </w:p>
-    <w:p>
-      <w:r>
-        <w:t xml:space="preserve">Layer MyRecruitmentlayer # </w:t>
+        <w:t xml:space="preserve">SSB </w:t>
+      </w:r>
+      <w:proofErr w:type="spellStart"/>
+      <w:r>
+        <w:t>SSB_TOA</w:t>
+      </w:r>
+      <w:proofErr w:type="spellEnd"/>
+      <w:r>
+        <w:t xml:space="preserve"> # a derived quantity that gives the SSB for the recruitment calculation</w:t>
+      </w:r>
+    </w:p>
+    <w:p>
+      <w:r>
+        <w:t xml:space="preserve">Layer </w:t>
+      </w:r>
+      <w:proofErr w:type="spellStart"/>
+      <w:r>
+        <w:t>MyRecruitmentlayer</w:t>
+      </w:r>
+      <w:proofErr w:type="spellEnd"/>
+      <w:r>
+        <w:t xml:space="preserve"> # </w:t>
       </w:r>
       <w:r>
         <w:t>Name of the layer used to determine where recruitment occurs</w:t>
@@ -659,21 +1049,34 @@
       </w:r>
     </w:p>
     <w:p>
-      <w:r>
-        <w:t>proportions 1.0</w:t>
-      </w:r>
-    </w:p>
-    <w:p>
-      <w:pPr>
-        <w:rPr>
-          <w:highlight w:val="yellow"/>
-        </w:rPr>
-      </w:pPr>
-      <w:r>
-        <w:rPr>
-          <w:highlight w:val="yellow"/>
-        </w:rPr>
-        <w:t>sigma_r 0.6</w:t>
+      <w:proofErr w:type="gramStart"/>
+      <w:r>
+        <w:t>proportions</w:t>
+      </w:r>
+      <w:proofErr w:type="gramEnd"/>
+      <w:r>
+        <w:t xml:space="preserve"> 1.0</w:t>
+      </w:r>
+    </w:p>
+    <w:p>
+      <w:pPr>
+        <w:rPr>
+          <w:highlight w:val="yellow"/>
+        </w:rPr>
+      </w:pPr>
+      <w:proofErr w:type="spellStart"/>
+      <w:r>
+        <w:rPr>
+          <w:highlight w:val="yellow"/>
+        </w:rPr>
+        <w:t>sigma_r</w:t>
+      </w:r>
+      <w:proofErr w:type="spellEnd"/>
+      <w:r>
+        <w:rPr>
+          <w:highlight w:val="yellow"/>
+        </w:rPr>
+        <w:t xml:space="preserve"> 0.6</w:t>
       </w:r>
       <w:r>
         <w:rPr>
@@ -700,11 +1103,19 @@
           <w:highlight w:val="yellow"/>
         </w:rPr>
       </w:pPr>
-      <w:r>
-        <w:rPr>
-          <w:highlight w:val="yellow"/>
-        </w:rPr>
-        <w:t>rho 0.6 [</w:t>
+      <w:proofErr w:type="gramStart"/>
+      <w:r>
+        <w:rPr>
+          <w:highlight w:val="yellow"/>
+        </w:rPr>
+        <w:t>rho</w:t>
+      </w:r>
+      <w:proofErr w:type="gramEnd"/>
+      <w:r>
+        <w:rPr>
+          <w:highlight w:val="yellow"/>
+        </w:rPr>
+        <w:t xml:space="preserve"> 0.6 [</w:t>
       </w:r>
       <w:r>
         <w:rPr>
@@ -720,22 +1131,39 @@
       </w:r>
     </w:p>
     <w:p>
-      <w:r>
-        <w:t>standardise_years 1994-2004</w:t>
-      </w:r>
-    </w:p>
-    <w:p>
+      <w:proofErr w:type="spellStart"/>
+      <w:proofErr w:type="gramStart"/>
+      <w:r>
+        <w:t>standardise_years</w:t>
+      </w:r>
+      <w:proofErr w:type="spellEnd"/>
+      <w:proofErr w:type="gramEnd"/>
+      <w:r>
+        <w:t xml:space="preserve"> 1994-2004</w:t>
+      </w:r>
+    </w:p>
+    <w:p>
+      <w:proofErr w:type="spellStart"/>
       <w:r>
         <w:lastRenderedPageBreak/>
-        <w:t>YCS_years 1994 1995 1996 1997 1998 1999 2000 2001 2002 2003 20</w:t>
+        <w:t>YCS_years</w:t>
+      </w:r>
+      <w:proofErr w:type="spellEnd"/>
+      <w:r>
+        <w:t xml:space="preserve"> 1994 1995 1996 1997 1998 1999 2000 2001 2002 2003 20</w:t>
       </w:r>
       <w:r>
         <w:t>04 2005 2006 2007 2008 2009</w:t>
       </w:r>
     </w:p>
     <w:p>
-      <w:r>
-        <w:t xml:space="preserve">YCS          1    1    1    1    1    1    1    1    1    1   </w:t>
+      <w:proofErr w:type="spellStart"/>
+      <w:r>
+        <w:t>YCS</w:t>
+      </w:r>
+      <w:proofErr w:type="spellEnd"/>
+      <w:r>
+        <w:t xml:space="preserve">          1    1    1    1    1    1    1    1    1    1   </w:t>
       </w:r>
       <w:r>
         <w:t xml:space="preserve"> 1    1    1    1    1    1  </w:t>
@@ -747,32 +1175,61 @@
           <w:strike/>
         </w:rPr>
       </w:pPr>
+      <w:proofErr w:type="spellStart"/>
       <w:r>
         <w:rPr>
           <w:strike/>
         </w:rPr>
-        <w:t>first_free 1994</w:t>
-      </w:r>
-    </w:p>
-    <w:p>
-      <w:pPr>
+        <w:t>first_free</w:t>
+      </w:r>
+      <w:proofErr w:type="spellEnd"/>
+      <w:r>
         <w:rPr>
           <w:strike/>
         </w:rPr>
-      </w:pPr>
-      <w:r>
+        <w:t xml:space="preserve"> 1994</w:t>
+      </w:r>
+    </w:p>
+    <w:p>
+      <w:pPr>
         <w:rPr>
           <w:strike/>
         </w:rPr>
-        <w:t>last_free  2004</w:t>
-      </w:r>
-    </w:p>
-    <w:p>
+      </w:pPr>
+      <w:proofErr w:type="spellStart"/>
+      <w:r>
+        <w:rPr>
+          <w:strike/>
+        </w:rPr>
+        <w:t>last_</w:t>
+      </w:r>
+      <w:proofErr w:type="gramStart"/>
+      <w:r>
+        <w:rPr>
+          <w:strike/>
+        </w:rPr>
+        <w:t>free</w:t>
+      </w:r>
+      <w:proofErr w:type="spellEnd"/>
+      <w:r>
+        <w:rPr>
+          <w:strike/>
+        </w:rPr>
+        <w:t xml:space="preserve">  2004</w:t>
+      </w:r>
+      <w:proofErr w:type="gramEnd"/>
+    </w:p>
+    <w:p>
+      <w:proofErr w:type="spellStart"/>
       <w:r>
         <w:t>SSB_y</w:t>
       </w:r>
       <w:r>
-        <w:t>earclass_offset 1</w:t>
+        <w:t>earclass_offset</w:t>
+      </w:r>
+      <w:proofErr w:type="spellEnd"/>
+      <w:r>
+        <w:t xml:space="preserve"> 1</w:t>
       </w:r>
     </w:p>
     <w:p/>
@@ -784,16 +1241,26 @@
         <w:t xml:space="preserve"> of recruitment</w:t>
       </w:r>
       <w:r>
-        <w:t xml:space="preserve"> needs to be defined, as BH</w:t>
+        <w:t xml:space="preserve"> needs to be defined, as </w:t>
+      </w:r>
+      <w:proofErr w:type="spellStart"/>
+      <w:r>
+        <w:t>BH</w:t>
       </w:r>
       <w:r>
         <w:t>_recruitment</w:t>
       </w:r>
+      <w:proofErr w:type="spellEnd"/>
       <w:r>
         <w:t xml:space="preserve">. </w:t>
       </w:r>
-      <w:r>
-        <w:t>R0, s</w:t>
+      <w:proofErr w:type="spellStart"/>
+      <w:r>
+        <w:t>R0</w:t>
+      </w:r>
+      <w:proofErr w:type="spellEnd"/>
+      <w:r>
+        <w:t>, s</w:t>
       </w:r>
       <w:r>
         <w:t>teepness can be estimated</w:t>
@@ -808,14 +1275,59 @@
         <w:t xml:space="preserve">all </w:t>
       </w:r>
       <w:r>
-        <w:t>the “free” YCS are estimated. If standardise</w:t>
-      </w:r>
-      <w:r>
-        <w:t>_years is defined, then the</w:t>
-      </w:r>
-      <w:r>
-        <w:t xml:space="preserve"> YCS used in the formula is YCS/mean(sum(YCS</w:t>
-      </w:r>
+        <w:t xml:space="preserve">the “free” </w:t>
+      </w:r>
+      <w:proofErr w:type="spellStart"/>
+      <w:r>
+        <w:t>YCS</w:t>
+      </w:r>
+      <w:proofErr w:type="spellEnd"/>
+      <w:r>
+        <w:t xml:space="preserve"> are estimated. If </w:t>
+      </w:r>
+      <w:proofErr w:type="spellStart"/>
+      <w:r>
+        <w:t>standardise</w:t>
+      </w:r>
+      <w:r>
+        <w:t>_years</w:t>
+      </w:r>
+      <w:proofErr w:type="spellEnd"/>
+      <w:r>
+        <w:t xml:space="preserve"> is defined, then the</w:t>
+      </w:r>
+      <w:r>
+        <w:t xml:space="preserve"> </w:t>
+      </w:r>
+      <w:proofErr w:type="spellStart"/>
+      <w:r>
+        <w:t>YCS</w:t>
+      </w:r>
+      <w:proofErr w:type="spellEnd"/>
+      <w:r>
+        <w:t xml:space="preserve"> used in the formula is </w:t>
+      </w:r>
+      <w:proofErr w:type="spellStart"/>
+      <w:r>
+        <w:t>YCS</w:t>
+      </w:r>
+      <w:proofErr w:type="spellEnd"/>
+      <w:r>
+        <w:t>/</w:t>
+      </w:r>
+      <w:proofErr w:type="gramStart"/>
+      <w:r>
+        <w:t>mean(</w:t>
+      </w:r>
+      <w:proofErr w:type="gramEnd"/>
+      <w:r>
+        <w:t>sum(</w:t>
+      </w:r>
+      <w:proofErr w:type="spellStart"/>
+      <w:r>
+        <w:t>YCS</w:t>
+      </w:r>
+      <w:proofErr w:type="spellEnd"/>
       <w:r>
         <w:t>[</w:t>
       </w:r>
@@ -823,8 +1335,16 @@
         <w:rPr>
           <w:highlight w:val="yellow"/>
         </w:rPr>
-        <w:t>in range standardise_years</w:t>
-      </w:r>
+        <w:t xml:space="preserve">in range </w:t>
+      </w:r>
+      <w:proofErr w:type="spellStart"/>
+      <w:r>
+        <w:rPr>
+          <w:highlight w:val="yellow"/>
+        </w:rPr>
+        <w:t>standardise_years</w:t>
+      </w:r>
+      <w:proofErr w:type="spellEnd"/>
       <w:r>
         <w:t>]</w:t>
       </w:r>
@@ -852,9 +1372,11 @@
       <w:r>
         <w:t>(</w:t>
       </w:r>
+      <w:proofErr w:type="spellStart"/>
       <w:r>
         <w:t>min_age</w:t>
       </w:r>
+      <w:proofErr w:type="spellEnd"/>
       <w:r>
         <w:t>)</w:t>
       </w:r>
@@ -868,7 +1390,23 @@
         <w:t>.</w:t>
       </w:r>
       <w:r>
-        <w:t xml:space="preserve"> Also for initialisation steps, where there is no information on SSB (year 1 to year min_age), use R0.</w:t>
+        <w:t xml:space="preserve"> Also for initialisation steps, where there is no information on SSB (year 1 to year </w:t>
+      </w:r>
+      <w:proofErr w:type="spellStart"/>
+      <w:r>
+        <w:t>min_age</w:t>
+      </w:r>
+      <w:proofErr w:type="spellEnd"/>
+      <w:r>
+        <w:t xml:space="preserve">), use </w:t>
+      </w:r>
+      <w:proofErr w:type="spellStart"/>
+      <w:r>
+        <w:t>R0</w:t>
+      </w:r>
+      <w:proofErr w:type="spellEnd"/>
+      <w:r>
+        <w:t>.</w:t>
       </w:r>
     </w:p>
     <w:p/>
@@ -880,8 +1418,13 @@
     <w:p/>
     <w:p>
       <w:r>
-        <w:t>For local_BH_recruitment</w:t>
-      </w:r>
+        <w:t xml:space="preserve">For </w:t>
+      </w:r>
+      <w:proofErr w:type="spellStart"/>
+      <w:r>
+        <w:t>local_BH_recruitment</w:t>
+      </w:r>
+      <w:proofErr w:type="spellEnd"/>
     </w:p>
     <w:p/>
     <w:p>
@@ -890,42 +1433,119 @@
       </w:r>
     </w:p>
     <w:p>
-      <w:r>
-        <w:t>type local_BH_recruitment</w:t>
-      </w:r>
-    </w:p>
-    <w:p>
-      <w:r>
-        <w:t>r0 5000000 # multiples the cell value in r0_layer by this to get actual recruitment R0 for each cell</w:t>
-      </w:r>
-    </w:p>
-    <w:p>
-      <w:r>
-        <w:t>steepness 0.75</w:t>
-      </w:r>
-    </w:p>
-    <w:p>
-      <w:r>
-        <w:t>categories immature #</w:t>
+      <w:proofErr w:type="gramStart"/>
+      <w:r>
+        <w:t>type</w:t>
+      </w:r>
+      <w:proofErr w:type="gramEnd"/>
+      <w:r>
+        <w:t xml:space="preserve"> </w:t>
+      </w:r>
+      <w:proofErr w:type="spellStart"/>
+      <w:r>
+        <w:t>local_BH_recruitment</w:t>
+      </w:r>
+      <w:proofErr w:type="spellEnd"/>
+    </w:p>
+    <w:p>
+      <w:proofErr w:type="spellStart"/>
+      <w:r>
+        <w:t>r0</w:t>
+      </w:r>
+      <w:proofErr w:type="spellEnd"/>
+      <w:r>
+        <w:t xml:space="preserve"> 5000000 # multiples the cell value in </w:t>
+      </w:r>
+      <w:proofErr w:type="spellStart"/>
+      <w:r>
+        <w:t>r0_layer</w:t>
+      </w:r>
+      <w:proofErr w:type="spellEnd"/>
+      <w:r>
+        <w:t xml:space="preserve"> by this to get actual recruitment </w:t>
+      </w:r>
+      <w:proofErr w:type="spellStart"/>
+      <w:r>
+        <w:t>R0</w:t>
+      </w:r>
+      <w:proofErr w:type="spellEnd"/>
+      <w:r>
+        <w:t xml:space="preserve"> for each cell</w:t>
+      </w:r>
+    </w:p>
+    <w:p>
+      <w:proofErr w:type="gramStart"/>
+      <w:r>
+        <w:t>steepness</w:t>
+      </w:r>
+      <w:proofErr w:type="gramEnd"/>
+      <w:r>
+        <w:t xml:space="preserve"> 0.75</w:t>
+      </w:r>
+    </w:p>
+    <w:p>
+      <w:proofErr w:type="gramStart"/>
+      <w:r>
+        <w:t>categories</w:t>
+      </w:r>
+      <w:proofErr w:type="gramEnd"/>
+      <w:r>
+        <w:t xml:space="preserve"> immature #</w:t>
       </w:r>
       <w:r>
         <w:t xml:space="preserve"> Define the categories into which recruitment occurs</w:t>
       </w:r>
     </w:p>
     <w:p>
-      <w:r>
-        <w:t>SSB_layer MySSBLayer # a numeric layer that gives the SSB in each cell for the recruitment calculation</w:t>
-      </w:r>
-    </w:p>
-    <w:p>
-      <w:r>
-        <w:t xml:space="preserve">r0_layer MyRecruitmentlayer # </w:t>
+      <w:proofErr w:type="spellStart"/>
+      <w:r>
+        <w:t>SSB_layer</w:t>
+      </w:r>
+      <w:proofErr w:type="spellEnd"/>
+      <w:r>
+        <w:t xml:space="preserve"> </w:t>
+      </w:r>
+      <w:proofErr w:type="spellStart"/>
+      <w:r>
+        <w:t>MySSBLayer</w:t>
+      </w:r>
+      <w:proofErr w:type="spellEnd"/>
+      <w:r>
+        <w:t xml:space="preserve"> # a numeric layer that gives the SSB in each cell for the recruitment calculation</w:t>
+      </w:r>
+    </w:p>
+    <w:p>
+      <w:proofErr w:type="spellStart"/>
+      <w:proofErr w:type="gramStart"/>
+      <w:r>
+        <w:t>r0_layer</w:t>
+      </w:r>
+      <w:proofErr w:type="spellEnd"/>
+      <w:proofErr w:type="gramEnd"/>
+      <w:r>
+        <w:t xml:space="preserve"> </w:t>
+      </w:r>
+      <w:proofErr w:type="spellStart"/>
+      <w:r>
+        <w:t>MyRecruitmentlayer</w:t>
+      </w:r>
+      <w:proofErr w:type="spellEnd"/>
+      <w:r>
+        <w:t xml:space="preserve"> # </w:t>
       </w:r>
       <w:r>
         <w:t xml:space="preserve">Name of the layer used to determine </w:t>
       </w:r>
       <w:r>
-        <w:t xml:space="preserve">the relative cell by cell r0 </w:t>
+        <w:t xml:space="preserve">the relative cell by cell </w:t>
+      </w:r>
+      <w:proofErr w:type="spellStart"/>
+      <w:r>
+        <w:t>r0</w:t>
+      </w:r>
+      <w:proofErr w:type="spellEnd"/>
+      <w:r>
+        <w:t xml:space="preserve"> </w:t>
       </w:r>
     </w:p>
     <w:p>
@@ -937,36 +1557,66 @@
       </w:r>
     </w:p>
     <w:p>
-      <w:r>
-        <w:t>proportions 1.0</w:t>
-      </w:r>
-    </w:p>
-    <w:p>
-      <w:pPr>
-        <w:rPr>
-          <w:highlight w:val="yellow"/>
-        </w:rPr>
-      </w:pPr>
-      <w:r>
-        <w:rPr>
-          <w:highlight w:val="yellow"/>
-        </w:rPr>
-        <w:t>sigma_r 0.6 [not required yet]</w:t>
-      </w:r>
-    </w:p>
-    <w:p>
-      <w:r>
-        <w:t>standardise_years 1994-2004</w:t>
-      </w:r>
-    </w:p>
-    <w:p>
-      <w:r>
-        <w:t>YCS_years 1994 1995 1996 1997 1998 1999 2000 2001 2002 2003 2004 2005 2006 2007 2008 2009</w:t>
-      </w:r>
-    </w:p>
-    <w:p>
-      <w:r>
-        <w:t xml:space="preserve">YCS          1    1    1    1    1    1    1    1    1    1    1    1    1    1    1    1  </w:t>
+      <w:proofErr w:type="gramStart"/>
+      <w:r>
+        <w:t>proportions</w:t>
+      </w:r>
+      <w:proofErr w:type="gramEnd"/>
+      <w:r>
+        <w:t xml:space="preserve"> 1.0</w:t>
+      </w:r>
+    </w:p>
+    <w:p>
+      <w:pPr>
+        <w:rPr>
+          <w:highlight w:val="yellow"/>
+        </w:rPr>
+      </w:pPr>
+      <w:proofErr w:type="spellStart"/>
+      <w:r>
+        <w:rPr>
+          <w:highlight w:val="yellow"/>
+        </w:rPr>
+        <w:t>sigma_r</w:t>
+      </w:r>
+      <w:proofErr w:type="spellEnd"/>
+      <w:r>
+        <w:rPr>
+          <w:highlight w:val="yellow"/>
+        </w:rPr>
+        <w:t xml:space="preserve"> 0.6 [not required yet]</w:t>
+      </w:r>
+    </w:p>
+    <w:p>
+      <w:proofErr w:type="spellStart"/>
+      <w:proofErr w:type="gramStart"/>
+      <w:r>
+        <w:t>standardise_years</w:t>
+      </w:r>
+      <w:proofErr w:type="spellEnd"/>
+      <w:proofErr w:type="gramEnd"/>
+      <w:r>
+        <w:t xml:space="preserve"> 1994-2004</w:t>
+      </w:r>
+    </w:p>
+    <w:p>
+      <w:proofErr w:type="spellStart"/>
+      <w:r>
+        <w:t>YCS_years</w:t>
+      </w:r>
+      <w:proofErr w:type="spellEnd"/>
+      <w:r>
+        <w:t xml:space="preserve"> 1994 1995 1996 1997 1998 1999 2000 2001 2002 2003 2004 2005 2006 2007 2008 2009</w:t>
+      </w:r>
+    </w:p>
+    <w:p>
+      <w:proofErr w:type="spellStart"/>
+      <w:r>
+        <w:t>YCS</w:t>
+      </w:r>
+      <w:proofErr w:type="spellEnd"/>
+      <w:r>
+        <w:t xml:space="preserve">          1    1    1    1    1    1    1    1    1    1    1    1    1    1    1    1  </w:t>
       </w:r>
     </w:p>
     <w:p>
@@ -975,45 +1625,146 @@
           <w:strike/>
         </w:rPr>
       </w:pPr>
+      <w:proofErr w:type="spellStart"/>
       <w:r>
         <w:rPr>
           <w:strike/>
         </w:rPr>
-        <w:t>first_free 1994</w:t>
-      </w:r>
-    </w:p>
-    <w:p>
-      <w:pPr>
+        <w:t>first_free</w:t>
+      </w:r>
+      <w:proofErr w:type="spellEnd"/>
+      <w:r>
         <w:rPr>
           <w:strike/>
         </w:rPr>
-      </w:pPr>
-      <w:r>
+        <w:t xml:space="preserve"> 1994</w:t>
+      </w:r>
+    </w:p>
+    <w:p>
+      <w:pPr>
         <w:rPr>
           <w:strike/>
         </w:rPr>
-        <w:t>last_free  2004</w:t>
-      </w:r>
-    </w:p>
-    <w:p>
+      </w:pPr>
+      <w:proofErr w:type="spellStart"/>
+      <w:r>
+        <w:rPr>
+          <w:strike/>
+        </w:rPr>
+        <w:t>last_</w:t>
+      </w:r>
+      <w:proofErr w:type="gramStart"/>
+      <w:r>
+        <w:rPr>
+          <w:strike/>
+        </w:rPr>
+        <w:t>free</w:t>
+      </w:r>
+      <w:proofErr w:type="spellEnd"/>
+      <w:r>
+        <w:rPr>
+          <w:strike/>
+        </w:rPr>
+        <w:t xml:space="preserve">  2004</w:t>
+      </w:r>
+      <w:proofErr w:type="gramEnd"/>
+    </w:p>
+    <w:p>
+      <w:proofErr w:type="spellStart"/>
       <w:r>
         <w:t>SSB_y</w:t>
       </w:r>
       <w:r>
-        <w:t>earclass_offset 1</w:t>
-      </w:r>
-    </w:p>
-    <w:p/>
-    <w:p>
-      <w:r>
-        <w:t>So a new type of recruitment needs to be defined, as local_BH_recruitment. R0, steepness can be estimated or fixed, and all the “free” YCS are estimated. If standardise_years is defined, then the YCS used in the formula is YCS/mean(sum(YCS[</w:t>
-      </w:r>
-      <w:r>
-        <w:rPr>
-          <w:highlight w:val="yellow"/>
-        </w:rPr>
-        <w:t>in range standardise_years</w:t>
-      </w:r>
+        <w:t>earclass_offset</w:t>
+      </w:r>
+      <w:proofErr w:type="spellEnd"/>
+      <w:r>
+        <w:t xml:space="preserve"> 1</w:t>
+      </w:r>
+    </w:p>
+    <w:p/>
+    <w:p>
+      <w:r>
+        <w:t xml:space="preserve">So a new type of recruitment needs to be defined, as </w:t>
+      </w:r>
+      <w:proofErr w:type="spellStart"/>
+      <w:r>
+        <w:t>local_BH_recruitment</w:t>
+      </w:r>
+      <w:proofErr w:type="spellEnd"/>
+      <w:r>
+        <w:t xml:space="preserve">. </w:t>
+      </w:r>
+      <w:proofErr w:type="spellStart"/>
+      <w:r>
+        <w:t>R0</w:t>
+      </w:r>
+      <w:proofErr w:type="spellEnd"/>
+      <w:r>
+        <w:t xml:space="preserve">, steepness can be estimated or fixed, and all the “free” </w:t>
+      </w:r>
+      <w:proofErr w:type="spellStart"/>
+      <w:r>
+        <w:t>YCS</w:t>
+      </w:r>
+      <w:proofErr w:type="spellEnd"/>
+      <w:r>
+        <w:t xml:space="preserve"> are estimated. If </w:t>
+      </w:r>
+      <w:proofErr w:type="spellStart"/>
+      <w:r>
+        <w:t>standardise_years</w:t>
+      </w:r>
+      <w:proofErr w:type="spellEnd"/>
+      <w:r>
+        <w:t xml:space="preserve"> is defined, then the </w:t>
+      </w:r>
+      <w:proofErr w:type="spellStart"/>
+      <w:r>
+        <w:t>YCS</w:t>
+      </w:r>
+      <w:proofErr w:type="spellEnd"/>
+      <w:r>
+        <w:t xml:space="preserve"> used in the formula is </w:t>
+      </w:r>
+      <w:proofErr w:type="spellStart"/>
+      <w:r>
+        <w:t>YCS</w:t>
+      </w:r>
+      <w:proofErr w:type="spellEnd"/>
+      <w:r>
+        <w:t>/</w:t>
+      </w:r>
+      <w:proofErr w:type="gramStart"/>
+      <w:r>
+        <w:t>mean(</w:t>
+      </w:r>
+      <w:proofErr w:type="gramEnd"/>
+      <w:r>
+        <w:t>sum(</w:t>
+      </w:r>
+      <w:proofErr w:type="spellStart"/>
+      <w:r>
+        <w:t>YCS</w:t>
+      </w:r>
+      <w:proofErr w:type="spellEnd"/>
+      <w:r>
+        <w:t>[</w:t>
+      </w:r>
+      <w:r>
+        <w:rPr>
+          <w:highlight w:val="yellow"/>
+        </w:rPr>
+        <w:t xml:space="preserve">in range </w:t>
+      </w:r>
+      <w:proofErr w:type="spellStart"/>
+      <w:r>
+        <w:rPr>
+          <w:highlight w:val="yellow"/>
+        </w:rPr>
+        <w:t>standardise_years</w:t>
+      </w:r>
+      <w:proofErr w:type="spellEnd"/>
       <w:r>
         <w:t xml:space="preserve">])), otherwise they are used as defined. </w:t>
       </w:r>
@@ -1029,9 +1780,11 @@
       <w:r>
         <w:t>should default to (</w:t>
       </w:r>
+      <w:proofErr w:type="spellStart"/>
       <w:r>
         <w:t>min_age</w:t>
       </w:r>
+      <w:proofErr w:type="spellEnd"/>
       <w:r>
         <w:t>)</w:t>
       </w:r>
@@ -1045,13 +1798,43 @@
         <w:t>.</w:t>
       </w:r>
       <w:r>
-        <w:t xml:space="preserve"> Also for initialisation steps, where there is no information on SSB (year 1 to year min_age), use R0.</w:t>
-      </w:r>
-    </w:p>
-    <w:p/>
-    <w:p>
-      <w:r>
-        <w:t>Note if r0_layer has a zero value, then recruitment in that cell is zero.</w:t>
+        <w:t xml:space="preserve"> Also for initialisation steps, where there is no information on SSB (year 1 to year </w:t>
+      </w:r>
+      <w:proofErr w:type="spellStart"/>
+      <w:r>
+        <w:t>min_age</w:t>
+      </w:r>
+      <w:proofErr w:type="spellEnd"/>
+      <w:r>
+        <w:t xml:space="preserve">), use </w:t>
+      </w:r>
+      <w:proofErr w:type="spellStart"/>
+      <w:r>
+        <w:t>R0</w:t>
+      </w:r>
+      <w:proofErr w:type="spellEnd"/>
+      <w:r>
+        <w:t>.</w:t>
+      </w:r>
+    </w:p>
+    <w:p/>
+    <w:p>
+      <w:r>
+        <w:t xml:space="preserve">Note if </w:t>
+      </w:r>
+      <w:proofErr w:type="spellStart"/>
+      <w:r>
+        <w:t>r0_layer</w:t>
+      </w:r>
+      <w:proofErr w:type="spellEnd"/>
+      <w:r>
+        <w:t xml:space="preserve"> has a zero </w:t>
+      </w:r>
+      <w:r>
+        <w:t xml:space="preserve">or negative </w:t>
+      </w:r>
+      <w:r>
+        <w:t>value, then recruitment in that cell is zero.</w:t>
       </w:r>
     </w:p>
     <w:p/>
@@ -1080,13 +1863,35 @@
         <w:rPr>
           <w:highlight w:val="yellow"/>
         </w:rPr>
-        <w:t xml:space="preserve">the data supplied in a config file has too many data entries, </w:t>
-      </w:r>
-      <w:r>
-        <w:rPr>
-          <w:highlight w:val="yellow"/>
-        </w:rPr>
-        <w:t>is not the correct size</w:t>
+        <w:t xml:space="preserve">the data supplied in a </w:t>
+      </w:r>
+      <w:proofErr w:type="spellStart"/>
+      <w:r>
+        <w:rPr>
+          <w:highlight w:val="yellow"/>
+        </w:rPr>
+        <w:t>config</w:t>
+      </w:r>
+      <w:proofErr w:type="spellEnd"/>
+      <w:r>
+        <w:rPr>
+          <w:highlight w:val="yellow"/>
+        </w:rPr>
+        <w:t xml:space="preserve"> file has too many data entries, </w:t>
+      </w:r>
+      <w:proofErr w:type="gramStart"/>
+      <w:r>
+        <w:rPr>
+          <w:highlight w:val="yellow"/>
+        </w:rPr>
+        <w:t>is</w:t>
+      </w:r>
+      <w:proofErr w:type="gramEnd"/>
+      <w:r>
+        <w:rPr>
+          <w:highlight w:val="yellow"/>
+        </w:rPr>
+        <w:t xml:space="preserve"> not the correct size</w:t>
       </w:r>
       <w:r>
         <w:rPr>
@@ -1098,7 +1903,21 @@
         <w:rPr>
           <w:highlight w:val="yellow"/>
         </w:rPr>
-        <w:t>, SPM fa</w:t>
+        <w:t xml:space="preserve">, </w:t>
+      </w:r>
+      <w:proofErr w:type="spellStart"/>
+      <w:r>
+        <w:rPr>
+          <w:highlight w:val="yellow"/>
+        </w:rPr>
+        <w:t>SPM</w:t>
+      </w:r>
+      <w:proofErr w:type="spellEnd"/>
+      <w:r>
+        <w:rPr>
+          <w:highlight w:val="yellow"/>
+        </w:rPr>
+        <w:t xml:space="preserve"> fa</w:t>
       </w:r>
       <w:r>
         <w:rPr>
@@ -1128,8 +1947,16 @@
         <w:rPr>
           <w:highlight w:val="yellow"/>
         </w:rPr>
-        <w:t xml:space="preserve"> and give an appropriate error message and exit from SPM</w:t>
-      </w:r>
+        <w:t xml:space="preserve"> and give an appropriate error message and exit from </w:t>
+      </w:r>
+      <w:proofErr w:type="spellStart"/>
+      <w:r>
+        <w:rPr>
+          <w:highlight w:val="yellow"/>
+        </w:rPr>
+        <w:t>SPM</w:t>
+      </w:r>
+      <w:proofErr w:type="spellEnd"/>
       <w:r>
         <w:rPr>
           <w:highlight w:val="yellow"/>
@@ -1144,6 +1971,12 @@
           <w:highlight w:val="yellow"/>
         </w:rPr>
       </w:pPr>
+      <w:r>
+        <w:rPr>
+          <w:highlight w:val="yellow"/>
+        </w:rPr>
+        <w:t xml:space="preserve">Sophie: </w:t>
+      </w:r>
       <w:r>
         <w:rPr>
           <w:highlight w:val="yellow"/>
@@ -1224,16 +2057,33 @@
         <w:t>Type</w:t>
       </w:r>
       <w:r>
-        <w:t xml:space="preserve"> = </w:t>
-      </w:r>
-      <w:r>
-        <w:t xml:space="preserve"> categorical or categorical monotonic (decreasing would be reverting the categories)</w:t>
-      </w:r>
-    </w:p>
-    <w:p/>
-    <w:p>
-      <w:r>
-        <w:t>f(x) = V</w:t>
+        <w:t xml:space="preserve"> </w:t>
+      </w:r>
+      <w:proofErr w:type="gramStart"/>
+      <w:r>
+        <w:t xml:space="preserve">= </w:t>
+      </w:r>
+      <w:r>
+        <w:t xml:space="preserve"> categorical</w:t>
+      </w:r>
+      <w:proofErr w:type="gramEnd"/>
+      <w:r>
+        <w:t xml:space="preserve"> or categorical monotonic (decreasing would be reverting the categories)</w:t>
+      </w:r>
+    </w:p>
+    <w:p/>
+    <w:p>
+      <w:proofErr w:type="gramStart"/>
+      <w:r>
+        <w:t>f(</w:t>
+      </w:r>
+      <w:proofErr w:type="gramEnd"/>
+      <w:r>
+        <w:t xml:space="preserve">x) = </w:t>
+      </w:r>
+      <w:proofErr w:type="spellStart"/>
+      <w:r>
+        <w:t>V</w:t>
       </w:r>
       <w:r>
         <w:rPr>
@@ -1241,28 +2091,51 @@
         </w:rPr>
         <w:t>x</w:t>
       </w:r>
-    </w:p>
-    <w:p/>
-    <w:p>
-      <w:r>
-        <w:t>@preference_function ImmatureArea</w:t>
-      </w:r>
-    </w:p>
-    <w:p>
-      <w:r>
-        <w:t xml:space="preserve">type </w:t>
+      <w:proofErr w:type="spellEnd"/>
+    </w:p>
+    <w:p/>
+    <w:p>
+      <w:r>
+        <w:t>@</w:t>
+      </w:r>
+      <w:proofErr w:type="spellStart"/>
+      <w:r>
+        <w:t>preference_function</w:t>
+      </w:r>
+      <w:proofErr w:type="spellEnd"/>
+      <w:r>
+        <w:t xml:space="preserve"> </w:t>
+      </w:r>
+      <w:proofErr w:type="spellStart"/>
+      <w:r>
+        <w:t>ImmatureArea</w:t>
+      </w:r>
+      <w:proofErr w:type="spellEnd"/>
+    </w:p>
+    <w:p>
+      <w:proofErr w:type="gramStart"/>
+      <w:r>
+        <w:t>type</w:t>
+      </w:r>
+      <w:proofErr w:type="gramEnd"/>
+      <w:r>
+        <w:t xml:space="preserve"> </w:t>
       </w:r>
       <w:r>
         <w:t>categorical</w:t>
       </w:r>
     </w:p>
     <w:p>
+      <w:proofErr w:type="spellStart"/>
+      <w:proofErr w:type="gramStart"/>
       <w:r>
         <w:t>categor</w:t>
       </w:r>
       <w:r>
         <w:t>y_labels</w:t>
       </w:r>
+      <w:proofErr w:type="spellEnd"/>
+      <w:proofErr w:type="gramEnd"/>
       <w:r>
         <w:t xml:space="preserve"> </w:t>
       </w:r>
@@ -1271,11 +2144,16 @@
       </w:r>
     </w:p>
     <w:p>
+      <w:proofErr w:type="spellStart"/>
       <w:r>
         <w:t>category_</w:t>
       </w:r>
       <w:r>
-        <w:t xml:space="preserve">values </w:t>
+        <w:t>values</w:t>
+      </w:r>
+      <w:proofErr w:type="spellEnd"/>
+      <w:r>
+        <w:t xml:space="preserve"> </w:t>
       </w:r>
       <w:r>
         <w:t>10 2 50</w:t>
@@ -1328,13 +2206,21 @@
         <w:rPr>
           <w:highlight w:val="yellow"/>
         </w:rPr>
-        <w:t xml:space="preserve"> AND ADDITIONS MADE TO MANUAL</w:t>
-      </w:r>
-      <w:r>
-        <w:rPr>
-          <w:highlight w:val="yellow"/>
-        </w:rPr>
-        <w:t>. Monotonic needs a better method!</w:t>
+        <w:t xml:space="preserve"> AND ADDITIONS MADE </w:t>
+      </w:r>
+      <w:bookmarkStart w:id="0" w:name="_GoBack"/>
+      <w:bookmarkEnd w:id="0"/>
+      <w:r>
+        <w:rPr>
+          <w:highlight w:val="yellow"/>
+        </w:rPr>
+        <w:t>TO MANUAL</w:t>
+      </w:r>
+      <w:r>
+        <w:rPr>
+          <w:highlight w:val="yellow"/>
+        </w:rPr>
+        <w:t>.</w:t>
       </w:r>
     </w:p>
     <w:p/>
@@ -1406,10 +2292,34 @@
     <w:p/>
     <w:p>
       <w:r>
-        <w:t xml:space="preserve"># example for </w:t>
-      </w:r>
-      <w:r>
-        <w:t>diet electivity, assuming B_WGR and B_ELC are biomass layers</w:t>
+        <w:t xml:space="preserve"># </w:t>
+      </w:r>
+      <w:proofErr w:type="gramStart"/>
+      <w:r>
+        <w:t>example</w:t>
+      </w:r>
+      <w:proofErr w:type="gramEnd"/>
+      <w:r>
+        <w:t xml:space="preserve"> for </w:t>
+      </w:r>
+      <w:r>
+        <w:t xml:space="preserve">diet electivity, assuming </w:t>
+      </w:r>
+      <w:proofErr w:type="spellStart"/>
+      <w:r>
+        <w:t>B_WGR</w:t>
+      </w:r>
+      <w:proofErr w:type="spellEnd"/>
+      <w:r>
+        <w:t xml:space="preserve"> and </w:t>
+      </w:r>
+      <w:proofErr w:type="spellStart"/>
+      <w:r>
+        <w:t>B_ELC</w:t>
+      </w:r>
+      <w:proofErr w:type="spellEnd"/>
+      <w:r>
+        <w:t xml:space="preserve"> are biomass layers</w:t>
       </w:r>
     </w:p>
     <w:p>
@@ -1417,53 +2327,161 @@
         <w:t>@</w:t>
       </w:r>
       <w:r>
-        <w:t>layer MortalityDep</w:t>
-      </w:r>
-    </w:p>
-    <w:p>
-      <w:r>
-        <w:t>type user_defined</w:t>
-      </w:r>
-    </w:p>
-    <w:p>
-      <w:r>
-        <w:t>parameters ElecTW ElecTE</w:t>
-      </w:r>
-    </w:p>
-    <w:p>
-      <w:r>
-        <w:t>values 0.75 0.25</w:t>
-      </w:r>
-    </w:p>
-    <w:p>
-      <w:r>
-        <w:t>formula ElectTW*B_WGR/(B_WGR+B_ELC)</w:t>
-      </w:r>
-    </w:p>
-    <w:p/>
-    <w:p>
-      <w:r>
-        <w:t># then in the estimate section</w:t>
-      </w:r>
-    </w:p>
-    <w:p>
-      <w:r>
-        <w:t>@estimate layer[MortalityDep].ElecTW</w:t>
-      </w:r>
-    </w:p>
-    <w:p>
-      <w:r>
-        <w:t>lower_bound 0.01</w:t>
-      </w:r>
-    </w:p>
-    <w:p>
-      <w:r>
-        <w:t>upper_bound 0.99</w:t>
-      </w:r>
-    </w:p>
-    <w:p>
-      <w:r>
-        <w:t>prior Uniform</w:t>
+        <w:t xml:space="preserve">layer </w:t>
+      </w:r>
+      <w:proofErr w:type="spellStart"/>
+      <w:r>
+        <w:t>MortalityDep</w:t>
+      </w:r>
+      <w:proofErr w:type="spellEnd"/>
+    </w:p>
+    <w:p>
+      <w:proofErr w:type="gramStart"/>
+      <w:r>
+        <w:t>type</w:t>
+      </w:r>
+      <w:proofErr w:type="gramEnd"/>
+      <w:r>
+        <w:t xml:space="preserve"> </w:t>
+      </w:r>
+      <w:proofErr w:type="spellStart"/>
+      <w:r>
+        <w:t>user_defined</w:t>
+      </w:r>
+      <w:proofErr w:type="spellEnd"/>
+    </w:p>
+    <w:p>
+      <w:proofErr w:type="gramStart"/>
+      <w:r>
+        <w:t>parameters</w:t>
+      </w:r>
+      <w:proofErr w:type="gramEnd"/>
+      <w:r>
+        <w:t xml:space="preserve"> </w:t>
+      </w:r>
+      <w:proofErr w:type="spellStart"/>
+      <w:r>
+        <w:t>ElecTW</w:t>
+      </w:r>
+      <w:proofErr w:type="spellEnd"/>
+      <w:r>
+        <w:t xml:space="preserve"> </w:t>
+      </w:r>
+      <w:proofErr w:type="spellStart"/>
+      <w:r>
+        <w:t>ElecTE</w:t>
+      </w:r>
+      <w:proofErr w:type="spellEnd"/>
+    </w:p>
+    <w:p>
+      <w:proofErr w:type="gramStart"/>
+      <w:r>
+        <w:t>values</w:t>
+      </w:r>
+      <w:proofErr w:type="gramEnd"/>
+      <w:r>
+        <w:t xml:space="preserve"> 0.75 0.25</w:t>
+      </w:r>
+    </w:p>
+    <w:p>
+      <w:proofErr w:type="gramStart"/>
+      <w:r>
+        <w:t>formula</w:t>
+      </w:r>
+      <w:proofErr w:type="gramEnd"/>
+      <w:r>
+        <w:t xml:space="preserve"> </w:t>
+      </w:r>
+      <w:proofErr w:type="spellStart"/>
+      <w:r>
+        <w:t>ElectTW</w:t>
+      </w:r>
+      <w:proofErr w:type="spellEnd"/>
+      <w:r>
+        <w:t>*</w:t>
+      </w:r>
+      <w:proofErr w:type="spellStart"/>
+      <w:r>
+        <w:t>B_WGR</w:t>
+      </w:r>
+      <w:proofErr w:type="spellEnd"/>
+      <w:r>
+        <w:t>/(</w:t>
+      </w:r>
+      <w:proofErr w:type="spellStart"/>
+      <w:r>
+        <w:t>B_WGR+B_ELC</w:t>
+      </w:r>
+      <w:proofErr w:type="spellEnd"/>
+      <w:r>
+        <w:t>)</w:t>
+      </w:r>
+    </w:p>
+    <w:p/>
+    <w:p>
+      <w:r>
+        <w:t xml:space="preserve"># </w:t>
+      </w:r>
+      <w:proofErr w:type="gramStart"/>
+      <w:r>
+        <w:t>then</w:t>
+      </w:r>
+      <w:proofErr w:type="gramEnd"/>
+      <w:r>
+        <w:t xml:space="preserve"> in the estimate section</w:t>
+      </w:r>
+    </w:p>
+    <w:p>
+      <w:r>
+        <w:t xml:space="preserve">@estimate </w:t>
+      </w:r>
+      <w:proofErr w:type="gramStart"/>
+      <w:r>
+        <w:t>layer[</w:t>
+      </w:r>
+      <w:proofErr w:type="spellStart"/>
+      <w:proofErr w:type="gramEnd"/>
+      <w:r>
+        <w:t>MortalityDep</w:t>
+      </w:r>
+      <w:proofErr w:type="spellEnd"/>
+      <w:r>
+        <w:t>].</w:t>
+      </w:r>
+      <w:proofErr w:type="spellStart"/>
+      <w:r>
+        <w:t>ElecTW</w:t>
+      </w:r>
+      <w:proofErr w:type="spellEnd"/>
+    </w:p>
+    <w:p>
+      <w:proofErr w:type="spellStart"/>
+      <w:r>
+        <w:t>lower_bound</w:t>
+      </w:r>
+      <w:proofErr w:type="spellEnd"/>
+      <w:r>
+        <w:t xml:space="preserve"> 0.01</w:t>
+      </w:r>
+    </w:p>
+    <w:p>
+      <w:proofErr w:type="spellStart"/>
+      <w:r>
+        <w:t>upper_bound</w:t>
+      </w:r>
+      <w:proofErr w:type="spellEnd"/>
+      <w:r>
+        <w:t xml:space="preserve"> 0.99</w:t>
+      </w:r>
+    </w:p>
+    <w:p>
+      <w:proofErr w:type="gramStart"/>
+      <w:r>
+        <w:t>prior</w:t>
+      </w:r>
+      <w:proofErr w:type="gramEnd"/>
+      <w:r>
+        <w:t xml:space="preserve"> Uniform</w:t>
       </w:r>
     </w:p>
     <w:p/>
@@ -1472,18 +2490,36 @@
       <w:pPr>
         <w:pStyle w:val="Heading1"/>
       </w:pPr>
+      <w:proofErr w:type="gramStart"/>
       <w:r>
         <w:t xml:space="preserve">meta </w:t>
       </w:r>
       <w:r>
         <w:t xml:space="preserve"> layers</w:t>
       </w:r>
+      <w:proofErr w:type="gramEnd"/>
     </w:p>
     <w:p/>
     <w:p>
       <w:r>
         <w:lastRenderedPageBreak/>
-        <w:t xml:space="preserve">These are defined in the SPM manual (section 4.4 item 8). Meta layers are layers indexed by year and applied by year. </w:t>
+        <w:t xml:space="preserve">These are defined in the </w:t>
+      </w:r>
+      <w:proofErr w:type="spellStart"/>
+      <w:r>
+        <w:t>SPM</w:t>
+      </w:r>
+      <w:proofErr w:type="spellEnd"/>
+      <w:r>
+        <w:t xml:space="preserve"> manual (section 4.4 </w:t>
+      </w:r>
+      <w:proofErr w:type="gramStart"/>
+      <w:r>
+        <w:t>item</w:t>
+      </w:r>
+      <w:proofErr w:type="gramEnd"/>
+      <w:r>
+        <w:t xml:space="preserve"> 8). Meta layers are layers indexed by year and applied by year. </w:t>
       </w:r>
       <w:r>
         <w:t xml:space="preserve">The meta-layer class is already defined (see section 8.6.8), which is in effect a three dimensional layer. </w:t>
@@ -1525,7 +2561,15 @@
     <w:p/>
     <w:p>
       <w:r>
-        <w:t xml:space="preserve">Also required is how to apply these to calculations. Everywhere a layer is used, if it is a meta-layer then the year-specific layer should be retrieved prior to being applied. </w:t>
+        <w:t xml:space="preserve">Also required is how to apply these to calculations. Everywhere a layer is </w:t>
+      </w:r>
+      <w:proofErr w:type="gramStart"/>
+      <w:r>
+        <w:t>used,</w:t>
+      </w:r>
+      <w:proofErr w:type="gramEnd"/>
+      <w:r>
+        <w:t xml:space="preserve"> if it is a meta-layer then the year-specific layer should be retrieved prior to being applied. </w:t>
       </w:r>
     </w:p>
     <w:p/>
@@ -1554,8 +2598,21 @@
           <w:numId w:val="13"/>
         </w:numPr>
       </w:pPr>
-      <w:r>
-        <w:t>any other number is the number of years to average over, and has to be limited to the maximum number of years available. For example 5 would mean the extrapolated value in the future (or past) is the average of the last 5 years. An exception must be thrown if there are less years available than requested (e.g. value 100 when there are 10 years of data).</w:t>
+      <w:proofErr w:type="gramStart"/>
+      <w:r>
+        <w:t>any</w:t>
+      </w:r>
+      <w:proofErr w:type="gramEnd"/>
+      <w:r>
+        <w:t xml:space="preserve"> other number is the number of years to average over, and has to be limited to the maximum number of years available. For example 5 would mean the extrapolated value in the future (or past) is the average of the last 5 years. An exception must be thrown if there are </w:t>
+      </w:r>
+      <w:proofErr w:type="gramStart"/>
+      <w:r>
+        <w:t>less</w:t>
+      </w:r>
+      <w:proofErr w:type="gramEnd"/>
+      <w:r>
+        <w:t xml:space="preserve"> years available than requested (e.g. value 100 when there are 10 years of data).</w:t>
       </w:r>
     </w:p>
     <w:p/>
@@ -1582,7 +2639,15 @@
         <w:t xml:space="preserve"> be defined as meta-layers</w:t>
       </w:r>
       <w:r>
-        <w:t xml:space="preserve"> or as individual layers. We need to make sure the code can cope with either, whereby the layer is applied, or if a meta layer, the appropriate year is applied.</w:t>
+        <w:t xml:space="preserve"> or as individual layers. We need to make sure the code can cope with either, whereby the layer is applied, or if a </w:t>
+      </w:r>
+      <w:proofErr w:type="gramStart"/>
+      <w:r>
+        <w:t>meta</w:t>
+      </w:r>
+      <w:proofErr w:type="gramEnd"/>
+      <w:r>
+        <w:t xml:space="preserve"> layer, the appropriate year is applied.</w:t>
       </w:r>
       <w:r>
         <w:t xml:space="preserve"> This will impact the @process function.</w:t>
@@ -1591,7 +2656,15 @@
     <w:p/>
     <w:p>
       <w:r>
-        <w:t># example as it is currently described</w:t>
+        <w:t xml:space="preserve"># </w:t>
+      </w:r>
+      <w:proofErr w:type="gramStart"/>
+      <w:r>
+        <w:t>example</w:t>
+      </w:r>
+      <w:proofErr w:type="gramEnd"/>
+      <w:r>
+        <w:t xml:space="preserve"> as it is currently described</w:t>
       </w:r>
     </w:p>
     <w:p>
@@ -1600,32 +2673,73 @@
       </w:r>
     </w:p>
     <w:p>
-      <w:r>
-        <w:t xml:space="preserve">initialisation </w:t>
+      <w:proofErr w:type="gramStart"/>
+      <w:r>
+        <w:t>initialisation</w:t>
+      </w:r>
+      <w:proofErr w:type="gramEnd"/>
+      <w:r>
+        <w:t xml:space="preserve"> </w:t>
       </w:r>
       <w:r>
         <w:t>0</w:t>
       </w:r>
     </w:p>
     <w:p>
-      <w:r>
-        <w:t>prediction 5</w:t>
-      </w:r>
-    </w:p>
-    <w:p>
-      <w:r>
-        <w:t>years 1998 1999</w:t>
-      </w:r>
-    </w:p>
-    <w:p>
-      <w:r>
-        <w:t>layers Fishing_1998 Fishing_1999</w:t>
-      </w:r>
-    </w:p>
-    <w:p/>
-    <w:p>
-      <w:r>
-        <w:t># example as it could be described as a second option</w:t>
+      <w:proofErr w:type="gramStart"/>
+      <w:r>
+        <w:t>prediction</w:t>
+      </w:r>
+      <w:proofErr w:type="gramEnd"/>
+      <w:r>
+        <w:t xml:space="preserve"> 5</w:t>
+      </w:r>
+    </w:p>
+    <w:p>
+      <w:proofErr w:type="gramStart"/>
+      <w:r>
+        <w:t>years</w:t>
+      </w:r>
+      <w:proofErr w:type="gramEnd"/>
+      <w:r>
+        <w:t xml:space="preserve"> 1998 1999</w:t>
+      </w:r>
+    </w:p>
+    <w:p>
+      <w:proofErr w:type="gramStart"/>
+      <w:r>
+        <w:t>layers</w:t>
+      </w:r>
+      <w:proofErr w:type="gramEnd"/>
+      <w:r>
+        <w:t xml:space="preserve"> </w:t>
+      </w:r>
+      <w:proofErr w:type="spellStart"/>
+      <w:r>
+        <w:t>Fishing_1998</w:t>
+      </w:r>
+      <w:proofErr w:type="spellEnd"/>
+      <w:r>
+        <w:t xml:space="preserve"> </w:t>
+      </w:r>
+      <w:proofErr w:type="spellStart"/>
+      <w:r>
+        <w:t>Fishing_1999</w:t>
+      </w:r>
+      <w:proofErr w:type="spellEnd"/>
+    </w:p>
+    <w:p/>
+    <w:p>
+      <w:r>
+        <w:t xml:space="preserve"># </w:t>
+      </w:r>
+      <w:proofErr w:type="gramStart"/>
+      <w:r>
+        <w:t>example</w:t>
+      </w:r>
+      <w:proofErr w:type="gramEnd"/>
+      <w:r>
+        <w:t xml:space="preserve"> as it could be described as a second option</w:t>
       </w:r>
     </w:p>
     <w:p>
@@ -1634,14 +2748,29 @@
       </w:r>
     </w:p>
     <w:p>
-      <w:r>
-        <w:t>initialisation 0</w:t>
-      </w:r>
-    </w:p>
-    <w:p>
-      <w:r>
-        <w:t>prediction FutureFishing</w:t>
-      </w:r>
+      <w:proofErr w:type="gramStart"/>
+      <w:r>
+        <w:t>initialisation</w:t>
+      </w:r>
+      <w:proofErr w:type="gramEnd"/>
+      <w:r>
+        <w:t xml:space="preserve"> 0</w:t>
+      </w:r>
+    </w:p>
+    <w:p>
+      <w:proofErr w:type="gramStart"/>
+      <w:r>
+        <w:t>prediction</w:t>
+      </w:r>
+      <w:proofErr w:type="gramEnd"/>
+      <w:r>
+        <w:t xml:space="preserve"> </w:t>
+      </w:r>
+      <w:proofErr w:type="spellStart"/>
+      <w:r>
+        <w:t>FutureFishing</w:t>
+      </w:r>
+      <w:proofErr w:type="spellEnd"/>
     </w:p>
     <w:p>
       <w:r>
@@ -1654,13 +2783,23 @@
       </w:r>
     </w:p>
     <w:p>
-      <w:r>
-        <w:t>data 0 0 234 0 111 0</w:t>
-      </w:r>
-    </w:p>
-    <w:p>
-      <w:r>
-        <w:t>data 0 0 0 500 10 0</w:t>
+      <w:proofErr w:type="gramStart"/>
+      <w:r>
+        <w:t>data</w:t>
+      </w:r>
+      <w:proofErr w:type="gramEnd"/>
+      <w:r>
+        <w:t xml:space="preserve"> 0 0 234 0 111 0</w:t>
+      </w:r>
+    </w:p>
+    <w:p>
+      <w:proofErr w:type="gramStart"/>
+      <w:r>
+        <w:t>data</w:t>
+      </w:r>
+      <w:proofErr w:type="gramEnd"/>
+      <w:r>
+        <w:t xml:space="preserve"> 0 0 0 500 10 0</w:t>
       </w:r>
     </w:p>
     <w:p>
@@ -1674,13 +2813,23 @@
       </w:r>
     </w:p>
     <w:p>
-      <w:r>
-        <w:t>data 0 0 400 0 80 0</w:t>
-      </w:r>
-    </w:p>
-    <w:p>
-      <w:r>
-        <w:t>data 0 20 600 0 0</w:t>
+      <w:proofErr w:type="gramStart"/>
+      <w:r>
+        <w:t>data</w:t>
+      </w:r>
+      <w:proofErr w:type="gramEnd"/>
+      <w:r>
+        <w:t xml:space="preserve"> 0 0 400 0 80 0</w:t>
+      </w:r>
+    </w:p>
+    <w:p>
+      <w:proofErr w:type="gramStart"/>
+      <w:r>
+        <w:t>data</w:t>
+      </w:r>
+      <w:proofErr w:type="gramEnd"/>
+      <w:r>
+        <w:t xml:space="preserve"> 0 20 600 0 0</w:t>
       </w:r>
     </w:p>
     <w:p>
@@ -1717,13 +2866,34 @@
     <w:p>
       <w:r>
         <w:lastRenderedPageBreak/>
-        <w:t>Mortality as a biomass event also needs to be implemented once the biomass part of the model has been implemented. Once again it is all described in SPM.</w:t>
-      </w:r>
-    </w:p>
-    <w:p/>
-    <w:p>
-      <w:r>
-        <w:t>Two other mortalities need to be defined, as proportions, using the same module but M is used directly and not as exp(-M).</w:t>
+        <w:t xml:space="preserve">Mortality as a biomass event also needs to be implemented once the biomass part of the model has been implemented. Once again it is all described in </w:t>
+      </w:r>
+      <w:proofErr w:type="spellStart"/>
+      <w:r>
+        <w:t>SPM</w:t>
+      </w:r>
+      <w:proofErr w:type="spellEnd"/>
+      <w:r>
+        <w:t>.</w:t>
+      </w:r>
+    </w:p>
+    <w:p/>
+    <w:p>
+      <w:r>
+        <w:t xml:space="preserve">Two other mortalities need to be defined, as proportions, using the same module but M is used directly and not as </w:t>
+      </w:r>
+      <w:proofErr w:type="spellStart"/>
+      <w:proofErr w:type="gramStart"/>
+      <w:r>
+        <w:t>exp</w:t>
+      </w:r>
+      <w:proofErr w:type="spellEnd"/>
+      <w:r>
+        <w:t>(</w:t>
+      </w:r>
+      <w:proofErr w:type="gramEnd"/>
+      <w:r>
+        <w:t>-M).</w:t>
       </w:r>
       <w:r>
         <w:t xml:space="preserve"> </w:t>
@@ -1778,55 +2948,161 @@
     <w:p/>
     <w:p>
       <w:r>
-        <w:t>@observation Tag_match</w:t>
-      </w:r>
-    </w:p>
-    <w:p>
-      <w:r>
-        <w:t>type event_match</w:t>
-      </w:r>
-    </w:p>
-    <w:p>
-      <w:r>
-        <w:t>categories immature_tag mature_tag spawning_tag</w:t>
-      </w:r>
-    </w:p>
-    <w:p>
-      <w:r>
-        <w:t># year_release year_recapture cell_release cell_recapture</w:t>
-      </w:r>
-      <w:r>
-        <w:t xml:space="preserve"> </w:t>
-      </w:r>
-      <w:r>
-        <w:t>age_recapture selectivity_recapture</w:t>
-      </w:r>
-      <w:r>
-        <w:t xml:space="preserve"> </w:t>
-      </w:r>
+        <w:t xml:space="preserve">@observation </w:t>
+      </w:r>
+      <w:proofErr w:type="spellStart"/>
+      <w:r>
+        <w:t>Tag_match</w:t>
+      </w:r>
+      <w:proofErr w:type="spellEnd"/>
+    </w:p>
+    <w:p>
+      <w:proofErr w:type="gramStart"/>
+      <w:r>
+        <w:t>type</w:t>
+      </w:r>
+      <w:proofErr w:type="gramEnd"/>
+      <w:r>
+        <w:t xml:space="preserve"> </w:t>
+      </w:r>
+      <w:proofErr w:type="spellStart"/>
+      <w:r>
+        <w:t>event_match</w:t>
+      </w:r>
+      <w:proofErr w:type="spellEnd"/>
+    </w:p>
+    <w:p>
+      <w:proofErr w:type="gramStart"/>
+      <w:r>
+        <w:t>categories</w:t>
+      </w:r>
+      <w:proofErr w:type="gramEnd"/>
+      <w:r>
+        <w:t xml:space="preserve"> </w:t>
+      </w:r>
+      <w:proofErr w:type="spellStart"/>
+      <w:r>
+        <w:t>immature_tag</w:t>
+      </w:r>
+      <w:proofErr w:type="spellEnd"/>
+      <w:r>
+        <w:t xml:space="preserve"> </w:t>
+      </w:r>
+      <w:proofErr w:type="spellStart"/>
+      <w:r>
+        <w:t>mature_tag</w:t>
+      </w:r>
+      <w:proofErr w:type="spellEnd"/>
+      <w:r>
+        <w:t xml:space="preserve"> </w:t>
+      </w:r>
+      <w:proofErr w:type="spellStart"/>
+      <w:r>
+        <w:t>spawning_tag</w:t>
+      </w:r>
+      <w:proofErr w:type="spellEnd"/>
+    </w:p>
+    <w:p>
+      <w:r>
+        <w:t xml:space="preserve"># </w:t>
+      </w:r>
+      <w:proofErr w:type="spellStart"/>
+      <w:r>
+        <w:t>year_release</w:t>
+      </w:r>
+      <w:proofErr w:type="spellEnd"/>
+      <w:r>
+        <w:t xml:space="preserve"> </w:t>
+      </w:r>
+      <w:proofErr w:type="spellStart"/>
+      <w:r>
+        <w:t>year_recapture</w:t>
+      </w:r>
+      <w:proofErr w:type="spellEnd"/>
+      <w:r>
+        <w:t xml:space="preserve"> </w:t>
+      </w:r>
+      <w:proofErr w:type="spellStart"/>
+      <w:r>
+        <w:t>cell_release</w:t>
+      </w:r>
+      <w:proofErr w:type="spellEnd"/>
+      <w:r>
+        <w:t xml:space="preserve"> </w:t>
+      </w:r>
+      <w:proofErr w:type="spellStart"/>
+      <w:r>
+        <w:t>cell_recapture</w:t>
+      </w:r>
+      <w:proofErr w:type="spellEnd"/>
+      <w:r>
+        <w:t xml:space="preserve"> </w:t>
+      </w:r>
+      <w:proofErr w:type="spellStart"/>
+      <w:r>
+        <w:t>age_recapture</w:t>
+      </w:r>
+      <w:proofErr w:type="spellEnd"/>
+      <w:r>
+        <w:t xml:space="preserve"> </w:t>
+      </w:r>
+      <w:proofErr w:type="spellStart"/>
       <w:r>
         <w:t>selectivity_recapture</w:t>
       </w:r>
-      <w:r>
-        <w:t xml:space="preserve"> </w:t>
-      </w:r>
+      <w:proofErr w:type="spellEnd"/>
+      <w:r>
+        <w:t xml:space="preserve"> </w:t>
+      </w:r>
+      <w:proofErr w:type="spellStart"/>
       <w:r>
         <w:t>selectivity_recapture</w:t>
       </w:r>
-      <w:r>
-        <w:t xml:space="preserve"> </w:t>
-      </w:r>
-    </w:p>
-    <w:p>
-      <w:r>
-        <w:t xml:space="preserve">data </w:t>
-      </w:r>
-      <w:r>
-        <w:t>2004 2009 r3-c4 r3-c4 12</w:t>
-      </w:r>
-      <w:r>
-        <w:t xml:space="preserve"> </w:t>
-      </w:r>
+      <w:proofErr w:type="spellEnd"/>
+      <w:r>
+        <w:t xml:space="preserve"> </w:t>
+      </w:r>
+      <w:proofErr w:type="spellStart"/>
+      <w:r>
+        <w:t>selectivity_recapture</w:t>
+      </w:r>
+      <w:proofErr w:type="spellEnd"/>
+      <w:r>
+        <w:t xml:space="preserve"> </w:t>
+      </w:r>
+    </w:p>
+    <w:p>
+      <w:proofErr w:type="gramStart"/>
+      <w:r>
+        <w:t>data</w:t>
+      </w:r>
+      <w:proofErr w:type="gramEnd"/>
+      <w:r>
+        <w:t xml:space="preserve"> </w:t>
+      </w:r>
+      <w:r>
+        <w:t xml:space="preserve">2004 2009 </w:t>
+      </w:r>
+      <w:proofErr w:type="spellStart"/>
+      <w:r>
+        <w:t>r3-c4</w:t>
+      </w:r>
+      <w:proofErr w:type="spellEnd"/>
+      <w:r>
+        <w:t xml:space="preserve"> </w:t>
+      </w:r>
+      <w:proofErr w:type="spellStart"/>
+      <w:r>
+        <w:t>r3-c4</w:t>
+      </w:r>
+      <w:proofErr w:type="spellEnd"/>
+      <w:r>
+        <w:t xml:space="preserve"> 12</w:t>
+      </w:r>
+      <w:r>
+        <w:t xml:space="preserve"> </w:t>
+      </w:r>
+      <w:proofErr w:type="spellStart"/>
       <w:r>
         <w:t>Fish</w:t>
       </w:r>
@@ -1836,18 +3112,23 @@
       <w:r>
         <w:t>Sel</w:t>
       </w:r>
-      <w:r>
-        <w:t xml:space="preserve"> </w:t>
-      </w:r>
+      <w:proofErr w:type="spellEnd"/>
+      <w:r>
+        <w:t xml:space="preserve"> </w:t>
+      </w:r>
+      <w:proofErr w:type="spellStart"/>
       <w:r>
         <w:t>FishingSel</w:t>
       </w:r>
-      <w:r>
-        <w:t xml:space="preserve"> </w:t>
-      </w:r>
+      <w:proofErr w:type="spellEnd"/>
+      <w:r>
+        <w:t xml:space="preserve"> </w:t>
+      </w:r>
+      <w:proofErr w:type="spellStart"/>
       <w:r>
         <w:t>FishingSel</w:t>
       </w:r>
+      <w:proofErr w:type="spellEnd"/>
     </w:p>
     <w:p>
       <w:r>
@@ -1881,7 +3162,15 @@
         </w:numPr>
       </w:pPr>
       <w:r>
-        <w:t xml:space="preserve">At year_release, </w:t>
+        <w:t xml:space="preserve">At </w:t>
+      </w:r>
+      <w:proofErr w:type="spellStart"/>
+      <w:r>
+        <w:t>year_release</w:t>
+      </w:r>
+      <w:proofErr w:type="spellEnd"/>
+      <w:r>
+        <w:t xml:space="preserve">, </w:t>
       </w:r>
     </w:p>
     <w:p>
@@ -1905,7 +3194,15 @@
         </w:numPr>
       </w:pPr>
       <w:r>
-        <w:t>Create one layer per category with in cell_release the value of the proportion of that fish in that category</w:t>
+        <w:t xml:space="preserve">Create one layer per category with in </w:t>
+      </w:r>
+      <w:proofErr w:type="spellStart"/>
+      <w:r>
+        <w:t>cell_release</w:t>
+      </w:r>
+      <w:proofErr w:type="spellEnd"/>
+      <w:r>
+        <w:t xml:space="preserve"> the value of the proportion of that fish in that category</w:t>
       </w:r>
     </w:p>
     <w:p>
@@ -1917,7 +3214,31 @@
         </w:numPr>
       </w:pPr>
       <w:r>
-        <w:t>Age of that fish is age_recapture + year_recapture - year_release.</w:t>
+        <w:t xml:space="preserve">Age of that fish is </w:t>
+      </w:r>
+      <w:proofErr w:type="spellStart"/>
+      <w:r>
+        <w:t>age_recapture</w:t>
+      </w:r>
+      <w:proofErr w:type="spellEnd"/>
+      <w:r>
+        <w:t xml:space="preserve"> + </w:t>
+      </w:r>
+      <w:proofErr w:type="spellStart"/>
+      <w:r>
+        <w:t>year_recapture</w:t>
+      </w:r>
+      <w:proofErr w:type="spellEnd"/>
+      <w:r>
+        <w:t xml:space="preserve"> - </w:t>
+      </w:r>
+      <w:proofErr w:type="spellStart"/>
+      <w:r>
+        <w:t>year_release</w:t>
+      </w:r>
+      <w:proofErr w:type="spellEnd"/>
+      <w:r>
+        <w:t>.</w:t>
       </w:r>
     </w:p>
     <w:p>
@@ -1929,7 +3250,23 @@
         </w:numPr>
       </w:pPr>
       <w:r>
-        <w:t xml:space="preserve">Between year_release +1 and year_recapture: </w:t>
+        <w:t xml:space="preserve">Between </w:t>
+      </w:r>
+      <w:proofErr w:type="spellStart"/>
+      <w:r>
+        <w:t>year_release</w:t>
+      </w:r>
+      <w:proofErr w:type="spellEnd"/>
+      <w:r>
+        <w:t xml:space="preserve"> +1 and </w:t>
+      </w:r>
+      <w:proofErr w:type="spellStart"/>
+      <w:r>
+        <w:t>year_recapture</w:t>
+      </w:r>
+      <w:proofErr w:type="spellEnd"/>
+      <w:r>
+        <w:t xml:space="preserve">: </w:t>
       </w:r>
     </w:p>
     <w:p>
@@ -2013,7 +3350,15 @@
         <w:t>For each layer, c</w:t>
       </w:r>
       <w:r>
-        <w:t>alculate the probability of being in the recapture_cell as the value in that cell divided by the sum of the value in all the cells.</w:t>
+        <w:t xml:space="preserve">alculate the probability of being in the </w:t>
+      </w:r>
+      <w:proofErr w:type="spellStart"/>
+      <w:r>
+        <w:t>recapture_cell</w:t>
+      </w:r>
+      <w:proofErr w:type="spellEnd"/>
+      <w:r>
+        <w:t xml:space="preserve"> as the value in that cell divided by the sum of the value in all the cells.</w:t>
       </w:r>
       <w:r>
         <w:t xml:space="preserve"> Add each value to the total likelihood</w:t>
@@ -2087,10 +3432,7 @@
         <w:t>.</w:t>
       </w:r>
     </w:p>
-    <w:p>
-      <w:bookmarkStart w:id="0" w:name="_GoBack"/>
-      <w:bookmarkEnd w:id="0"/>
-    </w:p>
+    <w:p/>
     <w:sectPr>
       <w:pgSz w:w="11906" w:h="16838"/>
       <w:pgMar w:top="1440" w:right="1440" w:bottom="1440" w:left="1440" w:header="708" w:footer="708" w:gutter="0"/>

</xml_diff>

<commit_message>
CHG: SPM manual to reflect changes needed in the code CHG: SPM changes 2012 SM.docx under development to reflect changes applied to the manual and those still needed
</commit_message>
<xml_diff>
--- a/doc/Development/SPM changes 2012 SM.docx
+++ b/doc/Development/SPM changes 2012 SM.docx
@@ -53,227 +53,185 @@
       <w:r>
         <w:t xml:space="preserve"> to allow further flexibility and uses.</w:t>
       </w:r>
-    </w:p>
+      <w:r>
+        <w:t xml:space="preserve"> It is split between items which are now in the SPM manual and those that still need to be defined.</w:t>
+      </w:r>
+    </w:p>
+    <w:p/>
     <w:p/>
     <w:p>
       <w:pPr>
         <w:pStyle w:val="Heading1"/>
       </w:pPr>
       <w:r>
+        <w:t>Add to the SPM manual and needing implementation</w:t>
+      </w:r>
+    </w:p>
+    <w:p/>
+    <w:p>
+      <w:pPr>
+        <w:pStyle w:val="Heading2"/>
+      </w:pPr>
+      <w:r>
         <w:t>Syntax expansion</w:t>
       </w:r>
-    </w:p>
+      <w:r>
+        <w:t>: numeric ranges</w:t>
+      </w:r>
+    </w:p>
+    <w:p/>
+    <w:p>
+      <w:r>
+        <w:t>Some arguments require vectors of years to be supplied. For these, it may be helpful to expand our allowed syntax to allow year ranges to be input. This may be useful for other commands as well (and I have yet to look where this will happen!)</w:t>
+      </w:r>
+    </w:p>
+    <w:p/>
+    <w:p>
+      <w:r>
+        <w:t xml:space="preserve">We want SPM </w:t>
+      </w:r>
+      <w:proofErr w:type="spellStart"/>
+      <w:r>
+        <w:t>config</w:t>
+      </w:r>
+      <w:proofErr w:type="spellEnd"/>
+      <w:r>
+        <w:t xml:space="preserve"> loader to expand any value followed by a hyphen and then another</w:t>
+      </w:r>
+      <w:r>
+        <w:t xml:space="preserve"> value into a sequential vector </w:t>
+      </w:r>
+    </w:p>
+    <w:p/>
+    <w:p>
+      <w:r>
+        <w:t xml:space="preserve">e.g., 1994-2000 </w:t>
+      </w:r>
+      <w:r>
+        <w:t xml:space="preserve">or 1994 – 2000 </w:t>
+      </w:r>
+      <w:r>
+        <w:t>gets expanded to 1994 1995 1996 1997 1998 1999 2000 2001 2002 2003 2004</w:t>
+      </w:r>
+    </w:p>
+    <w:p/>
+    <w:p>
+      <w:r>
+        <w:t xml:space="preserve">As an example, the following syntax </w:t>
+      </w:r>
+    </w:p>
+    <w:p/>
+    <w:p>
+      <w:r>
+        <w:t xml:space="preserve">@process </w:t>
+      </w:r>
+      <w:proofErr w:type="spellStart"/>
+      <w:r>
+        <w:t>MyRecruitment</w:t>
+      </w:r>
+      <w:proofErr w:type="spellEnd"/>
+    </w:p>
+    <w:p>
+      <w:proofErr w:type="gramStart"/>
+      <w:r>
+        <w:t>type</w:t>
+      </w:r>
+      <w:proofErr w:type="gramEnd"/>
+      <w:r>
+        <w:t xml:space="preserve"> BH</w:t>
+      </w:r>
+    </w:p>
+    <w:p>
+      <w:proofErr w:type="spellStart"/>
+      <w:proofErr w:type="gramStart"/>
+      <w:r>
+        <w:t>standardise_years</w:t>
+      </w:r>
+      <w:proofErr w:type="spellEnd"/>
+      <w:proofErr w:type="gramEnd"/>
+      <w:r>
+        <w:t xml:space="preserve"> 1994-200</w:t>
+      </w:r>
+      <w:r>
+        <w:t>0</w:t>
+      </w:r>
+      <w:r>
+        <w:t xml:space="preserve"> 200</w:t>
+      </w:r>
+      <w:r>
+        <w:t>2</w:t>
+      </w:r>
+      <w:r>
+        <w:t>-200</w:t>
+      </w:r>
+      <w:r>
+        <w:t>4</w:t>
+      </w:r>
+    </w:p>
+    <w:p>
+      <w:proofErr w:type="spellStart"/>
+      <w:r>
+        <w:t>YCS_years</w:t>
+      </w:r>
+      <w:proofErr w:type="spellEnd"/>
+      <w:r>
+        <w:t xml:space="preserve"> 1994 1995 1996 1997 1998 1999 2000 2001 2002 2003 2004 2005 2006 2007 2008 2009</w:t>
+      </w:r>
+    </w:p>
+    <w:p/>
+    <w:p>
+      <w:r>
+        <w:t xml:space="preserve">Is exactly equivalent to </w:t>
+      </w:r>
+    </w:p>
+    <w:p/>
+    <w:p>
+      <w:r>
+        <w:t xml:space="preserve">@process </w:t>
+      </w:r>
+      <w:proofErr w:type="spellStart"/>
+      <w:r>
+        <w:t>MyRecruitment</w:t>
+      </w:r>
+      <w:proofErr w:type="spellEnd"/>
+    </w:p>
+    <w:p>
+      <w:proofErr w:type="gramStart"/>
+      <w:r>
+        <w:t>type</w:t>
+      </w:r>
+      <w:proofErr w:type="gramEnd"/>
+      <w:r>
+        <w:t xml:space="preserve"> BH</w:t>
+      </w:r>
+    </w:p>
+    <w:p>
+      <w:proofErr w:type="spellStart"/>
+      <w:proofErr w:type="gramStart"/>
+      <w:r>
+        <w:t>standardise_years</w:t>
+      </w:r>
+      <w:proofErr w:type="spellEnd"/>
+      <w:proofErr w:type="gramEnd"/>
+      <w:r>
+        <w:t xml:space="preserve"> 1994 1995 1996 1997 1998 1999 2000 2002 2003 2004</w:t>
+      </w:r>
+    </w:p>
+    <w:p>
+      <w:proofErr w:type="spellStart"/>
+      <w:r>
+        <w:t>YCS_years</w:t>
+      </w:r>
+      <w:proofErr w:type="spellEnd"/>
+      <w:r>
+        <w:t xml:space="preserve"> 1994 1995 1996 1997 1998 1999 2000 2001 2002 2003 2004 2005 2006 2007 2008 2009</w:t>
+      </w:r>
+    </w:p>
+    <w:p/>
     <w:p/>
     <w:p>
       <w:pPr>
         <w:pStyle w:val="Heading2"/>
-      </w:pPr>
-      <w:r>
-        <w:t>Numeric ranges</w:t>
-      </w:r>
-    </w:p>
-    <w:p/>
-    <w:p>
-      <w:r>
-        <w:t>Some arguments require vectors of years to be supplied. For these, it may be helpful to expand our allowed syntax to allow year ranges to be input. This may be useful for other commands as well (and I have yet to look where this will happen!)</w:t>
-      </w:r>
-    </w:p>
-    <w:p/>
-    <w:p>
-      <w:r>
-        <w:t xml:space="preserve">We want SPM </w:t>
-      </w:r>
-      <w:proofErr w:type="spellStart"/>
-      <w:r>
-        <w:t>config</w:t>
-      </w:r>
-      <w:proofErr w:type="spellEnd"/>
-      <w:r>
-        <w:t xml:space="preserve"> loader to expand any value followed by a hyphen and then another</w:t>
-      </w:r>
-      <w:r>
-        <w:t xml:space="preserve"> value into a sequential vector </w:t>
-      </w:r>
-    </w:p>
-    <w:p/>
-    <w:p>
-      <w:r>
-        <w:t xml:space="preserve">e.g., 1994-2000 </w:t>
-      </w:r>
-      <w:r>
-        <w:t xml:space="preserve">or 1994 – 2000 </w:t>
-      </w:r>
-      <w:r>
-        <w:t>gets expanded to 1994 1995 1996 1997 1998 1999 2000 2001 2002 2003 2004</w:t>
-      </w:r>
-    </w:p>
-    <w:p/>
-    <w:p>
-      <w:r>
-        <w:t xml:space="preserve">As an example, the following syntax </w:t>
-      </w:r>
-    </w:p>
-    <w:p/>
-    <w:p>
-      <w:r>
-        <w:t xml:space="preserve">@process </w:t>
-      </w:r>
-      <w:proofErr w:type="spellStart"/>
-      <w:r>
-        <w:t>MyRecruitment</w:t>
-      </w:r>
-      <w:proofErr w:type="spellEnd"/>
-    </w:p>
-    <w:p>
-      <w:proofErr w:type="gramStart"/>
-      <w:r>
-        <w:t>type</w:t>
-      </w:r>
-      <w:proofErr w:type="gramEnd"/>
-      <w:r>
-        <w:t xml:space="preserve"> BH</w:t>
-      </w:r>
-    </w:p>
-    <w:p>
-      <w:proofErr w:type="spellStart"/>
-      <w:proofErr w:type="gramStart"/>
-      <w:r>
-        <w:t>standardise_years</w:t>
-      </w:r>
-      <w:proofErr w:type="spellEnd"/>
-      <w:proofErr w:type="gramEnd"/>
-      <w:r>
-        <w:t xml:space="preserve"> 1994-200</w:t>
-      </w:r>
-      <w:r>
-        <w:t>0</w:t>
-      </w:r>
-      <w:r>
-        <w:t xml:space="preserve"> 200</w:t>
-      </w:r>
-      <w:r>
-        <w:t>2</w:t>
-      </w:r>
-      <w:r>
-        <w:t>-200</w:t>
-      </w:r>
-      <w:r>
-        <w:t>4</w:t>
-      </w:r>
-    </w:p>
-    <w:p>
-      <w:proofErr w:type="spellStart"/>
-      <w:r>
-        <w:t>YCS_years</w:t>
-      </w:r>
-      <w:proofErr w:type="spellEnd"/>
-      <w:r>
-        <w:t xml:space="preserve"> 1994 1995 1996 1997 1998 1999 2000 2001 2002 2003 2004 2005 2006 2007 2008 2009</w:t>
-      </w:r>
-    </w:p>
-    <w:p/>
-    <w:p>
-      <w:r>
-        <w:t xml:space="preserve">Is exactly equivalent to </w:t>
-      </w:r>
-    </w:p>
-    <w:p/>
-    <w:p>
-      <w:r>
-        <w:t xml:space="preserve">@process </w:t>
-      </w:r>
-      <w:proofErr w:type="spellStart"/>
-      <w:r>
-        <w:t>MyRecruitment</w:t>
-      </w:r>
-      <w:proofErr w:type="spellEnd"/>
-    </w:p>
-    <w:p>
-      <w:proofErr w:type="gramStart"/>
-      <w:r>
-        <w:t>type</w:t>
-      </w:r>
-      <w:proofErr w:type="gramEnd"/>
-      <w:r>
-        <w:t xml:space="preserve"> BH</w:t>
-      </w:r>
-    </w:p>
-    <w:p>
-      <w:proofErr w:type="spellStart"/>
-      <w:proofErr w:type="gramStart"/>
-      <w:r>
-        <w:t>standardise_years</w:t>
-      </w:r>
-      <w:proofErr w:type="spellEnd"/>
-      <w:proofErr w:type="gramEnd"/>
-      <w:r>
-        <w:t xml:space="preserve"> 1994 1995 1996 1997 1998 1999 2000 2002 2003 2004</w:t>
-      </w:r>
-    </w:p>
-    <w:p>
-      <w:proofErr w:type="spellStart"/>
-      <w:r>
-        <w:t>YCS_years</w:t>
-      </w:r>
-      <w:proofErr w:type="spellEnd"/>
-      <w:r>
-        <w:t xml:space="preserve"> 1994 1995 1996 1997 1998 1999 2000 2001 2002 2003 2004 2005 2006 2007 2008 2009</w:t>
-      </w:r>
-    </w:p>
-    <w:p/>
-    <w:p>
-      <w:pPr>
-        <w:pStyle w:val="Heading2"/>
-      </w:pPr>
-      <w:r>
-        <w:t>Entering layer data</w:t>
-      </w:r>
-    </w:p>
-    <w:p/>
-    <w:p>
-      <w:r>
-        <w:t xml:space="preserve">At the moment we require a “data” subcommand for every line of SPM to input layer data. Is it worth adopting the form used in </w:t>
-      </w:r>
-      <w:proofErr w:type="spellStart"/>
-      <w:r>
-        <w:t>randomstation</w:t>
-      </w:r>
-      <w:proofErr w:type="spellEnd"/>
-      <w:r>
-        <w:t xml:space="preserve"> and </w:t>
-      </w:r>
-      <w:proofErr w:type="spellStart"/>
-      <w:r>
-        <w:t>cala</w:t>
-      </w:r>
-      <w:proofErr w:type="spellEnd"/>
-      <w:r>
-        <w:t xml:space="preserve"> to have a ‘</w:t>
-      </w:r>
-      <w:proofErr w:type="spellStart"/>
-      <w:r>
-        <w:t>begin_data</w:t>
-      </w:r>
-      <w:proofErr w:type="spellEnd"/>
-      <w:r>
-        <w:t>’ and ‘</w:t>
-      </w:r>
-      <w:proofErr w:type="spellStart"/>
-      <w:r>
-        <w:t>end’data</w:t>
-      </w:r>
-      <w:proofErr w:type="spellEnd"/>
-      <w:r>
-        <w:t>’ style command? Then the subcommand is not requ</w:t>
-      </w:r>
-      <w:r>
-        <w:t>ired on each new line anymore…?. Note one difference between the programs is that we are inputting a matrix of values by row… and not a table of data with column headings.</w:t>
-      </w:r>
-    </w:p>
-    <w:p/>
-    <w:p>
-      <w:pPr>
-        <w:pStyle w:val="Heading1"/>
       </w:pPr>
       <w:r>
         <w:t>Validation of likelihoods</w:t>
@@ -345,7 +303,7 @@
     <w:p/>
     <w:p>
       <w:pPr>
-        <w:pStyle w:val="Heading1"/>
+        <w:pStyle w:val="Heading2"/>
       </w:pPr>
       <w:r>
         <w:t>BIOMASS</w:t>
@@ -354,360 +312,350 @@
     <w:p/>
     <w:p>
       <w:r>
+        <w:t xml:space="preserve">The relevant </w:t>
+      </w:r>
+      <w:r>
+        <w:t>formulas are</w:t>
+      </w:r>
+      <w:r>
+        <w:t xml:space="preserve"> described in the SPM manual, sections 4.10 and 4.11. This requires a size at age function, and a size-weight function. </w:t>
+      </w:r>
+      <w:r>
+        <w:t xml:space="preserve">Both these functions will be combined in a single </w:t>
+      </w:r>
+      <w:proofErr w:type="spellStart"/>
+      <w:r>
+        <w:t>age_size_weight</w:t>
+      </w:r>
+      <w:proofErr w:type="spellEnd"/>
+      <w:r>
+        <w:t xml:space="preserve"> function, and SPM </w:t>
+      </w:r>
+      <w:r>
+        <w:t>internal operator functions</w:t>
+      </w:r>
+      <w:r>
+        <w:t xml:space="preserve"> will be </w:t>
+      </w:r>
+      <w:proofErr w:type="spellStart"/>
+      <w:r>
+        <w:t>get_length</w:t>
+      </w:r>
+      <w:proofErr w:type="spellEnd"/>
+      <w:r>
+        <w:t xml:space="preserve"> and </w:t>
+      </w:r>
+      <w:proofErr w:type="spellStart"/>
+      <w:r>
+        <w:t>get_biomass</w:t>
+      </w:r>
+      <w:proofErr w:type="spellEnd"/>
+      <w:r>
+        <w:t xml:space="preserve">. </w:t>
+      </w:r>
+    </w:p>
+    <w:p/>
+    <w:p>
+      <w:r>
         <w:lastRenderedPageBreak/>
-        <w:t xml:space="preserve">The relevant </w:t>
-      </w:r>
-      <w:r>
-        <w:t>formulas are</w:t>
-      </w:r>
-      <w:r>
-        <w:t xml:space="preserve"> described in the SPM manual, sections 4.10 and 4.11. This requires a size at age function, and a size-weight function. </w:t>
-      </w:r>
-      <w:r>
-        <w:t xml:space="preserve">Both these functions will be combined in a single </w:t>
+        <w:t>Each block has only one set of parameters</w:t>
+      </w:r>
+      <w:r>
+        <w:t xml:space="preserve">, and is hence a discrete object. When applied in a model, the user will define, for each category, what age-size-weight relationship to use. </w:t>
+      </w:r>
+    </w:p>
+    <w:p/>
+    <w:p>
+      <w:r>
+        <w:t>Biomass and biomass density layers need to be implemented using these functions (section 4.4).</w:t>
+      </w:r>
+      <w:r>
+        <w:t xml:space="preserve"> B</w:t>
+      </w:r>
+      <w:r>
+        <w:t xml:space="preserve">iomass derived </w:t>
+      </w:r>
+      <w:r>
+        <w:t>quantiles</w:t>
+      </w:r>
+      <w:r>
+        <w:t xml:space="preserve"> also need</w:t>
+      </w:r>
+      <w:r>
+        <w:t xml:space="preserve"> </w:t>
+      </w:r>
+      <w:r>
+        <w:t xml:space="preserve">to be applied; </w:t>
+      </w:r>
+      <w:r>
+        <w:t>these are a single value that is the sum of a biomass layer.</w:t>
+      </w:r>
+    </w:p>
+    <w:p/>
+    <w:p>
+      <w:r>
+        <w:t>@</w:t>
+      </w:r>
+      <w:proofErr w:type="spellStart"/>
+      <w:r>
+        <w:t>age_size</w:t>
+      </w:r>
+      <w:r>
+        <w:t>_weight</w:t>
+      </w:r>
+      <w:proofErr w:type="spellEnd"/>
+      <w:r>
+        <w:t xml:space="preserve"> </w:t>
+      </w:r>
+      <w:r>
+        <w:t>TOA</w:t>
+      </w:r>
+    </w:p>
+    <w:p>
+      <w:proofErr w:type="gramStart"/>
+      <w:r>
+        <w:t>type</w:t>
+      </w:r>
+      <w:proofErr w:type="gramEnd"/>
+      <w:r>
+        <w:t xml:space="preserve"> </w:t>
+      </w:r>
+      <w:proofErr w:type="spellStart"/>
+      <w:r>
+        <w:t>von_bertalanffy</w:t>
+      </w:r>
+      <w:proofErr w:type="spellEnd"/>
+    </w:p>
+    <w:p>
+      <w:pPr>
+        <w:rPr>
+          <w:highlight w:val="yellow"/>
+        </w:rPr>
+      </w:pPr>
+      <w:proofErr w:type="spellStart"/>
+      <w:r>
+        <w:rPr>
+          <w:highlight w:val="yellow"/>
+        </w:rPr>
+        <w:t>age_size_</w:t>
+      </w:r>
+      <w:r>
+        <w:rPr>
+          <w:highlight w:val="yellow"/>
+        </w:rPr>
+        <w:t>distribution</w:t>
+      </w:r>
+      <w:proofErr w:type="spellEnd"/>
+      <w:r>
+        <w:rPr>
+          <w:highlight w:val="yellow"/>
+        </w:rPr>
+        <w:t xml:space="preserve"> </w:t>
+      </w:r>
+      <w:proofErr w:type="spellStart"/>
+      <w:r>
+        <w:rPr>
+          <w:highlight w:val="yellow"/>
+        </w:rPr>
+        <w:t>normal</w:t>
+      </w:r>
+      <w:r>
+        <w:rPr>
+          <w:highlight w:val="yellow"/>
+        </w:rPr>
+        <w:t>_by_length</w:t>
+      </w:r>
+      <w:proofErr w:type="spellEnd"/>
+      <w:r>
+        <w:rPr>
+          <w:highlight w:val="yellow"/>
+        </w:rPr>
+        <w:t xml:space="preserve"> </w:t>
+      </w:r>
+    </w:p>
+    <w:p>
+      <w:proofErr w:type="gramStart"/>
+      <w:r>
+        <w:t>k</w:t>
+      </w:r>
+      <w:proofErr w:type="gramEnd"/>
+      <w:r>
+        <w:t xml:space="preserve">      </w:t>
+      </w:r>
+      <w:r>
+        <w:t xml:space="preserve">     </w:t>
+      </w:r>
+      <w:r>
+        <w:t>0.093</w:t>
+      </w:r>
+      <w:r>
+        <w:t xml:space="preserve"> </w:t>
+      </w:r>
+    </w:p>
+    <w:p>
+      <w:r>
+        <w:t xml:space="preserve">t0   </w:t>
+      </w:r>
+      <w:r>
+        <w:t xml:space="preserve">      </w:t>
+      </w:r>
+      <w:r>
+        <w:t>-0.256</w:t>
+      </w:r>
+      <w:r>
+        <w:t xml:space="preserve"> </w:t>
+      </w:r>
+    </w:p>
+    <w:p>
+      <w:proofErr w:type="spellStart"/>
+      <w:r>
+        <w:t>Linf</w:t>
+      </w:r>
+      <w:proofErr w:type="spellEnd"/>
+      <w:r>
+        <w:t xml:space="preserve"> </w:t>
+      </w:r>
+      <w:r>
+        <w:t xml:space="preserve">   </w:t>
+      </w:r>
+      <w:r>
+        <w:t>169.07</w:t>
+      </w:r>
+    </w:p>
+    <w:p>
+      <w:proofErr w:type="spellStart"/>
+      <w:proofErr w:type="gramStart"/>
+      <w:r>
+        <w:t>C</w:t>
+      </w:r>
+      <w:r>
+        <w:t>v</w:t>
+      </w:r>
+      <w:proofErr w:type="spellEnd"/>
+      <w:proofErr w:type="gramEnd"/>
+      <w:r>
+        <w:t xml:space="preserve"> </w:t>
+      </w:r>
+      <w:r>
+        <w:t xml:space="preserve">         0.10</w:t>
+      </w:r>
+    </w:p>
+    <w:p>
+      <w:proofErr w:type="gramStart"/>
+      <w:r>
+        <w:t xml:space="preserve">a </w:t>
+      </w:r>
+      <w:r>
+        <w:t xml:space="preserve"> </w:t>
+      </w:r>
+      <w:r>
+        <w:t>1.387e</w:t>
+      </w:r>
+      <w:proofErr w:type="gramEnd"/>
+      <w:r>
+        <w:t>-008</w:t>
+      </w:r>
+    </w:p>
+    <w:p>
+      <w:proofErr w:type="gramStart"/>
+      <w:r>
+        <w:t>b</w:t>
+      </w:r>
+      <w:proofErr w:type="gramEnd"/>
+      <w:r>
+        <w:t xml:space="preserve"> </w:t>
+      </w:r>
+      <w:r>
+        <w:t xml:space="preserve">          </w:t>
+      </w:r>
+      <w:r>
+        <w:t>2.965</w:t>
+      </w:r>
+    </w:p>
+    <w:p/>
+    <w:p>
+      <w:r>
+        <w:t xml:space="preserve">In the report section, additions need to be made compared with the </w:t>
+      </w:r>
+      <w:r>
+        <w:t xml:space="preserve">manual. The output will be for every age </w:t>
+      </w:r>
+      <w:proofErr w:type="gramStart"/>
+      <w:r>
+        <w:t xml:space="preserve">from  </w:t>
+      </w:r>
+      <w:proofErr w:type="spellStart"/>
+      <w:r>
+        <w:t>age</w:t>
+      </w:r>
+      <w:proofErr w:type="gramEnd"/>
+      <w:r>
+        <w:t>_min</w:t>
+      </w:r>
+      <w:proofErr w:type="spellEnd"/>
+      <w:r>
+        <w:t xml:space="preserve"> to </w:t>
+      </w:r>
+      <w:proofErr w:type="spellStart"/>
+      <w:r>
+        <w:t>age_max</w:t>
+      </w:r>
+      <w:proofErr w:type="spellEnd"/>
+      <w:r>
+        <w:t xml:space="preserve"> have age, mean weight, mean size, and user-defined quantiles of sizes. Also optionally, the user can define specific lengths at which the corresponding weight will be returned. </w:t>
+      </w:r>
+    </w:p>
+    <w:p/>
+    <w:p>
+      <w:proofErr w:type="gramStart"/>
+      <w:r>
+        <w:t>@report[</w:t>
+      </w:r>
+      <w:proofErr w:type="gramEnd"/>
+      <w:r>
+        <w:t>label].type=</w:t>
       </w:r>
       <w:proofErr w:type="spellStart"/>
       <w:r>
         <w:t>age_size_weight</w:t>
       </w:r>
       <w:proofErr w:type="spellEnd"/>
-      <w:r>
-        <w:t xml:space="preserve"> function, and SPM </w:t>
-      </w:r>
-      <w:r>
-        <w:t>internal operator functions</w:t>
-      </w:r>
-      <w:r>
-        <w:t xml:space="preserve"> will be </w:t>
-      </w:r>
-      <w:proofErr w:type="spellStart"/>
-      <w:r>
-        <w:t>get_length</w:t>
-      </w:r>
-      <w:proofErr w:type="spellEnd"/>
-      <w:r>
-        <w:t xml:space="preserve"> and </w:t>
-      </w:r>
-      <w:proofErr w:type="spellStart"/>
-      <w:r>
-        <w:t>get_biomass</w:t>
-      </w:r>
-      <w:proofErr w:type="spellEnd"/>
-      <w:r>
-        <w:t xml:space="preserve">. </w:t>
-      </w:r>
-    </w:p>
-    <w:p/>
-    <w:p>
-      <w:r>
-        <w:t>Each block has only one set of parameters</w:t>
-      </w:r>
-      <w:r>
-        <w:t xml:space="preserve">, and is hence a discrete object. When applied in a model, the user will define, for each category, what age-size-weight relationship to use. </w:t>
-      </w:r>
-    </w:p>
-    <w:p/>
-    <w:p>
-      <w:r>
-        <w:t>Biomass and biomass density layers need to be implemented using these functions (section 4.4).</w:t>
-      </w:r>
-      <w:r>
-        <w:t xml:space="preserve"> B</w:t>
-      </w:r>
-      <w:r>
-        <w:t xml:space="preserve">iomass derived </w:t>
-      </w:r>
+    </w:p>
+    <w:p>
+      <w:proofErr w:type="spellStart"/>
+      <w:proofErr w:type="gramStart"/>
+      <w:r>
+        <w:t>age_size_weight</w:t>
+      </w:r>
+      <w:proofErr w:type="spellEnd"/>
+      <w:proofErr w:type="gramEnd"/>
+      <w:r>
+        <w:t xml:space="preserve"> defines the label of the </w:t>
+      </w:r>
+      <w:proofErr w:type="spellStart"/>
+      <w:r>
+        <w:t>age_size_weight</w:t>
+      </w:r>
+      <w:proofErr w:type="spellEnd"/>
+      <w:r>
+        <w:t xml:space="preserve"> relationship print</w:t>
+      </w:r>
+    </w:p>
+    <w:p>
+      <w:proofErr w:type="gramStart"/>
+      <w:r>
+        <w:t>sizes</w:t>
+      </w:r>
+      <w:proofErr w:type="gramEnd"/>
+      <w:r>
+        <w:t xml:space="preserve"> defines the values of the sizes on which to print the weights (optional)</w:t>
+      </w:r>
+    </w:p>
+    <w:p>
+      <w:proofErr w:type="gramStart"/>
       <w:r>
         <w:t>quantiles</w:t>
       </w:r>
-      <w:r>
-        <w:t xml:space="preserve"> also need</w:t>
-      </w:r>
-      <w:r>
-        <w:t xml:space="preserve"> </w:t>
-      </w:r>
-      <w:r>
-        <w:t xml:space="preserve">to be applied; </w:t>
-      </w:r>
-      <w:r>
-        <w:t>these are a single value that is the sum of a biomass layer.</w:t>
-      </w:r>
-    </w:p>
-    <w:p/>
-    <w:p>
-      <w:r>
-        <w:t>@</w:t>
-      </w:r>
-      <w:proofErr w:type="spellStart"/>
-      <w:r>
-        <w:t>age_size</w:t>
-      </w:r>
-      <w:r>
-        <w:t>_weight</w:t>
-      </w:r>
-      <w:proofErr w:type="spellEnd"/>
-      <w:r>
-        <w:t xml:space="preserve"> </w:t>
-      </w:r>
-      <w:r>
-        <w:t>TOA</w:t>
-      </w:r>
-    </w:p>
-    <w:p>
-      <w:proofErr w:type="gramStart"/>
-      <w:r>
-        <w:t>type</w:t>
-      </w:r>
-      <w:proofErr w:type="gramEnd"/>
-      <w:r>
-        <w:t xml:space="preserve"> </w:t>
-      </w:r>
-      <w:proofErr w:type="spellStart"/>
-      <w:r>
-        <w:t>von_bertalanffy</w:t>
-      </w:r>
-      <w:proofErr w:type="spellEnd"/>
-    </w:p>
-    <w:p>
-      <w:proofErr w:type="gramStart"/>
-      <w:r>
-        <w:t>categories</w:t>
-      </w:r>
-      <w:proofErr w:type="gramEnd"/>
-      <w:r>
-        <w:t xml:space="preserve"> immature mature spawning</w:t>
-      </w:r>
-    </w:p>
-    <w:p>
-      <w:pPr>
-        <w:rPr>
-          <w:highlight w:val="yellow"/>
-        </w:rPr>
-      </w:pPr>
-      <w:proofErr w:type="spellStart"/>
-      <w:r>
-        <w:rPr>
-          <w:highlight w:val="yellow"/>
-        </w:rPr>
-        <w:t>age_size_</w:t>
-      </w:r>
-      <w:r>
-        <w:rPr>
-          <w:highlight w:val="yellow"/>
-        </w:rPr>
-        <w:t>distribution</w:t>
-      </w:r>
-      <w:proofErr w:type="spellEnd"/>
-      <w:r>
-        <w:rPr>
-          <w:highlight w:val="yellow"/>
-        </w:rPr>
-        <w:t xml:space="preserve"> </w:t>
-      </w:r>
-      <w:proofErr w:type="spellStart"/>
-      <w:r>
-        <w:rPr>
-          <w:highlight w:val="yellow"/>
-        </w:rPr>
-        <w:t>normal</w:t>
-      </w:r>
-      <w:r>
-        <w:rPr>
-          <w:highlight w:val="yellow"/>
-        </w:rPr>
-        <w:t>_by_length</w:t>
-      </w:r>
-      <w:proofErr w:type="spellEnd"/>
-      <w:r>
-        <w:rPr>
-          <w:highlight w:val="yellow"/>
-        </w:rPr>
-        <w:t xml:space="preserve"> </w:t>
-      </w:r>
-    </w:p>
-    <w:p>
-      <w:proofErr w:type="gramStart"/>
-      <w:r>
-        <w:t>k</w:t>
-      </w:r>
-      <w:proofErr w:type="gramEnd"/>
-      <w:r>
-        <w:t xml:space="preserve">      </w:t>
-      </w:r>
-      <w:r>
-        <w:t xml:space="preserve">     </w:t>
-      </w:r>
-      <w:r>
-        <w:t>0.093</w:t>
-      </w:r>
-      <w:r>
-        <w:t xml:space="preserve"> </w:t>
-      </w:r>
-    </w:p>
-    <w:p>
-      <w:r>
-        <w:t xml:space="preserve">t0   </w:t>
-      </w:r>
-      <w:r>
-        <w:t xml:space="preserve">      </w:t>
-      </w:r>
-      <w:r>
-        <w:t>-0.256</w:t>
-      </w:r>
-      <w:r>
-        <w:t xml:space="preserve"> </w:t>
-      </w:r>
-    </w:p>
-    <w:p>
-      <w:proofErr w:type="spellStart"/>
-      <w:r>
-        <w:t>Linf</w:t>
-      </w:r>
-      <w:proofErr w:type="spellEnd"/>
-      <w:r>
-        <w:t xml:space="preserve"> </w:t>
-      </w:r>
-      <w:r>
-        <w:t xml:space="preserve">   </w:t>
-      </w:r>
-      <w:r>
-        <w:t>169.07</w:t>
-      </w:r>
-    </w:p>
-    <w:p>
-      <w:proofErr w:type="spellStart"/>
-      <w:proofErr w:type="gramStart"/>
-      <w:r>
-        <w:t>C</w:t>
-      </w:r>
-      <w:r>
-        <w:t>v</w:t>
-      </w:r>
-      <w:proofErr w:type="spellEnd"/>
-      <w:proofErr w:type="gramEnd"/>
-      <w:r>
-        <w:t xml:space="preserve"> </w:t>
-      </w:r>
-      <w:r>
-        <w:t xml:space="preserve">         0.10</w:t>
-      </w:r>
-    </w:p>
-    <w:p>
-      <w:proofErr w:type="gramStart"/>
-      <w:r>
-        <w:t xml:space="preserve">a </w:t>
-      </w:r>
-      <w:r>
-        <w:t xml:space="preserve"> </w:t>
-      </w:r>
-      <w:r>
-        <w:t>1.387e</w:t>
-      </w:r>
-      <w:proofErr w:type="gramEnd"/>
-      <w:r>
-        <w:t>-008</w:t>
-      </w:r>
-    </w:p>
-    <w:p>
-      <w:proofErr w:type="gramStart"/>
-      <w:r>
-        <w:t>b</w:t>
-      </w:r>
-      <w:proofErr w:type="gramEnd"/>
-      <w:r>
-        <w:t xml:space="preserve"> </w:t>
-      </w:r>
-      <w:r>
-        <w:t xml:space="preserve">          </w:t>
-      </w:r>
-      <w:r>
-        <w:t>2.965</w:t>
-      </w:r>
-    </w:p>
-    <w:p/>
-    <w:p>
-      <w:r>
-        <w:t xml:space="preserve">In the report section, additions need to be made compared with the </w:t>
-      </w:r>
-      <w:r>
-        <w:t xml:space="preserve">manual. The output will be for every age </w:t>
-      </w:r>
-      <w:proofErr w:type="gramStart"/>
-      <w:r>
-        <w:t xml:space="preserve">from  </w:t>
-      </w:r>
-      <w:proofErr w:type="spellStart"/>
-      <w:r>
-        <w:t>age</w:t>
-      </w:r>
-      <w:proofErr w:type="gramEnd"/>
-      <w:r>
-        <w:t>_min</w:t>
-      </w:r>
-      <w:proofErr w:type="spellEnd"/>
-      <w:r>
-        <w:t xml:space="preserve"> to </w:t>
-      </w:r>
-      <w:proofErr w:type="spellStart"/>
-      <w:r>
-        <w:t>age_max</w:t>
-      </w:r>
-      <w:proofErr w:type="spellEnd"/>
-      <w:r>
-        <w:t xml:space="preserve"> have age, mean weight, mean size, and user-defined quantiles of sizes. Also optionally, the user can define specific lengths at which the corresponding weight will be returned. </w:t>
-      </w:r>
-    </w:p>
-    <w:p/>
-    <w:p>
-      <w:proofErr w:type="gramStart"/>
-      <w:r>
-        <w:t>@report[</w:t>
-      </w:r>
-      <w:proofErr w:type="gramEnd"/>
-      <w:r>
-        <w:t>label].type=</w:t>
-      </w:r>
-      <w:proofErr w:type="spellStart"/>
-      <w:r>
-        <w:t>age_size_weight</w:t>
-      </w:r>
-      <w:proofErr w:type="spellEnd"/>
-    </w:p>
-    <w:p>
-      <w:proofErr w:type="spellStart"/>
-      <w:proofErr w:type="gramStart"/>
-      <w:r>
-        <w:t>age_size_weight</w:t>
-      </w:r>
-      <w:proofErr w:type="spellEnd"/>
-      <w:proofErr w:type="gramEnd"/>
-      <w:r>
-        <w:t xml:space="preserve"> defines the label of the </w:t>
-      </w:r>
-      <w:proofErr w:type="spellStart"/>
-      <w:r>
-        <w:t>age_size_weight</w:t>
-      </w:r>
-      <w:proofErr w:type="spellEnd"/>
-      <w:r>
-        <w:t xml:space="preserve"> relationship print</w:t>
-      </w:r>
-    </w:p>
-    <w:p>
-      <w:proofErr w:type="gramStart"/>
-      <w:r>
-        <w:t>sizes</w:t>
-      </w:r>
-      <w:proofErr w:type="gramEnd"/>
-      <w:r>
-        <w:t xml:space="preserve"> defines the values of the sizes on which to print the weights (optional)</w:t>
-      </w:r>
-    </w:p>
-    <w:p>
-      <w:proofErr w:type="gramStart"/>
-      <w:r>
-        <w:t>quantiles</w:t>
-      </w:r>
       <w:proofErr w:type="gramEnd"/>
       <w:r>
         <w:t xml:space="preserve"> defines the quantiles on which to report size at age (optional)</w:t>
@@ -717,7 +665,7 @@
     <w:p/>
     <w:p>
       <w:pPr>
-        <w:pStyle w:val="Heading1"/>
+        <w:pStyle w:val="Heading2"/>
       </w:pPr>
       <w:r>
         <w:t>Recruitment</w:t>
@@ -1008,6 +956,7 @@
     <w:p>
       <w:proofErr w:type="gramStart"/>
       <w:r>
+        <w:lastRenderedPageBreak/>
         <w:t>categories</w:t>
       </w:r>
       <w:proofErr w:type="gramEnd"/>
@@ -1244,27 +1193,15 @@
     <w:p>
       <w:proofErr w:type="spellStart"/>
       <w:r>
-        <w:rPr>
-          <w:highlight w:val="cyan"/>
-        </w:rPr>
         <w:t>SSB_yearclass_offset</w:t>
       </w:r>
       <w:proofErr w:type="spellEnd"/>
       <w:r>
-        <w:rPr>
-          <w:highlight w:val="cyan"/>
-        </w:rPr>
         <w:t xml:space="preserve"> 1</w:t>
       </w:r>
       <w:r>
         <w:t xml:space="preserve"> </w:t>
       </w:r>
-      <w:r>
-        <w:rPr>
-          <w:highlight w:val="cyan"/>
-        </w:rPr>
-        <w:t># why is that not Ages?</w:t>
-      </w:r>
     </w:p>
     <w:p/>
     <w:p>
@@ -1332,1206 +1269,1032 @@
         <w:t>[</w:t>
       </w:r>
       <w:r>
+        <w:t xml:space="preserve">in range </w:t>
+      </w:r>
+      <w:proofErr w:type="spellStart"/>
+      <w:r>
+        <w:t>standardise_years</w:t>
+      </w:r>
+      <w:proofErr w:type="spellEnd"/>
+      <w:r>
+        <w:t>]</w:t>
+      </w:r>
+      <w:r>
+        <w:t>)),</w:t>
+      </w:r>
+      <w:r>
+        <w:t xml:space="preserve"> otherwise they are used as defined.</w:t>
+      </w:r>
+      <w:r>
+        <w:t xml:space="preserve"> </w:t>
+      </w:r>
+    </w:p>
+    <w:p/>
+    <w:p>
+      <w:r>
+        <w:t xml:space="preserve">The </w:t>
+      </w:r>
+      <w:r>
+        <w:t>o</w:t>
+      </w:r>
+      <w:r>
+        <w:t xml:space="preserve">ffset </w:t>
+      </w:r>
+      <w:r>
+        <w:t xml:space="preserve">should default to </w:t>
+      </w:r>
+      <w:r>
+        <w:t>(</w:t>
+      </w:r>
+      <w:proofErr w:type="spellStart"/>
+      <w:r>
+        <w:t>min_age</w:t>
+      </w:r>
+      <w:proofErr w:type="spellEnd"/>
+      <w:r>
+        <w:t>)</w:t>
+      </w:r>
+      <w:r>
+        <w:t xml:space="preserve"> in the model</w:t>
+      </w:r>
+      <w:r>
+        <w:t>, but can be defined as some integer ≥0</w:t>
+      </w:r>
+      <w:r>
+        <w:t>.</w:t>
+      </w:r>
+      <w:r>
+        <w:t xml:space="preserve"> Also for initialisation steps, where there is no information on SSB (year 1 to year </w:t>
+      </w:r>
+      <w:proofErr w:type="spellStart"/>
+      <w:r>
+        <w:t>min_age</w:t>
+      </w:r>
+      <w:proofErr w:type="spellEnd"/>
+      <w:r>
+        <w:t>), use R0.</w:t>
+      </w:r>
+    </w:p>
+    <w:p/>
+    <w:p>
+      <w:r>
+        <w:t>We will need an autocorrelation parameter, rho, but ignore its use at this stage.</w:t>
+      </w:r>
+    </w:p>
+    <w:p/>
+    <w:p>
+      <w:r>
+        <w:t xml:space="preserve">For </w:t>
+      </w:r>
+      <w:proofErr w:type="spellStart"/>
+      <w:r>
+        <w:t>local_BH_recruitment</w:t>
+      </w:r>
+      <w:proofErr w:type="spellEnd"/>
+    </w:p>
+    <w:p/>
+    <w:p>
+      <w:r>
+        <w:t>@process Recruitment</w:t>
+      </w:r>
+    </w:p>
+    <w:p>
+      <w:proofErr w:type="gramStart"/>
+      <w:r>
+        <w:t>type</w:t>
+      </w:r>
+      <w:proofErr w:type="gramEnd"/>
+      <w:r>
+        <w:t xml:space="preserve"> </w:t>
+      </w:r>
+      <w:proofErr w:type="spellStart"/>
+      <w:r>
+        <w:t>local_BH_recruitment</w:t>
+      </w:r>
+      <w:proofErr w:type="spellEnd"/>
+    </w:p>
+    <w:p>
+      <w:r>
+        <w:t>r0 5000000 # multiples the cell value in r0_layer by this to get actual recruitment R0 for each cell</w:t>
+      </w:r>
+    </w:p>
+    <w:p>
+      <w:proofErr w:type="gramStart"/>
+      <w:r>
+        <w:t>steepness</w:t>
+      </w:r>
+      <w:proofErr w:type="gramEnd"/>
+      <w:r>
+        <w:t xml:space="preserve"> 0.75</w:t>
+      </w:r>
+    </w:p>
+    <w:p>
+      <w:proofErr w:type="gramStart"/>
+      <w:r>
+        <w:t>categories</w:t>
+      </w:r>
+      <w:proofErr w:type="gramEnd"/>
+      <w:r>
+        <w:t xml:space="preserve"> immature #</w:t>
+      </w:r>
+      <w:r>
+        <w:t xml:space="preserve"> Define the categories into which recruitment occurs</w:t>
+      </w:r>
+    </w:p>
+    <w:p>
+      <w:proofErr w:type="spellStart"/>
+      <w:r>
+        <w:t>SSB_layer</w:t>
+      </w:r>
+      <w:proofErr w:type="spellEnd"/>
+      <w:r>
+        <w:t xml:space="preserve"> </w:t>
+      </w:r>
+      <w:proofErr w:type="spellStart"/>
+      <w:r>
+        <w:t>MySSBLayer</w:t>
+      </w:r>
+      <w:proofErr w:type="spellEnd"/>
+      <w:r>
+        <w:t xml:space="preserve"> # a numeric layer that gives the SSB in each cell </w:t>
+      </w:r>
+      <w:r>
+        <w:t xml:space="preserve">in each year </w:t>
+      </w:r>
+      <w:r>
+        <w:t>for the recruitment calculation</w:t>
+      </w:r>
+    </w:p>
+    <w:p>
+      <w:r>
+        <w:t>B0</w:t>
+      </w:r>
+      <w:r>
+        <w:t>_layer B0_layer_TOA</w:t>
+      </w:r>
+      <w:r>
+        <w:t xml:space="preserve"> </w:t>
+      </w:r>
+      <w:r>
+        <w:t># a derived quantity that gives the SSB for the recruitment calculation</w:t>
+      </w:r>
+    </w:p>
+    <w:p>
+      <w:proofErr w:type="gramStart"/>
+      <w:r>
+        <w:t>r0_layer</w:t>
+      </w:r>
+      <w:proofErr w:type="gramEnd"/>
+      <w:r>
+        <w:t xml:space="preserve"> </w:t>
+      </w:r>
+      <w:proofErr w:type="spellStart"/>
+      <w:r>
+        <w:t>MyRecruitmentlayer</w:t>
+      </w:r>
+      <w:proofErr w:type="spellEnd"/>
+      <w:r>
+        <w:t xml:space="preserve"> # </w:t>
+      </w:r>
+      <w:r>
+        <w:t xml:space="preserve">Name of the layer used to determine </w:t>
+      </w:r>
+      <w:r>
+        <w:t xml:space="preserve">the relative cell by cell r0 </w:t>
+      </w:r>
+    </w:p>
+    <w:p>
+      <w:proofErr w:type="gramStart"/>
+      <w:r>
+        <w:t>proportions</w:t>
+      </w:r>
+      <w:proofErr w:type="gramEnd"/>
+      <w:r>
+        <w:t xml:space="preserve"> 1.0</w:t>
+      </w:r>
+    </w:p>
+    <w:p>
+      <w:pPr>
         <w:rPr>
           <w:highlight w:val="yellow"/>
         </w:rPr>
+      </w:pPr>
+      <w:proofErr w:type="spellStart"/>
+      <w:r>
+        <w:rPr>
+          <w:highlight w:val="yellow"/>
+        </w:rPr>
+        <w:t>sigma_r</w:t>
+      </w:r>
+      <w:proofErr w:type="spellEnd"/>
+      <w:r>
+        <w:rPr>
+          <w:highlight w:val="yellow"/>
+        </w:rPr>
+        <w:t xml:space="preserve"> 0.6 [not required yet]</w:t>
+      </w:r>
+    </w:p>
+    <w:p>
+      <w:pPr>
+        <w:rPr>
+          <w:highlight w:val="yellow"/>
+        </w:rPr>
+      </w:pPr>
+      <w:proofErr w:type="gramStart"/>
+      <w:r>
+        <w:rPr>
+          <w:highlight w:val="yellow"/>
+        </w:rPr>
+        <w:t>rho</w:t>
+      </w:r>
+      <w:proofErr w:type="gramEnd"/>
+      <w:r>
+        <w:rPr>
+          <w:highlight w:val="yellow"/>
+        </w:rPr>
+        <w:t xml:space="preserve"> 0.6 [</w:t>
+      </w:r>
+      <w:r>
+        <w:rPr>
+          <w:highlight w:val="yellow"/>
+        </w:rPr>
+        <w:t xml:space="preserve">not </w:t>
+      </w:r>
+      <w:r>
+        <w:rPr>
+          <w:highlight w:val="yellow"/>
+        </w:rPr>
+        <w:t xml:space="preserve">actually used yet] </w:t>
+      </w:r>
+    </w:p>
+    <w:p>
+      <w:proofErr w:type="spellStart"/>
+      <w:proofErr w:type="gramStart"/>
+      <w:r>
+        <w:t>standardise_years</w:t>
+      </w:r>
+      <w:proofErr w:type="spellEnd"/>
+      <w:proofErr w:type="gramEnd"/>
+      <w:r>
+        <w:t xml:space="preserve"> 1994-2004</w:t>
+      </w:r>
+    </w:p>
+    <w:p>
+      <w:proofErr w:type="spellStart"/>
+      <w:r>
+        <w:t>YCS_years</w:t>
+      </w:r>
+      <w:proofErr w:type="spellEnd"/>
+      <w:r>
+        <w:t xml:space="preserve"> 1994 1995 1996 1997 1998 1999 2000 2001 2002 2003 2004 2005 2006 2007 2008 2009</w:t>
+      </w:r>
+    </w:p>
+    <w:p>
+      <w:r>
+        <w:t xml:space="preserve">YCS          1    1    1    1    1    1    1    1    1    1    1    1    1    1    1    1  </w:t>
+      </w:r>
+    </w:p>
+    <w:p>
+      <w:pPr>
+        <w:rPr>
+          <w:strike/>
+        </w:rPr>
+      </w:pPr>
+      <w:proofErr w:type="spellStart"/>
+      <w:r>
+        <w:rPr>
+          <w:strike/>
+        </w:rPr>
+        <w:t>first_free</w:t>
+      </w:r>
+      <w:proofErr w:type="spellEnd"/>
+      <w:r>
+        <w:rPr>
+          <w:strike/>
+        </w:rPr>
+        <w:t xml:space="preserve"> 1994</w:t>
+      </w:r>
+    </w:p>
+    <w:p>
+      <w:pPr>
+        <w:rPr>
+          <w:strike/>
+        </w:rPr>
+      </w:pPr>
+      <w:proofErr w:type="spellStart"/>
+      <w:r>
+        <w:rPr>
+          <w:strike/>
+        </w:rPr>
+        <w:t>last_</w:t>
+      </w:r>
+      <w:proofErr w:type="gramStart"/>
+      <w:r>
+        <w:rPr>
+          <w:strike/>
+        </w:rPr>
+        <w:t>free</w:t>
+      </w:r>
+      <w:proofErr w:type="spellEnd"/>
+      <w:r>
+        <w:rPr>
+          <w:strike/>
+        </w:rPr>
+        <w:t xml:space="preserve">  2004</w:t>
+      </w:r>
+      <w:proofErr w:type="gramEnd"/>
+    </w:p>
+    <w:p>
+      <w:proofErr w:type="spellStart"/>
+      <w:r>
+        <w:t>SSB_yearclass_offset</w:t>
+      </w:r>
+      <w:proofErr w:type="spellEnd"/>
+      <w:r>
+        <w:t xml:space="preserve"> </w:t>
+      </w:r>
+      <w:r>
+        <w:t xml:space="preserve">1 </w:t>
+      </w:r>
+    </w:p>
+    <w:p/>
+    <w:p>
+      <w:r>
+        <w:t xml:space="preserve">So a new type of recruitment needs to be defined, as </w:t>
+      </w:r>
+      <w:proofErr w:type="spellStart"/>
+      <w:r>
+        <w:t>local_BH_recruitment</w:t>
+      </w:r>
+      <w:proofErr w:type="spellEnd"/>
+      <w:r>
+        <w:t xml:space="preserve">. R0, steepness can be estimated or fixed, and all the “free” YCS are estimated. If </w:t>
+      </w:r>
+      <w:proofErr w:type="spellStart"/>
+      <w:r>
+        <w:t>standardise_years</w:t>
+      </w:r>
+      <w:proofErr w:type="spellEnd"/>
+      <w:r>
+        <w:t xml:space="preserve"> is defined, then the YCS used in the formula is YCS/</w:t>
+      </w:r>
+      <w:proofErr w:type="gramStart"/>
+      <w:r>
+        <w:t>mean(</w:t>
+      </w:r>
+      <w:proofErr w:type="gramEnd"/>
+      <w:r>
+        <w:t>sum(YCS[</w:t>
+      </w:r>
+      <w:r>
         <w:t xml:space="preserve">in range </w:t>
       </w:r>
       <w:proofErr w:type="spellStart"/>
       <w:r>
+        <w:t>standardise_years</w:t>
+      </w:r>
+      <w:proofErr w:type="spellEnd"/>
+      <w:r>
+        <w:t xml:space="preserve">])), otherwise they are used as defined. </w:t>
+      </w:r>
+    </w:p>
+    <w:p/>
+    <w:p>
+      <w:r>
+        <w:t>Currently Ages is the recruitment age and should be taken off and replaced with @</w:t>
+      </w:r>
+      <w:proofErr w:type="spellStart"/>
+      <w:r>
+        <w:t>model.min_age</w:t>
+      </w:r>
+      <w:proofErr w:type="spellEnd"/>
+      <w:r>
+        <w:t xml:space="preserve"> which is obtained from the model directly. </w:t>
+      </w:r>
+      <w:r>
+        <w:t>The o</w:t>
+      </w:r>
+      <w:r>
+        <w:t xml:space="preserve">ffset </w:t>
+      </w:r>
+      <w:r>
+        <w:t>should default to</w:t>
+      </w:r>
+      <w:r>
+        <w:t xml:space="preserve"> @</w:t>
+      </w:r>
+      <w:proofErr w:type="spellStart"/>
+      <w:r>
+        <w:t>model.</w:t>
+      </w:r>
+      <w:r>
+        <w:t>min_age</w:t>
+      </w:r>
+      <w:proofErr w:type="spellEnd"/>
+      <w:r>
+        <w:t xml:space="preserve"> in the model</w:t>
+      </w:r>
+      <w:r>
+        <w:t>, but c</w:t>
+      </w:r>
+      <w:r>
+        <w:t>an be defined as some integer ≥ @</w:t>
+      </w:r>
+      <w:proofErr w:type="spellStart"/>
+      <w:r>
+        <w:t>model.min_age</w:t>
+      </w:r>
+      <w:proofErr w:type="spellEnd"/>
+      <w:r>
+        <w:t>.</w:t>
+      </w:r>
+      <w:r>
+        <w:t xml:space="preserve"> Also for initialisation steps, where there is no information on SSB (year 1 to year </w:t>
+      </w:r>
+      <w:proofErr w:type="spellStart"/>
+      <w:r>
+        <w:t>min_age</w:t>
+      </w:r>
+      <w:proofErr w:type="spellEnd"/>
+      <w:r>
+        <w:t>), use R0.</w:t>
+      </w:r>
+    </w:p>
+    <w:p/>
+    <w:p>
+      <w:r>
+        <w:lastRenderedPageBreak/>
+        <w:t xml:space="preserve">Note if r0_layer has a zero </w:t>
+      </w:r>
+      <w:r>
+        <w:t xml:space="preserve">or negative </w:t>
+      </w:r>
+      <w:r>
+        <w:t>value, then recruitment in that cell is zero.</w:t>
+      </w:r>
+    </w:p>
+    <w:p/>
+    <w:p/>
+    <w:p>
+      <w:pPr>
+        <w:pStyle w:val="Heading2"/>
+      </w:pPr>
+      <w:proofErr w:type="gramStart"/>
+      <w:r>
+        <w:t>preference</w:t>
+      </w:r>
+      <w:proofErr w:type="gramEnd"/>
+      <w:r>
+        <w:t xml:space="preserve"> function</w:t>
+      </w:r>
+      <w:r>
+        <w:t>s</w:t>
+      </w:r>
+      <w:r>
+        <w:t xml:space="preserve"> for </w:t>
+      </w:r>
+      <w:r>
+        <w:t>Categorical layers</w:t>
+      </w:r>
+    </w:p>
+    <w:p/>
+    <w:p>
+      <w:r>
+        <w:t>Currently onl</w:t>
+      </w:r>
+      <w:r>
+        <w:t xml:space="preserve">y numeric layers can be used </w:t>
+      </w:r>
+      <w:r>
+        <w:t>as covariate layers</w:t>
+      </w:r>
+      <w:r>
+        <w:t xml:space="preserve">. </w:t>
+      </w:r>
+      <w:r>
+        <w:t>The proposed extension would allow categorical layers as covariate layers. The associated preference function would be all values, where all the parameters are estimable. There must be a check whereby the number of categories is the same as the number of values provided, and the categories names match the categories in the layer.</w:t>
+      </w:r>
+      <w:r>
+        <w:t xml:space="preserve"> </w:t>
+      </w:r>
+      <w:r>
+        <w:t>There is no provision to specify alpha for this preference function as it would equate to over-</w:t>
+      </w:r>
+      <w:r>
+        <w:t>parameterisation</w:t>
+      </w:r>
+      <w:r>
+        <w:t xml:space="preserve"> (it just multiplies the values by an arbitrary factor). </w:t>
+      </w:r>
+    </w:p>
+    <w:p/>
+    <w:p>
+      <w:r>
+        <w:t>There is provision to force the values to be monotonic, increasing or decreasing. One way of coding the monotonic change is to estimate the first parameter and the difference between each other parameter in order, with those forced to be positive (or negative). In case of monotonic relationship, the categories have to be provided in increasing order.</w:t>
+      </w:r>
+    </w:p>
+    <w:p/>
+    <w:p>
+      <w:r>
+        <w:t>Type</w:t>
+      </w:r>
+      <w:r>
+        <w:t xml:space="preserve"> </w:t>
+      </w:r>
+      <w:proofErr w:type="gramStart"/>
+      <w:r>
+        <w:t xml:space="preserve">= </w:t>
+      </w:r>
+      <w:r>
+        <w:t xml:space="preserve"> categorical</w:t>
+      </w:r>
+      <w:proofErr w:type="gramEnd"/>
+      <w:r>
+        <w:t xml:space="preserve"> or </w:t>
+      </w:r>
+      <w:proofErr w:type="spellStart"/>
+      <w:r>
+        <w:t>monotoni</w:t>
+      </w:r>
+      <w:r>
+        <w:t>c_</w:t>
+      </w:r>
+      <w:r>
+        <w:t>categorical</w:t>
+      </w:r>
+      <w:proofErr w:type="spellEnd"/>
+      <w:r>
+        <w:t xml:space="preserve"> (decreasing would be reverting the categories)</w:t>
+      </w:r>
+    </w:p>
+    <w:p/>
+    <w:p>
+      <w:proofErr w:type="gramStart"/>
+      <w:r>
+        <w:t>f(</w:t>
+      </w:r>
+      <w:proofErr w:type="gramEnd"/>
+      <w:r>
+        <w:t xml:space="preserve">x) = </w:t>
+      </w:r>
+      <w:proofErr w:type="spellStart"/>
+      <w:r>
+        <w:t>V</w:t>
+      </w:r>
+      <w:r>
+        <w:rPr>
+          <w:vertAlign w:val="subscript"/>
+        </w:rPr>
+        <w:t>x</w:t>
+      </w:r>
+      <w:proofErr w:type="spellEnd"/>
+    </w:p>
+    <w:p/>
+    <w:p>
+      <w:r>
+        <w:t>@</w:t>
+      </w:r>
+      <w:proofErr w:type="spellStart"/>
+      <w:r>
+        <w:t>preference_function</w:t>
+      </w:r>
+      <w:proofErr w:type="spellEnd"/>
+      <w:r>
+        <w:t xml:space="preserve"> </w:t>
+      </w:r>
+      <w:proofErr w:type="spellStart"/>
+      <w:r>
+        <w:t>ImmatureArea</w:t>
+      </w:r>
+      <w:proofErr w:type="spellEnd"/>
+    </w:p>
+    <w:p>
+      <w:proofErr w:type="gramStart"/>
+      <w:r>
+        <w:t>type</w:t>
+      </w:r>
+      <w:proofErr w:type="gramEnd"/>
+      <w:r>
+        <w:t xml:space="preserve"> </w:t>
+      </w:r>
+      <w:r>
+        <w:t>categorical</w:t>
+      </w:r>
+    </w:p>
+    <w:p>
+      <w:proofErr w:type="spellStart"/>
+      <w:proofErr w:type="gramStart"/>
+      <w:r>
+        <w:t>categor</w:t>
+      </w:r>
+      <w:r>
+        <w:t>y_labels</w:t>
+      </w:r>
+      <w:proofErr w:type="spellEnd"/>
+      <w:proofErr w:type="gramEnd"/>
+      <w:r>
+        <w:t xml:space="preserve"> </w:t>
+      </w:r>
+      <w:r>
+        <w:t>a b c</w:t>
+      </w:r>
+    </w:p>
+    <w:p>
+      <w:proofErr w:type="spellStart"/>
+      <w:r>
+        <w:t>category_</w:t>
+      </w:r>
+      <w:r>
+        <w:t>values</w:t>
+      </w:r>
+      <w:proofErr w:type="spellEnd"/>
+      <w:r>
+        <w:t xml:space="preserve"> </w:t>
+      </w:r>
+      <w:r>
+        <w:t>10 2 50</w:t>
+      </w:r>
+    </w:p>
+    <w:p/>
+    <w:p>
+      <w:r>
+        <w:t xml:space="preserve">If categorical, the </w:t>
+      </w:r>
+      <w:proofErr w:type="spellStart"/>
+      <w:r>
+        <w:t>category_values</w:t>
+      </w:r>
+      <w:proofErr w:type="spellEnd"/>
+      <w:r>
+        <w:t xml:space="preserve"> are the actual values for these categories. If </w:t>
+      </w:r>
+      <w:proofErr w:type="spellStart"/>
+      <w:r>
+        <w:t>monotonic_categorical</w:t>
+      </w:r>
+      <w:proofErr w:type="spellEnd"/>
+      <w:r>
+        <w:t xml:space="preserve">, the </w:t>
+      </w:r>
+      <w:proofErr w:type="spellStart"/>
+      <w:r>
+        <w:t>category_values</w:t>
+      </w:r>
+      <w:proofErr w:type="spellEnd"/>
+      <w:r>
+        <w:t xml:space="preserve"> are the actual value for the first one, and the difference between the value and the value of the previous category for the other two. </w:t>
+      </w:r>
+    </w:p>
+    <w:p/>
+    <w:p>
+      <w:r>
+        <w:t>The category values need to be positive whether as categorical or monotonic categorical. This needs to be tested in the code.</w:t>
+      </w:r>
+    </w:p>
+    <w:p/>
+    <w:p>
+      <w:pPr>
         <w:rPr>
           <w:highlight w:val="yellow"/>
         </w:rPr>
-        <w:t>standardise_years</w:t>
-      </w:r>
-      <w:proofErr w:type="spellEnd"/>
-      <w:r>
-        <w:t>]</w:t>
-      </w:r>
-      <w:r>
-        <w:t>)), otherwise they are used as defined.</w:t>
-      </w:r>
-      <w:r>
-        <w:t xml:space="preserve"> </w:t>
-      </w:r>
-    </w:p>
-    <w:p/>
-    <w:p>
-      <w:r>
-        <w:t xml:space="preserve">The </w:t>
-      </w:r>
-      <w:r>
-        <w:t>o</w:t>
-      </w:r>
-      <w:r>
-        <w:t xml:space="preserve">ffset </w:t>
-      </w:r>
-      <w:r>
-        <w:t xml:space="preserve">should default to </w:t>
-      </w:r>
-      <w:r>
-        <w:t>(</w:t>
-      </w:r>
-      <w:proofErr w:type="spellStart"/>
-      <w:r>
-        <w:t>min_age</w:t>
-      </w:r>
-      <w:proofErr w:type="spellEnd"/>
-      <w:r>
-        <w:t>)</w:t>
-      </w:r>
-      <w:r>
-        <w:t xml:space="preserve"> in the model</w:t>
-      </w:r>
-      <w:r>
-        <w:t>, but can be defined as some integer ≥0</w:t>
-      </w:r>
-      <w:r>
+      </w:pPr>
+      <w:r>
+        <w:rPr>
+          <w:highlight w:val="yellow"/>
+        </w:rPr>
+        <w:t>NOW MOST</w:t>
+      </w:r>
+      <w:r>
+        <w:rPr>
+          <w:highlight w:val="yellow"/>
+        </w:rPr>
+        <w:t>L</w:t>
+      </w:r>
+      <w:r>
+        <w:rPr>
+          <w:highlight w:val="yellow"/>
+        </w:rPr>
+        <w:t xml:space="preserve">Y CODED: REQUIRED </w:t>
+      </w:r>
+      <w:r>
+        <w:rPr>
+          <w:highlight w:val="yellow"/>
+        </w:rPr>
+        <w:t xml:space="preserve">CODE </w:t>
+      </w:r>
+      <w:r>
+        <w:rPr>
+          <w:highlight w:val="yellow"/>
+        </w:rPr>
+        <w:t>CHECKING</w:t>
+      </w:r>
+      <w:r>
+        <w:rPr>
+          <w:highlight w:val="yellow"/>
+        </w:rPr>
+        <w:t>, UNIT TESTS</w:t>
+      </w:r>
+      <w:r>
+        <w:rPr>
+          <w:highlight w:val="yellow"/>
+        </w:rPr>
         <w:t>.</w:t>
       </w:r>
-      <w:r>
-        <w:t xml:space="preserve"> Also for initialisation steps, where there is no information on SSB (year 1 to year </w:t>
-      </w:r>
-      <w:proofErr w:type="spellStart"/>
-      <w:r>
-        <w:t>min_age</w:t>
-      </w:r>
-      <w:proofErr w:type="spellEnd"/>
-      <w:r>
-        <w:t>), use R0.</w:t>
-      </w:r>
-    </w:p>
-    <w:p/>
-    <w:p>
-      <w:r>
-        <w:t>We will need an autocorrelation parameter, rho, but ignore its use at this stage.</w:t>
-      </w:r>
-    </w:p>
-    <w:p/>
-    <w:p>
-      <w:r>
-        <w:t xml:space="preserve">For </w:t>
-      </w:r>
-      <w:proofErr w:type="spellStart"/>
-      <w:r>
-        <w:t>local_BH_recruitment</w:t>
-      </w:r>
-      <w:proofErr w:type="spellEnd"/>
-    </w:p>
-    <w:p/>
-    <w:p>
-      <w:r>
-        <w:t>@process Recruitment</w:t>
-      </w:r>
-    </w:p>
-    <w:p>
-      <w:proofErr w:type="gramStart"/>
-      <w:r>
-        <w:t>type</w:t>
-      </w:r>
-      <w:proofErr w:type="gramEnd"/>
-      <w:r>
-        <w:t xml:space="preserve"> </w:t>
-      </w:r>
-      <w:proofErr w:type="spellStart"/>
-      <w:r>
-        <w:t>local_BH_recruitment</w:t>
-      </w:r>
-      <w:proofErr w:type="spellEnd"/>
-    </w:p>
-    <w:p>
-      <w:r>
-        <w:t>r0 5000000 # multiples the cell value in r0_layer by this to get actual recruitment R0 for each cell</w:t>
-      </w:r>
-    </w:p>
-    <w:p>
-      <w:proofErr w:type="gramStart"/>
-      <w:r>
-        <w:t>steepness</w:t>
-      </w:r>
-      <w:proofErr w:type="gramEnd"/>
-      <w:r>
-        <w:t xml:space="preserve"> 0.75</w:t>
-      </w:r>
-    </w:p>
-    <w:p>
-      <w:proofErr w:type="gramStart"/>
-      <w:r>
-        <w:t>categories</w:t>
-      </w:r>
-      <w:proofErr w:type="gramEnd"/>
-      <w:r>
-        <w:t xml:space="preserve"> immature #</w:t>
-      </w:r>
-      <w:r>
-        <w:t xml:space="preserve"> Define the categories into which recruitment occurs</w:t>
-      </w:r>
-    </w:p>
-    <w:p>
-      <w:proofErr w:type="spellStart"/>
-      <w:r>
-        <w:t>SSB_layer</w:t>
-      </w:r>
-      <w:proofErr w:type="spellEnd"/>
-      <w:r>
-        <w:t xml:space="preserve"> </w:t>
-      </w:r>
-      <w:proofErr w:type="spellStart"/>
-      <w:r>
-        <w:t>MySSBLayer</w:t>
-      </w:r>
-      <w:proofErr w:type="spellEnd"/>
-      <w:r>
-        <w:t xml:space="preserve"> # a numeric layer that gives the SSB in each cell </w:t>
-      </w:r>
-      <w:r>
-        <w:t xml:space="preserve">in each year </w:t>
-      </w:r>
-      <w:r>
-        <w:t>for the recruitment calculation</w:t>
-      </w:r>
-    </w:p>
-    <w:p>
-      <w:r>
-        <w:t>B0</w:t>
-      </w:r>
-      <w:r>
-        <w:t>_layer</w:t>
-      </w:r>
-      <w:r>
-        <w:t xml:space="preserve"> B0</w:t>
-      </w:r>
-      <w:r>
-        <w:t>_layer</w:t>
-      </w:r>
-      <w:r>
-        <w:t>_TOA</w:t>
-      </w:r>
-      <w:r>
-        <w:t xml:space="preserve"> </w:t>
-      </w:r>
-      <w:r>
-        <w:t># a derived quantity that gives the SSB for the recruitment calculation</w:t>
-      </w:r>
-    </w:p>
-    <w:p>
-      <w:proofErr w:type="gramStart"/>
-      <w:r>
-        <w:t>r0_layer</w:t>
-      </w:r>
-      <w:proofErr w:type="gramEnd"/>
-      <w:r>
-        <w:t xml:space="preserve"> </w:t>
-      </w:r>
-      <w:proofErr w:type="spellStart"/>
-      <w:r>
-        <w:t>MyRecruitmentlayer</w:t>
-      </w:r>
-      <w:proofErr w:type="spellEnd"/>
-      <w:r>
-        <w:t xml:space="preserve"> # </w:t>
-      </w:r>
-      <w:r>
-        <w:t xml:space="preserve">Name of the layer used to determine </w:t>
-      </w:r>
-      <w:r>
-        <w:t xml:space="preserve">the relative cell by cell r0 </w:t>
-      </w:r>
-    </w:p>
-    <w:p>
-      <w:proofErr w:type="gramStart"/>
-      <w:r>
-        <w:t>proportions</w:t>
-      </w:r>
-      <w:proofErr w:type="gramEnd"/>
-      <w:r>
-        <w:t xml:space="preserve"> 1.0</w:t>
-      </w:r>
-    </w:p>
-    <w:p>
-      <w:pPr>
-        <w:rPr>
-          <w:highlight w:val="yellow"/>
-        </w:rPr>
-      </w:pPr>
-      <w:proofErr w:type="spellStart"/>
-      <w:r>
-        <w:rPr>
-          <w:highlight w:val="yellow"/>
-        </w:rPr>
-        <w:t>sigma_r</w:t>
-      </w:r>
-      <w:proofErr w:type="spellEnd"/>
-      <w:r>
-        <w:rPr>
-          <w:highlight w:val="yellow"/>
-        </w:rPr>
-        <w:t xml:space="preserve"> 0.6 [not required yet]</w:t>
-      </w:r>
-    </w:p>
-    <w:p>
-      <w:proofErr w:type="spellStart"/>
-      <w:proofErr w:type="gramStart"/>
-      <w:r>
-        <w:t>standardise_years</w:t>
-      </w:r>
-      <w:proofErr w:type="spellEnd"/>
-      <w:proofErr w:type="gramEnd"/>
-      <w:r>
-        <w:t xml:space="preserve"> 1994-2004</w:t>
-      </w:r>
-    </w:p>
-    <w:p>
-      <w:proofErr w:type="spellStart"/>
-      <w:r>
-        <w:t>YCS_years</w:t>
-      </w:r>
-      <w:proofErr w:type="spellEnd"/>
-      <w:r>
-        <w:t xml:space="preserve"> 1994 1995 1996 1997 1998 1999 2000 2001 2002 2003 2004 2005 2006 2007 2008 2009</w:t>
-      </w:r>
-    </w:p>
-    <w:p>
-      <w:r>
-        <w:t xml:space="preserve">YCS          1    1    1    1    1    1    1    1    1    1    1    1    1    1    1    1  </w:t>
-      </w:r>
-    </w:p>
-    <w:p>
-      <w:pPr>
-        <w:rPr>
-          <w:strike/>
-        </w:rPr>
-      </w:pPr>
-      <w:proofErr w:type="spellStart"/>
-      <w:r>
-        <w:rPr>
-          <w:strike/>
-        </w:rPr>
-        <w:t>first_free</w:t>
-      </w:r>
-      <w:proofErr w:type="spellEnd"/>
-      <w:r>
-        <w:rPr>
-          <w:strike/>
-        </w:rPr>
-        <w:t xml:space="preserve"> 1994</w:t>
-      </w:r>
-    </w:p>
-    <w:p>
-      <w:pPr>
-        <w:rPr>
-          <w:strike/>
-        </w:rPr>
-      </w:pPr>
-      <w:proofErr w:type="spellStart"/>
-      <w:r>
-        <w:rPr>
-          <w:strike/>
-        </w:rPr>
-        <w:t>last_</w:t>
-      </w:r>
-      <w:proofErr w:type="gramStart"/>
-      <w:r>
-        <w:rPr>
-          <w:strike/>
-        </w:rPr>
-        <w:t>free</w:t>
-      </w:r>
-      <w:proofErr w:type="spellEnd"/>
-      <w:r>
-        <w:rPr>
-          <w:strike/>
-        </w:rPr>
-        <w:t xml:space="preserve">  2004</w:t>
-      </w:r>
-      <w:proofErr w:type="gramEnd"/>
-    </w:p>
-    <w:p>
-      <w:proofErr w:type="spellStart"/>
-      <w:r>
-        <w:rPr>
-          <w:highlight w:val="cyan"/>
-        </w:rPr>
-        <w:t>SSB_yearclass_offset</w:t>
-      </w:r>
-      <w:proofErr w:type="spellEnd"/>
-      <w:r>
-        <w:rPr>
-          <w:highlight w:val="cyan"/>
-        </w:rPr>
-        <w:t xml:space="preserve"> </w:t>
-      </w:r>
-      <w:r>
-        <w:rPr>
-          <w:highlight w:val="cyan"/>
-        </w:rPr>
-        <w:t>1 # same comment as above</w:t>
-      </w:r>
-    </w:p>
-    <w:p/>
-    <w:p>
-      <w:r>
-        <w:t xml:space="preserve">So a new type of recruitment needs to be defined, as </w:t>
-      </w:r>
-      <w:proofErr w:type="spellStart"/>
-      <w:r>
-        <w:t>local_BH_recruitment</w:t>
-      </w:r>
-      <w:proofErr w:type="spellEnd"/>
-      <w:r>
-        <w:t xml:space="preserve">. R0, steepness can be estimated or fixed, and all the “free” YCS are estimated. If </w:t>
-      </w:r>
-      <w:proofErr w:type="spellStart"/>
-      <w:r>
-        <w:t>standardise_years</w:t>
-      </w:r>
-      <w:proofErr w:type="spellEnd"/>
-      <w:r>
-        <w:t xml:space="preserve"> is defined, then the YCS used in the formula is YCS/</w:t>
-      </w:r>
-      <w:proofErr w:type="gramStart"/>
-      <w:r>
-        <w:t>mean(</w:t>
-      </w:r>
-      <w:proofErr w:type="gramEnd"/>
-      <w:r>
-        <w:t>sum(YCS[</w:t>
-      </w:r>
-      <w:r>
-        <w:rPr>
-          <w:highlight w:val="yellow"/>
-        </w:rPr>
-        <w:t xml:space="preserve">in range </w:t>
-      </w:r>
-      <w:proofErr w:type="spellStart"/>
-      <w:r>
-        <w:rPr>
-          <w:highlight w:val="yellow"/>
-        </w:rPr>
-        <w:t>standardise_years</w:t>
-      </w:r>
-      <w:proofErr w:type="spellEnd"/>
-      <w:r>
-        <w:t xml:space="preserve">])), otherwise they are used as defined. </w:t>
-      </w:r>
-    </w:p>
-    <w:p/>
-    <w:p>
-      <w:r>
+    </w:p>
+    <w:p/>
+    <w:p/>
+    <w:p>
+      <w:pPr>
+        <w:pStyle w:val="Heading2"/>
+      </w:pPr>
+      <w:proofErr w:type="gramStart"/>
+      <w:r>
+        <w:t xml:space="preserve">meta </w:t>
+      </w:r>
+      <w:r>
+        <w:t xml:space="preserve"> layers</w:t>
+      </w:r>
+      <w:proofErr w:type="gramEnd"/>
+    </w:p>
+    <w:p/>
+    <w:p>
+      <w:r>
+        <w:t xml:space="preserve">These are defined in the SPM manual (section 4.4 </w:t>
+      </w:r>
+      <w:proofErr w:type="gramStart"/>
+      <w:r>
+        <w:t>item</w:t>
+      </w:r>
+      <w:proofErr w:type="gramEnd"/>
+      <w:r>
+        <w:t xml:space="preserve"> 8). Meta layers are layers indexed by year and applied by year. </w:t>
+      </w:r>
+      <w:r>
+        <w:t xml:space="preserve">The meta-layer class is already defined (see section 8.6.8), which is in effect a three dimensional layer. </w:t>
+      </w:r>
+      <w:r>
+        <w:t>Need to add the type of layer (numeric or categorical).</w:t>
+      </w:r>
+    </w:p>
+    <w:p/>
+    <w:p>
+      <w:r>
+        <w:t>F</w:t>
+      </w:r>
+      <w:r>
+        <w:t xml:space="preserve">rom the description </w:t>
+      </w:r>
+      <w:r>
+        <w:t>it seems like the meta-layer is defined as a list of</w:t>
+      </w:r>
+      <w:r>
+        <w:t xml:space="preserve"> the names of the</w:t>
+      </w:r>
+      <w:r>
+        <w:t xml:space="preserve"> individual layers, see example below. It might be useful to have another </w:t>
+      </w:r>
+      <w:r>
+        <w:t xml:space="preserve">option to </w:t>
+      </w:r>
+      <w:r>
+        <w:t xml:space="preserve">define the meta-layer as defining layer, </w:t>
+      </w:r>
+      <w:r>
+        <w:t xml:space="preserve">list the data as a layer, with data </w:t>
+      </w:r>
+      <w:r>
+        <w:t>lines for each year.</w:t>
+      </w:r>
+    </w:p>
+    <w:p/>
+    <w:p>
+      <w:r>
+        <w:t xml:space="preserve">Also required is how to apply these to calculations. Everywhere a layer is </w:t>
+      </w:r>
+      <w:proofErr w:type="gramStart"/>
+      <w:r>
+        <w:t>used,</w:t>
+      </w:r>
+      <w:proofErr w:type="gramEnd"/>
+      <w:r>
+        <w:t xml:space="preserve"> if it is a meta-layer then the year-specific layer should be retrieved prior to being applied. </w:t>
+      </w:r>
+    </w:p>
+    <w:p/>
+    <w:p>
+      <w:r>
+        <w:t xml:space="preserve">Interpolation of layers is not allowed: all years defined must be contiguous otherwise throw an error. Extrapolation method is requested in the arguments, whereby the user defines the </w:t>
+      </w:r>
+      <w:r>
+        <w:t>initialisation and prediction layers.</w:t>
+      </w:r>
+    </w:p>
+    <w:p>
+      <w:r>
+        <w:t xml:space="preserve"> </w:t>
+      </w:r>
+    </w:p>
+    <w:p>
+      <w:r>
+        <w:rPr>
+          <w:b/>
+        </w:rPr>
         <w:lastRenderedPageBreak/>
-        <w:t>Currently Ages is the recruitment age and should be taken off and replaced with @</w:t>
-      </w:r>
-      <w:proofErr w:type="spellStart"/>
-      <w:r>
-        <w:t>model.min_age</w:t>
-      </w:r>
-      <w:proofErr w:type="spellEnd"/>
-      <w:r>
-        <w:t xml:space="preserve"> which is obtained from the model directly. </w:t>
-      </w:r>
-      <w:r>
-        <w:t>The o</w:t>
-      </w:r>
-      <w:r>
-        <w:t xml:space="preserve">ffset </w:t>
-      </w:r>
-      <w:r>
-        <w:t>should default to</w:t>
-      </w:r>
-      <w:r>
-        <w:t xml:space="preserve"> @</w:t>
-      </w:r>
-      <w:proofErr w:type="spellStart"/>
-      <w:r>
-        <w:t>model.</w:t>
-      </w:r>
-      <w:r>
-        <w:t>min_age</w:t>
-      </w:r>
-      <w:proofErr w:type="spellEnd"/>
-      <w:r>
-        <w:t xml:space="preserve"> in the model</w:t>
-      </w:r>
-      <w:r>
-        <w:t>, but c</w:t>
-      </w:r>
-      <w:r>
-        <w:t>an be defined as some integer ≥ @</w:t>
-      </w:r>
-      <w:proofErr w:type="spellStart"/>
-      <w:r>
-        <w:t>model.min_age</w:t>
-      </w:r>
-      <w:proofErr w:type="spellEnd"/>
-      <w:r>
-        <w:t>.</w:t>
-      </w:r>
-      <w:r>
-        <w:t xml:space="preserve"> Also for initialisation steps, where there is no information on SSB (year 1 to year </w:t>
-      </w:r>
-      <w:proofErr w:type="spellStart"/>
-      <w:r>
-        <w:t>min_age</w:t>
-      </w:r>
-      <w:proofErr w:type="spellEnd"/>
-      <w:r>
-        <w:t>), use R0.</w:t>
-      </w:r>
-    </w:p>
-    <w:p/>
-    <w:p>
-      <w:r>
-        <w:t xml:space="preserve">Note if r0_layer has a zero </w:t>
-      </w:r>
-      <w:r>
-        <w:t xml:space="preserve">or negative </w:t>
-      </w:r>
-      <w:r>
-        <w:t>value, then recruitment in that cell is zero.</w:t>
-      </w:r>
-    </w:p>
-    <w:p/>
-    <w:p>
-      <w:pPr>
-        <w:pStyle w:val="Heading1"/>
-      </w:pPr>
-      <w:r>
-        <w:t>Layers</w:t>
-      </w:r>
-    </w:p>
-    <w:p/>
-    <w:p>
-      <w:pPr>
-        <w:rPr>
-          <w:highlight w:val="yellow"/>
-        </w:rPr>
-      </w:pPr>
-      <w:r>
-        <w:rPr>
-          <w:highlight w:val="yellow"/>
-        </w:rPr>
-        <w:t xml:space="preserve">At the moment if </w:t>
-      </w:r>
-      <w:r>
-        <w:rPr>
-          <w:highlight w:val="yellow"/>
-        </w:rPr>
-        <w:t xml:space="preserve">the data supplied in a </w:t>
-      </w:r>
-      <w:proofErr w:type="spellStart"/>
-      <w:r>
-        <w:rPr>
-          <w:highlight w:val="yellow"/>
-        </w:rPr>
-        <w:t>config</w:t>
-      </w:r>
-      <w:proofErr w:type="spellEnd"/>
-      <w:r>
-        <w:rPr>
-          <w:highlight w:val="yellow"/>
-        </w:rPr>
-        <w:t xml:space="preserve"> file has too many data entries, </w:t>
-      </w:r>
-      <w:proofErr w:type="gramStart"/>
-      <w:r>
-        <w:rPr>
-          <w:highlight w:val="yellow"/>
-        </w:rPr>
-        <w:t>is</w:t>
-      </w:r>
-      <w:proofErr w:type="gramEnd"/>
-      <w:r>
-        <w:rPr>
-          <w:highlight w:val="yellow"/>
-        </w:rPr>
-        <w:t xml:space="preserve"> not the correct size</w:t>
-      </w:r>
-      <w:r>
-        <w:rPr>
-          <w:highlight w:val="yellow"/>
-        </w:rPr>
-        <w:t xml:space="preserve"> (number of rows and columns)</w:t>
-      </w:r>
-      <w:r>
-        <w:rPr>
-          <w:highlight w:val="yellow"/>
-        </w:rPr>
-        <w:t>, SPM fa</w:t>
-      </w:r>
-      <w:r>
-        <w:rPr>
-          <w:highlight w:val="yellow"/>
-        </w:rPr>
-        <w:t>ils, the DOS</w:t>
-      </w:r>
-      <w:r>
-        <w:rPr>
-          <w:highlight w:val="yellow"/>
-        </w:rPr>
-        <w:t xml:space="preserve"> window closes and a Windows error </w:t>
-      </w:r>
-      <w:r>
-        <w:rPr>
-          <w:highlight w:val="yellow"/>
-        </w:rPr>
-        <w:t>pops up</w:t>
-      </w:r>
-      <w:r>
-        <w:rPr>
-          <w:highlight w:val="yellow"/>
-        </w:rPr>
-        <w:t>. When layers get loaded, there is a need to check that they are the correct shape (i.e. same size as the base layer)</w:t>
-      </w:r>
-      <w:r>
-        <w:rPr>
-          <w:highlight w:val="yellow"/>
-        </w:rPr>
-        <w:t xml:space="preserve"> and give an appropriate error message and exit from SPM</w:t>
-      </w:r>
-      <w:r>
-        <w:rPr>
-          <w:highlight w:val="yellow"/>
-        </w:rPr>
-        <w:t>.</w:t>
-      </w:r>
-    </w:p>
-    <w:p/>
-    <w:p>
-      <w:pPr>
-        <w:rPr>
-          <w:highlight w:val="yellow"/>
-        </w:rPr>
-      </w:pPr>
-      <w:r>
-        <w:rPr>
-          <w:highlight w:val="yellow"/>
-        </w:rPr>
-        <w:t xml:space="preserve">Sophie: </w:t>
-      </w:r>
-      <w:r>
-        <w:rPr>
-          <w:highlight w:val="yellow"/>
-        </w:rPr>
-        <w:t xml:space="preserve">Please check with new </w:t>
-      </w:r>
-      <w:r>
-        <w:rPr>
-          <w:highlight w:val="yellow"/>
-        </w:rPr>
-        <w:t>compiled code</w:t>
-      </w:r>
-      <w:r>
-        <w:rPr>
-          <w:highlight w:val="yellow"/>
-        </w:rPr>
-        <w:t xml:space="preserve"> – looked like a logic error, and it should now be fixed.</w:t>
-      </w:r>
-    </w:p>
-    <w:p/>
-    <w:p/>
-    <w:p>
-      <w:pPr>
-        <w:pStyle w:val="Heading1"/>
-      </w:pPr>
-      <w:r>
-        <w:t>preference function</w:t>
+        <w:t>Note</w:t>
+      </w:r>
+      <w:r>
+        <w:t>: Fishing layers</w:t>
+      </w:r>
+      <w:r>
+        <w:t xml:space="preserve"> </w:t>
+      </w:r>
+      <w:r>
+        <w:t xml:space="preserve">(for example) </w:t>
+      </w:r>
+      <w:r>
+        <w:t>can</w:t>
+      </w:r>
+      <w:r>
+        <w:t xml:space="preserve"> be defined as meta-layers</w:t>
+      </w:r>
+      <w:r>
+        <w:t xml:space="preserve"> or as individual layers. We need to make sure the code can cope with either, whereby the layer is applied, or if a </w:t>
+      </w:r>
+      <w:proofErr w:type="gramStart"/>
+      <w:r>
+        <w:t>meta</w:t>
+      </w:r>
+      <w:proofErr w:type="gramEnd"/>
+      <w:r>
+        <w:t xml:space="preserve"> layer, the appropriate year is applied.</w:t>
+      </w:r>
+      <w:r>
+        <w:t xml:space="preserve"> This will impact the @process function.</w:t>
+      </w:r>
+    </w:p>
+    <w:p/>
+    <w:p>
+      <w:r>
+        <w:t xml:space="preserve">Below an </w:t>
+      </w:r>
+      <w:r>
+        <w:t>example as it is currently described</w:t>
+      </w:r>
+    </w:p>
+    <w:p/>
+    <w:p>
+      <w:r>
+        <w:t>@layer Fishing</w:t>
+      </w:r>
+    </w:p>
+    <w:p>
+      <w:proofErr w:type="gramStart"/>
+      <w:r>
+        <w:t>initialisation</w:t>
+      </w:r>
+      <w:proofErr w:type="gramEnd"/>
+      <w:r>
+        <w:t xml:space="preserve"> </w:t>
+      </w:r>
+      <w:proofErr w:type="spellStart"/>
+      <w:r>
+        <w:t>No_Fishing</w:t>
+      </w:r>
+      <w:proofErr w:type="spellEnd"/>
+    </w:p>
+    <w:p>
+      <w:proofErr w:type="gramStart"/>
+      <w:r>
+        <w:t>prediction</w:t>
+      </w:r>
+      <w:proofErr w:type="gramEnd"/>
+      <w:r>
+        <w:t xml:space="preserve"> </w:t>
+      </w:r>
+      <w:proofErr w:type="spellStart"/>
+      <w:r>
+        <w:t>Future_Fishing</w:t>
+      </w:r>
+      <w:proofErr w:type="spellEnd"/>
+    </w:p>
+    <w:p>
+      <w:proofErr w:type="gramStart"/>
+      <w:r>
+        <w:t>years</w:t>
+      </w:r>
+      <w:proofErr w:type="gramEnd"/>
+      <w:r>
+        <w:t xml:space="preserve"> 1998 1999</w:t>
+      </w:r>
+    </w:p>
+    <w:p>
+      <w:proofErr w:type="gramStart"/>
+      <w:r>
+        <w:t>layers</w:t>
+      </w:r>
+      <w:proofErr w:type="gramEnd"/>
+      <w:r>
+        <w:t xml:space="preserve"> Fishing_1998 Fishing_1999</w:t>
+      </w:r>
+    </w:p>
+    <w:p/>
+    <w:p>
+      <w:r>
+        <w:t>Could also be defined as follows</w:t>
+      </w:r>
+    </w:p>
+    <w:p/>
+    <w:p>
+      <w:r>
+        <w:t>@layer Fishing</w:t>
+      </w:r>
+    </w:p>
+    <w:p>
+      <w:proofErr w:type="gramStart"/>
+      <w:r>
+        <w:t>initialisation</w:t>
+      </w:r>
+      <w:proofErr w:type="gramEnd"/>
+      <w:r>
+        <w:t xml:space="preserve"> </w:t>
+      </w:r>
+      <w:proofErr w:type="spellStart"/>
+      <w:r>
+        <w:t>No_Fishing</w:t>
+      </w:r>
+      <w:proofErr w:type="spellEnd"/>
+    </w:p>
+    <w:p>
+      <w:proofErr w:type="gramStart"/>
+      <w:r>
+        <w:t>prediction</w:t>
+      </w:r>
+      <w:proofErr w:type="gramEnd"/>
+      <w:r>
+        <w:t xml:space="preserve"> </w:t>
+      </w:r>
+      <w:proofErr w:type="spellStart"/>
+      <w:r>
+        <w:t>Future_Fishing</w:t>
+      </w:r>
+      <w:proofErr w:type="spellEnd"/>
+    </w:p>
+    <w:p>
+      <w:r>
+        <w:t>Year</w:t>
       </w:r>
       <w:r>
         <w:t>s</w:t>
       </w:r>
       <w:r>
-        <w:t xml:space="preserve"> for </w:t>
-      </w:r>
-      <w:r>
-        <w:t>Categorical layers</w:t>
-      </w:r>
-    </w:p>
-    <w:p/>
-    <w:p>
-      <w:r>
-        <w:t>Currently onl</w:t>
-      </w:r>
-      <w:r>
-        <w:t xml:space="preserve">y numeric layers can be used </w:t>
-      </w:r>
-      <w:r>
-        <w:t>as covariate layers</w:t>
-      </w:r>
-      <w:r>
-        <w:t xml:space="preserve">. </w:t>
-      </w:r>
-      <w:r>
-        <w:t>The proposed extension would allow categorical layers as covariate layers. The associated preference function would be all values, where all the parameters are estimable. There must be a check whereby the number of categories is the same as the number of values provided, and the categories names match the categories in the layer.</w:t>
-      </w:r>
-      <w:r>
-        <w:t xml:space="preserve"> </w:t>
-      </w:r>
-      <w:r>
-        <w:t>There is no provision to specify alpha for this preference function as it would equate to over-</w:t>
-      </w:r>
-      <w:r>
-        <w:t>parameterisation</w:t>
-      </w:r>
-      <w:r>
-        <w:t xml:space="preserve"> (it just multiplies the values by an arbitrary factor). </w:t>
-      </w:r>
-    </w:p>
-    <w:p/>
-    <w:p>
-      <w:r>
-        <w:t>There is provision to force the values to be monotonic, increasing or decreasing. One way of coding the monotonic change is to estimate the first parameter and the difference between each other parameter in order, with those forced to be positive (or negative). In case of monotonic relationship, the categories have to be provided in increasing order.</w:t>
-      </w:r>
-    </w:p>
-    <w:p/>
-    <w:p>
-      <w:r>
-        <w:t>Type</w:t>
-      </w:r>
-      <w:r>
-        <w:t xml:space="preserve"> </w:t>
-      </w:r>
-      <w:proofErr w:type="gramStart"/>
-      <w:r>
-        <w:t xml:space="preserve">= </w:t>
-      </w:r>
-      <w:r>
-        <w:t xml:space="preserve"> categorical</w:t>
-      </w:r>
-      <w:proofErr w:type="gramEnd"/>
-      <w:r>
-        <w:t xml:space="preserve"> or </w:t>
-      </w:r>
-      <w:proofErr w:type="spellStart"/>
-      <w:r>
-        <w:t>monotoni</w:t>
-      </w:r>
-      <w:r>
-        <w:t>c_</w:t>
-      </w:r>
-      <w:r>
-        <w:t>categorical</w:t>
-      </w:r>
-      <w:proofErr w:type="spellEnd"/>
-      <w:r>
-        <w:t xml:space="preserve"> (decreasing would be reverting the categories)</w:t>
-      </w:r>
-    </w:p>
-    <w:p/>
-    <w:p>
-      <w:proofErr w:type="gramStart"/>
-      <w:r>
-        <w:t>f(</w:t>
-      </w:r>
-      <w:proofErr w:type="gramEnd"/>
-      <w:r>
-        <w:t xml:space="preserve">x) = </w:t>
-      </w:r>
-      <w:proofErr w:type="spellStart"/>
-      <w:r>
-        <w:t>V</w:t>
-      </w:r>
-      <w:r>
-        <w:rPr>
-          <w:vertAlign w:val="subscript"/>
-        </w:rPr>
-        <w:t>x</w:t>
-      </w:r>
-      <w:proofErr w:type="spellEnd"/>
-    </w:p>
-    <w:p/>
-    <w:p>
-      <w:r>
-        <w:t>@</w:t>
-      </w:r>
-      <w:proofErr w:type="spellStart"/>
-      <w:r>
-        <w:t>preference_function</w:t>
-      </w:r>
-      <w:proofErr w:type="spellEnd"/>
-      <w:r>
-        <w:t xml:space="preserve"> </w:t>
-      </w:r>
-      <w:proofErr w:type="spellStart"/>
-      <w:r>
-        <w:t>ImmatureArea</w:t>
-      </w:r>
-      <w:proofErr w:type="spellEnd"/>
-    </w:p>
-    <w:p>
-      <w:proofErr w:type="gramStart"/>
-      <w:r>
-        <w:t>type</w:t>
-      </w:r>
-      <w:proofErr w:type="gramEnd"/>
-      <w:r>
-        <w:t xml:space="preserve"> </w:t>
-      </w:r>
-      <w:r>
-        <w:t>categorical</w:t>
-      </w:r>
-    </w:p>
-    <w:p>
-      <w:proofErr w:type="spellStart"/>
-      <w:proofErr w:type="gramStart"/>
-      <w:r>
-        <w:t>categor</w:t>
-      </w:r>
-      <w:r>
-        <w:t>y_labels</w:t>
-      </w:r>
-      <w:proofErr w:type="spellEnd"/>
-      <w:proofErr w:type="gramEnd"/>
-      <w:r>
-        <w:t xml:space="preserve"> </w:t>
-      </w:r>
-      <w:r>
-        <w:t>a b c</w:t>
-      </w:r>
-    </w:p>
-    <w:p>
-      <w:proofErr w:type="spellStart"/>
-      <w:r>
-        <w:t>category_</w:t>
-      </w:r>
-      <w:r>
-        <w:t>values</w:t>
-      </w:r>
-      <w:proofErr w:type="spellEnd"/>
-      <w:r>
-        <w:t xml:space="preserve"> </w:t>
-      </w:r>
-      <w:r>
-        <w:t>10 2 50</w:t>
-      </w:r>
-    </w:p>
-    <w:p/>
-    <w:p>
-      <w:r>
-        <w:t xml:space="preserve">If categorical, the </w:t>
-      </w:r>
-      <w:proofErr w:type="spellStart"/>
-      <w:r>
-        <w:t>category_values</w:t>
-      </w:r>
-      <w:proofErr w:type="spellEnd"/>
-      <w:r>
-        <w:t xml:space="preserve"> are the actual values for these categories. If </w:t>
-      </w:r>
-      <w:proofErr w:type="spellStart"/>
-      <w:r>
-        <w:t>monotonic_categorical</w:t>
-      </w:r>
-      <w:proofErr w:type="spellEnd"/>
-      <w:r>
-        <w:t xml:space="preserve">, the </w:t>
-      </w:r>
-      <w:proofErr w:type="spellStart"/>
-      <w:r>
-        <w:t>category_values</w:t>
-      </w:r>
-      <w:proofErr w:type="spellEnd"/>
-      <w:r>
-        <w:t xml:space="preserve"> are the actual value for the first one, and the difference between the value and the value of the previous category for the other two. </w:t>
-      </w:r>
-    </w:p>
-    <w:p/>
-    <w:p>
-      <w:r>
-        <w:t>The category values need to be positive whether as categorical or monotonic categorical. This needs to be tested in the code.</w:t>
-      </w:r>
-    </w:p>
-    <w:p/>
-    <w:p>
-      <w:pPr>
-        <w:rPr>
-          <w:highlight w:val="yellow"/>
-        </w:rPr>
-      </w:pPr>
-      <w:proofErr w:type="gramStart"/>
-      <w:r>
-        <w:rPr>
-          <w:highlight w:val="yellow"/>
-        </w:rPr>
-        <w:t>NOW MOST</w:t>
-      </w:r>
-      <w:r>
-        <w:rPr>
-          <w:highlight w:val="yellow"/>
-        </w:rPr>
-        <w:t>L</w:t>
-      </w:r>
-      <w:r>
-        <w:rPr>
-          <w:highlight w:val="yellow"/>
-        </w:rPr>
-        <w:t xml:space="preserve">Y CODED: REQUIRED </w:t>
-      </w:r>
-      <w:r>
-        <w:rPr>
-          <w:highlight w:val="yellow"/>
-        </w:rPr>
-        <w:t xml:space="preserve">CODE </w:t>
-      </w:r>
-      <w:r>
-        <w:rPr>
-          <w:highlight w:val="yellow"/>
-        </w:rPr>
-        <w:t>CHECKING</w:t>
-      </w:r>
-      <w:r>
-        <w:rPr>
-          <w:highlight w:val="yellow"/>
-        </w:rPr>
-        <w:t>, UNIT TESTS,</w:t>
-      </w:r>
-      <w:r>
-        <w:rPr>
-          <w:highlight w:val="yellow"/>
-        </w:rPr>
-        <w:t xml:space="preserve"> AND ADDITIONS MADE TO MANUAL</w:t>
-      </w:r>
-      <w:r>
-        <w:rPr>
-          <w:highlight w:val="yellow"/>
-        </w:rPr>
-        <w:t>.</w:t>
-      </w:r>
-      <w:proofErr w:type="gramEnd"/>
-    </w:p>
-    <w:p/>
-    <w:p/>
-    <w:p>
-      <w:pPr>
-        <w:pStyle w:val="Heading1"/>
-      </w:pPr>
-      <w:proofErr w:type="gramStart"/>
-      <w:r>
-        <w:t xml:space="preserve">meta </w:t>
-      </w:r>
+        <w:t xml:space="preserve"> 1998</w:t>
+      </w:r>
+      <w:r>
+        <w:t xml:space="preserve"> 2005 </w:t>
+      </w:r>
+    </w:p>
+    <w:p>
+      <w:proofErr w:type="gramStart"/>
+      <w:r>
+        <w:t>data</w:t>
+      </w:r>
+      <w:proofErr w:type="gramEnd"/>
+      <w:r>
+        <w:t xml:space="preserve"> 0 0 234 0 111 0</w:t>
+      </w:r>
+    </w:p>
+    <w:p>
+      <w:proofErr w:type="gramStart"/>
+      <w:r>
+        <w:t>data</w:t>
+      </w:r>
+      <w:proofErr w:type="gramEnd"/>
+      <w:r>
+        <w:t xml:space="preserve"> 0 0 0 500 10 0</w:t>
+      </w:r>
+    </w:p>
+    <w:p>
+      <w:r>
+        <w:t>… #as many rows as rows in the model</w:t>
+      </w:r>
+    </w:p>
+    <w:p/>
+    <w:p/>
+    <w:p>
+      <w:pPr>
+        <w:pStyle w:val="Heading2"/>
+      </w:pPr>
+      <w:r>
+        <w:t xml:space="preserve">Derived layers and derived </w:t>
+      </w:r>
+      <w:proofErr w:type="gramStart"/>
+      <w:r>
+        <w:t>meta</w:t>
+      </w:r>
+      <w:proofErr w:type="gramEnd"/>
       <w:r>
         <w:t xml:space="preserve"> layers</w:t>
       </w:r>
-      <w:proofErr w:type="gramEnd"/>
-    </w:p>
-    <w:p/>
-    <w:p>
-      <w:r>
-        <w:lastRenderedPageBreak/>
-        <w:t xml:space="preserve">These are defined in the SPM manual (section 4.4 </w:t>
-      </w:r>
-      <w:proofErr w:type="gramStart"/>
-      <w:r>
-        <w:t>item</w:t>
-      </w:r>
-      <w:proofErr w:type="gramEnd"/>
-      <w:r>
-        <w:t xml:space="preserve"> 8). Meta layers are layers indexed by year and applied by year. </w:t>
-      </w:r>
-      <w:r>
-        <w:t xml:space="preserve">The meta-layer class is already defined (see section 8.6.8), which is in effect a three dimensional layer. </w:t>
-      </w:r>
-      <w:r>
-        <w:t>Need to add the type of layer (numeric or categorical).</w:t>
-      </w:r>
-    </w:p>
-    <w:p/>
-    <w:p>
-      <w:r>
-        <w:t>F</w:t>
-      </w:r>
-      <w:r>
-        <w:t xml:space="preserve">rom the description </w:t>
-      </w:r>
-      <w:r>
-        <w:t>it seems like the meta-layer is defined as a list of</w:t>
-      </w:r>
-      <w:r>
-        <w:t xml:space="preserve"> the names of the</w:t>
-      </w:r>
-      <w:r>
-        <w:t xml:space="preserve"> individual layers, see example below. It might be useful to have another </w:t>
-      </w:r>
-      <w:r>
-        <w:t xml:space="preserve">option to </w:t>
-      </w:r>
-      <w:r>
-        <w:t xml:space="preserve">define the meta-layer as defining layer, </w:t>
-      </w:r>
-      <w:r>
-        <w:t xml:space="preserve">list the data as a layer, with data </w:t>
-      </w:r>
-      <w:r>
-        <w:t>lines for each year.</w:t>
-      </w:r>
-    </w:p>
-    <w:p/>
-    <w:p>
-      <w:r>
-        <w:t xml:space="preserve">Also required is how to apply these to calculations. Everywhere a layer is </w:t>
-      </w:r>
-      <w:proofErr w:type="gramStart"/>
-      <w:r>
-        <w:t>used,</w:t>
-      </w:r>
-      <w:proofErr w:type="gramEnd"/>
-      <w:r>
-        <w:t xml:space="preserve"> if it is a meta-layer then the year-specific layer should be retrieved prior to being applied. </w:t>
-      </w:r>
-    </w:p>
-    <w:p/>
-    <w:p>
-      <w:r>
-        <w:t>Interpolation of layers is not allowed: all years defined must be contiguous otherwise throw an error. Extrapolation method is requested in the arguments, whereby the user defines the number of years to average over, or a user-defined layer to apply:</w:t>
-      </w:r>
-    </w:p>
-    <w:p>
-      <w:pPr>
-        <w:pStyle w:val="ListParagraph"/>
-        <w:numPr>
-          <w:ilvl w:val="0"/>
-          <w:numId w:val="13"/>
-        </w:numPr>
-      </w:pPr>
-      <w:r>
-        <w:t>0 means all preceding (or following) layers are set at 0 (for example no fishing prior to the start of the fishery)</w:t>
-      </w:r>
-    </w:p>
-    <w:p>
-      <w:pPr>
-        <w:pStyle w:val="ListParagraph"/>
-        <w:numPr>
-          <w:ilvl w:val="0"/>
-          <w:numId w:val="13"/>
-        </w:numPr>
-      </w:pPr>
-      <w:proofErr w:type="gramStart"/>
-      <w:r>
-        <w:t>any</w:t>
-      </w:r>
-      <w:proofErr w:type="gramEnd"/>
-      <w:r>
-        <w:t xml:space="preserve"> other number is the number of years to average over, and has to be limited to the maximum number of years available. For example 5 would mean the extrapolated value in the future (or past) is the average of the last 5 years. An exception must be thrown if there are </w:t>
-      </w:r>
-      <w:proofErr w:type="gramStart"/>
-      <w:r>
-        <w:t>less</w:t>
-      </w:r>
-      <w:proofErr w:type="gramEnd"/>
-      <w:r>
-        <w:t xml:space="preserve"> years available than requested (e.g. value 100 when there are 10 years of data).</w:t>
-      </w:r>
-    </w:p>
-    <w:p/>
-    <w:p>
-      <w:r>
-        <w:rPr>
-          <w:b/>
-        </w:rPr>
-        <w:t>Note</w:t>
-      </w:r>
-      <w:r>
-        <w:t>: Fishing layers</w:t>
-      </w:r>
-      <w:r>
-        <w:t xml:space="preserve"> </w:t>
-      </w:r>
-      <w:r>
-        <w:t xml:space="preserve">(for example) </w:t>
-      </w:r>
-      <w:r>
-        <w:t>can</w:t>
-      </w:r>
-      <w:r>
-        <w:t xml:space="preserve"> be defined as meta-layers</w:t>
-      </w:r>
-      <w:r>
-        <w:t xml:space="preserve"> or as individual layers. We need to make sure the code can cope with either, whereby the layer is applied, or if a </w:t>
-      </w:r>
-      <w:proofErr w:type="gramStart"/>
-      <w:r>
-        <w:t>meta</w:t>
-      </w:r>
-      <w:proofErr w:type="gramEnd"/>
-      <w:r>
-        <w:t xml:space="preserve"> layer, the appropriate year is applied.</w:t>
-      </w:r>
-      <w:r>
-        <w:t xml:space="preserve"> This will impact the @process function.</w:t>
-      </w:r>
-    </w:p>
-    <w:p/>
-    <w:p>
-      <w:r>
-        <w:t xml:space="preserve">Below an </w:t>
-      </w:r>
-      <w:r>
-        <w:t>example as it is currently described</w:t>
-      </w:r>
-    </w:p>
-    <w:p/>
-    <w:p>
-      <w:r>
-        <w:t>@layer Fishing</w:t>
-      </w:r>
-    </w:p>
-    <w:p>
-      <w:proofErr w:type="gramStart"/>
-      <w:r>
-        <w:t>initialisation</w:t>
-      </w:r>
-      <w:proofErr w:type="gramEnd"/>
-      <w:r>
-        <w:t xml:space="preserve"> </w:t>
-      </w:r>
-      <w:r>
-        <w:t>0</w:t>
-      </w:r>
-    </w:p>
-    <w:p>
-      <w:proofErr w:type="gramStart"/>
-      <w:r>
-        <w:t>prediction</w:t>
-      </w:r>
-      <w:proofErr w:type="gramEnd"/>
-      <w:r>
-        <w:t xml:space="preserve"> 5</w:t>
-      </w:r>
-    </w:p>
-    <w:p>
-      <w:proofErr w:type="gramStart"/>
-      <w:r>
-        <w:t>years</w:t>
-      </w:r>
-      <w:proofErr w:type="gramEnd"/>
-      <w:r>
-        <w:t xml:space="preserve"> 1998 1999</w:t>
-      </w:r>
-    </w:p>
-    <w:p>
-      <w:proofErr w:type="gramStart"/>
-      <w:r>
-        <w:t>layers</w:t>
-      </w:r>
-      <w:proofErr w:type="gramEnd"/>
-      <w:r>
-        <w:t xml:space="preserve"> Fishing_1998 Fishing_1999</w:t>
-      </w:r>
-    </w:p>
-    <w:p/>
-    <w:p>
-      <w:r>
-        <w:t>Could also be defined as follows</w:t>
-      </w:r>
-    </w:p>
-    <w:p/>
-    <w:p>
-      <w:r>
-        <w:t>@layer Fishing</w:t>
-      </w:r>
-    </w:p>
-    <w:p>
-      <w:proofErr w:type="gramStart"/>
-      <w:r>
-        <w:t>initialisation</w:t>
-      </w:r>
-      <w:proofErr w:type="gramEnd"/>
-      <w:r>
-        <w:t xml:space="preserve"> 0</w:t>
-      </w:r>
-    </w:p>
-    <w:p>
-      <w:proofErr w:type="gramStart"/>
-      <w:r>
-        <w:t>prediction</w:t>
-      </w:r>
-      <w:proofErr w:type="gramEnd"/>
-      <w:r>
-        <w:t xml:space="preserve"> </w:t>
-      </w:r>
-      <w:proofErr w:type="spellStart"/>
-      <w:r>
-        <w:t>FutureFishing</w:t>
-      </w:r>
-      <w:proofErr w:type="spellEnd"/>
-    </w:p>
-    <w:p>
-      <w:r>
-        <w:t>Year</w:t>
-      </w:r>
-      <w:r>
-        <w:t>s</w:t>
-      </w:r>
-      <w:r>
-        <w:t xml:space="preserve"> 1998</w:t>
-      </w:r>
-      <w:r>
-        <w:t xml:space="preserve"> 2005 </w:t>
-      </w:r>
-    </w:p>
-    <w:p>
-      <w:proofErr w:type="gramStart"/>
-      <w:r>
-        <w:t>data</w:t>
-      </w:r>
-      <w:proofErr w:type="gramEnd"/>
-      <w:r>
-        <w:t xml:space="preserve"> 0 0 234 0 111 0</w:t>
-      </w:r>
-    </w:p>
-    <w:p>
-      <w:proofErr w:type="gramStart"/>
-      <w:r>
-        <w:t>data</w:t>
-      </w:r>
-      <w:proofErr w:type="gramEnd"/>
-      <w:r>
-        <w:t xml:space="preserve"> 0 0 0 500 10 0</w:t>
-      </w:r>
-    </w:p>
-    <w:p>
-      <w:r>
-        <w:t>… #as many rows as rows in the model</w:t>
-      </w:r>
-    </w:p>
-    <w:p>
-      <w:r>
-        <w:t>Years 1999-2001</w:t>
-      </w:r>
-    </w:p>
-    <w:p>
-      <w:proofErr w:type="gramStart"/>
-      <w:r>
-        <w:t>data</w:t>
-      </w:r>
-      <w:proofErr w:type="gramEnd"/>
-      <w:r>
-        <w:t xml:space="preserve"> 0 0 400 0 80 0</w:t>
-      </w:r>
-    </w:p>
-    <w:p>
-      <w:proofErr w:type="gramStart"/>
-      <w:r>
-        <w:t>data</w:t>
-      </w:r>
-      <w:proofErr w:type="gramEnd"/>
-      <w:r>
-        <w:t xml:space="preserve"> 0 20 600 0 0</w:t>
-      </w:r>
-    </w:p>
-    <w:p>
-      <w:r>
-        <w:t>…</w:t>
-      </w:r>
-    </w:p>
-    <w:p/>
-    <w:p/>
-    <w:p>
-      <w:pPr>
-        <w:pStyle w:val="Heading1"/>
-      </w:pPr>
-      <w:r>
-        <w:t>Derived layers and derived meta layers</w:t>
-      </w:r>
     </w:p>
     <w:p/>
     <w:p>
@@ -2542,7 +2305,6 @@
     <w:p/>
     <w:p>
       <w:r>
-        <w:lastRenderedPageBreak/>
         <w:t xml:space="preserve">Two types of derived layers need to be defined: as derived layers, or as derived meta-layers (see section 4.4 of the manual where this will be defined). </w:t>
       </w:r>
     </w:p>
@@ -2629,10 +2391,7 @@
     <w:p/>
     <w:p>
       <w:r>
-        <w:t>Note that we currently define that derived layers are calculated or determined at the time a calculation is required.</w:t>
-      </w:r>
-      <w:r>
-        <w:t xml:space="preserve"> We propose to determine the time step when the layer calculation occurs, and then preserve this value until updated.</w:t>
+        <w:t>Note that we currently define that derived layers are calculated or determined at the time a calculation is required. We propose to determine the time step when the layer calculation occurs, and then preserve this value until updated.</w:t>
       </w:r>
     </w:p>
     <w:p/>
@@ -2667,6 +2426,7 @@
     <w:p>
       <w:proofErr w:type="gramStart"/>
       <w:r>
+        <w:lastRenderedPageBreak/>
         <w:t>type</w:t>
       </w:r>
       <w:proofErr w:type="gramEnd"/>
@@ -2931,197 +2691,291 @@
     <w:p>
       <w:proofErr w:type="gramStart"/>
       <w:r>
+        <w:t>formula</w:t>
+      </w:r>
+      <w:proofErr w:type="gramEnd"/>
+      <w:r>
+        <w:t xml:space="preserve"> </w:t>
+      </w:r>
+      <w:proofErr w:type="spellStart"/>
+      <w:r>
+        <w:t>ElectTW</w:t>
+      </w:r>
+      <w:proofErr w:type="spellEnd"/>
+      <w:r>
+        <w:t>*B_WGR/(B_WGR+B_ELC) # # code resolves string, and hence applies calculation.</w:t>
+      </w:r>
+    </w:p>
+    <w:p/>
+    <w:p>
+      <w:r>
+        <w:t xml:space="preserve">The actual </w:t>
+      </w:r>
+      <w:proofErr w:type="spellStart"/>
+      <w:r>
+        <w:t>electivities</w:t>
+      </w:r>
+      <w:proofErr w:type="spellEnd"/>
+      <w:r>
+        <w:t xml:space="preserve"> of toothfish for grenadier can be estimated as follows.</w:t>
+      </w:r>
+    </w:p>
+    <w:p/>
+    <w:p>
+      <w:r>
+        <w:t xml:space="preserve">@estimate </w:t>
+      </w:r>
+      <w:proofErr w:type="gramStart"/>
+      <w:r>
+        <w:t>layer[</w:t>
+      </w:r>
+      <w:proofErr w:type="spellStart"/>
+      <w:proofErr w:type="gramEnd"/>
+      <w:r>
+        <w:t>MortalityDep</w:t>
+      </w:r>
+      <w:proofErr w:type="spellEnd"/>
+      <w:r>
+        <w:t>].</w:t>
+      </w:r>
+      <w:proofErr w:type="spellStart"/>
+      <w:r>
+        <w:t>ElecTW</w:t>
+      </w:r>
+      <w:proofErr w:type="spellEnd"/>
+    </w:p>
+    <w:p>
+      <w:proofErr w:type="spellStart"/>
+      <w:r>
+        <w:t>lower_bound</w:t>
+      </w:r>
+      <w:proofErr w:type="spellEnd"/>
+      <w:r>
+        <w:t xml:space="preserve"> 0.01</w:t>
+      </w:r>
+    </w:p>
+    <w:p>
+      <w:proofErr w:type="spellStart"/>
+      <w:r>
+        <w:t>upper_bound</w:t>
+      </w:r>
+      <w:proofErr w:type="spellEnd"/>
+      <w:r>
+        <w:t xml:space="preserve"> 0.99</w:t>
+      </w:r>
+    </w:p>
+    <w:p>
+      <w:proofErr w:type="gramStart"/>
+      <w:r>
+        <w:t>prior</w:t>
+      </w:r>
+      <w:proofErr w:type="gramEnd"/>
+      <w:r>
+        <w:t xml:space="preserve"> Uniform</w:t>
+      </w:r>
+    </w:p>
+    <w:p/>
+    <w:p>
+      <w:r>
+        <w:t>Layers, parameters and values are optional, but need to be defined if used in the calculation. If parameters is used, values is also needed, and of the same size as parameters. Layers can be any layer known to the model. Years are optional in which case the layer gets calculated every year including initialisation.</w:t>
+      </w:r>
+    </w:p>
+    <w:p/>
+    <w:p>
+      <w:r>
+        <w:t>The following math functions would need to be implemented, and include parentheses</w:t>
+      </w:r>
+    </w:p>
+    <w:p/>
+    <w:p>
+      <w:r>
+        <w:t xml:space="preserve">+ - * / </w:t>
+      </w:r>
+      <w:proofErr w:type="spellStart"/>
+      <w:r>
+        <w:t>exp</w:t>
+      </w:r>
+      <w:proofErr w:type="spellEnd"/>
+      <w:r>
+        <w:t xml:space="preserve"> </w:t>
+      </w:r>
+      <w:proofErr w:type="gramStart"/>
+      <w:r>
+        <w:t>log(</w:t>
+      </w:r>
+      <w:proofErr w:type="gramEnd"/>
+      <w:r>
+        <w:t xml:space="preserve">e) </w:t>
+      </w:r>
+      <w:proofErr w:type="spellStart"/>
+      <w:r>
+        <w:t>sqrt</w:t>
+      </w:r>
+      <w:proofErr w:type="spellEnd"/>
+      <w:r>
+        <w:t xml:space="preserve"> ^2 </w:t>
+      </w:r>
+      <w:proofErr w:type="spellStart"/>
+      <w:r>
+        <w:t>pow</w:t>
+      </w:r>
+      <w:proofErr w:type="spellEnd"/>
+      <w:r>
+        <w:t>(</w:t>
+      </w:r>
+      <w:proofErr w:type="spellStart"/>
+      <w:r>
+        <w:t>a,b</w:t>
+      </w:r>
+      <w:proofErr w:type="spellEnd"/>
+      <w:r>
+        <w:t xml:space="preserve">) </w:t>
+      </w:r>
+      <w:proofErr w:type="spellStart"/>
+      <w:r>
+        <w:t>cos</w:t>
+      </w:r>
+      <w:proofErr w:type="spellEnd"/>
+      <w:r>
+        <w:t xml:space="preserve"> sin Z</w:t>
+      </w:r>
+    </w:p>
+    <w:p/>
+    <w:p>
+      <w:r>
+        <w:t xml:space="preserve">All would be functions that operate on every cell in a layer independently. Z is the </w:t>
+      </w:r>
+      <w:proofErr w:type="spellStart"/>
+      <w:r>
+        <w:t>zeroFun</w:t>
+      </w:r>
+      <w:proofErr w:type="spellEnd"/>
+      <w:r>
+        <w:t xml:space="preserve"> implemented elsewhere in our code. </w:t>
+      </w:r>
+    </w:p>
+    <w:p/>
+    <w:p>
+      <w:r>
+        <w:t xml:space="preserve">See separate document for some math parsers. </w:t>
+      </w:r>
+    </w:p>
+    <w:p/>
+    <w:p/>
+    <w:p/>
+    <w:p>
+      <w:pPr>
+        <w:pStyle w:val="Heading2"/>
+      </w:pPr>
+      <w:r>
         <w:lastRenderedPageBreak/>
-        <w:t>formula</w:t>
-      </w:r>
-      <w:proofErr w:type="gramEnd"/>
-      <w:r>
-        <w:t xml:space="preserve"> </w:t>
-      </w:r>
-      <w:proofErr w:type="spellStart"/>
-      <w:r>
-        <w:t>ElectTW</w:t>
-      </w:r>
-      <w:proofErr w:type="spellEnd"/>
-      <w:r>
-        <w:t>*B_WGR/(B_WGR+B_ELC) # # code resolves string, and hence applies calculation.</w:t>
-      </w:r>
-    </w:p>
-    <w:p/>
-    <w:p>
-      <w:r>
-        <w:t xml:space="preserve">The actual </w:t>
-      </w:r>
-      <w:proofErr w:type="spellStart"/>
-      <w:r>
-        <w:t>electivities</w:t>
-      </w:r>
-      <w:proofErr w:type="spellEnd"/>
-      <w:r>
-        <w:t xml:space="preserve"> of toothfish for grenadier can be estimated as follows.</w:t>
-      </w:r>
-    </w:p>
-    <w:p/>
-    <w:p>
-      <w:r>
-        <w:t xml:space="preserve">@estimate </w:t>
-      </w:r>
-      <w:proofErr w:type="gramStart"/>
-      <w:r>
-        <w:t>layer[</w:t>
-      </w:r>
-      <w:proofErr w:type="spellStart"/>
-      <w:proofErr w:type="gramEnd"/>
-      <w:r>
-        <w:t>MortalityDep</w:t>
-      </w:r>
-      <w:proofErr w:type="spellEnd"/>
-      <w:r>
-        <w:t>].</w:t>
-      </w:r>
-      <w:proofErr w:type="spellStart"/>
-      <w:r>
-        <w:t>ElecTW</w:t>
-      </w:r>
-      <w:proofErr w:type="spellEnd"/>
-    </w:p>
-    <w:p>
-      <w:proofErr w:type="spellStart"/>
-      <w:r>
-        <w:t>lower_bound</w:t>
-      </w:r>
-      <w:proofErr w:type="spellEnd"/>
-      <w:r>
-        <w:t xml:space="preserve"> 0.01</w:t>
-      </w:r>
-    </w:p>
-    <w:p>
-      <w:proofErr w:type="spellStart"/>
-      <w:r>
-        <w:t>upper_bound</w:t>
-      </w:r>
-      <w:proofErr w:type="spellEnd"/>
-      <w:r>
-        <w:t xml:space="preserve"> 0.99</w:t>
-      </w:r>
-    </w:p>
-    <w:p>
-      <w:proofErr w:type="gramStart"/>
-      <w:r>
-        <w:t>prior</w:t>
-      </w:r>
-      <w:proofErr w:type="gramEnd"/>
-      <w:r>
-        <w:t xml:space="preserve"> Uniform</w:t>
-      </w:r>
-    </w:p>
-    <w:p/>
-    <w:p>
-      <w:r>
-        <w:t>Layers, parameters and values are optional, but need to be defined if used in the calculation. If parameters is used, values is also needed, and of the same size as parameters. Layers can be any layer known to the model. Years are optional in which case the layer gets calculated every year including initialisation.</w:t>
-      </w:r>
-    </w:p>
-    <w:p/>
-    <w:p>
-      <w:r>
-        <w:t>The following math functions would need to be implemented, and include parentheses</w:t>
-      </w:r>
-    </w:p>
-    <w:p/>
-    <w:p>
-      <w:r>
-        <w:t xml:space="preserve">+ - * / </w:t>
-      </w:r>
-      <w:proofErr w:type="spellStart"/>
-      <w:r>
-        <w:t>exp</w:t>
-      </w:r>
-      <w:proofErr w:type="spellEnd"/>
-      <w:r>
-        <w:t xml:space="preserve"> </w:t>
-      </w:r>
-      <w:proofErr w:type="gramStart"/>
-      <w:r>
-        <w:t>log(</w:t>
-      </w:r>
-      <w:proofErr w:type="gramEnd"/>
-      <w:r>
-        <w:t xml:space="preserve">e) </w:t>
-      </w:r>
-      <w:proofErr w:type="spellStart"/>
-      <w:r>
-        <w:t>sqrt</w:t>
-      </w:r>
-      <w:proofErr w:type="spellEnd"/>
-      <w:r>
-        <w:t xml:space="preserve"> ^2 </w:t>
-      </w:r>
-      <w:proofErr w:type="spellStart"/>
-      <w:r>
-        <w:t>pow</w:t>
-      </w:r>
-      <w:proofErr w:type="spellEnd"/>
-      <w:r>
-        <w:t>(</w:t>
-      </w:r>
-      <w:proofErr w:type="spellStart"/>
-      <w:r>
-        <w:t>a,b</w:t>
-      </w:r>
-      <w:proofErr w:type="spellEnd"/>
-      <w:r>
-        <w:t xml:space="preserve">) </w:t>
-      </w:r>
-      <w:proofErr w:type="spellStart"/>
-      <w:r>
-        <w:t>cos</w:t>
-      </w:r>
-      <w:proofErr w:type="spellEnd"/>
-      <w:r>
-        <w:t xml:space="preserve"> sin Z</w:t>
-      </w:r>
-    </w:p>
-    <w:p/>
-    <w:p>
-      <w:r>
-        <w:t xml:space="preserve">All would be functions that operate on every cell in a layer independently. Z is the </w:t>
-      </w:r>
-      <w:proofErr w:type="spellStart"/>
-      <w:r>
-        <w:t>zeroFun</w:t>
-      </w:r>
-      <w:proofErr w:type="spellEnd"/>
-      <w:r>
-        <w:t xml:space="preserve"> implemented elsewhere in our code. </w:t>
-      </w:r>
-    </w:p>
-    <w:p/>
-    <w:p>
-      <w:r>
-        <w:t xml:space="preserve">See separate document for some math parsers. </w:t>
-      </w:r>
-    </w:p>
-    <w:p>
-      <w:r>
-        <w:rPr>
-          <w:highlight w:val="cyan"/>
-        </w:rPr>
-        <w:t>Sophie will include some</w:t>
-      </w:r>
-      <w:r>
-        <w:rPr>
-          <w:highlight w:val="cyan"/>
-        </w:rPr>
-        <w:t xml:space="preserve"> more </w:t>
-      </w:r>
-      <w:r>
-        <w:rPr>
-          <w:highlight w:val="cyan"/>
-        </w:rPr>
-        <w:t>text in the manual on how to use this for density dependent mortality.</w:t>
-      </w:r>
-    </w:p>
-    <w:p/>
+        <w:t>Mortality as a</w:t>
+      </w:r>
+      <w:r>
+        <w:t>n annual</w:t>
+      </w:r>
+      <w:r>
+        <w:t xml:space="preserve"> rate</w:t>
+      </w:r>
+    </w:p>
+    <w:p/>
+    <w:p>
+      <w:r>
+        <w:t xml:space="preserve">Mortality as a constant rate is currently implemented (section 4.7.3), either as a constant, or as a function of a layer. Mortality as an annual rate should be implemented using the same function of a layer, whereby meta-layers can be used, or calculated layers (expected to change every year). </w:t>
+      </w:r>
+      <w:r>
+        <w:t>If annual, mortality then needs to be calculated every year.</w:t>
+      </w:r>
+    </w:p>
+    <w:p/>
+    <w:p>
+      <w:r>
+        <w:t>Mortality as a biomass event also needs to be implemented once the biomass part of the model has been implemented. Once again it is all described in SPM.</w:t>
+      </w:r>
+    </w:p>
+    <w:p/>
+    <w:p/>
+    <w:p>
+      <w:pPr>
+        <w:pStyle w:val="Heading2"/>
+      </w:pPr>
+      <w:r>
+        <w:t>Report state</w:t>
+      </w:r>
+    </w:p>
+    <w:p/>
+    <w:p>
+      <w:r>
+        <w:t xml:space="preserve">Type: partition, </w:t>
+      </w:r>
+      <w:r>
+        <w:t>modify argument</w:t>
+      </w:r>
+      <w:r>
+        <w:t xml:space="preserve"> </w:t>
+      </w:r>
+      <w:r>
+        <w:rPr>
+          <w:b/>
+        </w:rPr>
+        <w:t>year</w:t>
+      </w:r>
+      <w:r>
+        <w:t xml:space="preserve"> to </w:t>
+      </w:r>
+      <w:r>
+        <w:rPr>
+          <w:b/>
+        </w:rPr>
+        <w:t>years</w:t>
+      </w:r>
+      <w:r>
+        <w:t xml:space="preserve"> </w:t>
+      </w:r>
+      <w:r>
+        <w:t xml:space="preserve">so a single report can </w:t>
+      </w:r>
+      <w:r>
+        <w:t xml:space="preserve">be used to return a range </w:t>
+      </w:r>
+      <w:r>
+        <w:t xml:space="preserve">of years or </w:t>
+      </w:r>
+      <w:r>
+        <w:t>all years</w:t>
+      </w:r>
+      <w:r>
+        <w:t xml:space="preserve">, </w:t>
+      </w:r>
+      <w:r>
+        <w:t>rather</w:t>
+      </w:r>
+      <w:r>
+        <w:t xml:space="preserve"> than each report just doing one year at a time</w:t>
+      </w:r>
+    </w:p>
+    <w:p/>
+    <w:p/>
+    <w:p>
+      <w:pPr>
+        <w:pStyle w:val="Heading2"/>
+      </w:pPr>
+      <w:r>
+        <w:t xml:space="preserve">Other </w:t>
+      </w:r>
+      <w:r>
+        <w:t>migration</w:t>
+      </w:r>
+      <w:r>
+        <w:t>s</w:t>
+      </w:r>
+    </w:p>
+    <w:p/>
+    <w:p>
+      <w:r>
+        <w:t>The two other migrations not previously implemented are now described in the manual and need implemented.</w:t>
+      </w:r>
+    </w:p>
     <w:p/>
     <w:p/>
     <w:p>
@@ -3129,44 +2983,139 @@
         <w:pStyle w:val="Heading1"/>
       </w:pPr>
       <w:r>
-        <w:t>Mortality as a</w:t>
-      </w:r>
-      <w:r>
-        <w:t>n annual</w:t>
-      </w:r>
-      <w:r>
-        <w:t xml:space="preserve"> rate</w:t>
-      </w:r>
-    </w:p>
-    <w:p/>
-    <w:p>
-      <w:r>
-        <w:t xml:space="preserve">Mortality as a constant rate is currently implemented (section 4.7.3), either as a constant, or as a function of a layer. Mortality as an annual rate should be implemented using the same function of a layer, whereby meta-layers can be used, or calculated layers (expected to change every year). </w:t>
-      </w:r>
-      <w:r>
-        <w:t>If annual, mortality then needs to be calculated every year.</w:t>
-      </w:r>
-    </w:p>
-    <w:p/>
-    <w:p>
-      <w:r>
-        <w:t>Mortality as a biomass event also needs to be implemented once the biomass part of the model has been implemented. Once again it is all described in SPM.</w:t>
-      </w:r>
-    </w:p>
-    <w:p>
+        <w:t xml:space="preserve">To be further developed and </w:t>
+      </w:r>
       <w:bookmarkStart w:id="0" w:name="_GoBack"/>
       <w:bookmarkEnd w:id="0"/>
-    </w:p>
-    <w:p>
-      <w:r>
-        <w:t>{Sophie to describe in the manual how to use this as a density-dependent mortality}</w:t>
-      </w:r>
-    </w:p>
-    <w:p/>
-    <w:p/>
-    <w:p>
-      <w:pPr>
-        <w:pStyle w:val="Heading1"/>
+      <w:r>
+        <w:t>defined in the SPM manual</w:t>
+      </w:r>
+    </w:p>
+    <w:p/>
+    <w:p>
+      <w:pPr>
+        <w:pStyle w:val="Heading2"/>
+      </w:pPr>
+      <w:r>
+        <w:t>Entering layer data</w:t>
+      </w:r>
+    </w:p>
+    <w:p/>
+    <w:p>
+      <w:r>
+        <w:t xml:space="preserve">At the moment we require a “data” subcommand for every line of SPM to input layer data. Is it worth adopting the form used in </w:t>
+      </w:r>
+      <w:proofErr w:type="spellStart"/>
+      <w:r>
+        <w:t>randomstation</w:t>
+      </w:r>
+      <w:proofErr w:type="spellEnd"/>
+      <w:r>
+        <w:t xml:space="preserve"> and </w:t>
+      </w:r>
+      <w:proofErr w:type="spellStart"/>
+      <w:r>
+        <w:t>cala</w:t>
+      </w:r>
+      <w:proofErr w:type="spellEnd"/>
+      <w:r>
+        <w:t xml:space="preserve"> to have a ‘</w:t>
+      </w:r>
+      <w:proofErr w:type="spellStart"/>
+      <w:r>
+        <w:t>begin_data</w:t>
+      </w:r>
+      <w:proofErr w:type="spellEnd"/>
+      <w:r>
+        <w:t>’ and ‘</w:t>
+      </w:r>
+      <w:proofErr w:type="spellStart"/>
+      <w:r>
+        <w:t>end’data</w:t>
+      </w:r>
+      <w:proofErr w:type="spellEnd"/>
+      <w:r>
+        <w:t>’ style command? Then the subcommand is not required on each new line anymore…?. Note one difference between the programs is that we are inputting a matrix of values by row… and not a table of data with column headings.</w:t>
+      </w:r>
+    </w:p>
+    <w:p/>
+    <w:p>
+      <w:pPr>
+        <w:pStyle w:val="Heading2"/>
+      </w:pPr>
+      <w:r>
+        <w:t>Layers</w:t>
+      </w:r>
+    </w:p>
+    <w:p/>
+    <w:p>
+      <w:pPr>
+        <w:rPr>
+          <w:highlight w:val="yellow"/>
+        </w:rPr>
+      </w:pPr>
+      <w:r>
+        <w:rPr>
+          <w:highlight w:val="yellow"/>
+        </w:rPr>
+        <w:t xml:space="preserve">At the moment if the data supplied in a </w:t>
+      </w:r>
+      <w:proofErr w:type="spellStart"/>
+      <w:r>
+        <w:rPr>
+          <w:highlight w:val="yellow"/>
+        </w:rPr>
+        <w:t>config</w:t>
+      </w:r>
+      <w:proofErr w:type="spellEnd"/>
+      <w:r>
+        <w:rPr>
+          <w:highlight w:val="yellow"/>
+        </w:rPr>
+        <w:t xml:space="preserve"> file has too many data entries, </w:t>
+      </w:r>
+      <w:proofErr w:type="gramStart"/>
+      <w:r>
+        <w:rPr>
+          <w:highlight w:val="yellow"/>
+        </w:rPr>
+        <w:t>is</w:t>
+      </w:r>
+      <w:proofErr w:type="gramEnd"/>
+      <w:r>
+        <w:rPr>
+          <w:highlight w:val="yellow"/>
+        </w:rPr>
+        <w:t xml:space="preserve"> not the correct size (number of rows and columns), SPM fails, the DOS window closes and a Windows error pops up. When layers get loaded, there is a need to check that they are the correct shape (i.e. same size as the base layer) and give an appropriate error message and exit from SPM.</w:t>
+      </w:r>
+    </w:p>
+    <w:p/>
+    <w:p>
+      <w:pPr>
+        <w:rPr>
+          <w:highlight w:val="yellow"/>
+        </w:rPr>
+      </w:pPr>
+      <w:r>
+        <w:rPr>
+          <w:highlight w:val="yellow"/>
+        </w:rPr>
+        <w:t>Sophie: Please check with new compiled code – looked like a logic error, and it should now be fixed.</w:t>
+      </w:r>
+    </w:p>
+    <w:p/>
+    <w:p>
+      <w:pPr>
+        <w:pStyle w:val="Heading2"/>
+        <w:numPr>
+          <w:ilvl w:val="0"/>
+          <w:numId w:val="0"/>
+        </w:numPr>
+      </w:pPr>
+    </w:p>
+    <w:p>
+      <w:pPr>
+        <w:pStyle w:val="Heading2"/>
       </w:pPr>
       <w:r>
         <w:t>Tags as indicators of movement only</w:t>
@@ -3175,13 +3124,7 @@
     <w:p/>
     <w:p>
       <w:r>
-        <w:t xml:space="preserve">The aim of this new implementation is to use tags as informative of movement only, based on individual tag recaptures only. A new observation data class is created which relates to individual event matching. Data is input with a line per </w:t>
-      </w:r>
-      <w:r>
-        <w:t xml:space="preserve">recapture event, </w:t>
-      </w:r>
-      <w:r>
-        <w:t>with the relevant information to the model (in the order specified).</w:t>
+        <w:t>The aim of this new implementation is to use tags as informative of movement only, based on individual tag recaptures only. A new observation data class is created which relates to individual event matching. Data is input with a line per recapture event, with the relevant information to the model (in the order specified).</w:t>
       </w:r>
     </w:p>
     <w:p/>
@@ -3313,14 +3256,12 @@
     <w:p>
       <w:proofErr w:type="gramStart"/>
       <w:r>
+        <w:lastRenderedPageBreak/>
         <w:t>data</w:t>
       </w:r>
       <w:proofErr w:type="gramEnd"/>
       <w:r>
-        <w:t xml:space="preserve"> </w:t>
-      </w:r>
-      <w:r>
-        <w:t xml:space="preserve">2004 2009 r3-c4 </w:t>
+        <w:t xml:space="preserve"> 2004 2009 r3-c4 </w:t>
       </w:r>
       <w:proofErr w:type="spellStart"/>
       <w:r>
@@ -3328,24 +3269,7 @@
       </w:r>
       <w:proofErr w:type="spellEnd"/>
       <w:r>
-        <w:t xml:space="preserve"> 12</w:t>
-      </w:r>
-      <w:r>
-        <w:t xml:space="preserve"> </w:t>
-      </w:r>
-      <w:proofErr w:type="spellStart"/>
-      <w:r>
-        <w:t>Fish</w:t>
-      </w:r>
-      <w:r>
-        <w:t>ing</w:t>
-      </w:r>
-      <w:r>
-        <w:t>Sel</w:t>
-      </w:r>
-      <w:proofErr w:type="spellEnd"/>
-      <w:r>
-        <w:t xml:space="preserve"> </w:t>
+        <w:t xml:space="preserve"> 12 </w:t>
       </w:r>
       <w:proofErr w:type="spellStart"/>
       <w:r>
@@ -3360,6 +3284,14 @@
         <w:t>FishingSel</w:t>
       </w:r>
       <w:proofErr w:type="spellEnd"/>
+      <w:r>
+        <w:t xml:space="preserve"> </w:t>
+      </w:r>
+      <w:proofErr w:type="spellStart"/>
+      <w:r>
+        <w:t>FishingSel</w:t>
+      </w:r>
+      <w:proofErr w:type="spellEnd"/>
     </w:p>
     <w:p>
       <w:r>
@@ -3369,20 +3301,7 @@
     <w:p/>
     <w:p>
       <w:r>
-        <w:lastRenderedPageBreak/>
-        <w:t>Each tag recapture will be associated with temporary layer</w:t>
-      </w:r>
-      <w:r>
-        <w:t>s</w:t>
-      </w:r>
-      <w:r>
-        <w:t>, created in the year of release. The layer</w:t>
-      </w:r>
-      <w:r>
-        <w:t>s</w:t>
-      </w:r>
-      <w:r>
-        <w:t xml:space="preserve"> will be calculated as such</w:t>
+        <w:t>Each tag recapture will be associated with temporary layers, created in the year of release. The layers will be calculated as such</w:t>
       </w:r>
     </w:p>
     <w:p>
@@ -3510,13 +3429,7 @@
         </w:numPr>
       </w:pPr>
       <w:r>
-        <w:t>For each category, a</w:t>
-      </w:r>
-      <w:r>
-        <w:t xml:space="preserve">pply </w:t>
-      </w:r>
-      <w:r>
-        <w:t>the relevant processes in the model (e.g. maturation, movement, mortality)</w:t>
+        <w:t>For each category, apply the relevant processes in the model (e.g. maturation, movement, mortality)</w:t>
       </w:r>
     </w:p>
     <w:p>
@@ -3528,16 +3441,7 @@
         </w:numPr>
       </w:pPr>
       <w:r>
-        <w:t>Update the layer</w:t>
-      </w:r>
-      <w:r>
-        <w:t>s</w:t>
-      </w:r>
-      <w:r>
-        <w:t xml:space="preserve"> to the new values of distribution</w:t>
-      </w:r>
-      <w:r>
-        <w:t>, moving fish between layers (categories) and cells</w:t>
+        <w:t>Update the layers to the new values of distribution, moving fish between layers (categories) and cells</w:t>
       </w:r>
     </w:p>
     <w:p>
@@ -3561,13 +3465,7 @@
         </w:numPr>
       </w:pPr>
       <w:r>
-        <w:t xml:space="preserve">Apply fishing selectivity </w:t>
-      </w:r>
-      <w:r>
-        <w:t xml:space="preserve">to each </w:t>
-      </w:r>
-      <w:r>
-        <w:t>layer</w:t>
+        <w:t>Apply fishing selectivity to each layer</w:t>
       </w:r>
     </w:p>
     <w:p>
@@ -3579,10 +3477,7 @@
         </w:numPr>
       </w:pPr>
       <w:r>
-        <w:t>For each layer, c</w:t>
-      </w:r>
-      <w:r>
-        <w:t xml:space="preserve">alculate the probability of being in the </w:t>
+        <w:t xml:space="preserve">For each layer, calculate the probability of being in the </w:t>
       </w:r>
       <w:proofErr w:type="spellStart"/>
       <w:r>
@@ -3590,10 +3485,7 @@
       </w:r>
       <w:proofErr w:type="spellEnd"/>
       <w:r>
-        <w:t xml:space="preserve"> as the value in that cell divided by the sum of the value in all the cells.</w:t>
-      </w:r>
-      <w:r>
-        <w:t xml:space="preserve"> Add each value to the total likelihood</w:t>
+        <w:t xml:space="preserve"> as the value in that cell divided by the sum of the value in all the cells. Add each value to the total likelihood</w:t>
       </w:r>
     </w:p>
     <w:p>
@@ -3605,97 +3497,11 @@
         </w:numPr>
       </w:pPr>
       <w:r>
-        <w:t>D</w:t>
-      </w:r>
-      <w:r>
-        <w:t>elete the layer</w:t>
-      </w:r>
-      <w:r>
-        <w:t>s</w:t>
-      </w:r>
-    </w:p>
-    <w:p/>
-    <w:p/>
-    <w:p/>
-    <w:p>
-      <w:pPr>
-        <w:pStyle w:val="Heading1"/>
-      </w:pPr>
-      <w:r>
-        <w:t>Report state</w:t>
-      </w:r>
-    </w:p>
-    <w:p/>
-    <w:p>
-      <w:r>
-        <w:t xml:space="preserve">Type: partition, </w:t>
-      </w:r>
-      <w:r>
-        <w:t>modify argument</w:t>
-      </w:r>
-      <w:r>
-        <w:t xml:space="preserve"> </w:t>
-      </w:r>
-      <w:r>
-        <w:rPr>
-          <w:b/>
-        </w:rPr>
-        <w:t>year</w:t>
-      </w:r>
-      <w:r>
-        <w:t xml:space="preserve"> to </w:t>
-      </w:r>
-      <w:r>
-        <w:rPr>
-          <w:b/>
-        </w:rPr>
-        <w:t>years</w:t>
-      </w:r>
-      <w:r>
-        <w:t xml:space="preserve"> </w:t>
-      </w:r>
-      <w:r>
-        <w:t xml:space="preserve">so a single report can </w:t>
-      </w:r>
-      <w:r>
-        <w:t xml:space="preserve">be used to return a range </w:t>
-      </w:r>
-      <w:r>
-        <w:t xml:space="preserve">of years or </w:t>
-      </w:r>
-      <w:r>
-        <w:t>all years</w:t>
-      </w:r>
-      <w:r>
-        <w:t xml:space="preserve">, </w:t>
-      </w:r>
-      <w:r>
-        <w:t>rather</w:t>
-      </w:r>
-      <w:r>
-        <w:t xml:space="preserve"> than each report just doing one year at a time</w:t>
-      </w:r>
-    </w:p>
-    <w:p/>
-    <w:p/>
-    <w:p>
-      <w:pPr>
-        <w:pStyle w:val="Heading1"/>
-      </w:pPr>
-      <w:r>
-        <w:t>Point to point migration</w:t>
-      </w:r>
-    </w:p>
-    <w:p/>
-    <w:p>
-      <w:proofErr w:type="spellStart"/>
-      <w:proofErr w:type="gramStart"/>
-      <w:r>
-        <w:t>tbc</w:t>
-      </w:r>
-      <w:proofErr w:type="spellEnd"/>
-      <w:proofErr w:type="gramEnd"/>
-    </w:p>
+        <w:t>Delete the layers</w:t>
+      </w:r>
+    </w:p>
+    <w:p/>
+    <w:p/>
     <w:sectPr>
       <w:pgSz w:w="11906" w:h="16838"/>
       <w:pgMar w:top="1440" w:right="1440" w:bottom="1440" w:left="1440" w:header="708" w:footer="708" w:gutter="0"/>

</xml_diff>

<commit_message>
CHG: SPM changes 2012 SM.docx to reflect tests carried out successfully CHG: SPM report.text to reflect tests carried out unsuccessfully
</commit_message>
<xml_diff>
--- a/doc/Development/SPM changes 2012 SM.docx
+++ b/doc/Development/SPM changes 2012 SM.docx
@@ -427,49 +427,26 @@
       <w:proofErr w:type="spellEnd"/>
     </w:p>
     <w:p>
-      <w:pPr>
-        <w:rPr>
-          <w:highlight w:val="yellow"/>
-        </w:rPr>
-      </w:pPr>
-      <w:proofErr w:type="spellStart"/>
-      <w:r>
-        <w:rPr>
-          <w:highlight w:val="yellow"/>
-        </w:rPr>
+      <w:proofErr w:type="spellStart"/>
+      <w:r>
         <w:t>age_size_</w:t>
       </w:r>
       <w:r>
-        <w:rPr>
-          <w:highlight w:val="yellow"/>
-        </w:rPr>
         <w:t>distribution</w:t>
       </w:r>
       <w:proofErr w:type="spellEnd"/>
       <w:r>
-        <w:rPr>
-          <w:highlight w:val="yellow"/>
-        </w:rPr>
-        <w:t xml:space="preserve"> </w:t>
-      </w:r>
-      <w:proofErr w:type="spellStart"/>
-      <w:r>
-        <w:rPr>
-          <w:highlight w:val="yellow"/>
-        </w:rPr>
+        <w:t xml:space="preserve"> </w:t>
+      </w:r>
+      <w:proofErr w:type="spellStart"/>
+      <w:r>
         <w:t>normal</w:t>
       </w:r>
       <w:r>
-        <w:rPr>
-          <w:highlight w:val="yellow"/>
-        </w:rPr>
         <w:t>_by_length</w:t>
       </w:r>
       <w:proofErr w:type="spellEnd"/>
       <w:r>
-        <w:rPr>
-          <w:highlight w:val="yellow"/>
-        </w:rPr>
         <w:t xml:space="preserve"> </w:t>
       </w:r>
     </w:p>
@@ -1739,13 +1716,11 @@
       <w:pPr>
         <w:pStyle w:val="Heading2"/>
       </w:pPr>
-      <w:proofErr w:type="gramStart"/>
-      <w:r>
-        <w:t>preference</w:t>
-      </w:r>
-      <w:proofErr w:type="gramEnd"/>
-      <w:r>
-        <w:t xml:space="preserve"> function</w:t>
+      <w:r>
+        <w:t>P</w:t>
+      </w:r>
+      <w:r>
+        <w:t>reference function</w:t>
       </w:r>
       <w:r>
         <w:t>s</w:t>
@@ -1754,7 +1729,10 @@
         <w:t xml:space="preserve"> for </w:t>
       </w:r>
       <w:r>
-        <w:t>Categorical layers</w:t>
+        <w:t>c</w:t>
+      </w:r>
+      <w:r>
+        <w:t>ategorical layers</w:t>
       </w:r>
     </w:p>
     <w:p/>
@@ -2983,125 +2961,134 @@
         <w:pStyle w:val="Heading1"/>
       </w:pPr>
       <w:r>
-        <w:t xml:space="preserve">To be further developed and </w:t>
+        <w:t>To be further developed and defined in the SPM manual</w:t>
+      </w:r>
+    </w:p>
+    <w:p/>
+    <w:p>
+      <w:pPr>
+        <w:pStyle w:val="Heading2"/>
+      </w:pPr>
+      <w:r>
+        <w:t>Entering layer data</w:t>
+      </w:r>
+    </w:p>
+    <w:p/>
+    <w:p>
+      <w:r>
+        <w:t xml:space="preserve">At the moment we require a “data” subcommand for every line of SPM to input layer data. Is it worth adopting the form used in </w:t>
+      </w:r>
+      <w:proofErr w:type="spellStart"/>
+      <w:r>
+        <w:t>randomstation</w:t>
+      </w:r>
+      <w:proofErr w:type="spellEnd"/>
+      <w:r>
+        <w:t xml:space="preserve"> and </w:t>
+      </w:r>
+      <w:proofErr w:type="spellStart"/>
+      <w:r>
+        <w:t>cala</w:t>
+      </w:r>
+      <w:proofErr w:type="spellEnd"/>
+      <w:r>
+        <w:t xml:space="preserve"> to have a ‘</w:t>
+      </w:r>
+      <w:proofErr w:type="spellStart"/>
+      <w:r>
+        <w:t>begin_data</w:t>
+      </w:r>
+      <w:proofErr w:type="spellEnd"/>
+      <w:r>
+        <w:t>’ and ‘</w:t>
+      </w:r>
+      <w:proofErr w:type="spellStart"/>
+      <w:r>
+        <w:t>end’data</w:t>
+      </w:r>
+      <w:proofErr w:type="spellEnd"/>
+      <w:r>
+        <w:t>’ style command? Then the subcommand is not required on each new line anymore…?. Note one difference between the programs is that we are inputting a matrix of values by row… and not a table of data with column headings.</w:t>
+      </w:r>
+    </w:p>
+    <w:p/>
+    <w:p>
+      <w:pPr>
+        <w:pStyle w:val="Heading2"/>
+      </w:pPr>
+      <w:r>
+        <w:t>Layers</w:t>
+      </w:r>
+    </w:p>
+    <w:p/>
+    <w:p>
+      <w:pPr>
+        <w:rPr>
+          <w:highlight w:val="yellow"/>
+        </w:rPr>
+      </w:pPr>
+      <w:r>
+        <w:rPr>
+          <w:highlight w:val="yellow"/>
+        </w:rPr>
+        <w:t xml:space="preserve">At the moment if the data supplied in a </w:t>
+      </w:r>
+      <w:proofErr w:type="spellStart"/>
+      <w:r>
+        <w:rPr>
+          <w:highlight w:val="yellow"/>
+        </w:rPr>
+        <w:t>config</w:t>
+      </w:r>
+      <w:proofErr w:type="spellEnd"/>
+      <w:r>
+        <w:rPr>
+          <w:highlight w:val="yellow"/>
+        </w:rPr>
+        <w:t xml:space="preserve"> file has too many data entries, </w:t>
+      </w:r>
+      <w:proofErr w:type="gramStart"/>
+      <w:r>
+        <w:rPr>
+          <w:highlight w:val="yellow"/>
+        </w:rPr>
+        <w:t>is</w:t>
+      </w:r>
+      <w:proofErr w:type="gramEnd"/>
+      <w:r>
+        <w:rPr>
+          <w:highlight w:val="yellow"/>
+        </w:rPr>
+        <w:t xml:space="preserve"> not the correct size (number of rows and columns), SPM fails, the DOS window closes and a Windows error pops up. When layers get loaded, there is a need to check that they are the correct shape (i.e. same size as the base layer) and give an appropriate error message and exit from SPM.</w:t>
+      </w:r>
+    </w:p>
+    <w:p/>
+    <w:p>
+      <w:pPr>
+        <w:rPr>
+          <w:highlight w:val="yellow"/>
+        </w:rPr>
+      </w:pPr>
+      <w:r>
+        <w:rPr>
+          <w:highlight w:val="yellow"/>
+        </w:rPr>
+        <w:t>No fixed, and tested</w:t>
+      </w:r>
+      <w:r>
+        <w:rPr>
+          <w:highlight w:val="yellow"/>
+        </w:rPr>
+        <w:t>.</w:t>
+      </w:r>
+      <w:r>
+        <w:rPr>
+          <w:highlight w:val="yellow"/>
+        </w:rPr>
+        <w:t xml:space="preserve"> It works.</w:t>
       </w:r>
       <w:bookmarkStart w:id="0" w:name="_GoBack"/>
       <w:bookmarkEnd w:id="0"/>
-      <w:r>
-        <w:t>defined in the SPM manual</w:t>
-      </w:r>
-    </w:p>
-    <w:p/>
-    <w:p>
-      <w:pPr>
-        <w:pStyle w:val="Heading2"/>
-      </w:pPr>
-      <w:r>
-        <w:t>Entering layer data</w:t>
-      </w:r>
-    </w:p>
-    <w:p/>
-    <w:p>
-      <w:r>
-        <w:t xml:space="preserve">At the moment we require a “data” subcommand for every line of SPM to input layer data. Is it worth adopting the form used in </w:t>
-      </w:r>
-      <w:proofErr w:type="spellStart"/>
-      <w:r>
-        <w:t>randomstation</w:t>
-      </w:r>
-      <w:proofErr w:type="spellEnd"/>
-      <w:r>
-        <w:t xml:space="preserve"> and </w:t>
-      </w:r>
-      <w:proofErr w:type="spellStart"/>
-      <w:r>
-        <w:t>cala</w:t>
-      </w:r>
-      <w:proofErr w:type="spellEnd"/>
-      <w:r>
-        <w:t xml:space="preserve"> to have a ‘</w:t>
-      </w:r>
-      <w:proofErr w:type="spellStart"/>
-      <w:r>
-        <w:t>begin_data</w:t>
-      </w:r>
-      <w:proofErr w:type="spellEnd"/>
-      <w:r>
-        <w:t>’ and ‘</w:t>
-      </w:r>
-      <w:proofErr w:type="spellStart"/>
-      <w:r>
-        <w:t>end’data</w:t>
-      </w:r>
-      <w:proofErr w:type="spellEnd"/>
-      <w:r>
-        <w:t>’ style command? Then the subcommand is not required on each new line anymore…?. Note one difference between the programs is that we are inputting a matrix of values by row… and not a table of data with column headings.</w:t>
-      </w:r>
-    </w:p>
-    <w:p/>
-    <w:p>
-      <w:pPr>
-        <w:pStyle w:val="Heading2"/>
-      </w:pPr>
-      <w:r>
-        <w:t>Layers</w:t>
-      </w:r>
-    </w:p>
-    <w:p/>
-    <w:p>
-      <w:pPr>
-        <w:rPr>
-          <w:highlight w:val="yellow"/>
-        </w:rPr>
-      </w:pPr>
-      <w:r>
-        <w:rPr>
-          <w:highlight w:val="yellow"/>
-        </w:rPr>
-        <w:t xml:space="preserve">At the moment if the data supplied in a </w:t>
-      </w:r>
-      <w:proofErr w:type="spellStart"/>
-      <w:r>
-        <w:rPr>
-          <w:highlight w:val="yellow"/>
-        </w:rPr>
-        <w:t>config</w:t>
-      </w:r>
-      <w:proofErr w:type="spellEnd"/>
-      <w:r>
-        <w:rPr>
-          <w:highlight w:val="yellow"/>
-        </w:rPr>
-        <w:t xml:space="preserve"> file has too many data entries, </w:t>
-      </w:r>
-      <w:proofErr w:type="gramStart"/>
-      <w:r>
-        <w:rPr>
-          <w:highlight w:val="yellow"/>
-        </w:rPr>
-        <w:t>is</w:t>
-      </w:r>
-      <w:proofErr w:type="gramEnd"/>
-      <w:r>
-        <w:rPr>
-          <w:highlight w:val="yellow"/>
-        </w:rPr>
-        <w:t xml:space="preserve"> not the correct size (number of rows and columns), SPM fails, the DOS window closes and a Windows error pops up. When layers get loaded, there is a need to check that they are the correct shape (i.e. same size as the base layer) and give an appropriate error message and exit from SPM.</w:t>
-      </w:r>
-    </w:p>
-    <w:p/>
-    <w:p>
-      <w:pPr>
-        <w:rPr>
-          <w:highlight w:val="yellow"/>
-        </w:rPr>
-      </w:pPr>
-      <w:r>
-        <w:rPr>
-          <w:highlight w:val="yellow"/>
-        </w:rPr>
-        <w:t>Sophie: Please check with new compiled code – looked like a logic error, and it should now be fixed.</w:t>
-      </w:r>
     </w:p>
     <w:p/>
     <w:p>

</xml_diff>

<commit_message>
CHG: SPM.pdf to refelct more changes to be carried out in the code CHG: SPM changes 2012 SM.docx to reflect what has been done and what needs to happen still.
</commit_message>
<xml_diff>
--- a/doc/Development/SPM changes 2012 SM.docx
+++ b/doc/Development/SPM changes 2012 SM.docx
@@ -2970,125 +2970,145 @@
         <w:pStyle w:val="Heading2"/>
       </w:pPr>
       <w:r>
-        <w:t>Entering layer data</w:t>
-      </w:r>
-    </w:p>
-    <w:p/>
-    <w:p>
-      <w:r>
-        <w:t xml:space="preserve">At the moment we require a “data” subcommand for every line of SPM to input layer data. Is it worth adopting the form used in </w:t>
-      </w:r>
-      <w:proofErr w:type="spellStart"/>
-      <w:r>
-        <w:t>randomstation</w:t>
-      </w:r>
-      <w:proofErr w:type="spellEnd"/>
-      <w:r>
-        <w:t xml:space="preserve"> and </w:t>
-      </w:r>
-      <w:proofErr w:type="spellStart"/>
-      <w:r>
-        <w:t>cala</w:t>
-      </w:r>
-      <w:proofErr w:type="spellEnd"/>
-      <w:r>
-        <w:t xml:space="preserve"> to have a ‘</w:t>
-      </w:r>
-      <w:proofErr w:type="spellStart"/>
-      <w:r>
-        <w:t>begin_data</w:t>
-      </w:r>
-      <w:proofErr w:type="spellEnd"/>
-      <w:r>
-        <w:t>’ and ‘</w:t>
-      </w:r>
-      <w:proofErr w:type="spellStart"/>
-      <w:r>
-        <w:t>end’data</w:t>
-      </w:r>
-      <w:proofErr w:type="spellEnd"/>
-      <w:r>
-        <w:t>’ style command? Then the subcommand is not required on each new line anymore…?. Note one difference between the programs is that we are inputting a matrix of values by row… and not a table of data with column headings.</w:t>
-      </w:r>
-    </w:p>
-    <w:p/>
-    <w:p>
-      <w:pPr>
-        <w:pStyle w:val="Heading2"/>
-      </w:pPr>
-      <w:r>
-        <w:t>Layers</w:t>
-      </w:r>
-    </w:p>
-    <w:p/>
-    <w:p>
-      <w:pPr>
-        <w:rPr>
-          <w:highlight w:val="yellow"/>
-        </w:rPr>
-      </w:pPr>
-      <w:r>
-        <w:rPr>
-          <w:highlight w:val="yellow"/>
-        </w:rPr>
-        <w:t xml:space="preserve">At the moment if the data supplied in a </w:t>
-      </w:r>
-      <w:proofErr w:type="spellStart"/>
-      <w:r>
-        <w:rPr>
-          <w:highlight w:val="yellow"/>
-        </w:rPr>
-        <w:t>config</w:t>
-      </w:r>
-      <w:proofErr w:type="spellEnd"/>
-      <w:r>
-        <w:rPr>
-          <w:highlight w:val="yellow"/>
-        </w:rPr>
-        <w:t xml:space="preserve"> file has too many data entries, </w:t>
-      </w:r>
-      <w:proofErr w:type="gramStart"/>
-      <w:r>
-        <w:rPr>
-          <w:highlight w:val="yellow"/>
-        </w:rPr>
-        <w:t>is</w:t>
-      </w:r>
-      <w:proofErr w:type="gramEnd"/>
-      <w:r>
-        <w:rPr>
-          <w:highlight w:val="yellow"/>
-        </w:rPr>
-        <w:t xml:space="preserve"> not the correct size (number of rows and columns), SPM fails, the DOS window closes and a Windows error pops up. When layers get loaded, there is a need to check that they are the correct shape (i.e. same size as the base layer) and give an appropriate error message and exit from SPM.</w:t>
-      </w:r>
-    </w:p>
-    <w:p/>
-    <w:p>
-      <w:pPr>
-        <w:rPr>
-          <w:highlight w:val="yellow"/>
-        </w:rPr>
-      </w:pPr>
-      <w:r>
-        <w:rPr>
-          <w:highlight w:val="yellow"/>
-        </w:rPr>
-        <w:t>No fixed, and tested</w:t>
-      </w:r>
-      <w:r>
-        <w:rPr>
-          <w:highlight w:val="yellow"/>
-        </w:rPr>
-        <w:t>.</w:t>
-      </w:r>
-      <w:r>
-        <w:rPr>
-          <w:highlight w:val="yellow"/>
-        </w:rPr>
-        <w:t xml:space="preserve"> It works.</w:t>
+        <w:t>Problems with meta-layers</w:t>
+      </w:r>
+    </w:p>
+    <w:p/>
+    <w:p>
+      <w:r>
+        <w:t xml:space="preserve">We need to think carefully when we should allow meta-layers and when we shouldn’t. For example meta-layers under biomass events might be misleading if only applied for specific years when it should be all years. </w:t>
+      </w:r>
+    </w:p>
+    <w:p>
+      <w:r>
+        <w:t>Maybe have meta-layers used instead of layers as default, but with specific safeguards or cases where you can’t.</w:t>
       </w:r>
       <w:bookmarkStart w:id="0" w:name="_GoBack"/>
       <w:bookmarkEnd w:id="0"/>
+    </w:p>
+    <w:p/>
+    <w:p>
+      <w:pPr>
+        <w:pStyle w:val="Heading2"/>
+      </w:pPr>
+      <w:r>
+        <w:t>Entering layer data</w:t>
+      </w:r>
+    </w:p>
+    <w:p/>
+    <w:p>
+      <w:r>
+        <w:t xml:space="preserve">At the moment we require a “data” subcommand for every line of SPM to input layer data. Is it worth adopting the form used in </w:t>
+      </w:r>
+      <w:proofErr w:type="spellStart"/>
+      <w:r>
+        <w:t>randomstation</w:t>
+      </w:r>
+      <w:proofErr w:type="spellEnd"/>
+      <w:r>
+        <w:t xml:space="preserve"> and </w:t>
+      </w:r>
+      <w:proofErr w:type="spellStart"/>
+      <w:r>
+        <w:t>cala</w:t>
+      </w:r>
+      <w:proofErr w:type="spellEnd"/>
+      <w:r>
+        <w:t xml:space="preserve"> to have a ‘</w:t>
+      </w:r>
+      <w:proofErr w:type="spellStart"/>
+      <w:r>
+        <w:t>begin_data</w:t>
+      </w:r>
+      <w:proofErr w:type="spellEnd"/>
+      <w:r>
+        <w:t>’ and ‘</w:t>
+      </w:r>
+      <w:proofErr w:type="spellStart"/>
+      <w:r>
+        <w:t>end’data</w:t>
+      </w:r>
+      <w:proofErr w:type="spellEnd"/>
+      <w:r>
+        <w:t>’ style command? Then the subcommand is not required on each new line anymore…?. Note one difference between the programs is that we are inputting a matrix of values by row… and not a table of data with column headings.</w:t>
+      </w:r>
+    </w:p>
+    <w:p/>
+    <w:p>
+      <w:pPr>
+        <w:pStyle w:val="Heading2"/>
+      </w:pPr>
+      <w:r>
+        <w:t>Layers</w:t>
+      </w:r>
+    </w:p>
+    <w:p/>
+    <w:p>
+      <w:pPr>
+        <w:rPr>
+          <w:highlight w:val="yellow"/>
+        </w:rPr>
+      </w:pPr>
+      <w:r>
+        <w:rPr>
+          <w:highlight w:val="yellow"/>
+        </w:rPr>
+        <w:t xml:space="preserve">At the moment if the data supplied in a </w:t>
+      </w:r>
+      <w:proofErr w:type="spellStart"/>
+      <w:r>
+        <w:rPr>
+          <w:highlight w:val="yellow"/>
+        </w:rPr>
+        <w:t>config</w:t>
+      </w:r>
+      <w:proofErr w:type="spellEnd"/>
+      <w:r>
+        <w:rPr>
+          <w:highlight w:val="yellow"/>
+        </w:rPr>
+        <w:t xml:space="preserve"> file has too many data entries, </w:t>
+      </w:r>
+      <w:proofErr w:type="gramStart"/>
+      <w:r>
+        <w:rPr>
+          <w:highlight w:val="yellow"/>
+        </w:rPr>
+        <w:t>is</w:t>
+      </w:r>
+      <w:proofErr w:type="gramEnd"/>
+      <w:r>
+        <w:rPr>
+          <w:highlight w:val="yellow"/>
+        </w:rPr>
+        <w:t xml:space="preserve"> not the correct size (number of rows and columns), SPM fails, the DOS window closes and a Windows error pops up. When layers get loaded, there is a need to check that they are the correct shape (i.e. same size as the base layer) and give an appropriate error message and exit from SPM.</w:t>
+      </w:r>
+    </w:p>
+    <w:p/>
+    <w:p>
+      <w:pPr>
+        <w:rPr>
+          <w:highlight w:val="yellow"/>
+        </w:rPr>
+      </w:pPr>
+      <w:r>
+        <w:rPr>
+          <w:highlight w:val="yellow"/>
+        </w:rPr>
+        <w:t>No fixed, and tested</w:t>
+      </w:r>
+      <w:r>
+        <w:rPr>
+          <w:highlight w:val="yellow"/>
+        </w:rPr>
+        <w:t>.</w:t>
+      </w:r>
+      <w:r>
+        <w:rPr>
+          <w:highlight w:val="yellow"/>
+        </w:rPr>
+        <w:t xml:space="preserve"> It works.</w:t>
+      </w:r>
     </w:p>
     <w:p/>
     <w:p>
@@ -3111,7 +3131,11 @@
     <w:p/>
     <w:p>
       <w:r>
-        <w:t>The aim of this new implementation is to use tags as informative of movement only, based on individual tag recaptures only. A new observation data class is created which relates to individual event matching. Data is input with a line per recapture event, with the relevant information to the model (in the order specified).</w:t>
+        <w:t xml:space="preserve">The aim of this new implementation is to use tags as informative of movement only, based on individual tag recaptures only. A new observation data class is created which relates to individual </w:t>
+      </w:r>
+      <w:r>
+        <w:lastRenderedPageBreak/>
+        <w:t>event matching. Data is input with a line per recapture event, with the relevant information to the model (in the order specified).</w:t>
       </w:r>
     </w:p>
     <w:p/>
@@ -3243,7 +3267,6 @@
     <w:p>
       <w:proofErr w:type="gramStart"/>
       <w:r>
-        <w:lastRenderedPageBreak/>
         <w:t>data</w:t>
       </w:r>
       <w:proofErr w:type="gramEnd"/>

</xml_diff>

<commit_message>
CHG: Modified/revised development document. Minor revisions to manual.
</commit_message>
<xml_diff>
--- a/doc/Development/SPM changes 2012 SM.docx
+++ b/doc/Development/SPM changes 2012 SM.docx
@@ -7,16 +7,26 @@
         <w:pStyle w:val="Title"/>
       </w:pPr>
       <w:r>
-        <w:t>Modifications to SPM</w:t>
-      </w:r>
+        <w:t xml:space="preserve">Modifications to </w:t>
+      </w:r>
+      <w:proofErr w:type="spellStart"/>
+      <w:r>
+        <w:t>SPM</w:t>
+      </w:r>
+      <w:proofErr w:type="spellEnd"/>
     </w:p>
     <w:p/>
     <w:p>
       <w:r>
         <w:t xml:space="preserve">The items below are suggested modifications to the </w:t>
       </w:r>
-      <w:r>
-        <w:t xml:space="preserve">SPM </w:t>
+      <w:proofErr w:type="spellStart"/>
+      <w:r>
+        <w:t>SPM</w:t>
+      </w:r>
+      <w:proofErr w:type="spellEnd"/>
+      <w:r>
+        <w:t xml:space="preserve"> </w:t>
       </w:r>
       <w:r>
         <w:t>code</w:t>
@@ -25,7 +35,15 @@
         <w:t xml:space="preserve"> to allow further flexibility and uses.</w:t>
       </w:r>
       <w:r>
-        <w:t xml:space="preserve"> It is split between items which are now in the SPM manual and those that still need to be defined.</w:t>
+        <w:t xml:space="preserve"> It is split between items which are now in the </w:t>
+      </w:r>
+      <w:proofErr w:type="spellStart"/>
+      <w:r>
+        <w:t>SPM</w:t>
+      </w:r>
+      <w:proofErr w:type="spellEnd"/>
+      <w:r>
+        <w:t xml:space="preserve"> manual and those that still need to be defined.</w:t>
       </w:r>
     </w:p>
     <w:p/>
@@ -60,12 +78,26 @@
         <w:rPr>
           <w:i/>
         </w:rPr>
-        <w:t xml:space="preserve">are based on tests on the 1x1 example </w:t>
-      </w:r>
+        <w:t xml:space="preserve">are based on tests on the </w:t>
+      </w:r>
+      <w:proofErr w:type="spellStart"/>
       <w:r>
         <w:rPr>
           <w:i/>
         </w:rPr>
+        <w:t>1x1</w:t>
+      </w:r>
+      <w:proofErr w:type="spellEnd"/>
+      <w:r>
+        <w:rPr>
+          <w:i/>
+        </w:rPr>
+        <w:t xml:space="preserve"> example </w:t>
+      </w:r>
+      <w:r>
+        <w:rPr>
+          <w:i/>
+        </w:rPr>
         <w:t xml:space="preserve">that is </w:t>
       </w:r>
       <w:r>
@@ -78,7 +110,21 @@
         <w:rPr>
           <w:rFonts w:ascii="Courier New" w:hAnsi="Courier New" w:cs="Courier New"/>
         </w:rPr>
-        <w:t>examples/1x1/</w:t>
+        <w:t>examples/</w:t>
+      </w:r>
+      <w:proofErr w:type="spellStart"/>
+      <w:r>
+        <w:rPr>
+          <w:rFonts w:ascii="Courier New" w:hAnsi="Courier New" w:cs="Courier New"/>
+        </w:rPr>
+        <w:t>1x1</w:t>
+      </w:r>
+      <w:proofErr w:type="spellEnd"/>
+      <w:r>
+        <w:rPr>
+          <w:rFonts w:ascii="Courier New" w:hAnsi="Courier New" w:cs="Courier New"/>
+        </w:rPr>
+        <w:t>/</w:t>
       </w:r>
     </w:p>
     <w:p/>
@@ -92,11 +138,21 @@
     </w:p>
     <w:p/>
     <w:p>
+      <w:proofErr w:type="spellStart"/>
+      <w:proofErr w:type="gramStart"/>
       <w:r>
         <w:rPr>
           <w:rFonts w:ascii="Courier New" w:hAnsi="Courier New" w:cs="Courier New"/>
         </w:rPr>
-        <w:t>spm –p</w:t>
+        <w:t>spm</w:t>
+      </w:r>
+      <w:proofErr w:type="spellEnd"/>
+      <w:proofErr w:type="gramEnd"/>
+      <w:r>
+        <w:rPr>
+          <w:rFonts w:ascii="Courier New" w:hAnsi="Courier New" w:cs="Courier New"/>
+        </w:rPr>
+        <w:t xml:space="preserve"> –p</w:t>
       </w:r>
       <w:r>
         <w:t xml:space="preserve"> command creates a</w:t>
@@ -114,7 +170,17 @@
         <w:t>that looks to be linked to boost.</w:t>
       </w:r>
       <w:r>
-        <w:t xml:space="preserve"> Hopefully its not just my compiler…</w:t>
+        <w:t xml:space="preserve"> Hopefully </w:t>
+      </w:r>
+      <w:proofErr w:type="spellStart"/>
+      <w:proofErr w:type="gramStart"/>
+      <w:r>
+        <w:t>its</w:t>
+      </w:r>
+      <w:proofErr w:type="spellEnd"/>
+      <w:proofErr w:type="gramEnd"/>
+      <w:r>
+        <w:t xml:space="preserve"> not just my compiler…</w:t>
       </w:r>
     </w:p>
     <w:p/>
@@ -132,216 +198,494 @@
           <w:sz w:val="18"/>
           <w:szCs w:val="18"/>
         </w:rPr>
-        <w:t>Check failed in file c:\progra~1\mingw64\bin\../lib/gcc/x86_64-w64-mingw32/4.6.1</w:t>
-      </w:r>
-    </w:p>
-    <w:p>
-      <w:pPr>
+        <w:t>Check failed in file c:\</w:t>
+      </w:r>
+      <w:proofErr w:type="spellStart"/>
+      <w:r>
         <w:rPr>
           <w:rFonts w:ascii="Courier New" w:hAnsi="Courier New" w:cs="Courier New"/>
           <w:sz w:val="18"/>
           <w:szCs w:val="18"/>
         </w:rPr>
-      </w:pPr>
+        <w:t>progra~1</w:t>
+      </w:r>
+      <w:proofErr w:type="spellEnd"/>
       <w:r>
         <w:rPr>
           <w:rFonts w:ascii="Courier New" w:hAnsi="Courier New" w:cs="Courier New"/>
           <w:sz w:val="18"/>
           <w:szCs w:val="18"/>
         </w:rPr>
-        <w:t>/../../../../include/boost/numeric/ublas/triangular.hpp at line 2485:</w:t>
-      </w:r>
-    </w:p>
-    <w:p>
-      <w:pPr>
+        <w:t>\</w:t>
+      </w:r>
+      <w:proofErr w:type="spellStart"/>
+      <w:r>
         <w:rPr>
           <w:rFonts w:ascii="Courier New" w:hAnsi="Courier New" w:cs="Courier New"/>
           <w:sz w:val="18"/>
           <w:szCs w:val="18"/>
         </w:rPr>
-      </w:pPr>
+        <w:t>mingw64</w:t>
+      </w:r>
+      <w:proofErr w:type="spellEnd"/>
       <w:r>
         <w:rPr>
           <w:rFonts w:ascii="Courier New" w:hAnsi="Courier New" w:cs="Courier New"/>
           <w:sz w:val="18"/>
           <w:szCs w:val="18"/>
         </w:rPr>
-        <w:t>e1 () (n, n) != value_type ()</w:t>
-      </w:r>
-    </w:p>
-    <w:p/>
-    <w:p>
-      <w:pPr>
-        <w:pStyle w:val="Heading2"/>
-      </w:pPr>
-      <w:r>
-        <w:t>GammaDiff tolerance error</w:t>
-      </w:r>
-    </w:p>
-    <w:p/>
-    <w:p>
-      <w:r>
-        <w:rPr>
-          <w:rFonts w:ascii="Courier New" w:hAnsi="Courier New" w:cs="Courier New"/>
-        </w:rPr>
-        <w:t>spm –</w:t>
-      </w:r>
-      <w:r>
-        <w:t xml:space="preserve">e with GammDiff minimiser incorrectly reports the </w:t>
-      </w:r>
-      <w:r>
-        <w:t>gradient</w:t>
-      </w:r>
-      <w:r>
-        <w:t xml:space="preserve"> tolerance (@minimiser.tolerance) as 1.13078e-317 irrespective of its true value, and also reports the current gradient as 1.13078e-317 irrespective of its true value.</w:t>
-      </w:r>
-    </w:p>
-    <w:p/>
-    <w:p>
-      <w:r>
-        <w:t>These are reported correctly for the DESolver minimiser</w:t>
-      </w:r>
-    </w:p>
-    <w:p/>
-    <w:p>
-      <w:pPr>
-        <w:pStyle w:val="Heading2"/>
-      </w:pPr>
-      <w:r>
-        <w:t>MCMCs</w:t>
-      </w:r>
-    </w:p>
-    <w:p/>
-    <w:p>
-      <w:r>
-        <w:t>MCMC code n</w:t>
-      </w:r>
-      <w:r>
-        <w:t>eed</w:t>
-      </w:r>
-      <w:r>
-        <w:t>s</w:t>
-      </w:r>
-      <w:r>
-        <w:t xml:space="preserve"> implementing. </w:t>
-      </w:r>
-      <w:r>
-        <w:t xml:space="preserve">But currently calling spm –m errors out and crashes. Might be related to the thread code? </w:t>
-      </w:r>
-    </w:p>
-    <w:p/>
-    <w:p>
-      <w:pPr>
-        <w:rPr>
-          <w:rFonts w:ascii="Courier New" w:hAnsi="Courier New" w:cs="Courier New"/>
-        </w:rPr>
-      </w:pPr>
-      <w:r>
-        <w:t xml:space="preserve">With </w:t>
-      </w:r>
-      <w:r>
-        <w:rPr>
-          <w:rFonts w:ascii="Courier New" w:hAnsi="Courier New" w:cs="Courier New"/>
-        </w:rPr>
-        <w:t xml:space="preserve">spm </w:t>
-      </w:r>
-      <w:r>
-        <w:rPr>
-          <w:rFonts w:ascii="Courier New" w:hAnsi="Courier New" w:cs="Courier New"/>
-        </w:rPr>
-        <w:t>–</w:t>
-      </w:r>
-      <w:r>
-        <w:rPr>
-          <w:rFonts w:ascii="Courier New" w:hAnsi="Courier New" w:cs="Courier New"/>
-        </w:rPr>
-        <w:t>m</w:t>
-      </w:r>
-      <w:r>
-        <w:t xml:space="preserve"> we get,</w:t>
-      </w:r>
-    </w:p>
-    <w:p>
-      <w:pPr>
-        <w:rPr>
-          <w:rFonts w:ascii="Courier New" w:hAnsi="Courier New" w:cs="Courier New"/>
-        </w:rPr>
-      </w:pPr>
-    </w:p>
-    <w:p>
-      <w:pPr>
+        <w:t>\bin\</w:t>
+      </w:r>
+      <w:proofErr w:type="gramStart"/>
+      <w:r>
         <w:rPr>
           <w:rFonts w:ascii="Courier New" w:hAnsi="Courier New" w:cs="Courier New"/>
           <w:sz w:val="18"/>
           <w:szCs w:val="18"/>
         </w:rPr>
-      </w:pPr>
+        <w:t>..</w:t>
+      </w:r>
+      <w:proofErr w:type="gramEnd"/>
       <w:r>
         <w:rPr>
           <w:rFonts w:ascii="Courier New" w:hAnsi="Courier New" w:cs="Courier New"/>
           <w:sz w:val="18"/>
           <w:szCs w:val="18"/>
         </w:rPr>
-        <w:t>Convergence was successful</w:t>
-      </w:r>
-    </w:p>
-    <w:p>
-      <w:pPr>
+        <w:t>/lib/</w:t>
+      </w:r>
+      <w:proofErr w:type="spellStart"/>
+      <w:r>
         <w:rPr>
           <w:rFonts w:ascii="Courier New" w:hAnsi="Courier New" w:cs="Courier New"/>
           <w:sz w:val="18"/>
           <w:szCs w:val="18"/>
         </w:rPr>
-      </w:pPr>
+        <w:t>gcc</w:t>
+      </w:r>
+      <w:proofErr w:type="spellEnd"/>
       <w:r>
         <w:rPr>
           <w:rFonts w:ascii="Courier New" w:hAnsi="Courier New" w:cs="Courier New"/>
           <w:sz w:val="18"/>
           <w:szCs w:val="18"/>
         </w:rPr>
-        <w:t>terminate called after throwing an instance of 'std::string'</w:t>
-      </w:r>
-    </w:p>
-    <w:p>
-      <w:pPr>
+        <w:t>/</w:t>
+      </w:r>
+      <w:proofErr w:type="spellStart"/>
+      <w:r>
         <w:rPr>
           <w:rFonts w:ascii="Courier New" w:hAnsi="Courier New" w:cs="Courier New"/>
           <w:sz w:val="18"/>
           <w:szCs w:val="18"/>
         </w:rPr>
-      </w:pPr>
-    </w:p>
-    <w:p>
-      <w:pPr>
+        <w:t>x86_64-w64-mingw32</w:t>
+      </w:r>
+      <w:proofErr w:type="spellEnd"/>
+      <w:r>
         <w:rPr>
           <w:rFonts w:ascii="Courier New" w:hAnsi="Courier New" w:cs="Courier New"/>
           <w:sz w:val="18"/>
           <w:szCs w:val="18"/>
         </w:rPr>
-      </w:pPr>
-      <w:r>
+        <w:t>/4.6.1</w:t>
+      </w:r>
+    </w:p>
+    <w:p>
+      <w:pPr>
         <w:rPr>
           <w:rFonts w:ascii="Courier New" w:hAnsi="Courier New" w:cs="Courier New"/>
           <w:sz w:val="18"/>
           <w:szCs w:val="18"/>
         </w:rPr>
-        <w:t>This application has requested the Runtime to terminate it in an unusual way.</w:t>
-      </w:r>
-    </w:p>
-    <w:p>
-      <w:pPr>
+      </w:pPr>
+      <w:r>
         <w:rPr>
           <w:rFonts w:ascii="Courier New" w:hAnsi="Courier New" w:cs="Courier New"/>
           <w:sz w:val="18"/>
           <w:szCs w:val="18"/>
         </w:rPr>
-      </w:pPr>
+        <w:t>/../../../../include/boost/numeric/</w:t>
+      </w:r>
+      <w:proofErr w:type="spellStart"/>
       <w:r>
         <w:rPr>
           <w:rFonts w:ascii="Courier New" w:hAnsi="Courier New" w:cs="Courier New"/>
           <w:sz w:val="18"/>
           <w:szCs w:val="18"/>
         </w:rPr>
+        <w:t>ublas</w:t>
+      </w:r>
+      <w:proofErr w:type="spellEnd"/>
+      <w:r>
+        <w:rPr>
+          <w:rFonts w:ascii="Courier New" w:hAnsi="Courier New" w:cs="Courier New"/>
+          <w:sz w:val="18"/>
+          <w:szCs w:val="18"/>
+        </w:rPr>
+        <w:t>/</w:t>
+      </w:r>
+      <w:proofErr w:type="spellStart"/>
+      <w:r>
+        <w:rPr>
+          <w:rFonts w:ascii="Courier New" w:hAnsi="Courier New" w:cs="Courier New"/>
+          <w:sz w:val="18"/>
+          <w:szCs w:val="18"/>
+        </w:rPr>
+        <w:t>triangular.hpp</w:t>
+      </w:r>
+      <w:proofErr w:type="spellEnd"/>
+      <w:r>
+        <w:rPr>
+          <w:rFonts w:ascii="Courier New" w:hAnsi="Courier New" w:cs="Courier New"/>
+          <w:sz w:val="18"/>
+          <w:szCs w:val="18"/>
+        </w:rPr>
+        <w:t xml:space="preserve"> at line 2485:</w:t>
+      </w:r>
+    </w:p>
+    <w:p>
+      <w:pPr>
+        <w:rPr>
+          <w:rFonts w:ascii="Courier New" w:hAnsi="Courier New" w:cs="Courier New"/>
+          <w:sz w:val="18"/>
+          <w:szCs w:val="18"/>
+        </w:rPr>
+      </w:pPr>
+      <w:proofErr w:type="spellStart"/>
+      <w:r>
+        <w:rPr>
+          <w:rFonts w:ascii="Courier New" w:hAnsi="Courier New" w:cs="Courier New"/>
+          <w:sz w:val="18"/>
+          <w:szCs w:val="18"/>
+        </w:rPr>
+        <w:t>e1</w:t>
+      </w:r>
+      <w:proofErr w:type="spellEnd"/>
+      <w:r>
+        <w:rPr>
+          <w:rFonts w:ascii="Courier New" w:hAnsi="Courier New" w:cs="Courier New"/>
+          <w:sz w:val="18"/>
+          <w:szCs w:val="18"/>
+        </w:rPr>
+        <w:t xml:space="preserve"> () (n, n</w:t>
+      </w:r>
+      <w:proofErr w:type="gramStart"/>
+      <w:r>
+        <w:rPr>
+          <w:rFonts w:ascii="Courier New" w:hAnsi="Courier New" w:cs="Courier New"/>
+          <w:sz w:val="18"/>
+          <w:szCs w:val="18"/>
+        </w:rPr>
+        <w:t>) !</w:t>
+      </w:r>
+      <w:proofErr w:type="gramEnd"/>
+      <w:r>
+        <w:rPr>
+          <w:rFonts w:ascii="Courier New" w:hAnsi="Courier New" w:cs="Courier New"/>
+          <w:sz w:val="18"/>
+          <w:szCs w:val="18"/>
+        </w:rPr>
+        <w:t xml:space="preserve">= </w:t>
+      </w:r>
+      <w:proofErr w:type="spellStart"/>
+      <w:r>
+        <w:rPr>
+          <w:rFonts w:ascii="Courier New" w:hAnsi="Courier New" w:cs="Courier New"/>
+          <w:sz w:val="18"/>
+          <w:szCs w:val="18"/>
+        </w:rPr>
+        <w:t>value_type</w:t>
+      </w:r>
+      <w:proofErr w:type="spellEnd"/>
+      <w:r>
+        <w:rPr>
+          <w:rFonts w:ascii="Courier New" w:hAnsi="Courier New" w:cs="Courier New"/>
+          <w:sz w:val="18"/>
+          <w:szCs w:val="18"/>
+        </w:rPr>
+        <w:t xml:space="preserve"> ()</w:t>
+      </w:r>
+    </w:p>
+    <w:p/>
+    <w:p>
+      <w:pPr>
+        <w:pStyle w:val="Heading2"/>
+      </w:pPr>
+      <w:proofErr w:type="spellStart"/>
+      <w:r>
+        <w:t>GammaDiff</w:t>
+      </w:r>
+      <w:proofErr w:type="spellEnd"/>
+      <w:r>
+        <w:t xml:space="preserve"> tolerance error</w:t>
+      </w:r>
+    </w:p>
+    <w:p/>
+    <w:p>
+      <w:proofErr w:type="spellStart"/>
+      <w:proofErr w:type="gramStart"/>
+      <w:r>
+        <w:rPr>
+          <w:rFonts w:ascii="Courier New" w:hAnsi="Courier New" w:cs="Courier New"/>
+        </w:rPr>
+        <w:t>spm</w:t>
+      </w:r>
+      <w:proofErr w:type="spellEnd"/>
+      <w:proofErr w:type="gramEnd"/>
+      <w:r>
+        <w:rPr>
+          <w:rFonts w:ascii="Courier New" w:hAnsi="Courier New" w:cs="Courier New"/>
+        </w:rPr>
+        <w:t xml:space="preserve"> –</w:t>
+      </w:r>
+      <w:r>
+        <w:t xml:space="preserve">e with </w:t>
+      </w:r>
+      <w:proofErr w:type="spellStart"/>
+      <w:r>
+        <w:t>GammDiff</w:t>
+      </w:r>
+      <w:proofErr w:type="spellEnd"/>
+      <w:r>
+        <w:t xml:space="preserve"> minimiser incorrectly reports the </w:t>
+      </w:r>
+      <w:r>
+        <w:t>gradient</w:t>
+      </w:r>
+      <w:r>
+        <w:t xml:space="preserve"> tolerance (@</w:t>
+      </w:r>
+      <w:proofErr w:type="spellStart"/>
+      <w:r>
+        <w:t>minimiser.tolerance</w:t>
+      </w:r>
+      <w:proofErr w:type="spellEnd"/>
+      <w:r>
+        <w:t xml:space="preserve">) as </w:t>
+      </w:r>
+      <w:proofErr w:type="spellStart"/>
+      <w:r>
+        <w:t>1.13078e</w:t>
+      </w:r>
+      <w:proofErr w:type="spellEnd"/>
+      <w:r>
+        <w:t xml:space="preserve">-317 irrespective of its true value, and also reports the current gradient as </w:t>
+      </w:r>
+      <w:proofErr w:type="spellStart"/>
+      <w:r>
+        <w:t>1.13078e</w:t>
+      </w:r>
+      <w:proofErr w:type="spellEnd"/>
+      <w:r>
+        <w:t>-317 irrespective of its true value.</w:t>
+      </w:r>
+    </w:p>
+    <w:p/>
+    <w:p>
+      <w:r>
+        <w:t xml:space="preserve">These are reported correctly for the </w:t>
+      </w:r>
+      <w:proofErr w:type="spellStart"/>
+      <w:r>
+        <w:t>DESolver</w:t>
+      </w:r>
+      <w:proofErr w:type="spellEnd"/>
+      <w:r>
+        <w:t xml:space="preserve"> minimiser</w:t>
+      </w:r>
+      <w:bookmarkStart w:id="0" w:name="_GoBack"/>
+      <w:bookmarkEnd w:id="0"/>
+    </w:p>
+    <w:p/>
+    <w:p>
+      <w:pPr>
+        <w:pStyle w:val="Heading2"/>
+      </w:pPr>
+      <w:r>
+        <w:t>MCMCs</w:t>
+      </w:r>
+    </w:p>
+    <w:p/>
+    <w:p>
+      <w:r>
+        <w:t>MCMC code n</w:t>
+      </w:r>
+      <w:r>
+        <w:t>eed</w:t>
+      </w:r>
+      <w:r>
+        <w:t>s</w:t>
+      </w:r>
+      <w:r>
+        <w:t xml:space="preserve"> implementing. </w:t>
+      </w:r>
+      <w:proofErr w:type="gramStart"/>
+      <w:r>
+        <w:t xml:space="preserve">But currently calling </w:t>
+      </w:r>
+      <w:proofErr w:type="spellStart"/>
+      <w:r>
+        <w:t>spm</w:t>
+      </w:r>
+      <w:proofErr w:type="spellEnd"/>
+      <w:r>
+        <w:t xml:space="preserve"> –m errors out and crashes.</w:t>
+      </w:r>
+      <w:proofErr w:type="gramEnd"/>
+      <w:r>
+        <w:t xml:space="preserve"> Might be related to the thread code? </w:t>
+      </w:r>
+    </w:p>
+    <w:p/>
+    <w:p>
+      <w:pPr>
+        <w:rPr>
+          <w:rFonts w:ascii="Courier New" w:hAnsi="Courier New" w:cs="Courier New"/>
+        </w:rPr>
+      </w:pPr>
+      <w:r>
+        <w:t xml:space="preserve">With </w:t>
+      </w:r>
+      <w:proofErr w:type="spellStart"/>
+      <w:r>
+        <w:rPr>
+          <w:rFonts w:ascii="Courier New" w:hAnsi="Courier New" w:cs="Courier New"/>
+        </w:rPr>
+        <w:t>spm</w:t>
+      </w:r>
+      <w:proofErr w:type="spellEnd"/>
+      <w:r>
+        <w:rPr>
+          <w:rFonts w:ascii="Courier New" w:hAnsi="Courier New" w:cs="Courier New"/>
+        </w:rPr>
+        <w:t xml:space="preserve"> </w:t>
+      </w:r>
+      <w:r>
+        <w:rPr>
+          <w:rFonts w:ascii="Courier New" w:hAnsi="Courier New" w:cs="Courier New"/>
+        </w:rPr>
+        <w:t>–</w:t>
+      </w:r>
+      <w:r>
+        <w:rPr>
+          <w:rFonts w:ascii="Courier New" w:hAnsi="Courier New" w:cs="Courier New"/>
+        </w:rPr>
+        <w:t>m</w:t>
+      </w:r>
+      <w:r>
+        <w:t xml:space="preserve"> we get,</w:t>
+      </w:r>
+    </w:p>
+    <w:p>
+      <w:pPr>
+        <w:rPr>
+          <w:rFonts w:ascii="Courier New" w:hAnsi="Courier New" w:cs="Courier New"/>
+        </w:rPr>
+      </w:pPr>
+    </w:p>
+    <w:p>
+      <w:pPr>
+        <w:rPr>
+          <w:rFonts w:ascii="Courier New" w:hAnsi="Courier New" w:cs="Courier New"/>
+          <w:sz w:val="18"/>
+          <w:szCs w:val="18"/>
+        </w:rPr>
+      </w:pPr>
+      <w:r>
+        <w:rPr>
+          <w:rFonts w:ascii="Courier New" w:hAnsi="Courier New" w:cs="Courier New"/>
+          <w:sz w:val="18"/>
+          <w:szCs w:val="18"/>
+        </w:rPr>
+        <w:t>Convergence was successful</w:t>
+      </w:r>
+    </w:p>
+    <w:p>
+      <w:pPr>
+        <w:rPr>
+          <w:rFonts w:ascii="Courier New" w:hAnsi="Courier New" w:cs="Courier New"/>
+          <w:sz w:val="18"/>
+          <w:szCs w:val="18"/>
+        </w:rPr>
+      </w:pPr>
+      <w:proofErr w:type="gramStart"/>
+      <w:r>
+        <w:rPr>
+          <w:rFonts w:ascii="Courier New" w:hAnsi="Courier New" w:cs="Courier New"/>
+          <w:sz w:val="18"/>
+          <w:szCs w:val="18"/>
+        </w:rPr>
+        <w:t>terminate</w:t>
+      </w:r>
+      <w:proofErr w:type="gramEnd"/>
+      <w:r>
+        <w:rPr>
+          <w:rFonts w:ascii="Courier New" w:hAnsi="Courier New" w:cs="Courier New"/>
+          <w:sz w:val="18"/>
+          <w:szCs w:val="18"/>
+        </w:rPr>
+        <w:t xml:space="preserve"> called after throwing an instance of '</w:t>
+      </w:r>
+      <w:proofErr w:type="spellStart"/>
+      <w:r>
+        <w:rPr>
+          <w:rFonts w:ascii="Courier New" w:hAnsi="Courier New" w:cs="Courier New"/>
+          <w:sz w:val="18"/>
+          <w:szCs w:val="18"/>
+        </w:rPr>
+        <w:t>std</w:t>
+      </w:r>
+      <w:proofErr w:type="spellEnd"/>
+      <w:r>
+        <w:rPr>
+          <w:rFonts w:ascii="Courier New" w:hAnsi="Courier New" w:cs="Courier New"/>
+          <w:sz w:val="18"/>
+          <w:szCs w:val="18"/>
+        </w:rPr>
+        <w:t>::string'</w:t>
+      </w:r>
+    </w:p>
+    <w:p>
+      <w:pPr>
+        <w:rPr>
+          <w:rFonts w:ascii="Courier New" w:hAnsi="Courier New" w:cs="Courier New"/>
+          <w:sz w:val="18"/>
+          <w:szCs w:val="18"/>
+        </w:rPr>
+      </w:pPr>
+    </w:p>
+    <w:p>
+      <w:pPr>
+        <w:rPr>
+          <w:rFonts w:ascii="Courier New" w:hAnsi="Courier New" w:cs="Courier New"/>
+          <w:sz w:val="18"/>
+          <w:szCs w:val="18"/>
+        </w:rPr>
+      </w:pPr>
+      <w:r>
+        <w:rPr>
+          <w:rFonts w:ascii="Courier New" w:hAnsi="Courier New" w:cs="Courier New"/>
+          <w:sz w:val="18"/>
+          <w:szCs w:val="18"/>
+        </w:rPr>
+        <w:t>This application has requested the Runtime to terminate it in an unusual way.</w:t>
+      </w:r>
+    </w:p>
+    <w:p>
+      <w:pPr>
+        <w:rPr>
+          <w:rFonts w:ascii="Courier New" w:hAnsi="Courier New" w:cs="Courier New"/>
+          <w:sz w:val="18"/>
+          <w:szCs w:val="18"/>
+        </w:rPr>
+      </w:pPr>
+      <w:r>
+        <w:rPr>
+          <w:rFonts w:ascii="Courier New" w:hAnsi="Courier New" w:cs="Courier New"/>
+          <w:sz w:val="18"/>
+          <w:szCs w:val="18"/>
+        </w:rPr>
         <w:t>Please contact the application's support team for more information.</w:t>
       </w:r>
     </w:p>
@@ -366,7 +710,23 @@
     <w:p/>
     <w:p>
       <w:r>
-        <w:t>Currently SPM lowercases all config file commands, arguments, and labels. This behaviour should be changed so that commands and subcommands are case insensitive, arguments and labels are case sensitive.</w:t>
+        <w:t xml:space="preserve">Currently </w:t>
+      </w:r>
+      <w:proofErr w:type="spellStart"/>
+      <w:r>
+        <w:t>SPM</w:t>
+      </w:r>
+      <w:proofErr w:type="spellEnd"/>
+      <w:r>
+        <w:t xml:space="preserve"> lowercases all </w:t>
+      </w:r>
+      <w:proofErr w:type="spellStart"/>
+      <w:r>
+        <w:t>config</w:t>
+      </w:r>
+      <w:proofErr w:type="spellEnd"/>
+      <w:r>
+        <w:t xml:space="preserve"> file commands, arguments, and labels. This behaviour should be changed so that commands and subcommands are case insensitive, arguments and labels are case sensitive.</w:t>
       </w:r>
       <w:r>
         <w:t xml:space="preserve"> Case should be preserved in the output and in reports</w:t>
@@ -384,7 +744,31 @@
     <w:p/>
     <w:p>
       <w:r>
-        <w:t>Forward projections are not implemented in SPM. We need to intercept the call spm –f  and return a “not yet implemented” message.</w:t>
+        <w:t xml:space="preserve">Forward projections are not implemented in </w:t>
+      </w:r>
+      <w:proofErr w:type="spellStart"/>
+      <w:r>
+        <w:t>SPM</w:t>
+      </w:r>
+      <w:proofErr w:type="spellEnd"/>
+      <w:r>
+        <w:t xml:space="preserve">. We need to intercept the call </w:t>
+      </w:r>
+      <w:proofErr w:type="spellStart"/>
+      <w:r>
+        <w:t>spm</w:t>
+      </w:r>
+      <w:proofErr w:type="spellEnd"/>
+      <w:r>
+        <w:t xml:space="preserve"> –</w:t>
+      </w:r>
+      <w:proofErr w:type="gramStart"/>
+      <w:r>
+        <w:t>f  and</w:t>
+      </w:r>
+      <w:proofErr w:type="gramEnd"/>
+      <w:r>
+        <w:t xml:space="preserve"> return a “not yet implemented” message.</w:t>
       </w:r>
     </w:p>
     <w:p/>
@@ -398,19 +782,29 @@
     </w:p>
     <w:p/>
     <w:p>
+      <w:proofErr w:type="gramStart"/>
       <w:r>
         <w:lastRenderedPageBreak/>
         <w:t xml:space="preserve">Cannot recall if threads have been implemented as per </w:t>
       </w:r>
+      <w:proofErr w:type="spellStart"/>
       <w:r>
         <w:rPr>
           <w:rFonts w:ascii="Courier New" w:hAnsi="Courier New" w:cs="Courier New"/>
         </w:rPr>
-        <w:t>spm –t n</w:t>
+        <w:t>spm</w:t>
+      </w:r>
+      <w:proofErr w:type="spellEnd"/>
+      <w:r>
+        <w:rPr>
+          <w:rFonts w:ascii="Courier New" w:hAnsi="Courier New" w:cs="Courier New"/>
+        </w:rPr>
+        <w:t xml:space="preserve"> –t n</w:t>
       </w:r>
       <w:r>
         <w:t>.</w:t>
       </w:r>
+      <w:proofErr w:type="gramEnd"/>
       <w:r>
         <w:t xml:space="preserve"> Can we check, fix as required. L</w:t>
       </w:r>
@@ -479,8 +873,13 @@
     </w:p>
     <w:p>
       <w:r>
-        <w:t>@mcmc</w:t>
-      </w:r>
+        <w:t>@</w:t>
+      </w:r>
+      <w:proofErr w:type="spellStart"/>
+      <w:r>
+        <w:t>mcmc</w:t>
+      </w:r>
+      <w:proofErr w:type="spellEnd"/>
     </w:p>
     <w:p/>
     <w:p/>
@@ -513,7 +912,23 @@
     <w:p/>
     <w:p>
       <w:r>
-        <w:t>We want SPM config loader to expand any value followed by a hyphen and then another</w:t>
+        <w:t xml:space="preserve">We want </w:t>
+      </w:r>
+      <w:proofErr w:type="spellStart"/>
+      <w:r>
+        <w:t>SPM</w:t>
+      </w:r>
+      <w:proofErr w:type="spellEnd"/>
+      <w:r>
+        <w:t xml:space="preserve"> </w:t>
+      </w:r>
+      <w:proofErr w:type="spellStart"/>
+      <w:r>
+        <w:t>config</w:t>
+      </w:r>
+      <w:proofErr w:type="spellEnd"/>
+      <w:r>
+        <w:t xml:space="preserve"> loader to expand any value followed by a hyphen and then another</w:t>
       </w:r>
       <w:r>
         <w:t xml:space="preserve"> value into a sequential vector </w:t>
@@ -540,17 +955,39 @@
     <w:p/>
     <w:p>
       <w:r>
-        <w:t>@process MyRecruitment</w:t>
-      </w:r>
-    </w:p>
-    <w:p>
-      <w:r>
-        <w:t>type BH</w:t>
-      </w:r>
-    </w:p>
-    <w:p>
-      <w:r>
-        <w:t>standardise_years 1994-200</w:t>
+        <w:t xml:space="preserve">@process </w:t>
+      </w:r>
+      <w:proofErr w:type="spellStart"/>
+      <w:r>
+        <w:t>MyRecruitment</w:t>
+      </w:r>
+      <w:proofErr w:type="spellEnd"/>
+    </w:p>
+    <w:p>
+      <w:proofErr w:type="gramStart"/>
+      <w:r>
+        <w:t>type</w:t>
+      </w:r>
+      <w:proofErr w:type="gramEnd"/>
+      <w:r>
+        <w:t xml:space="preserve"> </w:t>
+      </w:r>
+      <w:proofErr w:type="spellStart"/>
+      <w:r>
+        <w:t>BH</w:t>
+      </w:r>
+      <w:proofErr w:type="spellEnd"/>
+    </w:p>
+    <w:p>
+      <w:proofErr w:type="spellStart"/>
+      <w:proofErr w:type="gramStart"/>
+      <w:r>
+        <w:t>standardise_years</w:t>
+      </w:r>
+      <w:proofErr w:type="spellEnd"/>
+      <w:proofErr w:type="gramEnd"/>
+      <w:r>
+        <w:t xml:space="preserve"> 1994-200</w:t>
       </w:r>
       <w:r>
         <w:t>0</w:t>
@@ -569,8 +1006,13 @@
       </w:r>
     </w:p>
     <w:p>
-      <w:r>
-        <w:t>YCS_years 1994 1995 1996 1997 1998 1999 2000 2001 2002 2003 2004 2005 2006 2007 2008 2009</w:t>
+      <w:proofErr w:type="spellStart"/>
+      <w:r>
+        <w:t>YCS_years</w:t>
+      </w:r>
+      <w:proofErr w:type="spellEnd"/>
+      <w:r>
+        <w:t xml:space="preserve"> 1994 1995 1996 1997 1998 1999 2000 2001 2002 2003 2004 2005 2006 2007 2008 2009</w:t>
       </w:r>
     </w:p>
     <w:p/>
@@ -582,22 +1024,49 @@
     <w:p/>
     <w:p>
       <w:r>
-        <w:t>@process MyRecruitment</w:t>
-      </w:r>
-    </w:p>
-    <w:p>
-      <w:r>
-        <w:t>type BH</w:t>
-      </w:r>
-    </w:p>
-    <w:p>
-      <w:r>
-        <w:t>standardise_years 1994 1995 1996 1997 1998 1999 2000 2002 2003 2004</w:t>
-      </w:r>
-    </w:p>
-    <w:p>
-      <w:r>
-        <w:t>YCS_years 1994 1995 1996 1997 1998 1999 2000 2001 2002 2003 2004 2005 2006 2007 2008 2009</w:t>
+        <w:t xml:space="preserve">@process </w:t>
+      </w:r>
+      <w:proofErr w:type="spellStart"/>
+      <w:r>
+        <w:t>MyRecruitment</w:t>
+      </w:r>
+      <w:proofErr w:type="spellEnd"/>
+    </w:p>
+    <w:p>
+      <w:proofErr w:type="gramStart"/>
+      <w:r>
+        <w:t>type</w:t>
+      </w:r>
+      <w:proofErr w:type="gramEnd"/>
+      <w:r>
+        <w:t xml:space="preserve"> </w:t>
+      </w:r>
+      <w:proofErr w:type="spellStart"/>
+      <w:r>
+        <w:t>BH</w:t>
+      </w:r>
+      <w:proofErr w:type="spellEnd"/>
+    </w:p>
+    <w:p>
+      <w:proofErr w:type="spellStart"/>
+      <w:proofErr w:type="gramStart"/>
+      <w:r>
+        <w:t>standardise_years</w:t>
+      </w:r>
+      <w:proofErr w:type="spellEnd"/>
+      <w:proofErr w:type="gramEnd"/>
+      <w:r>
+        <w:t xml:space="preserve"> 1994 1995 1996 1997 1998 1999 2000 2002 2003 2004</w:t>
+      </w:r>
+    </w:p>
+    <w:p>
+      <w:proofErr w:type="spellStart"/>
+      <w:r>
+        <w:t>YCS_years</w:t>
+      </w:r>
+      <w:proofErr w:type="spellEnd"/>
+      <w:r>
+        <w:t xml:space="preserve"> 1994 1995 1996 1997 1998 1999 2000 2001 2002 2003 2004 2005 2006 2007 2008 2009</w:t>
       </w:r>
     </w:p>
     <w:p/>
@@ -607,7 +1076,15 @@
         <w:pStyle w:val="Heading1"/>
       </w:pPr>
       <w:r>
-        <w:t>AddED to the SPM manual and needing implementation</w:t>
+        <w:t xml:space="preserve">AddED to the </w:t>
+      </w:r>
+      <w:proofErr w:type="spellStart"/>
+      <w:r>
+        <w:t>SPM</w:t>
+      </w:r>
+      <w:proofErr w:type="spellEnd"/>
+      <w:r>
+        <w:t xml:space="preserve"> manual and needing implementation</w:t>
       </w:r>
     </w:p>
     <w:p/>
@@ -624,9 +1101,11 @@
       <w:r>
         <w:t xml:space="preserve">Just as layers have a validation, some </w:t>
       </w:r>
+      <w:proofErr w:type="gramStart"/>
       <w:r>
         <w:t>likelihoods</w:t>
       </w:r>
+      <w:proofErr w:type="gramEnd"/>
       <w:r>
         <w:t xml:space="preserve"> </w:t>
       </w:r>
@@ -721,10 +1200,22 @@
         <w:rPr>
           <w:i/>
         </w:rPr>
-        <w:t>ions in the observation classes for TODOs.</w:t>
-      </w:r>
-      <w:bookmarkStart w:id="0" w:name="_GoBack"/>
-      <w:bookmarkEnd w:id="0"/>
+        <w:t xml:space="preserve">ions in the observation classes for </w:t>
+      </w:r>
+      <w:proofErr w:type="spellStart"/>
+      <w:r>
+        <w:rPr>
+          <w:i/>
+        </w:rPr>
+        <w:t>TODOs</w:t>
+      </w:r>
+      <w:proofErr w:type="spellEnd"/>
+      <w:r>
+        <w:rPr>
+          <w:i/>
+        </w:rPr>
+        <w:t>.</w:t>
+      </w:r>
     </w:p>
     <w:p/>
     <w:p>
@@ -744,25 +1235,151 @@
         <w:t>formulas are</w:t>
       </w:r>
       <w:r>
-        <w:t xml:space="preserve"> described in the SPM manual, sections 4.10 and 4.11. This requires a size at age function, and a size-weight function. </w:t>
-      </w:r>
-      <w:r>
-        <w:t xml:space="preserve">Both these functions will be combined in a single age_size_weight function, and SPM </w:t>
-      </w:r>
-      <w:r>
-        <w:t>internal operator functions</w:t>
-      </w:r>
-      <w:r>
-        <w:t xml:space="preserve"> will be get_length and get_biomass. </w:t>
-      </w:r>
-    </w:p>
-    <w:p/>
-    <w:p>
-      <w:r>
-        <w:t>Each block has only one set of parameters</w:t>
-      </w:r>
-      <w:r>
-        <w:t xml:space="preserve">, and is hence a discrete object. When applied in a model, the user will define, for each category, what age-size-weight relationship to use. </w:t>
+        <w:t xml:space="preserve"> described in the </w:t>
+      </w:r>
+      <w:proofErr w:type="spellStart"/>
+      <w:r>
+        <w:t>SPM</w:t>
+      </w:r>
+      <w:proofErr w:type="spellEnd"/>
+      <w:r>
+        <w:t xml:space="preserve"> manual, sections 4.10 and 4.11. This requires a size at age function, and a size-weight function. </w:t>
+      </w:r>
+      <w:r>
+        <w:t xml:space="preserve">Both these functions </w:t>
+      </w:r>
+      <w:r>
+        <w:t>should</w:t>
+      </w:r>
+      <w:r>
+        <w:t xml:space="preserve"> be combined in a single </w:t>
+      </w:r>
+      <w:proofErr w:type="spellStart"/>
+      <w:r>
+        <w:t>age_size_weight</w:t>
+      </w:r>
+      <w:proofErr w:type="spellEnd"/>
+      <w:r>
+        <w:t xml:space="preserve"> function, and </w:t>
+      </w:r>
+      <w:proofErr w:type="spellStart"/>
+      <w:r>
+        <w:t>SPM</w:t>
+      </w:r>
+      <w:proofErr w:type="spellEnd"/>
+      <w:r>
+        <w:t xml:space="preserve"> </w:t>
+      </w:r>
+      <w:r>
+        <w:t>internal</w:t>
+      </w:r>
+      <w:r>
+        <w:t xml:space="preserve"> functions</w:t>
+      </w:r>
+      <w:r>
+        <w:t xml:space="preserve"> will </w:t>
+      </w:r>
+      <w:r>
+        <w:t xml:space="preserve">need to be created to </w:t>
+      </w:r>
+      <w:r>
+        <w:t>be get</w:t>
+      </w:r>
+      <w:r>
+        <w:t xml:space="preserve"> </w:t>
+      </w:r>
+      <w:r>
+        <w:t xml:space="preserve">length </w:t>
+      </w:r>
+      <w:r>
+        <w:t>and/or</w:t>
+      </w:r>
+      <w:r>
+        <w:t xml:space="preserve"> get</w:t>
+      </w:r>
+      <w:r>
+        <w:t xml:space="preserve"> </w:t>
+      </w:r>
+      <w:r>
+        <w:t>biomass</w:t>
+      </w:r>
+      <w:r>
+        <w:t xml:space="preserve"> (weight)</w:t>
+      </w:r>
+      <w:r>
+        <w:t xml:space="preserve">. </w:t>
+      </w:r>
+      <w:r>
+        <w:t xml:space="preserve"> </w:t>
+      </w:r>
+    </w:p>
+    <w:p/>
+    <w:p>
+      <w:r>
+        <w:t xml:space="preserve">Hence we need to delete </w:t>
+      </w:r>
+      <w:proofErr w:type="spellStart"/>
+      <w:r>
+        <w:t>AgeSize</w:t>
+      </w:r>
+      <w:proofErr w:type="spellEnd"/>
+      <w:r>
+        <w:t xml:space="preserve"> and </w:t>
+      </w:r>
+      <w:proofErr w:type="spellStart"/>
+      <w:r>
+        <w:t>SizeWeight</w:t>
+      </w:r>
+      <w:proofErr w:type="spellEnd"/>
+      <w:r>
+        <w:t xml:space="preserve"> classes and create an </w:t>
+      </w:r>
+      <w:proofErr w:type="spellStart"/>
+      <w:r>
+        <w:t>AgeSizeWeight</w:t>
+      </w:r>
+      <w:proofErr w:type="spellEnd"/>
+      <w:r>
+        <w:t xml:space="preserve"> class instead</w:t>
+      </w:r>
+    </w:p>
+    <w:p/>
+    <w:p>
+      <w:r>
+        <w:t>When applied in a model, the user will define, for each category, what age-s</w:t>
+      </w:r>
+      <w:r>
+        <w:t xml:space="preserve">ize-weight relationship to use, using </w:t>
+      </w:r>
+      <w:proofErr w:type="gramStart"/>
+      <w:r>
+        <w:t>a</w:t>
+      </w:r>
+      <w:proofErr w:type="gramEnd"/>
+      <w:r>
+        <w:t xml:space="preserve"> </w:t>
+      </w:r>
+      <w:proofErr w:type="spellStart"/>
+      <w:r>
+        <w:t>age_size_weight</w:t>
+      </w:r>
+      <w:proofErr w:type="spellEnd"/>
+      <w:r>
+        <w:t xml:space="preserve"> command block.</w:t>
+      </w:r>
+    </w:p>
+    <w:p/>
+    <w:p>
+      <w:r>
+        <w:t xml:space="preserve">We need not enforce an </w:t>
+      </w:r>
+      <w:proofErr w:type="spellStart"/>
+      <w:r>
+        <w:t>age_siz_weight</w:t>
+      </w:r>
+      <w:proofErr w:type="spellEnd"/>
+      <w:r>
+        <w:t xml:space="preserve"> relationship for each category in the mode, but we will need to check that this exists for any category where we derive a size or biomass.</w:t>
       </w:r>
     </w:p>
     <w:p/>
@@ -797,12 +1414,14 @@
       <w:r>
         <w:t>@</w:t>
       </w:r>
+      <w:proofErr w:type="spellStart"/>
       <w:r>
         <w:t>age_size</w:t>
       </w:r>
       <w:r>
         <w:t>_weight</w:t>
       </w:r>
+      <w:proofErr w:type="spellEnd"/>
       <w:r>
         <w:t xml:space="preserve"> </w:t>
       </w:r>
@@ -811,27 +1430,52 @@
       </w:r>
     </w:p>
     <w:p>
-      <w:r>
-        <w:t>type von_bertalanffy</w:t>
-      </w:r>
-    </w:p>
-    <w:p>
+      <w:proofErr w:type="gramStart"/>
+      <w:r>
+        <w:t>type</w:t>
+      </w:r>
+      <w:proofErr w:type="gramEnd"/>
+      <w:r>
+        <w:t xml:space="preserve"> </w:t>
+      </w:r>
+      <w:proofErr w:type="spellStart"/>
+      <w:r>
+        <w:t>von_bertalanffy</w:t>
+      </w:r>
+      <w:proofErr w:type="spellEnd"/>
+    </w:p>
+    <w:p>
+      <w:proofErr w:type="spellStart"/>
       <w:r>
         <w:t>age_size_</w:t>
       </w:r>
       <w:r>
-        <w:t>distribution normal</w:t>
+        <w:t>distribution</w:t>
+      </w:r>
+      <w:proofErr w:type="spellEnd"/>
+      <w:r>
+        <w:t xml:space="preserve"> </w:t>
+      </w:r>
+      <w:proofErr w:type="spellStart"/>
+      <w:r>
+        <w:t>normal</w:t>
       </w:r>
       <w:r>
         <w:t>_by_length</w:t>
       </w:r>
-      <w:r>
-        <w:t xml:space="preserve"> </w:t>
-      </w:r>
-    </w:p>
-    <w:p>
-      <w:r>
-        <w:t xml:space="preserve">k      </w:t>
+      <w:proofErr w:type="spellEnd"/>
+      <w:r>
+        <w:t xml:space="preserve"> </w:t>
+      </w:r>
+    </w:p>
+    <w:p>
+      <w:proofErr w:type="gramStart"/>
+      <w:r>
+        <w:t>k</w:t>
+      </w:r>
+      <w:proofErr w:type="gramEnd"/>
+      <w:r>
+        <w:t xml:space="preserve">      </w:t>
       </w:r>
       <w:r>
         <w:t xml:space="preserve">     </w:t>
@@ -844,8 +1488,13 @@
       </w:r>
     </w:p>
     <w:p>
-      <w:r>
-        <w:t xml:space="preserve">t0   </w:t>
+      <w:proofErr w:type="spellStart"/>
+      <w:r>
+        <w:t>t0</w:t>
+      </w:r>
+      <w:proofErr w:type="spellEnd"/>
+      <w:r>
+        <w:t xml:space="preserve">   </w:t>
       </w:r>
       <w:r>
         <w:t xml:space="preserve">      </w:t>
@@ -858,8 +1507,13 @@
       </w:r>
     </w:p>
     <w:p>
-      <w:r>
-        <w:t xml:space="preserve">Linf </w:t>
+      <w:proofErr w:type="spellStart"/>
+      <w:r>
+        <w:t>Linf</w:t>
+      </w:r>
+      <w:proofErr w:type="spellEnd"/>
+      <w:r>
+        <w:t xml:space="preserve"> </w:t>
       </w:r>
       <w:r>
         <w:t xml:space="preserve">   </w:t>
@@ -869,12 +1523,16 @@
       </w:r>
     </w:p>
     <w:p>
+      <w:proofErr w:type="spellStart"/>
+      <w:proofErr w:type="gramStart"/>
       <w:r>
         <w:t>C</w:t>
       </w:r>
       <w:r>
         <w:t>v</w:t>
       </w:r>
+      <w:proofErr w:type="spellEnd"/>
+      <w:proofErr w:type="gramEnd"/>
       <w:r>
         <w:t xml:space="preserve"> </w:t>
       </w:r>
@@ -883,20 +1541,29 @@
       </w:r>
     </w:p>
     <w:p>
+      <w:proofErr w:type="gramStart"/>
       <w:r>
         <w:t xml:space="preserve">a </w:t>
       </w:r>
       <w:r>
         <w:t xml:space="preserve"> </w:t>
       </w:r>
-      <w:r>
-        <w:t>1.387e-008</w:t>
-      </w:r>
-    </w:p>
-    <w:p>
+      <w:proofErr w:type="spellStart"/>
+      <w:r>
+        <w:t>1.387e</w:t>
+      </w:r>
+      <w:proofErr w:type="spellEnd"/>
+      <w:proofErr w:type="gramEnd"/>
+      <w:r>
+        <w:t>-008</w:t>
+      </w:r>
+    </w:p>
+    <w:p>
+      <w:proofErr w:type="gramStart"/>
       <w:r>
         <w:t>b</w:t>
       </w:r>
+      <w:proofErr w:type="gramEnd"/>
       <w:r>
         <w:t xml:space="preserve"> </w:t>
       </w:r>
@@ -913,28 +1580,87 @@
         <w:t xml:space="preserve">In the report section, additions need to be made compared with the </w:t>
       </w:r>
       <w:r>
-        <w:t xml:space="preserve">manual. The output will be for every age from  age_min to age_max have age, mean weight, mean size, and user-defined quantiles of sizes. Also optionally, the user can define specific lengths at which the corresponding weight will be returned. </w:t>
-      </w:r>
-    </w:p>
-    <w:p/>
-    <w:p>
-      <w:r>
-        <w:t>@report[label].type=age_size_weight</w:t>
-      </w:r>
-    </w:p>
-    <w:p>
-      <w:r>
-        <w:t>age_size_weight defines the label of the age_size_weight relationship print</w:t>
-      </w:r>
-    </w:p>
-    <w:p>
-      <w:r>
-        <w:t>sizes defines the values of the sizes on which to print the weights (optional)</w:t>
-      </w:r>
-    </w:p>
-    <w:p>
-      <w:r>
-        <w:t>quantiles defines the quantiles on which to report size at age (optional)</w:t>
+        <w:t xml:space="preserve">manual. The output will be for every age </w:t>
+      </w:r>
+      <w:proofErr w:type="gramStart"/>
+      <w:r>
+        <w:t xml:space="preserve">from  </w:t>
+      </w:r>
+      <w:proofErr w:type="spellStart"/>
+      <w:r>
+        <w:t>age</w:t>
+      </w:r>
+      <w:proofErr w:type="gramEnd"/>
+      <w:r>
+        <w:t>_min</w:t>
+      </w:r>
+      <w:proofErr w:type="spellEnd"/>
+      <w:r>
+        <w:t xml:space="preserve"> to </w:t>
+      </w:r>
+      <w:proofErr w:type="spellStart"/>
+      <w:r>
+        <w:t>age_max</w:t>
+      </w:r>
+      <w:proofErr w:type="spellEnd"/>
+      <w:r>
+        <w:t xml:space="preserve"> have age, mean weight, mean size, and user-defined quantiles of sizes. Also optionally, the user can define specific lengths at which the corresponding weight will be returned. </w:t>
+      </w:r>
+    </w:p>
+    <w:p/>
+    <w:p>
+      <w:proofErr w:type="gramStart"/>
+      <w:r>
+        <w:t>@report[</w:t>
+      </w:r>
+      <w:proofErr w:type="gramEnd"/>
+      <w:r>
+        <w:t>label].type=</w:t>
+      </w:r>
+      <w:proofErr w:type="spellStart"/>
+      <w:r>
+        <w:t>age_size_weight</w:t>
+      </w:r>
+      <w:proofErr w:type="spellEnd"/>
+    </w:p>
+    <w:p>
+      <w:proofErr w:type="spellStart"/>
+      <w:proofErr w:type="gramStart"/>
+      <w:r>
+        <w:t>age_size_weight</w:t>
+      </w:r>
+      <w:proofErr w:type="spellEnd"/>
+      <w:proofErr w:type="gramEnd"/>
+      <w:r>
+        <w:t xml:space="preserve"> defines the label of the </w:t>
+      </w:r>
+      <w:proofErr w:type="spellStart"/>
+      <w:r>
+        <w:t>age_size_weight</w:t>
+      </w:r>
+      <w:proofErr w:type="spellEnd"/>
+      <w:r>
+        <w:t xml:space="preserve"> relationship print</w:t>
+      </w:r>
+    </w:p>
+    <w:p>
+      <w:proofErr w:type="gramStart"/>
+      <w:r>
+        <w:t>sizes</w:t>
+      </w:r>
+      <w:proofErr w:type="gramEnd"/>
+      <w:r>
+        <w:t xml:space="preserve"> defines the values of the sizes on which to print the weights (optional)</w:t>
+      </w:r>
+    </w:p>
+    <w:p>
+      <w:proofErr w:type="gramStart"/>
+      <w:r>
+        <w:t>quantiles</w:t>
+      </w:r>
+      <w:proofErr w:type="gramEnd"/>
+      <w:r>
+        <w:t xml:space="preserve"> defines the quantiles on which to report size at age (optional)</w:t>
       </w:r>
     </w:p>
     <w:p/>
@@ -948,10 +1674,17 @@
         <w:rPr>
           <w:i/>
         </w:rPr>
-        <w:t>As a consequence, biomass reports will need to be implemented. Not sure the format at this stage though, but similar to partition reports and layer_derived_views</w:t>
-      </w:r>
-    </w:p>
-    <w:p/>
+        <w:t xml:space="preserve">As a consequence, biomass reports will need to be implemented. Not sure the format at this stage though, but similar to partition reports and </w:t>
+      </w:r>
+      <w:proofErr w:type="spellStart"/>
+      <w:r>
+        <w:rPr>
+          <w:i/>
+        </w:rPr>
+        <w:t>layer_derived_views</w:t>
+      </w:r>
+      <w:proofErr w:type="spellEnd"/>
+    </w:p>
     <w:p/>
     <w:p>
       <w:pPr>
@@ -967,11 +1700,16 @@
         <w:t xml:space="preserve">Details of the </w:t>
       </w:r>
       <w:r>
-        <w:t>Beverton Holt (BH</w:t>
+        <w:t>Beverton Holt (</w:t>
+      </w:r>
+      <w:proofErr w:type="spellStart"/>
+      <w:r>
+        <w:t>BH</w:t>
       </w:r>
       <w:r>
         <w:t>_recruitment</w:t>
       </w:r>
+      <w:proofErr w:type="spellEnd"/>
       <w:r>
         <w:t xml:space="preserve">) recruitment </w:t>
       </w:r>
@@ -981,8 +1719,13 @@
       <w:r>
         <w:t xml:space="preserve"> are in the </w:t>
       </w:r>
-      <w:r>
-        <w:t xml:space="preserve">SPM </w:t>
+      <w:proofErr w:type="spellStart"/>
+      <w:r>
+        <w:t>SPM</w:t>
+      </w:r>
+      <w:proofErr w:type="spellEnd"/>
+      <w:r>
+        <w:t xml:space="preserve"> </w:t>
       </w:r>
       <w:r>
         <w:t>manual</w:t>
@@ -994,13 +1737,29 @@
         <w:t>.</w:t>
       </w:r>
       <w:r>
-        <w:t xml:space="preserve"> The recruitment process needs to define also steepness and YCS for </w:t>
+        <w:t xml:space="preserve"> The recruitment process needs to define also steepness and </w:t>
+      </w:r>
+      <w:proofErr w:type="spellStart"/>
+      <w:r>
+        <w:t>YCS</w:t>
+      </w:r>
+      <w:proofErr w:type="spellEnd"/>
+      <w:r>
+        <w:t xml:space="preserve"> for </w:t>
       </w:r>
       <w:r>
         <w:t>the</w:t>
       </w:r>
       <w:r>
-        <w:t xml:space="preserve"> BH type recruitment.</w:t>
+        <w:t xml:space="preserve"> </w:t>
+      </w:r>
+      <w:proofErr w:type="spellStart"/>
+      <w:r>
+        <w:t>BH</w:t>
+      </w:r>
+      <w:proofErr w:type="spellEnd"/>
+      <w:r>
+        <w:t xml:space="preserve"> type recruitment.</w:t>
       </w:r>
       <w:r>
         <w:t xml:space="preserve"> </w:t>
@@ -1015,16 +1774,29 @@
         <w:t>n</w:t>
       </w:r>
       <w:r>
-        <w:t>e two new ones: BH</w:t>
+        <w:t xml:space="preserve">e two new ones: </w:t>
+      </w:r>
+      <w:proofErr w:type="spellStart"/>
+      <w:r>
+        <w:t>BH</w:t>
       </w:r>
       <w:r>
         <w:t>_recruitment</w:t>
       </w:r>
-      <w:r>
-        <w:t xml:space="preserve"> and local</w:t>
-      </w:r>
-      <w:r>
-        <w:t xml:space="preserve">_BH_recruitment. </w:t>
+      <w:proofErr w:type="spellEnd"/>
+      <w:r>
+        <w:t xml:space="preserve"> and </w:t>
+      </w:r>
+      <w:proofErr w:type="spellStart"/>
+      <w:r>
+        <w:t>local</w:t>
+      </w:r>
+      <w:r>
+        <w:t>_BH_recruitment</w:t>
+      </w:r>
+      <w:proofErr w:type="spellEnd"/>
+      <w:r>
+        <w:t xml:space="preserve">. </w:t>
       </w:r>
     </w:p>
     <w:p/>
@@ -1050,7 +1822,25 @@
         <w:rPr>
           <w:highlight w:val="yellow"/>
         </w:rPr>
-        <w:t>classes for both exists, but they need work</w:t>
+        <w:t xml:space="preserve">classes for both exist, but they need </w:t>
+      </w:r>
+      <w:r>
+        <w:rPr>
+          <w:highlight w:val="yellow"/>
+        </w:rPr>
+        <w:t xml:space="preserve">checking and additional </w:t>
+      </w:r>
+      <w:r>
+        <w:rPr>
+          <w:highlight w:val="yellow"/>
+        </w:rPr>
+        <w:t>work</w:t>
+      </w:r>
+      <w:r>
+        <w:rPr>
+          <w:highlight w:val="yellow"/>
+        </w:rPr>
+        <w:t xml:space="preserve"> to function correctly</w:t>
       </w:r>
     </w:p>
     <w:p/>
@@ -1067,13 +1857,14 @@
           <w:numId w:val="13"/>
         </w:numPr>
       </w:pPr>
-      <w:r>
-        <w:lastRenderedPageBreak/>
+      <w:proofErr w:type="spellStart"/>
+      <w:r>
         <w:t>BH</w:t>
       </w:r>
       <w:r>
         <w:t>_recruitment</w:t>
       </w:r>
+      <w:proofErr w:type="spellEnd"/>
       <w:r>
         <w:t>: recruitment in each cell is on the basis of the total recruitment over a large number of cells (</w:t>
       </w:r>
@@ -1104,6 +1895,7 @@
           <w:numId w:val="13"/>
         </w:numPr>
       </w:pPr>
+      <w:proofErr w:type="spellStart"/>
       <w:r>
         <w:t>l</w:t>
       </w:r>
@@ -1116,6 +1908,7 @@
       <w:r>
         <w:t>_recruitment</w:t>
       </w:r>
+      <w:proofErr w:type="spellEnd"/>
       <w:r>
         <w:t>: recruitment in each cell is on the basis of the spawning stock biomass of that individual cell only (</w:t>
       </w:r>
@@ -1150,14 +1943,27 @@
     <w:p/>
     <w:p>
       <w:r>
-        <w:t>Formulas for calculations are given in the manual, section 4.7.1 (eqns 4.8, 4.9)</w:t>
-      </w:r>
-    </w:p>
-    <w:p/>
-    <w:p>
-      <w:r>
-        <w:t>For BH_recruitment</w:t>
-      </w:r>
+        <w:t>Formulas for calculations are given in the manual, section 4.7.1 (</w:t>
+      </w:r>
+      <w:proofErr w:type="spellStart"/>
+      <w:r>
+        <w:t>eqns</w:t>
+      </w:r>
+      <w:proofErr w:type="spellEnd"/>
+      <w:r>
+        <w:t xml:space="preserve"> 4.8, 4.9)</w:t>
+      </w:r>
+    </w:p>
+    <w:p/>
+    <w:p>
+      <w:r>
+        <w:t xml:space="preserve">For </w:t>
+      </w:r>
+      <w:proofErr w:type="spellStart"/>
+      <w:r>
+        <w:t>BH_recruitment</w:t>
+      </w:r>
+      <w:proofErr w:type="spellEnd"/>
     </w:p>
     <w:p/>
     <w:p>
@@ -1166,32 +1972,57 @@
       </w:r>
     </w:p>
     <w:p>
-      <w:r>
-        <w:t>type BH</w:t>
+      <w:proofErr w:type="gramStart"/>
+      <w:r>
+        <w:t>type</w:t>
+      </w:r>
+      <w:proofErr w:type="gramEnd"/>
+      <w:r>
+        <w:t xml:space="preserve"> </w:t>
+      </w:r>
+      <w:proofErr w:type="spellStart"/>
+      <w:r>
+        <w:t>BH</w:t>
       </w:r>
       <w:r>
         <w:t>_recruitment</w:t>
       </w:r>
-    </w:p>
-    <w:p>
+      <w:proofErr w:type="spellEnd"/>
+    </w:p>
+    <w:p>
+      <w:proofErr w:type="spellStart"/>
       <w:r>
         <w:t>r</w:t>
       </w:r>
       <w:r>
-        <w:t>0 5000000</w:t>
-      </w:r>
-      <w:r>
-        <w:t xml:space="preserve"> </w:t>
-      </w:r>
-    </w:p>
-    <w:p>
-      <w:r>
-        <w:t>steepness 0.75</w:t>
-      </w:r>
-    </w:p>
-    <w:p>
-      <w:r>
-        <w:t>categories immature #</w:t>
+        <w:t>0</w:t>
+      </w:r>
+      <w:proofErr w:type="spellEnd"/>
+      <w:r>
+        <w:t xml:space="preserve"> 5000000</w:t>
+      </w:r>
+      <w:r>
+        <w:t xml:space="preserve"> </w:t>
+      </w:r>
+    </w:p>
+    <w:p>
+      <w:proofErr w:type="gramStart"/>
+      <w:r>
+        <w:t>steepness</w:t>
+      </w:r>
+      <w:proofErr w:type="gramEnd"/>
+      <w:r>
+        <w:t xml:space="preserve"> 0.75</w:t>
+      </w:r>
+    </w:p>
+    <w:p>
+      <w:proofErr w:type="gramStart"/>
+      <w:r>
+        <w:t>categories</w:t>
+      </w:r>
+      <w:proofErr w:type="gramEnd"/>
+      <w:r>
+        <w:t xml:space="preserve"> immature #</w:t>
       </w:r>
       <w:r>
         <w:t xml:space="preserve"> Define the categories into which recruitment occurs</w:t>
@@ -1199,7 +2030,15 @@
     </w:p>
     <w:p>
       <w:r>
-        <w:t>SSB SSB_TOA # a derived quantity that gives the SSB for the recruitment calculation</w:t>
+        <w:t xml:space="preserve">SSB </w:t>
+      </w:r>
+      <w:proofErr w:type="spellStart"/>
+      <w:r>
+        <w:t>SSB_TOA</w:t>
+      </w:r>
+      <w:proofErr w:type="spellEnd"/>
+      <w:r>
+        <w:t xml:space="preserve"> # a derived quantity that gives the SSB for the recruitment calculation</w:t>
       </w:r>
     </w:p>
     <w:p>
@@ -1207,8 +2046,13 @@
         <w:t>B0</w:t>
       </w:r>
       <w:r>
-        <w:t xml:space="preserve"> B0_TOA</w:t>
-      </w:r>
+        <w:t xml:space="preserve"> </w:t>
+      </w:r>
+      <w:proofErr w:type="spellStart"/>
+      <w:r>
+        <w:t>B0_TOA</w:t>
+      </w:r>
+      <w:proofErr w:type="spellEnd"/>
       <w:r>
         <w:t xml:space="preserve"> </w:t>
       </w:r>
@@ -1230,7 +2074,15 @@
     </w:p>
     <w:p>
       <w:r>
-        <w:t xml:space="preserve">Layer MyRecruitmentlayer # </w:t>
+        <w:t xml:space="preserve">Layer </w:t>
+      </w:r>
+      <w:proofErr w:type="spellStart"/>
+      <w:r>
+        <w:t>MyRecruitmentlayer</w:t>
+      </w:r>
+      <w:proofErr w:type="spellEnd"/>
+      <w:r>
+        <w:t xml:space="preserve"> # </w:t>
       </w:r>
       <w:r>
         <w:t>Name of the layer used to determine where recruitment occurs</w:t>
@@ -1248,8 +2100,13 @@
       </w:r>
     </w:p>
     <w:p>
-      <w:r>
-        <w:t>proportions 1.0</w:t>
+      <w:proofErr w:type="gramStart"/>
+      <w:r>
+        <w:t>proportions</w:t>
+      </w:r>
+      <w:proofErr w:type="gramEnd"/>
+      <w:r>
+        <w:t xml:space="preserve"> 1.0</w:t>
       </w:r>
     </w:p>
     <w:p>
@@ -1258,16 +2115,24 @@
           <w:highlight w:val="yellow"/>
         </w:rPr>
       </w:pPr>
+      <w:proofErr w:type="spellStart"/>
       <w:r>
         <w:rPr>
           <w:highlight w:val="yellow"/>
         </w:rPr>
-        <w:t>sigma_r 0.6</w:t>
-      </w:r>
+        <w:t>sigma_r</w:t>
+      </w:r>
+      <w:proofErr w:type="spellEnd"/>
       <w:r>
         <w:rPr>
           <w:highlight w:val="yellow"/>
         </w:rPr>
+        <w:t xml:space="preserve"> 0.6</w:t>
+      </w:r>
+      <w:r>
+        <w:rPr>
+          <w:highlight w:val="yellow"/>
+        </w:rPr>
         <w:t xml:space="preserve"> [not </w:t>
       </w:r>
       <w:r>
@@ -1289,16 +2154,24 @@
           <w:highlight w:val="yellow"/>
         </w:rPr>
       </w:pPr>
+      <w:proofErr w:type="gramStart"/>
       <w:r>
         <w:rPr>
           <w:highlight w:val="yellow"/>
         </w:rPr>
-        <w:t>rho 0.6 [</w:t>
-      </w:r>
+        <w:t>rho</w:t>
+      </w:r>
+      <w:proofErr w:type="gramEnd"/>
       <w:r>
         <w:rPr>
           <w:highlight w:val="yellow"/>
         </w:rPr>
+        <w:t xml:space="preserve"> 0.6 [</w:t>
+      </w:r>
+      <w:r>
+        <w:rPr>
+          <w:highlight w:val="yellow"/>
+        </w:rPr>
         <w:t xml:space="preserve">not </w:t>
       </w:r>
       <w:r>
@@ -1309,21 +2182,38 @@
       </w:r>
     </w:p>
     <w:p>
-      <w:r>
-        <w:t>standardise_years 1994-2004</w:t>
-      </w:r>
-    </w:p>
-    <w:p>
-      <w:r>
-        <w:t>YCS_years 1994 1995 1996 1997 1998 1999 2000 2001 2002 2003 20</w:t>
+      <w:proofErr w:type="spellStart"/>
+      <w:proofErr w:type="gramStart"/>
+      <w:r>
+        <w:t>standardise_years</w:t>
+      </w:r>
+      <w:proofErr w:type="spellEnd"/>
+      <w:proofErr w:type="gramEnd"/>
+      <w:r>
+        <w:t xml:space="preserve"> 1994-2004</w:t>
+      </w:r>
+    </w:p>
+    <w:p>
+      <w:proofErr w:type="spellStart"/>
+      <w:r>
+        <w:t>YCS_years</w:t>
+      </w:r>
+      <w:proofErr w:type="spellEnd"/>
+      <w:r>
+        <w:t xml:space="preserve"> 1994 1995 1996 1997 1998 1999 2000 2001 2002 2003 20</w:t>
       </w:r>
       <w:r>
         <w:t>04 2005 2006 2007 2008 2009</w:t>
       </w:r>
     </w:p>
     <w:p>
-      <w:r>
-        <w:t xml:space="preserve">YCS          1    1    1    1    1    1    1    1    1    1   </w:t>
+      <w:proofErr w:type="spellStart"/>
+      <w:r>
+        <w:t>YCS</w:t>
+      </w:r>
+      <w:proofErr w:type="spellEnd"/>
+      <w:r>
+        <w:t xml:space="preserve">          1    1    1    1    1    1    1    1    1    1   </w:t>
       </w:r>
       <w:r>
         <w:t xml:space="preserve"> 1    1    1    1    1    1  </w:t>
@@ -1335,29 +2225,58 @@
           <w:strike/>
         </w:rPr>
       </w:pPr>
+      <w:proofErr w:type="spellStart"/>
       <w:r>
         <w:rPr>
           <w:strike/>
         </w:rPr>
-        <w:t>first_free 1994</w:t>
-      </w:r>
-    </w:p>
-    <w:p>
-      <w:pPr>
+        <w:t>first_free</w:t>
+      </w:r>
+      <w:proofErr w:type="spellEnd"/>
+      <w:r>
         <w:rPr>
           <w:strike/>
         </w:rPr>
-      </w:pPr>
-      <w:r>
+        <w:t xml:space="preserve"> 1994</w:t>
+      </w:r>
+    </w:p>
+    <w:p>
+      <w:pPr>
         <w:rPr>
           <w:strike/>
         </w:rPr>
-        <w:t>last_free  2004</w:t>
-      </w:r>
-    </w:p>
-    <w:p>
-      <w:r>
-        <w:t>SSB_yearclass_offset 1</w:t>
+      </w:pPr>
+      <w:proofErr w:type="spellStart"/>
+      <w:r>
+        <w:rPr>
+          <w:strike/>
+        </w:rPr>
+        <w:t>last_</w:t>
+      </w:r>
+      <w:proofErr w:type="gramStart"/>
+      <w:r>
+        <w:rPr>
+          <w:strike/>
+        </w:rPr>
+        <w:t>free</w:t>
+      </w:r>
+      <w:proofErr w:type="spellEnd"/>
+      <w:r>
+        <w:rPr>
+          <w:strike/>
+        </w:rPr>
+        <w:t xml:space="preserve">  2004</w:t>
+      </w:r>
+      <w:proofErr w:type="gramEnd"/>
+    </w:p>
+    <w:p>
+      <w:proofErr w:type="spellStart"/>
+      <w:r>
+        <w:t>SSB_yearclass_offset</w:t>
+      </w:r>
+      <w:proofErr w:type="spellEnd"/>
+      <w:r>
+        <w:t xml:space="preserve"> 1</w:t>
       </w:r>
       <w:r>
         <w:t xml:space="preserve"> </w:t>
@@ -1372,16 +2291,26 @@
         <w:t xml:space="preserve"> of recruitment</w:t>
       </w:r>
       <w:r>
-        <w:t xml:space="preserve"> needs to be defined, as BH</w:t>
+        <w:t xml:space="preserve"> needs to be defined, as </w:t>
+      </w:r>
+      <w:proofErr w:type="spellStart"/>
+      <w:r>
+        <w:t>BH</w:t>
       </w:r>
       <w:r>
         <w:t>_recruitment</w:t>
       </w:r>
+      <w:proofErr w:type="spellEnd"/>
       <w:r>
         <w:t xml:space="preserve">. </w:t>
       </w:r>
-      <w:r>
-        <w:t>R0, s</w:t>
+      <w:proofErr w:type="spellStart"/>
+      <w:r>
+        <w:t>R0</w:t>
+      </w:r>
+      <w:proofErr w:type="spellEnd"/>
+      <w:r>
+        <w:t>, s</w:t>
       </w:r>
       <w:r>
         <w:t>teepness can be estimated</w:t>
@@ -1396,19 +2325,72 @@
         <w:t xml:space="preserve">all </w:t>
       </w:r>
       <w:r>
-        <w:t>the “free” YCS are estimated. If standardise</w:t>
-      </w:r>
-      <w:r>
-        <w:t>_years is defined, then the</w:t>
-      </w:r>
-      <w:r>
-        <w:t xml:space="preserve"> YCS used in the formula is YCS/mean(sum(YCS</w:t>
-      </w:r>
+        <w:t xml:space="preserve">the “free” </w:t>
+      </w:r>
+      <w:proofErr w:type="spellStart"/>
+      <w:r>
+        <w:t>YCS</w:t>
+      </w:r>
+      <w:proofErr w:type="spellEnd"/>
+      <w:r>
+        <w:t xml:space="preserve"> are estimated. If </w:t>
+      </w:r>
+      <w:proofErr w:type="spellStart"/>
+      <w:r>
+        <w:t>standardise</w:t>
+      </w:r>
+      <w:r>
+        <w:t>_years</w:t>
+      </w:r>
+      <w:proofErr w:type="spellEnd"/>
+      <w:r>
+        <w:t xml:space="preserve"> is defined, then the</w:t>
+      </w:r>
+      <w:r>
+        <w:t xml:space="preserve"> </w:t>
+      </w:r>
+      <w:proofErr w:type="spellStart"/>
+      <w:r>
+        <w:t>YCS</w:t>
+      </w:r>
+      <w:proofErr w:type="spellEnd"/>
+      <w:r>
+        <w:t xml:space="preserve"> used in the formula is </w:t>
+      </w:r>
+      <w:proofErr w:type="spellStart"/>
+      <w:r>
+        <w:t>YCS</w:t>
+      </w:r>
+      <w:proofErr w:type="spellEnd"/>
+      <w:r>
+        <w:t>/</w:t>
+      </w:r>
+      <w:proofErr w:type="gramStart"/>
+      <w:r>
+        <w:t>mean(</w:t>
+      </w:r>
+      <w:proofErr w:type="gramEnd"/>
+      <w:r>
+        <w:t>sum(</w:t>
+      </w:r>
+      <w:proofErr w:type="spellStart"/>
+      <w:r>
+        <w:t>YCS</w:t>
+      </w:r>
+      <w:proofErr w:type="spellEnd"/>
       <w:r>
         <w:t>[</w:t>
       </w:r>
       <w:r>
-        <w:t>in range standardise_years]</w:t>
+        <w:t xml:space="preserve">in range </w:t>
+      </w:r>
+      <w:proofErr w:type="spellStart"/>
+      <w:r>
+        <w:t>standardise_years</w:t>
+      </w:r>
+      <w:proofErr w:type="spellEnd"/>
+      <w:r>
+        <w:t>]</w:t>
       </w:r>
       <w:r>
         <w:t>)),</w:t>
@@ -1437,9 +2419,11 @@
       <w:r>
         <w:t>(</w:t>
       </w:r>
+      <w:proofErr w:type="spellStart"/>
       <w:r>
         <w:t>min_age</w:t>
       </w:r>
+      <w:proofErr w:type="spellEnd"/>
       <w:r>
         <w:t>)</w:t>
       </w:r>
@@ -1453,7 +2437,23 @@
         <w:t>.</w:t>
       </w:r>
       <w:r>
-        <w:t xml:space="preserve"> Also for initialisation steps, where there is no information on SSB (year 1 to year min_age), use R0.</w:t>
+        <w:t xml:space="preserve"> Also for initialisation steps, where there is no information on SSB (year 1 to year </w:t>
+      </w:r>
+      <w:proofErr w:type="spellStart"/>
+      <w:r>
+        <w:t>min_age</w:t>
+      </w:r>
+      <w:proofErr w:type="spellEnd"/>
+      <w:r>
+        <w:t xml:space="preserve">), use </w:t>
+      </w:r>
+      <w:proofErr w:type="spellStart"/>
+      <w:r>
+        <w:t>R0</w:t>
+      </w:r>
+      <w:proofErr w:type="spellEnd"/>
+      <w:r>
+        <w:t>.</w:t>
       </w:r>
     </w:p>
     <w:p/>
@@ -1465,8 +2465,13 @@
     <w:p/>
     <w:p>
       <w:r>
-        <w:t>For local_BH_recruitment</w:t>
-      </w:r>
+        <w:t xml:space="preserve">For </w:t>
+      </w:r>
+      <w:proofErr w:type="spellStart"/>
+      <w:r>
+        <w:t>local_BH_recruitment</w:t>
+      </w:r>
+      <w:proofErr w:type="spellEnd"/>
     </w:p>
     <w:p/>
     <w:p>
@@ -1475,31 +2480,85 @@
       </w:r>
     </w:p>
     <w:p>
-      <w:r>
-        <w:t>type local_BH_recruitment</w:t>
-      </w:r>
-    </w:p>
-    <w:p>
-      <w:r>
-        <w:t>r0 5000000 # multiples the cell value in r0_layer by this to get actual recruitment R0 for each cell</w:t>
-      </w:r>
-    </w:p>
-    <w:p>
-      <w:r>
-        <w:t>steepness 0.75</w:t>
-      </w:r>
-    </w:p>
-    <w:p>
-      <w:r>
-        <w:t>categories immature #</w:t>
+      <w:proofErr w:type="gramStart"/>
+      <w:r>
+        <w:t>type</w:t>
+      </w:r>
+      <w:proofErr w:type="gramEnd"/>
+      <w:r>
+        <w:t xml:space="preserve"> </w:t>
+      </w:r>
+      <w:proofErr w:type="spellStart"/>
+      <w:r>
+        <w:t>local_BH_recruitment</w:t>
+      </w:r>
+      <w:proofErr w:type="spellEnd"/>
+    </w:p>
+    <w:p>
+      <w:proofErr w:type="spellStart"/>
+      <w:r>
+        <w:t>r0</w:t>
+      </w:r>
+      <w:proofErr w:type="spellEnd"/>
+      <w:r>
+        <w:t xml:space="preserve"> 5000000 # multiples the cell value in </w:t>
+      </w:r>
+      <w:proofErr w:type="spellStart"/>
+      <w:r>
+        <w:t>r0_layer</w:t>
+      </w:r>
+      <w:proofErr w:type="spellEnd"/>
+      <w:r>
+        <w:t xml:space="preserve"> by this to get actual recruitment </w:t>
+      </w:r>
+      <w:proofErr w:type="spellStart"/>
+      <w:r>
+        <w:t>R0</w:t>
+      </w:r>
+      <w:proofErr w:type="spellEnd"/>
+      <w:r>
+        <w:t xml:space="preserve"> for each cell</w:t>
+      </w:r>
+    </w:p>
+    <w:p>
+      <w:proofErr w:type="gramStart"/>
+      <w:r>
+        <w:t>steepness</w:t>
+      </w:r>
+      <w:proofErr w:type="gramEnd"/>
+      <w:r>
+        <w:t xml:space="preserve"> 0.75</w:t>
+      </w:r>
+    </w:p>
+    <w:p>
+      <w:proofErr w:type="gramStart"/>
+      <w:r>
+        <w:t>categories</w:t>
+      </w:r>
+      <w:proofErr w:type="gramEnd"/>
+      <w:r>
+        <w:t xml:space="preserve"> immature #</w:t>
       </w:r>
       <w:r>
         <w:t xml:space="preserve"> Define the categories into which recruitment occurs</w:t>
       </w:r>
     </w:p>
     <w:p>
-      <w:r>
-        <w:t xml:space="preserve">SSB_layer MySSBLayer # a numeric layer that gives the SSB in each cell </w:t>
+      <w:proofErr w:type="spellStart"/>
+      <w:r>
+        <w:t>SSB_layer</w:t>
+      </w:r>
+      <w:proofErr w:type="spellEnd"/>
+      <w:r>
+        <w:t xml:space="preserve"> </w:t>
+      </w:r>
+      <w:proofErr w:type="spellStart"/>
+      <w:r>
+        <w:t>MySSBLayer</w:t>
+      </w:r>
+      <w:proofErr w:type="spellEnd"/>
+      <w:r>
+        <w:t xml:space="preserve"> # a numeric layer that gives the SSB in each cell </w:t>
       </w:r>
       <w:r>
         <w:t xml:space="preserve">in each year </w:t>
@@ -1509,12 +2568,22 @@
       </w:r>
     </w:p>
     <w:p>
+      <w:proofErr w:type="spellStart"/>
       <w:r>
         <w:t>B0</w:t>
       </w:r>
       <w:r>
-        <w:t>_layer B0_layer_TOA</w:t>
-      </w:r>
+        <w:t>_layer</w:t>
+      </w:r>
+      <w:proofErr w:type="spellEnd"/>
+      <w:r>
+        <w:t xml:space="preserve"> </w:t>
+      </w:r>
+      <w:proofErr w:type="spellStart"/>
+      <w:r>
+        <w:t>B0_layer_TOA</w:t>
+      </w:r>
+      <w:proofErr w:type="spellEnd"/>
       <w:r>
         <w:t xml:space="preserve"> </w:t>
       </w:r>
@@ -1523,19 +2592,48 @@
       </w:r>
     </w:p>
     <w:p>
-      <w:r>
-        <w:t xml:space="preserve">r0_layer MyRecruitmentlayer # </w:t>
+      <w:proofErr w:type="spellStart"/>
+      <w:proofErr w:type="gramStart"/>
+      <w:r>
+        <w:t>r0_layer</w:t>
+      </w:r>
+      <w:proofErr w:type="spellEnd"/>
+      <w:proofErr w:type="gramEnd"/>
+      <w:r>
+        <w:t xml:space="preserve"> </w:t>
+      </w:r>
+      <w:proofErr w:type="spellStart"/>
+      <w:r>
+        <w:t>MyRecruitmentlayer</w:t>
+      </w:r>
+      <w:proofErr w:type="spellEnd"/>
+      <w:r>
+        <w:t xml:space="preserve"> # </w:t>
       </w:r>
       <w:r>
         <w:t xml:space="preserve">Name of the layer used to determine </w:t>
       </w:r>
       <w:r>
-        <w:t xml:space="preserve">the relative cell by cell r0 </w:t>
-      </w:r>
-    </w:p>
-    <w:p>
-      <w:r>
-        <w:t>proportions 1.0</w:t>
+        <w:t xml:space="preserve">the relative cell by cell </w:t>
+      </w:r>
+      <w:proofErr w:type="spellStart"/>
+      <w:r>
+        <w:t>r0</w:t>
+      </w:r>
+      <w:proofErr w:type="spellEnd"/>
+      <w:r>
+        <w:t xml:space="preserve"> </w:t>
+      </w:r>
+    </w:p>
+    <w:p>
+      <w:proofErr w:type="gramStart"/>
+      <w:r>
+        <w:lastRenderedPageBreak/>
+        <w:t>proportions</w:t>
+      </w:r>
+      <w:proofErr w:type="gramEnd"/>
+      <w:r>
+        <w:t xml:space="preserve"> 1.0</w:t>
       </w:r>
     </w:p>
     <w:p>
@@ -1544,29 +2642,45 @@
           <w:highlight w:val="yellow"/>
         </w:rPr>
       </w:pPr>
+      <w:proofErr w:type="spellStart"/>
       <w:r>
         <w:rPr>
           <w:highlight w:val="yellow"/>
         </w:rPr>
-        <w:t>sigma_r 0.6 [not required yet]</w:t>
-      </w:r>
-    </w:p>
-    <w:p>
-      <w:pPr>
+        <w:t>sigma_r</w:t>
+      </w:r>
+      <w:proofErr w:type="spellEnd"/>
+      <w:r>
         <w:rPr>
           <w:highlight w:val="yellow"/>
         </w:rPr>
-      </w:pPr>
-      <w:r>
+        <w:t xml:space="preserve"> 0.6 [not required yet]</w:t>
+      </w:r>
+    </w:p>
+    <w:p>
+      <w:pPr>
         <w:rPr>
           <w:highlight w:val="yellow"/>
         </w:rPr>
-        <w:t>rho 0.6 [</w:t>
-      </w:r>
+      </w:pPr>
+      <w:proofErr w:type="gramStart"/>
       <w:r>
         <w:rPr>
           <w:highlight w:val="yellow"/>
         </w:rPr>
+        <w:t>rho</w:t>
+      </w:r>
+      <w:proofErr w:type="gramEnd"/>
+      <w:r>
+        <w:rPr>
+          <w:highlight w:val="yellow"/>
+        </w:rPr>
+        <w:t xml:space="preserve"> 0.6 [</w:t>
+      </w:r>
+      <w:r>
+        <w:rPr>
+          <w:highlight w:val="yellow"/>
+        </w:rPr>
         <w:t xml:space="preserve">not </w:t>
       </w:r>
       <w:r>
@@ -1577,19 +2691,35 @@
       </w:r>
     </w:p>
     <w:p>
-      <w:r>
-        <w:t>standardise_years 1994-2004</w:t>
-      </w:r>
-    </w:p>
-    <w:p>
-      <w:r>
-        <w:lastRenderedPageBreak/>
-        <w:t>YCS_years 1994 1995 1996 1997 1998 1999 2000 2001 2002 2003 2004 2005 2006 2007 2008 2009</w:t>
-      </w:r>
-    </w:p>
-    <w:p>
-      <w:r>
-        <w:t xml:space="preserve">YCS          1    1    1    1    1    1    1    1    1    1    1    1    1    1    1    1  </w:t>
+      <w:proofErr w:type="spellStart"/>
+      <w:proofErr w:type="gramStart"/>
+      <w:r>
+        <w:t>standardise_years</w:t>
+      </w:r>
+      <w:proofErr w:type="spellEnd"/>
+      <w:proofErr w:type="gramEnd"/>
+      <w:r>
+        <w:t xml:space="preserve"> 1994-2004</w:t>
+      </w:r>
+    </w:p>
+    <w:p>
+      <w:proofErr w:type="spellStart"/>
+      <w:r>
+        <w:t>YCS_years</w:t>
+      </w:r>
+      <w:proofErr w:type="spellEnd"/>
+      <w:r>
+        <w:t xml:space="preserve"> 1994 1995 1996 1997 1998 1999 2000 2001 2002 2003 2004 2005 2006 2007 2008 2009</w:t>
+      </w:r>
+    </w:p>
+    <w:p>
+      <w:proofErr w:type="spellStart"/>
+      <w:r>
+        <w:t>YCS</w:t>
+      </w:r>
+      <w:proofErr w:type="spellEnd"/>
+      <w:r>
+        <w:t xml:space="preserve">          1    1    1    1    1    1    1    1    1    1    1    1    1    1    1    1  </w:t>
       </w:r>
     </w:p>
     <w:p>
@@ -1598,29 +2728,58 @@
           <w:strike/>
         </w:rPr>
       </w:pPr>
+      <w:proofErr w:type="spellStart"/>
       <w:r>
         <w:rPr>
           <w:strike/>
         </w:rPr>
-        <w:t>first_free 1994</w:t>
-      </w:r>
-    </w:p>
-    <w:p>
-      <w:pPr>
+        <w:t>first_free</w:t>
+      </w:r>
+      <w:proofErr w:type="spellEnd"/>
+      <w:r>
         <w:rPr>
           <w:strike/>
         </w:rPr>
-      </w:pPr>
-      <w:r>
+        <w:t xml:space="preserve"> 1994</w:t>
+      </w:r>
+    </w:p>
+    <w:p>
+      <w:pPr>
         <w:rPr>
           <w:strike/>
         </w:rPr>
-        <w:t>last_free  2004</w:t>
-      </w:r>
-    </w:p>
-    <w:p>
-      <w:r>
-        <w:t xml:space="preserve">SSB_yearclass_offset </w:t>
+      </w:pPr>
+      <w:proofErr w:type="spellStart"/>
+      <w:r>
+        <w:rPr>
+          <w:strike/>
+        </w:rPr>
+        <w:t>last_</w:t>
+      </w:r>
+      <w:proofErr w:type="gramStart"/>
+      <w:r>
+        <w:rPr>
+          <w:strike/>
+        </w:rPr>
+        <w:t>free</w:t>
+      </w:r>
+      <w:proofErr w:type="spellEnd"/>
+      <w:r>
+        <w:rPr>
+          <w:strike/>
+        </w:rPr>
+        <w:t xml:space="preserve">  2004</w:t>
+      </w:r>
+      <w:proofErr w:type="gramEnd"/>
+    </w:p>
+    <w:p>
+      <w:proofErr w:type="spellStart"/>
+      <w:r>
+        <w:t>SSB_yearclass_offset</w:t>
+      </w:r>
+      <w:proofErr w:type="spellEnd"/>
+      <w:r>
+        <w:t xml:space="preserve"> </w:t>
       </w:r>
       <w:r>
         <w:t xml:space="preserve">1 </w:t>
@@ -1629,11 +2788,80 @@
     <w:p/>
     <w:p>
       <w:r>
-        <w:t>So a new type of recruitment needs to be defined, as local_BH_recruitment. R0, steepness can be estimated or fixed, and all the “free” YCS are estimated. If standardise_years is defined, then the YCS used in the formula is YCS/mean(sum(YCS[</w:t>
-      </w:r>
-      <w:r>
-        <w:t>in range standardise_years</w:t>
-      </w:r>
+        <w:t xml:space="preserve">So a new type of recruitment needs to be defined, as </w:t>
+      </w:r>
+      <w:proofErr w:type="spellStart"/>
+      <w:r>
+        <w:t>local_BH_recruitment</w:t>
+      </w:r>
+      <w:proofErr w:type="spellEnd"/>
+      <w:r>
+        <w:t xml:space="preserve">. </w:t>
+      </w:r>
+      <w:proofErr w:type="spellStart"/>
+      <w:r>
+        <w:t>R0</w:t>
+      </w:r>
+      <w:proofErr w:type="spellEnd"/>
+      <w:r>
+        <w:t xml:space="preserve">, steepness can be estimated or fixed, and all the “free” </w:t>
+      </w:r>
+      <w:proofErr w:type="spellStart"/>
+      <w:r>
+        <w:t>YCS</w:t>
+      </w:r>
+      <w:proofErr w:type="spellEnd"/>
+      <w:r>
+        <w:t xml:space="preserve"> are estimated. If </w:t>
+      </w:r>
+      <w:proofErr w:type="spellStart"/>
+      <w:r>
+        <w:t>standardise_years</w:t>
+      </w:r>
+      <w:proofErr w:type="spellEnd"/>
+      <w:r>
+        <w:t xml:space="preserve"> is defined, then the </w:t>
+      </w:r>
+      <w:proofErr w:type="spellStart"/>
+      <w:r>
+        <w:t>YCS</w:t>
+      </w:r>
+      <w:proofErr w:type="spellEnd"/>
+      <w:r>
+        <w:t xml:space="preserve"> used in the formula is </w:t>
+      </w:r>
+      <w:proofErr w:type="spellStart"/>
+      <w:r>
+        <w:t>YCS</w:t>
+      </w:r>
+      <w:proofErr w:type="spellEnd"/>
+      <w:r>
+        <w:t>/</w:t>
+      </w:r>
+      <w:proofErr w:type="gramStart"/>
+      <w:r>
+        <w:t>mean(</w:t>
+      </w:r>
+      <w:proofErr w:type="gramEnd"/>
+      <w:r>
+        <w:t>sum(</w:t>
+      </w:r>
+      <w:proofErr w:type="spellStart"/>
+      <w:r>
+        <w:t>YCS</w:t>
+      </w:r>
+      <w:proofErr w:type="spellEnd"/>
+      <w:r>
+        <w:t>[</w:t>
+      </w:r>
+      <w:r>
+        <w:t xml:space="preserve">in range </w:t>
+      </w:r>
+      <w:proofErr w:type="spellStart"/>
+      <w:r>
+        <w:t>standardise_years</w:t>
+      </w:r>
+      <w:proofErr w:type="spellEnd"/>
       <w:r>
         <w:t xml:space="preserve">])), otherwise they are used as defined. </w:t>
       </w:r>
@@ -1641,7 +2869,15 @@
     <w:p/>
     <w:p>
       <w:r>
-        <w:t xml:space="preserve">Currently Ages is the recruitment age and should be taken off and replaced with @model.min_age which is obtained from the model directly. </w:t>
+        <w:t>Currently Ages is the recruitment age and should be taken off and replaced with @</w:t>
+      </w:r>
+      <w:proofErr w:type="spellStart"/>
+      <w:r>
+        <w:t>model.min_age</w:t>
+      </w:r>
+      <w:proofErr w:type="spellEnd"/>
+      <w:r>
+        <w:t xml:space="preserve"> which is obtained from the model directly. </w:t>
       </w:r>
       <w:r>
         <w:t>The o</w:t>
@@ -1653,28 +2889,65 @@
         <w:t>should default to</w:t>
       </w:r>
       <w:r>
-        <w:t xml:space="preserve"> @model.</w:t>
-      </w:r>
-      <w:r>
-        <w:t>min_age in the model</w:t>
+        <w:t xml:space="preserve"> @</w:t>
+      </w:r>
+      <w:proofErr w:type="spellStart"/>
+      <w:r>
+        <w:t>model.</w:t>
+      </w:r>
+      <w:r>
+        <w:t>min_age</w:t>
+      </w:r>
+      <w:proofErr w:type="spellEnd"/>
+      <w:r>
+        <w:t xml:space="preserve"> in the model</w:t>
       </w:r>
       <w:r>
         <w:t>, but c</w:t>
       </w:r>
       <w:r>
-        <w:t>an be defined as some integer ≥ @model.min_age</w:t>
-      </w:r>
+        <w:t>an be defined as some integer ≥ @</w:t>
+      </w:r>
+      <w:proofErr w:type="spellStart"/>
+      <w:r>
+        <w:t>model.min_age</w:t>
+      </w:r>
+      <w:proofErr w:type="spellEnd"/>
       <w:r>
         <w:t>.</w:t>
       </w:r>
       <w:r>
-        <w:t xml:space="preserve"> Also for initialisation steps, where there is no information on SSB (year 1 to year min_age), use R0.</w:t>
-      </w:r>
-    </w:p>
-    <w:p/>
-    <w:p>
-      <w:r>
-        <w:t xml:space="preserve">Note if r0_layer has a zero </w:t>
+        <w:t xml:space="preserve"> Also for initialisation steps, where there is no information on SSB (year 1 to year </w:t>
+      </w:r>
+      <w:proofErr w:type="spellStart"/>
+      <w:r>
+        <w:t>min_age</w:t>
+      </w:r>
+      <w:proofErr w:type="spellEnd"/>
+      <w:r>
+        <w:t xml:space="preserve">), use </w:t>
+      </w:r>
+      <w:proofErr w:type="spellStart"/>
+      <w:r>
+        <w:t>R0</w:t>
+      </w:r>
+      <w:proofErr w:type="spellEnd"/>
+      <w:r>
+        <w:t>.</w:t>
+      </w:r>
+    </w:p>
+    <w:p/>
+    <w:p>
+      <w:r>
+        <w:t xml:space="preserve">Note if </w:t>
+      </w:r>
+      <w:proofErr w:type="spellStart"/>
+      <w:r>
+        <w:t>r0_layer</w:t>
+      </w:r>
+      <w:proofErr w:type="spellEnd"/>
+      <w:r>
+        <w:t xml:space="preserve"> has a zero </w:t>
       </w:r>
       <w:r>
         <w:t xml:space="preserve">or negative </w:t>
@@ -1750,11 +3023,20 @@
         <w:t>Type</w:t>
       </w:r>
       <w:r>
-        <w:t xml:space="preserve"> = </w:t>
-      </w:r>
-      <w:r>
-        <w:t xml:space="preserve"> categorical or </w:t>
-      </w:r>
+        <w:t xml:space="preserve"> </w:t>
+      </w:r>
+      <w:proofErr w:type="gramStart"/>
+      <w:r>
+        <w:t xml:space="preserve">= </w:t>
+      </w:r>
+      <w:r>
+        <w:t xml:space="preserve"> categorical</w:t>
+      </w:r>
+      <w:proofErr w:type="gramEnd"/>
+      <w:r>
+        <w:t xml:space="preserve"> or </w:t>
+      </w:r>
+      <w:proofErr w:type="spellStart"/>
       <w:r>
         <w:t>monotoni</w:t>
       </w:r>
@@ -1762,13 +3044,26 @@
         <w:t>c_</w:t>
       </w:r>
       <w:r>
-        <w:t>categorical (decreasing would be reverting the categories)</w:t>
-      </w:r>
-    </w:p>
-    <w:p/>
-    <w:p>
-      <w:r>
-        <w:t>f(x) = V</w:t>
+        <w:t>categorical</w:t>
+      </w:r>
+      <w:proofErr w:type="spellEnd"/>
+      <w:r>
+        <w:t xml:space="preserve"> (decreasing would be reverting the categories)</w:t>
+      </w:r>
+    </w:p>
+    <w:p/>
+    <w:p>
+      <w:proofErr w:type="gramStart"/>
+      <w:r>
+        <w:t>f(</w:t>
+      </w:r>
+      <w:proofErr w:type="gramEnd"/>
+      <w:r>
+        <w:t xml:space="preserve">x) = </w:t>
+      </w:r>
+      <w:proofErr w:type="spellStart"/>
+      <w:r>
+        <w:t>V</w:t>
       </w:r>
       <w:r>
         <w:rPr>
@@ -1776,28 +3071,51 @@
         </w:rPr>
         <w:t>x</w:t>
       </w:r>
-    </w:p>
-    <w:p/>
-    <w:p>
-      <w:r>
-        <w:t>@preference_function ImmatureArea</w:t>
-      </w:r>
-    </w:p>
-    <w:p>
-      <w:r>
-        <w:t xml:space="preserve">type </w:t>
+      <w:proofErr w:type="spellEnd"/>
+    </w:p>
+    <w:p/>
+    <w:p>
+      <w:r>
+        <w:t>@</w:t>
+      </w:r>
+      <w:proofErr w:type="spellStart"/>
+      <w:r>
+        <w:t>preference_function</w:t>
+      </w:r>
+      <w:proofErr w:type="spellEnd"/>
+      <w:r>
+        <w:t xml:space="preserve"> </w:t>
+      </w:r>
+      <w:proofErr w:type="spellStart"/>
+      <w:r>
+        <w:t>ImmatureArea</w:t>
+      </w:r>
+      <w:proofErr w:type="spellEnd"/>
+    </w:p>
+    <w:p>
+      <w:proofErr w:type="gramStart"/>
+      <w:r>
+        <w:t>type</w:t>
+      </w:r>
+      <w:proofErr w:type="gramEnd"/>
+      <w:r>
+        <w:t xml:space="preserve"> </w:t>
       </w:r>
       <w:r>
         <w:t>categorical</w:t>
       </w:r>
     </w:p>
     <w:p>
+      <w:proofErr w:type="spellStart"/>
+      <w:proofErr w:type="gramStart"/>
       <w:r>
         <w:t>categor</w:t>
       </w:r>
       <w:r>
         <w:t>y_labels</w:t>
       </w:r>
+      <w:proofErr w:type="spellEnd"/>
+      <w:proofErr w:type="gramEnd"/>
       <w:r>
         <w:t xml:space="preserve"> </w:t>
       </w:r>
@@ -1806,11 +3124,16 @@
       </w:r>
     </w:p>
     <w:p>
+      <w:proofErr w:type="spellStart"/>
       <w:r>
         <w:t>category_</w:t>
       </w:r>
       <w:r>
-        <w:t xml:space="preserve">values </w:t>
+        <w:t>values</w:t>
+      </w:r>
+      <w:proofErr w:type="spellEnd"/>
+      <w:r>
+        <w:t xml:space="preserve"> </w:t>
       </w:r>
       <w:r>
         <w:t>10 2 50</w:t>
@@ -1819,7 +3142,31 @@
     <w:p/>
     <w:p>
       <w:r>
-        <w:t xml:space="preserve">If categorical, the category_values are the actual values for these categories. If monotonic_categorical, the category_values are the actual value for the first one, and the difference between the value and the value of the previous category for the other two. </w:t>
+        <w:t xml:space="preserve">If categorical, the </w:t>
+      </w:r>
+      <w:proofErr w:type="spellStart"/>
+      <w:r>
+        <w:t>category_values</w:t>
+      </w:r>
+      <w:proofErr w:type="spellEnd"/>
+      <w:r>
+        <w:t xml:space="preserve"> are the actual values for these categories. If </w:t>
+      </w:r>
+      <w:proofErr w:type="spellStart"/>
+      <w:r>
+        <w:t>monotonic_categorical</w:t>
+      </w:r>
+      <w:proofErr w:type="spellEnd"/>
+      <w:r>
+        <w:t xml:space="preserve">, the </w:t>
+      </w:r>
+      <w:proofErr w:type="spellStart"/>
+      <w:r>
+        <w:t>category_values</w:t>
+      </w:r>
+      <w:proofErr w:type="spellEnd"/>
+      <w:r>
+        <w:t xml:space="preserve"> are the actual value for the first one, and the difference between the value and the value of the previous category for the other two. </w:t>
       </w:r>
     </w:p>
     <w:p/>
@@ -1835,6 +3182,7 @@
           <w:highlight w:val="yellow"/>
         </w:rPr>
       </w:pPr>
+      <w:proofErr w:type="gramStart"/>
       <w:r>
         <w:rPr>
           <w:highlight w:val="yellow"/>
@@ -1869,14 +3217,27 @@
         <w:rPr>
           <w:highlight w:val="yellow"/>
         </w:rPr>
-        <w:t>, UNIT TESTS</w:t>
+        <w:t xml:space="preserve">, </w:t>
       </w:r>
       <w:r>
         <w:rPr>
           <w:highlight w:val="yellow"/>
         </w:rPr>
+        <w:t xml:space="preserve">AND SOME </w:t>
+      </w:r>
+      <w:r>
+        <w:rPr>
+          <w:highlight w:val="yellow"/>
+        </w:rPr>
+        <w:t>UNIT TESTS</w:t>
+      </w:r>
+      <w:r>
+        <w:rPr>
+          <w:highlight w:val="yellow"/>
+        </w:rPr>
         <w:t>.</w:t>
       </w:r>
+      <w:proofErr w:type="gramEnd"/>
     </w:p>
     <w:p/>
     <w:p/>
@@ -1887,6 +3248,7 @@
           <w:highlight w:val="yellow"/>
         </w:rPr>
       </w:pPr>
+      <w:proofErr w:type="gramStart"/>
       <w:r>
         <w:rPr>
           <w:highlight w:val="yellow"/>
@@ -1899,6 +3261,7 @@
         </w:rPr>
         <w:t xml:space="preserve"> layers</w:t>
       </w:r>
+      <w:proofErr w:type="gramEnd"/>
       <w:r>
         <w:rPr>
           <w:highlight w:val="yellow"/>
@@ -1921,8 +3284,23 @@
     <w:p/>
     <w:p>
       <w:r>
-        <w:lastRenderedPageBreak/>
-        <w:t xml:space="preserve">These are defined in the SPM manual (section 4.4 item 8). Meta layers are layers indexed by year and applied by year. </w:t>
+        <w:t xml:space="preserve">These are defined in the </w:t>
+      </w:r>
+      <w:proofErr w:type="spellStart"/>
+      <w:r>
+        <w:t>SPM</w:t>
+      </w:r>
+      <w:proofErr w:type="spellEnd"/>
+      <w:r>
+        <w:t xml:space="preserve"> manual (section 4.4 </w:t>
+      </w:r>
+      <w:proofErr w:type="gramStart"/>
+      <w:r>
+        <w:t>item</w:t>
+      </w:r>
+      <w:proofErr w:type="gramEnd"/>
+      <w:r>
+        <w:t xml:space="preserve"> 8). Meta layers are layers indexed by year and applied by year. </w:t>
       </w:r>
       <w:r>
         <w:t xml:space="preserve">The meta-layer class is already defined (see section 8.6.8), which is in effect a three dimensional layer. </w:t>
@@ -1964,7 +3342,15 @@
     <w:p/>
     <w:p>
       <w:r>
-        <w:t xml:space="preserve">Also required is how to apply these to calculations. Everywhere a layer is used, if it is a meta-layer then the year-specific layer should be retrieved prior to being applied. </w:t>
+        <w:t xml:space="preserve">Also required is how to apply these to calculations. Everywhere a layer is </w:t>
+      </w:r>
+      <w:proofErr w:type="gramStart"/>
+      <w:r>
+        <w:t>used,</w:t>
+      </w:r>
+      <w:proofErr w:type="gramEnd"/>
+      <w:r>
+        <w:t xml:space="preserve"> if it is a meta-layer then the year-specific layer should be retrieved prior to being applied. </w:t>
       </w:r>
     </w:p>
     <w:p/>
@@ -2004,7 +3390,15 @@
         <w:t xml:space="preserve"> be defined as meta-layers</w:t>
       </w:r>
       <w:r>
-        <w:t xml:space="preserve"> or as individual layers. We need to make sure the code can cope with either, whereby the layer is applied, or if a meta layer, the appropriate year is applied.</w:t>
+        <w:t xml:space="preserve"> or as individual layers. We need to make sure the code can cope with either, whereby the layer is applied, or if a </w:t>
+      </w:r>
+      <w:proofErr w:type="gramStart"/>
+      <w:r>
+        <w:t>meta</w:t>
+      </w:r>
+      <w:proofErr w:type="gramEnd"/>
+      <w:r>
+        <w:t xml:space="preserve"> layer, the appropriate year is applied.</w:t>
       </w:r>
       <w:r>
         <w:t xml:space="preserve"> This will impact the @process function.</w:t>
@@ -2026,27 +3420,67 @@
       </w:r>
     </w:p>
     <w:p>
-      <w:r>
-        <w:t xml:space="preserve">initialisation </w:t>
-      </w:r>
+      <w:proofErr w:type="gramStart"/>
+      <w:r>
+        <w:t>initialisation</w:t>
+      </w:r>
+      <w:proofErr w:type="gramEnd"/>
+      <w:r>
+        <w:t xml:space="preserve"> </w:t>
+      </w:r>
+      <w:proofErr w:type="spellStart"/>
       <w:r>
         <w:t>No_Fishing</w:t>
       </w:r>
-    </w:p>
-    <w:p>
-      <w:r>
-        <w:t>prediction Future_Fishing</w:t>
-      </w:r>
-    </w:p>
-    <w:p>
-      <w:r>
-        <w:t>years 1998 1999</w:t>
-      </w:r>
-    </w:p>
-    <w:p>
-      <w:r>
-        <w:t>layers Fishing_1998 Fishing_1999</w:t>
-      </w:r>
+      <w:proofErr w:type="spellEnd"/>
+    </w:p>
+    <w:p>
+      <w:proofErr w:type="gramStart"/>
+      <w:r>
+        <w:t>prediction</w:t>
+      </w:r>
+      <w:proofErr w:type="gramEnd"/>
+      <w:r>
+        <w:t xml:space="preserve"> </w:t>
+      </w:r>
+      <w:proofErr w:type="spellStart"/>
+      <w:r>
+        <w:t>Future_Fishing</w:t>
+      </w:r>
+      <w:proofErr w:type="spellEnd"/>
+    </w:p>
+    <w:p>
+      <w:proofErr w:type="gramStart"/>
+      <w:r>
+        <w:t>years</w:t>
+      </w:r>
+      <w:proofErr w:type="gramEnd"/>
+      <w:r>
+        <w:t xml:space="preserve"> 1998 1999</w:t>
+      </w:r>
+    </w:p>
+    <w:p>
+      <w:proofErr w:type="gramStart"/>
+      <w:r>
+        <w:t>layers</w:t>
+      </w:r>
+      <w:proofErr w:type="gramEnd"/>
+      <w:r>
+        <w:t xml:space="preserve"> </w:t>
+      </w:r>
+      <w:proofErr w:type="spellStart"/>
+      <w:r>
+        <w:t>Fishing_1998</w:t>
+      </w:r>
+      <w:proofErr w:type="spellEnd"/>
+      <w:r>
+        <w:t xml:space="preserve"> </w:t>
+      </w:r>
+      <w:proofErr w:type="spellStart"/>
+      <w:r>
+        <w:t>Fishing_1999</w:t>
+      </w:r>
+      <w:proofErr w:type="spellEnd"/>
     </w:p>
     <w:p/>
     <w:p>
@@ -2061,14 +3495,34 @@
       </w:r>
     </w:p>
     <w:p>
-      <w:r>
-        <w:t>initialisation No_Fishing</w:t>
-      </w:r>
-    </w:p>
-    <w:p>
-      <w:r>
-        <w:t>prediction Future_Fishing</w:t>
-      </w:r>
+      <w:proofErr w:type="gramStart"/>
+      <w:r>
+        <w:t>initialisation</w:t>
+      </w:r>
+      <w:proofErr w:type="gramEnd"/>
+      <w:r>
+        <w:t xml:space="preserve"> </w:t>
+      </w:r>
+      <w:proofErr w:type="spellStart"/>
+      <w:r>
+        <w:t>No_Fishing</w:t>
+      </w:r>
+      <w:proofErr w:type="spellEnd"/>
+    </w:p>
+    <w:p>
+      <w:proofErr w:type="gramStart"/>
+      <w:r>
+        <w:t>prediction</w:t>
+      </w:r>
+      <w:proofErr w:type="gramEnd"/>
+      <w:r>
+        <w:t xml:space="preserve"> </w:t>
+      </w:r>
+      <w:proofErr w:type="spellStart"/>
+      <w:r>
+        <w:t>Future_Fishing</w:t>
+      </w:r>
+      <w:proofErr w:type="spellEnd"/>
     </w:p>
     <w:p>
       <w:r>
@@ -2085,13 +3539,23 @@
       </w:r>
     </w:p>
     <w:p>
-      <w:r>
-        <w:t>data 0 0 234 0 111 0</w:t>
-      </w:r>
-    </w:p>
-    <w:p>
-      <w:r>
-        <w:t>data 0 0 0 500 10 0</w:t>
+      <w:proofErr w:type="gramStart"/>
+      <w:r>
+        <w:t>data</w:t>
+      </w:r>
+      <w:proofErr w:type="gramEnd"/>
+      <w:r>
+        <w:t xml:space="preserve"> 0 0 234 0 111 0</w:t>
+      </w:r>
+    </w:p>
+    <w:p>
+      <w:proofErr w:type="gramStart"/>
+      <w:r>
+        <w:t>data</w:t>
+      </w:r>
+      <w:proofErr w:type="gramEnd"/>
+      <w:r>
+        <w:t xml:space="preserve"> 0 0 0 500 10 0</w:t>
       </w:r>
     </w:p>
     <w:p>
@@ -2106,7 +3570,15 @@
         <w:pStyle w:val="Heading2"/>
       </w:pPr>
       <w:r>
-        <w:t>Derived layers and derived meta layers</w:t>
+        <w:t xml:space="preserve">Derived layers and derived </w:t>
+      </w:r>
+      <w:proofErr w:type="gramStart"/>
+      <w:r>
+        <w:t>meta</w:t>
+      </w:r>
+      <w:proofErr w:type="gramEnd"/>
+      <w:r>
+        <w:t xml:space="preserve"> layers</w:t>
       </w:r>
     </w:p>
     <w:p/>
@@ -2142,7 +3614,16 @@
         </w:numPr>
       </w:pPr>
       <w:r>
-        <w:t xml:space="preserve">Derived meta-layers are calculated every year of the model, and the results for each year saved in a single meta-layer. Derived meta layers </w:t>
+        <w:lastRenderedPageBreak/>
+        <w:t xml:space="preserve">Derived meta-layers are calculated every year of the model, and the results for each year saved in a single meta-layer. Derived </w:t>
+      </w:r>
+      <w:proofErr w:type="gramStart"/>
+      <w:r>
+        <w:t>meta</w:t>
+      </w:r>
+      <w:proofErr w:type="gramEnd"/>
+      <w:r>
+        <w:t xml:space="preserve"> layers </w:t>
       </w:r>
       <w:r>
         <w:t>will</w:t>
@@ -2166,438 +3647,884 @@
     <w:p/>
     <w:p>
       <w:r>
+        <w:t xml:space="preserve">Two new layer types need to be </w:t>
+      </w:r>
+      <w:proofErr w:type="gramStart"/>
+      <w:r>
+        <w:t>created,</w:t>
+      </w:r>
+      <w:proofErr w:type="gramEnd"/>
+      <w:r>
+        <w:t xml:space="preserve"> a used-defined calculated layer termed a </w:t>
+      </w:r>
+      <w:proofErr w:type="spellStart"/>
+      <w:r>
+        <w:t>derived_layer</w:t>
+      </w:r>
+      <w:proofErr w:type="spellEnd"/>
+      <w:r>
+        <w:t xml:space="preserve"> or </w:t>
+      </w:r>
+      <w:proofErr w:type="spellStart"/>
+      <w:r>
+        <w:t>derived_meta_layer</w:t>
+      </w:r>
+      <w:proofErr w:type="spellEnd"/>
+      <w:r>
+        <w:t>. It will include the layers to use, calculation, etc. Parameters for the formula can come from other layers, other categories, and / or specifically defined parameters. These parameters can be then estimated in the estimation section as any other parameter. Layer calculations can also be nested in each other.</w:t>
+      </w:r>
+    </w:p>
+    <w:p/>
+    <w:p>
+      <w:r>
+        <w:t>Note that we currently define that derived layers are calculated or determined at the time a calculation is required. We propose to determine the time step when the layer calculation occurs, and then preserve this value until updated.</w:t>
+      </w:r>
+    </w:p>
+    <w:p/>
+    <w:p>
+      <w:r>
+        <w:t xml:space="preserve">For example B0 is defined from the SSB biomass layer saved as a derived layer. SSB is firstly defined. Note that the </w:t>
+      </w:r>
+      <w:proofErr w:type="spellStart"/>
+      <w:r>
+        <w:t>timestep</w:t>
+      </w:r>
+      <w:proofErr w:type="spellEnd"/>
+      <w:r>
+        <w:t xml:space="preserve"> is now hard coded rather than the model calculating the biomass when needed </w:t>
+      </w:r>
+      <w:r>
+        <w:rPr>
+          <w:highlight w:val="cyan"/>
+        </w:rPr>
+        <w:t>(is it a good idea or not?)</w:t>
+      </w:r>
+      <w:r>
+        <w:t>.</w:t>
+      </w:r>
+    </w:p>
+    <w:p/>
+    <w:p>
+      <w:r>
+        <w:t>@layer SSB</w:t>
+      </w:r>
+    </w:p>
+    <w:p>
+      <w:proofErr w:type="gramStart"/>
+      <w:r>
+        <w:t>type</w:t>
+      </w:r>
+      <w:proofErr w:type="gramEnd"/>
+      <w:r>
+        <w:t xml:space="preserve"> biomass</w:t>
+      </w:r>
+    </w:p>
+    <w:p>
+      <w:proofErr w:type="spellStart"/>
+      <w:proofErr w:type="gramStart"/>
+      <w:r>
+        <w:t>timestep</w:t>
+      </w:r>
+      <w:proofErr w:type="spellEnd"/>
+      <w:proofErr w:type="gramEnd"/>
+      <w:r>
+        <w:t xml:space="preserve"> one</w:t>
+      </w:r>
+    </w:p>
+    <w:p>
+      <w:proofErr w:type="gramStart"/>
+      <w:r>
+        <w:t>categories</w:t>
+      </w:r>
+      <w:proofErr w:type="gramEnd"/>
+      <w:r>
+        <w:t xml:space="preserve"> mature </w:t>
+      </w:r>
+      <w:proofErr w:type="spellStart"/>
+      <w:r>
+        <w:t>mature_tag</w:t>
+      </w:r>
+      <w:proofErr w:type="spellEnd"/>
+    </w:p>
+    <w:p>
+      <w:proofErr w:type="gramStart"/>
+      <w:r>
+        <w:t>selectivities</w:t>
+      </w:r>
+      <w:proofErr w:type="gramEnd"/>
+      <w:r>
+        <w:t xml:space="preserve"> 1 1</w:t>
+      </w:r>
+    </w:p>
+    <w:p>
+      <w:proofErr w:type="spellStart"/>
+      <w:r>
+        <w:t>age_size_weight</w:t>
+      </w:r>
+      <w:proofErr w:type="spellEnd"/>
+      <w:r>
+        <w:t xml:space="preserve"> </w:t>
+      </w:r>
+      <w:proofErr w:type="spellStart"/>
+      <w:r>
+        <w:t>TOA_asw</w:t>
+      </w:r>
+      <w:proofErr w:type="spellEnd"/>
+    </w:p>
+    <w:p/>
+    <w:p>
+      <w:r>
+        <w:t xml:space="preserve">The derived layer B0 is simply SSB at initialisation </w:t>
+      </w:r>
+      <w:proofErr w:type="gramStart"/>
+      <w:r>
+        <w:t>phase,</w:t>
+      </w:r>
+      <w:proofErr w:type="gramEnd"/>
+      <w:r>
+        <w:t xml:space="preserve"> here it is multiplied by a layer which defines your stock limit for example (called </w:t>
+      </w:r>
+      <w:proofErr w:type="spellStart"/>
+      <w:r>
+        <w:t>SSB_area</w:t>
+      </w:r>
+      <w:proofErr w:type="spellEnd"/>
+      <w:r>
+        <w:t xml:space="preserve">). If the </w:t>
+      </w:r>
+      <w:proofErr w:type="spellStart"/>
+      <w:r>
+        <w:t>timestep</w:t>
+      </w:r>
+      <w:proofErr w:type="spellEnd"/>
+      <w:r>
+        <w:t xml:space="preserve"> is hard-coded in both, then there needs to be a check that they do agree.</w:t>
+      </w:r>
+    </w:p>
+    <w:p/>
+    <w:p>
+      <w:r>
+        <w:t xml:space="preserve">@layer </w:t>
+      </w:r>
+      <w:proofErr w:type="spellStart"/>
+      <w:r>
+        <w:t>B0_TOA</w:t>
+      </w:r>
+      <w:proofErr w:type="spellEnd"/>
+    </w:p>
+    <w:p>
+      <w:proofErr w:type="gramStart"/>
+      <w:r>
+        <w:t>type</w:t>
+      </w:r>
+      <w:proofErr w:type="gramEnd"/>
+      <w:r>
+        <w:t xml:space="preserve"> </w:t>
+      </w:r>
+      <w:proofErr w:type="spellStart"/>
+      <w:r>
+        <w:t>derived_layer</w:t>
+      </w:r>
+      <w:proofErr w:type="spellEnd"/>
+    </w:p>
+    <w:p>
+      <w:proofErr w:type="gramStart"/>
+      <w:r>
+        <w:t>years</w:t>
+      </w:r>
+      <w:proofErr w:type="gramEnd"/>
+      <w:r>
+        <w:t xml:space="preserve"> initialisation-</w:t>
+      </w:r>
+      <w:proofErr w:type="spellStart"/>
+      <w:r>
+        <w:t>phase3</w:t>
+      </w:r>
+      <w:proofErr w:type="spellEnd"/>
+    </w:p>
+    <w:p>
+      <w:proofErr w:type="spellStart"/>
+      <w:proofErr w:type="gramStart"/>
+      <w:r>
+        <w:t>timestep</w:t>
+      </w:r>
+      <w:proofErr w:type="spellEnd"/>
+      <w:proofErr w:type="gramEnd"/>
+      <w:r>
+        <w:t xml:space="preserve"> one</w:t>
+      </w:r>
+    </w:p>
+    <w:p>
+      <w:proofErr w:type="gramStart"/>
+      <w:r>
+        <w:t>layers</w:t>
+      </w:r>
+      <w:proofErr w:type="gramEnd"/>
+      <w:r>
+        <w:t xml:space="preserve"> SSB </w:t>
+      </w:r>
+      <w:proofErr w:type="spellStart"/>
+      <w:r>
+        <w:t>BBS_area</w:t>
+      </w:r>
+      <w:proofErr w:type="spellEnd"/>
+    </w:p>
+    <w:p>
+      <w:proofErr w:type="gramStart"/>
+      <w:r>
+        <w:t>formula</w:t>
+      </w:r>
+      <w:proofErr w:type="gramEnd"/>
+      <w:r>
+        <w:t xml:space="preserve"> SSB * </w:t>
+      </w:r>
+      <w:proofErr w:type="spellStart"/>
+      <w:r>
+        <w:t>SSB_area</w:t>
+      </w:r>
+      <w:proofErr w:type="spellEnd"/>
+    </w:p>
+    <w:p/>
+    <w:p/>
+    <w:p>
+      <w:r>
+        <w:t xml:space="preserve">Density dependent mortality base on diet electivity can also be defined using a derived layer. In the example below the predation of toothfish on grenadier as opposed to </w:t>
+      </w:r>
+      <w:proofErr w:type="spellStart"/>
+      <w:r>
+        <w:t>eelcod</w:t>
+      </w:r>
+      <w:proofErr w:type="spellEnd"/>
+      <w:r>
+        <w:t xml:space="preserve"> depends on the preference for the two species tempered by their availability in each cell. The layer defined below can then be used as a layer for mortality of grenadier due to predation by toothfish.</w:t>
+      </w:r>
+    </w:p>
+    <w:p/>
+    <w:p>
+      <w:r>
+        <w:t xml:space="preserve">@layer </w:t>
+      </w:r>
+      <w:proofErr w:type="spellStart"/>
+      <w:r>
+        <w:t>MortalityDep</w:t>
+      </w:r>
+      <w:proofErr w:type="spellEnd"/>
+    </w:p>
+    <w:p>
+      <w:proofErr w:type="gramStart"/>
+      <w:r>
+        <w:t>type</w:t>
+      </w:r>
+      <w:proofErr w:type="gramEnd"/>
+      <w:r>
+        <w:t xml:space="preserve"> </w:t>
+      </w:r>
+      <w:proofErr w:type="spellStart"/>
+      <w:r>
+        <w:t>derived_layer</w:t>
+      </w:r>
+      <w:proofErr w:type="spellEnd"/>
+    </w:p>
+    <w:p>
+      <w:proofErr w:type="spellStart"/>
+      <w:proofErr w:type="gramStart"/>
+      <w:r>
+        <w:t>timestep</w:t>
+      </w:r>
+      <w:proofErr w:type="spellEnd"/>
+      <w:proofErr w:type="gramEnd"/>
+      <w:r>
+        <w:t xml:space="preserve"> one</w:t>
+      </w:r>
+    </w:p>
+    <w:p>
+      <w:proofErr w:type="gramStart"/>
+      <w:r>
+        <w:t>layers</w:t>
+      </w:r>
+      <w:proofErr w:type="gramEnd"/>
+      <w:r>
+        <w:t xml:space="preserve"> </w:t>
+      </w:r>
+      <w:proofErr w:type="spellStart"/>
+      <w:r>
+        <w:t>B_WGR</w:t>
+      </w:r>
+      <w:proofErr w:type="spellEnd"/>
+      <w:r>
+        <w:t xml:space="preserve"> </w:t>
+      </w:r>
+      <w:proofErr w:type="spellStart"/>
+      <w:r>
+        <w:t>B_ELC</w:t>
+      </w:r>
+      <w:proofErr w:type="spellEnd"/>
+    </w:p>
+    <w:p>
+      <w:proofErr w:type="gramStart"/>
+      <w:r>
+        <w:t>parameters</w:t>
+      </w:r>
+      <w:proofErr w:type="gramEnd"/>
+      <w:r>
+        <w:t xml:space="preserve"> </w:t>
+      </w:r>
+      <w:proofErr w:type="spellStart"/>
+      <w:r>
+        <w:t>ElecTW</w:t>
+      </w:r>
+      <w:proofErr w:type="spellEnd"/>
+      <w:r>
+        <w:t xml:space="preserve"> </w:t>
+      </w:r>
+      <w:proofErr w:type="spellStart"/>
+      <w:r>
+        <w:t>ElecTE</w:t>
+      </w:r>
+      <w:proofErr w:type="spellEnd"/>
+      <w:r>
+        <w:t xml:space="preserve"> # user defined labels that become estimable parameters</w:t>
+      </w:r>
+    </w:p>
+    <w:p>
+      <w:proofErr w:type="gramStart"/>
+      <w:r>
+        <w:t>values</w:t>
+      </w:r>
+      <w:proofErr w:type="gramEnd"/>
+      <w:r>
+        <w:t xml:space="preserve"> 0.75 0.25 </w:t>
+      </w:r>
+    </w:p>
+    <w:p>
+      <w:proofErr w:type="gramStart"/>
+      <w:r>
+        <w:t>formula</w:t>
+      </w:r>
+      <w:proofErr w:type="gramEnd"/>
+      <w:r>
+        <w:t xml:space="preserve"> </w:t>
+      </w:r>
+      <w:proofErr w:type="spellStart"/>
+      <w:r>
+        <w:t>ElectTW</w:t>
+      </w:r>
+      <w:proofErr w:type="spellEnd"/>
+      <w:r>
+        <w:t>*</w:t>
+      </w:r>
+      <w:proofErr w:type="spellStart"/>
+      <w:r>
+        <w:t>B_WGR</w:t>
+      </w:r>
+      <w:proofErr w:type="spellEnd"/>
+      <w:r>
+        <w:t>/(</w:t>
+      </w:r>
+      <w:proofErr w:type="spellStart"/>
+      <w:r>
+        <w:t>B_WGR+B_ELC</w:t>
+      </w:r>
+      <w:proofErr w:type="spellEnd"/>
+      <w:r>
+        <w:t>) # # code resolves string, and hence applies calculation.</w:t>
+      </w:r>
+    </w:p>
+    <w:p/>
+    <w:p>
+      <w:r>
+        <w:t xml:space="preserve">The actual </w:t>
+      </w:r>
+      <w:proofErr w:type="spellStart"/>
+      <w:r>
+        <w:t>electivities</w:t>
+      </w:r>
+      <w:proofErr w:type="spellEnd"/>
+      <w:r>
+        <w:t xml:space="preserve"> of toothfish for grenadier can be estimated as follows.</w:t>
+      </w:r>
+    </w:p>
+    <w:p/>
+    <w:p>
+      <w:r>
+        <w:t xml:space="preserve">@estimate </w:t>
+      </w:r>
+      <w:proofErr w:type="gramStart"/>
+      <w:r>
+        <w:t>layer[</w:t>
+      </w:r>
+      <w:proofErr w:type="spellStart"/>
+      <w:proofErr w:type="gramEnd"/>
+      <w:r>
+        <w:t>MortalityDep</w:t>
+      </w:r>
+      <w:proofErr w:type="spellEnd"/>
+      <w:r>
+        <w:t>].</w:t>
+      </w:r>
+      <w:proofErr w:type="spellStart"/>
+      <w:r>
+        <w:t>ElecTW</w:t>
+      </w:r>
+      <w:proofErr w:type="spellEnd"/>
+    </w:p>
+    <w:p>
+      <w:proofErr w:type="spellStart"/>
+      <w:r>
+        <w:t>lower_bound</w:t>
+      </w:r>
+      <w:proofErr w:type="spellEnd"/>
+      <w:r>
+        <w:t xml:space="preserve"> 0.01</w:t>
+      </w:r>
+    </w:p>
+    <w:p>
+      <w:proofErr w:type="spellStart"/>
+      <w:r>
         <w:lastRenderedPageBreak/>
-        <w:t>Two new layer types need to be created, a used-defined calculated layer termed a derived_layer or derived_meta_layer. It will include the layers to use, calculation, etc. Parameters for the formula can come from other layers, other categories, and / or specifically defined parameters. These parameters can be then estimated in the estimation section as any other parameter. Layer calculations can also be nested in each other.</w:t>
-      </w:r>
-    </w:p>
-    <w:p/>
-    <w:p>
-      <w:r>
-        <w:t>Note that we currently define that derived layers are calculated or determined at the time a calculation is required. We propose to determine the time step when the layer calculation occurs, and then preserve this value until updated.</w:t>
-      </w:r>
-    </w:p>
-    <w:p/>
-    <w:p>
-      <w:r>
-        <w:t xml:space="preserve">For example B0 is defined from the SSB biomass layer saved as a derived layer. SSB is firstly defined. Note that the timestep is now hard coded rather than the model calculating the biomass when needed </w:t>
-      </w:r>
-      <w:r>
-        <w:rPr>
-          <w:highlight w:val="cyan"/>
-        </w:rPr>
-        <w:t>(is it a good idea or not?)</w:t>
-      </w:r>
+        <w:t>upper_bound</w:t>
+      </w:r>
+      <w:proofErr w:type="spellEnd"/>
+      <w:r>
+        <w:t xml:space="preserve"> 0.99</w:t>
+      </w:r>
+    </w:p>
+    <w:p>
+      <w:proofErr w:type="gramStart"/>
+      <w:r>
+        <w:t>prior</w:t>
+      </w:r>
+      <w:proofErr w:type="gramEnd"/>
+      <w:r>
+        <w:t xml:space="preserve"> Uniform</w:t>
+      </w:r>
+    </w:p>
+    <w:p/>
+    <w:p>
+      <w:r>
+        <w:t>Layers, parameters and values are optional, but need to be defined if used in the calculation. If parameters is used, values is also needed, and of the same size as parameters. Layers can be any layer known to the model. Years are optional in which case the layer gets calculated every year including initialisation.</w:t>
+      </w:r>
+    </w:p>
+    <w:p/>
+    <w:p>
+      <w:r>
+        <w:t>The following math functions would need to be implemented, and include parentheses</w:t>
+      </w:r>
+    </w:p>
+    <w:p/>
+    <w:p>
+      <w:r>
+        <w:t xml:space="preserve">+ - * / </w:t>
+      </w:r>
+      <w:proofErr w:type="spellStart"/>
+      <w:r>
+        <w:t>exp</w:t>
+      </w:r>
+      <w:proofErr w:type="spellEnd"/>
+      <w:r>
+        <w:t xml:space="preserve"> </w:t>
+      </w:r>
+      <w:proofErr w:type="gramStart"/>
+      <w:r>
+        <w:t>log(</w:t>
+      </w:r>
+      <w:proofErr w:type="gramEnd"/>
+      <w:r>
+        <w:t xml:space="preserve">e) </w:t>
+      </w:r>
+      <w:proofErr w:type="spellStart"/>
+      <w:r>
+        <w:t>sqrt</w:t>
+      </w:r>
+      <w:proofErr w:type="spellEnd"/>
+      <w:r>
+        <w:t xml:space="preserve"> ^2 </w:t>
+      </w:r>
+      <w:proofErr w:type="spellStart"/>
+      <w:r>
+        <w:t>pow</w:t>
+      </w:r>
+      <w:proofErr w:type="spellEnd"/>
+      <w:r>
+        <w:t>(</w:t>
+      </w:r>
+      <w:proofErr w:type="spellStart"/>
+      <w:r>
+        <w:t>a,b</w:t>
+      </w:r>
+      <w:proofErr w:type="spellEnd"/>
+      <w:r>
+        <w:t xml:space="preserve">) </w:t>
+      </w:r>
+      <w:proofErr w:type="spellStart"/>
+      <w:r>
+        <w:t>cos</w:t>
+      </w:r>
+      <w:proofErr w:type="spellEnd"/>
+      <w:r>
+        <w:t xml:space="preserve"> sin Z</w:t>
+      </w:r>
+    </w:p>
+    <w:p/>
+    <w:p>
+      <w:r>
+        <w:t xml:space="preserve">All would be functions that operate on every cell in a layer independently. Z is the </w:t>
+      </w:r>
+      <w:proofErr w:type="spellStart"/>
+      <w:r>
+        <w:t>zeroFun</w:t>
+      </w:r>
+      <w:proofErr w:type="spellEnd"/>
+      <w:r>
+        <w:t xml:space="preserve"> implemented elsewhere in our code. </w:t>
+      </w:r>
+    </w:p>
+    <w:p/>
+    <w:p>
+      <w:r>
+        <w:t xml:space="preserve">See separate document for some math parsers. </w:t>
+      </w:r>
+    </w:p>
+    <w:p/>
+    <w:p/>
+    <w:p/>
+    <w:p>
+      <w:pPr>
+        <w:pStyle w:val="Heading2"/>
+      </w:pPr>
+      <w:r>
+        <w:t>Mortality as a</w:t>
+      </w:r>
+      <w:r>
+        <w:t>n annual</w:t>
+      </w:r>
+      <w:r>
+        <w:t xml:space="preserve"> rate</w:t>
+      </w:r>
+    </w:p>
+    <w:p/>
+    <w:p>
+      <w:r>
+        <w:t xml:space="preserve">Mortality as a constant rate is currently implemented (section 4.7.3), either as a constant, or as a function of a layer. Mortality as an annual rate should be implemented using the same function of a layer, whereby meta-layers can be used, or calculated layers (expected to change every year). </w:t>
+      </w:r>
+      <w:r>
+        <w:t>If annual, mortality then needs to be calculated every year.</w:t>
+      </w:r>
+    </w:p>
+    <w:p/>
+    <w:p>
+      <w:r>
+        <w:t xml:space="preserve">Mortality as a biomass event also needs to be implemented once the biomass part of the model has been implemented. Once again it is all described in </w:t>
+      </w:r>
+      <w:proofErr w:type="spellStart"/>
+      <w:r>
+        <w:t>SPM</w:t>
+      </w:r>
+      <w:proofErr w:type="spellEnd"/>
       <w:r>
         <w:t>.</w:t>
       </w:r>
     </w:p>
     <w:p/>
-    <w:p>
-      <w:r>
-        <w:t>@layer SSB</w:t>
-      </w:r>
-    </w:p>
-    <w:p>
-      <w:r>
-        <w:t>type biomass</w:t>
-      </w:r>
-    </w:p>
-    <w:p>
-      <w:r>
-        <w:t>timestep one</w:t>
-      </w:r>
-    </w:p>
-    <w:p>
-      <w:r>
-        <w:t>categories mature mature_tag</w:t>
-      </w:r>
-    </w:p>
-    <w:p>
-      <w:r>
-        <w:t>selectivities 1 1</w:t>
-      </w:r>
-    </w:p>
-    <w:p>
-      <w:r>
-        <w:t>age_size_weight TOA_asw</w:t>
-      </w:r>
-    </w:p>
-    <w:p/>
-    <w:p>
-      <w:r>
-        <w:t>The derived layer B0 is simply SSB at initialisation phase, here it is multiplied by a layer which defines your stock limit for example (called SSB_area). If the timestep is hard-coded in both, then there needs to be a check that they do agree.</w:t>
-      </w:r>
-    </w:p>
-    <w:p/>
-    <w:p>
-      <w:r>
-        <w:t>@layer B0_TOA</w:t>
-      </w:r>
-    </w:p>
-    <w:p>
-      <w:r>
-        <w:t>type derived_layer</w:t>
-      </w:r>
-    </w:p>
-    <w:p>
-      <w:r>
-        <w:t>years initialisation-phase3</w:t>
-      </w:r>
-    </w:p>
-    <w:p>
-      <w:r>
-        <w:t>timestep one</w:t>
-      </w:r>
-    </w:p>
-    <w:p>
-      <w:r>
-        <w:t>layers SSB BBS_area</w:t>
-      </w:r>
-    </w:p>
-    <w:p>
-      <w:r>
-        <w:t>formula SSB * SSB_area</w:t>
-      </w:r>
-    </w:p>
-    <w:p/>
-    <w:p/>
-    <w:p>
-      <w:r>
-        <w:t>Density dependent mortality base on diet electivity can also be defined using a derived layer. In the example below the predation of toothfish on grenadier as opposed to eelcod depends on the preference for the two species tempered by their availability in each cell. The layer defined below can then be used as a layer for mortality of grenadier due to predation by toothfish.</w:t>
-      </w:r>
-    </w:p>
-    <w:p/>
-    <w:p>
-      <w:r>
-        <w:t>@layer MortalityDep</w:t>
-      </w:r>
-    </w:p>
-    <w:p>
-      <w:r>
-        <w:t>type derived_layer</w:t>
-      </w:r>
-    </w:p>
-    <w:p>
-      <w:r>
-        <w:t>timestep one</w:t>
-      </w:r>
-    </w:p>
-    <w:p>
-      <w:r>
-        <w:t>layers B_WGR B_ELC</w:t>
-      </w:r>
-    </w:p>
-    <w:p>
-      <w:r>
-        <w:t>parameters ElecTW ElecTE # user defined labels that become estimable parameters</w:t>
-      </w:r>
-    </w:p>
-    <w:p>
-      <w:r>
-        <w:t xml:space="preserve">values 0.75 0.25 </w:t>
-      </w:r>
-    </w:p>
-    <w:p>
-      <w:r>
-        <w:t>formula ElectTW*B_WGR/(B_WGR+B_ELC) # # code resolves string, and hence applies calculation.</w:t>
-      </w:r>
-    </w:p>
-    <w:p/>
-    <w:p>
-      <w:r>
-        <w:t>The actual electivities of toothfish for grenadier can be estimated as follows.</w:t>
-      </w:r>
-    </w:p>
-    <w:p/>
-    <w:p>
-      <w:r>
-        <w:t>@estimate layer[MortalityDep].ElecTW</w:t>
-      </w:r>
-    </w:p>
-    <w:p>
-      <w:r>
-        <w:t>lower_bound 0.01</w:t>
-      </w:r>
-    </w:p>
-    <w:p>
-      <w:r>
-        <w:t>upper_bound 0.99</w:t>
-      </w:r>
-    </w:p>
-    <w:p>
-      <w:r>
-        <w:t>prior Uniform</w:t>
+    <w:p/>
+    <w:p>
+      <w:pPr>
+        <w:pStyle w:val="Heading2"/>
+      </w:pPr>
+      <w:r>
+        <w:t>Updated report arguments to cover multiple years</w:t>
+      </w:r>
+    </w:p>
+    <w:p/>
+    <w:p>
+      <w:r>
+        <w:t xml:space="preserve">For </w:t>
+      </w:r>
+    </w:p>
+    <w:p/>
+    <w:p>
+      <w:proofErr w:type="spellStart"/>
+      <w:r>
+        <w:t>Report_t</w:t>
+      </w:r>
+      <w:r>
+        <w:t>ype</w:t>
+      </w:r>
+      <w:proofErr w:type="spellEnd"/>
+      <w:r>
+        <w:t xml:space="preserve"> = </w:t>
+      </w:r>
+      <w:r>
+        <w:t>partition</w:t>
+      </w:r>
+    </w:p>
+    <w:p>
+      <w:proofErr w:type="spellStart"/>
+      <w:r>
+        <w:t>Report_type</w:t>
+      </w:r>
+      <w:proofErr w:type="spellEnd"/>
+      <w:r>
+        <w:t xml:space="preserve"> = layer</w:t>
+      </w:r>
+    </w:p>
+    <w:p>
+      <w:proofErr w:type="spellStart"/>
+      <w:r>
+        <w:t>Report_</w:t>
+      </w:r>
+      <w:proofErr w:type="gramStart"/>
+      <w:r>
+        <w:t>type</w:t>
+      </w:r>
+      <w:proofErr w:type="spellEnd"/>
+      <w:r>
+        <w:t xml:space="preserve">  =</w:t>
+      </w:r>
+      <w:proofErr w:type="gramEnd"/>
+      <w:r>
+        <w:t xml:space="preserve"> </w:t>
+      </w:r>
+      <w:proofErr w:type="spellStart"/>
+      <w:r>
+        <w:t>layer_derived_view</w:t>
+      </w:r>
+      <w:proofErr w:type="spellEnd"/>
+    </w:p>
+    <w:p/>
+    <w:p>
+      <w:proofErr w:type="gramStart"/>
+      <w:r>
+        <w:t>modify</w:t>
+      </w:r>
+      <w:proofErr w:type="gramEnd"/>
+      <w:r>
+        <w:t xml:space="preserve"> argument</w:t>
+      </w:r>
+      <w:r>
+        <w:t xml:space="preserve"> </w:t>
+      </w:r>
+      <w:r>
+        <w:rPr>
+          <w:b/>
+        </w:rPr>
+        <w:t>year</w:t>
+      </w:r>
+      <w:r>
+        <w:t xml:space="preserve"> to </w:t>
+      </w:r>
+      <w:r>
+        <w:rPr>
+          <w:b/>
+        </w:rPr>
+        <w:t>years</w:t>
+      </w:r>
+      <w:r>
+        <w:t xml:space="preserve"> </w:t>
+      </w:r>
+      <w:r>
+        <w:t xml:space="preserve">so a single report can </w:t>
+      </w:r>
+      <w:r>
+        <w:t xml:space="preserve">be used to return a range </w:t>
+      </w:r>
+      <w:r>
+        <w:t xml:space="preserve">of years or </w:t>
+      </w:r>
+      <w:r>
+        <w:t>all years</w:t>
+      </w:r>
+      <w:r>
+        <w:t xml:space="preserve">, </w:t>
+      </w:r>
+      <w:r>
+        <w:t>rather</w:t>
+      </w:r>
+      <w:r>
+        <w:t xml:space="preserve"> than each report just doing one year at a time</w:t>
+      </w:r>
+    </w:p>
+    <w:p/>
+    <w:p>
+      <w:pPr>
+        <w:pStyle w:val="Heading2"/>
+      </w:pPr>
+      <w:r>
+        <w:t xml:space="preserve">Other </w:t>
+      </w:r>
+      <w:r>
+        <w:t>migration</w:t>
+      </w:r>
+      <w:r>
+        <w:t>s</w:t>
+      </w:r>
+    </w:p>
+    <w:p/>
+    <w:p>
+      <w:r>
+        <w:t>The two other migrations not previously implemented are now described in the manual and need</w:t>
+      </w:r>
+      <w:r>
+        <w:t xml:space="preserve"> to be</w:t>
+      </w:r>
+      <w:r>
+        <w:t xml:space="preserve"> implemented.</w:t>
+      </w:r>
+    </w:p>
+    <w:p/>
+    <w:p/>
+    <w:p>
+      <w:pPr>
+        <w:pStyle w:val="Heading1"/>
+      </w:pPr>
+      <w:r>
+        <w:t xml:space="preserve">To be further developed and defined in the </w:t>
+      </w:r>
+      <w:proofErr w:type="spellStart"/>
+      <w:r>
+        <w:t>SPM</w:t>
+      </w:r>
+      <w:proofErr w:type="spellEnd"/>
+      <w:r>
+        <w:t xml:space="preserve"> manual</w:t>
+      </w:r>
+    </w:p>
+    <w:p/>
+    <w:p>
+      <w:pPr>
+        <w:rPr>
+          <w:i/>
+        </w:rPr>
+      </w:pPr>
+      <w:r>
+        <w:rPr>
+          <w:i/>
+        </w:rPr>
+        <w:t xml:space="preserve">This section outlines thoughts about new and changed functionality. </w:t>
+      </w:r>
+      <w:proofErr w:type="spellStart"/>
+      <w:proofErr w:type="gramStart"/>
+      <w:r>
+        <w:rPr>
+          <w:i/>
+        </w:rPr>
+        <w:t>Its</w:t>
+      </w:r>
+      <w:proofErr w:type="spellEnd"/>
+      <w:proofErr w:type="gramEnd"/>
+      <w:r>
+        <w:rPr>
+          <w:i/>
+        </w:rPr>
+        <w:t xml:space="preserve"> just a holding place for these </w:t>
+      </w:r>
+      <w:r>
+        <w:rPr>
+          <w:i/>
+        </w:rPr>
+        <w:t xml:space="preserve">ideas </w:t>
+      </w:r>
+      <w:r>
+        <w:rPr>
+          <w:i/>
+        </w:rPr>
+        <w:t xml:space="preserve">and </w:t>
+      </w:r>
+      <w:r>
+        <w:rPr>
+          <w:i/>
+        </w:rPr>
+        <w:t>s</w:t>
+      </w:r>
+      <w:r>
+        <w:rPr>
+          <w:i/>
+        </w:rPr>
+        <w:t>hould not be implemented.</w:t>
+      </w:r>
+    </w:p>
+    <w:p/>
+    <w:p>
+      <w:pPr>
+        <w:pStyle w:val="Heading2"/>
+      </w:pPr>
+      <w:r>
+        <w:t>Problems with meta-layers</w:t>
       </w:r>
     </w:p>
     <w:p/>
     <w:p>
       <w:r>
         <w:lastRenderedPageBreak/>
-        <w:t>Layers, parameters and values are optional, but need to be defined if used in the calculation. If parameters is used, values is also needed, and of the same size as parameters. Layers can be any layer known to the model. Years are optional in which case the layer gets calculated every year including initialisation.</w:t>
-      </w:r>
-    </w:p>
-    <w:p/>
-    <w:p>
-      <w:r>
-        <w:t>The following math functions would need to be implemented, and include parentheses</w:t>
-      </w:r>
-    </w:p>
-    <w:p/>
-    <w:p>
-      <w:r>
-        <w:t>+ - * / exp log(e) sqrt ^2 pow(a,b) cos sin Z</w:t>
-      </w:r>
-    </w:p>
-    <w:p/>
-    <w:p>
-      <w:r>
-        <w:t xml:space="preserve">All would be functions that operate on every cell in a layer independently. Z is the zeroFun implemented elsewhere in our code. </w:t>
-      </w:r>
-    </w:p>
-    <w:p/>
-    <w:p>
-      <w:r>
-        <w:t xml:space="preserve">See separate document for some math parsers. </w:t>
-      </w:r>
-    </w:p>
-    <w:p/>
-    <w:p/>
+        <w:t xml:space="preserve">We need to think carefully when we should allow meta-layers and when we shouldn’t. For example meta-layers under biomass events might be misleading if only applied for specific years when it should be all years. </w:t>
+      </w:r>
+    </w:p>
+    <w:p>
+      <w:r>
+        <w:t>Maybe have meta-layers used instead of layers as default, but with specific safeguards or cases where you can’t.</w:t>
+      </w:r>
+    </w:p>
     <w:p/>
     <w:p>
       <w:pPr>
         <w:pStyle w:val="Heading2"/>
       </w:pPr>
       <w:r>
-        <w:t>Mortality as a</w:t>
-      </w:r>
-      <w:r>
-        <w:t>n annual</w:t>
-      </w:r>
-      <w:r>
-        <w:t xml:space="preserve"> rate</w:t>
-      </w:r>
-    </w:p>
-    <w:p/>
-    <w:p>
-      <w:r>
-        <w:t xml:space="preserve">Mortality as a constant rate is currently implemented (section 4.7.3), either as a constant, or as a function of a layer. Mortality as an annual rate should be implemented using the same function of a layer, whereby meta-layers can be used, or calculated layers (expected to change every year). </w:t>
-      </w:r>
-      <w:r>
-        <w:t>If annual, mortality then needs to be calculated every year.</w:t>
-      </w:r>
-    </w:p>
-    <w:p/>
-    <w:p>
-      <w:r>
-        <w:t>Mortality as a biomass event also needs to be implemented once the biomass part of the model has been implemented. Once again it is all described in SPM.</w:t>
-      </w:r>
-    </w:p>
-    <w:p/>
+        <w:t>Entering layer data</w:t>
+      </w:r>
+    </w:p>
+    <w:p/>
+    <w:p>
+      <w:r>
+        <w:t xml:space="preserve">At the moment we require a “data” subcommand for every line of </w:t>
+      </w:r>
+      <w:proofErr w:type="spellStart"/>
+      <w:r>
+        <w:t>SPM</w:t>
+      </w:r>
+      <w:proofErr w:type="spellEnd"/>
+      <w:r>
+        <w:t xml:space="preserve"> to input layer data. Is it worth adopting the form used in </w:t>
+      </w:r>
+      <w:proofErr w:type="spellStart"/>
+      <w:r>
+        <w:t>randomstation</w:t>
+      </w:r>
+      <w:proofErr w:type="spellEnd"/>
+      <w:r>
+        <w:t xml:space="preserve"> and </w:t>
+      </w:r>
+      <w:proofErr w:type="spellStart"/>
+      <w:r>
+        <w:t>cala</w:t>
+      </w:r>
+      <w:proofErr w:type="spellEnd"/>
+      <w:r>
+        <w:t xml:space="preserve"> to have a ‘</w:t>
+      </w:r>
+      <w:proofErr w:type="spellStart"/>
+      <w:r>
+        <w:t>begin_data</w:t>
+      </w:r>
+      <w:proofErr w:type="spellEnd"/>
+      <w:r>
+        <w:t>’ and ‘</w:t>
+      </w:r>
+      <w:proofErr w:type="spellStart"/>
+      <w:r>
+        <w:t>end’data</w:t>
+      </w:r>
+      <w:proofErr w:type="spellEnd"/>
+      <w:r>
+        <w:t>’ style command? Then the subcommand is not required on each new line anymore…?. Note one difference between the programs is that we are inputting a matrix of values by row… and not a table of data with column headings.</w:t>
+      </w:r>
+    </w:p>
     <w:p/>
     <w:p>
       <w:pPr>
         <w:pStyle w:val="Heading2"/>
       </w:pPr>
       <w:r>
-        <w:t>Updated report arguments to cover multiple years</w:t>
-      </w:r>
-    </w:p>
-    <w:p/>
-    <w:p>
-      <w:r>
-        <w:t xml:space="preserve">For </w:t>
-      </w:r>
-    </w:p>
-    <w:p/>
-    <w:p>
-      <w:r>
-        <w:t>Report_t</w:t>
-      </w:r>
-      <w:r>
-        <w:t>ype</w:t>
-      </w:r>
-      <w:r>
-        <w:t xml:space="preserve"> = </w:t>
-      </w:r>
-      <w:r>
-        <w:t>partition</w:t>
-      </w:r>
-    </w:p>
-    <w:p>
-      <w:r>
-        <w:t>Report_type = layer</w:t>
-      </w:r>
-    </w:p>
-    <w:p>
-      <w:r>
-        <w:t>Report_type  = layer_derived_view</w:t>
-      </w:r>
-    </w:p>
-    <w:p/>
-    <w:p>
-      <w:r>
-        <w:t>modify argument</w:t>
-      </w:r>
-      <w:r>
-        <w:t xml:space="preserve"> </w:t>
-      </w:r>
-      <w:r>
-        <w:rPr>
-          <w:b/>
-        </w:rPr>
-        <w:t>year</w:t>
-      </w:r>
-      <w:r>
-        <w:t xml:space="preserve"> to </w:t>
-      </w:r>
-      <w:r>
-        <w:rPr>
-          <w:b/>
-        </w:rPr>
-        <w:t>years</w:t>
-      </w:r>
-      <w:r>
-        <w:t xml:space="preserve"> </w:t>
-      </w:r>
-      <w:r>
-        <w:t xml:space="preserve">so a single report can </w:t>
-      </w:r>
-      <w:r>
-        <w:t xml:space="preserve">be used to return a range </w:t>
-      </w:r>
-      <w:r>
-        <w:t xml:space="preserve">of years or </w:t>
-      </w:r>
-      <w:r>
-        <w:t>all years</w:t>
-      </w:r>
-      <w:r>
-        <w:t xml:space="preserve">, </w:t>
-      </w:r>
-      <w:r>
-        <w:t>rather</w:t>
-      </w:r>
-      <w:r>
-        <w:t xml:space="preserve"> than each report just doing one year at a time</w:t>
-      </w:r>
-    </w:p>
-    <w:p/>
-    <w:p>
-      <w:pPr>
-        <w:pStyle w:val="Heading2"/>
-      </w:pPr>
-      <w:r>
-        <w:t xml:space="preserve">Other </w:t>
-      </w:r>
-      <w:r>
-        <w:t>migration</w:t>
-      </w:r>
-      <w:r>
-        <w:t>s</w:t>
-      </w:r>
-    </w:p>
-    <w:p/>
-    <w:p>
-      <w:r>
-        <w:t>The two other migrations not previously implemented are now described in the manual and need</w:t>
-      </w:r>
-      <w:r>
-        <w:t xml:space="preserve"> to be</w:t>
-      </w:r>
-      <w:r>
-        <w:t xml:space="preserve"> implemented.</w:t>
-      </w:r>
-    </w:p>
-    <w:p/>
-    <w:p/>
-    <w:p>
-      <w:pPr>
-        <w:pStyle w:val="Heading1"/>
-      </w:pPr>
-      <w:r>
-        <w:t>To be further developed and defined in the SPM manual</w:t>
-      </w:r>
-    </w:p>
-    <w:p/>
-    <w:p>
-      <w:pPr>
-        <w:rPr>
-          <w:i/>
-        </w:rPr>
-      </w:pPr>
-      <w:r>
-        <w:rPr>
-          <w:i/>
-        </w:rPr>
-        <w:t xml:space="preserve">This section outlines thoughts about new and changed functionality. Its just a holding place for these </w:t>
-      </w:r>
-      <w:r>
-        <w:rPr>
-          <w:i/>
-        </w:rPr>
-        <w:t xml:space="preserve">ideas </w:t>
-      </w:r>
-      <w:r>
-        <w:rPr>
-          <w:i/>
-        </w:rPr>
-        <w:t xml:space="preserve">and </w:t>
-      </w:r>
-      <w:r>
-        <w:rPr>
-          <w:i/>
-        </w:rPr>
-        <w:t>s</w:t>
-      </w:r>
-      <w:r>
-        <w:rPr>
-          <w:i/>
-        </w:rPr>
-        <w:t>hould not be implemented.</w:t>
-      </w:r>
-    </w:p>
-    <w:p/>
-    <w:p>
-      <w:pPr>
-        <w:pStyle w:val="Heading2"/>
-      </w:pPr>
-      <w:r>
-        <w:t>Problems with meta-layers</w:t>
-      </w:r>
-    </w:p>
-    <w:p/>
-    <w:p>
-      <w:r>
-        <w:t xml:space="preserve">We need to think carefully when we should allow meta-layers and when we shouldn’t. For example meta-layers under biomass events might be misleading if only applied for specific years when it should be all years. </w:t>
-      </w:r>
-    </w:p>
-    <w:p>
-      <w:r>
-        <w:lastRenderedPageBreak/>
-        <w:t>Maybe have meta-layers used instead of layers as default, but with specific safeguards or cases where you can’t.</w:t>
-      </w:r>
-    </w:p>
-    <w:p/>
-    <w:p>
-      <w:pPr>
-        <w:pStyle w:val="Heading2"/>
-      </w:pPr>
-      <w:r>
-        <w:t>Entering layer data</w:t>
-      </w:r>
-    </w:p>
-    <w:p/>
-    <w:p>
-      <w:r>
-        <w:t>At the moment we require a “data” subcommand for every line of SPM to input layer data. Is it worth adopting the form used in randomstation and cala to have a ‘begin_data’ and ‘end’data’ style command? Then the subcommand is not required on each new line anymore…?. Note one difference between the programs is that we are inputting a matrix of values by row… and not a table of data with column headings.</w:t>
-      </w:r>
-    </w:p>
-    <w:p/>
-    <w:p>
-      <w:pPr>
-        <w:pStyle w:val="Heading2"/>
-      </w:pPr>
-      <w:r>
         <w:t>Layers</w:t>
       </w:r>
     </w:p>
@@ -2612,7 +4539,63 @@
         <w:rPr>
           <w:highlight w:val="yellow"/>
         </w:rPr>
-        <w:t>At the moment if the data supplied in a config file has too many data entries, is not the correct size (number of rows and columns), SPM fails, the DOS window closes and a Windows error pops up. When layers get loaded, there is a need to check that they are the correct shape (i.e. same size as the base layer) and give an appropriate error message and exit from SPM.</w:t>
+        <w:t xml:space="preserve">At the moment if the data supplied in a </w:t>
+      </w:r>
+      <w:proofErr w:type="spellStart"/>
+      <w:r>
+        <w:rPr>
+          <w:highlight w:val="yellow"/>
+        </w:rPr>
+        <w:t>config</w:t>
+      </w:r>
+      <w:proofErr w:type="spellEnd"/>
+      <w:r>
+        <w:rPr>
+          <w:highlight w:val="yellow"/>
+        </w:rPr>
+        <w:t xml:space="preserve"> file has too many data entries, </w:t>
+      </w:r>
+      <w:proofErr w:type="gramStart"/>
+      <w:r>
+        <w:rPr>
+          <w:highlight w:val="yellow"/>
+        </w:rPr>
+        <w:t>is</w:t>
+      </w:r>
+      <w:proofErr w:type="gramEnd"/>
+      <w:r>
+        <w:rPr>
+          <w:highlight w:val="yellow"/>
+        </w:rPr>
+        <w:t xml:space="preserve"> not the correct size (number of rows and columns), </w:t>
+      </w:r>
+      <w:proofErr w:type="spellStart"/>
+      <w:r>
+        <w:rPr>
+          <w:highlight w:val="yellow"/>
+        </w:rPr>
+        <w:t>SPM</w:t>
+      </w:r>
+      <w:proofErr w:type="spellEnd"/>
+      <w:r>
+        <w:rPr>
+          <w:highlight w:val="yellow"/>
+        </w:rPr>
+        <w:t xml:space="preserve"> fails, the DOS window closes and a Windows error pops up. When layers get loaded, there is a need to check that they are the correct shape (i.e. same size as the base layer) and give an appropriate error message and exit from </w:t>
+      </w:r>
+      <w:proofErr w:type="spellStart"/>
+      <w:r>
+        <w:rPr>
+          <w:highlight w:val="yellow"/>
+        </w:rPr>
+        <w:t>SPM</w:t>
+      </w:r>
+      <w:proofErr w:type="spellEnd"/>
+      <w:r>
+        <w:rPr>
+          <w:highlight w:val="yellow"/>
+        </w:rPr>
+        <w:t>.</w:t>
       </w:r>
     </w:p>
     <w:p/>
@@ -2668,49 +4651,175 @@
     <w:p/>
     <w:p>
       <w:r>
-        <w:t>@observation Tag_match</w:t>
-      </w:r>
-    </w:p>
-    <w:p>
-      <w:r>
-        <w:t>type event_match</w:t>
-      </w:r>
-    </w:p>
-    <w:p>
-      <w:r>
-        <w:t>categories immature_tag mature_tag spawning_tag</w:t>
-      </w:r>
-    </w:p>
-    <w:p>
-      <w:r>
-        <w:t xml:space="preserve"># year_release year_recapture cell_release cell_recapture age_recapture selectivity_recapture </w:t>
-      </w:r>
+        <w:t xml:space="preserve">@observation </w:t>
+      </w:r>
+      <w:proofErr w:type="spellStart"/>
+      <w:r>
+        <w:t>Tag_match</w:t>
+      </w:r>
+      <w:proofErr w:type="spellEnd"/>
+    </w:p>
+    <w:p>
+      <w:proofErr w:type="gramStart"/>
+      <w:r>
+        <w:t>type</w:t>
+      </w:r>
+      <w:proofErr w:type="gramEnd"/>
+      <w:r>
+        <w:t xml:space="preserve"> </w:t>
+      </w:r>
+      <w:proofErr w:type="spellStart"/>
+      <w:r>
+        <w:t>event_match</w:t>
+      </w:r>
+      <w:proofErr w:type="spellEnd"/>
+    </w:p>
+    <w:p>
+      <w:proofErr w:type="gramStart"/>
+      <w:r>
+        <w:t>categories</w:t>
+      </w:r>
+      <w:proofErr w:type="gramEnd"/>
+      <w:r>
+        <w:t xml:space="preserve"> </w:t>
+      </w:r>
+      <w:proofErr w:type="spellStart"/>
+      <w:r>
+        <w:t>immature_tag</w:t>
+      </w:r>
+      <w:proofErr w:type="spellEnd"/>
+      <w:r>
+        <w:t xml:space="preserve"> </w:t>
+      </w:r>
+      <w:proofErr w:type="spellStart"/>
+      <w:r>
+        <w:t>mature_tag</w:t>
+      </w:r>
+      <w:proofErr w:type="spellEnd"/>
+      <w:r>
+        <w:t xml:space="preserve"> </w:t>
+      </w:r>
+      <w:proofErr w:type="spellStart"/>
+      <w:r>
+        <w:t>spawning_tag</w:t>
+      </w:r>
+      <w:proofErr w:type="spellEnd"/>
+    </w:p>
+    <w:p>
+      <w:r>
+        <w:t xml:space="preserve"># </w:t>
+      </w:r>
+      <w:proofErr w:type="spellStart"/>
+      <w:r>
+        <w:t>year_release</w:t>
+      </w:r>
+      <w:proofErr w:type="spellEnd"/>
+      <w:r>
+        <w:t xml:space="preserve"> </w:t>
+      </w:r>
+      <w:proofErr w:type="spellStart"/>
+      <w:r>
+        <w:t>year_recapture</w:t>
+      </w:r>
+      <w:proofErr w:type="spellEnd"/>
+      <w:r>
+        <w:t xml:space="preserve"> </w:t>
+      </w:r>
+      <w:proofErr w:type="spellStart"/>
+      <w:r>
+        <w:t>cell_release</w:t>
+      </w:r>
+      <w:proofErr w:type="spellEnd"/>
+      <w:r>
+        <w:t xml:space="preserve"> </w:t>
+      </w:r>
+      <w:proofErr w:type="spellStart"/>
+      <w:r>
+        <w:t>cell_recapture</w:t>
+      </w:r>
+      <w:proofErr w:type="spellEnd"/>
+      <w:r>
+        <w:t xml:space="preserve"> </w:t>
+      </w:r>
+      <w:proofErr w:type="spellStart"/>
+      <w:r>
+        <w:t>age_recapture</w:t>
+      </w:r>
+      <w:proofErr w:type="spellEnd"/>
+      <w:r>
+        <w:t xml:space="preserve"> </w:t>
+      </w:r>
+      <w:proofErr w:type="spellStart"/>
       <w:r>
         <w:t>selectivity_recapture</w:t>
       </w:r>
-      <w:r>
-        <w:t xml:space="preserve"> </w:t>
-      </w:r>
+      <w:proofErr w:type="spellEnd"/>
+      <w:r>
+        <w:t xml:space="preserve"> </w:t>
+      </w:r>
+      <w:proofErr w:type="spellStart"/>
       <w:r>
         <w:t>selectivity_recapture</w:t>
       </w:r>
-      <w:r>
-        <w:t xml:space="preserve"> </w:t>
-      </w:r>
-    </w:p>
-    <w:p>
-      <w:r>
-        <w:t xml:space="preserve">data 2004 2009 r3-c4 r3-c4 12 FishingSel </w:t>
-      </w:r>
+      <w:proofErr w:type="spellEnd"/>
+      <w:r>
+        <w:t xml:space="preserve"> </w:t>
+      </w:r>
+      <w:proofErr w:type="spellStart"/>
+      <w:r>
+        <w:t>selectivity_recapture</w:t>
+      </w:r>
+      <w:proofErr w:type="spellEnd"/>
+      <w:r>
+        <w:t xml:space="preserve"> </w:t>
+      </w:r>
+    </w:p>
+    <w:p>
+      <w:proofErr w:type="gramStart"/>
+      <w:r>
+        <w:t>data</w:t>
+      </w:r>
+      <w:proofErr w:type="gramEnd"/>
+      <w:r>
+        <w:t xml:space="preserve"> 2004 2009 </w:t>
+      </w:r>
+      <w:proofErr w:type="spellStart"/>
+      <w:r>
+        <w:t>r3-c4</w:t>
+      </w:r>
+      <w:proofErr w:type="spellEnd"/>
+      <w:r>
+        <w:t xml:space="preserve"> </w:t>
+      </w:r>
+      <w:proofErr w:type="spellStart"/>
+      <w:r>
+        <w:t>r3-c4</w:t>
+      </w:r>
+      <w:proofErr w:type="spellEnd"/>
+      <w:r>
+        <w:t xml:space="preserve"> 12 </w:t>
+      </w:r>
+      <w:proofErr w:type="spellStart"/>
       <w:r>
         <w:t>FishingSel</w:t>
       </w:r>
-      <w:r>
-        <w:t xml:space="preserve"> </w:t>
-      </w:r>
+      <w:proofErr w:type="spellEnd"/>
+      <w:r>
+        <w:t xml:space="preserve"> </w:t>
+      </w:r>
+      <w:proofErr w:type="spellStart"/>
       <w:r>
         <w:t>FishingSel</w:t>
       </w:r>
+      <w:proofErr w:type="spellEnd"/>
+      <w:r>
+        <w:t xml:space="preserve"> </w:t>
+      </w:r>
+      <w:proofErr w:type="spellStart"/>
+      <w:r>
+        <w:t>FishingSel</w:t>
+      </w:r>
+      <w:proofErr w:type="spellEnd"/>
     </w:p>
     <w:p>
       <w:r>
@@ -2732,7 +4841,15 @@
         </w:numPr>
       </w:pPr>
       <w:r>
-        <w:t xml:space="preserve">At year_release, </w:t>
+        <w:t xml:space="preserve">At </w:t>
+      </w:r>
+      <w:proofErr w:type="spellStart"/>
+      <w:r>
+        <w:t>year_release</w:t>
+      </w:r>
+      <w:proofErr w:type="spellEnd"/>
+      <w:r>
+        <w:t xml:space="preserve">, </w:t>
       </w:r>
     </w:p>
     <w:p>
@@ -2756,7 +4873,15 @@
         </w:numPr>
       </w:pPr>
       <w:r>
-        <w:t>Create one layer per category with in cell_release the value of the proportion of that fish in that category</w:t>
+        <w:t xml:space="preserve">Create one layer per category with in </w:t>
+      </w:r>
+      <w:proofErr w:type="spellStart"/>
+      <w:r>
+        <w:t>cell_release</w:t>
+      </w:r>
+      <w:proofErr w:type="spellEnd"/>
+      <w:r>
+        <w:t xml:space="preserve"> the value of the proportion of that fish in that category</w:t>
       </w:r>
     </w:p>
     <w:p>
@@ -2768,7 +4893,31 @@
         </w:numPr>
       </w:pPr>
       <w:r>
-        <w:t>Age of that fish is age_recapture + year_recapture - year_release.</w:t>
+        <w:t xml:space="preserve">Age of that fish is </w:t>
+      </w:r>
+      <w:proofErr w:type="spellStart"/>
+      <w:r>
+        <w:t>age_recapture</w:t>
+      </w:r>
+      <w:proofErr w:type="spellEnd"/>
+      <w:r>
+        <w:t xml:space="preserve"> + </w:t>
+      </w:r>
+      <w:proofErr w:type="spellStart"/>
+      <w:r>
+        <w:t>year_recapture</w:t>
+      </w:r>
+      <w:proofErr w:type="spellEnd"/>
+      <w:r>
+        <w:t xml:space="preserve"> - </w:t>
+      </w:r>
+      <w:proofErr w:type="spellStart"/>
+      <w:r>
+        <w:t>year_release</w:t>
+      </w:r>
+      <w:proofErr w:type="spellEnd"/>
+      <w:r>
+        <w:t>.</w:t>
       </w:r>
     </w:p>
     <w:p>
@@ -2780,7 +4929,23 @@
         </w:numPr>
       </w:pPr>
       <w:r>
-        <w:t xml:space="preserve">Between year_release +1 and year_recapture: </w:t>
+        <w:t xml:space="preserve">Between </w:t>
+      </w:r>
+      <w:proofErr w:type="spellStart"/>
+      <w:r>
+        <w:t>year_release</w:t>
+      </w:r>
+      <w:proofErr w:type="spellEnd"/>
+      <w:r>
+        <w:t xml:space="preserve"> +1 and </w:t>
+      </w:r>
+      <w:proofErr w:type="spellStart"/>
+      <w:r>
+        <w:t>year_recapture</w:t>
+      </w:r>
+      <w:proofErr w:type="spellEnd"/>
+      <w:r>
+        <w:t xml:space="preserve">: </w:t>
       </w:r>
     </w:p>
     <w:p>
@@ -2840,7 +5005,16 @@
         </w:numPr>
       </w:pPr>
       <w:r>
-        <w:t>For each layer, calculate the probability of being in the recapture_cell as the value in that cell divided by the sum of the value in all the cells. Add each value to the total likelihood</w:t>
+        <w:lastRenderedPageBreak/>
+        <w:t xml:space="preserve">For each layer, calculate the probability of being in the </w:t>
+      </w:r>
+      <w:proofErr w:type="spellStart"/>
+      <w:r>
+        <w:t>recapture_cell</w:t>
+      </w:r>
+      <w:proofErr w:type="spellEnd"/>
+      <w:r>
+        <w:t xml:space="preserve"> as the value in that cell divided by the sum of the value in all the cells. Add each value to the total likelihood</w:t>
       </w:r>
     </w:p>
     <w:p>

</xml_diff>

<commit_message>
CHG: Revised development document (minor) CHG: rebuilt the SPM manual CHG: re-generated the example outputs for 1x1 and simple_spatial
</commit_message>
<xml_diff>
--- a/doc/Development/SPM changes 2012 SM.docx
+++ b/doc/Development/SPM changes 2012 SM.docx
@@ -494,8 +494,6 @@
       <w:r>
         <w:t xml:space="preserve"> minimiser</w:t>
       </w:r>
-      <w:bookmarkStart w:id="0" w:name="_GoBack"/>
-      <w:bookmarkEnd w:id="0"/>
     </w:p>
     <w:p/>
     <w:p>
@@ -882,6 +880,43 @@
       <w:proofErr w:type="spellEnd"/>
     </w:p>
     <w:p/>
+    <w:p>
+      <w:pPr>
+        <w:pStyle w:val="Heading2"/>
+      </w:pPr>
+      <w:r>
+        <w:t>Speed and CPU usage</w:t>
+      </w:r>
+    </w:p>
+    <w:p/>
+    <w:p>
+      <w:r>
+        <w:t xml:space="preserve">Running </w:t>
+      </w:r>
+      <w:proofErr w:type="spellStart"/>
+      <w:r>
+        <w:t>spm</w:t>
+      </w:r>
+      <w:proofErr w:type="spellEnd"/>
+      <w:r>
+        <w:t xml:space="preserve"> on the simple spatial example (in examples/</w:t>
+      </w:r>
+      <w:proofErr w:type="spellStart"/>
+      <w:r>
+        <w:t>simple_spatial</w:t>
+      </w:r>
+      <w:proofErr w:type="spellEnd"/>
+      <w:r>
+        <w:t xml:space="preserve">/) suggests that the maximum CPU usage sits at about 13%... I would have thought it should be 50% on a dual core? </w:t>
+      </w:r>
+      <w:r>
+        <w:t xml:space="preserve">There are no other competing processes, </w:t>
+      </w:r>
+    </w:p>
+    <w:p>
+      <w:bookmarkStart w:id="0" w:name="_GoBack"/>
+      <w:bookmarkEnd w:id="0"/>
+    </w:p>
     <w:p/>
     <w:p>
       <w:pPr>
@@ -1125,6 +1160,7 @@
         </w:numPr>
       </w:pPr>
       <w:r>
+        <w:lastRenderedPageBreak/>
         <w:t>Lognormal likelihood can only take positive layer values</w:t>
       </w:r>
     </w:p>
@@ -1155,548 +1191,548 @@
     <w:p/>
     <w:p>
       <w:r>
+        <w:t>Note that layers were not allowed to have a zero value. That has been changed to be allowed, but would provide issues if used for lognormal likelihoods.</w:t>
+      </w:r>
+    </w:p>
+    <w:p/>
+    <w:p>
+      <w:pPr>
+        <w:rPr>
+          <w:i/>
+        </w:rPr>
+      </w:pPr>
+      <w:r>
+        <w:rPr>
+          <w:i/>
+        </w:rPr>
+        <w:t>This has been i</w:t>
+      </w:r>
+      <w:r>
+        <w:rPr>
+          <w:i/>
+        </w:rPr>
+        <w:t>mplemented: Needs some</w:t>
+      </w:r>
+      <w:r>
+        <w:rPr>
+          <w:i/>
+        </w:rPr>
+        <w:t xml:space="preserve"> additional</w:t>
+      </w:r>
+      <w:r>
+        <w:rPr>
+          <w:i/>
+        </w:rPr>
+        <w:t xml:space="preserve"> checks and a bit of code modification</w:t>
+      </w:r>
+      <w:r>
+        <w:rPr>
+          <w:i/>
+        </w:rPr>
+        <w:t>. See validation funct</w:t>
+      </w:r>
+      <w:r>
+        <w:rPr>
+          <w:i/>
+        </w:rPr>
+        <w:t xml:space="preserve">ions in the observation classes for </w:t>
+      </w:r>
+      <w:proofErr w:type="spellStart"/>
+      <w:r>
+        <w:rPr>
+          <w:i/>
+        </w:rPr>
+        <w:t>TODOs</w:t>
+      </w:r>
+      <w:proofErr w:type="spellEnd"/>
+      <w:r>
+        <w:rPr>
+          <w:i/>
+        </w:rPr>
+        <w:t>.</w:t>
+      </w:r>
+    </w:p>
+    <w:p/>
+    <w:p>
+      <w:pPr>
+        <w:pStyle w:val="Heading2"/>
+      </w:pPr>
+      <w:r>
+        <w:t>BIOMASS</w:t>
+      </w:r>
+    </w:p>
+    <w:p/>
+    <w:p>
+      <w:r>
+        <w:t xml:space="preserve">The relevant </w:t>
+      </w:r>
+      <w:r>
+        <w:t>formulas are</w:t>
+      </w:r>
+      <w:r>
+        <w:t xml:space="preserve"> described in the </w:t>
+      </w:r>
+      <w:proofErr w:type="spellStart"/>
+      <w:r>
+        <w:t>SPM</w:t>
+      </w:r>
+      <w:proofErr w:type="spellEnd"/>
+      <w:r>
+        <w:t xml:space="preserve"> manual, sections 4.10 and 4.11. This requires a size at age function, and a size-weight function. </w:t>
+      </w:r>
+      <w:r>
+        <w:t xml:space="preserve">Both these functions </w:t>
+      </w:r>
+      <w:r>
+        <w:t>should</w:t>
+      </w:r>
+      <w:r>
+        <w:t xml:space="preserve"> be combined in a single </w:t>
+      </w:r>
+      <w:proofErr w:type="spellStart"/>
+      <w:r>
+        <w:t>age_size_weight</w:t>
+      </w:r>
+      <w:proofErr w:type="spellEnd"/>
+      <w:r>
+        <w:t xml:space="preserve"> function, and </w:t>
+      </w:r>
+      <w:proofErr w:type="spellStart"/>
+      <w:r>
+        <w:t>SPM</w:t>
+      </w:r>
+      <w:proofErr w:type="spellEnd"/>
+      <w:r>
+        <w:t xml:space="preserve"> </w:t>
+      </w:r>
+      <w:r>
+        <w:t>internal</w:t>
+      </w:r>
+      <w:r>
+        <w:t xml:space="preserve"> functions</w:t>
+      </w:r>
+      <w:r>
+        <w:t xml:space="preserve"> will </w:t>
+      </w:r>
+      <w:r>
+        <w:t xml:space="preserve">need to be created to </w:t>
+      </w:r>
+      <w:r>
+        <w:t>be get</w:t>
+      </w:r>
+      <w:r>
+        <w:t xml:space="preserve"> </w:t>
+      </w:r>
+      <w:r>
+        <w:t xml:space="preserve">length </w:t>
+      </w:r>
+      <w:r>
+        <w:t>and/or</w:t>
+      </w:r>
+      <w:r>
+        <w:t xml:space="preserve"> get</w:t>
+      </w:r>
+      <w:r>
+        <w:t xml:space="preserve"> </w:t>
+      </w:r>
+      <w:r>
+        <w:t>biomass</w:t>
+      </w:r>
+      <w:r>
+        <w:t xml:space="preserve"> (weight)</w:t>
+      </w:r>
+      <w:r>
+        <w:t xml:space="preserve">. </w:t>
+      </w:r>
+      <w:r>
+        <w:t xml:space="preserve"> </w:t>
+      </w:r>
+    </w:p>
+    <w:p/>
+    <w:p>
+      <w:r>
+        <w:t xml:space="preserve">Hence we need to delete </w:t>
+      </w:r>
+      <w:proofErr w:type="spellStart"/>
+      <w:r>
+        <w:t>AgeSize</w:t>
+      </w:r>
+      <w:proofErr w:type="spellEnd"/>
+      <w:r>
+        <w:t xml:space="preserve"> and </w:t>
+      </w:r>
+      <w:proofErr w:type="spellStart"/>
+      <w:r>
+        <w:t>SizeWeight</w:t>
+      </w:r>
+      <w:proofErr w:type="spellEnd"/>
+      <w:r>
+        <w:t xml:space="preserve"> classes and create an </w:t>
+      </w:r>
+      <w:proofErr w:type="spellStart"/>
+      <w:r>
+        <w:t>AgeSizeWeight</w:t>
+      </w:r>
+      <w:proofErr w:type="spellEnd"/>
+      <w:r>
+        <w:t xml:space="preserve"> class instead</w:t>
+      </w:r>
+    </w:p>
+    <w:p/>
+    <w:p>
+      <w:r>
+        <w:t>When applied in a model, the user will define, for each category, what age-s</w:t>
+      </w:r>
+      <w:r>
+        <w:t xml:space="preserve">ize-weight relationship to use, using </w:t>
+      </w:r>
+      <w:proofErr w:type="gramStart"/>
+      <w:r>
+        <w:t>a</w:t>
+      </w:r>
+      <w:proofErr w:type="gramEnd"/>
+      <w:r>
+        <w:t xml:space="preserve"> </w:t>
+      </w:r>
+      <w:proofErr w:type="spellStart"/>
+      <w:r>
+        <w:t>age_size_weight</w:t>
+      </w:r>
+      <w:proofErr w:type="spellEnd"/>
+      <w:r>
+        <w:t xml:space="preserve"> command block.</w:t>
+      </w:r>
+    </w:p>
+    <w:p/>
+    <w:p>
+      <w:r>
+        <w:t xml:space="preserve">We need not enforce an </w:t>
+      </w:r>
+      <w:proofErr w:type="spellStart"/>
+      <w:r>
+        <w:t>age_siz_weight</w:t>
+      </w:r>
+      <w:proofErr w:type="spellEnd"/>
+      <w:r>
+        <w:t xml:space="preserve"> relationship for each category in the mode, but we will need to check that this exists for any category where we derive a size or biomass.</w:t>
+      </w:r>
+    </w:p>
+    <w:p/>
+    <w:p>
+      <w:r>
+        <w:t>Biomass and biomass density layers need to be implemented using these functions (section 4.4).</w:t>
+      </w:r>
+      <w:r>
+        <w:t xml:space="preserve"> B</w:t>
+      </w:r>
+      <w:r>
+        <w:t xml:space="preserve">iomass derived </w:t>
+      </w:r>
+      <w:r>
+        <w:t>quantiles</w:t>
+      </w:r>
+      <w:r>
+        <w:t xml:space="preserve"> also need</w:t>
+      </w:r>
+      <w:r>
+        <w:t xml:space="preserve"> </w:t>
+      </w:r>
+      <w:r>
+        <w:t xml:space="preserve">to be applied; </w:t>
+      </w:r>
+      <w:r>
+        <w:t>these are a single value that is the sum of a biomass layer.</w:t>
+      </w:r>
+    </w:p>
+    <w:p/>
+    <w:p>
+      <w:r>
+        <w:t>@</w:t>
+      </w:r>
+      <w:proofErr w:type="spellStart"/>
+      <w:r>
+        <w:t>age_size</w:t>
+      </w:r>
+      <w:r>
+        <w:t>_weight</w:t>
+      </w:r>
+      <w:proofErr w:type="spellEnd"/>
+      <w:r>
+        <w:t xml:space="preserve"> </w:t>
+      </w:r>
+      <w:r>
+        <w:t>TOA</w:t>
+      </w:r>
+    </w:p>
+    <w:p>
+      <w:proofErr w:type="gramStart"/>
+      <w:r>
+        <w:t>type</w:t>
+      </w:r>
+      <w:proofErr w:type="gramEnd"/>
+      <w:r>
+        <w:t xml:space="preserve"> </w:t>
+      </w:r>
+      <w:proofErr w:type="spellStart"/>
+      <w:r>
+        <w:t>von_bertalanffy</w:t>
+      </w:r>
+      <w:proofErr w:type="spellEnd"/>
+    </w:p>
+    <w:p>
+      <w:proofErr w:type="spellStart"/>
+      <w:r>
+        <w:t>age_size_</w:t>
+      </w:r>
+      <w:r>
+        <w:t>distribution</w:t>
+      </w:r>
+      <w:proofErr w:type="spellEnd"/>
+      <w:r>
+        <w:t xml:space="preserve"> </w:t>
+      </w:r>
+      <w:proofErr w:type="spellStart"/>
+      <w:r>
+        <w:t>normal</w:t>
+      </w:r>
+      <w:r>
+        <w:t>_by_length</w:t>
+      </w:r>
+      <w:proofErr w:type="spellEnd"/>
+      <w:r>
+        <w:t xml:space="preserve"> </w:t>
+      </w:r>
+    </w:p>
+    <w:p>
+      <w:proofErr w:type="gramStart"/>
+      <w:r>
+        <w:t>k</w:t>
+      </w:r>
+      <w:proofErr w:type="gramEnd"/>
+      <w:r>
+        <w:t xml:space="preserve">      </w:t>
+      </w:r>
+      <w:r>
+        <w:t xml:space="preserve">     </w:t>
+      </w:r>
+      <w:r>
+        <w:t>0.093</w:t>
+      </w:r>
+      <w:r>
+        <w:t xml:space="preserve"> </w:t>
+      </w:r>
+    </w:p>
+    <w:p>
+      <w:proofErr w:type="spellStart"/>
+      <w:r>
+        <w:t>t0</w:t>
+      </w:r>
+      <w:proofErr w:type="spellEnd"/>
+      <w:r>
+        <w:t xml:space="preserve">   </w:t>
+      </w:r>
+      <w:r>
+        <w:t xml:space="preserve">      </w:t>
+      </w:r>
+      <w:r>
+        <w:t>-0.256</w:t>
+      </w:r>
+      <w:r>
+        <w:t xml:space="preserve"> </w:t>
+      </w:r>
+    </w:p>
+    <w:p>
+      <w:proofErr w:type="spellStart"/>
+      <w:r>
+        <w:t>Linf</w:t>
+      </w:r>
+      <w:proofErr w:type="spellEnd"/>
+      <w:r>
+        <w:t xml:space="preserve"> </w:t>
+      </w:r>
+      <w:r>
+        <w:t xml:space="preserve">   </w:t>
+      </w:r>
+      <w:r>
+        <w:t>169.07</w:t>
+      </w:r>
+    </w:p>
+    <w:p>
+      <w:proofErr w:type="spellStart"/>
+      <w:proofErr w:type="gramStart"/>
+      <w:r>
+        <w:t>C</w:t>
+      </w:r>
+      <w:r>
+        <w:t>v</w:t>
+      </w:r>
+      <w:proofErr w:type="spellEnd"/>
+      <w:proofErr w:type="gramEnd"/>
+      <w:r>
+        <w:t xml:space="preserve"> </w:t>
+      </w:r>
+      <w:r>
+        <w:t xml:space="preserve">         0.10</w:t>
+      </w:r>
+    </w:p>
+    <w:p>
+      <w:proofErr w:type="gramStart"/>
+      <w:r>
+        <w:t xml:space="preserve">a </w:t>
+      </w:r>
+      <w:r>
+        <w:t xml:space="preserve"> </w:t>
+      </w:r>
+      <w:proofErr w:type="spellStart"/>
+      <w:r>
+        <w:t>1.387e</w:t>
+      </w:r>
+      <w:proofErr w:type="spellEnd"/>
+      <w:proofErr w:type="gramEnd"/>
+      <w:r>
+        <w:t>-008</w:t>
+      </w:r>
+    </w:p>
+    <w:p>
+      <w:proofErr w:type="gramStart"/>
+      <w:r>
+        <w:t>b</w:t>
+      </w:r>
+      <w:proofErr w:type="gramEnd"/>
+      <w:r>
+        <w:t xml:space="preserve"> </w:t>
+      </w:r>
+      <w:r>
+        <w:t xml:space="preserve">          </w:t>
+      </w:r>
+      <w:r>
+        <w:t>2.965</w:t>
+      </w:r>
+    </w:p>
+    <w:p/>
+    <w:p>
+      <w:r>
+        <w:t xml:space="preserve">In the report section, additions need to be made compared with the </w:t>
+      </w:r>
+      <w:r>
+        <w:t xml:space="preserve">manual. The output will be for every age </w:t>
+      </w:r>
+      <w:proofErr w:type="gramStart"/>
+      <w:r>
+        <w:t xml:space="preserve">from  </w:t>
+      </w:r>
+      <w:proofErr w:type="spellStart"/>
+      <w:r>
+        <w:t>age</w:t>
+      </w:r>
+      <w:proofErr w:type="gramEnd"/>
+      <w:r>
+        <w:t>_min</w:t>
+      </w:r>
+      <w:proofErr w:type="spellEnd"/>
+      <w:r>
+        <w:t xml:space="preserve"> to </w:t>
+      </w:r>
+      <w:proofErr w:type="spellStart"/>
+      <w:r>
+        <w:t>age_max</w:t>
+      </w:r>
+      <w:proofErr w:type="spellEnd"/>
+      <w:r>
+        <w:t xml:space="preserve"> have age, mean weight, mean size, and user-defined quantiles of sizes. Also optionally, the user can define specific lengths at which the corresponding weight will be returned. </w:t>
+      </w:r>
+    </w:p>
+    <w:p/>
+    <w:p>
+      <w:proofErr w:type="gramStart"/>
+      <w:r>
+        <w:t>@report[</w:t>
+      </w:r>
+      <w:proofErr w:type="gramEnd"/>
+      <w:r>
+        <w:t>label].type=</w:t>
+      </w:r>
+      <w:proofErr w:type="spellStart"/>
+      <w:r>
+        <w:t>age_size_weight</w:t>
+      </w:r>
+      <w:proofErr w:type="spellEnd"/>
+    </w:p>
+    <w:p>
+      <w:proofErr w:type="spellStart"/>
+      <w:proofErr w:type="gramStart"/>
+      <w:r>
+        <w:t>age_size_weight</w:t>
+      </w:r>
+      <w:proofErr w:type="spellEnd"/>
+      <w:proofErr w:type="gramEnd"/>
+      <w:r>
+        <w:t xml:space="preserve"> defines the label of the </w:t>
+      </w:r>
+      <w:proofErr w:type="spellStart"/>
+      <w:r>
+        <w:t>age_size_weight</w:t>
+      </w:r>
+      <w:proofErr w:type="spellEnd"/>
+      <w:r>
+        <w:t xml:space="preserve"> relationship print</w:t>
+      </w:r>
+    </w:p>
+    <w:p>
+      <w:proofErr w:type="gramStart"/>
+      <w:r>
+        <w:t>sizes</w:t>
+      </w:r>
+      <w:proofErr w:type="gramEnd"/>
+      <w:r>
+        <w:t xml:space="preserve"> defines the values of the sizes on which to print the weights (optional)</w:t>
+      </w:r>
+    </w:p>
+    <w:p>
+      <w:proofErr w:type="gramStart"/>
+      <w:r>
+        <w:t>quantiles</w:t>
+      </w:r>
+      <w:proofErr w:type="gramEnd"/>
+      <w:r>
+        <w:t xml:space="preserve"> defines the quantiles on which to report size at age (optional)</w:t>
+      </w:r>
+    </w:p>
+    <w:p/>
+    <w:p>
+      <w:pPr>
+        <w:rPr>
+          <w:i/>
+        </w:rPr>
+      </w:pPr>
+      <w:r>
+        <w:rPr>
+          <w:i/>
+        </w:rPr>
+        <w:t xml:space="preserve">As a consequence, biomass reports will need to be implemented. Not sure the format at this stage though, but similar to partition reports and </w:t>
+      </w:r>
+      <w:proofErr w:type="spellStart"/>
+      <w:r>
+        <w:rPr>
+          <w:i/>
+        </w:rPr>
+        <w:t>layer_derived_views</w:t>
+      </w:r>
+      <w:proofErr w:type="spellEnd"/>
+    </w:p>
+    <w:p/>
+    <w:p>
+      <w:pPr>
+        <w:pStyle w:val="Heading2"/>
+      </w:pPr>
+      <w:r>
+        <w:t>Recruitment</w:t>
+      </w:r>
+    </w:p>
+    <w:p/>
+    <w:p>
+      <w:r>
         <w:lastRenderedPageBreak/>
-        <w:t>Note that layers were not allowed to have a zero value. That has been changed to be allowed, but would provide issues if used for lognormal likelihoods.</w:t>
-      </w:r>
-    </w:p>
-    <w:p/>
-    <w:p>
-      <w:pPr>
-        <w:rPr>
-          <w:i/>
-        </w:rPr>
-      </w:pPr>
-      <w:r>
-        <w:rPr>
-          <w:i/>
-        </w:rPr>
-        <w:t>This has been i</w:t>
-      </w:r>
-      <w:r>
-        <w:rPr>
-          <w:i/>
-        </w:rPr>
-        <w:t>mplemented: Needs some</w:t>
-      </w:r>
-      <w:r>
-        <w:rPr>
-          <w:i/>
-        </w:rPr>
-        <w:t xml:space="preserve"> additional</w:t>
-      </w:r>
-      <w:r>
-        <w:rPr>
-          <w:i/>
-        </w:rPr>
-        <w:t xml:space="preserve"> checks and a bit of code modification</w:t>
-      </w:r>
-      <w:r>
-        <w:rPr>
-          <w:i/>
-        </w:rPr>
-        <w:t>. See validation funct</w:t>
-      </w:r>
-      <w:r>
-        <w:rPr>
-          <w:i/>
-        </w:rPr>
-        <w:t xml:space="preserve">ions in the observation classes for </w:t>
-      </w:r>
-      <w:proofErr w:type="spellStart"/>
-      <w:r>
-        <w:rPr>
-          <w:i/>
-        </w:rPr>
-        <w:t>TODOs</w:t>
-      </w:r>
-      <w:proofErr w:type="spellEnd"/>
-      <w:r>
-        <w:rPr>
-          <w:i/>
-        </w:rPr>
-        <w:t>.</w:t>
-      </w:r>
-    </w:p>
-    <w:p/>
-    <w:p>
-      <w:pPr>
-        <w:pStyle w:val="Heading2"/>
-      </w:pPr>
-      <w:r>
-        <w:t>BIOMASS</w:t>
-      </w:r>
-    </w:p>
-    <w:p/>
-    <w:p>
-      <w:r>
-        <w:t xml:space="preserve">The relevant </w:t>
-      </w:r>
-      <w:r>
-        <w:t>formulas are</w:t>
-      </w:r>
-      <w:r>
-        <w:t xml:space="preserve"> described in the </w:t>
-      </w:r>
-      <w:proofErr w:type="spellStart"/>
-      <w:r>
-        <w:t>SPM</w:t>
-      </w:r>
-      <w:proofErr w:type="spellEnd"/>
-      <w:r>
-        <w:t xml:space="preserve"> manual, sections 4.10 and 4.11. This requires a size at age function, and a size-weight function. </w:t>
-      </w:r>
-      <w:r>
-        <w:t xml:space="preserve">Both these functions </w:t>
-      </w:r>
-      <w:r>
-        <w:t>should</w:t>
-      </w:r>
-      <w:r>
-        <w:t xml:space="preserve"> be combined in a single </w:t>
-      </w:r>
-      <w:proofErr w:type="spellStart"/>
-      <w:r>
-        <w:t>age_size_weight</w:t>
-      </w:r>
-      <w:proofErr w:type="spellEnd"/>
-      <w:r>
-        <w:t xml:space="preserve"> function, and </w:t>
-      </w:r>
-      <w:proofErr w:type="spellStart"/>
-      <w:r>
-        <w:t>SPM</w:t>
-      </w:r>
-      <w:proofErr w:type="spellEnd"/>
-      <w:r>
-        <w:t xml:space="preserve"> </w:t>
-      </w:r>
-      <w:r>
-        <w:t>internal</w:t>
-      </w:r>
-      <w:r>
-        <w:t xml:space="preserve"> functions</w:t>
-      </w:r>
-      <w:r>
-        <w:t xml:space="preserve"> will </w:t>
-      </w:r>
-      <w:r>
-        <w:t xml:space="preserve">need to be created to </w:t>
-      </w:r>
-      <w:r>
-        <w:t>be get</w:t>
-      </w:r>
-      <w:r>
-        <w:t xml:space="preserve"> </w:t>
-      </w:r>
-      <w:r>
-        <w:t xml:space="preserve">length </w:t>
-      </w:r>
-      <w:r>
-        <w:t>and/or</w:t>
-      </w:r>
-      <w:r>
-        <w:t xml:space="preserve"> get</w:t>
-      </w:r>
-      <w:r>
-        <w:t xml:space="preserve"> </w:t>
-      </w:r>
-      <w:r>
-        <w:t>biomass</w:t>
-      </w:r>
-      <w:r>
-        <w:t xml:space="preserve"> (weight)</w:t>
-      </w:r>
-      <w:r>
-        <w:t xml:space="preserve">. </w:t>
-      </w:r>
-      <w:r>
-        <w:t xml:space="preserve"> </w:t>
-      </w:r>
-    </w:p>
-    <w:p/>
-    <w:p>
-      <w:r>
-        <w:t xml:space="preserve">Hence we need to delete </w:t>
-      </w:r>
-      <w:proofErr w:type="spellStart"/>
-      <w:r>
-        <w:t>AgeSize</w:t>
-      </w:r>
-      <w:proofErr w:type="spellEnd"/>
-      <w:r>
-        <w:t xml:space="preserve"> and </w:t>
-      </w:r>
-      <w:proofErr w:type="spellStart"/>
-      <w:r>
-        <w:t>SizeWeight</w:t>
-      </w:r>
-      <w:proofErr w:type="spellEnd"/>
-      <w:r>
-        <w:t xml:space="preserve"> classes and create an </w:t>
-      </w:r>
-      <w:proofErr w:type="spellStart"/>
-      <w:r>
-        <w:t>AgeSizeWeight</w:t>
-      </w:r>
-      <w:proofErr w:type="spellEnd"/>
-      <w:r>
-        <w:t xml:space="preserve"> class instead</w:t>
-      </w:r>
-    </w:p>
-    <w:p/>
-    <w:p>
-      <w:r>
-        <w:t>When applied in a model, the user will define, for each category, what age-s</w:t>
-      </w:r>
-      <w:r>
-        <w:t xml:space="preserve">ize-weight relationship to use, using </w:t>
-      </w:r>
-      <w:proofErr w:type="gramStart"/>
-      <w:r>
-        <w:t>a</w:t>
-      </w:r>
-      <w:proofErr w:type="gramEnd"/>
-      <w:r>
-        <w:t xml:space="preserve"> </w:t>
-      </w:r>
-      <w:proofErr w:type="spellStart"/>
-      <w:r>
-        <w:t>age_size_weight</w:t>
-      </w:r>
-      <w:proofErr w:type="spellEnd"/>
-      <w:r>
-        <w:t xml:space="preserve"> command block.</w:t>
-      </w:r>
-    </w:p>
-    <w:p/>
-    <w:p>
-      <w:r>
-        <w:t xml:space="preserve">We need not enforce an </w:t>
-      </w:r>
-      <w:proofErr w:type="spellStart"/>
-      <w:r>
-        <w:t>age_siz_weight</w:t>
-      </w:r>
-      <w:proofErr w:type="spellEnd"/>
-      <w:r>
-        <w:t xml:space="preserve"> relationship for each category in the mode, but we will need to check that this exists for any category where we derive a size or biomass.</w:t>
-      </w:r>
-    </w:p>
-    <w:p/>
-    <w:p>
-      <w:r>
-        <w:t>Biomass and biomass density layers need to be implemented using these functions (section 4.4).</w:t>
-      </w:r>
-      <w:r>
-        <w:t xml:space="preserve"> B</w:t>
-      </w:r>
-      <w:r>
-        <w:t xml:space="preserve">iomass derived </w:t>
-      </w:r>
-      <w:r>
-        <w:t>quantiles</w:t>
-      </w:r>
-      <w:r>
-        <w:t xml:space="preserve"> also need</w:t>
-      </w:r>
-      <w:r>
-        <w:t xml:space="preserve"> </w:t>
-      </w:r>
-      <w:r>
-        <w:t xml:space="preserve">to be applied; </w:t>
-      </w:r>
-      <w:r>
-        <w:t>these are a single value that is the sum of a biomass layer.</w:t>
-      </w:r>
-    </w:p>
-    <w:p/>
-    <w:p>
-      <w:r>
-        <w:t>@</w:t>
-      </w:r>
-      <w:proofErr w:type="spellStart"/>
-      <w:r>
-        <w:t>age_size</w:t>
-      </w:r>
-      <w:r>
-        <w:t>_weight</w:t>
-      </w:r>
-      <w:proofErr w:type="spellEnd"/>
-      <w:r>
-        <w:t xml:space="preserve"> </w:t>
-      </w:r>
-      <w:r>
-        <w:t>TOA</w:t>
-      </w:r>
-    </w:p>
-    <w:p>
-      <w:proofErr w:type="gramStart"/>
-      <w:r>
-        <w:t>type</w:t>
-      </w:r>
-      <w:proofErr w:type="gramEnd"/>
-      <w:r>
-        <w:t xml:space="preserve"> </w:t>
-      </w:r>
-      <w:proofErr w:type="spellStart"/>
-      <w:r>
-        <w:t>von_bertalanffy</w:t>
-      </w:r>
-      <w:proofErr w:type="spellEnd"/>
-    </w:p>
-    <w:p>
-      <w:proofErr w:type="spellStart"/>
-      <w:r>
-        <w:t>age_size_</w:t>
-      </w:r>
-      <w:r>
-        <w:t>distribution</w:t>
-      </w:r>
-      <w:proofErr w:type="spellEnd"/>
-      <w:r>
-        <w:t xml:space="preserve"> </w:t>
-      </w:r>
-      <w:proofErr w:type="spellStart"/>
-      <w:r>
-        <w:t>normal</w:t>
-      </w:r>
-      <w:r>
-        <w:t>_by_length</w:t>
-      </w:r>
-      <w:proofErr w:type="spellEnd"/>
-      <w:r>
-        <w:t xml:space="preserve"> </w:t>
-      </w:r>
-    </w:p>
-    <w:p>
-      <w:proofErr w:type="gramStart"/>
-      <w:r>
-        <w:t>k</w:t>
-      </w:r>
-      <w:proofErr w:type="gramEnd"/>
-      <w:r>
-        <w:t xml:space="preserve">      </w:t>
-      </w:r>
-      <w:r>
-        <w:t xml:space="preserve">     </w:t>
-      </w:r>
-      <w:r>
-        <w:t>0.093</w:t>
-      </w:r>
-      <w:r>
-        <w:t xml:space="preserve"> </w:t>
-      </w:r>
-    </w:p>
-    <w:p>
-      <w:proofErr w:type="spellStart"/>
-      <w:r>
-        <w:t>t0</w:t>
-      </w:r>
-      <w:proofErr w:type="spellEnd"/>
-      <w:r>
-        <w:t xml:space="preserve">   </w:t>
-      </w:r>
-      <w:r>
-        <w:t xml:space="preserve">      </w:t>
-      </w:r>
-      <w:r>
-        <w:t>-0.256</w:t>
-      </w:r>
-      <w:r>
-        <w:t xml:space="preserve"> </w:t>
-      </w:r>
-    </w:p>
-    <w:p>
-      <w:proofErr w:type="spellStart"/>
-      <w:r>
-        <w:t>Linf</w:t>
-      </w:r>
-      <w:proofErr w:type="spellEnd"/>
-      <w:r>
-        <w:t xml:space="preserve"> </w:t>
-      </w:r>
-      <w:r>
-        <w:t xml:space="preserve">   </w:t>
-      </w:r>
-      <w:r>
-        <w:t>169.07</w:t>
-      </w:r>
-    </w:p>
-    <w:p>
-      <w:proofErr w:type="spellStart"/>
-      <w:proofErr w:type="gramStart"/>
-      <w:r>
-        <w:t>C</w:t>
-      </w:r>
-      <w:r>
-        <w:t>v</w:t>
-      </w:r>
-      <w:proofErr w:type="spellEnd"/>
-      <w:proofErr w:type="gramEnd"/>
-      <w:r>
-        <w:t xml:space="preserve"> </w:t>
-      </w:r>
-      <w:r>
-        <w:t xml:space="preserve">         0.10</w:t>
-      </w:r>
-    </w:p>
-    <w:p>
-      <w:proofErr w:type="gramStart"/>
-      <w:r>
-        <w:t xml:space="preserve">a </w:t>
-      </w:r>
-      <w:r>
-        <w:t xml:space="preserve"> </w:t>
-      </w:r>
-      <w:proofErr w:type="spellStart"/>
-      <w:r>
-        <w:t>1.387e</w:t>
-      </w:r>
-      <w:proofErr w:type="spellEnd"/>
-      <w:proofErr w:type="gramEnd"/>
-      <w:r>
-        <w:t>-008</w:t>
-      </w:r>
-    </w:p>
-    <w:p>
-      <w:proofErr w:type="gramStart"/>
-      <w:r>
-        <w:t>b</w:t>
-      </w:r>
-      <w:proofErr w:type="gramEnd"/>
-      <w:r>
-        <w:t xml:space="preserve"> </w:t>
-      </w:r>
-      <w:r>
-        <w:t xml:space="preserve">          </w:t>
-      </w:r>
-      <w:r>
-        <w:t>2.965</w:t>
-      </w:r>
-    </w:p>
-    <w:p/>
-    <w:p>
-      <w:r>
-        <w:t xml:space="preserve">In the report section, additions need to be made compared with the </w:t>
-      </w:r>
-      <w:r>
-        <w:t xml:space="preserve">manual. The output will be for every age </w:t>
-      </w:r>
-      <w:proofErr w:type="gramStart"/>
-      <w:r>
-        <w:t xml:space="preserve">from  </w:t>
-      </w:r>
-      <w:proofErr w:type="spellStart"/>
-      <w:r>
-        <w:t>age</w:t>
-      </w:r>
-      <w:proofErr w:type="gramEnd"/>
-      <w:r>
-        <w:t>_min</w:t>
-      </w:r>
-      <w:proofErr w:type="spellEnd"/>
-      <w:r>
-        <w:t xml:space="preserve"> to </w:t>
-      </w:r>
-      <w:proofErr w:type="spellStart"/>
-      <w:r>
-        <w:t>age_max</w:t>
-      </w:r>
-      <w:proofErr w:type="spellEnd"/>
-      <w:r>
-        <w:t xml:space="preserve"> have age, mean weight, mean size, and user-defined quantiles of sizes. Also optionally, the user can define specific lengths at which the corresponding weight will be returned. </w:t>
-      </w:r>
-    </w:p>
-    <w:p/>
-    <w:p>
-      <w:proofErr w:type="gramStart"/>
-      <w:r>
-        <w:t>@report[</w:t>
-      </w:r>
-      <w:proofErr w:type="gramEnd"/>
-      <w:r>
-        <w:t>label].type=</w:t>
-      </w:r>
-      <w:proofErr w:type="spellStart"/>
-      <w:r>
-        <w:t>age_size_weight</w:t>
-      </w:r>
-      <w:proofErr w:type="spellEnd"/>
-    </w:p>
-    <w:p>
-      <w:proofErr w:type="spellStart"/>
-      <w:proofErr w:type="gramStart"/>
-      <w:r>
-        <w:t>age_size_weight</w:t>
-      </w:r>
-      <w:proofErr w:type="spellEnd"/>
-      <w:proofErr w:type="gramEnd"/>
-      <w:r>
-        <w:t xml:space="preserve"> defines the label of the </w:t>
-      </w:r>
-      <w:proofErr w:type="spellStart"/>
-      <w:r>
-        <w:t>age_size_weight</w:t>
-      </w:r>
-      <w:proofErr w:type="spellEnd"/>
-      <w:r>
-        <w:t xml:space="preserve"> relationship print</w:t>
-      </w:r>
-    </w:p>
-    <w:p>
-      <w:proofErr w:type="gramStart"/>
-      <w:r>
-        <w:t>sizes</w:t>
-      </w:r>
-      <w:proofErr w:type="gramEnd"/>
-      <w:r>
-        <w:t xml:space="preserve"> defines the values of the sizes on which to print the weights (optional)</w:t>
-      </w:r>
-    </w:p>
-    <w:p>
-      <w:proofErr w:type="gramStart"/>
-      <w:r>
-        <w:t>quantiles</w:t>
-      </w:r>
-      <w:proofErr w:type="gramEnd"/>
-      <w:r>
-        <w:t xml:space="preserve"> defines the quantiles on which to report size at age (optional)</w:t>
-      </w:r>
-    </w:p>
-    <w:p/>
-    <w:p>
-      <w:pPr>
-        <w:rPr>
-          <w:i/>
-        </w:rPr>
-      </w:pPr>
-      <w:r>
-        <w:rPr>
-          <w:i/>
-        </w:rPr>
-        <w:t xml:space="preserve">As a consequence, biomass reports will need to be implemented. Not sure the format at this stage though, but similar to partition reports and </w:t>
-      </w:r>
-      <w:proofErr w:type="spellStart"/>
-      <w:r>
-        <w:rPr>
-          <w:i/>
-        </w:rPr>
-        <w:t>layer_derived_views</w:t>
-      </w:r>
-      <w:proofErr w:type="spellEnd"/>
-    </w:p>
-    <w:p/>
-    <w:p>
-      <w:pPr>
-        <w:pStyle w:val="Heading2"/>
-      </w:pPr>
-      <w:r>
-        <w:t>Recruitment</w:t>
-      </w:r>
-    </w:p>
-    <w:p/>
-    <w:p>
-      <w:r>
         <w:t xml:space="preserve">Details of the </w:t>
       </w:r>
       <w:r>
@@ -2533,6 +2569,7 @@
     <w:p>
       <w:proofErr w:type="gramStart"/>
       <w:r>
+        <w:lastRenderedPageBreak/>
         <w:t>categories</w:t>
       </w:r>
       <w:proofErr w:type="gramEnd"/>
@@ -2628,550 +2665,550 @@
     <w:p>
       <w:proofErr w:type="gramStart"/>
       <w:r>
+        <w:t>proportions</w:t>
+      </w:r>
+      <w:proofErr w:type="gramEnd"/>
+      <w:r>
+        <w:t xml:space="preserve"> 1.0</w:t>
+      </w:r>
+    </w:p>
+    <w:p>
+      <w:pPr>
+        <w:rPr>
+          <w:highlight w:val="yellow"/>
+        </w:rPr>
+      </w:pPr>
+      <w:proofErr w:type="spellStart"/>
+      <w:r>
+        <w:rPr>
+          <w:highlight w:val="yellow"/>
+        </w:rPr>
+        <w:t>sigma_r</w:t>
+      </w:r>
+      <w:proofErr w:type="spellEnd"/>
+      <w:r>
+        <w:rPr>
+          <w:highlight w:val="yellow"/>
+        </w:rPr>
+        <w:t xml:space="preserve"> 0.6 [not required yet]</w:t>
+      </w:r>
+    </w:p>
+    <w:p>
+      <w:pPr>
+        <w:rPr>
+          <w:highlight w:val="yellow"/>
+        </w:rPr>
+      </w:pPr>
+      <w:proofErr w:type="gramStart"/>
+      <w:r>
+        <w:rPr>
+          <w:highlight w:val="yellow"/>
+        </w:rPr>
+        <w:t>rho</w:t>
+      </w:r>
+      <w:proofErr w:type="gramEnd"/>
+      <w:r>
+        <w:rPr>
+          <w:highlight w:val="yellow"/>
+        </w:rPr>
+        <w:t xml:space="preserve"> 0.6 [</w:t>
+      </w:r>
+      <w:r>
+        <w:rPr>
+          <w:highlight w:val="yellow"/>
+        </w:rPr>
+        <w:t xml:space="preserve">not </w:t>
+      </w:r>
+      <w:r>
+        <w:rPr>
+          <w:highlight w:val="yellow"/>
+        </w:rPr>
+        <w:t xml:space="preserve">actually used yet] </w:t>
+      </w:r>
+    </w:p>
+    <w:p>
+      <w:proofErr w:type="spellStart"/>
+      <w:proofErr w:type="gramStart"/>
+      <w:r>
+        <w:t>standardise_years</w:t>
+      </w:r>
+      <w:proofErr w:type="spellEnd"/>
+      <w:proofErr w:type="gramEnd"/>
+      <w:r>
+        <w:t xml:space="preserve"> 1994-2004</w:t>
+      </w:r>
+    </w:p>
+    <w:p>
+      <w:proofErr w:type="spellStart"/>
+      <w:r>
+        <w:t>YCS_years</w:t>
+      </w:r>
+      <w:proofErr w:type="spellEnd"/>
+      <w:r>
+        <w:t xml:space="preserve"> 1994 1995 1996 1997 1998 1999 2000 2001 2002 2003 2004 2005 2006 2007 2008 2009</w:t>
+      </w:r>
+    </w:p>
+    <w:p>
+      <w:proofErr w:type="spellStart"/>
+      <w:r>
+        <w:t>YCS</w:t>
+      </w:r>
+      <w:proofErr w:type="spellEnd"/>
+      <w:r>
+        <w:t xml:space="preserve">          1    1    1    1    1    1    1    1    1    1    1    1    1    1    1    1  </w:t>
+      </w:r>
+    </w:p>
+    <w:p>
+      <w:pPr>
+        <w:rPr>
+          <w:strike/>
+        </w:rPr>
+      </w:pPr>
+      <w:proofErr w:type="spellStart"/>
+      <w:r>
+        <w:rPr>
+          <w:strike/>
+        </w:rPr>
+        <w:t>first_free</w:t>
+      </w:r>
+      <w:proofErr w:type="spellEnd"/>
+      <w:r>
+        <w:rPr>
+          <w:strike/>
+        </w:rPr>
+        <w:t xml:space="preserve"> 1994</w:t>
+      </w:r>
+    </w:p>
+    <w:p>
+      <w:pPr>
+        <w:rPr>
+          <w:strike/>
+        </w:rPr>
+      </w:pPr>
+      <w:proofErr w:type="spellStart"/>
+      <w:r>
+        <w:rPr>
+          <w:strike/>
+        </w:rPr>
+        <w:t>last_</w:t>
+      </w:r>
+      <w:proofErr w:type="gramStart"/>
+      <w:r>
+        <w:rPr>
+          <w:strike/>
+        </w:rPr>
+        <w:t>free</w:t>
+      </w:r>
+      <w:proofErr w:type="spellEnd"/>
+      <w:r>
+        <w:rPr>
+          <w:strike/>
+        </w:rPr>
+        <w:t xml:space="preserve">  2004</w:t>
+      </w:r>
+      <w:proofErr w:type="gramEnd"/>
+    </w:p>
+    <w:p>
+      <w:proofErr w:type="spellStart"/>
+      <w:r>
+        <w:t>SSB_yearclass_offset</w:t>
+      </w:r>
+      <w:proofErr w:type="spellEnd"/>
+      <w:r>
+        <w:t xml:space="preserve"> </w:t>
+      </w:r>
+      <w:r>
+        <w:t xml:space="preserve">1 </w:t>
+      </w:r>
+    </w:p>
+    <w:p/>
+    <w:p>
+      <w:r>
+        <w:t xml:space="preserve">So a new type of recruitment needs to be defined, as </w:t>
+      </w:r>
+      <w:proofErr w:type="spellStart"/>
+      <w:r>
+        <w:t>local_BH_recruitment</w:t>
+      </w:r>
+      <w:proofErr w:type="spellEnd"/>
+      <w:r>
+        <w:t xml:space="preserve">. </w:t>
+      </w:r>
+      <w:proofErr w:type="spellStart"/>
+      <w:r>
+        <w:t>R0</w:t>
+      </w:r>
+      <w:proofErr w:type="spellEnd"/>
+      <w:r>
+        <w:t xml:space="preserve">, steepness can be estimated or fixed, and all the “free” </w:t>
+      </w:r>
+      <w:proofErr w:type="spellStart"/>
+      <w:r>
+        <w:t>YCS</w:t>
+      </w:r>
+      <w:proofErr w:type="spellEnd"/>
+      <w:r>
+        <w:t xml:space="preserve"> are estimated. If </w:t>
+      </w:r>
+      <w:proofErr w:type="spellStart"/>
+      <w:r>
+        <w:t>standardise_years</w:t>
+      </w:r>
+      <w:proofErr w:type="spellEnd"/>
+      <w:r>
+        <w:t xml:space="preserve"> is defined, then the </w:t>
+      </w:r>
+      <w:proofErr w:type="spellStart"/>
+      <w:r>
+        <w:t>YCS</w:t>
+      </w:r>
+      <w:proofErr w:type="spellEnd"/>
+      <w:r>
+        <w:t xml:space="preserve"> used in the formula is </w:t>
+      </w:r>
+      <w:proofErr w:type="spellStart"/>
+      <w:r>
+        <w:t>YCS</w:t>
+      </w:r>
+      <w:proofErr w:type="spellEnd"/>
+      <w:r>
+        <w:t>/</w:t>
+      </w:r>
+      <w:proofErr w:type="gramStart"/>
+      <w:r>
+        <w:t>mean(</w:t>
+      </w:r>
+      <w:proofErr w:type="gramEnd"/>
+      <w:r>
+        <w:t>sum(</w:t>
+      </w:r>
+      <w:proofErr w:type="spellStart"/>
+      <w:r>
+        <w:t>YCS</w:t>
+      </w:r>
+      <w:proofErr w:type="spellEnd"/>
+      <w:r>
+        <w:t>[</w:t>
+      </w:r>
+      <w:r>
+        <w:t xml:space="preserve">in range </w:t>
+      </w:r>
+      <w:proofErr w:type="spellStart"/>
+      <w:r>
+        <w:t>standardise_years</w:t>
+      </w:r>
+      <w:proofErr w:type="spellEnd"/>
+      <w:r>
+        <w:t xml:space="preserve">])), otherwise they are used as defined. </w:t>
+      </w:r>
+    </w:p>
+    <w:p/>
+    <w:p>
+      <w:r>
+        <w:t>Currently Ages is the recruitment age and should be taken off and replaced with @</w:t>
+      </w:r>
+      <w:proofErr w:type="spellStart"/>
+      <w:r>
+        <w:t>model.min_age</w:t>
+      </w:r>
+      <w:proofErr w:type="spellEnd"/>
+      <w:r>
+        <w:t xml:space="preserve"> which is obtained from the model directly. </w:t>
+      </w:r>
+      <w:r>
+        <w:t>The o</w:t>
+      </w:r>
+      <w:r>
+        <w:t xml:space="preserve">ffset </w:t>
+      </w:r>
+      <w:r>
+        <w:t>should default to</w:t>
+      </w:r>
+      <w:r>
+        <w:t xml:space="preserve"> @</w:t>
+      </w:r>
+      <w:proofErr w:type="spellStart"/>
+      <w:r>
+        <w:t>model.</w:t>
+      </w:r>
+      <w:r>
+        <w:t>min_age</w:t>
+      </w:r>
+      <w:proofErr w:type="spellEnd"/>
+      <w:r>
+        <w:t xml:space="preserve"> in the model</w:t>
+      </w:r>
+      <w:r>
+        <w:t>, but c</w:t>
+      </w:r>
+      <w:r>
+        <w:t>an be defined as some integer ≥ @</w:t>
+      </w:r>
+      <w:proofErr w:type="spellStart"/>
+      <w:r>
+        <w:t>model.min_age</w:t>
+      </w:r>
+      <w:proofErr w:type="spellEnd"/>
+      <w:r>
+        <w:t>.</w:t>
+      </w:r>
+      <w:r>
+        <w:t xml:space="preserve"> Also for initialisation steps, where there is no information on SSB (year 1 to year </w:t>
+      </w:r>
+      <w:proofErr w:type="spellStart"/>
+      <w:r>
+        <w:t>min_age</w:t>
+      </w:r>
+      <w:proofErr w:type="spellEnd"/>
+      <w:r>
+        <w:t xml:space="preserve">), use </w:t>
+      </w:r>
+      <w:proofErr w:type="spellStart"/>
+      <w:r>
+        <w:t>R0</w:t>
+      </w:r>
+      <w:proofErr w:type="spellEnd"/>
+      <w:r>
+        <w:t>.</w:t>
+      </w:r>
+    </w:p>
+    <w:p/>
+    <w:p>
+      <w:r>
+        <w:t xml:space="preserve">Note if </w:t>
+      </w:r>
+      <w:proofErr w:type="spellStart"/>
+      <w:r>
+        <w:t>r0_layer</w:t>
+      </w:r>
+      <w:proofErr w:type="spellEnd"/>
+      <w:r>
+        <w:t xml:space="preserve"> has a zero </w:t>
+      </w:r>
+      <w:r>
+        <w:t xml:space="preserve">or negative </w:t>
+      </w:r>
+      <w:r>
+        <w:t>value, then recruitment in that cell is zero.</w:t>
+      </w:r>
+    </w:p>
+    <w:p/>
+    <w:p/>
+    <w:p>
+      <w:pPr>
+        <w:pStyle w:val="Heading2"/>
+      </w:pPr>
+      <w:r>
+        <w:t>P</w:t>
+      </w:r>
+      <w:r>
+        <w:t>reference function</w:t>
+      </w:r>
+      <w:r>
+        <w:t>s</w:t>
+      </w:r>
+      <w:r>
+        <w:t xml:space="preserve"> for </w:t>
+      </w:r>
+      <w:r>
+        <w:t>c</w:t>
+      </w:r>
+      <w:r>
+        <w:t>ategorical layers</w:t>
+      </w:r>
+    </w:p>
+    <w:p/>
+    <w:p>
+      <w:r>
+        <w:t>Currently onl</w:t>
+      </w:r>
+      <w:r>
+        <w:t xml:space="preserve">y numeric layers can be used </w:t>
+      </w:r>
+      <w:r>
+        <w:t>as covariate layers</w:t>
+      </w:r>
+      <w:r>
+        <w:t xml:space="preserve">. </w:t>
+      </w:r>
+      <w:r>
+        <w:t>The proposed extension would allow categorical layers as covariate layers. The associated preference function would be all values, where all the parameters are estimable. There must be a check whereby the number of categories is the same as the number of values provided, and the categories names match the categories in the layer.</w:t>
+      </w:r>
+      <w:r>
+        <w:t xml:space="preserve"> </w:t>
+      </w:r>
+      <w:r>
+        <w:t>There is no provision to specify alpha for this preference function as it would equate to over-</w:t>
+      </w:r>
+      <w:r>
+        <w:t>parameterisation</w:t>
+      </w:r>
+      <w:r>
+        <w:t xml:space="preserve"> (it just multiplies the values by an arbitrary factor). </w:t>
+      </w:r>
+    </w:p>
+    <w:p/>
+    <w:p>
+      <w:r>
+        <w:t>There is provision to force the values to be monotonic, increasing or decreasing. One way of coding the monotonic change is to estimate the first parameter and the difference between each other parameter in order, with those forced to be positive (or negative). In case of monotonic relationship, the categories have to be provided in increasing order.</w:t>
+      </w:r>
+    </w:p>
+    <w:p/>
+    <w:p>
+      <w:r>
+        <w:t>Type</w:t>
+      </w:r>
+      <w:r>
+        <w:t xml:space="preserve"> </w:t>
+      </w:r>
+      <w:proofErr w:type="gramStart"/>
+      <w:r>
+        <w:t xml:space="preserve">= </w:t>
+      </w:r>
+      <w:r>
+        <w:t xml:space="preserve"> categorical</w:t>
+      </w:r>
+      <w:proofErr w:type="gramEnd"/>
+      <w:r>
+        <w:t xml:space="preserve"> or </w:t>
+      </w:r>
+      <w:proofErr w:type="spellStart"/>
+      <w:r>
+        <w:t>monotoni</w:t>
+      </w:r>
+      <w:r>
+        <w:t>c_</w:t>
+      </w:r>
+      <w:r>
+        <w:t>categorical</w:t>
+      </w:r>
+      <w:proofErr w:type="spellEnd"/>
+      <w:r>
+        <w:t xml:space="preserve"> (decreasing would be reverting the categories)</w:t>
+      </w:r>
+    </w:p>
+    <w:p/>
+    <w:p>
+      <w:proofErr w:type="gramStart"/>
+      <w:r>
+        <w:t>f(</w:t>
+      </w:r>
+      <w:proofErr w:type="gramEnd"/>
+      <w:r>
+        <w:t xml:space="preserve">x) = </w:t>
+      </w:r>
+      <w:proofErr w:type="spellStart"/>
+      <w:r>
+        <w:t>V</w:t>
+      </w:r>
+      <w:r>
+        <w:rPr>
+          <w:vertAlign w:val="subscript"/>
+        </w:rPr>
+        <w:t>x</w:t>
+      </w:r>
+      <w:proofErr w:type="spellEnd"/>
+    </w:p>
+    <w:p/>
+    <w:p>
+      <w:r>
+        <w:t>@</w:t>
+      </w:r>
+      <w:proofErr w:type="spellStart"/>
+      <w:r>
+        <w:t>preference_function</w:t>
+      </w:r>
+      <w:proofErr w:type="spellEnd"/>
+      <w:r>
+        <w:t xml:space="preserve"> </w:t>
+      </w:r>
+      <w:proofErr w:type="spellStart"/>
+      <w:r>
+        <w:t>ImmatureArea</w:t>
+      </w:r>
+      <w:proofErr w:type="spellEnd"/>
+    </w:p>
+    <w:p>
+      <w:proofErr w:type="gramStart"/>
+      <w:r>
+        <w:t>type</w:t>
+      </w:r>
+      <w:proofErr w:type="gramEnd"/>
+      <w:r>
+        <w:t xml:space="preserve"> </w:t>
+      </w:r>
+      <w:r>
+        <w:t>categorical</w:t>
+      </w:r>
+    </w:p>
+    <w:p>
+      <w:proofErr w:type="spellStart"/>
+      <w:proofErr w:type="gramStart"/>
+      <w:r>
+        <w:t>categor</w:t>
+      </w:r>
+      <w:r>
+        <w:t>y_labels</w:t>
+      </w:r>
+      <w:proofErr w:type="spellEnd"/>
+      <w:proofErr w:type="gramEnd"/>
+      <w:r>
+        <w:t xml:space="preserve"> </w:t>
+      </w:r>
+      <w:r>
+        <w:t>a b c</w:t>
+      </w:r>
+    </w:p>
+    <w:p>
+      <w:proofErr w:type="spellStart"/>
+      <w:r>
+        <w:t>category_</w:t>
+      </w:r>
+      <w:r>
+        <w:t>values</w:t>
+      </w:r>
+      <w:proofErr w:type="spellEnd"/>
+      <w:r>
+        <w:t xml:space="preserve"> </w:t>
+      </w:r>
+      <w:r>
+        <w:t>10 2 50</w:t>
+      </w:r>
+    </w:p>
+    <w:p/>
+    <w:p>
+      <w:r>
+        <w:t xml:space="preserve">If categorical, the </w:t>
+      </w:r>
+      <w:proofErr w:type="spellStart"/>
+      <w:r>
+        <w:t>category_values</w:t>
+      </w:r>
+      <w:proofErr w:type="spellEnd"/>
+      <w:r>
+        <w:t xml:space="preserve"> are the actual values for these categories. If </w:t>
+      </w:r>
+      <w:proofErr w:type="spellStart"/>
+      <w:r>
+        <w:t>monotonic_categorical</w:t>
+      </w:r>
+      <w:proofErr w:type="spellEnd"/>
+      <w:r>
+        <w:t xml:space="preserve">, the </w:t>
+      </w:r>
+      <w:proofErr w:type="spellStart"/>
+      <w:r>
+        <w:t>category_values</w:t>
+      </w:r>
+      <w:proofErr w:type="spellEnd"/>
+      <w:r>
+        <w:t xml:space="preserve"> are the actual value for the first one, and the difference between the value and the value of the previous category for the other two. </w:t>
+      </w:r>
+    </w:p>
+    <w:p/>
+    <w:p>
+      <w:r>
         <w:lastRenderedPageBreak/>
-        <w:t>proportions</w:t>
-      </w:r>
-      <w:proofErr w:type="gramEnd"/>
-      <w:r>
-        <w:t xml:space="preserve"> 1.0</w:t>
-      </w:r>
-    </w:p>
-    <w:p>
-      <w:pPr>
-        <w:rPr>
-          <w:highlight w:val="yellow"/>
-        </w:rPr>
-      </w:pPr>
-      <w:proofErr w:type="spellStart"/>
-      <w:r>
-        <w:rPr>
-          <w:highlight w:val="yellow"/>
-        </w:rPr>
-        <w:t>sigma_r</w:t>
-      </w:r>
-      <w:proofErr w:type="spellEnd"/>
-      <w:r>
-        <w:rPr>
-          <w:highlight w:val="yellow"/>
-        </w:rPr>
-        <w:t xml:space="preserve"> 0.6 [not required yet]</w:t>
-      </w:r>
-    </w:p>
-    <w:p>
-      <w:pPr>
-        <w:rPr>
-          <w:highlight w:val="yellow"/>
-        </w:rPr>
-      </w:pPr>
-      <w:proofErr w:type="gramStart"/>
-      <w:r>
-        <w:rPr>
-          <w:highlight w:val="yellow"/>
-        </w:rPr>
-        <w:t>rho</w:t>
-      </w:r>
-      <w:proofErr w:type="gramEnd"/>
-      <w:r>
-        <w:rPr>
-          <w:highlight w:val="yellow"/>
-        </w:rPr>
-        <w:t xml:space="preserve"> 0.6 [</w:t>
-      </w:r>
-      <w:r>
-        <w:rPr>
-          <w:highlight w:val="yellow"/>
-        </w:rPr>
-        <w:t xml:space="preserve">not </w:t>
-      </w:r>
-      <w:r>
-        <w:rPr>
-          <w:highlight w:val="yellow"/>
-        </w:rPr>
-        <w:t xml:space="preserve">actually used yet] </w:t>
-      </w:r>
-    </w:p>
-    <w:p>
-      <w:proofErr w:type="spellStart"/>
-      <w:proofErr w:type="gramStart"/>
-      <w:r>
-        <w:t>standardise_years</w:t>
-      </w:r>
-      <w:proofErr w:type="spellEnd"/>
-      <w:proofErr w:type="gramEnd"/>
-      <w:r>
-        <w:t xml:space="preserve"> 1994-2004</w:t>
-      </w:r>
-    </w:p>
-    <w:p>
-      <w:proofErr w:type="spellStart"/>
-      <w:r>
-        <w:t>YCS_years</w:t>
-      </w:r>
-      <w:proofErr w:type="spellEnd"/>
-      <w:r>
-        <w:t xml:space="preserve"> 1994 1995 1996 1997 1998 1999 2000 2001 2002 2003 2004 2005 2006 2007 2008 2009</w:t>
-      </w:r>
-    </w:p>
-    <w:p>
-      <w:proofErr w:type="spellStart"/>
-      <w:r>
-        <w:t>YCS</w:t>
-      </w:r>
-      <w:proofErr w:type="spellEnd"/>
-      <w:r>
-        <w:t xml:space="preserve">          1    1    1    1    1    1    1    1    1    1    1    1    1    1    1    1  </w:t>
-      </w:r>
-    </w:p>
-    <w:p>
-      <w:pPr>
-        <w:rPr>
-          <w:strike/>
-        </w:rPr>
-      </w:pPr>
-      <w:proofErr w:type="spellStart"/>
-      <w:r>
-        <w:rPr>
-          <w:strike/>
-        </w:rPr>
-        <w:t>first_free</w:t>
-      </w:r>
-      <w:proofErr w:type="spellEnd"/>
-      <w:r>
-        <w:rPr>
-          <w:strike/>
-        </w:rPr>
-        <w:t xml:space="preserve"> 1994</w:t>
-      </w:r>
-    </w:p>
-    <w:p>
-      <w:pPr>
-        <w:rPr>
-          <w:strike/>
-        </w:rPr>
-      </w:pPr>
-      <w:proofErr w:type="spellStart"/>
-      <w:r>
-        <w:rPr>
-          <w:strike/>
-        </w:rPr>
-        <w:t>last_</w:t>
-      </w:r>
-      <w:proofErr w:type="gramStart"/>
-      <w:r>
-        <w:rPr>
-          <w:strike/>
-        </w:rPr>
-        <w:t>free</w:t>
-      </w:r>
-      <w:proofErr w:type="spellEnd"/>
-      <w:r>
-        <w:rPr>
-          <w:strike/>
-        </w:rPr>
-        <w:t xml:space="preserve">  2004</w:t>
-      </w:r>
-      <w:proofErr w:type="gramEnd"/>
-    </w:p>
-    <w:p>
-      <w:proofErr w:type="spellStart"/>
-      <w:r>
-        <w:t>SSB_yearclass_offset</w:t>
-      </w:r>
-      <w:proofErr w:type="spellEnd"/>
-      <w:r>
-        <w:t xml:space="preserve"> </w:t>
-      </w:r>
-      <w:r>
-        <w:t xml:space="preserve">1 </w:t>
-      </w:r>
-    </w:p>
-    <w:p/>
-    <w:p>
-      <w:r>
-        <w:t xml:space="preserve">So a new type of recruitment needs to be defined, as </w:t>
-      </w:r>
-      <w:proofErr w:type="spellStart"/>
-      <w:r>
-        <w:t>local_BH_recruitment</w:t>
-      </w:r>
-      <w:proofErr w:type="spellEnd"/>
-      <w:r>
-        <w:t xml:space="preserve">. </w:t>
-      </w:r>
-      <w:proofErr w:type="spellStart"/>
-      <w:r>
-        <w:t>R0</w:t>
-      </w:r>
-      <w:proofErr w:type="spellEnd"/>
-      <w:r>
-        <w:t xml:space="preserve">, steepness can be estimated or fixed, and all the “free” </w:t>
-      </w:r>
-      <w:proofErr w:type="spellStart"/>
-      <w:r>
-        <w:t>YCS</w:t>
-      </w:r>
-      <w:proofErr w:type="spellEnd"/>
-      <w:r>
-        <w:t xml:space="preserve"> are estimated. If </w:t>
-      </w:r>
-      <w:proofErr w:type="spellStart"/>
-      <w:r>
-        <w:t>standardise_years</w:t>
-      </w:r>
-      <w:proofErr w:type="spellEnd"/>
-      <w:r>
-        <w:t xml:space="preserve"> is defined, then the </w:t>
-      </w:r>
-      <w:proofErr w:type="spellStart"/>
-      <w:r>
-        <w:t>YCS</w:t>
-      </w:r>
-      <w:proofErr w:type="spellEnd"/>
-      <w:r>
-        <w:t xml:space="preserve"> used in the formula is </w:t>
-      </w:r>
-      <w:proofErr w:type="spellStart"/>
-      <w:r>
-        <w:t>YCS</w:t>
-      </w:r>
-      <w:proofErr w:type="spellEnd"/>
-      <w:r>
-        <w:t>/</w:t>
-      </w:r>
-      <w:proofErr w:type="gramStart"/>
-      <w:r>
-        <w:t>mean(</w:t>
-      </w:r>
-      <w:proofErr w:type="gramEnd"/>
-      <w:r>
-        <w:t>sum(</w:t>
-      </w:r>
-      <w:proofErr w:type="spellStart"/>
-      <w:r>
-        <w:t>YCS</w:t>
-      </w:r>
-      <w:proofErr w:type="spellEnd"/>
-      <w:r>
-        <w:t>[</w:t>
-      </w:r>
-      <w:r>
-        <w:t xml:space="preserve">in range </w:t>
-      </w:r>
-      <w:proofErr w:type="spellStart"/>
-      <w:r>
-        <w:t>standardise_years</w:t>
-      </w:r>
-      <w:proofErr w:type="spellEnd"/>
-      <w:r>
-        <w:t xml:space="preserve">])), otherwise they are used as defined. </w:t>
-      </w:r>
-    </w:p>
-    <w:p/>
-    <w:p>
-      <w:r>
-        <w:t>Currently Ages is the recruitment age and should be taken off and replaced with @</w:t>
-      </w:r>
-      <w:proofErr w:type="spellStart"/>
-      <w:r>
-        <w:t>model.min_age</w:t>
-      </w:r>
-      <w:proofErr w:type="spellEnd"/>
-      <w:r>
-        <w:t xml:space="preserve"> which is obtained from the model directly. </w:t>
-      </w:r>
-      <w:r>
-        <w:t>The o</w:t>
-      </w:r>
-      <w:r>
-        <w:t xml:space="preserve">ffset </w:t>
-      </w:r>
-      <w:r>
-        <w:t>should default to</w:t>
-      </w:r>
-      <w:r>
-        <w:t xml:space="preserve"> @</w:t>
-      </w:r>
-      <w:proofErr w:type="spellStart"/>
-      <w:r>
-        <w:t>model.</w:t>
-      </w:r>
-      <w:r>
-        <w:t>min_age</w:t>
-      </w:r>
-      <w:proofErr w:type="spellEnd"/>
-      <w:r>
-        <w:t xml:space="preserve"> in the model</w:t>
-      </w:r>
-      <w:r>
-        <w:t>, but c</w:t>
-      </w:r>
-      <w:r>
-        <w:t>an be defined as some integer ≥ @</w:t>
-      </w:r>
-      <w:proofErr w:type="spellStart"/>
-      <w:r>
-        <w:t>model.min_age</w:t>
-      </w:r>
-      <w:proofErr w:type="spellEnd"/>
-      <w:r>
-        <w:t>.</w:t>
-      </w:r>
-      <w:r>
-        <w:t xml:space="preserve"> Also for initialisation steps, where there is no information on SSB (year 1 to year </w:t>
-      </w:r>
-      <w:proofErr w:type="spellStart"/>
-      <w:r>
-        <w:t>min_age</w:t>
-      </w:r>
-      <w:proofErr w:type="spellEnd"/>
-      <w:r>
-        <w:t xml:space="preserve">), use </w:t>
-      </w:r>
-      <w:proofErr w:type="spellStart"/>
-      <w:r>
-        <w:t>R0</w:t>
-      </w:r>
-      <w:proofErr w:type="spellEnd"/>
-      <w:r>
-        <w:t>.</w:t>
-      </w:r>
-    </w:p>
-    <w:p/>
-    <w:p>
-      <w:r>
-        <w:t xml:space="preserve">Note if </w:t>
-      </w:r>
-      <w:proofErr w:type="spellStart"/>
-      <w:r>
-        <w:t>r0_layer</w:t>
-      </w:r>
-      <w:proofErr w:type="spellEnd"/>
-      <w:r>
-        <w:t xml:space="preserve"> has a zero </w:t>
-      </w:r>
-      <w:r>
-        <w:t xml:space="preserve">or negative </w:t>
-      </w:r>
-      <w:r>
-        <w:t>value, then recruitment in that cell is zero.</w:t>
-      </w:r>
-    </w:p>
-    <w:p/>
-    <w:p/>
-    <w:p>
-      <w:pPr>
-        <w:pStyle w:val="Heading2"/>
-      </w:pPr>
-      <w:r>
-        <w:t>P</w:t>
-      </w:r>
-      <w:r>
-        <w:t>reference function</w:t>
-      </w:r>
-      <w:r>
-        <w:t>s</w:t>
-      </w:r>
-      <w:r>
-        <w:t xml:space="preserve"> for </w:t>
-      </w:r>
-      <w:r>
-        <w:t>c</w:t>
-      </w:r>
-      <w:r>
-        <w:t>ategorical layers</w:t>
-      </w:r>
-    </w:p>
-    <w:p/>
-    <w:p>
-      <w:r>
-        <w:t>Currently onl</w:t>
-      </w:r>
-      <w:r>
-        <w:t xml:space="preserve">y numeric layers can be used </w:t>
-      </w:r>
-      <w:r>
-        <w:t>as covariate layers</w:t>
-      </w:r>
-      <w:r>
-        <w:t xml:space="preserve">. </w:t>
-      </w:r>
-      <w:r>
-        <w:t>The proposed extension would allow categorical layers as covariate layers. The associated preference function would be all values, where all the parameters are estimable. There must be a check whereby the number of categories is the same as the number of values provided, and the categories names match the categories in the layer.</w:t>
-      </w:r>
-      <w:r>
-        <w:t xml:space="preserve"> </w:t>
-      </w:r>
-      <w:r>
-        <w:t>There is no provision to specify alpha for this preference function as it would equate to over-</w:t>
-      </w:r>
-      <w:r>
-        <w:t>parameterisation</w:t>
-      </w:r>
-      <w:r>
-        <w:t xml:space="preserve"> (it just multiplies the values by an arbitrary factor). </w:t>
-      </w:r>
-    </w:p>
-    <w:p/>
-    <w:p>
-      <w:r>
-        <w:t>There is provision to force the values to be monotonic, increasing or decreasing. One way of coding the monotonic change is to estimate the first parameter and the difference between each other parameter in order, with those forced to be positive (or negative). In case of monotonic relationship, the categories have to be provided in increasing order.</w:t>
-      </w:r>
-    </w:p>
-    <w:p/>
-    <w:p>
-      <w:r>
-        <w:t>Type</w:t>
-      </w:r>
-      <w:r>
-        <w:t xml:space="preserve"> </w:t>
-      </w:r>
-      <w:proofErr w:type="gramStart"/>
-      <w:r>
-        <w:t xml:space="preserve">= </w:t>
-      </w:r>
-      <w:r>
-        <w:t xml:space="preserve"> categorical</w:t>
-      </w:r>
-      <w:proofErr w:type="gramEnd"/>
-      <w:r>
-        <w:t xml:space="preserve"> or </w:t>
-      </w:r>
-      <w:proofErr w:type="spellStart"/>
-      <w:r>
-        <w:t>monotoni</w:t>
-      </w:r>
-      <w:r>
-        <w:t>c_</w:t>
-      </w:r>
-      <w:r>
-        <w:t>categorical</w:t>
-      </w:r>
-      <w:proofErr w:type="spellEnd"/>
-      <w:r>
-        <w:t xml:space="preserve"> (decreasing would be reverting the categories)</w:t>
-      </w:r>
-    </w:p>
-    <w:p/>
-    <w:p>
-      <w:proofErr w:type="gramStart"/>
-      <w:r>
-        <w:t>f(</w:t>
-      </w:r>
-      <w:proofErr w:type="gramEnd"/>
-      <w:r>
-        <w:t xml:space="preserve">x) = </w:t>
-      </w:r>
-      <w:proofErr w:type="spellStart"/>
-      <w:r>
-        <w:t>V</w:t>
-      </w:r>
-      <w:r>
-        <w:rPr>
-          <w:vertAlign w:val="subscript"/>
-        </w:rPr>
-        <w:t>x</w:t>
-      </w:r>
-      <w:proofErr w:type="spellEnd"/>
-    </w:p>
-    <w:p/>
-    <w:p>
-      <w:r>
-        <w:t>@</w:t>
-      </w:r>
-      <w:proofErr w:type="spellStart"/>
-      <w:r>
-        <w:t>preference_function</w:t>
-      </w:r>
-      <w:proofErr w:type="spellEnd"/>
-      <w:r>
-        <w:t xml:space="preserve"> </w:t>
-      </w:r>
-      <w:proofErr w:type="spellStart"/>
-      <w:r>
-        <w:t>ImmatureArea</w:t>
-      </w:r>
-      <w:proofErr w:type="spellEnd"/>
-    </w:p>
-    <w:p>
-      <w:proofErr w:type="gramStart"/>
-      <w:r>
-        <w:t>type</w:t>
-      </w:r>
-      <w:proofErr w:type="gramEnd"/>
-      <w:r>
-        <w:t xml:space="preserve"> </w:t>
-      </w:r>
-      <w:r>
-        <w:t>categorical</w:t>
-      </w:r>
-    </w:p>
-    <w:p>
-      <w:proofErr w:type="spellStart"/>
-      <w:proofErr w:type="gramStart"/>
-      <w:r>
-        <w:t>categor</w:t>
-      </w:r>
-      <w:r>
-        <w:t>y_labels</w:t>
-      </w:r>
-      <w:proofErr w:type="spellEnd"/>
-      <w:proofErr w:type="gramEnd"/>
-      <w:r>
-        <w:t xml:space="preserve"> </w:t>
-      </w:r>
-      <w:r>
-        <w:t>a b c</w:t>
-      </w:r>
-    </w:p>
-    <w:p>
-      <w:proofErr w:type="spellStart"/>
-      <w:r>
-        <w:t>category_</w:t>
-      </w:r>
-      <w:r>
-        <w:t>values</w:t>
-      </w:r>
-      <w:proofErr w:type="spellEnd"/>
-      <w:r>
-        <w:t xml:space="preserve"> </w:t>
-      </w:r>
-      <w:r>
-        <w:t>10 2 50</w:t>
-      </w:r>
-    </w:p>
-    <w:p/>
-    <w:p>
-      <w:r>
-        <w:t xml:space="preserve">If categorical, the </w:t>
-      </w:r>
-      <w:proofErr w:type="spellStart"/>
-      <w:r>
-        <w:t>category_values</w:t>
-      </w:r>
-      <w:proofErr w:type="spellEnd"/>
-      <w:r>
-        <w:t xml:space="preserve"> are the actual values for these categories. If </w:t>
-      </w:r>
-      <w:proofErr w:type="spellStart"/>
-      <w:r>
-        <w:t>monotonic_categorical</w:t>
-      </w:r>
-      <w:proofErr w:type="spellEnd"/>
-      <w:r>
-        <w:t xml:space="preserve">, the </w:t>
-      </w:r>
-      <w:proofErr w:type="spellStart"/>
-      <w:r>
-        <w:t>category_values</w:t>
-      </w:r>
-      <w:proofErr w:type="spellEnd"/>
-      <w:r>
-        <w:t xml:space="preserve"> are the actual value for the first one, and the difference between the value and the value of the previous category for the other two. </w:t>
-      </w:r>
-    </w:p>
-    <w:p/>
-    <w:p>
-      <w:r>
         <w:t>The category values need to be positive whether as categorical or monotonic categorical. This needs to be tested in the code.</w:t>
       </w:r>
     </w:p>
@@ -3602,6 +3639,7 @@
         </w:numPr>
       </w:pPr>
       <w:r>
+        <w:lastRenderedPageBreak/>
         <w:t>Derived layers are calculated at a specific user-defined time step and years. If no years are defined, the data overwrites the previous calculation. For example B0 is derived once only, at the last initialisation phase (defined under year); but a mortality dependent layer is calculated every year (including in the initialisation phases) and only the latest calculation is kept in memory.</w:t>
       </w:r>
     </w:p>
@@ -3614,848 +3652,846 @@
         </w:numPr>
       </w:pPr>
       <w:r>
+        <w:t xml:space="preserve">Derived meta-layers are calculated every year of the model, and the results for each year saved in a single meta-layer. Derived </w:t>
+      </w:r>
+      <w:proofErr w:type="gramStart"/>
+      <w:r>
+        <w:t>meta</w:t>
+      </w:r>
+      <w:proofErr w:type="gramEnd"/>
+      <w:r>
+        <w:t xml:space="preserve"> layers </w:t>
+      </w:r>
+      <w:r>
+        <w:t>will</w:t>
+      </w:r>
+      <w:r>
+        <w:t xml:space="preserve"> be calculated for the initialisation phases</w:t>
+      </w:r>
+      <w:r>
+        <w:t xml:space="preserve"> as well</w:t>
+      </w:r>
+      <w:r>
+        <w:t xml:space="preserve">, </w:t>
+      </w:r>
+      <w:r>
+        <w:t>and the information stored in the meta-layer</w:t>
+      </w:r>
+      <w:r>
+        <w:t>.</w:t>
+      </w:r>
+    </w:p>
+    <w:p/>
+    <w:p>
+      <w:r>
+        <w:t xml:space="preserve">Two new layer types need to be </w:t>
+      </w:r>
+      <w:proofErr w:type="gramStart"/>
+      <w:r>
+        <w:t>created,</w:t>
+      </w:r>
+      <w:proofErr w:type="gramEnd"/>
+      <w:r>
+        <w:t xml:space="preserve"> a used-defined calculated layer termed a </w:t>
+      </w:r>
+      <w:proofErr w:type="spellStart"/>
+      <w:r>
+        <w:t>derived_layer</w:t>
+      </w:r>
+      <w:proofErr w:type="spellEnd"/>
+      <w:r>
+        <w:t xml:space="preserve"> or </w:t>
+      </w:r>
+      <w:proofErr w:type="spellStart"/>
+      <w:r>
+        <w:t>derived_meta_layer</w:t>
+      </w:r>
+      <w:proofErr w:type="spellEnd"/>
+      <w:r>
+        <w:t>. It will include the layers to use, calculation, etc. Parameters for the formula can come from other layers, other categories, and / or specifically defined parameters. These parameters can be then estimated in the estimation section as any other parameter. Layer calculations can also be nested in each other.</w:t>
+      </w:r>
+    </w:p>
+    <w:p/>
+    <w:p>
+      <w:r>
+        <w:t>Note that we currently define that derived layers are calculated or determined at the time a calculation is required. We propose to determine the time step when the layer calculation occurs, and then preserve this value until updated.</w:t>
+      </w:r>
+    </w:p>
+    <w:p/>
+    <w:p>
+      <w:r>
+        <w:t xml:space="preserve">For example B0 is defined from the SSB biomass layer saved as a derived layer. SSB is firstly defined. Note that the </w:t>
+      </w:r>
+      <w:proofErr w:type="spellStart"/>
+      <w:r>
+        <w:t>timestep</w:t>
+      </w:r>
+      <w:proofErr w:type="spellEnd"/>
+      <w:r>
+        <w:t xml:space="preserve"> is now hard coded rather than the model calculating the biomass when needed </w:t>
+      </w:r>
+      <w:r>
+        <w:rPr>
+          <w:highlight w:val="cyan"/>
+        </w:rPr>
+        <w:t>(is it a good idea or not?)</w:t>
+      </w:r>
+      <w:r>
+        <w:t>.</w:t>
+      </w:r>
+    </w:p>
+    <w:p/>
+    <w:p>
+      <w:r>
+        <w:t>@layer SSB</w:t>
+      </w:r>
+    </w:p>
+    <w:p>
+      <w:proofErr w:type="gramStart"/>
+      <w:r>
+        <w:t>type</w:t>
+      </w:r>
+      <w:proofErr w:type="gramEnd"/>
+      <w:r>
+        <w:t xml:space="preserve"> biomass</w:t>
+      </w:r>
+    </w:p>
+    <w:p>
+      <w:proofErr w:type="spellStart"/>
+      <w:proofErr w:type="gramStart"/>
+      <w:r>
+        <w:t>timestep</w:t>
+      </w:r>
+      <w:proofErr w:type="spellEnd"/>
+      <w:proofErr w:type="gramEnd"/>
+      <w:r>
+        <w:t xml:space="preserve"> one</w:t>
+      </w:r>
+    </w:p>
+    <w:p>
+      <w:proofErr w:type="gramStart"/>
+      <w:r>
+        <w:t>categories</w:t>
+      </w:r>
+      <w:proofErr w:type="gramEnd"/>
+      <w:r>
+        <w:t xml:space="preserve"> mature </w:t>
+      </w:r>
+      <w:proofErr w:type="spellStart"/>
+      <w:r>
+        <w:t>mature_tag</w:t>
+      </w:r>
+      <w:proofErr w:type="spellEnd"/>
+    </w:p>
+    <w:p>
+      <w:proofErr w:type="gramStart"/>
+      <w:r>
+        <w:t>selectivities</w:t>
+      </w:r>
+      <w:proofErr w:type="gramEnd"/>
+      <w:r>
+        <w:t xml:space="preserve"> 1 1</w:t>
+      </w:r>
+    </w:p>
+    <w:p>
+      <w:proofErr w:type="spellStart"/>
+      <w:r>
+        <w:t>age_size_weight</w:t>
+      </w:r>
+      <w:proofErr w:type="spellEnd"/>
+      <w:r>
+        <w:t xml:space="preserve"> </w:t>
+      </w:r>
+      <w:proofErr w:type="spellStart"/>
+      <w:r>
+        <w:t>TOA_asw</w:t>
+      </w:r>
+      <w:proofErr w:type="spellEnd"/>
+    </w:p>
+    <w:p/>
+    <w:p>
+      <w:r>
+        <w:t xml:space="preserve">The derived layer B0 is simply SSB at initialisation </w:t>
+      </w:r>
+      <w:proofErr w:type="gramStart"/>
+      <w:r>
+        <w:t>phase,</w:t>
+      </w:r>
+      <w:proofErr w:type="gramEnd"/>
+      <w:r>
+        <w:t xml:space="preserve"> here it is multiplied by a layer which defines your stock limit for example (called </w:t>
+      </w:r>
+      <w:proofErr w:type="spellStart"/>
+      <w:r>
+        <w:t>SSB_area</w:t>
+      </w:r>
+      <w:proofErr w:type="spellEnd"/>
+      <w:r>
+        <w:t xml:space="preserve">). If the </w:t>
+      </w:r>
+      <w:proofErr w:type="spellStart"/>
+      <w:r>
+        <w:t>timestep</w:t>
+      </w:r>
+      <w:proofErr w:type="spellEnd"/>
+      <w:r>
+        <w:t xml:space="preserve"> is hard-coded in both, then there needs to be a check that they do agree.</w:t>
+      </w:r>
+    </w:p>
+    <w:p/>
+    <w:p>
+      <w:r>
+        <w:t xml:space="preserve">@layer </w:t>
+      </w:r>
+      <w:proofErr w:type="spellStart"/>
+      <w:r>
+        <w:t>B0_TOA</w:t>
+      </w:r>
+      <w:proofErr w:type="spellEnd"/>
+    </w:p>
+    <w:p>
+      <w:proofErr w:type="gramStart"/>
+      <w:r>
+        <w:t>type</w:t>
+      </w:r>
+      <w:proofErr w:type="gramEnd"/>
+      <w:r>
+        <w:t xml:space="preserve"> </w:t>
+      </w:r>
+      <w:proofErr w:type="spellStart"/>
+      <w:r>
+        <w:t>derived_layer</w:t>
+      </w:r>
+      <w:proofErr w:type="spellEnd"/>
+    </w:p>
+    <w:p>
+      <w:proofErr w:type="gramStart"/>
+      <w:r>
+        <w:t>years</w:t>
+      </w:r>
+      <w:proofErr w:type="gramEnd"/>
+      <w:r>
+        <w:t xml:space="preserve"> initialisation-</w:t>
+      </w:r>
+      <w:proofErr w:type="spellStart"/>
+      <w:r>
+        <w:t>phase3</w:t>
+      </w:r>
+      <w:proofErr w:type="spellEnd"/>
+    </w:p>
+    <w:p>
+      <w:proofErr w:type="spellStart"/>
+      <w:proofErr w:type="gramStart"/>
+      <w:r>
+        <w:t>timestep</w:t>
+      </w:r>
+      <w:proofErr w:type="spellEnd"/>
+      <w:proofErr w:type="gramEnd"/>
+      <w:r>
+        <w:t xml:space="preserve"> one</w:t>
+      </w:r>
+    </w:p>
+    <w:p>
+      <w:proofErr w:type="gramStart"/>
+      <w:r>
+        <w:t>layers</w:t>
+      </w:r>
+      <w:proofErr w:type="gramEnd"/>
+      <w:r>
+        <w:t xml:space="preserve"> SSB </w:t>
+      </w:r>
+      <w:proofErr w:type="spellStart"/>
+      <w:r>
+        <w:t>BBS_area</w:t>
+      </w:r>
+      <w:proofErr w:type="spellEnd"/>
+    </w:p>
+    <w:p>
+      <w:proofErr w:type="gramStart"/>
+      <w:r>
+        <w:t>formula</w:t>
+      </w:r>
+      <w:proofErr w:type="gramEnd"/>
+      <w:r>
+        <w:t xml:space="preserve"> SSB * </w:t>
+      </w:r>
+      <w:proofErr w:type="spellStart"/>
+      <w:r>
+        <w:t>SSB_area</w:t>
+      </w:r>
+      <w:proofErr w:type="spellEnd"/>
+    </w:p>
+    <w:p/>
+    <w:p/>
+    <w:p>
+      <w:r>
+        <w:t xml:space="preserve">Density dependent mortality base on diet electivity can also be defined using a derived layer. In the example below the predation of toothfish on grenadier as opposed to </w:t>
+      </w:r>
+      <w:proofErr w:type="spellStart"/>
+      <w:r>
+        <w:t>eelcod</w:t>
+      </w:r>
+      <w:proofErr w:type="spellEnd"/>
+      <w:r>
+        <w:t xml:space="preserve"> depends on the preference for the two species tempered by their availability in each cell. The layer defined below can then be used as a layer for mortality of grenadier due to predation by toothfish.</w:t>
+      </w:r>
+    </w:p>
+    <w:p/>
+    <w:p>
+      <w:r>
+        <w:t xml:space="preserve">@layer </w:t>
+      </w:r>
+      <w:proofErr w:type="spellStart"/>
+      <w:r>
+        <w:t>MortalityDep</w:t>
+      </w:r>
+      <w:proofErr w:type="spellEnd"/>
+    </w:p>
+    <w:p>
+      <w:proofErr w:type="gramStart"/>
+      <w:r>
+        <w:t>type</w:t>
+      </w:r>
+      <w:proofErr w:type="gramEnd"/>
+      <w:r>
+        <w:t xml:space="preserve"> </w:t>
+      </w:r>
+      <w:proofErr w:type="spellStart"/>
+      <w:r>
+        <w:t>derived_layer</w:t>
+      </w:r>
+      <w:proofErr w:type="spellEnd"/>
+    </w:p>
+    <w:p>
+      <w:proofErr w:type="spellStart"/>
+      <w:proofErr w:type="gramStart"/>
+      <w:r>
+        <w:t>timestep</w:t>
+      </w:r>
+      <w:proofErr w:type="spellEnd"/>
+      <w:proofErr w:type="gramEnd"/>
+      <w:r>
+        <w:t xml:space="preserve"> one</w:t>
+      </w:r>
+    </w:p>
+    <w:p>
+      <w:proofErr w:type="gramStart"/>
+      <w:r>
+        <w:t>layers</w:t>
+      </w:r>
+      <w:proofErr w:type="gramEnd"/>
+      <w:r>
+        <w:t xml:space="preserve"> </w:t>
+      </w:r>
+      <w:proofErr w:type="spellStart"/>
+      <w:r>
+        <w:t>B_WGR</w:t>
+      </w:r>
+      <w:proofErr w:type="spellEnd"/>
+      <w:r>
+        <w:t xml:space="preserve"> </w:t>
+      </w:r>
+      <w:proofErr w:type="spellStart"/>
+      <w:r>
+        <w:t>B_ELC</w:t>
+      </w:r>
+      <w:proofErr w:type="spellEnd"/>
+    </w:p>
+    <w:p>
+      <w:proofErr w:type="gramStart"/>
+      <w:r>
+        <w:t>parameters</w:t>
+      </w:r>
+      <w:proofErr w:type="gramEnd"/>
+      <w:r>
+        <w:t xml:space="preserve"> </w:t>
+      </w:r>
+      <w:proofErr w:type="spellStart"/>
+      <w:r>
+        <w:t>ElecTW</w:t>
+      </w:r>
+      <w:proofErr w:type="spellEnd"/>
+      <w:r>
+        <w:t xml:space="preserve"> </w:t>
+      </w:r>
+      <w:proofErr w:type="spellStart"/>
+      <w:r>
+        <w:t>ElecTE</w:t>
+      </w:r>
+      <w:proofErr w:type="spellEnd"/>
+      <w:r>
+        <w:t xml:space="preserve"> # user defined labels that become estimable parameters</w:t>
+      </w:r>
+    </w:p>
+    <w:p>
+      <w:proofErr w:type="gramStart"/>
+      <w:r>
+        <w:t>values</w:t>
+      </w:r>
+      <w:proofErr w:type="gramEnd"/>
+      <w:r>
+        <w:t xml:space="preserve"> 0.75 0.25 </w:t>
+      </w:r>
+    </w:p>
+    <w:p>
+      <w:proofErr w:type="gramStart"/>
+      <w:r>
+        <w:t>formula</w:t>
+      </w:r>
+      <w:proofErr w:type="gramEnd"/>
+      <w:r>
+        <w:t xml:space="preserve"> </w:t>
+      </w:r>
+      <w:proofErr w:type="spellStart"/>
+      <w:r>
+        <w:t>ElectTW</w:t>
+      </w:r>
+      <w:proofErr w:type="spellEnd"/>
+      <w:r>
+        <w:t>*</w:t>
+      </w:r>
+      <w:proofErr w:type="spellStart"/>
+      <w:r>
+        <w:t>B_WGR</w:t>
+      </w:r>
+      <w:proofErr w:type="spellEnd"/>
+      <w:r>
+        <w:t>/(</w:t>
+      </w:r>
+      <w:proofErr w:type="spellStart"/>
+      <w:r>
+        <w:t>B_WGR+B_ELC</w:t>
+      </w:r>
+      <w:proofErr w:type="spellEnd"/>
+      <w:r>
+        <w:t>) # # code resolves string, and hence applies calculation.</w:t>
+      </w:r>
+    </w:p>
+    <w:p/>
+    <w:p>
+      <w:r>
+        <w:t xml:space="preserve">The actual </w:t>
+      </w:r>
+      <w:proofErr w:type="spellStart"/>
+      <w:r>
+        <w:t>electivities</w:t>
+      </w:r>
+      <w:proofErr w:type="spellEnd"/>
+      <w:r>
+        <w:t xml:space="preserve"> of toothfish for grenadier can be estimated as follows.</w:t>
+      </w:r>
+    </w:p>
+    <w:p/>
+    <w:p>
+      <w:r>
+        <w:t xml:space="preserve">@estimate </w:t>
+      </w:r>
+      <w:proofErr w:type="gramStart"/>
+      <w:r>
+        <w:t>layer[</w:t>
+      </w:r>
+      <w:proofErr w:type="spellStart"/>
+      <w:proofErr w:type="gramEnd"/>
+      <w:r>
+        <w:t>MortalityDep</w:t>
+      </w:r>
+      <w:proofErr w:type="spellEnd"/>
+      <w:r>
+        <w:t>].</w:t>
+      </w:r>
+      <w:proofErr w:type="spellStart"/>
+      <w:r>
+        <w:t>ElecTW</w:t>
+      </w:r>
+      <w:proofErr w:type="spellEnd"/>
+    </w:p>
+    <w:p>
+      <w:proofErr w:type="spellStart"/>
+      <w:r>
+        <w:t>lower_bound</w:t>
+      </w:r>
+      <w:proofErr w:type="spellEnd"/>
+      <w:r>
+        <w:t xml:space="preserve"> 0.01</w:t>
+      </w:r>
+    </w:p>
+    <w:p>
+      <w:proofErr w:type="spellStart"/>
+      <w:r>
+        <w:t>upper_bound</w:t>
+      </w:r>
+      <w:proofErr w:type="spellEnd"/>
+      <w:r>
+        <w:t xml:space="preserve"> 0.99</w:t>
+      </w:r>
+    </w:p>
+    <w:p>
+      <w:proofErr w:type="gramStart"/>
+      <w:r>
+        <w:t>prior</w:t>
+      </w:r>
+      <w:proofErr w:type="gramEnd"/>
+      <w:r>
+        <w:t xml:space="preserve"> Uniform</w:t>
+      </w:r>
+    </w:p>
+    <w:p/>
+    <w:p>
+      <w:r>
+        <w:t>Layers, parameters and values are optional, but need to be defined if used in the calculation. If parameters is used, values is also needed, and of the same size as parameters. Layers can be any layer known to the model. Years are optional in which case the layer gets calculated every year including initialisation.</w:t>
+      </w:r>
+    </w:p>
+    <w:p/>
+    <w:p>
+      <w:r>
+        <w:t>The following math functions would need to be implemented, and include parentheses</w:t>
+      </w:r>
+    </w:p>
+    <w:p/>
+    <w:p>
+      <w:r>
+        <w:t xml:space="preserve">+ - * / </w:t>
+      </w:r>
+      <w:proofErr w:type="spellStart"/>
+      <w:r>
+        <w:t>exp</w:t>
+      </w:r>
+      <w:proofErr w:type="spellEnd"/>
+      <w:r>
+        <w:t xml:space="preserve"> </w:t>
+      </w:r>
+      <w:proofErr w:type="gramStart"/>
+      <w:r>
+        <w:t>log(</w:t>
+      </w:r>
+      <w:proofErr w:type="gramEnd"/>
+      <w:r>
+        <w:t xml:space="preserve">e) </w:t>
+      </w:r>
+      <w:proofErr w:type="spellStart"/>
+      <w:r>
+        <w:t>sqrt</w:t>
+      </w:r>
+      <w:proofErr w:type="spellEnd"/>
+      <w:r>
+        <w:t xml:space="preserve"> ^2 </w:t>
+      </w:r>
+      <w:proofErr w:type="spellStart"/>
+      <w:r>
+        <w:t>pow</w:t>
+      </w:r>
+      <w:proofErr w:type="spellEnd"/>
+      <w:r>
+        <w:t>(</w:t>
+      </w:r>
+      <w:proofErr w:type="spellStart"/>
+      <w:r>
+        <w:t>a,b</w:t>
+      </w:r>
+      <w:proofErr w:type="spellEnd"/>
+      <w:r>
+        <w:t xml:space="preserve">) </w:t>
+      </w:r>
+      <w:proofErr w:type="spellStart"/>
+      <w:r>
+        <w:t>cos</w:t>
+      </w:r>
+      <w:proofErr w:type="spellEnd"/>
+      <w:r>
+        <w:t xml:space="preserve"> sin Z</w:t>
+      </w:r>
+    </w:p>
+    <w:p/>
+    <w:p>
+      <w:r>
+        <w:t xml:space="preserve">All would be functions that operate on every cell in a layer independently. Z is the </w:t>
+      </w:r>
+      <w:proofErr w:type="spellStart"/>
+      <w:r>
+        <w:t>zeroFun</w:t>
+      </w:r>
+      <w:proofErr w:type="spellEnd"/>
+      <w:r>
+        <w:t xml:space="preserve"> implemented elsewhere in our code. </w:t>
+      </w:r>
+    </w:p>
+    <w:p/>
+    <w:p>
+      <w:r>
+        <w:t xml:space="preserve">See separate document for some math parsers. </w:t>
+      </w:r>
+    </w:p>
+    <w:p/>
+    <w:p/>
+    <w:p/>
+    <w:p>
+      <w:pPr>
+        <w:pStyle w:val="Heading2"/>
+      </w:pPr>
+      <w:r>
+        <w:t>Mortality as a</w:t>
+      </w:r>
+      <w:r>
+        <w:t>n annual</w:t>
+      </w:r>
+      <w:r>
+        <w:t xml:space="preserve"> rate</w:t>
+      </w:r>
+    </w:p>
+    <w:p/>
+    <w:p>
+      <w:r>
+        <w:t xml:space="preserve">Mortality as a constant rate is currently implemented (section 4.7.3), either as a constant, or as a function of a layer. Mortality as an annual rate should be implemented using the same function of a layer, whereby meta-layers can be used, or calculated layers (expected to change every year). </w:t>
+      </w:r>
+      <w:r>
+        <w:t>If annual, mortality then needs to be calculated every year.</w:t>
+      </w:r>
+    </w:p>
+    <w:p/>
+    <w:p>
+      <w:r>
+        <w:t xml:space="preserve">Mortality as a biomass event also needs to be implemented once the biomass part of the model has been implemented. Once again it is all described in </w:t>
+      </w:r>
+      <w:proofErr w:type="spellStart"/>
+      <w:r>
+        <w:t>SPM</w:t>
+      </w:r>
+      <w:proofErr w:type="spellEnd"/>
+      <w:r>
+        <w:t>.</w:t>
+      </w:r>
+    </w:p>
+    <w:p/>
+    <w:p/>
+    <w:p>
+      <w:pPr>
+        <w:pStyle w:val="Heading2"/>
+      </w:pPr>
+      <w:r>
+        <w:t>Updated report arguments to cover multiple years</w:t>
+      </w:r>
+    </w:p>
+    <w:p/>
+    <w:p>
+      <w:r>
+        <w:t xml:space="preserve">For </w:t>
+      </w:r>
+    </w:p>
+    <w:p/>
+    <w:p>
+      <w:proofErr w:type="spellStart"/>
+      <w:r>
+        <w:t>Report_t</w:t>
+      </w:r>
+      <w:r>
+        <w:t>ype</w:t>
+      </w:r>
+      <w:proofErr w:type="spellEnd"/>
+      <w:r>
+        <w:t xml:space="preserve"> = </w:t>
+      </w:r>
+      <w:r>
+        <w:t>partition</w:t>
+      </w:r>
+    </w:p>
+    <w:p>
+      <w:proofErr w:type="spellStart"/>
+      <w:r>
+        <w:t>Report_type</w:t>
+      </w:r>
+      <w:proofErr w:type="spellEnd"/>
+      <w:r>
+        <w:t xml:space="preserve"> = layer</w:t>
+      </w:r>
+    </w:p>
+    <w:p>
+      <w:proofErr w:type="spellStart"/>
+      <w:r>
+        <w:t>Report_</w:t>
+      </w:r>
+      <w:proofErr w:type="gramStart"/>
+      <w:r>
+        <w:t>type</w:t>
+      </w:r>
+      <w:proofErr w:type="spellEnd"/>
+      <w:r>
+        <w:t xml:space="preserve">  =</w:t>
+      </w:r>
+      <w:proofErr w:type="gramEnd"/>
+      <w:r>
+        <w:t xml:space="preserve"> </w:t>
+      </w:r>
+      <w:proofErr w:type="spellStart"/>
+      <w:r>
+        <w:t>layer_derived_view</w:t>
+      </w:r>
+      <w:proofErr w:type="spellEnd"/>
+    </w:p>
+    <w:p/>
+    <w:p>
+      <w:proofErr w:type="gramStart"/>
+      <w:r>
+        <w:t>modify</w:t>
+      </w:r>
+      <w:proofErr w:type="gramEnd"/>
+      <w:r>
+        <w:t xml:space="preserve"> argument</w:t>
+      </w:r>
+      <w:r>
+        <w:t xml:space="preserve"> </w:t>
+      </w:r>
+      <w:r>
+        <w:rPr>
+          <w:b/>
+        </w:rPr>
+        <w:t>year</w:t>
+      </w:r>
+      <w:r>
+        <w:t xml:space="preserve"> to </w:t>
+      </w:r>
+      <w:r>
+        <w:rPr>
+          <w:b/>
+        </w:rPr>
+        <w:t>years</w:t>
+      </w:r>
+      <w:r>
+        <w:t xml:space="preserve"> </w:t>
+      </w:r>
+      <w:r>
+        <w:t xml:space="preserve">so a single report can </w:t>
+      </w:r>
+      <w:r>
+        <w:t xml:space="preserve">be used to return a range </w:t>
+      </w:r>
+      <w:r>
+        <w:t xml:space="preserve">of years or </w:t>
+      </w:r>
+      <w:r>
+        <w:t>all years</w:t>
+      </w:r>
+      <w:r>
+        <w:t xml:space="preserve">, </w:t>
+      </w:r>
+      <w:r>
+        <w:t>rather</w:t>
+      </w:r>
+      <w:r>
+        <w:t xml:space="preserve"> than each report just doing one year at a time</w:t>
+      </w:r>
+    </w:p>
+    <w:p/>
+    <w:p>
+      <w:pPr>
+        <w:pStyle w:val="Heading2"/>
+      </w:pPr>
+      <w:r>
+        <w:t xml:space="preserve">Other </w:t>
+      </w:r>
+      <w:r>
+        <w:t>migration</w:t>
+      </w:r>
+      <w:r>
+        <w:t>s</w:t>
+      </w:r>
+    </w:p>
+    <w:p/>
+    <w:p>
+      <w:r>
+        <w:t>The two other migrations not previously implemented are now described in the manual and need</w:t>
+      </w:r>
+      <w:r>
+        <w:t xml:space="preserve"> to be</w:t>
+      </w:r>
+      <w:r>
+        <w:t xml:space="preserve"> implemented.</w:t>
+      </w:r>
+    </w:p>
+    <w:p/>
+    <w:p/>
+    <w:p>
+      <w:pPr>
+        <w:pStyle w:val="Heading1"/>
+      </w:pPr>
+      <w:r>
+        <w:t xml:space="preserve">To be further developed and defined in the </w:t>
+      </w:r>
+      <w:proofErr w:type="spellStart"/>
+      <w:r>
+        <w:t>SPM</w:t>
+      </w:r>
+      <w:proofErr w:type="spellEnd"/>
+      <w:r>
+        <w:t xml:space="preserve"> manual</w:t>
+      </w:r>
+    </w:p>
+    <w:p/>
+    <w:p>
+      <w:pPr>
+        <w:rPr>
+          <w:i/>
+        </w:rPr>
+      </w:pPr>
+      <w:r>
+        <w:rPr>
+          <w:i/>
+        </w:rPr>
         <w:lastRenderedPageBreak/>
-        <w:t xml:space="preserve">Derived meta-layers are calculated every year of the model, and the results for each year saved in a single meta-layer. Derived </w:t>
-      </w:r>
-      <w:proofErr w:type="gramStart"/>
-      <w:r>
-        <w:t>meta</w:t>
-      </w:r>
-      <w:proofErr w:type="gramEnd"/>
-      <w:r>
-        <w:t xml:space="preserve"> layers </w:t>
-      </w:r>
-      <w:r>
-        <w:t>will</w:t>
-      </w:r>
-      <w:r>
-        <w:t xml:space="preserve"> be calculated for the initialisation phases</w:t>
-      </w:r>
-      <w:r>
-        <w:t xml:space="preserve"> as well</w:t>
-      </w:r>
-      <w:r>
-        <w:t xml:space="preserve">, </w:t>
-      </w:r>
-      <w:r>
-        <w:t>and the information stored in the meta-layer</w:t>
-      </w:r>
-      <w:r>
-        <w:t>.</w:t>
-      </w:r>
-    </w:p>
-    <w:p/>
-    <w:p>
-      <w:r>
-        <w:t xml:space="preserve">Two new layer types need to be </w:t>
-      </w:r>
-      <w:proofErr w:type="gramStart"/>
-      <w:r>
-        <w:t>created,</w:t>
-      </w:r>
-      <w:proofErr w:type="gramEnd"/>
-      <w:r>
-        <w:t xml:space="preserve"> a used-defined calculated layer termed a </w:t>
-      </w:r>
-      <w:proofErr w:type="spellStart"/>
-      <w:r>
-        <w:t>derived_layer</w:t>
-      </w:r>
-      <w:proofErr w:type="spellEnd"/>
-      <w:r>
-        <w:t xml:space="preserve"> or </w:t>
-      </w:r>
-      <w:proofErr w:type="spellStart"/>
-      <w:r>
-        <w:t>derived_meta_layer</w:t>
-      </w:r>
-      <w:proofErr w:type="spellEnd"/>
-      <w:r>
-        <w:t>. It will include the layers to use, calculation, etc. Parameters for the formula can come from other layers, other categories, and / or specifically defined parameters. These parameters can be then estimated in the estimation section as any other parameter. Layer calculations can also be nested in each other.</w:t>
-      </w:r>
-    </w:p>
-    <w:p/>
-    <w:p>
-      <w:r>
-        <w:t>Note that we currently define that derived layers are calculated or determined at the time a calculation is required. We propose to determine the time step when the layer calculation occurs, and then preserve this value until updated.</w:t>
-      </w:r>
-    </w:p>
-    <w:p/>
-    <w:p>
-      <w:r>
-        <w:t xml:space="preserve">For example B0 is defined from the SSB biomass layer saved as a derived layer. SSB is firstly defined. Note that the </w:t>
-      </w:r>
-      <w:proofErr w:type="spellStart"/>
-      <w:r>
-        <w:t>timestep</w:t>
-      </w:r>
-      <w:proofErr w:type="spellEnd"/>
-      <w:r>
-        <w:t xml:space="preserve"> is now hard coded rather than the model calculating the biomass when needed </w:t>
-      </w:r>
-      <w:r>
-        <w:rPr>
-          <w:highlight w:val="cyan"/>
-        </w:rPr>
-        <w:t>(is it a good idea or not?)</w:t>
-      </w:r>
-      <w:r>
-        <w:t>.</w:t>
-      </w:r>
-    </w:p>
-    <w:p/>
-    <w:p>
-      <w:r>
-        <w:t>@layer SSB</w:t>
-      </w:r>
-    </w:p>
-    <w:p>
-      <w:proofErr w:type="gramStart"/>
-      <w:r>
-        <w:t>type</w:t>
-      </w:r>
-      <w:proofErr w:type="gramEnd"/>
-      <w:r>
-        <w:t xml:space="preserve"> biomass</w:t>
-      </w:r>
-    </w:p>
-    <w:p>
-      <w:proofErr w:type="spellStart"/>
-      <w:proofErr w:type="gramStart"/>
-      <w:r>
-        <w:t>timestep</w:t>
-      </w:r>
-      <w:proofErr w:type="spellEnd"/>
-      <w:proofErr w:type="gramEnd"/>
-      <w:r>
-        <w:t xml:space="preserve"> one</w:t>
-      </w:r>
-    </w:p>
-    <w:p>
-      <w:proofErr w:type="gramStart"/>
-      <w:r>
-        <w:t>categories</w:t>
-      </w:r>
-      <w:proofErr w:type="gramEnd"/>
-      <w:r>
-        <w:t xml:space="preserve"> mature </w:t>
-      </w:r>
-      <w:proofErr w:type="spellStart"/>
-      <w:r>
-        <w:t>mature_tag</w:t>
-      </w:r>
-      <w:proofErr w:type="spellEnd"/>
-    </w:p>
-    <w:p>
-      <w:proofErr w:type="gramStart"/>
-      <w:r>
-        <w:t>selectivities</w:t>
-      </w:r>
-      <w:proofErr w:type="gramEnd"/>
-      <w:r>
-        <w:t xml:space="preserve"> 1 1</w:t>
-      </w:r>
-    </w:p>
-    <w:p>
-      <w:proofErr w:type="spellStart"/>
-      <w:r>
-        <w:t>age_size_weight</w:t>
-      </w:r>
-      <w:proofErr w:type="spellEnd"/>
-      <w:r>
-        <w:t xml:space="preserve"> </w:t>
-      </w:r>
-      <w:proofErr w:type="spellStart"/>
-      <w:r>
-        <w:t>TOA_asw</w:t>
-      </w:r>
-      <w:proofErr w:type="spellEnd"/>
-    </w:p>
-    <w:p/>
-    <w:p>
-      <w:r>
-        <w:t xml:space="preserve">The derived layer B0 is simply SSB at initialisation </w:t>
-      </w:r>
-      <w:proofErr w:type="gramStart"/>
-      <w:r>
-        <w:t>phase,</w:t>
-      </w:r>
-      <w:proofErr w:type="gramEnd"/>
-      <w:r>
-        <w:t xml:space="preserve"> here it is multiplied by a layer which defines your stock limit for example (called </w:t>
-      </w:r>
-      <w:proofErr w:type="spellStart"/>
-      <w:r>
-        <w:t>SSB_area</w:t>
-      </w:r>
-      <w:proofErr w:type="spellEnd"/>
-      <w:r>
-        <w:t xml:space="preserve">). If the </w:t>
-      </w:r>
-      <w:proofErr w:type="spellStart"/>
-      <w:r>
-        <w:t>timestep</w:t>
-      </w:r>
-      <w:proofErr w:type="spellEnd"/>
-      <w:r>
-        <w:t xml:space="preserve"> is hard-coded in both, then there needs to be a check that they do agree.</w:t>
-      </w:r>
-    </w:p>
-    <w:p/>
-    <w:p>
-      <w:r>
-        <w:t xml:space="preserve">@layer </w:t>
-      </w:r>
-      <w:proofErr w:type="spellStart"/>
-      <w:r>
-        <w:t>B0_TOA</w:t>
-      </w:r>
-      <w:proofErr w:type="spellEnd"/>
-    </w:p>
-    <w:p>
-      <w:proofErr w:type="gramStart"/>
-      <w:r>
-        <w:t>type</w:t>
-      </w:r>
-      <w:proofErr w:type="gramEnd"/>
-      <w:r>
-        <w:t xml:space="preserve"> </w:t>
-      </w:r>
-      <w:proofErr w:type="spellStart"/>
-      <w:r>
-        <w:t>derived_layer</w:t>
-      </w:r>
-      <w:proofErr w:type="spellEnd"/>
-    </w:p>
-    <w:p>
-      <w:proofErr w:type="gramStart"/>
-      <w:r>
-        <w:t>years</w:t>
-      </w:r>
-      <w:proofErr w:type="gramEnd"/>
-      <w:r>
-        <w:t xml:space="preserve"> initialisation-</w:t>
-      </w:r>
-      <w:proofErr w:type="spellStart"/>
-      <w:r>
-        <w:t>phase3</w:t>
-      </w:r>
-      <w:proofErr w:type="spellEnd"/>
-    </w:p>
-    <w:p>
-      <w:proofErr w:type="spellStart"/>
-      <w:proofErr w:type="gramStart"/>
-      <w:r>
-        <w:t>timestep</w:t>
-      </w:r>
-      <w:proofErr w:type="spellEnd"/>
-      <w:proofErr w:type="gramEnd"/>
-      <w:r>
-        <w:t xml:space="preserve"> one</w:t>
-      </w:r>
-    </w:p>
-    <w:p>
-      <w:proofErr w:type="gramStart"/>
-      <w:r>
-        <w:t>layers</w:t>
-      </w:r>
-      <w:proofErr w:type="gramEnd"/>
-      <w:r>
-        <w:t xml:space="preserve"> SSB </w:t>
-      </w:r>
-      <w:proofErr w:type="spellStart"/>
-      <w:r>
-        <w:t>BBS_area</w:t>
-      </w:r>
-      <w:proofErr w:type="spellEnd"/>
-    </w:p>
-    <w:p>
-      <w:proofErr w:type="gramStart"/>
-      <w:r>
-        <w:t>formula</w:t>
-      </w:r>
-      <w:proofErr w:type="gramEnd"/>
-      <w:r>
-        <w:t xml:space="preserve"> SSB * </w:t>
-      </w:r>
-      <w:proofErr w:type="spellStart"/>
-      <w:r>
-        <w:t>SSB_area</w:t>
-      </w:r>
-      <w:proofErr w:type="spellEnd"/>
-    </w:p>
-    <w:p/>
-    <w:p/>
-    <w:p>
-      <w:r>
-        <w:t xml:space="preserve">Density dependent mortality base on diet electivity can also be defined using a derived layer. In the example below the predation of toothfish on grenadier as opposed to </w:t>
-      </w:r>
-      <w:proofErr w:type="spellStart"/>
-      <w:r>
-        <w:t>eelcod</w:t>
-      </w:r>
-      <w:proofErr w:type="spellEnd"/>
-      <w:r>
-        <w:t xml:space="preserve"> depends on the preference for the two species tempered by their availability in each cell. The layer defined below can then be used as a layer for mortality of grenadier due to predation by toothfish.</w:t>
-      </w:r>
-    </w:p>
-    <w:p/>
-    <w:p>
-      <w:r>
-        <w:t xml:space="preserve">@layer </w:t>
-      </w:r>
-      <w:proofErr w:type="spellStart"/>
-      <w:r>
-        <w:t>MortalityDep</w:t>
-      </w:r>
-      <w:proofErr w:type="spellEnd"/>
-    </w:p>
-    <w:p>
-      <w:proofErr w:type="gramStart"/>
-      <w:r>
-        <w:t>type</w:t>
-      </w:r>
-      <w:proofErr w:type="gramEnd"/>
-      <w:r>
-        <w:t xml:space="preserve"> </w:t>
-      </w:r>
-      <w:proofErr w:type="spellStart"/>
-      <w:r>
-        <w:t>derived_layer</w:t>
-      </w:r>
-      <w:proofErr w:type="spellEnd"/>
-    </w:p>
-    <w:p>
-      <w:proofErr w:type="spellStart"/>
-      <w:proofErr w:type="gramStart"/>
-      <w:r>
-        <w:t>timestep</w:t>
-      </w:r>
-      <w:proofErr w:type="spellEnd"/>
-      <w:proofErr w:type="gramEnd"/>
-      <w:r>
-        <w:t xml:space="preserve"> one</w:t>
-      </w:r>
-    </w:p>
-    <w:p>
-      <w:proofErr w:type="gramStart"/>
-      <w:r>
-        <w:t>layers</w:t>
-      </w:r>
-      <w:proofErr w:type="gramEnd"/>
-      <w:r>
-        <w:t xml:space="preserve"> </w:t>
-      </w:r>
-      <w:proofErr w:type="spellStart"/>
-      <w:r>
-        <w:t>B_WGR</w:t>
-      </w:r>
-      <w:proofErr w:type="spellEnd"/>
-      <w:r>
-        <w:t xml:space="preserve"> </w:t>
-      </w:r>
-      <w:proofErr w:type="spellStart"/>
-      <w:r>
-        <w:t>B_ELC</w:t>
-      </w:r>
-      <w:proofErr w:type="spellEnd"/>
-    </w:p>
-    <w:p>
-      <w:proofErr w:type="gramStart"/>
-      <w:r>
-        <w:t>parameters</w:t>
-      </w:r>
-      <w:proofErr w:type="gramEnd"/>
-      <w:r>
-        <w:t xml:space="preserve"> </w:t>
-      </w:r>
-      <w:proofErr w:type="spellStart"/>
-      <w:r>
-        <w:t>ElecTW</w:t>
-      </w:r>
-      <w:proofErr w:type="spellEnd"/>
-      <w:r>
-        <w:t xml:space="preserve"> </w:t>
-      </w:r>
-      <w:proofErr w:type="spellStart"/>
-      <w:r>
-        <w:t>ElecTE</w:t>
-      </w:r>
-      <w:proofErr w:type="spellEnd"/>
-      <w:r>
-        <w:t xml:space="preserve"> # user defined labels that become estimable parameters</w:t>
-      </w:r>
-    </w:p>
-    <w:p>
-      <w:proofErr w:type="gramStart"/>
-      <w:r>
-        <w:t>values</w:t>
-      </w:r>
-      <w:proofErr w:type="gramEnd"/>
-      <w:r>
-        <w:t xml:space="preserve"> 0.75 0.25 </w:t>
-      </w:r>
-    </w:p>
-    <w:p>
-      <w:proofErr w:type="gramStart"/>
-      <w:r>
-        <w:t>formula</w:t>
-      </w:r>
-      <w:proofErr w:type="gramEnd"/>
-      <w:r>
-        <w:t xml:space="preserve"> </w:t>
-      </w:r>
-      <w:proofErr w:type="spellStart"/>
-      <w:r>
-        <w:t>ElectTW</w:t>
-      </w:r>
-      <w:proofErr w:type="spellEnd"/>
-      <w:r>
-        <w:t>*</w:t>
-      </w:r>
-      <w:proofErr w:type="spellStart"/>
-      <w:r>
-        <w:t>B_WGR</w:t>
-      </w:r>
-      <w:proofErr w:type="spellEnd"/>
-      <w:r>
-        <w:t>/(</w:t>
-      </w:r>
-      <w:proofErr w:type="spellStart"/>
-      <w:r>
-        <w:t>B_WGR+B_ELC</w:t>
-      </w:r>
-      <w:proofErr w:type="spellEnd"/>
-      <w:r>
-        <w:t>) # # code resolves string, and hence applies calculation.</w:t>
-      </w:r>
-    </w:p>
-    <w:p/>
-    <w:p>
-      <w:r>
-        <w:t xml:space="preserve">The actual </w:t>
-      </w:r>
-      <w:proofErr w:type="spellStart"/>
-      <w:r>
-        <w:t>electivities</w:t>
-      </w:r>
-      <w:proofErr w:type="spellEnd"/>
-      <w:r>
-        <w:t xml:space="preserve"> of toothfish for grenadier can be estimated as follows.</w:t>
-      </w:r>
-    </w:p>
-    <w:p/>
-    <w:p>
-      <w:r>
-        <w:t xml:space="preserve">@estimate </w:t>
-      </w:r>
-      <w:proofErr w:type="gramStart"/>
-      <w:r>
-        <w:t>layer[</w:t>
-      </w:r>
-      <w:proofErr w:type="spellStart"/>
-      <w:proofErr w:type="gramEnd"/>
-      <w:r>
-        <w:t>MortalityDep</w:t>
-      </w:r>
-      <w:proofErr w:type="spellEnd"/>
-      <w:r>
-        <w:t>].</w:t>
-      </w:r>
-      <w:proofErr w:type="spellStart"/>
-      <w:r>
-        <w:t>ElecTW</w:t>
-      </w:r>
-      <w:proofErr w:type="spellEnd"/>
-    </w:p>
-    <w:p>
-      <w:proofErr w:type="spellStart"/>
-      <w:r>
-        <w:t>lower_bound</w:t>
-      </w:r>
-      <w:proofErr w:type="spellEnd"/>
-      <w:r>
-        <w:t xml:space="preserve"> 0.01</w:t>
-      </w:r>
-    </w:p>
-    <w:p>
-      <w:proofErr w:type="spellStart"/>
-      <w:r>
-        <w:lastRenderedPageBreak/>
-        <w:t>upper_bound</w:t>
-      </w:r>
-      <w:proofErr w:type="spellEnd"/>
-      <w:r>
-        <w:t xml:space="preserve"> 0.99</w:t>
-      </w:r>
-    </w:p>
-    <w:p>
-      <w:proofErr w:type="gramStart"/>
-      <w:r>
-        <w:t>prior</w:t>
-      </w:r>
-      <w:proofErr w:type="gramEnd"/>
-      <w:r>
-        <w:t xml:space="preserve"> Uniform</w:t>
-      </w:r>
-    </w:p>
-    <w:p/>
-    <w:p>
-      <w:r>
-        <w:t>Layers, parameters and values are optional, but need to be defined if used in the calculation. If parameters is used, values is also needed, and of the same size as parameters. Layers can be any layer known to the model. Years are optional in which case the layer gets calculated every year including initialisation.</w:t>
-      </w:r>
-    </w:p>
-    <w:p/>
-    <w:p>
-      <w:r>
-        <w:t>The following math functions would need to be implemented, and include parentheses</w:t>
-      </w:r>
-    </w:p>
-    <w:p/>
-    <w:p>
-      <w:r>
-        <w:t xml:space="preserve">+ - * / </w:t>
-      </w:r>
-      <w:proofErr w:type="spellStart"/>
-      <w:r>
-        <w:t>exp</w:t>
-      </w:r>
-      <w:proofErr w:type="spellEnd"/>
-      <w:r>
-        <w:t xml:space="preserve"> </w:t>
-      </w:r>
-      <w:proofErr w:type="gramStart"/>
-      <w:r>
-        <w:t>log(</w:t>
-      </w:r>
-      <w:proofErr w:type="gramEnd"/>
-      <w:r>
-        <w:t xml:space="preserve">e) </w:t>
-      </w:r>
-      <w:proofErr w:type="spellStart"/>
-      <w:r>
-        <w:t>sqrt</w:t>
-      </w:r>
-      <w:proofErr w:type="spellEnd"/>
-      <w:r>
-        <w:t xml:space="preserve"> ^2 </w:t>
-      </w:r>
-      <w:proofErr w:type="spellStart"/>
-      <w:r>
-        <w:t>pow</w:t>
-      </w:r>
-      <w:proofErr w:type="spellEnd"/>
-      <w:r>
-        <w:t>(</w:t>
-      </w:r>
-      <w:proofErr w:type="spellStart"/>
-      <w:r>
-        <w:t>a,b</w:t>
-      </w:r>
-      <w:proofErr w:type="spellEnd"/>
-      <w:r>
-        <w:t xml:space="preserve">) </w:t>
-      </w:r>
-      <w:proofErr w:type="spellStart"/>
-      <w:r>
-        <w:t>cos</w:t>
-      </w:r>
-      <w:proofErr w:type="spellEnd"/>
-      <w:r>
-        <w:t xml:space="preserve"> sin Z</w:t>
-      </w:r>
-    </w:p>
-    <w:p/>
-    <w:p>
-      <w:r>
-        <w:t xml:space="preserve">All would be functions that operate on every cell in a layer independently. Z is the </w:t>
-      </w:r>
-      <w:proofErr w:type="spellStart"/>
-      <w:r>
-        <w:t>zeroFun</w:t>
-      </w:r>
-      <w:proofErr w:type="spellEnd"/>
-      <w:r>
-        <w:t xml:space="preserve"> implemented elsewhere in our code. </w:t>
-      </w:r>
-    </w:p>
-    <w:p/>
-    <w:p>
-      <w:r>
-        <w:t xml:space="preserve">See separate document for some math parsers. </w:t>
-      </w:r>
-    </w:p>
-    <w:p/>
-    <w:p/>
+        <w:t xml:space="preserve">This section outlines thoughts about new and changed functionality. </w:t>
+      </w:r>
+      <w:proofErr w:type="spellStart"/>
+      <w:proofErr w:type="gramStart"/>
+      <w:r>
+        <w:rPr>
+          <w:i/>
+        </w:rPr>
+        <w:t>Its</w:t>
+      </w:r>
+      <w:proofErr w:type="spellEnd"/>
+      <w:proofErr w:type="gramEnd"/>
+      <w:r>
+        <w:rPr>
+          <w:i/>
+        </w:rPr>
+        <w:t xml:space="preserve"> just a holding place for these </w:t>
+      </w:r>
+      <w:r>
+        <w:rPr>
+          <w:i/>
+        </w:rPr>
+        <w:t xml:space="preserve">ideas </w:t>
+      </w:r>
+      <w:r>
+        <w:rPr>
+          <w:i/>
+        </w:rPr>
+        <w:t xml:space="preserve">and </w:t>
+      </w:r>
+      <w:r>
+        <w:rPr>
+          <w:i/>
+        </w:rPr>
+        <w:t>s</w:t>
+      </w:r>
+      <w:r>
+        <w:rPr>
+          <w:i/>
+        </w:rPr>
+        <w:t>hould not be implemented.</w:t>
+      </w:r>
+    </w:p>
     <w:p/>
     <w:p>
       <w:pPr>
         <w:pStyle w:val="Heading2"/>
       </w:pPr>
       <w:r>
-        <w:t>Mortality as a</w:t>
-      </w:r>
-      <w:r>
-        <w:t>n annual</w:t>
-      </w:r>
-      <w:r>
-        <w:t xml:space="preserve"> rate</w:t>
-      </w:r>
-    </w:p>
-    <w:p/>
-    <w:p>
-      <w:r>
-        <w:t xml:space="preserve">Mortality as a constant rate is currently implemented (section 4.7.3), either as a constant, or as a function of a layer. Mortality as an annual rate should be implemented using the same function of a layer, whereby meta-layers can be used, or calculated layers (expected to change every year). </w:t>
-      </w:r>
-      <w:r>
-        <w:t>If annual, mortality then needs to be calculated every year.</w:t>
-      </w:r>
-    </w:p>
-    <w:p/>
-    <w:p>
-      <w:r>
-        <w:t xml:space="preserve">Mortality as a biomass event also needs to be implemented once the biomass part of the model has been implemented. Once again it is all described in </w:t>
-      </w:r>
-      <w:proofErr w:type="spellStart"/>
-      <w:r>
-        <w:t>SPM</w:t>
-      </w:r>
-      <w:proofErr w:type="spellEnd"/>
-      <w:r>
-        <w:t>.</w:t>
-      </w:r>
-    </w:p>
-    <w:p/>
-    <w:p/>
-    <w:p>
-      <w:pPr>
-        <w:pStyle w:val="Heading2"/>
-      </w:pPr>
-      <w:r>
-        <w:t>Updated report arguments to cover multiple years</w:t>
-      </w:r>
-    </w:p>
-    <w:p/>
-    <w:p>
-      <w:r>
-        <w:t xml:space="preserve">For </w:t>
-      </w:r>
-    </w:p>
-    <w:p/>
-    <w:p>
-      <w:proofErr w:type="spellStart"/>
-      <w:r>
-        <w:t>Report_t</w:t>
-      </w:r>
-      <w:r>
-        <w:t>ype</w:t>
-      </w:r>
-      <w:proofErr w:type="spellEnd"/>
-      <w:r>
-        <w:t xml:space="preserve"> = </w:t>
-      </w:r>
-      <w:r>
-        <w:t>partition</w:t>
-      </w:r>
-    </w:p>
-    <w:p>
-      <w:proofErr w:type="spellStart"/>
-      <w:r>
-        <w:t>Report_type</w:t>
-      </w:r>
-      <w:proofErr w:type="spellEnd"/>
-      <w:r>
-        <w:t xml:space="preserve"> = layer</w:t>
-      </w:r>
-    </w:p>
-    <w:p>
-      <w:proofErr w:type="spellStart"/>
-      <w:r>
-        <w:t>Report_</w:t>
-      </w:r>
-      <w:proofErr w:type="gramStart"/>
-      <w:r>
-        <w:t>type</w:t>
-      </w:r>
-      <w:proofErr w:type="spellEnd"/>
-      <w:r>
-        <w:t xml:space="preserve">  =</w:t>
-      </w:r>
-      <w:proofErr w:type="gramEnd"/>
-      <w:r>
-        <w:t xml:space="preserve"> </w:t>
-      </w:r>
-      <w:proofErr w:type="spellStart"/>
-      <w:r>
-        <w:t>layer_derived_view</w:t>
-      </w:r>
-      <w:proofErr w:type="spellEnd"/>
-    </w:p>
-    <w:p/>
-    <w:p>
-      <w:proofErr w:type="gramStart"/>
-      <w:r>
-        <w:t>modify</w:t>
-      </w:r>
-      <w:proofErr w:type="gramEnd"/>
-      <w:r>
-        <w:t xml:space="preserve"> argument</w:t>
-      </w:r>
-      <w:r>
-        <w:t xml:space="preserve"> </w:t>
-      </w:r>
-      <w:r>
-        <w:rPr>
-          <w:b/>
-        </w:rPr>
-        <w:t>year</w:t>
-      </w:r>
-      <w:r>
-        <w:t xml:space="preserve"> to </w:t>
-      </w:r>
-      <w:r>
-        <w:rPr>
-          <w:b/>
-        </w:rPr>
-        <w:t>years</w:t>
-      </w:r>
-      <w:r>
-        <w:t xml:space="preserve"> </w:t>
-      </w:r>
-      <w:r>
-        <w:t xml:space="preserve">so a single report can </w:t>
-      </w:r>
-      <w:r>
-        <w:t xml:space="preserve">be used to return a range </w:t>
-      </w:r>
-      <w:r>
-        <w:t xml:space="preserve">of years or </w:t>
-      </w:r>
-      <w:r>
-        <w:t>all years</w:t>
-      </w:r>
-      <w:r>
-        <w:t xml:space="preserve">, </w:t>
-      </w:r>
-      <w:r>
-        <w:t>rather</w:t>
-      </w:r>
-      <w:r>
-        <w:t xml:space="preserve"> than each report just doing one year at a time</w:t>
-      </w:r>
-    </w:p>
-    <w:p/>
-    <w:p>
-      <w:pPr>
-        <w:pStyle w:val="Heading2"/>
-      </w:pPr>
-      <w:r>
-        <w:t xml:space="preserve">Other </w:t>
-      </w:r>
-      <w:r>
-        <w:t>migration</w:t>
-      </w:r>
-      <w:r>
-        <w:t>s</w:t>
-      </w:r>
-    </w:p>
-    <w:p/>
-    <w:p>
-      <w:r>
-        <w:t>The two other migrations not previously implemented are now described in the manual and need</w:t>
-      </w:r>
-      <w:r>
-        <w:t xml:space="preserve"> to be</w:t>
-      </w:r>
-      <w:r>
-        <w:t xml:space="preserve"> implemented.</w:t>
-      </w:r>
-    </w:p>
-    <w:p/>
-    <w:p/>
-    <w:p>
-      <w:pPr>
-        <w:pStyle w:val="Heading1"/>
-      </w:pPr>
-      <w:r>
-        <w:t xml:space="preserve">To be further developed and defined in the </w:t>
-      </w:r>
-      <w:proofErr w:type="spellStart"/>
-      <w:r>
-        <w:t>SPM</w:t>
-      </w:r>
-      <w:proofErr w:type="spellEnd"/>
-      <w:r>
-        <w:t xml:space="preserve"> manual</w:t>
-      </w:r>
-    </w:p>
-    <w:p/>
-    <w:p>
-      <w:pPr>
-        <w:rPr>
-          <w:i/>
-        </w:rPr>
-      </w:pPr>
-      <w:r>
-        <w:rPr>
-          <w:i/>
-        </w:rPr>
-        <w:t xml:space="preserve">This section outlines thoughts about new and changed functionality. </w:t>
-      </w:r>
-      <w:proofErr w:type="spellStart"/>
-      <w:proofErr w:type="gramStart"/>
-      <w:r>
-        <w:rPr>
-          <w:i/>
-        </w:rPr>
-        <w:t>Its</w:t>
-      </w:r>
-      <w:proofErr w:type="spellEnd"/>
-      <w:proofErr w:type="gramEnd"/>
-      <w:r>
-        <w:rPr>
-          <w:i/>
-        </w:rPr>
-        <w:t xml:space="preserve"> just a holding place for these </w:t>
-      </w:r>
-      <w:r>
-        <w:rPr>
-          <w:i/>
-        </w:rPr>
-        <w:t xml:space="preserve">ideas </w:t>
-      </w:r>
-      <w:r>
-        <w:rPr>
-          <w:i/>
-        </w:rPr>
-        <w:t xml:space="preserve">and </w:t>
-      </w:r>
-      <w:r>
-        <w:rPr>
-          <w:i/>
-        </w:rPr>
-        <w:t>s</w:t>
-      </w:r>
-      <w:r>
-        <w:rPr>
-          <w:i/>
-        </w:rPr>
-        <w:t>hould not be implemented.</w:t>
-      </w:r>
-    </w:p>
-    <w:p/>
-    <w:p>
-      <w:pPr>
-        <w:pStyle w:val="Heading2"/>
-      </w:pPr>
-      <w:r>
         <w:t>Problems with meta-layers</w:t>
       </w:r>
     </w:p>
     <w:p/>
     <w:p>
       <w:r>
-        <w:lastRenderedPageBreak/>
         <w:t xml:space="preserve">We need to think carefully when we should allow meta-layers and when we shouldn’t. For example meta-layers under biomass events might be misleading if only applied for specific years when it should be all years. </w:t>
       </w:r>
     </w:p>
@@ -4969,6 +5005,7 @@
         </w:numPr>
       </w:pPr>
       <w:r>
+        <w:lastRenderedPageBreak/>
         <w:t>Update the layers to the new values of distribution, moving fish between layers (categories) and cells</w:t>
       </w:r>
     </w:p>
@@ -5005,7 +5042,6 @@
         </w:numPr>
       </w:pPr>
       <w:r>
-        <w:lastRenderedPageBreak/>
         <w:t xml:space="preserve">For each layer, calculate the probability of being in the </w:t>
       </w:r>
       <w:proofErr w:type="spellStart"/>

</xml_diff>

<commit_message>
CHG: Some text edits (minor)
</commit_message>
<xml_diff>
--- a/doc/Development/SPM changes 2012 SM.docx
+++ b/doc/Development/SPM changes 2012 SM.docx
@@ -836,87 +836,43 @@
     </w:p>
     <w:p/>
     <w:p>
-      <w:pPr>
-        <w:pStyle w:val="Heading2"/>
-      </w:pPr>
-      <w:r>
-        <w:t>Validates not always working</w:t>
-      </w:r>
-    </w:p>
-    <w:p/>
-    <w:p>
-      <w:r>
-        <w:t xml:space="preserve">Wrongly spelled </w:t>
-      </w:r>
-      <w:r>
-        <w:t xml:space="preserve">or invalid </w:t>
-      </w:r>
-      <w:r>
-        <w:t xml:space="preserve">subcommands are not picked up in </w:t>
-      </w:r>
-      <w:r>
-        <w:t>all commands. The places where I’ve found an error is the estimation, minimiser, and profile commands (and after a bit of looking, I think these might be the only ones)</w:t>
-      </w:r>
-    </w:p>
-    <w:p/>
-    <w:p>
-      <w:r>
-        <w:t>@estimation</w:t>
-      </w:r>
-    </w:p>
-    <w:p>
-      <w:r>
-        <w:t>@minimiser</w:t>
-      </w:r>
-    </w:p>
-    <w:p>
-      <w:r>
-        <w:t>@</w:t>
-      </w:r>
-      <w:proofErr w:type="spellStart"/>
-      <w:r>
-        <w:t>mcmc</w:t>
-      </w:r>
-      <w:proofErr w:type="spellEnd"/>
-    </w:p>
-    <w:p/>
-    <w:p>
-      <w:pPr>
-        <w:pStyle w:val="Heading2"/>
-      </w:pPr>
-      <w:r>
-        <w:t>Speed and CPU usage</w:t>
-      </w:r>
-    </w:p>
-    <w:p/>
-    <w:p>
-      <w:r>
-        <w:t xml:space="preserve">Running </w:t>
-      </w:r>
-      <w:proofErr w:type="spellStart"/>
-      <w:r>
-        <w:t>spm</w:t>
-      </w:r>
-      <w:proofErr w:type="spellEnd"/>
-      <w:r>
-        <w:t xml:space="preserve"> on the simple spatial example (in examples/</w:t>
-      </w:r>
-      <w:proofErr w:type="spellStart"/>
-      <w:r>
-        <w:t>simple_spatial</w:t>
-      </w:r>
-      <w:proofErr w:type="spellEnd"/>
-      <w:r>
-        <w:t xml:space="preserve">/) suggests that the maximum CPU usage sits at about 13%... I would have thought it should be 50% on a dual core? </w:t>
-      </w:r>
-      <w:r>
-        <w:t xml:space="preserve">There are no other competing processes, </w:t>
-      </w:r>
-    </w:p>
-    <w:p>
       <w:bookmarkStart w:id="0" w:name="_GoBack"/>
       <w:bookmarkEnd w:id="0"/>
     </w:p>
+    <w:p>
+      <w:pPr>
+        <w:pStyle w:val="Heading2"/>
+      </w:pPr>
+      <w:r>
+        <w:t>Speed and CPU usage</w:t>
+      </w:r>
+    </w:p>
+    <w:p/>
+    <w:p>
+      <w:r>
+        <w:t xml:space="preserve">Running </w:t>
+      </w:r>
+      <w:proofErr w:type="spellStart"/>
+      <w:r>
+        <w:t>spm</w:t>
+      </w:r>
+      <w:proofErr w:type="spellEnd"/>
+      <w:r>
+        <w:t xml:space="preserve"> on the simple spatial example (in examples/</w:t>
+      </w:r>
+      <w:proofErr w:type="spellStart"/>
+      <w:r>
+        <w:t>simple_spatial</w:t>
+      </w:r>
+      <w:proofErr w:type="spellEnd"/>
+      <w:r>
+        <w:t xml:space="preserve">/) suggests that the maximum CPU usage sits at about 13%... I would have thought it should be 50% on a dual core? </w:t>
+      </w:r>
+      <w:r>
+        <w:t xml:space="preserve">There are no other competing processes, </w:t>
+      </w:r>
+    </w:p>
+    <w:p/>
     <w:p/>
     <w:p>
       <w:pPr>
@@ -1160,7 +1116,6 @@
         </w:numPr>
       </w:pPr>
       <w:r>
-        <w:lastRenderedPageBreak/>
         <w:t>Lognormal likelihood can only take positive layer values</w:t>
       </w:r>
     </w:p>
@@ -1205,6 +1160,7 @@
         <w:rPr>
           <w:i/>
         </w:rPr>
+        <w:lastRenderedPageBreak/>
         <w:t>This has been i</w:t>
       </w:r>
       <w:r>
@@ -1732,156 +1688,156 @@
     <w:p/>
     <w:p>
       <w:r>
+        <w:t xml:space="preserve">Details of the </w:t>
+      </w:r>
+      <w:r>
+        <w:t>Beverton Holt (</w:t>
+      </w:r>
+      <w:proofErr w:type="spellStart"/>
+      <w:r>
+        <w:t>BH</w:t>
+      </w:r>
+      <w:r>
+        <w:t>_recruitment</w:t>
+      </w:r>
+      <w:proofErr w:type="spellEnd"/>
+      <w:r>
+        <w:t xml:space="preserve">) recruitment </w:t>
+      </w:r>
+      <w:r>
+        <w:t>formula</w:t>
+      </w:r>
+      <w:r>
+        <w:t xml:space="preserve"> are in the </w:t>
+      </w:r>
+      <w:proofErr w:type="spellStart"/>
+      <w:r>
+        <w:t>SPM</w:t>
+      </w:r>
+      <w:proofErr w:type="spellEnd"/>
+      <w:r>
+        <w:t xml:space="preserve"> </w:t>
+      </w:r>
+      <w:r>
+        <w:t>manual</w:t>
+      </w:r>
+      <w:r>
+        <w:t>, section 4.7.1</w:t>
+      </w:r>
+      <w:r>
+        <w:t>.</w:t>
+      </w:r>
+      <w:r>
+        <w:t xml:space="preserve"> The recruitment process needs to define also steepness and </w:t>
+      </w:r>
+      <w:proofErr w:type="spellStart"/>
+      <w:r>
+        <w:t>YCS</w:t>
+      </w:r>
+      <w:proofErr w:type="spellEnd"/>
+      <w:r>
+        <w:t xml:space="preserve"> for </w:t>
+      </w:r>
+      <w:r>
+        <w:t>the</w:t>
+      </w:r>
+      <w:r>
+        <w:t xml:space="preserve"> </w:t>
+      </w:r>
+      <w:proofErr w:type="spellStart"/>
+      <w:r>
+        <w:t>BH</w:t>
+      </w:r>
+      <w:proofErr w:type="spellEnd"/>
+      <w:r>
+        <w:t xml:space="preserve"> type recruitment.</w:t>
+      </w:r>
+      <w:r>
+        <w:t xml:space="preserve"> </w:t>
+      </w:r>
+    </w:p>
+    <w:p/>
+    <w:p>
+      <w:r>
+        <w:t>Constant recruitment is already implemented, and hence we need to defi</w:t>
+      </w:r>
+      <w:r>
+        <w:t>n</w:t>
+      </w:r>
+      <w:r>
+        <w:t xml:space="preserve">e two new ones: </w:t>
+      </w:r>
+      <w:proofErr w:type="spellStart"/>
+      <w:r>
+        <w:t>BH</w:t>
+      </w:r>
+      <w:r>
+        <w:t>_recruitment</w:t>
+      </w:r>
+      <w:proofErr w:type="spellEnd"/>
+      <w:r>
+        <w:t xml:space="preserve"> and </w:t>
+      </w:r>
+      <w:proofErr w:type="spellStart"/>
+      <w:r>
+        <w:t>local</w:t>
+      </w:r>
+      <w:r>
+        <w:t>_BH_recruitment</w:t>
+      </w:r>
+      <w:proofErr w:type="spellEnd"/>
+      <w:r>
+        <w:t xml:space="preserve">. </w:t>
+      </w:r>
+    </w:p>
+    <w:p/>
+    <w:p>
+      <w:pPr>
+        <w:rPr>
+          <w:highlight w:val="yellow"/>
+        </w:rPr>
+      </w:pPr>
+      <w:r>
+        <w:rPr>
+          <w:highlight w:val="yellow"/>
+        </w:rPr>
+        <w:t xml:space="preserve">The </w:t>
+      </w:r>
+      <w:r>
+        <w:rPr>
+          <w:highlight w:val="yellow"/>
+        </w:rPr>
+        <w:t xml:space="preserve">C++ </w:t>
+      </w:r>
+      <w:r>
+        <w:rPr>
+          <w:highlight w:val="yellow"/>
+        </w:rPr>
+        <w:t xml:space="preserve">classes for both exist, but they need </w:t>
+      </w:r>
+      <w:r>
+        <w:rPr>
+          <w:highlight w:val="yellow"/>
+        </w:rPr>
+        <w:t xml:space="preserve">checking and additional </w:t>
+      </w:r>
+      <w:r>
+        <w:rPr>
+          <w:highlight w:val="yellow"/>
+        </w:rPr>
+        <w:t>work</w:t>
+      </w:r>
+      <w:r>
+        <w:rPr>
+          <w:highlight w:val="yellow"/>
+        </w:rPr>
+        <w:t xml:space="preserve"> to function correctly</w:t>
+      </w:r>
+    </w:p>
+    <w:p/>
+    <w:p>
+      <w:r>
         <w:lastRenderedPageBreak/>
-        <w:t xml:space="preserve">Details of the </w:t>
-      </w:r>
-      <w:r>
-        <w:t>Beverton Holt (</w:t>
-      </w:r>
-      <w:proofErr w:type="spellStart"/>
-      <w:r>
-        <w:t>BH</w:t>
-      </w:r>
-      <w:r>
-        <w:t>_recruitment</w:t>
-      </w:r>
-      <w:proofErr w:type="spellEnd"/>
-      <w:r>
-        <w:t xml:space="preserve">) recruitment </w:t>
-      </w:r>
-      <w:r>
-        <w:t>formula</w:t>
-      </w:r>
-      <w:r>
-        <w:t xml:space="preserve"> are in the </w:t>
-      </w:r>
-      <w:proofErr w:type="spellStart"/>
-      <w:r>
-        <w:t>SPM</w:t>
-      </w:r>
-      <w:proofErr w:type="spellEnd"/>
-      <w:r>
-        <w:t xml:space="preserve"> </w:t>
-      </w:r>
-      <w:r>
-        <w:t>manual</w:t>
-      </w:r>
-      <w:r>
-        <w:t>, section 4.7.1</w:t>
-      </w:r>
-      <w:r>
-        <w:t>.</w:t>
-      </w:r>
-      <w:r>
-        <w:t xml:space="preserve"> The recruitment process needs to define also steepness and </w:t>
-      </w:r>
-      <w:proofErr w:type="spellStart"/>
-      <w:r>
-        <w:t>YCS</w:t>
-      </w:r>
-      <w:proofErr w:type="spellEnd"/>
-      <w:r>
-        <w:t xml:space="preserve"> for </w:t>
-      </w:r>
-      <w:r>
-        <w:t>the</w:t>
-      </w:r>
-      <w:r>
-        <w:t xml:space="preserve"> </w:t>
-      </w:r>
-      <w:proofErr w:type="spellStart"/>
-      <w:r>
-        <w:t>BH</w:t>
-      </w:r>
-      <w:proofErr w:type="spellEnd"/>
-      <w:r>
-        <w:t xml:space="preserve"> type recruitment.</w:t>
-      </w:r>
-      <w:r>
-        <w:t xml:space="preserve"> </w:t>
-      </w:r>
-    </w:p>
-    <w:p/>
-    <w:p>
-      <w:r>
-        <w:t>Constant recruitment is already implemented, and hence we need to defi</w:t>
-      </w:r>
-      <w:r>
-        <w:t>n</w:t>
-      </w:r>
-      <w:r>
-        <w:t xml:space="preserve">e two new ones: </w:t>
-      </w:r>
-      <w:proofErr w:type="spellStart"/>
-      <w:r>
-        <w:t>BH</w:t>
-      </w:r>
-      <w:r>
-        <w:t>_recruitment</w:t>
-      </w:r>
-      <w:proofErr w:type="spellEnd"/>
-      <w:r>
-        <w:t xml:space="preserve"> and </w:t>
-      </w:r>
-      <w:proofErr w:type="spellStart"/>
-      <w:r>
-        <w:t>local</w:t>
-      </w:r>
-      <w:r>
-        <w:t>_BH_recruitment</w:t>
-      </w:r>
-      <w:proofErr w:type="spellEnd"/>
-      <w:r>
-        <w:t xml:space="preserve">. </w:t>
-      </w:r>
-    </w:p>
-    <w:p/>
-    <w:p>
-      <w:pPr>
-        <w:rPr>
-          <w:highlight w:val="yellow"/>
-        </w:rPr>
-      </w:pPr>
-      <w:r>
-        <w:rPr>
-          <w:highlight w:val="yellow"/>
-        </w:rPr>
-        <w:t xml:space="preserve">The </w:t>
-      </w:r>
-      <w:r>
-        <w:rPr>
-          <w:highlight w:val="yellow"/>
-        </w:rPr>
-        <w:t xml:space="preserve">C++ </w:t>
-      </w:r>
-      <w:r>
-        <w:rPr>
-          <w:highlight w:val="yellow"/>
-        </w:rPr>
-        <w:t xml:space="preserve">classes for both exist, but they need </w:t>
-      </w:r>
-      <w:r>
-        <w:rPr>
-          <w:highlight w:val="yellow"/>
-        </w:rPr>
-        <w:t xml:space="preserve">checking and additional </w:t>
-      </w:r>
-      <w:r>
-        <w:rPr>
-          <w:highlight w:val="yellow"/>
-        </w:rPr>
-        <w:t>work</w:t>
-      </w:r>
-      <w:r>
-        <w:rPr>
-          <w:highlight w:val="yellow"/>
-        </w:rPr>
-        <w:t xml:space="preserve"> to function correctly</w:t>
-      </w:r>
-    </w:p>
-    <w:p/>
-    <w:p>
-      <w:r>
         <w:t xml:space="preserve">Two options are defined: </w:t>
       </w:r>
     </w:p>
@@ -2569,758 +2525,758 @@
     <w:p>
       <w:proofErr w:type="gramStart"/>
       <w:r>
+        <w:t>categories</w:t>
+      </w:r>
+      <w:proofErr w:type="gramEnd"/>
+      <w:r>
+        <w:t xml:space="preserve"> immature #</w:t>
+      </w:r>
+      <w:r>
+        <w:t xml:space="preserve"> Define the categories into which recruitment occurs</w:t>
+      </w:r>
+    </w:p>
+    <w:p>
+      <w:proofErr w:type="spellStart"/>
+      <w:r>
+        <w:t>SSB_layer</w:t>
+      </w:r>
+      <w:proofErr w:type="spellEnd"/>
+      <w:r>
+        <w:t xml:space="preserve"> </w:t>
+      </w:r>
+      <w:proofErr w:type="spellStart"/>
+      <w:r>
+        <w:t>MySSBLayer</w:t>
+      </w:r>
+      <w:proofErr w:type="spellEnd"/>
+      <w:r>
+        <w:t xml:space="preserve"> # a numeric layer that gives the SSB in each cell </w:t>
+      </w:r>
+      <w:r>
+        <w:t xml:space="preserve">in each year </w:t>
+      </w:r>
+      <w:r>
+        <w:t>for the recruitment calculation</w:t>
+      </w:r>
+    </w:p>
+    <w:p>
+      <w:proofErr w:type="spellStart"/>
+      <w:r>
+        <w:t>B0</w:t>
+      </w:r>
+      <w:r>
+        <w:t>_layer</w:t>
+      </w:r>
+      <w:proofErr w:type="spellEnd"/>
+      <w:r>
+        <w:t xml:space="preserve"> </w:t>
+      </w:r>
+      <w:proofErr w:type="spellStart"/>
+      <w:r>
+        <w:t>B0_layer_TOA</w:t>
+      </w:r>
+      <w:proofErr w:type="spellEnd"/>
+      <w:r>
+        <w:t xml:space="preserve"> </w:t>
+      </w:r>
+      <w:r>
+        <w:t># a derived quantity that gives the SSB for the recruitment calculation</w:t>
+      </w:r>
+    </w:p>
+    <w:p>
+      <w:proofErr w:type="spellStart"/>
+      <w:proofErr w:type="gramStart"/>
+      <w:r>
+        <w:t>r0_layer</w:t>
+      </w:r>
+      <w:proofErr w:type="spellEnd"/>
+      <w:proofErr w:type="gramEnd"/>
+      <w:r>
+        <w:t xml:space="preserve"> </w:t>
+      </w:r>
+      <w:proofErr w:type="spellStart"/>
+      <w:r>
+        <w:t>MyRecruitmentlayer</w:t>
+      </w:r>
+      <w:proofErr w:type="spellEnd"/>
+      <w:r>
+        <w:t xml:space="preserve"> # </w:t>
+      </w:r>
+      <w:r>
+        <w:t xml:space="preserve">Name of the layer used to determine </w:t>
+      </w:r>
+      <w:r>
+        <w:t xml:space="preserve">the relative cell by cell </w:t>
+      </w:r>
+      <w:proofErr w:type="spellStart"/>
+      <w:r>
+        <w:t>r0</w:t>
+      </w:r>
+      <w:proofErr w:type="spellEnd"/>
+      <w:r>
+        <w:t xml:space="preserve"> </w:t>
+      </w:r>
+    </w:p>
+    <w:p>
+      <w:proofErr w:type="gramStart"/>
+      <w:r>
+        <w:t>proportions</w:t>
+      </w:r>
+      <w:proofErr w:type="gramEnd"/>
+      <w:r>
+        <w:t xml:space="preserve"> 1.0</w:t>
+      </w:r>
+    </w:p>
+    <w:p>
+      <w:pPr>
+        <w:rPr>
+          <w:highlight w:val="yellow"/>
+        </w:rPr>
+      </w:pPr>
+      <w:proofErr w:type="spellStart"/>
+      <w:r>
+        <w:rPr>
+          <w:highlight w:val="yellow"/>
+        </w:rPr>
+        <w:t>sigma_r</w:t>
+      </w:r>
+      <w:proofErr w:type="spellEnd"/>
+      <w:r>
+        <w:rPr>
+          <w:highlight w:val="yellow"/>
+        </w:rPr>
+        <w:t xml:space="preserve"> 0.6 [not required yet]</w:t>
+      </w:r>
+    </w:p>
+    <w:p>
+      <w:pPr>
+        <w:rPr>
+          <w:highlight w:val="yellow"/>
+        </w:rPr>
+      </w:pPr>
+      <w:proofErr w:type="gramStart"/>
+      <w:r>
+        <w:rPr>
+          <w:highlight w:val="yellow"/>
+        </w:rPr>
+        <w:t>rho</w:t>
+      </w:r>
+      <w:proofErr w:type="gramEnd"/>
+      <w:r>
+        <w:rPr>
+          <w:highlight w:val="yellow"/>
+        </w:rPr>
+        <w:t xml:space="preserve"> 0.6 [</w:t>
+      </w:r>
+      <w:r>
+        <w:rPr>
+          <w:highlight w:val="yellow"/>
+        </w:rPr>
+        <w:t xml:space="preserve">not </w:t>
+      </w:r>
+      <w:r>
+        <w:rPr>
+          <w:highlight w:val="yellow"/>
+        </w:rPr>
+        <w:t xml:space="preserve">actually used yet] </w:t>
+      </w:r>
+    </w:p>
+    <w:p>
+      <w:proofErr w:type="spellStart"/>
+      <w:proofErr w:type="gramStart"/>
+      <w:r>
         <w:lastRenderedPageBreak/>
-        <w:t>categories</w:t>
-      </w:r>
-      <w:proofErr w:type="gramEnd"/>
-      <w:r>
-        <w:t xml:space="preserve"> immature #</w:t>
-      </w:r>
-      <w:r>
-        <w:t xml:space="preserve"> Define the categories into which recruitment occurs</w:t>
-      </w:r>
-    </w:p>
-    <w:p>
-      <w:proofErr w:type="spellStart"/>
-      <w:r>
-        <w:t>SSB_layer</w:t>
-      </w:r>
-      <w:proofErr w:type="spellEnd"/>
-      <w:r>
-        <w:t xml:space="preserve"> </w:t>
-      </w:r>
-      <w:proofErr w:type="spellStart"/>
-      <w:r>
-        <w:t>MySSBLayer</w:t>
-      </w:r>
-      <w:proofErr w:type="spellEnd"/>
-      <w:r>
-        <w:t xml:space="preserve"> # a numeric layer that gives the SSB in each cell </w:t>
-      </w:r>
-      <w:r>
-        <w:t xml:space="preserve">in each year </w:t>
-      </w:r>
-      <w:r>
-        <w:t>for the recruitment calculation</w:t>
-      </w:r>
-    </w:p>
-    <w:p>
-      <w:proofErr w:type="spellStart"/>
-      <w:r>
-        <w:t>B0</w:t>
-      </w:r>
-      <w:r>
-        <w:t>_layer</w:t>
-      </w:r>
-      <w:proofErr w:type="spellEnd"/>
-      <w:r>
-        <w:t xml:space="preserve"> </w:t>
-      </w:r>
-      <w:proofErr w:type="spellStart"/>
-      <w:r>
-        <w:t>B0_layer_TOA</w:t>
-      </w:r>
-      <w:proofErr w:type="spellEnd"/>
-      <w:r>
-        <w:t xml:space="preserve"> </w:t>
-      </w:r>
-      <w:r>
-        <w:t># a derived quantity that gives the SSB for the recruitment calculation</w:t>
-      </w:r>
-    </w:p>
-    <w:p>
-      <w:proofErr w:type="spellStart"/>
-      <w:proofErr w:type="gramStart"/>
+        <w:t>standardise_years</w:t>
+      </w:r>
+      <w:proofErr w:type="spellEnd"/>
+      <w:proofErr w:type="gramEnd"/>
+      <w:r>
+        <w:t xml:space="preserve"> 1994-2004</w:t>
+      </w:r>
+    </w:p>
+    <w:p>
+      <w:proofErr w:type="spellStart"/>
+      <w:r>
+        <w:t>YCS_years</w:t>
+      </w:r>
+      <w:proofErr w:type="spellEnd"/>
+      <w:r>
+        <w:t xml:space="preserve"> 1994 1995 1996 1997 1998 1999 2000 2001 2002 2003 2004 2005 2006 2007 2008 2009</w:t>
+      </w:r>
+    </w:p>
+    <w:p>
+      <w:proofErr w:type="spellStart"/>
+      <w:r>
+        <w:t>YCS</w:t>
+      </w:r>
+      <w:proofErr w:type="spellEnd"/>
+      <w:r>
+        <w:t xml:space="preserve">          1    1    1    1    1    1    1    1    1    1    1    1    1    1    1    1  </w:t>
+      </w:r>
+    </w:p>
+    <w:p>
+      <w:pPr>
+        <w:rPr>
+          <w:strike/>
+        </w:rPr>
+      </w:pPr>
+      <w:proofErr w:type="spellStart"/>
+      <w:r>
+        <w:rPr>
+          <w:strike/>
+        </w:rPr>
+        <w:t>first_free</w:t>
+      </w:r>
+      <w:proofErr w:type="spellEnd"/>
+      <w:r>
+        <w:rPr>
+          <w:strike/>
+        </w:rPr>
+        <w:t xml:space="preserve"> 1994</w:t>
+      </w:r>
+    </w:p>
+    <w:p>
+      <w:pPr>
+        <w:rPr>
+          <w:strike/>
+        </w:rPr>
+      </w:pPr>
+      <w:proofErr w:type="spellStart"/>
+      <w:r>
+        <w:rPr>
+          <w:strike/>
+        </w:rPr>
+        <w:t>last_</w:t>
+      </w:r>
+      <w:proofErr w:type="gramStart"/>
+      <w:r>
+        <w:rPr>
+          <w:strike/>
+        </w:rPr>
+        <w:t>free</w:t>
+      </w:r>
+      <w:proofErr w:type="spellEnd"/>
+      <w:r>
+        <w:rPr>
+          <w:strike/>
+        </w:rPr>
+        <w:t xml:space="preserve">  2004</w:t>
+      </w:r>
+      <w:proofErr w:type="gramEnd"/>
+    </w:p>
+    <w:p>
+      <w:proofErr w:type="spellStart"/>
+      <w:r>
+        <w:t>SSB_yearclass_offset</w:t>
+      </w:r>
+      <w:proofErr w:type="spellEnd"/>
+      <w:r>
+        <w:t xml:space="preserve"> </w:t>
+      </w:r>
+      <w:r>
+        <w:t xml:space="preserve">1 </w:t>
+      </w:r>
+    </w:p>
+    <w:p/>
+    <w:p>
+      <w:r>
+        <w:t xml:space="preserve">So a new type of recruitment needs to be defined, as </w:t>
+      </w:r>
+      <w:proofErr w:type="spellStart"/>
+      <w:r>
+        <w:t>local_BH_recruitment</w:t>
+      </w:r>
+      <w:proofErr w:type="spellEnd"/>
+      <w:r>
+        <w:t xml:space="preserve">. </w:t>
+      </w:r>
+      <w:proofErr w:type="spellStart"/>
+      <w:r>
+        <w:t>R0</w:t>
+      </w:r>
+      <w:proofErr w:type="spellEnd"/>
+      <w:r>
+        <w:t xml:space="preserve">, steepness can be estimated or fixed, and all the “free” </w:t>
+      </w:r>
+      <w:proofErr w:type="spellStart"/>
+      <w:r>
+        <w:t>YCS</w:t>
+      </w:r>
+      <w:proofErr w:type="spellEnd"/>
+      <w:r>
+        <w:t xml:space="preserve"> are estimated. If </w:t>
+      </w:r>
+      <w:proofErr w:type="spellStart"/>
+      <w:r>
+        <w:t>standardise_years</w:t>
+      </w:r>
+      <w:proofErr w:type="spellEnd"/>
+      <w:r>
+        <w:t xml:space="preserve"> is defined, then the </w:t>
+      </w:r>
+      <w:proofErr w:type="spellStart"/>
+      <w:r>
+        <w:t>YCS</w:t>
+      </w:r>
+      <w:proofErr w:type="spellEnd"/>
+      <w:r>
+        <w:t xml:space="preserve"> used in the formula is </w:t>
+      </w:r>
+      <w:proofErr w:type="spellStart"/>
+      <w:r>
+        <w:t>YCS</w:t>
+      </w:r>
+      <w:proofErr w:type="spellEnd"/>
+      <w:r>
+        <w:t>/</w:t>
+      </w:r>
+      <w:proofErr w:type="gramStart"/>
+      <w:r>
+        <w:t>mean(</w:t>
+      </w:r>
+      <w:proofErr w:type="gramEnd"/>
+      <w:r>
+        <w:t>sum(</w:t>
+      </w:r>
+      <w:proofErr w:type="spellStart"/>
+      <w:r>
+        <w:t>YCS</w:t>
+      </w:r>
+      <w:proofErr w:type="spellEnd"/>
+      <w:r>
+        <w:t>[</w:t>
+      </w:r>
+      <w:r>
+        <w:t xml:space="preserve">in range </w:t>
+      </w:r>
+      <w:proofErr w:type="spellStart"/>
+      <w:r>
+        <w:t>standardise_years</w:t>
+      </w:r>
+      <w:proofErr w:type="spellEnd"/>
+      <w:r>
+        <w:t xml:space="preserve">])), otherwise they are used as defined. </w:t>
+      </w:r>
+    </w:p>
+    <w:p/>
+    <w:p>
+      <w:r>
+        <w:t>Currently Ages is the recruitment age and should be taken off and replaced with @</w:t>
+      </w:r>
+      <w:proofErr w:type="spellStart"/>
+      <w:r>
+        <w:t>model.min_age</w:t>
+      </w:r>
+      <w:proofErr w:type="spellEnd"/>
+      <w:r>
+        <w:t xml:space="preserve"> which is obtained from the model directly. </w:t>
+      </w:r>
+      <w:r>
+        <w:t>The o</w:t>
+      </w:r>
+      <w:r>
+        <w:t xml:space="preserve">ffset </w:t>
+      </w:r>
+      <w:r>
+        <w:t>should default to</w:t>
+      </w:r>
+      <w:r>
+        <w:t xml:space="preserve"> @</w:t>
+      </w:r>
+      <w:proofErr w:type="spellStart"/>
+      <w:r>
+        <w:t>model.</w:t>
+      </w:r>
+      <w:r>
+        <w:t>min_age</w:t>
+      </w:r>
+      <w:proofErr w:type="spellEnd"/>
+      <w:r>
+        <w:t xml:space="preserve"> in the model</w:t>
+      </w:r>
+      <w:r>
+        <w:t>, but c</w:t>
+      </w:r>
+      <w:r>
+        <w:t>an be defined as some integer ≥ @</w:t>
+      </w:r>
+      <w:proofErr w:type="spellStart"/>
+      <w:r>
+        <w:t>model.min_age</w:t>
+      </w:r>
+      <w:proofErr w:type="spellEnd"/>
+      <w:r>
+        <w:t>.</w:t>
+      </w:r>
+      <w:r>
+        <w:t xml:space="preserve"> Also for initialisation steps, where there is no information on SSB (year 1 to year </w:t>
+      </w:r>
+      <w:proofErr w:type="spellStart"/>
+      <w:r>
+        <w:t>min_age</w:t>
+      </w:r>
+      <w:proofErr w:type="spellEnd"/>
+      <w:r>
+        <w:t xml:space="preserve">), use </w:t>
+      </w:r>
+      <w:proofErr w:type="spellStart"/>
+      <w:r>
+        <w:t>R0</w:t>
+      </w:r>
+      <w:proofErr w:type="spellEnd"/>
+      <w:r>
+        <w:t>.</w:t>
+      </w:r>
+    </w:p>
+    <w:p/>
+    <w:p>
+      <w:r>
+        <w:t xml:space="preserve">Note if </w:t>
+      </w:r>
+      <w:proofErr w:type="spellStart"/>
       <w:r>
         <w:t>r0_layer</w:t>
       </w:r>
       <w:proofErr w:type="spellEnd"/>
-      <w:proofErr w:type="gramEnd"/>
-      <w:r>
-        <w:t xml:space="preserve"> </w:t>
-      </w:r>
-      <w:proofErr w:type="spellStart"/>
-      <w:r>
-        <w:t>MyRecruitmentlayer</w:t>
-      </w:r>
-      <w:proofErr w:type="spellEnd"/>
-      <w:r>
-        <w:t xml:space="preserve"> # </w:t>
-      </w:r>
-      <w:r>
-        <w:t xml:space="preserve">Name of the layer used to determine </w:t>
-      </w:r>
-      <w:r>
-        <w:t xml:space="preserve">the relative cell by cell </w:t>
-      </w:r>
-      <w:proofErr w:type="spellStart"/>
-      <w:r>
-        <w:t>r0</w:t>
-      </w:r>
-      <w:proofErr w:type="spellEnd"/>
-      <w:r>
-        <w:t xml:space="preserve"> </w:t>
-      </w:r>
-    </w:p>
-    <w:p>
-      <w:proofErr w:type="gramStart"/>
-      <w:r>
-        <w:t>proportions</w:t>
-      </w:r>
-      <w:proofErr w:type="gramEnd"/>
-      <w:r>
-        <w:t xml:space="preserve"> 1.0</w:t>
-      </w:r>
-    </w:p>
+      <w:r>
+        <w:t xml:space="preserve"> has a zero </w:t>
+      </w:r>
+      <w:r>
+        <w:t xml:space="preserve">or negative </w:t>
+      </w:r>
+      <w:r>
+        <w:t>value, then recruitment in that cell is zero.</w:t>
+      </w:r>
+    </w:p>
+    <w:p/>
+    <w:p/>
+    <w:p>
+      <w:pPr>
+        <w:pStyle w:val="Heading2"/>
+      </w:pPr>
+      <w:r>
+        <w:t>P</w:t>
+      </w:r>
+      <w:r>
+        <w:t>reference function</w:t>
+      </w:r>
+      <w:r>
+        <w:t>s</w:t>
+      </w:r>
+      <w:r>
+        <w:t xml:space="preserve"> for </w:t>
+      </w:r>
+      <w:r>
+        <w:t>c</w:t>
+      </w:r>
+      <w:r>
+        <w:t>ategorical layers</w:t>
+      </w:r>
+    </w:p>
+    <w:p/>
+    <w:p>
+      <w:r>
+        <w:t>Currently onl</w:t>
+      </w:r>
+      <w:r>
+        <w:t xml:space="preserve">y numeric layers can be used </w:t>
+      </w:r>
+      <w:r>
+        <w:t>as covariate layers</w:t>
+      </w:r>
+      <w:r>
+        <w:t xml:space="preserve">. </w:t>
+      </w:r>
+      <w:r>
+        <w:t>The proposed extension would allow categorical layers as covariate layers. The associated preference function would be all values, where all the parameters are estimable. There must be a check whereby the number of categories is the same as the number of values provided, and the categories names match the categories in the layer.</w:t>
+      </w:r>
+      <w:r>
+        <w:t xml:space="preserve"> </w:t>
+      </w:r>
+      <w:r>
+        <w:t>There is no provision to specify alpha for this preference function as it would equate to over-</w:t>
+      </w:r>
+      <w:r>
+        <w:t>parameterisation</w:t>
+      </w:r>
+      <w:r>
+        <w:t xml:space="preserve"> (it just multiplies the values by an arbitrary factor). </w:t>
+      </w:r>
+    </w:p>
+    <w:p/>
+    <w:p>
+      <w:r>
+        <w:t>There is provision to force the values to be monotonic, increasing or decreasing. One way of coding the monotonic change is to estimate the first parameter and the difference between each other parameter in order, with those forced to be positive (or negative). In case of monotonic relationship, the categories have to be provided in increasing order.</w:t>
+      </w:r>
+    </w:p>
+    <w:p/>
+    <w:p>
+      <w:r>
+        <w:t>Type</w:t>
+      </w:r>
+      <w:r>
+        <w:t xml:space="preserve"> </w:t>
+      </w:r>
+      <w:proofErr w:type="gramStart"/>
+      <w:r>
+        <w:t xml:space="preserve">= </w:t>
+      </w:r>
+      <w:r>
+        <w:t xml:space="preserve"> categorical</w:t>
+      </w:r>
+      <w:proofErr w:type="gramEnd"/>
+      <w:r>
+        <w:t xml:space="preserve"> or </w:t>
+      </w:r>
+      <w:proofErr w:type="spellStart"/>
+      <w:r>
+        <w:t>monotoni</w:t>
+      </w:r>
+      <w:r>
+        <w:t>c_</w:t>
+      </w:r>
+      <w:r>
+        <w:t>categorical</w:t>
+      </w:r>
+      <w:proofErr w:type="spellEnd"/>
+      <w:r>
+        <w:t xml:space="preserve"> (decreasing would be reverting the categories)</w:t>
+      </w:r>
+    </w:p>
+    <w:p/>
+    <w:p>
+      <w:proofErr w:type="gramStart"/>
+      <w:r>
+        <w:t>f(</w:t>
+      </w:r>
+      <w:proofErr w:type="gramEnd"/>
+      <w:r>
+        <w:t xml:space="preserve">x) = </w:t>
+      </w:r>
+      <w:proofErr w:type="spellStart"/>
+      <w:r>
+        <w:t>V</w:t>
+      </w:r>
+      <w:r>
+        <w:rPr>
+          <w:vertAlign w:val="subscript"/>
+        </w:rPr>
+        <w:t>x</w:t>
+      </w:r>
+      <w:proofErr w:type="spellEnd"/>
+    </w:p>
+    <w:p/>
+    <w:p>
+      <w:r>
+        <w:t>@</w:t>
+      </w:r>
+      <w:proofErr w:type="spellStart"/>
+      <w:r>
+        <w:t>preference_function</w:t>
+      </w:r>
+      <w:proofErr w:type="spellEnd"/>
+      <w:r>
+        <w:t xml:space="preserve"> </w:t>
+      </w:r>
+      <w:proofErr w:type="spellStart"/>
+      <w:r>
+        <w:t>ImmatureArea</w:t>
+      </w:r>
+      <w:proofErr w:type="spellEnd"/>
+    </w:p>
+    <w:p>
+      <w:proofErr w:type="gramStart"/>
+      <w:r>
+        <w:t>type</w:t>
+      </w:r>
+      <w:proofErr w:type="gramEnd"/>
+      <w:r>
+        <w:t xml:space="preserve"> </w:t>
+      </w:r>
+      <w:r>
+        <w:t>categorical</w:t>
+      </w:r>
+    </w:p>
+    <w:p>
+      <w:proofErr w:type="spellStart"/>
+      <w:proofErr w:type="gramStart"/>
+      <w:r>
+        <w:t>categor</w:t>
+      </w:r>
+      <w:r>
+        <w:t>y_labels</w:t>
+      </w:r>
+      <w:proofErr w:type="spellEnd"/>
+      <w:proofErr w:type="gramEnd"/>
+      <w:r>
+        <w:t xml:space="preserve"> </w:t>
+      </w:r>
+      <w:r>
+        <w:t>a b c</w:t>
+      </w:r>
+    </w:p>
+    <w:p>
+      <w:proofErr w:type="spellStart"/>
+      <w:r>
+        <w:t>category_</w:t>
+      </w:r>
+      <w:r>
+        <w:t>values</w:t>
+      </w:r>
+      <w:proofErr w:type="spellEnd"/>
+      <w:r>
+        <w:t xml:space="preserve"> </w:t>
+      </w:r>
+      <w:r>
+        <w:t>10 2 50</w:t>
+      </w:r>
+    </w:p>
+    <w:p/>
+    <w:p>
+      <w:r>
+        <w:t xml:space="preserve">If categorical, the </w:t>
+      </w:r>
+      <w:proofErr w:type="spellStart"/>
+      <w:r>
+        <w:t>category_values</w:t>
+      </w:r>
+      <w:proofErr w:type="spellEnd"/>
+      <w:r>
+        <w:t xml:space="preserve"> are the actual values for these categories. If </w:t>
+      </w:r>
+      <w:proofErr w:type="spellStart"/>
+      <w:r>
+        <w:t>monotonic_categorical</w:t>
+      </w:r>
+      <w:proofErr w:type="spellEnd"/>
+      <w:r>
+        <w:t xml:space="preserve">, the </w:t>
+      </w:r>
+      <w:proofErr w:type="spellStart"/>
+      <w:r>
+        <w:t>category_values</w:t>
+      </w:r>
+      <w:proofErr w:type="spellEnd"/>
+      <w:r>
+        <w:t xml:space="preserve"> are the actual value for the first one, and the difference between the value and the value of the previous category for the other two. </w:t>
+      </w:r>
+    </w:p>
+    <w:p/>
+    <w:p>
+      <w:r>
+        <w:t>The category values need to be positive whether as categorical or monotonic categorical. This needs to be tested in the code.</w:t>
+      </w:r>
+    </w:p>
+    <w:p/>
     <w:p>
       <w:pPr>
         <w:rPr>
           <w:highlight w:val="yellow"/>
         </w:rPr>
       </w:pPr>
-      <w:proofErr w:type="spellStart"/>
+      <w:proofErr w:type="gramStart"/>
       <w:r>
         <w:rPr>
           <w:highlight w:val="yellow"/>
         </w:rPr>
-        <w:t>sigma_r</w:t>
-      </w:r>
-      <w:proofErr w:type="spellEnd"/>
+        <w:t>NOW MOST</w:t>
+      </w:r>
       <w:r>
         <w:rPr>
           <w:highlight w:val="yellow"/>
         </w:rPr>
-        <w:t xml:space="preserve"> 0.6 [not required yet]</w:t>
-      </w:r>
-    </w:p>
-    <w:p>
-      <w:pPr>
+        <w:t>L</w:t>
+      </w:r>
+      <w:r>
         <w:rPr>
           <w:highlight w:val="yellow"/>
         </w:rPr>
-      </w:pPr>
-      <w:proofErr w:type="gramStart"/>
+        <w:t xml:space="preserve">Y CODED: REQUIRED </w:t>
+      </w:r>
       <w:r>
         <w:rPr>
           <w:highlight w:val="yellow"/>
         </w:rPr>
-        <w:t>rho</w:t>
-      </w:r>
-      <w:proofErr w:type="gramEnd"/>
+        <w:t xml:space="preserve">CODE </w:t>
+      </w:r>
       <w:r>
         <w:rPr>
           <w:highlight w:val="yellow"/>
         </w:rPr>
-        <w:t xml:space="preserve"> 0.6 [</w:t>
+        <w:t>CHECKING</w:t>
       </w:r>
       <w:r>
         <w:rPr>
           <w:highlight w:val="yellow"/>
         </w:rPr>
-        <w:t xml:space="preserve">not </w:t>
+        <w:t xml:space="preserve">, </w:t>
       </w:r>
       <w:r>
         <w:rPr>
           <w:highlight w:val="yellow"/>
         </w:rPr>
-        <w:t xml:space="preserve">actually used yet] </w:t>
-      </w:r>
-    </w:p>
-    <w:p>
-      <w:proofErr w:type="spellStart"/>
-      <w:proofErr w:type="gramStart"/>
-      <w:r>
-        <w:t>standardise_years</w:t>
-      </w:r>
-      <w:proofErr w:type="spellEnd"/>
-      <w:proofErr w:type="gramEnd"/>
-      <w:r>
-        <w:t xml:space="preserve"> 1994-2004</w:t>
-      </w:r>
-    </w:p>
-    <w:p>
-      <w:proofErr w:type="spellStart"/>
-      <w:r>
-        <w:t>YCS_years</w:t>
-      </w:r>
-      <w:proofErr w:type="spellEnd"/>
-      <w:r>
-        <w:t xml:space="preserve"> 1994 1995 1996 1997 1998 1999 2000 2001 2002 2003 2004 2005 2006 2007 2008 2009</w:t>
-      </w:r>
-    </w:p>
-    <w:p>
-      <w:proofErr w:type="spellStart"/>
-      <w:r>
-        <w:t>YCS</w:t>
-      </w:r>
-      <w:proofErr w:type="spellEnd"/>
-      <w:r>
-        <w:t xml:space="preserve">          1    1    1    1    1    1    1    1    1    1    1    1    1    1    1    1  </w:t>
-      </w:r>
-    </w:p>
-    <w:p>
-      <w:pPr>
-        <w:rPr>
-          <w:strike/>
-        </w:rPr>
-      </w:pPr>
-      <w:proofErr w:type="spellStart"/>
-      <w:r>
-        <w:rPr>
-          <w:strike/>
-        </w:rPr>
-        <w:t>first_free</w:t>
-      </w:r>
-      <w:proofErr w:type="spellEnd"/>
-      <w:r>
-        <w:rPr>
-          <w:strike/>
-        </w:rPr>
-        <w:t xml:space="preserve"> 1994</w:t>
-      </w:r>
-    </w:p>
-    <w:p>
-      <w:pPr>
-        <w:rPr>
-          <w:strike/>
-        </w:rPr>
-      </w:pPr>
-      <w:proofErr w:type="spellStart"/>
-      <w:r>
-        <w:rPr>
-          <w:strike/>
-        </w:rPr>
-        <w:t>last_</w:t>
-      </w:r>
-      <w:proofErr w:type="gramStart"/>
-      <w:r>
-        <w:rPr>
-          <w:strike/>
-        </w:rPr>
-        <w:t>free</w:t>
-      </w:r>
-      <w:proofErr w:type="spellEnd"/>
-      <w:r>
-        <w:rPr>
-          <w:strike/>
-        </w:rPr>
-        <w:t xml:space="preserve">  2004</w:t>
-      </w:r>
-      <w:proofErr w:type="gramEnd"/>
-    </w:p>
-    <w:p>
-      <w:proofErr w:type="spellStart"/>
-      <w:r>
-        <w:t>SSB_yearclass_offset</w:t>
-      </w:r>
-      <w:proofErr w:type="spellEnd"/>
-      <w:r>
-        <w:t xml:space="preserve"> </w:t>
-      </w:r>
-      <w:r>
-        <w:t xml:space="preserve">1 </w:t>
-      </w:r>
-    </w:p>
-    <w:p/>
-    <w:p>
-      <w:r>
-        <w:t xml:space="preserve">So a new type of recruitment needs to be defined, as </w:t>
-      </w:r>
-      <w:proofErr w:type="spellStart"/>
-      <w:r>
-        <w:t>local_BH_recruitment</w:t>
-      </w:r>
-      <w:proofErr w:type="spellEnd"/>
-      <w:r>
-        <w:t xml:space="preserve">. </w:t>
-      </w:r>
-      <w:proofErr w:type="spellStart"/>
-      <w:r>
-        <w:t>R0</w:t>
-      </w:r>
-      <w:proofErr w:type="spellEnd"/>
-      <w:r>
-        <w:t xml:space="preserve">, steepness can be estimated or fixed, and all the “free” </w:t>
-      </w:r>
-      <w:proofErr w:type="spellStart"/>
-      <w:r>
-        <w:t>YCS</w:t>
-      </w:r>
-      <w:proofErr w:type="spellEnd"/>
-      <w:r>
-        <w:t xml:space="preserve"> are estimated. If </w:t>
-      </w:r>
-      <w:proofErr w:type="spellStart"/>
-      <w:r>
-        <w:t>standardise_years</w:t>
-      </w:r>
-      <w:proofErr w:type="spellEnd"/>
-      <w:r>
-        <w:t xml:space="preserve"> is defined, then the </w:t>
-      </w:r>
-      <w:proofErr w:type="spellStart"/>
-      <w:r>
-        <w:t>YCS</w:t>
-      </w:r>
-      <w:proofErr w:type="spellEnd"/>
-      <w:r>
-        <w:t xml:space="preserve"> used in the formula is </w:t>
-      </w:r>
-      <w:proofErr w:type="spellStart"/>
-      <w:r>
-        <w:t>YCS</w:t>
-      </w:r>
-      <w:proofErr w:type="spellEnd"/>
-      <w:r>
-        <w:t>/</w:t>
-      </w:r>
-      <w:proofErr w:type="gramStart"/>
-      <w:r>
-        <w:t>mean(</w:t>
-      </w:r>
-      <w:proofErr w:type="gramEnd"/>
-      <w:r>
-        <w:t>sum(</w:t>
-      </w:r>
-      <w:proofErr w:type="spellStart"/>
-      <w:r>
-        <w:t>YCS</w:t>
-      </w:r>
-      <w:proofErr w:type="spellEnd"/>
-      <w:r>
-        <w:t>[</w:t>
-      </w:r>
-      <w:r>
-        <w:t xml:space="preserve">in range </w:t>
-      </w:r>
-      <w:proofErr w:type="spellStart"/>
-      <w:r>
-        <w:t>standardise_years</w:t>
-      </w:r>
-      <w:proofErr w:type="spellEnd"/>
-      <w:r>
-        <w:t xml:space="preserve">])), otherwise they are used as defined. </w:t>
-      </w:r>
-    </w:p>
-    <w:p/>
-    <w:p>
-      <w:r>
-        <w:t>Currently Ages is the recruitment age and should be taken off and replaced with @</w:t>
-      </w:r>
-      <w:proofErr w:type="spellStart"/>
-      <w:r>
-        <w:t>model.min_age</w:t>
-      </w:r>
-      <w:proofErr w:type="spellEnd"/>
-      <w:r>
-        <w:t xml:space="preserve"> which is obtained from the model directly. </w:t>
-      </w:r>
-      <w:r>
-        <w:t>The o</w:t>
-      </w:r>
-      <w:r>
-        <w:t xml:space="preserve">ffset </w:t>
-      </w:r>
-      <w:r>
-        <w:t>should default to</w:t>
-      </w:r>
-      <w:r>
-        <w:t xml:space="preserve"> @</w:t>
-      </w:r>
-      <w:proofErr w:type="spellStart"/>
-      <w:r>
-        <w:t>model.</w:t>
-      </w:r>
-      <w:r>
-        <w:t>min_age</w:t>
-      </w:r>
-      <w:proofErr w:type="spellEnd"/>
-      <w:r>
-        <w:t xml:space="preserve"> in the model</w:t>
-      </w:r>
-      <w:r>
-        <w:t>, but c</w:t>
-      </w:r>
-      <w:r>
-        <w:t>an be defined as some integer ≥ @</w:t>
-      </w:r>
-      <w:proofErr w:type="spellStart"/>
-      <w:r>
-        <w:t>model.min_age</w:t>
-      </w:r>
-      <w:proofErr w:type="spellEnd"/>
-      <w:r>
+        <w:t xml:space="preserve">AND SOME </w:t>
+      </w:r>
+      <w:r>
+        <w:rPr>
+          <w:highlight w:val="yellow"/>
+        </w:rPr>
+        <w:t>UNIT TESTS</w:t>
+      </w:r>
+      <w:r>
+        <w:rPr>
+          <w:highlight w:val="yellow"/>
+        </w:rPr>
         <w:t>.</w:t>
       </w:r>
-      <w:r>
-        <w:t xml:space="preserve"> Also for initialisation steps, where there is no information on SSB (year 1 to year </w:t>
-      </w:r>
-      <w:proofErr w:type="spellStart"/>
-      <w:r>
-        <w:t>min_age</w:t>
-      </w:r>
-      <w:proofErr w:type="spellEnd"/>
-      <w:r>
-        <w:t xml:space="preserve">), use </w:t>
-      </w:r>
-      <w:proofErr w:type="spellStart"/>
-      <w:r>
-        <w:t>R0</w:t>
-      </w:r>
-      <w:proofErr w:type="spellEnd"/>
-      <w:r>
-        <w:t>.</w:t>
-      </w:r>
-    </w:p>
-    <w:p/>
-    <w:p>
-      <w:r>
-        <w:t xml:space="preserve">Note if </w:t>
-      </w:r>
-      <w:proofErr w:type="spellStart"/>
-      <w:r>
-        <w:t>r0_layer</w:t>
-      </w:r>
-      <w:proofErr w:type="spellEnd"/>
-      <w:r>
-        <w:t xml:space="preserve"> has a zero </w:t>
-      </w:r>
-      <w:r>
-        <w:t xml:space="preserve">or negative </w:t>
-      </w:r>
-      <w:r>
-        <w:t>value, then recruitment in that cell is zero.</w:t>
-      </w:r>
+      <w:proofErr w:type="gramEnd"/>
     </w:p>
     <w:p/>
     <w:p/>
     <w:p>
       <w:pPr>
         <w:pStyle w:val="Heading2"/>
-      </w:pPr>
-      <w:r>
-        <w:t>P</w:t>
-      </w:r>
-      <w:r>
-        <w:t>reference function</w:t>
-      </w:r>
-      <w:r>
-        <w:t>s</w:t>
-      </w:r>
-      <w:r>
-        <w:t xml:space="preserve"> for </w:t>
-      </w:r>
-      <w:r>
-        <w:t>c</w:t>
-      </w:r>
-      <w:r>
-        <w:t>ategorical layers</w:t>
-      </w:r>
-    </w:p>
-    <w:p/>
-    <w:p>
-      <w:r>
-        <w:t>Currently onl</w:t>
-      </w:r>
-      <w:r>
-        <w:t xml:space="preserve">y numeric layers can be used </w:t>
-      </w:r>
-      <w:r>
-        <w:t>as covariate layers</w:t>
-      </w:r>
-      <w:r>
-        <w:t xml:space="preserve">. </w:t>
-      </w:r>
-      <w:r>
-        <w:t>The proposed extension would allow categorical layers as covariate layers. The associated preference function would be all values, where all the parameters are estimable. There must be a check whereby the number of categories is the same as the number of values provided, and the categories names match the categories in the layer.</w:t>
-      </w:r>
-      <w:r>
-        <w:t xml:space="preserve"> </w:t>
-      </w:r>
-      <w:r>
-        <w:t>There is no provision to specify alpha for this preference function as it would equate to over-</w:t>
-      </w:r>
-      <w:r>
-        <w:t>parameterisation</w:t>
-      </w:r>
-      <w:r>
-        <w:t xml:space="preserve"> (it just multiplies the values by an arbitrary factor). </w:t>
-      </w:r>
-    </w:p>
-    <w:p/>
-    <w:p>
-      <w:r>
-        <w:t>There is provision to force the values to be monotonic, increasing or decreasing. One way of coding the monotonic change is to estimate the first parameter and the difference between each other parameter in order, with those forced to be positive (or negative). In case of monotonic relationship, the categories have to be provided in increasing order.</w:t>
-      </w:r>
-    </w:p>
-    <w:p/>
-    <w:p>
-      <w:r>
-        <w:t>Type</w:t>
-      </w:r>
-      <w:r>
-        <w:t xml:space="preserve"> </w:t>
-      </w:r>
-      <w:proofErr w:type="gramStart"/>
-      <w:r>
-        <w:t xml:space="preserve">= </w:t>
-      </w:r>
-      <w:r>
-        <w:t xml:space="preserve"> categorical</w:t>
-      </w:r>
-      <w:proofErr w:type="gramEnd"/>
-      <w:r>
-        <w:t xml:space="preserve"> or </w:t>
-      </w:r>
-      <w:proofErr w:type="spellStart"/>
-      <w:r>
-        <w:t>monotoni</w:t>
-      </w:r>
-      <w:r>
-        <w:t>c_</w:t>
-      </w:r>
-      <w:r>
-        <w:t>categorical</w:t>
-      </w:r>
-      <w:proofErr w:type="spellEnd"/>
-      <w:r>
-        <w:t xml:space="preserve"> (decreasing would be reverting the categories)</w:t>
-      </w:r>
-    </w:p>
-    <w:p/>
-    <w:p>
-      <w:proofErr w:type="gramStart"/>
-      <w:r>
-        <w:t>f(</w:t>
-      </w:r>
-      <w:proofErr w:type="gramEnd"/>
-      <w:r>
-        <w:t xml:space="preserve">x) = </w:t>
-      </w:r>
-      <w:proofErr w:type="spellStart"/>
-      <w:r>
-        <w:t>V</w:t>
-      </w:r>
-      <w:r>
-        <w:rPr>
-          <w:vertAlign w:val="subscript"/>
-        </w:rPr>
-        <w:t>x</w:t>
-      </w:r>
-      <w:proofErr w:type="spellEnd"/>
-    </w:p>
-    <w:p/>
-    <w:p>
-      <w:r>
-        <w:t>@</w:t>
-      </w:r>
-      <w:proofErr w:type="spellStart"/>
-      <w:r>
-        <w:t>preference_function</w:t>
-      </w:r>
-      <w:proofErr w:type="spellEnd"/>
-      <w:r>
-        <w:t xml:space="preserve"> </w:t>
-      </w:r>
-      <w:proofErr w:type="spellStart"/>
-      <w:r>
-        <w:t>ImmatureArea</w:t>
-      </w:r>
-      <w:proofErr w:type="spellEnd"/>
-    </w:p>
-    <w:p>
-      <w:proofErr w:type="gramStart"/>
-      <w:r>
-        <w:t>type</w:t>
-      </w:r>
-      <w:proofErr w:type="gramEnd"/>
-      <w:r>
-        <w:t xml:space="preserve"> </w:t>
-      </w:r>
-      <w:r>
-        <w:t>categorical</w:t>
-      </w:r>
-    </w:p>
-    <w:p>
-      <w:proofErr w:type="spellStart"/>
-      <w:proofErr w:type="gramStart"/>
-      <w:r>
-        <w:t>categor</w:t>
-      </w:r>
-      <w:r>
-        <w:t>y_labels</w:t>
-      </w:r>
-      <w:proofErr w:type="spellEnd"/>
-      <w:proofErr w:type="gramEnd"/>
-      <w:r>
-        <w:t xml:space="preserve"> </w:t>
-      </w:r>
-      <w:r>
-        <w:t>a b c</w:t>
-      </w:r>
-    </w:p>
-    <w:p>
-      <w:proofErr w:type="spellStart"/>
-      <w:r>
-        <w:t>category_</w:t>
-      </w:r>
-      <w:r>
-        <w:t>values</w:t>
-      </w:r>
-      <w:proofErr w:type="spellEnd"/>
-      <w:r>
-        <w:t xml:space="preserve"> </w:t>
-      </w:r>
-      <w:r>
-        <w:t>10 2 50</w:t>
-      </w:r>
-    </w:p>
-    <w:p/>
-    <w:p>
-      <w:r>
-        <w:t xml:space="preserve">If categorical, the </w:t>
-      </w:r>
-      <w:proofErr w:type="spellStart"/>
-      <w:r>
-        <w:t>category_values</w:t>
-      </w:r>
-      <w:proofErr w:type="spellEnd"/>
-      <w:r>
-        <w:t xml:space="preserve"> are the actual values for these categories. If </w:t>
-      </w:r>
-      <w:proofErr w:type="spellStart"/>
-      <w:r>
-        <w:t>monotonic_categorical</w:t>
-      </w:r>
-      <w:proofErr w:type="spellEnd"/>
-      <w:r>
-        <w:t xml:space="preserve">, the </w:t>
-      </w:r>
-      <w:proofErr w:type="spellStart"/>
-      <w:r>
-        <w:t>category_values</w:t>
-      </w:r>
-      <w:proofErr w:type="spellEnd"/>
-      <w:r>
-        <w:t xml:space="preserve"> are the actual value for the first one, and the difference between the value and the value of the previous category for the other two. </w:t>
+        <w:rPr>
+          <w:highlight w:val="yellow"/>
+        </w:rPr>
+      </w:pPr>
+      <w:proofErr w:type="gramStart"/>
+      <w:r>
+        <w:rPr>
+          <w:highlight w:val="yellow"/>
+        </w:rPr>
+        <w:t xml:space="preserve">meta </w:t>
+      </w:r>
+      <w:r>
+        <w:rPr>
+          <w:highlight w:val="yellow"/>
+        </w:rPr>
+        <w:t xml:space="preserve"> layers</w:t>
+      </w:r>
+      <w:proofErr w:type="gramEnd"/>
+      <w:r>
+        <w:rPr>
+          <w:highlight w:val="yellow"/>
+        </w:rPr>
+        <w:t xml:space="preserve"> (needs a </w:t>
+      </w:r>
+      <w:r>
+        <w:rPr>
+          <w:highlight w:val="yellow"/>
+        </w:rPr>
+        <w:t>bit</w:t>
+      </w:r>
+      <w:r>
+        <w:rPr>
+          <w:highlight w:val="yellow"/>
+        </w:rPr>
+        <w:t xml:space="preserve"> more thought)</w:t>
       </w:r>
     </w:p>
     <w:p/>
     <w:p>
       <w:r>
         <w:lastRenderedPageBreak/>
-        <w:t>The category values need to be positive whether as categorical or monotonic categorical. This needs to be tested in the code.</w:t>
-      </w:r>
-    </w:p>
-    <w:p/>
-    <w:p>
-      <w:pPr>
-        <w:rPr>
-          <w:highlight w:val="yellow"/>
-        </w:rPr>
-      </w:pPr>
-      <w:proofErr w:type="gramStart"/>
-      <w:r>
-        <w:rPr>
-          <w:highlight w:val="yellow"/>
-        </w:rPr>
-        <w:t>NOW MOST</w:t>
-      </w:r>
-      <w:r>
-        <w:rPr>
-          <w:highlight w:val="yellow"/>
-        </w:rPr>
-        <w:t>L</w:t>
-      </w:r>
-      <w:r>
-        <w:rPr>
-          <w:highlight w:val="yellow"/>
-        </w:rPr>
-        <w:t xml:space="preserve">Y CODED: REQUIRED </w:t>
-      </w:r>
-      <w:r>
-        <w:rPr>
-          <w:highlight w:val="yellow"/>
-        </w:rPr>
-        <w:t xml:space="preserve">CODE </w:t>
-      </w:r>
-      <w:r>
-        <w:rPr>
-          <w:highlight w:val="yellow"/>
-        </w:rPr>
-        <w:t>CHECKING</w:t>
-      </w:r>
-      <w:r>
-        <w:rPr>
-          <w:highlight w:val="yellow"/>
-        </w:rPr>
-        <w:t xml:space="preserve">, </w:t>
-      </w:r>
-      <w:r>
-        <w:rPr>
-          <w:highlight w:val="yellow"/>
-        </w:rPr>
-        <w:t xml:space="preserve">AND SOME </w:t>
-      </w:r>
-      <w:r>
-        <w:rPr>
-          <w:highlight w:val="yellow"/>
-        </w:rPr>
-        <w:t>UNIT TESTS</w:t>
-      </w:r>
-      <w:r>
-        <w:rPr>
-          <w:highlight w:val="yellow"/>
-        </w:rPr>
-        <w:t>.</w:t>
-      </w:r>
-      <w:proofErr w:type="gramEnd"/>
-    </w:p>
-    <w:p/>
-    <w:p/>
-    <w:p>
-      <w:pPr>
-        <w:pStyle w:val="Heading2"/>
-        <w:rPr>
-          <w:highlight w:val="yellow"/>
-        </w:rPr>
-      </w:pPr>
-      <w:proofErr w:type="gramStart"/>
-      <w:r>
-        <w:rPr>
-          <w:highlight w:val="yellow"/>
-        </w:rPr>
-        <w:t xml:space="preserve">meta </w:t>
-      </w:r>
-      <w:r>
-        <w:rPr>
-          <w:highlight w:val="yellow"/>
-        </w:rPr>
-        <w:t xml:space="preserve"> layers</w:t>
-      </w:r>
-      <w:proofErr w:type="gramEnd"/>
-      <w:r>
-        <w:rPr>
-          <w:highlight w:val="yellow"/>
-        </w:rPr>
-        <w:t xml:space="preserve"> (needs a </w:t>
-      </w:r>
-      <w:r>
-        <w:rPr>
-          <w:highlight w:val="yellow"/>
-        </w:rPr>
-        <w:t>bit</w:t>
-      </w:r>
-      <w:r>
-        <w:rPr>
-          <w:highlight w:val="yellow"/>
-        </w:rPr>
-        <w:t xml:space="preserve"> more thought)</w:t>
-      </w:r>
-    </w:p>
-    <w:p/>
-    <w:p>
-      <w:r>
         <w:t xml:space="preserve">These are defined in the </w:t>
       </w:r>
       <w:proofErr w:type="spellStart"/>
@@ -3639,7 +3595,6 @@
         </w:numPr>
       </w:pPr>
       <w:r>
-        <w:lastRenderedPageBreak/>
         <w:t>Derived layers are calculated at a specific user-defined time step and years. If no years are defined, the data overwrites the previous calculation. For example B0 is derived once only, at the last initialisation phase (defined under year); but a mortality dependent layer is calculated every year (including in the initialisation phases) and only the latest calculation is kept in memory.</w:t>
       </w:r>
     </w:p>
@@ -3684,6 +3639,7 @@
     <w:p/>
     <w:p>
       <w:r>
+        <w:lastRenderedPageBreak/>
         <w:t xml:space="preserve">Two new layer types need to be </w:t>
       </w:r>
       <w:proofErr w:type="gramStart"/>
@@ -4138,6 +4094,7 @@
     <w:p/>
     <w:p>
       <w:r>
+        <w:lastRenderedPageBreak/>
         <w:t>Layers, parameters and values are optional, but need to be defined if used in the calculation. If parameters is used, values is also needed, and of the same size as parameters. Layers can be any layer known to the model. Years are optional in which case the layer gets calculated every year including initialisation.</w:t>
       </w:r>
     </w:p>
@@ -4436,67 +4393,67 @@
         <w:rPr>
           <w:i/>
         </w:rPr>
+        <w:t xml:space="preserve">This section outlines thoughts about new and changed functionality. </w:t>
+      </w:r>
+      <w:proofErr w:type="spellStart"/>
+      <w:proofErr w:type="gramStart"/>
+      <w:r>
+        <w:rPr>
+          <w:i/>
+        </w:rPr>
+        <w:t>Its</w:t>
+      </w:r>
+      <w:proofErr w:type="spellEnd"/>
+      <w:proofErr w:type="gramEnd"/>
+      <w:r>
+        <w:rPr>
+          <w:i/>
+        </w:rPr>
+        <w:t xml:space="preserve"> just a holding place for these </w:t>
+      </w:r>
+      <w:r>
+        <w:rPr>
+          <w:i/>
+        </w:rPr>
+        <w:t xml:space="preserve">ideas </w:t>
+      </w:r>
+      <w:r>
+        <w:rPr>
+          <w:i/>
+        </w:rPr>
+        <w:t xml:space="preserve">and </w:t>
+      </w:r>
+      <w:r>
+        <w:rPr>
+          <w:i/>
+        </w:rPr>
+        <w:t>s</w:t>
+      </w:r>
+      <w:r>
+        <w:rPr>
+          <w:i/>
+        </w:rPr>
+        <w:t>hould not be implemented.</w:t>
+      </w:r>
+    </w:p>
+    <w:p/>
+    <w:p>
+      <w:pPr>
+        <w:pStyle w:val="Heading2"/>
+      </w:pPr>
+      <w:r>
+        <w:t>Problems with meta-layers</w:t>
+      </w:r>
+    </w:p>
+    <w:p/>
+    <w:p>
+      <w:r>
+        <w:t xml:space="preserve">We need to think carefully when we should allow meta-layers and when we shouldn’t. For example meta-layers under biomass events might be misleading if only applied for specific years when it should be all years. </w:t>
+      </w:r>
+    </w:p>
+    <w:p>
+      <w:r>
         <w:lastRenderedPageBreak/>
-        <w:t xml:space="preserve">This section outlines thoughts about new and changed functionality. </w:t>
-      </w:r>
-      <w:proofErr w:type="spellStart"/>
-      <w:proofErr w:type="gramStart"/>
-      <w:r>
-        <w:rPr>
-          <w:i/>
-        </w:rPr>
-        <w:t>Its</w:t>
-      </w:r>
-      <w:proofErr w:type="spellEnd"/>
-      <w:proofErr w:type="gramEnd"/>
-      <w:r>
-        <w:rPr>
-          <w:i/>
-        </w:rPr>
-        <w:t xml:space="preserve"> just a holding place for these </w:t>
-      </w:r>
-      <w:r>
-        <w:rPr>
-          <w:i/>
-        </w:rPr>
-        <w:t xml:space="preserve">ideas </w:t>
-      </w:r>
-      <w:r>
-        <w:rPr>
-          <w:i/>
-        </w:rPr>
-        <w:t xml:space="preserve">and </w:t>
-      </w:r>
-      <w:r>
-        <w:rPr>
-          <w:i/>
-        </w:rPr>
-        <w:t>s</w:t>
-      </w:r>
-      <w:r>
-        <w:rPr>
-          <w:i/>
-        </w:rPr>
-        <w:t>hould not be implemented.</w:t>
-      </w:r>
-    </w:p>
-    <w:p/>
-    <w:p>
-      <w:pPr>
-        <w:pStyle w:val="Heading2"/>
-      </w:pPr>
-      <w:r>
-        <w:t>Problems with meta-layers</w:t>
-      </w:r>
-    </w:p>
-    <w:p/>
-    <w:p>
-      <w:r>
-        <w:t xml:space="preserve">We need to think carefully when we should allow meta-layers and when we shouldn’t. For example meta-layers under biomass events might be misleading if only applied for specific years when it should be all years. </w:t>
-      </w:r>
-    </w:p>
-    <w:p>
-      <w:r>
         <w:t>Maybe have meta-layers used instead of layers as default, but with specific safeguards or cases where you can’t.</w:t>
       </w:r>
     </w:p>
@@ -5005,7 +4962,6 @@
         </w:numPr>
       </w:pPr>
       <w:r>
-        <w:lastRenderedPageBreak/>
         <w:t>Update the layers to the new values of distribution, moving fish between layers (categories) and cells</w:t>
       </w:r>
     </w:p>

</xml_diff>

<commit_message>
CHG: Implemented reports for years instead of year
</commit_message>
<xml_diff>
--- a/doc/Development/SPM changes 2012 SM.docx
+++ b/doc/Development/SPM changes 2012 SM.docx
@@ -426,7 +426,13 @@
         <w:rPr>
           <w:highlight w:val="yellow"/>
         </w:rPr>
-        <w:t>: Introduce an error trap and report nicely to the user</w:t>
+        <w:t xml:space="preserve">: </w:t>
+      </w:r>
+      <w:r>
+        <w:rPr>
+          <w:highlight w:val="yellow"/>
+        </w:rPr>
+        <w:t>Replace or introduce alternative hessian inversion … the basic one is a bit basic, and there may be better ones.</w:t>
       </w:r>
     </w:p>
     <w:p/>
@@ -1542,7 +1548,6 @@
           <w:highlight w:val="yellow"/>
         </w:rPr>
       </w:pPr>
-      <w:bookmarkStart w:id="0" w:name="_GoBack"/>
       <w:r>
         <w:rPr>
           <w:i/>
@@ -1561,7 +1566,6 @@
       </w:r>
       <w:proofErr w:type="spellEnd"/>
     </w:p>
-    <w:bookmarkEnd w:id="0"/>
     <w:p/>
     <w:p>
       <w:pPr>
@@ -2837,630 +2841,346 @@
     <w:p>
       <w:pPr>
         <w:pStyle w:val="Heading2"/>
-      </w:pPr>
-      <w:r>
-        <w:t>P</w:t>
-      </w:r>
-      <w:r>
-        <w:t>reference function</w:t>
+        <w:rPr>
+          <w:highlight w:val="yellow"/>
+        </w:rPr>
+      </w:pPr>
+      <w:proofErr w:type="gramStart"/>
+      <w:r>
+        <w:rPr>
+          <w:highlight w:val="yellow"/>
+        </w:rPr>
+        <w:t xml:space="preserve">meta </w:t>
+      </w:r>
+      <w:r>
+        <w:rPr>
+          <w:highlight w:val="yellow"/>
+        </w:rPr>
+        <w:t xml:space="preserve"> layers</w:t>
+      </w:r>
+      <w:proofErr w:type="gramEnd"/>
+      <w:r>
+        <w:rPr>
+          <w:highlight w:val="yellow"/>
+        </w:rPr>
+        <w:t xml:space="preserve"> (needs a </w:t>
+      </w:r>
+      <w:r>
+        <w:rPr>
+          <w:highlight w:val="yellow"/>
+        </w:rPr>
+        <w:t>bit</w:t>
+      </w:r>
+      <w:r>
+        <w:rPr>
+          <w:highlight w:val="yellow"/>
+        </w:rPr>
+        <w:t xml:space="preserve"> more thought)</w:t>
+      </w:r>
+    </w:p>
+    <w:p/>
+    <w:p>
+      <w:r>
+        <w:t xml:space="preserve">These are defined in the </w:t>
+      </w:r>
+      <w:proofErr w:type="spellStart"/>
+      <w:r>
+        <w:t>SPM</w:t>
+      </w:r>
+      <w:proofErr w:type="spellEnd"/>
+      <w:r>
+        <w:t xml:space="preserve"> manual (section 4.4 </w:t>
+      </w:r>
+      <w:proofErr w:type="gramStart"/>
+      <w:r>
+        <w:t>item</w:t>
+      </w:r>
+      <w:proofErr w:type="gramEnd"/>
+      <w:r>
+        <w:t xml:space="preserve"> 8). Meta layers are layers indexed by year and applied by year. </w:t>
+      </w:r>
+      <w:r>
+        <w:t xml:space="preserve">The meta-layer class is already defined (see section 8.6.8), which is in effect a three dimensional layer. </w:t>
+      </w:r>
+      <w:r>
+        <w:t>Need to add the type of layer (numeric or categorical).</w:t>
+      </w:r>
+    </w:p>
+    <w:p/>
+    <w:p>
+      <w:r>
+        <w:t>F</w:t>
+      </w:r>
+      <w:r>
+        <w:t xml:space="preserve">rom the description </w:t>
+      </w:r>
+      <w:r>
+        <w:t>it seems like the meta-layer is defined as a list of</w:t>
+      </w:r>
+      <w:r>
+        <w:t xml:space="preserve"> the names of the</w:t>
+      </w:r>
+      <w:r>
+        <w:t xml:space="preserve"> individual layers, see example below. It might be useful to have another </w:t>
+      </w:r>
+      <w:r>
+        <w:t xml:space="preserve">option to </w:t>
+      </w:r>
+      <w:r>
+        <w:t xml:space="preserve">define the meta-layer as defining layer, </w:t>
+      </w:r>
+      <w:r>
+        <w:t xml:space="preserve">list the data as a layer, with data </w:t>
+      </w:r>
+      <w:r>
+        <w:t>lines for each year.</w:t>
+      </w:r>
+    </w:p>
+    <w:p/>
+    <w:p>
+      <w:r>
+        <w:t xml:space="preserve">Also required is how to apply these to calculations. Everywhere a layer is </w:t>
+      </w:r>
+      <w:proofErr w:type="gramStart"/>
+      <w:r>
+        <w:t>used,</w:t>
+      </w:r>
+      <w:proofErr w:type="gramEnd"/>
+      <w:r>
+        <w:t xml:space="preserve"> if it is a meta-layer then the year-specific layer should be retrieved prior to being applied. </w:t>
+      </w:r>
+    </w:p>
+    <w:p/>
+    <w:p>
+      <w:r>
+        <w:t xml:space="preserve">Interpolation of layers is not allowed: all years defined must be contiguous otherwise throw an error. Extrapolation method is requested in the arguments, whereby the user defines the </w:t>
+      </w:r>
+      <w:r>
+        <w:t>initialisation and prediction layers.</w:t>
+      </w:r>
+    </w:p>
+    <w:p>
+      <w:r>
+        <w:t xml:space="preserve"> </w:t>
+      </w:r>
+    </w:p>
+    <w:p>
+      <w:r>
+        <w:rPr>
+          <w:b/>
+        </w:rPr>
+        <w:t>Note</w:t>
+      </w:r>
+      <w:r>
+        <w:t>: Fishing layers</w:t>
+      </w:r>
+      <w:r>
+        <w:t xml:space="preserve"> </w:t>
+      </w:r>
+      <w:r>
+        <w:t xml:space="preserve">(for example) </w:t>
+      </w:r>
+      <w:r>
+        <w:t>can</w:t>
+      </w:r>
+      <w:r>
+        <w:t xml:space="preserve"> be defined as meta-layers</w:t>
+      </w:r>
+      <w:r>
+        <w:t xml:space="preserve"> or as individual layers. We need to make sure the code can cope with either, whereby the layer is applied, or if a </w:t>
+      </w:r>
+      <w:proofErr w:type="gramStart"/>
+      <w:r>
+        <w:t>meta</w:t>
+      </w:r>
+      <w:proofErr w:type="gramEnd"/>
+      <w:r>
+        <w:t xml:space="preserve"> layer, the appropriate year is applied.</w:t>
+      </w:r>
+      <w:r>
+        <w:t xml:space="preserve"> This will impact the @process function.</w:t>
+      </w:r>
+    </w:p>
+    <w:p/>
+    <w:p>
+      <w:r>
+        <w:t xml:space="preserve">Below an </w:t>
+      </w:r>
+      <w:r>
+        <w:t>example as it is currently described</w:t>
+      </w:r>
+    </w:p>
+    <w:p/>
+    <w:p>
+      <w:r>
+        <w:t>@layer Fishing</w:t>
+      </w:r>
+    </w:p>
+    <w:p>
+      <w:proofErr w:type="gramStart"/>
+      <w:r>
+        <w:t>initialisation</w:t>
+      </w:r>
+      <w:proofErr w:type="gramEnd"/>
+      <w:r>
+        <w:t xml:space="preserve"> </w:t>
+      </w:r>
+      <w:proofErr w:type="spellStart"/>
+      <w:r>
+        <w:t>No_Fishing</w:t>
+      </w:r>
+      <w:proofErr w:type="spellEnd"/>
+    </w:p>
+    <w:p>
+      <w:proofErr w:type="gramStart"/>
+      <w:r>
+        <w:t>prediction</w:t>
+      </w:r>
+      <w:proofErr w:type="gramEnd"/>
+      <w:r>
+        <w:t xml:space="preserve"> </w:t>
+      </w:r>
+      <w:proofErr w:type="spellStart"/>
+      <w:r>
+        <w:t>Future_Fishing</w:t>
+      </w:r>
+      <w:proofErr w:type="spellEnd"/>
+    </w:p>
+    <w:p>
+      <w:proofErr w:type="gramStart"/>
+      <w:r>
+        <w:t>years</w:t>
+      </w:r>
+      <w:proofErr w:type="gramEnd"/>
+      <w:r>
+        <w:t xml:space="preserve"> 1998 1999</w:t>
+      </w:r>
+    </w:p>
+    <w:p>
+      <w:proofErr w:type="gramStart"/>
+      <w:r>
+        <w:t>layers</w:t>
+      </w:r>
+      <w:proofErr w:type="gramEnd"/>
+      <w:r>
+        <w:t xml:space="preserve"> </w:t>
+      </w:r>
+      <w:proofErr w:type="spellStart"/>
+      <w:r>
+        <w:t>Fishing_1998</w:t>
+      </w:r>
+      <w:proofErr w:type="spellEnd"/>
+      <w:r>
+        <w:t xml:space="preserve"> </w:t>
+      </w:r>
+      <w:proofErr w:type="spellStart"/>
+      <w:r>
+        <w:t>Fishing_1999</w:t>
+      </w:r>
+      <w:proofErr w:type="spellEnd"/>
+    </w:p>
+    <w:p/>
+    <w:p>
+      <w:r>
+        <w:t>Could also be defined as follows</w:t>
+      </w:r>
+    </w:p>
+    <w:p/>
+    <w:p>
+      <w:r>
+        <w:t>@layer Fishing</w:t>
+      </w:r>
+    </w:p>
+    <w:p>
+      <w:proofErr w:type="gramStart"/>
+      <w:r>
+        <w:t>initialisation</w:t>
+      </w:r>
+      <w:proofErr w:type="gramEnd"/>
+      <w:r>
+        <w:t xml:space="preserve"> </w:t>
+      </w:r>
+      <w:proofErr w:type="spellStart"/>
+      <w:r>
+        <w:t>No_Fishing</w:t>
+      </w:r>
+      <w:proofErr w:type="spellEnd"/>
+    </w:p>
+    <w:p>
+      <w:proofErr w:type="gramStart"/>
+      <w:r>
+        <w:t>prediction</w:t>
+      </w:r>
+      <w:proofErr w:type="gramEnd"/>
+      <w:r>
+        <w:t xml:space="preserve"> </w:t>
+      </w:r>
+      <w:proofErr w:type="spellStart"/>
+      <w:r>
+        <w:t>Future_Fishing</w:t>
+      </w:r>
+      <w:proofErr w:type="spellEnd"/>
+    </w:p>
+    <w:p>
+      <w:r>
+        <w:t>Year</w:t>
       </w:r>
       <w:r>
         <w:t>s</w:t>
       </w:r>
       <w:r>
-        <w:t xml:space="preserve"> for </w:t>
-      </w:r>
-      <w:r>
-        <w:t>c</w:t>
-      </w:r>
-      <w:r>
-        <w:t>ategorical layers</w:t>
-      </w:r>
-    </w:p>
-    <w:p/>
-    <w:p>
-      <w:r>
-        <w:t>Currently onl</w:t>
-      </w:r>
-      <w:r>
-        <w:t xml:space="preserve">y numeric layers can be used </w:t>
-      </w:r>
-      <w:r>
-        <w:t>as covariate layers</w:t>
-      </w:r>
-      <w:r>
-        <w:t xml:space="preserve">. </w:t>
-      </w:r>
-      <w:r>
-        <w:t>The proposed extension would allow categorical layers as covariate layers. The associated preference function would be all values, where all the parameters are estimable. There must be a check whereby the number of categories is the same as the number of values provided, and the categories names match the categories in the layer.</w:t>
-      </w:r>
-      <w:r>
-        <w:t xml:space="preserve"> </w:t>
-      </w:r>
-      <w:r>
-        <w:t>There is no provision to specify alpha for this preference function as it would equate to over-</w:t>
-      </w:r>
-      <w:r>
-        <w:t>parameterisation</w:t>
-      </w:r>
-      <w:r>
-        <w:t xml:space="preserve"> (it just multiplies the values by an arbitrary factor). </w:t>
-      </w:r>
-    </w:p>
-    <w:p/>
-    <w:p>
-      <w:r>
-        <w:t>There is provision to force the values to be monotonic, increasing or decreasing. One way of coding the monotonic change is to estimate the first parameter and the difference between each other parameter in order, with those forced to be positive (or negative). In case of monotonic relationship, the categories have to be provided in increasing order.</w:t>
-      </w:r>
-    </w:p>
-    <w:p/>
-    <w:p>
-      <w:r>
-        <w:t>Type</w:t>
-      </w:r>
-      <w:r>
-        <w:t xml:space="preserve"> </w:t>
-      </w:r>
-      <w:proofErr w:type="gramStart"/>
-      <w:r>
-        <w:t xml:space="preserve">= </w:t>
-      </w:r>
-      <w:r>
-        <w:t xml:space="preserve"> categorical</w:t>
-      </w:r>
-      <w:proofErr w:type="gramEnd"/>
-      <w:r>
-        <w:t xml:space="preserve"> or </w:t>
-      </w:r>
-      <w:proofErr w:type="spellStart"/>
-      <w:r>
-        <w:t>monotoni</w:t>
-      </w:r>
-      <w:r>
-        <w:t>c_</w:t>
-      </w:r>
-      <w:r>
-        <w:t>categorical</w:t>
-      </w:r>
-      <w:proofErr w:type="spellEnd"/>
-      <w:r>
-        <w:t xml:space="preserve"> (decreasing would be reverting the categories)</w:t>
-      </w:r>
-    </w:p>
-    <w:p/>
-    <w:p>
-      <w:proofErr w:type="gramStart"/>
-      <w:r>
-        <w:t>f(</w:t>
-      </w:r>
-      <w:proofErr w:type="gramEnd"/>
-      <w:r>
-        <w:t xml:space="preserve">x) = </w:t>
-      </w:r>
-      <w:proofErr w:type="spellStart"/>
-      <w:r>
-        <w:t>V</w:t>
-      </w:r>
-      <w:r>
-        <w:rPr>
-          <w:vertAlign w:val="subscript"/>
-        </w:rPr>
-        <w:t>x</w:t>
-      </w:r>
-      <w:proofErr w:type="spellEnd"/>
-    </w:p>
-    <w:p/>
-    <w:p>
-      <w:r>
-        <w:t>@</w:t>
-      </w:r>
-      <w:proofErr w:type="spellStart"/>
-      <w:r>
-        <w:t>preference_function</w:t>
-      </w:r>
-      <w:proofErr w:type="spellEnd"/>
-      <w:r>
-        <w:t xml:space="preserve"> </w:t>
-      </w:r>
-      <w:proofErr w:type="spellStart"/>
-      <w:r>
-        <w:t>ImmatureArea</w:t>
-      </w:r>
-      <w:proofErr w:type="spellEnd"/>
-    </w:p>
-    <w:p>
-      <w:proofErr w:type="gramStart"/>
-      <w:r>
-        <w:t>type</w:t>
-      </w:r>
-      <w:proofErr w:type="gramEnd"/>
-      <w:r>
-        <w:t xml:space="preserve"> </w:t>
-      </w:r>
-      <w:r>
-        <w:t>categorical</w:t>
-      </w:r>
-    </w:p>
-    <w:p>
-      <w:proofErr w:type="spellStart"/>
-      <w:proofErr w:type="gramStart"/>
-      <w:r>
-        <w:t>categor</w:t>
-      </w:r>
-      <w:r>
-        <w:t>y_labels</w:t>
-      </w:r>
-      <w:proofErr w:type="spellEnd"/>
-      <w:proofErr w:type="gramEnd"/>
-      <w:r>
-        <w:t xml:space="preserve"> </w:t>
-      </w:r>
-      <w:r>
-        <w:t>a b c</w:t>
-      </w:r>
-    </w:p>
-    <w:p>
-      <w:proofErr w:type="spellStart"/>
-      <w:r>
-        <w:t>category_</w:t>
-      </w:r>
-      <w:r>
-        <w:t>values</w:t>
-      </w:r>
-      <w:proofErr w:type="spellEnd"/>
-      <w:r>
-        <w:t xml:space="preserve"> </w:t>
-      </w:r>
-      <w:r>
-        <w:t>10 2 50</w:t>
-      </w:r>
-    </w:p>
-    <w:p/>
-    <w:p>
-      <w:r>
-        <w:t xml:space="preserve">If categorical, the </w:t>
-      </w:r>
-      <w:proofErr w:type="spellStart"/>
-      <w:r>
-        <w:t>category_values</w:t>
-      </w:r>
-      <w:proofErr w:type="spellEnd"/>
-      <w:r>
-        <w:t xml:space="preserve"> are the actual values for these categories. If </w:t>
-      </w:r>
-      <w:proofErr w:type="spellStart"/>
-      <w:r>
-        <w:t>monotonic_categorical</w:t>
-      </w:r>
-      <w:proofErr w:type="spellEnd"/>
-      <w:r>
-        <w:t xml:space="preserve">, the </w:t>
-      </w:r>
-      <w:proofErr w:type="spellStart"/>
-      <w:r>
-        <w:t>category_values</w:t>
-      </w:r>
-      <w:proofErr w:type="spellEnd"/>
-      <w:r>
-        <w:t xml:space="preserve"> are the actual value for the first one, and the difference between the value and the value of the previous category for the other two. </w:t>
-      </w:r>
-    </w:p>
-    <w:p/>
-    <w:p>
-      <w:r>
-        <w:t>The category values need to be positive whether as categorical or monotonic categorical. This needs to be tested in the code.</w:t>
-      </w:r>
-    </w:p>
-    <w:p/>
-    <w:p>
-      <w:pPr>
-        <w:rPr>
-          <w:highlight w:val="yellow"/>
-        </w:rPr>
-      </w:pPr>
-      <w:proofErr w:type="gramStart"/>
-      <w:r>
-        <w:rPr>
-          <w:highlight w:val="yellow"/>
-        </w:rPr>
-        <w:t>NOW MOST</w:t>
-      </w:r>
-      <w:r>
-        <w:rPr>
-          <w:highlight w:val="yellow"/>
-        </w:rPr>
-        <w:t>L</w:t>
-      </w:r>
-      <w:r>
-        <w:rPr>
-          <w:highlight w:val="yellow"/>
-        </w:rPr>
-        <w:t xml:space="preserve">Y CODED: REQUIRED </w:t>
-      </w:r>
-      <w:r>
-        <w:rPr>
-          <w:highlight w:val="yellow"/>
-        </w:rPr>
-        <w:t xml:space="preserve">CODE </w:t>
-      </w:r>
-      <w:r>
-        <w:rPr>
-          <w:highlight w:val="yellow"/>
-        </w:rPr>
-        <w:t>CHECKING</w:t>
-      </w:r>
-      <w:r>
-        <w:rPr>
-          <w:highlight w:val="yellow"/>
-        </w:rPr>
-        <w:t xml:space="preserve">, </w:t>
-      </w:r>
-      <w:r>
-        <w:rPr>
-          <w:highlight w:val="yellow"/>
-        </w:rPr>
-        <w:t xml:space="preserve">AND SOME </w:t>
-      </w:r>
-      <w:r>
-        <w:rPr>
-          <w:highlight w:val="yellow"/>
-        </w:rPr>
-        <w:t>UNIT TESTS</w:t>
-      </w:r>
-      <w:r>
-        <w:rPr>
-          <w:highlight w:val="yellow"/>
-        </w:rPr>
-        <w:t>.</w:t>
-      </w:r>
-      <w:proofErr w:type="gramEnd"/>
+        <w:t xml:space="preserve"> 1998</w:t>
+      </w:r>
+      <w:r>
+        <w:t xml:space="preserve"> 2005 </w:t>
+      </w:r>
+    </w:p>
+    <w:p>
+      <w:proofErr w:type="gramStart"/>
+      <w:r>
+        <w:t>data</w:t>
+      </w:r>
+      <w:proofErr w:type="gramEnd"/>
+      <w:r>
+        <w:t xml:space="preserve"> 0 0 234 0 111 0</w:t>
+      </w:r>
+    </w:p>
+    <w:p>
+      <w:proofErr w:type="gramStart"/>
+      <w:r>
+        <w:t>data</w:t>
+      </w:r>
+      <w:proofErr w:type="gramEnd"/>
+      <w:r>
+        <w:t xml:space="preserve"> 0 0 0 500 10 0</w:t>
+      </w:r>
+    </w:p>
+    <w:p>
+      <w:r>
+        <w:t>… #as many rows as rows in the model</w:t>
+      </w:r>
     </w:p>
     <w:p/>
     <w:p/>
     <w:p>
       <w:pPr>
         <w:pStyle w:val="Heading2"/>
-        <w:rPr>
-          <w:highlight w:val="yellow"/>
-        </w:rPr>
-      </w:pPr>
-      <w:proofErr w:type="gramStart"/>
-      <w:r>
-        <w:rPr>
-          <w:highlight w:val="yellow"/>
-        </w:rPr>
-        <w:t xml:space="preserve">meta </w:t>
-      </w:r>
-      <w:r>
-        <w:rPr>
-          <w:highlight w:val="yellow"/>
-        </w:rPr>
+      </w:pPr>
+      <w:r>
+        <w:t xml:space="preserve">Derived layers and derived </w:t>
+      </w:r>
+      <w:proofErr w:type="gramStart"/>
+      <w:r>
+        <w:t>meta</w:t>
+      </w:r>
+      <w:proofErr w:type="gramEnd"/>
+      <w:r>
         <w:t xml:space="preserve"> layers</w:t>
       </w:r>
-      <w:proofErr w:type="gramEnd"/>
-      <w:r>
-        <w:rPr>
-          <w:highlight w:val="yellow"/>
-        </w:rPr>
-        <w:t xml:space="preserve"> (needs a </w:t>
-      </w:r>
-      <w:r>
-        <w:rPr>
-          <w:highlight w:val="yellow"/>
-        </w:rPr>
-        <w:t>bit</w:t>
-      </w:r>
-      <w:r>
-        <w:rPr>
-          <w:highlight w:val="yellow"/>
-        </w:rPr>
-        <w:t xml:space="preserve"> more thought)</w:t>
-      </w:r>
-    </w:p>
-    <w:p/>
-    <w:p>
-      <w:r>
-        <w:t xml:space="preserve">These are defined in the </w:t>
-      </w:r>
-      <w:proofErr w:type="spellStart"/>
-      <w:r>
-        <w:t>SPM</w:t>
-      </w:r>
-      <w:proofErr w:type="spellEnd"/>
-      <w:r>
-        <w:t xml:space="preserve"> manual (section 4.4 </w:t>
-      </w:r>
-      <w:proofErr w:type="gramStart"/>
-      <w:r>
-        <w:t>item</w:t>
-      </w:r>
-      <w:proofErr w:type="gramEnd"/>
-      <w:r>
-        <w:t xml:space="preserve"> 8). Meta layers are layers indexed by year and applied by year. </w:t>
-      </w:r>
-      <w:r>
-        <w:t xml:space="preserve">The meta-layer class is already defined (see section 8.6.8), which is in effect a three dimensional layer. </w:t>
-      </w:r>
-      <w:r>
-        <w:t>Need to add the type of layer (numeric or categorical).</w:t>
-      </w:r>
-    </w:p>
-    <w:p/>
-    <w:p>
-      <w:r>
-        <w:t>F</w:t>
-      </w:r>
-      <w:r>
-        <w:t xml:space="preserve">rom the description </w:t>
-      </w:r>
-      <w:r>
-        <w:t>it seems like the meta-layer is defined as a list of</w:t>
-      </w:r>
-      <w:r>
-        <w:t xml:space="preserve"> the names of the</w:t>
-      </w:r>
-      <w:r>
-        <w:t xml:space="preserve"> individual layers, see example below. It might be useful to have another </w:t>
-      </w:r>
-      <w:r>
-        <w:t xml:space="preserve">option to </w:t>
-      </w:r>
-      <w:r>
-        <w:t xml:space="preserve">define the meta-layer as defining layer, </w:t>
-      </w:r>
-      <w:r>
-        <w:t xml:space="preserve">list the data as a layer, with data </w:t>
-      </w:r>
-      <w:r>
-        <w:t>lines for each year.</w:t>
-      </w:r>
-    </w:p>
-    <w:p/>
-    <w:p>
-      <w:r>
-        <w:t xml:space="preserve">Also required is how to apply these to calculations. Everywhere a layer is </w:t>
-      </w:r>
-      <w:proofErr w:type="gramStart"/>
-      <w:r>
-        <w:t>used,</w:t>
-      </w:r>
-      <w:proofErr w:type="gramEnd"/>
-      <w:r>
-        <w:t xml:space="preserve"> if it is a meta-layer then the year-specific layer should be retrieved prior to being applied. </w:t>
-      </w:r>
-    </w:p>
-    <w:p/>
-    <w:p>
-      <w:r>
-        <w:t xml:space="preserve">Interpolation of layers is not allowed: all years defined must be contiguous otherwise throw an error. Extrapolation method is requested in the arguments, whereby the user defines the </w:t>
-      </w:r>
-      <w:r>
-        <w:t>initialisation and prediction layers.</w:t>
-      </w:r>
-    </w:p>
-    <w:p>
-      <w:r>
-        <w:t xml:space="preserve"> </w:t>
-      </w:r>
-    </w:p>
-    <w:p>
-      <w:r>
-        <w:rPr>
-          <w:b/>
-        </w:rPr>
-        <w:t>Note</w:t>
-      </w:r>
-      <w:r>
-        <w:t>: Fishing layers</w:t>
-      </w:r>
-      <w:r>
-        <w:t xml:space="preserve"> </w:t>
-      </w:r>
-      <w:r>
-        <w:t xml:space="preserve">(for example) </w:t>
-      </w:r>
-      <w:r>
-        <w:t>can</w:t>
-      </w:r>
-      <w:r>
-        <w:t xml:space="preserve"> be defined as meta-layers</w:t>
-      </w:r>
-      <w:r>
-        <w:t xml:space="preserve"> or as individual layers. We need to make sure the code can cope with either, whereby the layer is applied, or if a </w:t>
-      </w:r>
-      <w:proofErr w:type="gramStart"/>
-      <w:r>
-        <w:t>meta</w:t>
-      </w:r>
-      <w:proofErr w:type="gramEnd"/>
-      <w:r>
-        <w:t xml:space="preserve"> layer, the appropriate year is applied.</w:t>
-      </w:r>
-      <w:r>
-        <w:t xml:space="preserve"> This will impact the @process function.</w:t>
-      </w:r>
-    </w:p>
-    <w:p/>
-    <w:p>
-      <w:r>
-        <w:t xml:space="preserve">Below an </w:t>
-      </w:r>
-      <w:r>
-        <w:t>example as it is currently described</w:t>
-      </w:r>
-    </w:p>
-    <w:p/>
-    <w:p>
-      <w:r>
-        <w:t>@layer Fishing</w:t>
-      </w:r>
-    </w:p>
-    <w:p>
-      <w:proofErr w:type="gramStart"/>
-      <w:r>
-        <w:t>initialisation</w:t>
-      </w:r>
-      <w:proofErr w:type="gramEnd"/>
-      <w:r>
-        <w:t xml:space="preserve"> </w:t>
-      </w:r>
-      <w:proofErr w:type="spellStart"/>
-      <w:r>
-        <w:t>No_Fishing</w:t>
-      </w:r>
-      <w:proofErr w:type="spellEnd"/>
-    </w:p>
-    <w:p>
-      <w:proofErr w:type="gramStart"/>
-      <w:r>
-        <w:t>prediction</w:t>
-      </w:r>
-      <w:proofErr w:type="gramEnd"/>
-      <w:r>
-        <w:t xml:space="preserve"> </w:t>
-      </w:r>
-      <w:proofErr w:type="spellStart"/>
-      <w:r>
-        <w:t>Future_Fishing</w:t>
-      </w:r>
-      <w:proofErr w:type="spellEnd"/>
-    </w:p>
-    <w:p>
-      <w:proofErr w:type="gramStart"/>
-      <w:r>
-        <w:t>years</w:t>
-      </w:r>
-      <w:proofErr w:type="gramEnd"/>
-      <w:r>
-        <w:t xml:space="preserve"> 1998 1999</w:t>
-      </w:r>
-    </w:p>
-    <w:p>
-      <w:proofErr w:type="gramStart"/>
-      <w:r>
-        <w:t>layers</w:t>
-      </w:r>
-      <w:proofErr w:type="gramEnd"/>
-      <w:r>
-        <w:t xml:space="preserve"> </w:t>
-      </w:r>
-      <w:proofErr w:type="spellStart"/>
-      <w:r>
-        <w:t>Fishing_1998</w:t>
-      </w:r>
-      <w:proofErr w:type="spellEnd"/>
-      <w:r>
-        <w:t xml:space="preserve"> </w:t>
-      </w:r>
-      <w:proofErr w:type="spellStart"/>
-      <w:r>
-        <w:t>Fishing_1999</w:t>
-      </w:r>
-      <w:proofErr w:type="spellEnd"/>
-    </w:p>
-    <w:p/>
-    <w:p>
-      <w:r>
-        <w:t>Could also be defined as follows</w:t>
-      </w:r>
-    </w:p>
-    <w:p/>
-    <w:p>
-      <w:r>
-        <w:t>@layer Fishing</w:t>
-      </w:r>
-    </w:p>
-    <w:p>
-      <w:proofErr w:type="gramStart"/>
-      <w:r>
-        <w:t>initialisation</w:t>
-      </w:r>
-      <w:proofErr w:type="gramEnd"/>
-      <w:r>
-        <w:t xml:space="preserve"> </w:t>
-      </w:r>
-      <w:proofErr w:type="spellStart"/>
-      <w:r>
-        <w:t>No_Fishing</w:t>
-      </w:r>
-      <w:proofErr w:type="spellEnd"/>
-    </w:p>
-    <w:p>
-      <w:proofErr w:type="gramStart"/>
-      <w:r>
-        <w:t>prediction</w:t>
-      </w:r>
-      <w:proofErr w:type="gramEnd"/>
-      <w:r>
-        <w:t xml:space="preserve"> </w:t>
-      </w:r>
-      <w:proofErr w:type="spellStart"/>
-      <w:r>
-        <w:t>Future_Fishing</w:t>
-      </w:r>
-      <w:proofErr w:type="spellEnd"/>
-    </w:p>
-    <w:p>
-      <w:r>
-        <w:t>Year</w:t>
-      </w:r>
-      <w:r>
-        <w:t>s</w:t>
-      </w:r>
-      <w:r>
-        <w:t xml:space="preserve"> 1998</w:t>
-      </w:r>
-      <w:r>
-        <w:t xml:space="preserve"> 2005 </w:t>
-      </w:r>
-    </w:p>
-    <w:p>
-      <w:proofErr w:type="gramStart"/>
-      <w:r>
-        <w:t>data</w:t>
-      </w:r>
-      <w:proofErr w:type="gramEnd"/>
-      <w:r>
-        <w:t xml:space="preserve"> 0 0 234 0 111 0</w:t>
-      </w:r>
-    </w:p>
-    <w:p>
-      <w:proofErr w:type="gramStart"/>
-      <w:r>
-        <w:t>data</w:t>
-      </w:r>
-      <w:proofErr w:type="gramEnd"/>
-      <w:r>
-        <w:t xml:space="preserve"> 0 0 0 500 10 0</w:t>
-      </w:r>
-    </w:p>
-    <w:p>
-      <w:r>
-        <w:t>… #as many rows as rows in the model</w:t>
-      </w:r>
-    </w:p>
-    <w:p/>
-    <w:p/>
-    <w:p>
-      <w:pPr>
-        <w:pStyle w:val="Heading2"/>
-      </w:pPr>
-      <w:r>
-        <w:t xml:space="preserve">Derived layers and derived </w:t>
-      </w:r>
-      <w:proofErr w:type="gramStart"/>
-      <w:r>
-        <w:t>meta</w:t>
-      </w:r>
-      <w:proofErr w:type="gramEnd"/>
-      <w:r>
-        <w:t xml:space="preserve"> layers</w:t>
-      </w:r>
-    </w:p>
-    <w:p/>
-    <w:p>
-      <w:r>
-        <w:lastRenderedPageBreak/>
+    </w:p>
+    <w:p/>
+    <w:p>
+      <w:r>
         <w:t xml:space="preserve">There is a need for more generic derived layers, with specific mathematics formula to obtain these layers, and parameters which can be estimated if needs be. Current derived layers include abundance layers or biomass layers (not yet implemented – but will be). </w:t>
       </w:r>
     </w:p>
@@ -3805,427 +3525,456 @@
       <w:proofErr w:type="spellStart"/>
       <w:proofErr w:type="gramStart"/>
       <w:r>
+        <w:t>timestep</w:t>
+      </w:r>
+      <w:proofErr w:type="spellEnd"/>
+      <w:proofErr w:type="gramEnd"/>
+      <w:r>
+        <w:t xml:space="preserve"> one</w:t>
+      </w:r>
+    </w:p>
+    <w:p>
+      <w:proofErr w:type="gramStart"/>
+      <w:r>
+        <w:t>layers</w:t>
+      </w:r>
+      <w:proofErr w:type="gramEnd"/>
+      <w:r>
+        <w:t xml:space="preserve"> </w:t>
+      </w:r>
+      <w:proofErr w:type="spellStart"/>
+      <w:r>
+        <w:t>B_WGR</w:t>
+      </w:r>
+      <w:proofErr w:type="spellEnd"/>
+      <w:r>
+        <w:t xml:space="preserve"> </w:t>
+      </w:r>
+      <w:proofErr w:type="spellStart"/>
+      <w:r>
+        <w:t>B_ELC</w:t>
+      </w:r>
+      <w:proofErr w:type="spellEnd"/>
+    </w:p>
+    <w:p>
+      <w:proofErr w:type="gramStart"/>
+      <w:r>
+        <w:t>parameters</w:t>
+      </w:r>
+      <w:proofErr w:type="gramEnd"/>
+      <w:r>
+        <w:t xml:space="preserve"> </w:t>
+      </w:r>
+      <w:proofErr w:type="spellStart"/>
+      <w:r>
+        <w:t>ElecTW</w:t>
+      </w:r>
+      <w:proofErr w:type="spellEnd"/>
+      <w:r>
+        <w:t xml:space="preserve"> </w:t>
+      </w:r>
+      <w:proofErr w:type="spellStart"/>
+      <w:r>
+        <w:t>ElecTE</w:t>
+      </w:r>
+      <w:proofErr w:type="spellEnd"/>
+      <w:r>
+        <w:t xml:space="preserve"> # user defined labels that become estimable parameters</w:t>
+      </w:r>
+    </w:p>
+    <w:p>
+      <w:proofErr w:type="gramStart"/>
+      <w:r>
+        <w:t>values</w:t>
+      </w:r>
+      <w:proofErr w:type="gramEnd"/>
+      <w:r>
+        <w:t xml:space="preserve"> 0.75 0.25 </w:t>
+      </w:r>
+    </w:p>
+    <w:p>
+      <w:proofErr w:type="gramStart"/>
+      <w:r>
+        <w:t>formula</w:t>
+      </w:r>
+      <w:proofErr w:type="gramEnd"/>
+      <w:r>
+        <w:t xml:space="preserve"> </w:t>
+      </w:r>
+      <w:proofErr w:type="spellStart"/>
+      <w:r>
+        <w:t>ElectTW</w:t>
+      </w:r>
+      <w:proofErr w:type="spellEnd"/>
+      <w:r>
+        <w:t>*</w:t>
+      </w:r>
+      <w:proofErr w:type="spellStart"/>
+      <w:r>
+        <w:t>B_WGR</w:t>
+      </w:r>
+      <w:proofErr w:type="spellEnd"/>
+      <w:r>
+        <w:t>/(</w:t>
+      </w:r>
+      <w:proofErr w:type="spellStart"/>
+      <w:r>
+        <w:t>B_WGR+B_ELC</w:t>
+      </w:r>
+      <w:proofErr w:type="spellEnd"/>
+      <w:r>
+        <w:t>) # # code resolves string, and hence applies calculation.</w:t>
+      </w:r>
+    </w:p>
+    <w:p/>
+    <w:p>
+      <w:r>
+        <w:t xml:space="preserve">The actual </w:t>
+      </w:r>
+      <w:proofErr w:type="spellStart"/>
+      <w:r>
+        <w:t>electivities</w:t>
+      </w:r>
+      <w:proofErr w:type="spellEnd"/>
+      <w:r>
+        <w:t xml:space="preserve"> of toothfish for grenadier can be estimated as follows.</w:t>
+      </w:r>
+    </w:p>
+    <w:p/>
+    <w:p>
+      <w:r>
+        <w:t xml:space="preserve">@estimate </w:t>
+      </w:r>
+      <w:proofErr w:type="gramStart"/>
+      <w:r>
+        <w:t>layer[</w:t>
+      </w:r>
+      <w:proofErr w:type="spellStart"/>
+      <w:proofErr w:type="gramEnd"/>
+      <w:r>
+        <w:t>MortalityDep</w:t>
+      </w:r>
+      <w:proofErr w:type="spellEnd"/>
+      <w:r>
+        <w:t>].</w:t>
+      </w:r>
+      <w:proofErr w:type="spellStart"/>
+      <w:r>
+        <w:t>ElecTW</w:t>
+      </w:r>
+      <w:proofErr w:type="spellEnd"/>
+    </w:p>
+    <w:p>
+      <w:proofErr w:type="spellStart"/>
+      <w:r>
+        <w:t>lower_bound</w:t>
+      </w:r>
+      <w:proofErr w:type="spellEnd"/>
+      <w:r>
+        <w:t xml:space="preserve"> 0.01</w:t>
+      </w:r>
+    </w:p>
+    <w:p>
+      <w:proofErr w:type="spellStart"/>
+      <w:r>
+        <w:t>upper_bound</w:t>
+      </w:r>
+      <w:proofErr w:type="spellEnd"/>
+      <w:r>
+        <w:t xml:space="preserve"> 0.99</w:t>
+      </w:r>
+    </w:p>
+    <w:p>
+      <w:proofErr w:type="gramStart"/>
+      <w:r>
+        <w:t>prior</w:t>
+      </w:r>
+      <w:proofErr w:type="gramEnd"/>
+      <w:r>
+        <w:t xml:space="preserve"> Uniform</w:t>
+      </w:r>
+    </w:p>
+    <w:p/>
+    <w:p>
+      <w:r>
+        <w:t>Layers, parameters and values are optional, but need to be defined if used in the calculation. If parameters is used, values is also needed, and of the same size as parameters. Layers can be any layer known to the model. Years are optional in which case the layer gets calculated every year including initialisation.</w:t>
+      </w:r>
+    </w:p>
+    <w:p/>
+    <w:p>
+      <w:r>
+        <w:t>The following math functions would need to be implemented, and include parentheses</w:t>
+      </w:r>
+    </w:p>
+    <w:p/>
+    <w:p>
+      <w:r>
+        <w:t xml:space="preserve">+ - * / </w:t>
+      </w:r>
+      <w:proofErr w:type="spellStart"/>
+      <w:r>
+        <w:t>exp</w:t>
+      </w:r>
+      <w:proofErr w:type="spellEnd"/>
+      <w:r>
+        <w:t xml:space="preserve"> </w:t>
+      </w:r>
+      <w:proofErr w:type="gramStart"/>
+      <w:r>
+        <w:t>log(</w:t>
+      </w:r>
+      <w:proofErr w:type="gramEnd"/>
+      <w:r>
+        <w:t xml:space="preserve">e) </w:t>
+      </w:r>
+      <w:proofErr w:type="spellStart"/>
+      <w:r>
+        <w:t>sqrt</w:t>
+      </w:r>
+      <w:proofErr w:type="spellEnd"/>
+      <w:r>
+        <w:t xml:space="preserve"> ^2 </w:t>
+      </w:r>
+      <w:proofErr w:type="spellStart"/>
+      <w:r>
+        <w:t>pow</w:t>
+      </w:r>
+      <w:proofErr w:type="spellEnd"/>
+      <w:r>
+        <w:t>(</w:t>
+      </w:r>
+      <w:proofErr w:type="spellStart"/>
+      <w:r>
+        <w:t>a,b</w:t>
+      </w:r>
+      <w:proofErr w:type="spellEnd"/>
+      <w:r>
+        <w:t xml:space="preserve">) </w:t>
+      </w:r>
+      <w:proofErr w:type="spellStart"/>
+      <w:r>
+        <w:t>cos</w:t>
+      </w:r>
+      <w:proofErr w:type="spellEnd"/>
+      <w:r>
+        <w:t xml:space="preserve"> sin Z</w:t>
+      </w:r>
+    </w:p>
+    <w:p/>
+    <w:p>
+      <w:r>
+        <w:t xml:space="preserve">All would be functions that operate on every cell in a layer independently. Z is the </w:t>
+      </w:r>
+      <w:proofErr w:type="spellStart"/>
+      <w:r>
+        <w:t>zeroFun</w:t>
+      </w:r>
+      <w:proofErr w:type="spellEnd"/>
+      <w:r>
+        <w:t xml:space="preserve"> implemented elsewhere in our code. </w:t>
+      </w:r>
+    </w:p>
+    <w:p/>
+    <w:p>
+      <w:r>
+        <w:t xml:space="preserve">See separate document for some math parsers. </w:t>
+      </w:r>
+    </w:p>
+    <w:p/>
+    <w:p/>
+    <w:p/>
+    <w:p>
+      <w:pPr>
+        <w:pStyle w:val="Heading2"/>
+      </w:pPr>
+      <w:r>
+        <w:t>Updated report arguments to cover multiple years</w:t>
+      </w:r>
+    </w:p>
+    <w:p/>
+    <w:p>
+      <w:r>
+        <w:t xml:space="preserve">For </w:t>
+      </w:r>
+    </w:p>
+    <w:p/>
+    <w:p>
+      <w:pPr>
+        <w:rPr>
+          <w:highlight w:val="yellow"/>
+        </w:rPr>
+      </w:pPr>
+      <w:proofErr w:type="spellStart"/>
+      <w:r>
+        <w:rPr>
+          <w:highlight w:val="yellow"/>
+        </w:rPr>
+        <w:t>Report_t</w:t>
+      </w:r>
+      <w:r>
+        <w:rPr>
+          <w:highlight w:val="yellow"/>
+        </w:rPr>
+        <w:t>ype</w:t>
+      </w:r>
+      <w:proofErr w:type="spellEnd"/>
+      <w:r>
+        <w:rPr>
+          <w:highlight w:val="yellow"/>
+        </w:rPr>
+        <w:t xml:space="preserve"> = </w:t>
+      </w:r>
+      <w:r>
+        <w:rPr>
+          <w:highlight w:val="yellow"/>
+        </w:rPr>
+        <w:t>partition</w:t>
+      </w:r>
+      <w:r>
+        <w:rPr>
+          <w:highlight w:val="yellow"/>
+        </w:rPr>
+        <w:t xml:space="preserve"> - IMPLEMENTED</w:t>
+      </w:r>
+    </w:p>
+    <w:p>
+      <w:proofErr w:type="spellStart"/>
+      <w:r>
         <w:lastRenderedPageBreak/>
-        <w:t>timestep</w:t>
-      </w:r>
-      <w:proofErr w:type="spellEnd"/>
-      <w:proofErr w:type="gramEnd"/>
-      <w:r>
-        <w:t xml:space="preserve"> one</w:t>
-      </w:r>
-    </w:p>
-    <w:p>
-      <w:proofErr w:type="gramStart"/>
-      <w:r>
-        <w:t>layers</w:t>
-      </w:r>
-      <w:proofErr w:type="gramEnd"/>
-      <w:r>
-        <w:t xml:space="preserve"> </w:t>
-      </w:r>
-      <w:proofErr w:type="spellStart"/>
-      <w:r>
-        <w:t>B_WGR</w:t>
-      </w:r>
-      <w:proofErr w:type="spellEnd"/>
-      <w:r>
-        <w:t xml:space="preserve"> </w:t>
-      </w:r>
-      <w:proofErr w:type="spellStart"/>
-      <w:r>
-        <w:t>B_ELC</w:t>
-      </w:r>
-      <w:proofErr w:type="spellEnd"/>
-    </w:p>
-    <w:p>
-      <w:proofErr w:type="gramStart"/>
-      <w:r>
-        <w:t>parameters</w:t>
-      </w:r>
-      <w:proofErr w:type="gramEnd"/>
-      <w:r>
-        <w:t xml:space="preserve"> </w:t>
-      </w:r>
-      <w:proofErr w:type="spellStart"/>
-      <w:r>
-        <w:t>ElecTW</w:t>
-      </w:r>
-      <w:proofErr w:type="spellEnd"/>
-      <w:r>
-        <w:t xml:space="preserve"> </w:t>
-      </w:r>
-      <w:proofErr w:type="spellStart"/>
-      <w:r>
-        <w:t>ElecTE</w:t>
-      </w:r>
-      <w:proofErr w:type="spellEnd"/>
-      <w:r>
-        <w:t xml:space="preserve"> # user defined labels that become estimable parameters</w:t>
-      </w:r>
-    </w:p>
-    <w:p>
-      <w:proofErr w:type="gramStart"/>
-      <w:r>
-        <w:t>values</w:t>
-      </w:r>
-      <w:proofErr w:type="gramEnd"/>
-      <w:r>
-        <w:t xml:space="preserve"> 0.75 0.25 </w:t>
-      </w:r>
-    </w:p>
-    <w:p>
-      <w:proofErr w:type="gramStart"/>
-      <w:r>
-        <w:t>formula</w:t>
-      </w:r>
-      <w:proofErr w:type="gramEnd"/>
-      <w:r>
-        <w:t xml:space="preserve"> </w:t>
-      </w:r>
-      <w:proofErr w:type="spellStart"/>
-      <w:r>
-        <w:t>ElectTW</w:t>
-      </w:r>
-      <w:proofErr w:type="spellEnd"/>
-      <w:r>
-        <w:t>*</w:t>
-      </w:r>
-      <w:proofErr w:type="spellStart"/>
-      <w:r>
-        <w:t>B_WGR</w:t>
-      </w:r>
-      <w:proofErr w:type="spellEnd"/>
-      <w:r>
-        <w:t>/(</w:t>
-      </w:r>
-      <w:proofErr w:type="spellStart"/>
-      <w:r>
-        <w:t>B_WGR+B_ELC</w:t>
-      </w:r>
-      <w:proofErr w:type="spellEnd"/>
-      <w:r>
-        <w:t>) # # code resolves string, and hence applies calculation.</w:t>
-      </w:r>
-    </w:p>
-    <w:p/>
-    <w:p>
-      <w:r>
-        <w:t xml:space="preserve">The actual </w:t>
-      </w:r>
-      <w:proofErr w:type="spellStart"/>
-      <w:r>
-        <w:t>electivities</w:t>
-      </w:r>
-      <w:proofErr w:type="spellEnd"/>
-      <w:r>
-        <w:t xml:space="preserve"> of toothfish for grenadier can be estimated as follows.</w:t>
-      </w:r>
-    </w:p>
-    <w:p/>
-    <w:p>
-      <w:r>
-        <w:t xml:space="preserve">@estimate </w:t>
-      </w:r>
-      <w:proofErr w:type="gramStart"/>
-      <w:r>
-        <w:t>layer[</w:t>
-      </w:r>
-      <w:proofErr w:type="spellStart"/>
-      <w:proofErr w:type="gramEnd"/>
-      <w:r>
-        <w:t>MortalityDep</w:t>
-      </w:r>
-      <w:proofErr w:type="spellEnd"/>
-      <w:r>
-        <w:t>].</w:t>
-      </w:r>
-      <w:proofErr w:type="spellStart"/>
-      <w:r>
-        <w:t>ElecTW</w:t>
-      </w:r>
-      <w:proofErr w:type="spellEnd"/>
-    </w:p>
-    <w:p>
-      <w:proofErr w:type="spellStart"/>
-      <w:r>
-        <w:t>lower_bound</w:t>
-      </w:r>
-      <w:proofErr w:type="spellEnd"/>
-      <w:r>
-        <w:t xml:space="preserve"> 0.01</w:t>
-      </w:r>
-    </w:p>
-    <w:p>
-      <w:proofErr w:type="spellStart"/>
-      <w:r>
-        <w:t>upper_bound</w:t>
-      </w:r>
-      <w:proofErr w:type="spellEnd"/>
-      <w:r>
-        <w:t xml:space="preserve"> 0.99</w:t>
-      </w:r>
-    </w:p>
-    <w:p>
-      <w:proofErr w:type="gramStart"/>
-      <w:r>
-        <w:t>prior</w:t>
-      </w:r>
-      <w:proofErr w:type="gramEnd"/>
-      <w:r>
-        <w:t xml:space="preserve"> Uniform</w:t>
-      </w:r>
-    </w:p>
-    <w:p/>
-    <w:p>
-      <w:r>
-        <w:t>Layers, parameters and values are optional, but need to be defined if used in the calculation. If parameters is used, values is also needed, and of the same size as parameters. Layers can be any layer known to the model. Years are optional in which case the layer gets calculated every year including initialisation.</w:t>
-      </w:r>
-    </w:p>
-    <w:p/>
-    <w:p>
-      <w:r>
-        <w:t>The following math functions would need to be implemented, and include parentheses</w:t>
-      </w:r>
-    </w:p>
-    <w:p/>
-    <w:p>
-      <w:r>
-        <w:t xml:space="preserve">+ - * / </w:t>
-      </w:r>
-      <w:proofErr w:type="spellStart"/>
-      <w:r>
-        <w:t>exp</w:t>
-      </w:r>
-      <w:proofErr w:type="spellEnd"/>
-      <w:r>
-        <w:t xml:space="preserve"> </w:t>
-      </w:r>
-      <w:proofErr w:type="gramStart"/>
-      <w:r>
-        <w:t>log(</w:t>
-      </w:r>
-      <w:proofErr w:type="gramEnd"/>
-      <w:r>
-        <w:t xml:space="preserve">e) </w:t>
-      </w:r>
-      <w:proofErr w:type="spellStart"/>
-      <w:r>
-        <w:t>sqrt</w:t>
-      </w:r>
-      <w:proofErr w:type="spellEnd"/>
-      <w:r>
-        <w:t xml:space="preserve"> ^2 </w:t>
-      </w:r>
-      <w:proofErr w:type="spellStart"/>
-      <w:r>
-        <w:t>pow</w:t>
-      </w:r>
-      <w:proofErr w:type="spellEnd"/>
-      <w:r>
-        <w:t>(</w:t>
-      </w:r>
-      <w:proofErr w:type="spellStart"/>
-      <w:r>
-        <w:t>a,b</w:t>
-      </w:r>
-      <w:proofErr w:type="spellEnd"/>
-      <w:r>
-        <w:t xml:space="preserve">) </w:t>
-      </w:r>
-      <w:proofErr w:type="spellStart"/>
-      <w:r>
-        <w:t>cos</w:t>
-      </w:r>
-      <w:proofErr w:type="spellEnd"/>
-      <w:r>
-        <w:t xml:space="preserve"> sin Z</w:t>
-      </w:r>
-    </w:p>
-    <w:p/>
-    <w:p>
-      <w:r>
-        <w:t xml:space="preserve">All would be functions that operate on every cell in a layer independently. Z is the </w:t>
-      </w:r>
-      <w:proofErr w:type="spellStart"/>
-      <w:r>
-        <w:t>zeroFun</w:t>
-      </w:r>
-      <w:proofErr w:type="spellEnd"/>
-      <w:r>
-        <w:t xml:space="preserve"> implemented elsewhere in our code. </w:t>
-      </w:r>
-    </w:p>
-    <w:p/>
-    <w:p>
-      <w:r>
-        <w:t xml:space="preserve">See separate document for some math parsers. </w:t>
-      </w:r>
-    </w:p>
-    <w:p/>
-    <w:p/>
+        <w:t>Report_type</w:t>
+      </w:r>
+      <w:proofErr w:type="spellEnd"/>
+      <w:r>
+        <w:t xml:space="preserve"> = layer</w:t>
+      </w:r>
+      <w:r>
+        <w:t xml:space="preserve"> – NOT IMPLEMENTED!</w:t>
+      </w:r>
+    </w:p>
+    <w:p>
+      <w:proofErr w:type="spellStart"/>
+      <w:r>
+        <w:t>Report_type</w:t>
+      </w:r>
+      <w:proofErr w:type="spellEnd"/>
+      <w:r>
+        <w:t xml:space="preserve"> = selectivity</w:t>
+      </w:r>
+      <w:r>
+        <w:t xml:space="preserve"> – NOT IMPLEMENTED</w:t>
+      </w:r>
+    </w:p>
+    <w:p>
+      <w:pPr>
+        <w:rPr>
+          <w:highlight w:val="yellow"/>
+        </w:rPr>
+      </w:pPr>
+      <w:proofErr w:type="spellStart"/>
+      <w:r>
+        <w:rPr>
+          <w:highlight w:val="yellow"/>
+        </w:rPr>
+        <w:t>Report_</w:t>
+      </w:r>
+      <w:proofErr w:type="gramStart"/>
+      <w:r>
+        <w:rPr>
+          <w:highlight w:val="yellow"/>
+        </w:rPr>
+        <w:t>type</w:t>
+      </w:r>
+      <w:proofErr w:type="spellEnd"/>
+      <w:r>
+        <w:rPr>
+          <w:highlight w:val="yellow"/>
+        </w:rPr>
+        <w:t xml:space="preserve">  =</w:t>
+      </w:r>
+      <w:proofErr w:type="gramEnd"/>
+      <w:r>
+        <w:rPr>
+          <w:highlight w:val="yellow"/>
+        </w:rPr>
+        <w:t xml:space="preserve"> </w:t>
+      </w:r>
+      <w:proofErr w:type="spellStart"/>
+      <w:r>
+        <w:rPr>
+          <w:highlight w:val="yellow"/>
+        </w:rPr>
+        <w:t>layer_derived_view</w:t>
+      </w:r>
+      <w:proofErr w:type="spellEnd"/>
+      <w:r>
+        <w:rPr>
+          <w:highlight w:val="yellow"/>
+        </w:rPr>
+        <w:t xml:space="preserve"> - IMPLEMENTED</w:t>
+      </w:r>
+    </w:p>
+    <w:p>
+      <w:bookmarkStart w:id="0" w:name="_GoBack"/>
+      <w:bookmarkEnd w:id="0"/>
+    </w:p>
+    <w:p>
+      <w:proofErr w:type="gramStart"/>
+      <w:r>
+        <w:t>modify</w:t>
+      </w:r>
+      <w:proofErr w:type="gramEnd"/>
+      <w:r>
+        <w:t xml:space="preserve"> argument</w:t>
+      </w:r>
+      <w:r>
+        <w:t xml:space="preserve"> </w:t>
+      </w:r>
+      <w:r>
+        <w:rPr>
+          <w:b/>
+        </w:rPr>
+        <w:t>year</w:t>
+      </w:r>
+      <w:r>
+        <w:t xml:space="preserve"> to </w:t>
+      </w:r>
+      <w:r>
+        <w:rPr>
+          <w:b/>
+        </w:rPr>
+        <w:t>years</w:t>
+      </w:r>
+      <w:r>
+        <w:t xml:space="preserve"> </w:t>
+      </w:r>
+      <w:r>
+        <w:t xml:space="preserve">so a single report can </w:t>
+      </w:r>
+      <w:r>
+        <w:t xml:space="preserve">be used to return a range </w:t>
+      </w:r>
+      <w:r>
+        <w:t xml:space="preserve">of years or </w:t>
+      </w:r>
+      <w:r>
+        <w:t>all years</w:t>
+      </w:r>
+      <w:r>
+        <w:t xml:space="preserve">, </w:t>
+      </w:r>
+      <w:r>
+        <w:t>rather</w:t>
+      </w:r>
+      <w:r>
+        <w:t xml:space="preserve"> than each report just doing one year at a time</w:t>
+      </w:r>
+    </w:p>
     <w:p/>
     <w:p>
       <w:pPr>
         <w:pStyle w:val="Heading2"/>
       </w:pPr>
       <w:r>
-        <w:t>Mortality as a</w:t>
-      </w:r>
-      <w:r>
-        <w:t>n annual</w:t>
-      </w:r>
-      <w:r>
-        <w:t xml:space="preserve"> rate</w:t>
-      </w:r>
-    </w:p>
-    <w:p/>
-    <w:p>
-      <w:r>
-        <w:t xml:space="preserve">Mortality as a constant rate is currently implemented (section 4.7.3), either as a constant, or as a function of a layer. Mortality as an annual rate should be implemented using the same function of a layer, whereby meta-layers can be used, or calculated layers (expected to change every year). </w:t>
-      </w:r>
-      <w:r>
-        <w:t>If annual, mortality then needs to be calculated every year.</w:t>
-      </w:r>
-    </w:p>
-    <w:p/>
-    <w:p>
-      <w:r>
-        <w:t xml:space="preserve">Mortality as a biomass event also needs to be implemented once the biomass part of the model has been implemented. Once again it is all described in </w:t>
-      </w:r>
-      <w:proofErr w:type="spellStart"/>
-      <w:r>
-        <w:t>SPM</w:t>
-      </w:r>
-      <w:proofErr w:type="spellEnd"/>
-      <w:r>
-        <w:t>.</w:t>
-      </w:r>
-    </w:p>
-    <w:p/>
-    <w:p/>
-    <w:p>
-      <w:pPr>
-        <w:pStyle w:val="Heading2"/>
-      </w:pPr>
-      <w:r>
-        <w:t>Updated report arguments to cover multiple years</w:t>
-      </w:r>
-    </w:p>
-    <w:p/>
-    <w:p>
-      <w:r>
-        <w:t xml:space="preserve">For </w:t>
-      </w:r>
-    </w:p>
-    <w:p/>
-    <w:p>
-      <w:proofErr w:type="spellStart"/>
-      <w:r>
-        <w:t>Report_t</w:t>
-      </w:r>
-      <w:r>
-        <w:t>ype</w:t>
-      </w:r>
-      <w:proofErr w:type="spellEnd"/>
-      <w:r>
-        <w:t xml:space="preserve"> = </w:t>
-      </w:r>
-      <w:r>
-        <w:t>partition</w:t>
-      </w:r>
-    </w:p>
-    <w:p>
-      <w:proofErr w:type="spellStart"/>
-      <w:r>
-        <w:t>Report_type</w:t>
-      </w:r>
-      <w:proofErr w:type="spellEnd"/>
-      <w:r>
-        <w:t xml:space="preserve"> = layer</w:t>
-      </w:r>
-    </w:p>
-    <w:p>
-      <w:proofErr w:type="spellStart"/>
-      <w:r>
-        <w:t>Report_</w:t>
-      </w:r>
-      <w:proofErr w:type="gramStart"/>
-      <w:r>
-        <w:t>type</w:t>
-      </w:r>
-      <w:proofErr w:type="spellEnd"/>
-      <w:r>
-        <w:t xml:space="preserve">  =</w:t>
-      </w:r>
-      <w:proofErr w:type="gramEnd"/>
-      <w:r>
-        <w:t xml:space="preserve"> </w:t>
-      </w:r>
-      <w:proofErr w:type="spellStart"/>
-      <w:r>
-        <w:t>layer_derived_view</w:t>
-      </w:r>
-      <w:proofErr w:type="spellEnd"/>
-    </w:p>
-    <w:p/>
-    <w:p>
-      <w:proofErr w:type="gramStart"/>
-      <w:r>
-        <w:t>modify</w:t>
-      </w:r>
-      <w:proofErr w:type="gramEnd"/>
-      <w:r>
-        <w:t xml:space="preserve"> argument</w:t>
-      </w:r>
-      <w:r>
-        <w:t xml:space="preserve"> </w:t>
-      </w:r>
-      <w:r>
-        <w:rPr>
-          <w:b/>
-        </w:rPr>
-        <w:t>year</w:t>
-      </w:r>
-      <w:r>
-        <w:t xml:space="preserve"> to </w:t>
-      </w:r>
-      <w:r>
-        <w:rPr>
-          <w:b/>
-        </w:rPr>
-        <w:t>years</w:t>
-      </w:r>
-      <w:r>
-        <w:t xml:space="preserve"> </w:t>
-      </w:r>
-      <w:r>
-        <w:t xml:space="preserve">so a single report can </w:t>
-      </w:r>
-      <w:r>
-        <w:t xml:space="preserve">be used to return a range </w:t>
-      </w:r>
-      <w:r>
-        <w:t xml:space="preserve">of years or </w:t>
-      </w:r>
-      <w:r>
-        <w:t>all years</w:t>
-      </w:r>
-      <w:r>
-        <w:t xml:space="preserve">, </w:t>
-      </w:r>
-      <w:r>
-        <w:t>rather</w:t>
-      </w:r>
-      <w:r>
-        <w:t xml:space="preserve"> than each report just doing one year at a time</w:t>
-      </w:r>
-    </w:p>
-    <w:p/>
-    <w:p>
-      <w:pPr>
-        <w:pStyle w:val="Heading2"/>
-      </w:pPr>
-      <w:r>
         <w:t xml:space="preserve">Other </w:t>
       </w:r>
       <w:r>
@@ -4238,7 +3987,6 @@
     <w:p/>
     <w:p>
       <w:r>
-        <w:lastRenderedPageBreak/>
         <w:t>The two other migrations not previously implemented are now described in the manual and need</w:t>
       </w:r>
       <w:r>
@@ -4583,6 +4331,7 @@
     </w:p>
     <w:p>
       <w:r>
+        <w:lastRenderedPageBreak/>
         <w:t xml:space="preserve"># </w:t>
       </w:r>
       <w:proofErr w:type="spellStart"/>
@@ -4749,7 +4498,6 @@
         </w:numPr>
       </w:pPr>
       <w:r>
-        <w:lastRenderedPageBreak/>
         <w:t xml:space="preserve">Create one layer per category with in </w:t>
       </w:r>
       <w:proofErr w:type="spellStart"/>

</xml_diff>

<commit_message>
ADD: Implementation of migration movement
</commit_message>
<xml_diff>
--- a/doc/Development/SPM changes 2012 SM.docx
+++ b/doc/Development/SPM changes 2012 SM.docx
@@ -433,6 +433,12 @@
           <w:highlight w:val="yellow"/>
         </w:rPr>
         <w:t>Replace or introduce alternative hessian inversion … the basic one is a bit basic, and there may be better ones.</w:t>
+      </w:r>
+      <w:r>
+        <w:rPr>
+          <w:highlight w:val="yellow"/>
+        </w:rPr>
+        <w:t xml:space="preserve"> </w:t>
       </w:r>
     </w:p>
     <w:p/>
@@ -1252,7 +1258,13 @@
       </w:r>
       <w:proofErr w:type="spellStart"/>
       <w:r>
-        <w:t>age_siz_weight</w:t>
+        <w:t>age_siz</w:t>
+      </w:r>
+      <w:r>
+        <w:t>e</w:t>
+      </w:r>
+      <w:r>
+        <w:t>_weight</w:t>
       </w:r>
       <w:proofErr w:type="spellEnd"/>
       <w:r>
@@ -1709,19 +1721,37 @@
         <w:rPr>
           <w:highlight w:val="yellow"/>
         </w:rPr>
-        <w:t xml:space="preserve">checking and additional </w:t>
-      </w:r>
-      <w:r>
-        <w:rPr>
-          <w:highlight w:val="yellow"/>
+        <w:t xml:space="preserve">checking and </w:t>
+      </w:r>
+      <w:r>
+        <w:rPr>
+          <w:highlight w:val="green"/>
+        </w:rPr>
+        <w:t xml:space="preserve">additional </w:t>
+      </w:r>
+      <w:r>
+        <w:rPr>
+          <w:highlight w:val="green"/>
         </w:rPr>
         <w:t>work</w:t>
       </w:r>
       <w:r>
         <w:rPr>
-          <w:highlight w:val="yellow"/>
-        </w:rPr>
-        <w:t xml:space="preserve"> to function correctly</w:t>
+          <w:highlight w:val="green"/>
+        </w:rPr>
+        <w:t xml:space="preserve"> </w:t>
+      </w:r>
+      <w:r>
+        <w:rPr>
+          <w:highlight w:val="yellow"/>
+        </w:rPr>
+        <w:t>to function correctly</w:t>
+      </w:r>
+      <w:r>
+        <w:rPr>
+          <w:highlight w:val="yellow"/>
+        </w:rPr>
+        <w:t>. In particular, these rely on derived quantities and derived layers to be fully implemented.</w:t>
       </w:r>
     </w:p>
     <w:p/>
@@ -2346,6 +2376,7 @@
     <w:p/>
     <w:p>
       <w:r>
+        <w:lastRenderedPageBreak/>
         <w:t xml:space="preserve">For </w:t>
       </w:r>
       <w:proofErr w:type="spellStart"/>
@@ -3004,6 +3035,7 @@
     <w:p/>
     <w:p>
       <w:r>
+        <w:lastRenderedPageBreak/>
         <w:t xml:space="preserve">Below an </w:t>
       </w:r>
       <w:r>
@@ -3355,6 +3387,7 @@
     <w:p>
       <w:proofErr w:type="spellStart"/>
       <w:r>
+        <w:lastRenderedPageBreak/>
         <w:t>age_size_weight</w:t>
       </w:r>
       <w:proofErr w:type="spellEnd"/>
@@ -3809,6 +3842,7 @@
         <w:rPr>
           <w:highlight w:val="yellow"/>
         </w:rPr>
+        <w:lastRenderedPageBreak/>
         <w:t>Report_t</w:t>
       </w:r>
       <w:r>
@@ -3840,7 +3874,6 @@
     <w:p>
       <w:proofErr w:type="spellStart"/>
       <w:r>
-        <w:lastRenderedPageBreak/>
         <w:t>Report_type</w:t>
       </w:r>
       <w:proofErr w:type="spellEnd"/>
@@ -3848,7 +3881,10 @@
         <w:t xml:space="preserve"> = layer</w:t>
       </w:r>
       <w:r>
-        <w:t xml:space="preserve"> – NOT IMPLEMENTED!</w:t>
+        <w:t xml:space="preserve"> – NOT IMPLEMENTED</w:t>
+      </w:r>
+      <w:r>
+        <w:t xml:space="preserve"> YET</w:t>
       </w:r>
     </w:p>
     <w:p>
@@ -3863,6 +3899,9 @@
       <w:r>
         <w:t xml:space="preserve"> – NOT IMPLEMENTED</w:t>
       </w:r>
+      <w:r>
+        <w:t xml:space="preserve"> YET</w:t>
+      </w:r>
     </w:p>
     <w:p>
       <w:pPr>
@@ -3913,91 +3952,91 @@
         <w:t xml:space="preserve"> - IMPLEMENTED</w:t>
       </w:r>
     </w:p>
+    <w:p/>
+    <w:p>
+      <w:proofErr w:type="gramStart"/>
+      <w:r>
+        <w:t>modify</w:t>
+      </w:r>
+      <w:proofErr w:type="gramEnd"/>
+      <w:r>
+        <w:t xml:space="preserve"> argument</w:t>
+      </w:r>
+      <w:r>
+        <w:t xml:space="preserve"> </w:t>
+      </w:r>
+      <w:r>
+        <w:rPr>
+          <w:b/>
+        </w:rPr>
+        <w:t>year</w:t>
+      </w:r>
+      <w:r>
+        <w:t xml:space="preserve"> to </w:t>
+      </w:r>
+      <w:r>
+        <w:rPr>
+          <w:b/>
+        </w:rPr>
+        <w:t>years</w:t>
+      </w:r>
+      <w:r>
+        <w:t xml:space="preserve"> </w:t>
+      </w:r>
+      <w:r>
+        <w:t xml:space="preserve">so a single report can </w:t>
+      </w:r>
+      <w:r>
+        <w:t xml:space="preserve">be used to return a range </w:t>
+      </w:r>
+      <w:r>
+        <w:t xml:space="preserve">of years or </w:t>
+      </w:r>
+      <w:r>
+        <w:t>all years</w:t>
+      </w:r>
+      <w:r>
+        <w:t xml:space="preserve">, </w:t>
+      </w:r>
+      <w:r>
+        <w:t>rather</w:t>
+      </w:r>
+      <w:r>
+        <w:t xml:space="preserve"> than each report just doing one year at a time</w:t>
+      </w:r>
+    </w:p>
+    <w:p/>
+    <w:p>
+      <w:pPr>
+        <w:pStyle w:val="Heading2"/>
+      </w:pPr>
+      <w:r>
+        <w:t>Mixed observations</w:t>
+      </w:r>
+    </w:p>
+    <w:p/>
+    <w:p>
+      <w:r>
+        <w:t>C</w:t>
+      </w:r>
+      <w:r>
+        <w:t>hang</w:t>
+      </w:r>
+      <w:r>
+        <w:t xml:space="preserve">e of </w:t>
+      </w:r>
+      <w:r>
+        <w:t xml:space="preserve">notation to + </w:t>
+      </w:r>
+      <w:r>
+        <w:t>to denote “adding” of categories… see manual.</w:t>
+      </w:r>
+    </w:p>
+    <w:p/>
     <w:p>
       <w:bookmarkStart w:id="0" w:name="_GoBack"/>
       <w:bookmarkEnd w:id="0"/>
     </w:p>
-    <w:p>
-      <w:proofErr w:type="gramStart"/>
-      <w:r>
-        <w:t>modify</w:t>
-      </w:r>
-      <w:proofErr w:type="gramEnd"/>
-      <w:r>
-        <w:t xml:space="preserve"> argument</w:t>
-      </w:r>
-      <w:r>
-        <w:t xml:space="preserve"> </w:t>
-      </w:r>
-      <w:r>
-        <w:rPr>
-          <w:b/>
-        </w:rPr>
-        <w:t>year</w:t>
-      </w:r>
-      <w:r>
-        <w:t xml:space="preserve"> to </w:t>
-      </w:r>
-      <w:r>
-        <w:rPr>
-          <w:b/>
-        </w:rPr>
-        <w:t>years</w:t>
-      </w:r>
-      <w:r>
-        <w:t xml:space="preserve"> </w:t>
-      </w:r>
-      <w:r>
-        <w:t xml:space="preserve">so a single report can </w:t>
-      </w:r>
-      <w:r>
-        <w:t xml:space="preserve">be used to return a range </w:t>
-      </w:r>
-      <w:r>
-        <w:t xml:space="preserve">of years or </w:t>
-      </w:r>
-      <w:r>
-        <w:t>all years</w:t>
-      </w:r>
-      <w:r>
-        <w:t xml:space="preserve">, </w:t>
-      </w:r>
-      <w:r>
-        <w:t>rather</w:t>
-      </w:r>
-      <w:r>
-        <w:t xml:space="preserve"> than each report just doing one year at a time</w:t>
-      </w:r>
-    </w:p>
-    <w:p/>
-    <w:p>
-      <w:pPr>
-        <w:pStyle w:val="Heading2"/>
-      </w:pPr>
-      <w:r>
-        <w:t xml:space="preserve">Other </w:t>
-      </w:r>
-      <w:r>
-        <w:t>migration</w:t>
-      </w:r>
-      <w:r>
-        <w:t>s</w:t>
-      </w:r>
-    </w:p>
-    <w:p/>
-    <w:p>
-      <w:r>
-        <w:t>The two other migrations not previously implemented are now described in the manual and need</w:t>
-      </w:r>
-      <w:r>
-        <w:t xml:space="preserve"> to be</w:t>
-      </w:r>
-      <w:r>
-        <w:t xml:space="preserve"> implemented.</w:t>
-      </w:r>
-    </w:p>
-    <w:p/>
-    <w:p/>
     <w:p>
       <w:pPr>
         <w:pStyle w:val="Heading1"/>

</xml_diff>

<commit_message>
CHG: Updated for latest spm
</commit_message>
<xml_diff>
--- a/doc/Development/SPM changes 2012 SM.docx
+++ b/doc/Development/SPM changes 2012 SM.docx
@@ -257,8 +257,6 @@
     </w:p>
     <w:p/>
     <w:p>
-      <w:bookmarkStart w:id="0" w:name="_GoBack"/>
-      <w:bookmarkEnd w:id="0"/>
       <w:r>
         <w:t>Look at /</w:t>
       </w:r>
@@ -1142,6 +1140,213 @@
       <w:proofErr w:type="gramEnd"/>
       <w:r>
         <w:t xml:space="preserve"> 1990-2000 works, but 1990 – 2000 fails.</w:t>
+      </w:r>
+    </w:p>
+    <w:p/>
+    <w:p/>
+    <w:p>
+      <w:pPr>
+        <w:pStyle w:val="Heading2"/>
+      </w:pPr>
+      <w:r>
+        <w:t>Random crashing!</w:t>
+      </w:r>
+    </w:p>
+    <w:p/>
+    <w:p>
+      <w:r>
+        <w:t xml:space="preserve">If I use the following call (from </w:t>
+      </w:r>
+      <w:proofErr w:type="spellStart"/>
+      <w:r>
+        <w:t>TestCases</w:t>
+      </w:r>
+      <w:proofErr w:type="spellEnd"/>
+      <w:r>
+        <w:t>/validate/CASAL-complex/</w:t>
+      </w:r>
+    </w:p>
+    <w:p>
+      <w:r>
+        <w:t>&gt; ..\..\..\</w:t>
+      </w:r>
+      <w:proofErr w:type="spellStart"/>
+      <w:r>
+        <w:t>spm</w:t>
+      </w:r>
+      <w:proofErr w:type="spellEnd"/>
+      <w:r>
+        <w:t xml:space="preserve"> -v</w:t>
+      </w:r>
+    </w:p>
+    <w:p>
+      <w:bookmarkStart w:id="0" w:name="_GoBack"/>
+      <w:bookmarkEnd w:id="0"/>
+      <w:r>
+        <w:t>I get the usual output,</w:t>
+      </w:r>
+    </w:p>
+    <w:p>
+      <w:r>
+        <w:t xml:space="preserve">  1.1-2012-05-18 (rev. 4594)</w:t>
+      </w:r>
+    </w:p>
+    <w:p/>
+    <w:p>
+      <w:r>
+        <w:t>And If I install this version to c:\Program Files (as usual), then</w:t>
+      </w:r>
+    </w:p>
+    <w:p>
+      <w:r>
+        <w:t xml:space="preserve">&gt; </w:t>
+      </w:r>
+      <w:proofErr w:type="spellStart"/>
+      <w:proofErr w:type="gramStart"/>
+      <w:r>
+        <w:t>spm</w:t>
+      </w:r>
+      <w:proofErr w:type="spellEnd"/>
+      <w:proofErr w:type="gramEnd"/>
+      <w:r>
+        <w:t xml:space="preserve"> -v</w:t>
+      </w:r>
+    </w:p>
+    <w:p>
+      <w:proofErr w:type="gramStart"/>
+      <w:r>
+        <w:t>gives</w:t>
+      </w:r>
+      <w:proofErr w:type="gramEnd"/>
+      <w:r>
+        <w:t xml:space="preserve"> the same (as you would expect, 'cause </w:t>
+      </w:r>
+      <w:proofErr w:type="spellStart"/>
+      <w:r>
+        <w:t>its</w:t>
+      </w:r>
+      <w:proofErr w:type="spellEnd"/>
+      <w:r>
+        <w:t xml:space="preserve"> the same executable)</w:t>
+      </w:r>
+    </w:p>
+    <w:p>
+      <w:r>
+        <w:t xml:space="preserve">  1.1-2012-05-18 (rev. 4594)</w:t>
+      </w:r>
+    </w:p>
+    <w:p/>
+    <w:p>
+      <w:r>
+        <w:t>Then</w:t>
+      </w:r>
+    </w:p>
+    <w:p>
+      <w:r>
+        <w:t>&gt; ..\..\..\</w:t>
+      </w:r>
+      <w:proofErr w:type="spellStart"/>
+      <w:r>
+        <w:t>spm</w:t>
+      </w:r>
+      <w:proofErr w:type="spellEnd"/>
+      <w:r>
+        <w:t xml:space="preserve"> -e</w:t>
+      </w:r>
+    </w:p>
+    <w:p>
+      <w:proofErr w:type="gramStart"/>
+      <w:r>
+        <w:t>runs</w:t>
+      </w:r>
+      <w:proofErr w:type="gramEnd"/>
+      <w:r>
+        <w:t xml:space="preserve"> without a problem, and</w:t>
+      </w:r>
+    </w:p>
+    <w:p>
+      <w:r>
+        <w:t>&gt; ..\..\..\</w:t>
+      </w:r>
+      <w:proofErr w:type="spellStart"/>
+      <w:r>
+        <w:t>spm</w:t>
+      </w:r>
+      <w:proofErr w:type="spellEnd"/>
+      <w:r>
+        <w:t xml:space="preserve"> -e -g 0</w:t>
+      </w:r>
+    </w:p>
+    <w:p>
+      <w:proofErr w:type="gramStart"/>
+      <w:r>
+        <w:t>crashes</w:t>
+      </w:r>
+      <w:proofErr w:type="gramEnd"/>
+      <w:r>
+        <w:t xml:space="preserve"> the program</w:t>
+      </w:r>
+    </w:p>
+    <w:p/>
+    <w:p>
+      <w:r>
+        <w:t>But,</w:t>
+      </w:r>
+    </w:p>
+    <w:p>
+      <w:r>
+        <w:t xml:space="preserve">&gt; </w:t>
+      </w:r>
+      <w:proofErr w:type="spellStart"/>
+      <w:proofErr w:type="gramStart"/>
+      <w:r>
+        <w:t>spm</w:t>
+      </w:r>
+      <w:proofErr w:type="spellEnd"/>
+      <w:proofErr w:type="gramEnd"/>
+      <w:r>
+        <w:t xml:space="preserve"> -e</w:t>
+      </w:r>
+    </w:p>
+    <w:p>
+      <w:proofErr w:type="gramStart"/>
+      <w:r>
+        <w:t>crashes</w:t>
+      </w:r>
+      <w:proofErr w:type="gramEnd"/>
+      <w:r>
+        <w:t xml:space="preserve"> the program, and </w:t>
+      </w:r>
+    </w:p>
+    <w:p>
+      <w:r>
+        <w:t xml:space="preserve">&gt; </w:t>
+      </w:r>
+      <w:proofErr w:type="spellStart"/>
+      <w:proofErr w:type="gramStart"/>
+      <w:r>
+        <w:t>spm</w:t>
+      </w:r>
+      <w:proofErr w:type="spellEnd"/>
+      <w:proofErr w:type="gramEnd"/>
+      <w:r>
+        <w:t xml:space="preserve"> -e -g 0</w:t>
+      </w:r>
+    </w:p>
+    <w:p>
+      <w:proofErr w:type="gramStart"/>
+      <w:r>
+        <w:t>does</w:t>
+      </w:r>
+      <w:proofErr w:type="gramEnd"/>
+      <w:r>
+        <w:t xml:space="preserve"> not!</w:t>
+      </w:r>
+    </w:p>
+    <w:p/>
+    <w:p>
+      <w:r>
+        <w:t>This can be reproduced with any number supplied as the 'seed'!</w:t>
       </w:r>
     </w:p>
     <w:p/>
@@ -1767,7 +1972,6 @@
     <w:p>
       <w:proofErr w:type="gramStart"/>
       <w:r>
-        <w:lastRenderedPageBreak/>
         <w:t>sizes</w:t>
       </w:r>
       <w:proofErr w:type="gramEnd"/>
@@ -2970,7 +3174,11 @@
       </w:r>
       <w:proofErr w:type="spellEnd"/>
       <w:r>
-        <w:t xml:space="preserve"> used in the formula is </w:t>
+        <w:t xml:space="preserve"> </w:t>
+      </w:r>
+      <w:r>
+        <w:lastRenderedPageBreak/>
+        <w:t xml:space="preserve">used in the formula is </w:t>
       </w:r>
       <w:proofErr w:type="spellStart"/>
       <w:r>
@@ -3231,219 +3439,219 @@
         <w:rPr>
           <w:b/>
         </w:rPr>
+        <w:t>Note</w:t>
+      </w:r>
+      <w:r>
+        <w:t>: Fishing layers</w:t>
+      </w:r>
+      <w:r>
+        <w:t xml:space="preserve"> </w:t>
+      </w:r>
+      <w:r>
+        <w:t xml:space="preserve">(for example) </w:t>
+      </w:r>
+      <w:r>
+        <w:t>can</w:t>
+      </w:r>
+      <w:r>
+        <w:t xml:space="preserve"> be defined as meta-layers</w:t>
+      </w:r>
+      <w:r>
+        <w:t xml:space="preserve"> or as individual layers. We need to make sure the code can cope with either, whereby the layer is applied, or if a </w:t>
+      </w:r>
+      <w:proofErr w:type="gramStart"/>
+      <w:r>
+        <w:t>meta</w:t>
+      </w:r>
+      <w:proofErr w:type="gramEnd"/>
+      <w:r>
+        <w:t xml:space="preserve"> layer, the appropriate year is applied.</w:t>
+      </w:r>
+      <w:r>
+        <w:t xml:space="preserve"> This will impact the @process function.</w:t>
+      </w:r>
+    </w:p>
+    <w:p/>
+    <w:p>
+      <w:r>
+        <w:t xml:space="preserve">Below an </w:t>
+      </w:r>
+      <w:r>
+        <w:t>example as it is currently described</w:t>
+      </w:r>
+    </w:p>
+    <w:p/>
+    <w:p>
+      <w:r>
+        <w:t>@layer Fishing</w:t>
+      </w:r>
+    </w:p>
+    <w:p>
+      <w:proofErr w:type="gramStart"/>
+      <w:r>
+        <w:t>initialisation</w:t>
+      </w:r>
+      <w:proofErr w:type="gramEnd"/>
+      <w:r>
+        <w:t xml:space="preserve"> </w:t>
+      </w:r>
+      <w:proofErr w:type="spellStart"/>
+      <w:r>
+        <w:t>No_Fishing</w:t>
+      </w:r>
+      <w:proofErr w:type="spellEnd"/>
+    </w:p>
+    <w:p>
+      <w:proofErr w:type="gramStart"/>
+      <w:r>
+        <w:t>prediction</w:t>
+      </w:r>
+      <w:proofErr w:type="gramEnd"/>
+      <w:r>
+        <w:t xml:space="preserve"> </w:t>
+      </w:r>
+      <w:proofErr w:type="spellStart"/>
+      <w:r>
+        <w:t>Future_Fishing</w:t>
+      </w:r>
+      <w:proofErr w:type="spellEnd"/>
+    </w:p>
+    <w:p>
+      <w:proofErr w:type="gramStart"/>
+      <w:r>
+        <w:t>years</w:t>
+      </w:r>
+      <w:proofErr w:type="gramEnd"/>
+      <w:r>
+        <w:t xml:space="preserve"> 1998 1999</w:t>
+      </w:r>
+    </w:p>
+    <w:p>
+      <w:proofErr w:type="gramStart"/>
+      <w:r>
+        <w:t>layers</w:t>
+      </w:r>
+      <w:proofErr w:type="gramEnd"/>
+      <w:r>
+        <w:t xml:space="preserve"> </w:t>
+      </w:r>
+      <w:proofErr w:type="spellStart"/>
+      <w:r>
+        <w:t>Fishing_1998</w:t>
+      </w:r>
+      <w:proofErr w:type="spellEnd"/>
+      <w:r>
+        <w:t xml:space="preserve"> </w:t>
+      </w:r>
+      <w:proofErr w:type="spellStart"/>
+      <w:r>
+        <w:t>Fishing_1999</w:t>
+      </w:r>
+      <w:proofErr w:type="spellEnd"/>
+    </w:p>
+    <w:p/>
+    <w:p>
+      <w:r>
+        <w:t>Could also be defined as follows</w:t>
+      </w:r>
+    </w:p>
+    <w:p/>
+    <w:p>
+      <w:r>
+        <w:t>@layer Fishing</w:t>
+      </w:r>
+    </w:p>
+    <w:p>
+      <w:proofErr w:type="gramStart"/>
+      <w:r>
+        <w:t>initialisation</w:t>
+      </w:r>
+      <w:proofErr w:type="gramEnd"/>
+      <w:r>
+        <w:t xml:space="preserve"> </w:t>
+      </w:r>
+      <w:proofErr w:type="spellStart"/>
+      <w:r>
+        <w:t>No_Fishing</w:t>
+      </w:r>
+      <w:proofErr w:type="spellEnd"/>
+    </w:p>
+    <w:p>
+      <w:proofErr w:type="gramStart"/>
+      <w:r>
+        <w:t>prediction</w:t>
+      </w:r>
+      <w:proofErr w:type="gramEnd"/>
+      <w:r>
+        <w:t xml:space="preserve"> </w:t>
+      </w:r>
+      <w:proofErr w:type="spellStart"/>
+      <w:r>
+        <w:t>Future_Fishing</w:t>
+      </w:r>
+      <w:proofErr w:type="spellEnd"/>
+    </w:p>
+    <w:p>
+      <w:r>
+        <w:t>Year</w:t>
+      </w:r>
+      <w:r>
+        <w:t>s</w:t>
+      </w:r>
+      <w:r>
+        <w:t xml:space="preserve"> 1998</w:t>
+      </w:r>
+      <w:r>
+        <w:t xml:space="preserve"> 2005 </w:t>
+      </w:r>
+    </w:p>
+    <w:p>
+      <w:proofErr w:type="gramStart"/>
+      <w:r>
+        <w:t>data</w:t>
+      </w:r>
+      <w:proofErr w:type="gramEnd"/>
+      <w:r>
+        <w:t xml:space="preserve"> 0 0 234 0 111 0</w:t>
+      </w:r>
+    </w:p>
+    <w:p>
+      <w:proofErr w:type="gramStart"/>
+      <w:r>
+        <w:t>data</w:t>
+      </w:r>
+      <w:proofErr w:type="gramEnd"/>
+      <w:r>
+        <w:t xml:space="preserve"> 0 0 0 500 10 0</w:t>
+      </w:r>
+    </w:p>
+    <w:p>
+      <w:r>
+        <w:t>… #as many rows as rows in the model</w:t>
+      </w:r>
+    </w:p>
+    <w:p/>
+    <w:p/>
+    <w:p>
+      <w:pPr>
+        <w:pStyle w:val="Heading2"/>
+      </w:pPr>
+      <w:r>
+        <w:t xml:space="preserve">Derived layers and derived </w:t>
+      </w:r>
+      <w:proofErr w:type="gramStart"/>
+      <w:r>
+        <w:t>meta</w:t>
+      </w:r>
+      <w:proofErr w:type="gramEnd"/>
+      <w:r>
+        <w:t xml:space="preserve"> layers</w:t>
+      </w:r>
+    </w:p>
+    <w:p/>
+    <w:p>
+      <w:r>
         <w:lastRenderedPageBreak/>
-        <w:t>Note</w:t>
-      </w:r>
-      <w:r>
-        <w:t>: Fishing layers</w:t>
-      </w:r>
-      <w:r>
-        <w:t xml:space="preserve"> </w:t>
-      </w:r>
-      <w:r>
-        <w:t xml:space="preserve">(for example) </w:t>
-      </w:r>
-      <w:r>
-        <w:t>can</w:t>
-      </w:r>
-      <w:r>
-        <w:t xml:space="preserve"> be defined as meta-layers</w:t>
-      </w:r>
-      <w:r>
-        <w:t xml:space="preserve"> or as individual layers. We need to make sure the code can cope with either, whereby the layer is applied, or if a </w:t>
-      </w:r>
-      <w:proofErr w:type="gramStart"/>
-      <w:r>
-        <w:t>meta</w:t>
-      </w:r>
-      <w:proofErr w:type="gramEnd"/>
-      <w:r>
-        <w:t xml:space="preserve"> layer, the appropriate year is applied.</w:t>
-      </w:r>
-      <w:r>
-        <w:t xml:space="preserve"> This will impact the @process function.</w:t>
-      </w:r>
-    </w:p>
-    <w:p/>
-    <w:p>
-      <w:r>
-        <w:t xml:space="preserve">Below an </w:t>
-      </w:r>
-      <w:r>
-        <w:t>example as it is currently described</w:t>
-      </w:r>
-    </w:p>
-    <w:p/>
-    <w:p>
-      <w:r>
-        <w:t>@layer Fishing</w:t>
-      </w:r>
-    </w:p>
-    <w:p>
-      <w:proofErr w:type="gramStart"/>
-      <w:r>
-        <w:t>initialisation</w:t>
-      </w:r>
-      <w:proofErr w:type="gramEnd"/>
-      <w:r>
-        <w:t xml:space="preserve"> </w:t>
-      </w:r>
-      <w:proofErr w:type="spellStart"/>
-      <w:r>
-        <w:t>No_Fishing</w:t>
-      </w:r>
-      <w:proofErr w:type="spellEnd"/>
-    </w:p>
-    <w:p>
-      <w:proofErr w:type="gramStart"/>
-      <w:r>
-        <w:t>prediction</w:t>
-      </w:r>
-      <w:proofErr w:type="gramEnd"/>
-      <w:r>
-        <w:t xml:space="preserve"> </w:t>
-      </w:r>
-      <w:proofErr w:type="spellStart"/>
-      <w:r>
-        <w:t>Future_Fishing</w:t>
-      </w:r>
-      <w:proofErr w:type="spellEnd"/>
-    </w:p>
-    <w:p>
-      <w:proofErr w:type="gramStart"/>
-      <w:r>
-        <w:t>years</w:t>
-      </w:r>
-      <w:proofErr w:type="gramEnd"/>
-      <w:r>
-        <w:t xml:space="preserve"> 1998 1999</w:t>
-      </w:r>
-    </w:p>
-    <w:p>
-      <w:proofErr w:type="gramStart"/>
-      <w:r>
-        <w:t>layers</w:t>
-      </w:r>
-      <w:proofErr w:type="gramEnd"/>
-      <w:r>
-        <w:t xml:space="preserve"> </w:t>
-      </w:r>
-      <w:proofErr w:type="spellStart"/>
-      <w:r>
-        <w:t>Fishing_1998</w:t>
-      </w:r>
-      <w:proofErr w:type="spellEnd"/>
-      <w:r>
-        <w:t xml:space="preserve"> </w:t>
-      </w:r>
-      <w:proofErr w:type="spellStart"/>
-      <w:r>
-        <w:t>Fishing_1999</w:t>
-      </w:r>
-      <w:proofErr w:type="spellEnd"/>
-    </w:p>
-    <w:p/>
-    <w:p>
-      <w:r>
-        <w:t>Could also be defined as follows</w:t>
-      </w:r>
-    </w:p>
-    <w:p/>
-    <w:p>
-      <w:r>
-        <w:t>@layer Fishing</w:t>
-      </w:r>
-    </w:p>
-    <w:p>
-      <w:proofErr w:type="gramStart"/>
-      <w:r>
-        <w:t>initialisation</w:t>
-      </w:r>
-      <w:proofErr w:type="gramEnd"/>
-      <w:r>
-        <w:t xml:space="preserve"> </w:t>
-      </w:r>
-      <w:proofErr w:type="spellStart"/>
-      <w:r>
-        <w:t>No_Fishing</w:t>
-      </w:r>
-      <w:proofErr w:type="spellEnd"/>
-    </w:p>
-    <w:p>
-      <w:proofErr w:type="gramStart"/>
-      <w:r>
-        <w:t>prediction</w:t>
-      </w:r>
-      <w:proofErr w:type="gramEnd"/>
-      <w:r>
-        <w:t xml:space="preserve"> </w:t>
-      </w:r>
-      <w:proofErr w:type="spellStart"/>
-      <w:r>
-        <w:t>Future_Fishing</w:t>
-      </w:r>
-      <w:proofErr w:type="spellEnd"/>
-    </w:p>
-    <w:p>
-      <w:r>
-        <w:t>Year</w:t>
-      </w:r>
-      <w:r>
-        <w:t>s</w:t>
-      </w:r>
-      <w:r>
-        <w:t xml:space="preserve"> 1998</w:t>
-      </w:r>
-      <w:r>
-        <w:t xml:space="preserve"> 2005 </w:t>
-      </w:r>
-    </w:p>
-    <w:p>
-      <w:proofErr w:type="gramStart"/>
-      <w:r>
-        <w:t>data</w:t>
-      </w:r>
-      <w:proofErr w:type="gramEnd"/>
-      <w:r>
-        <w:t xml:space="preserve"> 0 0 234 0 111 0</w:t>
-      </w:r>
-    </w:p>
-    <w:p>
-      <w:proofErr w:type="gramStart"/>
-      <w:r>
-        <w:t>data</w:t>
-      </w:r>
-      <w:proofErr w:type="gramEnd"/>
-      <w:r>
-        <w:t xml:space="preserve"> 0 0 0 500 10 0</w:t>
-      </w:r>
-    </w:p>
-    <w:p>
-      <w:r>
-        <w:t>… #as many rows as rows in the model</w:t>
-      </w:r>
-    </w:p>
-    <w:p/>
-    <w:p/>
-    <w:p>
-      <w:pPr>
-        <w:pStyle w:val="Heading2"/>
-      </w:pPr>
-      <w:r>
-        <w:t xml:space="preserve">Derived layers and derived </w:t>
-      </w:r>
-      <w:proofErr w:type="gramStart"/>
-      <w:r>
-        <w:t>meta</w:t>
-      </w:r>
-      <w:proofErr w:type="gramEnd"/>
-      <w:r>
-        <w:t xml:space="preserve"> layers</w:t>
-      </w:r>
-    </w:p>
-    <w:p/>
-    <w:p>
-      <w:r>
         <w:t xml:space="preserve">There is a need for more generic derived layers, with specific mathematics formula to obtain these layers, and parameters which can be estimated if needs be. Current derived layers include abundance layers or biomass layers (not yet implemented – but will be). </w:t>
       </w:r>
     </w:p>
@@ -3571,782 +3779,782 @@
     <w:p>
       <w:proofErr w:type="gramStart"/>
       <w:r>
+        <w:t>type</w:t>
+      </w:r>
+      <w:proofErr w:type="gramEnd"/>
+      <w:r>
+        <w:t xml:space="preserve"> biomass</w:t>
+      </w:r>
+    </w:p>
+    <w:p>
+      <w:proofErr w:type="spellStart"/>
+      <w:proofErr w:type="gramStart"/>
+      <w:r>
+        <w:t>timestep</w:t>
+      </w:r>
+      <w:proofErr w:type="spellEnd"/>
+      <w:proofErr w:type="gramEnd"/>
+      <w:r>
+        <w:t xml:space="preserve"> one</w:t>
+      </w:r>
+    </w:p>
+    <w:p>
+      <w:proofErr w:type="gramStart"/>
+      <w:r>
+        <w:t>categories</w:t>
+      </w:r>
+      <w:proofErr w:type="gramEnd"/>
+      <w:r>
+        <w:t xml:space="preserve"> mature </w:t>
+      </w:r>
+      <w:proofErr w:type="spellStart"/>
+      <w:r>
+        <w:t>mature_tag</w:t>
+      </w:r>
+      <w:proofErr w:type="spellEnd"/>
+    </w:p>
+    <w:p>
+      <w:proofErr w:type="gramStart"/>
+      <w:r>
+        <w:t>selectivities</w:t>
+      </w:r>
+      <w:proofErr w:type="gramEnd"/>
+      <w:r>
+        <w:t xml:space="preserve"> 1 1</w:t>
+      </w:r>
+    </w:p>
+    <w:p>
+      <w:proofErr w:type="spellStart"/>
+      <w:r>
+        <w:t>age_size_weight</w:t>
+      </w:r>
+      <w:proofErr w:type="spellEnd"/>
+      <w:r>
+        <w:t xml:space="preserve"> </w:t>
+      </w:r>
+      <w:proofErr w:type="spellStart"/>
+      <w:r>
+        <w:t>TOA_asw</w:t>
+      </w:r>
+      <w:proofErr w:type="spellEnd"/>
+    </w:p>
+    <w:p/>
+    <w:p>
+      <w:r>
+        <w:t xml:space="preserve">The derived layer B0 is simply SSB at initialisation </w:t>
+      </w:r>
+      <w:proofErr w:type="gramStart"/>
+      <w:r>
+        <w:t>phase,</w:t>
+      </w:r>
+      <w:proofErr w:type="gramEnd"/>
+      <w:r>
+        <w:t xml:space="preserve"> here it is multiplied by a layer which defines your stock limit for example (called </w:t>
+      </w:r>
+      <w:proofErr w:type="spellStart"/>
+      <w:r>
+        <w:t>SSB_area</w:t>
+      </w:r>
+      <w:proofErr w:type="spellEnd"/>
+      <w:r>
+        <w:t xml:space="preserve">). If the </w:t>
+      </w:r>
+      <w:proofErr w:type="spellStart"/>
+      <w:r>
+        <w:t>timestep</w:t>
+      </w:r>
+      <w:proofErr w:type="spellEnd"/>
+      <w:r>
+        <w:t xml:space="preserve"> is hard-coded in both, then there needs to be a check that they do agree.</w:t>
+      </w:r>
+    </w:p>
+    <w:p/>
+    <w:p>
+      <w:r>
+        <w:t xml:space="preserve">@layer </w:t>
+      </w:r>
+      <w:proofErr w:type="spellStart"/>
+      <w:r>
+        <w:t>B0_TOA</w:t>
+      </w:r>
+      <w:proofErr w:type="spellEnd"/>
+    </w:p>
+    <w:p>
+      <w:proofErr w:type="gramStart"/>
+      <w:r>
+        <w:t>type</w:t>
+      </w:r>
+      <w:proofErr w:type="gramEnd"/>
+      <w:r>
+        <w:t xml:space="preserve"> </w:t>
+      </w:r>
+      <w:proofErr w:type="spellStart"/>
+      <w:r>
+        <w:t>derived_layer</w:t>
+      </w:r>
+      <w:proofErr w:type="spellEnd"/>
+    </w:p>
+    <w:p>
+      <w:proofErr w:type="gramStart"/>
+      <w:r>
+        <w:t>years</w:t>
+      </w:r>
+      <w:proofErr w:type="gramEnd"/>
+      <w:r>
+        <w:t xml:space="preserve"> initialisation-</w:t>
+      </w:r>
+      <w:proofErr w:type="spellStart"/>
+      <w:r>
+        <w:t>phase3</w:t>
+      </w:r>
+      <w:proofErr w:type="spellEnd"/>
+    </w:p>
+    <w:p>
+      <w:proofErr w:type="spellStart"/>
+      <w:proofErr w:type="gramStart"/>
+      <w:r>
+        <w:t>timestep</w:t>
+      </w:r>
+      <w:proofErr w:type="spellEnd"/>
+      <w:proofErr w:type="gramEnd"/>
+      <w:r>
+        <w:t xml:space="preserve"> one</w:t>
+      </w:r>
+    </w:p>
+    <w:p>
+      <w:proofErr w:type="gramStart"/>
+      <w:r>
+        <w:t>layers</w:t>
+      </w:r>
+      <w:proofErr w:type="gramEnd"/>
+      <w:r>
+        <w:t xml:space="preserve"> SSB </w:t>
+      </w:r>
+      <w:proofErr w:type="spellStart"/>
+      <w:r>
+        <w:t>BBS_area</w:t>
+      </w:r>
+      <w:proofErr w:type="spellEnd"/>
+    </w:p>
+    <w:p>
+      <w:proofErr w:type="gramStart"/>
+      <w:r>
+        <w:t>formula</w:t>
+      </w:r>
+      <w:proofErr w:type="gramEnd"/>
+      <w:r>
+        <w:t xml:space="preserve"> SSB * </w:t>
+      </w:r>
+      <w:proofErr w:type="spellStart"/>
+      <w:r>
+        <w:t>SSB_area</w:t>
+      </w:r>
+      <w:proofErr w:type="spellEnd"/>
+    </w:p>
+    <w:p/>
+    <w:p/>
+    <w:p>
+      <w:r>
+        <w:t xml:space="preserve">Density dependent mortality base on diet electivity can also be defined using a derived layer. In the example below the predation of toothfish on grenadier as opposed to </w:t>
+      </w:r>
+      <w:proofErr w:type="spellStart"/>
+      <w:r>
+        <w:t>eelcod</w:t>
+      </w:r>
+      <w:proofErr w:type="spellEnd"/>
+      <w:r>
+        <w:t xml:space="preserve"> depends on the preference for the two species tempered by their availability in each cell. The layer defined below can then be used as a layer for mortality of grenadier due to predation by toothfish.</w:t>
+      </w:r>
+    </w:p>
+    <w:p/>
+    <w:p>
+      <w:r>
+        <w:t xml:space="preserve">@layer </w:t>
+      </w:r>
+      <w:proofErr w:type="spellStart"/>
+      <w:r>
+        <w:t>MortalityDep</w:t>
+      </w:r>
+      <w:proofErr w:type="spellEnd"/>
+    </w:p>
+    <w:p>
+      <w:proofErr w:type="gramStart"/>
+      <w:r>
+        <w:t>type</w:t>
+      </w:r>
+      <w:proofErr w:type="gramEnd"/>
+      <w:r>
+        <w:t xml:space="preserve"> </w:t>
+      </w:r>
+      <w:proofErr w:type="spellStart"/>
+      <w:r>
+        <w:t>derived_layer</w:t>
+      </w:r>
+      <w:proofErr w:type="spellEnd"/>
+    </w:p>
+    <w:p>
+      <w:proofErr w:type="spellStart"/>
+      <w:proofErr w:type="gramStart"/>
+      <w:r>
         <w:lastRenderedPageBreak/>
+        <w:t>timestep</w:t>
+      </w:r>
+      <w:proofErr w:type="spellEnd"/>
+      <w:proofErr w:type="gramEnd"/>
+      <w:r>
+        <w:t xml:space="preserve"> one</w:t>
+      </w:r>
+    </w:p>
+    <w:p>
+      <w:proofErr w:type="gramStart"/>
+      <w:r>
+        <w:t>layers</w:t>
+      </w:r>
+      <w:proofErr w:type="gramEnd"/>
+      <w:r>
+        <w:t xml:space="preserve"> </w:t>
+      </w:r>
+      <w:proofErr w:type="spellStart"/>
+      <w:r>
+        <w:t>B_WGR</w:t>
+      </w:r>
+      <w:proofErr w:type="spellEnd"/>
+      <w:r>
+        <w:t xml:space="preserve"> </w:t>
+      </w:r>
+      <w:proofErr w:type="spellStart"/>
+      <w:r>
+        <w:t>B_ELC</w:t>
+      </w:r>
+      <w:proofErr w:type="spellEnd"/>
+    </w:p>
+    <w:p>
+      <w:proofErr w:type="gramStart"/>
+      <w:r>
+        <w:t>parameters</w:t>
+      </w:r>
+      <w:proofErr w:type="gramEnd"/>
+      <w:r>
+        <w:t xml:space="preserve"> </w:t>
+      </w:r>
+      <w:proofErr w:type="spellStart"/>
+      <w:r>
+        <w:t>ElecTW</w:t>
+      </w:r>
+      <w:proofErr w:type="spellEnd"/>
+      <w:r>
+        <w:t xml:space="preserve"> </w:t>
+      </w:r>
+      <w:proofErr w:type="spellStart"/>
+      <w:r>
+        <w:t>ElecTE</w:t>
+      </w:r>
+      <w:proofErr w:type="spellEnd"/>
+      <w:r>
+        <w:t xml:space="preserve"> # user defined labels that become estimable parameters</w:t>
+      </w:r>
+    </w:p>
+    <w:p>
+      <w:proofErr w:type="gramStart"/>
+      <w:r>
+        <w:t>values</w:t>
+      </w:r>
+      <w:proofErr w:type="gramEnd"/>
+      <w:r>
+        <w:t xml:space="preserve"> 0.75 0.25 </w:t>
+      </w:r>
+    </w:p>
+    <w:p>
+      <w:proofErr w:type="gramStart"/>
+      <w:r>
+        <w:t>formula</w:t>
+      </w:r>
+      <w:proofErr w:type="gramEnd"/>
+      <w:r>
+        <w:t xml:space="preserve"> </w:t>
+      </w:r>
+      <w:proofErr w:type="spellStart"/>
+      <w:r>
+        <w:t>ElectTW</w:t>
+      </w:r>
+      <w:proofErr w:type="spellEnd"/>
+      <w:r>
+        <w:t>*</w:t>
+      </w:r>
+      <w:proofErr w:type="spellStart"/>
+      <w:r>
+        <w:t>B_WGR</w:t>
+      </w:r>
+      <w:proofErr w:type="spellEnd"/>
+      <w:r>
+        <w:t>/(</w:t>
+      </w:r>
+      <w:proofErr w:type="spellStart"/>
+      <w:r>
+        <w:t>B_WGR+B_ELC</w:t>
+      </w:r>
+      <w:proofErr w:type="spellEnd"/>
+      <w:r>
+        <w:t>) # # code resolves string, and hence applies calculation.</w:t>
+      </w:r>
+    </w:p>
+    <w:p/>
+    <w:p>
+      <w:r>
+        <w:t xml:space="preserve">The actual </w:t>
+      </w:r>
+      <w:proofErr w:type="spellStart"/>
+      <w:r>
+        <w:t>electivities</w:t>
+      </w:r>
+      <w:proofErr w:type="spellEnd"/>
+      <w:r>
+        <w:t xml:space="preserve"> of toothfish for grenadier can be estimated as follows.</w:t>
+      </w:r>
+    </w:p>
+    <w:p/>
+    <w:p>
+      <w:r>
+        <w:t xml:space="preserve">@estimate </w:t>
+      </w:r>
+      <w:proofErr w:type="gramStart"/>
+      <w:r>
+        <w:t>layer[</w:t>
+      </w:r>
+      <w:proofErr w:type="spellStart"/>
+      <w:proofErr w:type="gramEnd"/>
+      <w:r>
+        <w:t>MortalityDep</w:t>
+      </w:r>
+      <w:proofErr w:type="spellEnd"/>
+      <w:r>
+        <w:t>].</w:t>
+      </w:r>
+      <w:proofErr w:type="spellStart"/>
+      <w:r>
+        <w:t>ElecTW</w:t>
+      </w:r>
+      <w:proofErr w:type="spellEnd"/>
+    </w:p>
+    <w:p>
+      <w:proofErr w:type="spellStart"/>
+      <w:r>
+        <w:t>lower_bound</w:t>
+      </w:r>
+      <w:proofErr w:type="spellEnd"/>
+      <w:r>
+        <w:t xml:space="preserve"> 0.01</w:t>
+      </w:r>
+    </w:p>
+    <w:p>
+      <w:proofErr w:type="spellStart"/>
+      <w:r>
+        <w:t>upper_bound</w:t>
+      </w:r>
+      <w:proofErr w:type="spellEnd"/>
+      <w:r>
+        <w:t xml:space="preserve"> 0.99</w:t>
+      </w:r>
+    </w:p>
+    <w:p>
+      <w:proofErr w:type="gramStart"/>
+      <w:r>
+        <w:t>prior</w:t>
+      </w:r>
+      <w:proofErr w:type="gramEnd"/>
+      <w:r>
+        <w:t xml:space="preserve"> Uniform</w:t>
+      </w:r>
+    </w:p>
+    <w:p/>
+    <w:p>
+      <w:r>
+        <w:t>Layers, parameters and values are optional, but need to be defined if used in the calculation. If parameters is used, values is also needed, and of the same size as parameters. Layers can be any layer known to the model. Years are optional in which case the layer gets calculated every year including initialisation.</w:t>
+      </w:r>
+    </w:p>
+    <w:p/>
+    <w:p>
+      <w:r>
+        <w:t>The following math functions would need to be implemented, and include parentheses</w:t>
+      </w:r>
+    </w:p>
+    <w:p/>
+    <w:p>
+      <w:r>
+        <w:t xml:space="preserve">+ - * / </w:t>
+      </w:r>
+      <w:proofErr w:type="spellStart"/>
+      <w:r>
+        <w:t>exp</w:t>
+      </w:r>
+      <w:proofErr w:type="spellEnd"/>
+      <w:r>
+        <w:t xml:space="preserve"> </w:t>
+      </w:r>
+      <w:proofErr w:type="gramStart"/>
+      <w:r>
+        <w:t>log(</w:t>
+      </w:r>
+      <w:proofErr w:type="gramEnd"/>
+      <w:r>
+        <w:t xml:space="preserve">e) </w:t>
+      </w:r>
+      <w:proofErr w:type="spellStart"/>
+      <w:r>
+        <w:t>sqrt</w:t>
+      </w:r>
+      <w:proofErr w:type="spellEnd"/>
+      <w:r>
+        <w:t xml:space="preserve"> ^2 </w:t>
+      </w:r>
+      <w:proofErr w:type="spellStart"/>
+      <w:r>
+        <w:t>pow</w:t>
+      </w:r>
+      <w:proofErr w:type="spellEnd"/>
+      <w:r>
+        <w:t>(</w:t>
+      </w:r>
+      <w:proofErr w:type="spellStart"/>
+      <w:r>
+        <w:t>a,b</w:t>
+      </w:r>
+      <w:proofErr w:type="spellEnd"/>
+      <w:r>
+        <w:t xml:space="preserve">) </w:t>
+      </w:r>
+      <w:proofErr w:type="spellStart"/>
+      <w:r>
+        <w:t>cos</w:t>
+      </w:r>
+      <w:proofErr w:type="spellEnd"/>
+      <w:r>
+        <w:t xml:space="preserve"> sin Z</w:t>
+      </w:r>
+    </w:p>
+    <w:p/>
+    <w:p>
+      <w:r>
+        <w:t xml:space="preserve">All would be functions that operate on every cell in a layer independently. Z is the </w:t>
+      </w:r>
+      <w:proofErr w:type="spellStart"/>
+      <w:r>
+        <w:t>zeroFun</w:t>
+      </w:r>
+      <w:proofErr w:type="spellEnd"/>
+      <w:r>
+        <w:t xml:space="preserve"> implemented elsewhere in our code. </w:t>
+      </w:r>
+    </w:p>
+    <w:p/>
+    <w:p>
+      <w:r>
+        <w:t xml:space="preserve">See separate document for some math parsers. </w:t>
+      </w:r>
+    </w:p>
+    <w:p/>
+    <w:p/>
+    <w:p/>
+    <w:p>
+      <w:pPr>
+        <w:pStyle w:val="Heading2"/>
+      </w:pPr>
+      <w:r>
+        <w:t>Updated report arguments to cover multiple years</w:t>
+      </w:r>
+    </w:p>
+    <w:p/>
+    <w:p>
+      <w:r>
+        <w:t xml:space="preserve">For </w:t>
+      </w:r>
+    </w:p>
+    <w:p/>
+    <w:p>
+      <w:pPr>
+        <w:rPr>
+          <w:highlight w:val="yellow"/>
+        </w:rPr>
+      </w:pPr>
+      <w:proofErr w:type="spellStart"/>
+      <w:r>
+        <w:rPr>
+          <w:highlight w:val="yellow"/>
+        </w:rPr>
+        <w:t>Report_t</w:t>
+      </w:r>
+      <w:r>
+        <w:rPr>
+          <w:highlight w:val="yellow"/>
+        </w:rPr>
+        <w:t>ype</w:t>
+      </w:r>
+      <w:proofErr w:type="spellEnd"/>
+      <w:r>
+        <w:rPr>
+          <w:highlight w:val="yellow"/>
+        </w:rPr>
+        <w:t xml:space="preserve"> = </w:t>
+      </w:r>
+      <w:r>
+        <w:rPr>
+          <w:highlight w:val="yellow"/>
+        </w:rPr>
+        <w:t>partition</w:t>
+      </w:r>
+      <w:r>
+        <w:rPr>
+          <w:highlight w:val="yellow"/>
+        </w:rPr>
+        <w:t xml:space="preserve"> - IMPLEMENTED</w:t>
+      </w:r>
+    </w:p>
+    <w:p>
+      <w:proofErr w:type="spellStart"/>
+      <w:r>
+        <w:t>Report_type</w:t>
+      </w:r>
+      <w:proofErr w:type="spellEnd"/>
+      <w:r>
+        <w:t xml:space="preserve"> = layer</w:t>
+      </w:r>
+      <w:r>
+        <w:t xml:space="preserve"> – NOT IMPLEMENTED</w:t>
+      </w:r>
+      <w:r>
+        <w:t xml:space="preserve"> YET</w:t>
+      </w:r>
+    </w:p>
+    <w:p>
+      <w:proofErr w:type="spellStart"/>
+      <w:r>
+        <w:t>Report_type</w:t>
+      </w:r>
+      <w:proofErr w:type="spellEnd"/>
+      <w:r>
+        <w:t xml:space="preserve"> = selectivity</w:t>
+      </w:r>
+      <w:r>
+        <w:t xml:space="preserve"> – NOT IMPLEMENTED</w:t>
+      </w:r>
+      <w:r>
+        <w:t xml:space="preserve"> YET</w:t>
+      </w:r>
+    </w:p>
+    <w:p>
+      <w:pPr>
+        <w:rPr>
+          <w:highlight w:val="yellow"/>
+        </w:rPr>
+      </w:pPr>
+      <w:proofErr w:type="spellStart"/>
+      <w:r>
+        <w:rPr>
+          <w:highlight w:val="yellow"/>
+        </w:rPr>
+        <w:t>Report_</w:t>
+      </w:r>
+      <w:proofErr w:type="gramStart"/>
+      <w:r>
+        <w:rPr>
+          <w:highlight w:val="yellow"/>
+        </w:rPr>
         <w:t>type</w:t>
       </w:r>
-      <w:proofErr w:type="gramEnd"/>
-      <w:r>
-        <w:t xml:space="preserve"> biomass</w:t>
-      </w:r>
-    </w:p>
-    <w:p>
-      <w:proofErr w:type="spellStart"/>
-      <w:proofErr w:type="gramStart"/>
-      <w:r>
-        <w:t>timestep</w:t>
-      </w:r>
-      <w:proofErr w:type="spellEnd"/>
-      <w:proofErr w:type="gramEnd"/>
-      <w:r>
-        <w:t xml:space="preserve"> one</w:t>
-      </w:r>
-    </w:p>
-    <w:p>
-      <w:proofErr w:type="gramStart"/>
-      <w:r>
-        <w:t>categories</w:t>
-      </w:r>
-      <w:proofErr w:type="gramEnd"/>
-      <w:r>
-        <w:t xml:space="preserve"> mature </w:t>
-      </w:r>
-      <w:proofErr w:type="spellStart"/>
-      <w:r>
-        <w:t>mature_tag</w:t>
-      </w:r>
-      <w:proofErr w:type="spellEnd"/>
-    </w:p>
-    <w:p>
-      <w:proofErr w:type="gramStart"/>
-      <w:r>
-        <w:t>selectivities</w:t>
-      </w:r>
-      <w:proofErr w:type="gramEnd"/>
-      <w:r>
-        <w:t xml:space="preserve"> 1 1</w:t>
-      </w:r>
-    </w:p>
-    <w:p>
-      <w:proofErr w:type="spellStart"/>
-      <w:r>
-        <w:t>age_size_weight</w:t>
-      </w:r>
-      <w:proofErr w:type="spellEnd"/>
-      <w:r>
-        <w:t xml:space="preserve"> </w:t>
-      </w:r>
-      <w:proofErr w:type="spellStart"/>
-      <w:r>
-        <w:t>TOA_asw</w:t>
-      </w:r>
-      <w:proofErr w:type="spellEnd"/>
-    </w:p>
-    <w:p/>
-    <w:p>
-      <w:r>
-        <w:t xml:space="preserve">The derived layer B0 is simply SSB at initialisation </w:t>
-      </w:r>
-      <w:proofErr w:type="gramStart"/>
-      <w:r>
-        <w:t>phase,</w:t>
-      </w:r>
-      <w:proofErr w:type="gramEnd"/>
-      <w:r>
-        <w:t xml:space="preserve"> here it is multiplied by a layer which defines your stock limit for example (called </w:t>
-      </w:r>
-      <w:proofErr w:type="spellStart"/>
-      <w:r>
-        <w:t>SSB_area</w:t>
-      </w:r>
-      <w:proofErr w:type="spellEnd"/>
-      <w:r>
-        <w:t xml:space="preserve">). If the </w:t>
-      </w:r>
-      <w:proofErr w:type="spellStart"/>
-      <w:r>
-        <w:t>timestep</w:t>
-      </w:r>
-      <w:proofErr w:type="spellEnd"/>
-      <w:r>
-        <w:t xml:space="preserve"> is hard-coded in both, then there needs to be a check that they do agree.</w:t>
-      </w:r>
-    </w:p>
-    <w:p/>
-    <w:p>
-      <w:r>
-        <w:t xml:space="preserve">@layer </w:t>
-      </w:r>
-      <w:proofErr w:type="spellStart"/>
-      <w:r>
-        <w:t>B0_TOA</w:t>
-      </w:r>
-      <w:proofErr w:type="spellEnd"/>
-    </w:p>
-    <w:p>
-      <w:proofErr w:type="gramStart"/>
-      <w:r>
-        <w:t>type</w:t>
-      </w:r>
-      <w:proofErr w:type="gramEnd"/>
-      <w:r>
-        <w:t xml:space="preserve"> </w:t>
-      </w:r>
-      <w:proofErr w:type="spellStart"/>
-      <w:r>
-        <w:t>derived_layer</w:t>
-      </w:r>
-      <w:proofErr w:type="spellEnd"/>
-    </w:p>
-    <w:p>
-      <w:proofErr w:type="gramStart"/>
-      <w:r>
+      <w:proofErr w:type="spellEnd"/>
+      <w:r>
+        <w:rPr>
+          <w:highlight w:val="yellow"/>
+        </w:rPr>
+        <w:t xml:space="preserve">  =</w:t>
+      </w:r>
+      <w:proofErr w:type="gramEnd"/>
+      <w:r>
+        <w:rPr>
+          <w:highlight w:val="yellow"/>
+        </w:rPr>
+        <w:t xml:space="preserve"> </w:t>
+      </w:r>
+      <w:proofErr w:type="spellStart"/>
+      <w:r>
+        <w:rPr>
+          <w:highlight w:val="yellow"/>
+        </w:rPr>
+        <w:t>layer_derived_view</w:t>
+      </w:r>
+      <w:proofErr w:type="spellEnd"/>
+      <w:r>
+        <w:rPr>
+          <w:highlight w:val="yellow"/>
+        </w:rPr>
+        <w:t xml:space="preserve"> - IMPLEMENTED</w:t>
+      </w:r>
+    </w:p>
+    <w:p/>
+    <w:p>
+      <w:proofErr w:type="gramStart"/>
+      <w:r>
+        <w:t>modify</w:t>
+      </w:r>
+      <w:proofErr w:type="gramEnd"/>
+      <w:r>
+        <w:t xml:space="preserve"> argument</w:t>
+      </w:r>
+      <w:r>
+        <w:t xml:space="preserve"> </w:t>
+      </w:r>
+      <w:r>
+        <w:rPr>
+          <w:b/>
+        </w:rPr>
+        <w:t>year</w:t>
+      </w:r>
+      <w:r>
+        <w:t xml:space="preserve"> to </w:t>
+      </w:r>
+      <w:r>
+        <w:rPr>
+          <w:b/>
+        </w:rPr>
         <w:t>years</w:t>
       </w:r>
-      <w:proofErr w:type="gramEnd"/>
-      <w:r>
-        <w:t xml:space="preserve"> initialisation-</w:t>
-      </w:r>
-      <w:proofErr w:type="spellStart"/>
-      <w:r>
-        <w:t>phase3</w:t>
-      </w:r>
-      <w:proofErr w:type="spellEnd"/>
-    </w:p>
-    <w:p>
-      <w:proofErr w:type="spellStart"/>
-      <w:proofErr w:type="gramStart"/>
-      <w:r>
-        <w:t>timestep</w:t>
-      </w:r>
-      <w:proofErr w:type="spellEnd"/>
-      <w:proofErr w:type="gramEnd"/>
-      <w:r>
-        <w:t xml:space="preserve"> one</w:t>
-      </w:r>
-    </w:p>
-    <w:p>
-      <w:proofErr w:type="gramStart"/>
-      <w:r>
-        <w:t>layers</w:t>
-      </w:r>
-      <w:proofErr w:type="gramEnd"/>
-      <w:r>
-        <w:t xml:space="preserve"> SSB </w:t>
-      </w:r>
-      <w:proofErr w:type="spellStart"/>
-      <w:r>
-        <w:t>BBS_area</w:t>
-      </w:r>
-      <w:proofErr w:type="spellEnd"/>
-    </w:p>
-    <w:p>
-      <w:proofErr w:type="gramStart"/>
-      <w:r>
-        <w:t>formula</w:t>
-      </w:r>
-      <w:proofErr w:type="gramEnd"/>
-      <w:r>
-        <w:t xml:space="preserve"> SSB * </w:t>
-      </w:r>
-      <w:proofErr w:type="spellStart"/>
-      <w:r>
-        <w:t>SSB_area</w:t>
-      </w:r>
-      <w:proofErr w:type="spellEnd"/>
-    </w:p>
-    <w:p/>
-    <w:p/>
-    <w:p>
-      <w:r>
-        <w:t xml:space="preserve">Density dependent mortality base on diet electivity can also be defined using a derived layer. In the example below the predation of toothfish on grenadier as opposed to </w:t>
-      </w:r>
-      <w:proofErr w:type="spellStart"/>
-      <w:r>
-        <w:t>eelcod</w:t>
-      </w:r>
-      <w:proofErr w:type="spellEnd"/>
-      <w:r>
-        <w:t xml:space="preserve"> depends on the preference for the two species tempered by their availability in each cell. The layer defined below can then be used as a layer for mortality of grenadier due to predation by toothfish.</w:t>
-      </w:r>
-    </w:p>
-    <w:p/>
-    <w:p>
-      <w:r>
-        <w:t xml:space="preserve">@layer </w:t>
-      </w:r>
-      <w:proofErr w:type="spellStart"/>
-      <w:r>
-        <w:t>MortalityDep</w:t>
-      </w:r>
-      <w:proofErr w:type="spellEnd"/>
-    </w:p>
-    <w:p>
-      <w:proofErr w:type="gramStart"/>
-      <w:r>
-        <w:t>type</w:t>
-      </w:r>
-      <w:proofErr w:type="gramEnd"/>
-      <w:r>
-        <w:t xml:space="preserve"> </w:t>
-      </w:r>
-      <w:proofErr w:type="spellStart"/>
-      <w:r>
-        <w:t>derived_layer</w:t>
-      </w:r>
-      <w:proofErr w:type="spellEnd"/>
-    </w:p>
-    <w:p>
-      <w:proofErr w:type="spellStart"/>
-      <w:proofErr w:type="gramStart"/>
-      <w:r>
-        <w:t>timestep</w:t>
-      </w:r>
-      <w:proofErr w:type="spellEnd"/>
-      <w:proofErr w:type="gramEnd"/>
-      <w:r>
-        <w:t xml:space="preserve"> one</w:t>
-      </w:r>
-    </w:p>
-    <w:p>
-      <w:proofErr w:type="gramStart"/>
-      <w:r>
-        <w:t>layers</w:t>
-      </w:r>
-      <w:proofErr w:type="gramEnd"/>
-      <w:r>
-        <w:t xml:space="preserve"> </w:t>
-      </w:r>
-      <w:proofErr w:type="spellStart"/>
-      <w:r>
-        <w:t>B_WGR</w:t>
-      </w:r>
-      <w:proofErr w:type="spellEnd"/>
-      <w:r>
-        <w:t xml:space="preserve"> </w:t>
-      </w:r>
-      <w:proofErr w:type="spellStart"/>
-      <w:r>
-        <w:t>B_ELC</w:t>
-      </w:r>
-      <w:proofErr w:type="spellEnd"/>
-    </w:p>
-    <w:p>
-      <w:proofErr w:type="gramStart"/>
-      <w:r>
-        <w:t>parameters</w:t>
-      </w:r>
-      <w:proofErr w:type="gramEnd"/>
-      <w:r>
-        <w:t xml:space="preserve"> </w:t>
-      </w:r>
-      <w:proofErr w:type="spellStart"/>
-      <w:r>
-        <w:t>ElecTW</w:t>
-      </w:r>
-      <w:proofErr w:type="spellEnd"/>
-      <w:r>
-        <w:t xml:space="preserve"> </w:t>
-      </w:r>
-      <w:proofErr w:type="spellStart"/>
-      <w:r>
-        <w:t>ElecTE</w:t>
-      </w:r>
-      <w:proofErr w:type="spellEnd"/>
-      <w:r>
-        <w:t xml:space="preserve"> # user defined labels that become estimable parameters</w:t>
-      </w:r>
-    </w:p>
-    <w:p>
-      <w:proofErr w:type="gramStart"/>
-      <w:r>
-        <w:t>values</w:t>
-      </w:r>
-      <w:proofErr w:type="gramEnd"/>
-      <w:r>
-        <w:t xml:space="preserve"> 0.75 0.25 </w:t>
-      </w:r>
-    </w:p>
-    <w:p>
-      <w:proofErr w:type="gramStart"/>
-      <w:r>
-        <w:t>formula</w:t>
-      </w:r>
-      <w:proofErr w:type="gramEnd"/>
-      <w:r>
-        <w:t xml:space="preserve"> </w:t>
-      </w:r>
-      <w:proofErr w:type="spellStart"/>
-      <w:r>
-        <w:t>ElectTW</w:t>
-      </w:r>
-      <w:proofErr w:type="spellEnd"/>
-      <w:r>
-        <w:t>*</w:t>
-      </w:r>
-      <w:proofErr w:type="spellStart"/>
-      <w:r>
-        <w:t>B_WGR</w:t>
-      </w:r>
-      <w:proofErr w:type="spellEnd"/>
-      <w:r>
-        <w:t>/(</w:t>
-      </w:r>
-      <w:proofErr w:type="spellStart"/>
-      <w:r>
-        <w:t>B_WGR+B_ELC</w:t>
-      </w:r>
-      <w:proofErr w:type="spellEnd"/>
-      <w:r>
-        <w:t>) # # code resolves string, and hence applies calculation.</w:t>
-      </w:r>
-    </w:p>
-    <w:p/>
-    <w:p>
-      <w:r>
-        <w:t xml:space="preserve">The actual </w:t>
-      </w:r>
-      <w:proofErr w:type="spellStart"/>
-      <w:r>
-        <w:t>electivities</w:t>
-      </w:r>
-      <w:proofErr w:type="spellEnd"/>
-      <w:r>
-        <w:t xml:space="preserve"> of toothfish for grenadier can be estimated as follows.</w:t>
-      </w:r>
-    </w:p>
-    <w:p/>
-    <w:p>
-      <w:r>
-        <w:t xml:space="preserve">@estimate </w:t>
-      </w:r>
-      <w:proofErr w:type="gramStart"/>
-      <w:r>
-        <w:t>layer[</w:t>
-      </w:r>
-      <w:proofErr w:type="spellStart"/>
-      <w:proofErr w:type="gramEnd"/>
-      <w:r>
-        <w:t>MortalityDep</w:t>
-      </w:r>
-      <w:proofErr w:type="spellEnd"/>
-      <w:r>
-        <w:t>].</w:t>
-      </w:r>
-      <w:proofErr w:type="spellStart"/>
-      <w:r>
-        <w:t>ElecTW</w:t>
-      </w:r>
-      <w:proofErr w:type="spellEnd"/>
-    </w:p>
-    <w:p>
-      <w:proofErr w:type="spellStart"/>
-      <w:r>
-        <w:t>lower_bound</w:t>
-      </w:r>
-      <w:proofErr w:type="spellEnd"/>
-      <w:r>
-        <w:t xml:space="preserve"> 0.01</w:t>
-      </w:r>
-    </w:p>
-    <w:p>
-      <w:proofErr w:type="spellStart"/>
-      <w:r>
-        <w:t>upper_bound</w:t>
-      </w:r>
-      <w:proofErr w:type="spellEnd"/>
-      <w:r>
-        <w:t xml:space="preserve"> 0.99</w:t>
-      </w:r>
-    </w:p>
-    <w:p>
-      <w:proofErr w:type="gramStart"/>
-      <w:r>
-        <w:t>prior</w:t>
-      </w:r>
-      <w:proofErr w:type="gramEnd"/>
-      <w:r>
-        <w:t xml:space="preserve"> Uniform</w:t>
-      </w:r>
-    </w:p>
-    <w:p/>
-    <w:p>
-      <w:r>
-        <w:t>Layers, parameters and values are optional, but need to be defined if used in the calculation. If parameters is used, values is also needed, and of the same size as parameters. Layers can be any layer known to the model. Years are optional in which case the layer gets calculated every year including initialisation.</w:t>
-      </w:r>
-    </w:p>
-    <w:p/>
-    <w:p>
-      <w:r>
-        <w:t>The following math functions would need to be implemented, and include parentheses</w:t>
-      </w:r>
-    </w:p>
-    <w:p/>
-    <w:p>
-      <w:r>
-        <w:t xml:space="preserve">+ - * / </w:t>
-      </w:r>
-      <w:proofErr w:type="spellStart"/>
-      <w:r>
-        <w:t>exp</w:t>
-      </w:r>
-      <w:proofErr w:type="spellEnd"/>
-      <w:r>
-        <w:t xml:space="preserve"> </w:t>
-      </w:r>
-      <w:proofErr w:type="gramStart"/>
-      <w:r>
-        <w:t>log(</w:t>
-      </w:r>
-      <w:proofErr w:type="gramEnd"/>
-      <w:r>
-        <w:t xml:space="preserve">e) </w:t>
-      </w:r>
-      <w:proofErr w:type="spellStart"/>
-      <w:r>
-        <w:t>sqrt</w:t>
-      </w:r>
-      <w:proofErr w:type="spellEnd"/>
-      <w:r>
-        <w:t xml:space="preserve"> ^2 </w:t>
-      </w:r>
-      <w:proofErr w:type="spellStart"/>
-      <w:r>
-        <w:t>pow</w:t>
-      </w:r>
-      <w:proofErr w:type="spellEnd"/>
-      <w:r>
-        <w:t>(</w:t>
-      </w:r>
-      <w:proofErr w:type="spellStart"/>
-      <w:r>
-        <w:t>a,b</w:t>
-      </w:r>
-      <w:proofErr w:type="spellEnd"/>
-      <w:r>
-        <w:t xml:space="preserve">) </w:t>
-      </w:r>
-      <w:proofErr w:type="spellStart"/>
-      <w:r>
-        <w:t>cos</w:t>
-      </w:r>
-      <w:proofErr w:type="spellEnd"/>
-      <w:r>
-        <w:t xml:space="preserve"> sin Z</w:t>
-      </w:r>
-    </w:p>
-    <w:p/>
-    <w:p>
-      <w:r>
-        <w:t xml:space="preserve">All would be functions that operate on every cell in a layer independently. Z is the </w:t>
-      </w:r>
-      <w:proofErr w:type="spellStart"/>
-      <w:r>
-        <w:t>zeroFun</w:t>
-      </w:r>
-      <w:proofErr w:type="spellEnd"/>
-      <w:r>
-        <w:t xml:space="preserve"> implemented elsewhere in our code. </w:t>
-      </w:r>
-    </w:p>
-    <w:p/>
-    <w:p>
-      <w:r>
-        <w:t xml:space="preserve">See separate document for some math parsers. </w:t>
-      </w:r>
-    </w:p>
-    <w:p/>
-    <w:p/>
+      <w:r>
+        <w:t xml:space="preserve"> </w:t>
+      </w:r>
+      <w:r>
+        <w:t xml:space="preserve">so a single report can </w:t>
+      </w:r>
+      <w:r>
+        <w:t xml:space="preserve">be used to return a range </w:t>
+      </w:r>
+      <w:r>
+        <w:t xml:space="preserve">of years or </w:t>
+      </w:r>
+      <w:r>
+        <w:t>all years</w:t>
+      </w:r>
+      <w:r>
+        <w:t xml:space="preserve">, </w:t>
+      </w:r>
+      <w:r>
+        <w:t>rather</w:t>
+      </w:r>
+      <w:r>
+        <w:t xml:space="preserve"> than each report just doing one year at a time</w:t>
+      </w:r>
+    </w:p>
     <w:p/>
     <w:p>
       <w:pPr>
         <w:pStyle w:val="Heading2"/>
       </w:pPr>
       <w:r>
+        <w:t>Mixed observations</w:t>
+      </w:r>
+    </w:p>
+    <w:p/>
+    <w:p>
+      <w:r>
+        <w:t>C</w:t>
+      </w:r>
+      <w:r>
+        <w:t>hang</w:t>
+      </w:r>
+      <w:r>
+        <w:t xml:space="preserve">e of </w:t>
+      </w:r>
+      <w:r>
+        <w:t xml:space="preserve">notation to + </w:t>
+      </w:r>
+      <w:r>
+        <w:t>to denote “adding” of categories… see manual.</w:t>
+      </w:r>
+    </w:p>
+    <w:p/>
+    <w:p/>
+    <w:p>
+      <w:pPr>
+        <w:pStyle w:val="Heading1"/>
+      </w:pPr>
+      <w:r>
+        <w:t xml:space="preserve">To be further developed and defined in the </w:t>
+      </w:r>
+      <w:proofErr w:type="spellStart"/>
+      <w:r>
+        <w:t>SPM</w:t>
+      </w:r>
+      <w:proofErr w:type="spellEnd"/>
+      <w:r>
+        <w:t xml:space="preserve"> manual</w:t>
+      </w:r>
+    </w:p>
+    <w:p/>
+    <w:p>
+      <w:pPr>
+        <w:rPr>
+          <w:i/>
+        </w:rPr>
+      </w:pPr>
+      <w:r>
+        <w:rPr>
+          <w:i/>
+        </w:rPr>
+        <w:t xml:space="preserve">This section outlines thoughts about new and changed functionality. </w:t>
+      </w:r>
+      <w:proofErr w:type="spellStart"/>
+      <w:proofErr w:type="gramStart"/>
+      <w:r>
+        <w:rPr>
+          <w:i/>
+        </w:rPr>
+        <w:t>Its</w:t>
+      </w:r>
+      <w:proofErr w:type="spellEnd"/>
+      <w:proofErr w:type="gramEnd"/>
+      <w:r>
+        <w:rPr>
+          <w:i/>
+        </w:rPr>
+        <w:t xml:space="preserve"> just a holding place for these </w:t>
+      </w:r>
+      <w:r>
+        <w:rPr>
+          <w:i/>
+        </w:rPr>
+        <w:t xml:space="preserve">ideas </w:t>
+      </w:r>
+      <w:r>
+        <w:rPr>
+          <w:i/>
+        </w:rPr>
+        <w:t xml:space="preserve">and </w:t>
+      </w:r>
+      <w:r>
+        <w:rPr>
+          <w:i/>
+        </w:rPr>
+        <w:t>s</w:t>
+      </w:r>
+      <w:r>
+        <w:rPr>
+          <w:i/>
+        </w:rPr>
+        <w:t>hould not be implemented.</w:t>
+      </w:r>
+    </w:p>
+    <w:p/>
+    <w:p>
+      <w:pPr>
+        <w:pStyle w:val="Heading2"/>
+      </w:pPr>
+      <w:r>
+        <w:t>Problems with meta-layers</w:t>
+      </w:r>
+    </w:p>
+    <w:p/>
+    <w:p>
+      <w:r>
         <w:lastRenderedPageBreak/>
-        <w:t>Updated report arguments to cover multiple years</w:t>
-      </w:r>
-    </w:p>
-    <w:p/>
-    <w:p>
-      <w:r>
-        <w:t xml:space="preserve">For </w:t>
-      </w:r>
-    </w:p>
-    <w:p/>
-    <w:p>
-      <w:pPr>
-        <w:rPr>
-          <w:highlight w:val="yellow"/>
-        </w:rPr>
-      </w:pPr>
-      <w:proofErr w:type="spellStart"/>
-      <w:r>
-        <w:rPr>
-          <w:highlight w:val="yellow"/>
-        </w:rPr>
-        <w:t>Report_t</w:t>
-      </w:r>
-      <w:r>
-        <w:rPr>
-          <w:highlight w:val="yellow"/>
-        </w:rPr>
-        <w:t>ype</w:t>
-      </w:r>
-      <w:proofErr w:type="spellEnd"/>
-      <w:r>
-        <w:rPr>
-          <w:highlight w:val="yellow"/>
-        </w:rPr>
-        <w:t xml:space="preserve"> = </w:t>
-      </w:r>
-      <w:r>
-        <w:rPr>
-          <w:highlight w:val="yellow"/>
-        </w:rPr>
-        <w:t>partition</w:t>
-      </w:r>
-      <w:r>
-        <w:rPr>
-          <w:highlight w:val="yellow"/>
-        </w:rPr>
-        <w:t xml:space="preserve"> - IMPLEMENTED</w:t>
-      </w:r>
-    </w:p>
-    <w:p>
-      <w:proofErr w:type="spellStart"/>
-      <w:r>
-        <w:t>Report_type</w:t>
-      </w:r>
-      <w:proofErr w:type="spellEnd"/>
-      <w:r>
-        <w:t xml:space="preserve"> = layer</w:t>
-      </w:r>
-      <w:r>
-        <w:t xml:space="preserve"> – NOT IMPLEMENTED</w:t>
-      </w:r>
-      <w:r>
-        <w:t xml:space="preserve"> YET</w:t>
-      </w:r>
-    </w:p>
-    <w:p>
-      <w:proofErr w:type="spellStart"/>
-      <w:r>
-        <w:t>Report_type</w:t>
-      </w:r>
-      <w:proofErr w:type="spellEnd"/>
-      <w:r>
-        <w:t xml:space="preserve"> = selectivity</w:t>
-      </w:r>
-      <w:r>
-        <w:t xml:space="preserve"> – NOT IMPLEMENTED</w:t>
-      </w:r>
-      <w:r>
-        <w:t xml:space="preserve"> YET</w:t>
-      </w:r>
-    </w:p>
-    <w:p>
-      <w:pPr>
-        <w:rPr>
-          <w:highlight w:val="yellow"/>
-        </w:rPr>
-      </w:pPr>
-      <w:proofErr w:type="spellStart"/>
-      <w:r>
-        <w:rPr>
-          <w:highlight w:val="yellow"/>
-        </w:rPr>
-        <w:t>Report_</w:t>
-      </w:r>
-      <w:proofErr w:type="gramStart"/>
-      <w:r>
-        <w:rPr>
-          <w:highlight w:val="yellow"/>
-        </w:rPr>
-        <w:t>type</w:t>
-      </w:r>
-      <w:proofErr w:type="spellEnd"/>
-      <w:r>
-        <w:rPr>
-          <w:highlight w:val="yellow"/>
-        </w:rPr>
-        <w:t xml:space="preserve">  =</w:t>
-      </w:r>
-      <w:proofErr w:type="gramEnd"/>
-      <w:r>
-        <w:rPr>
-          <w:highlight w:val="yellow"/>
-        </w:rPr>
-        <w:t xml:space="preserve"> </w:t>
-      </w:r>
-      <w:proofErr w:type="spellStart"/>
-      <w:r>
-        <w:rPr>
-          <w:highlight w:val="yellow"/>
-        </w:rPr>
-        <w:t>layer_derived_view</w:t>
-      </w:r>
-      <w:proofErr w:type="spellEnd"/>
-      <w:r>
-        <w:rPr>
-          <w:highlight w:val="yellow"/>
-        </w:rPr>
-        <w:t xml:space="preserve"> - IMPLEMENTED</w:t>
-      </w:r>
-    </w:p>
-    <w:p/>
-    <w:p>
-      <w:proofErr w:type="gramStart"/>
-      <w:r>
-        <w:t>modify</w:t>
-      </w:r>
-      <w:proofErr w:type="gramEnd"/>
-      <w:r>
-        <w:t xml:space="preserve"> argument</w:t>
-      </w:r>
-      <w:r>
-        <w:t xml:space="preserve"> </w:t>
-      </w:r>
-      <w:r>
-        <w:rPr>
-          <w:b/>
-        </w:rPr>
-        <w:t>year</w:t>
-      </w:r>
-      <w:r>
-        <w:t xml:space="preserve"> to </w:t>
-      </w:r>
-      <w:r>
-        <w:rPr>
-          <w:b/>
-        </w:rPr>
-        <w:t>years</w:t>
-      </w:r>
-      <w:r>
-        <w:t xml:space="preserve"> </w:t>
-      </w:r>
-      <w:r>
-        <w:t xml:space="preserve">so a single report can </w:t>
-      </w:r>
-      <w:r>
-        <w:t xml:space="preserve">be used to return a range </w:t>
-      </w:r>
-      <w:r>
-        <w:t xml:space="preserve">of years or </w:t>
-      </w:r>
-      <w:r>
-        <w:t>all years</w:t>
-      </w:r>
-      <w:r>
-        <w:t xml:space="preserve">, </w:t>
-      </w:r>
-      <w:r>
-        <w:t>rather</w:t>
-      </w:r>
-      <w:r>
-        <w:t xml:space="preserve"> than each report just doing one year at a time</w:t>
-      </w:r>
-    </w:p>
-    <w:p/>
-    <w:p>
-      <w:pPr>
-        <w:pStyle w:val="Heading2"/>
-      </w:pPr>
-      <w:r>
-        <w:t>Mixed observations</w:t>
-      </w:r>
-    </w:p>
-    <w:p/>
-    <w:p>
-      <w:r>
-        <w:t>C</w:t>
-      </w:r>
-      <w:r>
-        <w:t>hang</w:t>
-      </w:r>
-      <w:r>
-        <w:t xml:space="preserve">e of </w:t>
-      </w:r>
-      <w:r>
-        <w:t xml:space="preserve">notation to + </w:t>
-      </w:r>
-      <w:r>
-        <w:t>to denote “adding” of categories… see manual.</w:t>
-      </w:r>
-    </w:p>
-    <w:p/>
-    <w:p/>
-    <w:p>
-      <w:pPr>
-        <w:pStyle w:val="Heading1"/>
-      </w:pPr>
-      <w:r>
-        <w:t xml:space="preserve">To be further developed and defined in the </w:t>
-      </w:r>
-      <w:proofErr w:type="spellStart"/>
-      <w:r>
-        <w:t>SPM</w:t>
-      </w:r>
-      <w:proofErr w:type="spellEnd"/>
-      <w:r>
-        <w:t xml:space="preserve"> manual</w:t>
-      </w:r>
-    </w:p>
-    <w:p/>
-    <w:p>
-      <w:pPr>
-        <w:rPr>
-          <w:i/>
-        </w:rPr>
-      </w:pPr>
-      <w:r>
-        <w:rPr>
-          <w:i/>
-        </w:rPr>
-        <w:t xml:space="preserve">This section outlines thoughts about new and changed functionality. </w:t>
-      </w:r>
-      <w:proofErr w:type="spellStart"/>
-      <w:proofErr w:type="gramStart"/>
-      <w:r>
-        <w:rPr>
-          <w:i/>
-        </w:rPr>
-        <w:t>Its</w:t>
-      </w:r>
-      <w:proofErr w:type="spellEnd"/>
-      <w:proofErr w:type="gramEnd"/>
-      <w:r>
-        <w:rPr>
-          <w:i/>
-        </w:rPr>
-        <w:t xml:space="preserve"> just a holding place for these </w:t>
-      </w:r>
-      <w:r>
-        <w:rPr>
-          <w:i/>
-        </w:rPr>
-        <w:t xml:space="preserve">ideas </w:t>
-      </w:r>
-      <w:r>
-        <w:rPr>
-          <w:i/>
-        </w:rPr>
-        <w:t xml:space="preserve">and </w:t>
-      </w:r>
-      <w:r>
-        <w:rPr>
-          <w:i/>
-        </w:rPr>
-        <w:t>s</w:t>
-      </w:r>
-      <w:r>
-        <w:rPr>
-          <w:i/>
-        </w:rPr>
-        <w:t>hould not be implemented.</w:t>
-      </w:r>
-    </w:p>
-    <w:p/>
-    <w:p>
-      <w:pPr>
-        <w:pStyle w:val="Heading2"/>
-      </w:pPr>
-      <w:r>
-        <w:t>Problems with meta-layers</w:t>
-      </w:r>
-    </w:p>
-    <w:p/>
-    <w:p>
-      <w:r>
         <w:t xml:space="preserve">We need to think carefully when we should allow meta-layers and when we shouldn’t. For example meta-layers under biomass events might be misleading if only applied for specific years when it should be all years. </w:t>
       </w:r>
     </w:p>
@@ -4542,7 +4750,6 @@
     <w:p/>
     <w:p>
       <w:r>
-        <w:lastRenderedPageBreak/>
         <w:t xml:space="preserve">@observation </w:t>
       </w:r>
       <w:proofErr w:type="spellStart"/>
@@ -4897,6 +5104,7 @@
         </w:numPr>
       </w:pPr>
       <w:r>
+        <w:lastRenderedPageBreak/>
         <w:t xml:space="preserve">For each layer, calculate the probability of being in the </w:t>
       </w:r>
       <w:proofErr w:type="spellStart"/>

</xml_diff>

<commit_message>
CHG: Revised with a better descriptions of some of the issues
</commit_message>
<xml_diff>
--- a/doc/Development/SPM changes 2012 SM.docx
+++ b/doc/Development/SPM changes 2012 SM.docx
@@ -237,44 +237,118 @@
     </w:p>
     <w:p/>
     <w:p>
-      <w:r>
+      <w:pPr>
+        <w:rPr>
+          <w:highlight w:val="yellow"/>
+        </w:rPr>
+      </w:pPr>
+      <w:r>
+        <w:rPr>
+          <w:highlight w:val="yellow"/>
+        </w:rPr>
         <w:t xml:space="preserve">There looks to be an error in the calculation of the Hessian. </w:t>
       </w:r>
       <w:proofErr w:type="gramStart"/>
       <w:r>
+        <w:rPr>
+          <w:highlight w:val="yellow"/>
+        </w:rPr>
         <w:t>but</w:t>
       </w:r>
       <w:proofErr w:type="gramEnd"/>
       <w:r>
+        <w:rPr>
+          <w:highlight w:val="yellow"/>
+        </w:rPr>
         <w:t xml:space="preserve"> I cannot find </w:t>
       </w:r>
       <w:r>
+        <w:rPr>
+          <w:highlight w:val="yellow"/>
+        </w:rPr>
         <w:t>locate it</w:t>
       </w:r>
       <w:r>
+        <w:rPr>
+          <w:highlight w:val="yellow"/>
+        </w:rPr>
         <w:t xml:space="preserve">!. The Hessian negatives some of the values where they should be positive… this is apparent when we produce the correlation matrix and we get negative correlations when they should be positive. </w:t>
       </w:r>
     </w:p>
-    <w:p/>
-    <w:p>
-      <w:r>
+    <w:p>
+      <w:pPr>
+        <w:rPr>
+          <w:highlight w:val="yellow"/>
+        </w:rPr>
+      </w:pPr>
+    </w:p>
+    <w:p>
+      <w:pPr>
+        <w:rPr>
+          <w:highlight w:val="yellow"/>
+        </w:rPr>
+      </w:pPr>
+      <w:r>
+        <w:rPr>
+          <w:highlight w:val="yellow"/>
+        </w:rPr>
         <w:t>Look at /</w:t>
       </w:r>
       <w:proofErr w:type="spellStart"/>
       <w:r>
+        <w:rPr>
+          <w:highlight w:val="yellow"/>
+        </w:rPr>
         <w:t>TestCases</w:t>
       </w:r>
       <w:proofErr w:type="spellEnd"/>
       <w:r>
+        <w:rPr>
+          <w:highlight w:val="yellow"/>
+        </w:rPr>
         <w:t xml:space="preserve">/validate/CASAL-complex and compare the CASAL output and </w:t>
       </w:r>
       <w:proofErr w:type="spellStart"/>
       <w:r>
+        <w:rPr>
+          <w:highlight w:val="yellow"/>
+        </w:rPr>
         <w:t>SPM</w:t>
       </w:r>
       <w:proofErr w:type="spellEnd"/>
       <w:r>
+        <w:rPr>
+          <w:highlight w:val="yellow"/>
+        </w:rPr>
         <w:t xml:space="preserve"> output for the Hessian, covariance, and correlation.</w:t>
+      </w:r>
+    </w:p>
+    <w:p>
+      <w:pPr>
+        <w:rPr>
+          <w:highlight w:val="yellow"/>
+        </w:rPr>
+      </w:pPr>
+    </w:p>
+    <w:p>
+      <w:pPr>
+        <w:rPr>
+          <w:highlight w:val="yellow"/>
+        </w:rPr>
+      </w:pPr>
+      <w:proofErr w:type="gramStart"/>
+      <w:r>
+        <w:rPr>
+          <w:highlight w:val="yellow"/>
+        </w:rPr>
+        <w:t>Hmmm… not sure that this is incorrect now.</w:t>
+      </w:r>
+      <w:proofErr w:type="gramEnd"/>
+      <w:r>
+        <w:rPr>
+          <w:highlight w:val="yellow"/>
+        </w:rPr>
+        <w:t xml:space="preserve"> Leave alone for the time being.</w:t>
       </w:r>
     </w:p>
     <w:p/>
@@ -652,6 +726,7 @@
           <w:sz w:val="20"/>
           <w:highlight w:val="yellow"/>
         </w:rPr>
+        <w:lastRenderedPageBreak/>
         <w:t>numerical_differences</w:t>
       </w:r>
       <w:proofErr w:type="spellEnd"/>
@@ -695,7 +770,7 @@
           <w:sz w:val="20"/>
           <w:highlight w:val="yellow"/>
         </w:rPr>
-        <w:t xml:space="preserve"> can be completely threaded because generations only rely on the current best candidate and it's not too problematic if this changes during a </w:t>
+        <w:t xml:space="preserve"> can be completely threaded because generations only rely on the current best candidate and it's not too problematic if this changes during a cycle.</w:t>
       </w:r>
       <w:r>
         <w:rPr>
@@ -703,8 +778,7 @@
           <w:sz w:val="20"/>
           <w:highlight w:val="yellow"/>
         </w:rPr>
-        <w:lastRenderedPageBreak/>
-        <w:t>cycle.</w:t>
+        <w:t xml:space="preserve"> </w:t>
       </w:r>
       <w:r>
         <w:rPr>
@@ -712,48 +786,48 @@
           <w:sz w:val="20"/>
           <w:highlight w:val="yellow"/>
         </w:rPr>
-        <w:t xml:space="preserve"> </w:t>
-      </w:r>
+        <w:t>The main idea behind the threads was to devise a way to use the MCMC in a threaded way. At the moment threads are ignored.</w:t>
+      </w:r>
+    </w:p>
+    <w:p>
+      <w:pPr>
+        <w:rPr>
+          <w:highlight w:val="yellow"/>
+        </w:rPr>
+      </w:pPr>
       <w:r>
         <w:rPr>
           <w:color w:val="000000"/>
           <w:sz w:val="20"/>
           <w:highlight w:val="yellow"/>
         </w:rPr>
-        <w:t>The main idea behind the threads was to devise a way to use the MCMC in a threaded way. At the moment threads are ignored.</w:t>
-      </w:r>
-    </w:p>
-    <w:p>
-      <w:pPr>
-        <w:rPr>
-          <w:highlight w:val="yellow"/>
-        </w:rPr>
-      </w:pPr>
+        <w:br/>
+      </w:r>
+      <w:proofErr w:type="spellStart"/>
       <w:r>
         <w:rPr>
           <w:color w:val="000000"/>
           <w:sz w:val="20"/>
           <w:highlight w:val="yellow"/>
         </w:rPr>
-        <w:br/>
-      </w:r>
-      <w:proofErr w:type="spellStart"/>
+        <w:t>TODO</w:t>
+      </w:r>
+      <w:proofErr w:type="spellEnd"/>
       <w:r>
         <w:rPr>
           <w:color w:val="000000"/>
           <w:sz w:val="20"/>
           <w:highlight w:val="yellow"/>
         </w:rPr>
-        <w:t>TODO</w:t>
-      </w:r>
-      <w:proofErr w:type="spellEnd"/>
+        <w:t>:</w:t>
+      </w:r>
       <w:r>
         <w:rPr>
           <w:color w:val="000000"/>
           <w:sz w:val="20"/>
           <w:highlight w:val="yellow"/>
         </w:rPr>
-        <w:t>:</w:t>
+        <w:t xml:space="preserve"> </w:t>
       </w:r>
       <w:r>
         <w:rPr>
@@ -761,7 +835,7 @@
           <w:sz w:val="20"/>
           <w:highlight w:val="yellow"/>
         </w:rPr>
-        <w:t xml:space="preserve"> </w:t>
+        <w:t>ALISTAIR</w:t>
       </w:r>
       <w:r>
         <w:rPr>
@@ -769,7 +843,7 @@
           <w:sz w:val="20"/>
           <w:highlight w:val="yellow"/>
         </w:rPr>
-        <w:t>ALISTAIR</w:t>
+        <w:t xml:space="preserve"> update the manual to remove reference to threads, and remove the documentation on the -t command line argument. </w:t>
       </w:r>
       <w:r>
         <w:rPr>
@@ -777,7 +851,7 @@
           <w:sz w:val="20"/>
           <w:highlight w:val="yellow"/>
         </w:rPr>
-        <w:t xml:space="preserve"> update the manual to remove reference to threads, and remove the documentation on the -t command line argument. </w:t>
+        <w:t>Will</w:t>
       </w:r>
       <w:r>
         <w:rPr>
@@ -785,14 +859,6 @@
           <w:sz w:val="20"/>
           <w:highlight w:val="yellow"/>
         </w:rPr>
-        <w:t>Will</w:t>
-      </w:r>
-      <w:r>
-        <w:rPr>
-          <w:color w:val="000000"/>
-          <w:sz w:val="20"/>
-          <w:highlight w:val="yellow"/>
-        </w:rPr>
         <w:t xml:space="preserve"> disable that argument (-t) in the code base as well</w:t>
       </w:r>
     </w:p>
@@ -983,11 +1049,25 @@
         </w:rPr>
         <w:t>ED</w:t>
       </w:r>
-      <w:r>
-        <w:rPr>
-          <w:highlight w:val="yellow"/>
-        </w:rPr>
-        <w:t xml:space="preserve"> – FILENAMES TO DO</w:t>
+    </w:p>
+    <w:p>
+      <w:pPr>
+        <w:rPr>
+          <w:highlight w:val="yellow"/>
+        </w:rPr>
+      </w:pPr>
+    </w:p>
+    <w:p>
+      <w:pPr>
+        <w:rPr>
+          <w:highlight w:val="yellow"/>
+        </w:rPr>
+      </w:pPr>
+      <w:r>
+        <w:rPr>
+          <w:highlight w:val="yellow"/>
+        </w:rPr>
+        <w:t>FILENAMES TO DO</w:t>
       </w:r>
     </w:p>
     <w:p/>
@@ -1143,7 +1223,6 @@
       </w:r>
     </w:p>
     <w:p/>
-    <w:p/>
     <w:p>
       <w:pPr>
         <w:pStyle w:val="Heading2"/>
@@ -1180,8 +1259,6 @@
       </w:r>
     </w:p>
     <w:p>
-      <w:bookmarkStart w:id="0" w:name="_GoBack"/>
-      <w:bookmarkEnd w:id="0"/>
       <w:r>
         <w:t>I get the usual output,</w:t>
       </w:r>
@@ -1215,6 +1292,7 @@
     <w:p>
       <w:proofErr w:type="gramStart"/>
       <w:r>
+        <w:lastRenderedPageBreak/>
         <w:t>gives</w:t>
       </w:r>
       <w:proofErr w:type="gramEnd"/>
@@ -1349,7 +1427,6 @@
         <w:t>This can be reproduced with any number supplied as the 'seed'!</w:t>
       </w:r>
     </w:p>
-    <w:p/>
     <w:p/>
     <w:p>
       <w:pPr>
@@ -1536,6 +1613,15 @@
       <w:r>
         <w:t>Observations will need to calculate the expected value from the partition at the start of the time step, and then at the end of the time step, then use these two values to calculate the weighted sum.</w:t>
       </w:r>
+      <w:r>
+        <w:t xml:space="preserve"> Note is proportion=0 or 1, then we can just use one or other, and don’t need to calculate both.</w:t>
+      </w:r>
+    </w:p>
+    <w:p/>
+    <w:p>
+      <w:r>
+        <w:t>There may be a better method for this, but I suggest we use this to start… we could use the existence of an observation to tell us when to save a copy of the partition, hence reducing the model overhead. Note we would never need to do this during an initialisation.</w:t>
+      </w:r>
     </w:p>
     <w:p/>
     <w:p>
@@ -1549,6 +1635,7 @@
     <w:p/>
     <w:p>
       <w:r>
+        <w:lastRenderedPageBreak/>
         <w:t xml:space="preserve">The relevant </w:t>
       </w:r>
       <w:r>
@@ -1993,13 +2080,11 @@
     <w:p>
       <w:pPr>
         <w:rPr>
-          <w:i/>
-          <w:highlight w:val="yellow"/>
-        </w:rPr>
-      </w:pPr>
-      <w:r>
-        <w:rPr>
-          <w:i/>
+          <w:highlight w:val="yellow"/>
+        </w:rPr>
+      </w:pPr>
+      <w:r>
+        <w:rPr>
           <w:highlight w:val="yellow"/>
         </w:rPr>
         <w:t xml:space="preserve">As a consequence, biomass reports will need to be implemented. Not sure the format at this stage though, but similar to partition reports and </w:t>
@@ -2007,7 +2092,6 @@
       <w:proofErr w:type="spellStart"/>
       <w:r>
         <w:rPr>
-          <w:i/>
           <w:highlight w:val="yellow"/>
         </w:rPr>
         <w:t>layer_derived_views</w:t>
@@ -2190,7 +2274,10 @@
         <w:t>. In particular, these rely on derived quantities and derived layers to be fully implemented.</w:t>
       </w:r>
     </w:p>
-    <w:p/>
+    <w:p>
+      <w:bookmarkStart w:id="0" w:name="_GoBack"/>
+      <w:bookmarkEnd w:id="0"/>
+    </w:p>
     <w:p>
       <w:r>
         <w:t xml:space="preserve">Two options are defined: </w:t>
@@ -2244,6 +2331,7 @@
       </w:pPr>
       <w:proofErr w:type="spellStart"/>
       <w:r>
+        <w:lastRenderedPageBreak/>
         <w:t>l</w:t>
       </w:r>
       <w:r>
@@ -3100,6 +3188,7 @@
         <w:rPr>
           <w:strike/>
         </w:rPr>
+        <w:lastRenderedPageBreak/>
         <w:t>last_</w:t>
       </w:r>
       <w:proofErr w:type="gramStart"/>
@@ -3174,11 +3263,7 @@
       </w:r>
       <w:proofErr w:type="spellEnd"/>
       <w:r>
-        <w:t xml:space="preserve"> </w:t>
-      </w:r>
-      <w:r>
-        <w:lastRenderedPageBreak/>
-        <w:t xml:space="preserve">used in the formula is </w:t>
+        <w:t xml:space="preserve"> used in the formula is </w:t>
       </w:r>
       <w:proofErr w:type="spellStart"/>
       <w:r>
@@ -3651,7 +3736,6 @@
     <w:p/>
     <w:p>
       <w:r>
-        <w:lastRenderedPageBreak/>
         <w:t xml:space="preserve">There is a need for more generic derived layers, with specific mathematics formula to obtain these layers, and parameters which can be estimated if needs be. Current derived layers include abundance layers or biomass layers (not yet implemented – but will be). </w:t>
       </w:r>
     </w:p>
@@ -3996,565 +4080,564 @@
       <w:proofErr w:type="spellStart"/>
       <w:proofErr w:type="gramStart"/>
       <w:r>
+        <w:t>timestep</w:t>
+      </w:r>
+      <w:proofErr w:type="spellEnd"/>
+      <w:proofErr w:type="gramEnd"/>
+      <w:r>
+        <w:t xml:space="preserve"> one</w:t>
+      </w:r>
+    </w:p>
+    <w:p>
+      <w:proofErr w:type="gramStart"/>
+      <w:r>
+        <w:t>layers</w:t>
+      </w:r>
+      <w:proofErr w:type="gramEnd"/>
+      <w:r>
+        <w:t xml:space="preserve"> </w:t>
+      </w:r>
+      <w:proofErr w:type="spellStart"/>
+      <w:r>
+        <w:t>B_WGR</w:t>
+      </w:r>
+      <w:proofErr w:type="spellEnd"/>
+      <w:r>
+        <w:t xml:space="preserve"> </w:t>
+      </w:r>
+      <w:proofErr w:type="spellStart"/>
+      <w:r>
+        <w:t>B_ELC</w:t>
+      </w:r>
+      <w:proofErr w:type="spellEnd"/>
+    </w:p>
+    <w:p>
+      <w:proofErr w:type="gramStart"/>
+      <w:r>
+        <w:t>parameters</w:t>
+      </w:r>
+      <w:proofErr w:type="gramEnd"/>
+      <w:r>
+        <w:t xml:space="preserve"> </w:t>
+      </w:r>
+      <w:proofErr w:type="spellStart"/>
+      <w:r>
+        <w:t>ElecTW</w:t>
+      </w:r>
+      <w:proofErr w:type="spellEnd"/>
+      <w:r>
+        <w:t xml:space="preserve"> </w:t>
+      </w:r>
+      <w:proofErr w:type="spellStart"/>
+      <w:r>
+        <w:t>ElecTE</w:t>
+      </w:r>
+      <w:proofErr w:type="spellEnd"/>
+      <w:r>
+        <w:t xml:space="preserve"> # user defined labels that become estimable parameters</w:t>
+      </w:r>
+    </w:p>
+    <w:p>
+      <w:proofErr w:type="gramStart"/>
+      <w:r>
+        <w:t>values</w:t>
+      </w:r>
+      <w:proofErr w:type="gramEnd"/>
+      <w:r>
+        <w:t xml:space="preserve"> 0.75 0.25 </w:t>
+      </w:r>
+    </w:p>
+    <w:p>
+      <w:proofErr w:type="gramStart"/>
+      <w:r>
+        <w:t>formula</w:t>
+      </w:r>
+      <w:proofErr w:type="gramEnd"/>
+      <w:r>
+        <w:t xml:space="preserve"> </w:t>
+      </w:r>
+      <w:proofErr w:type="spellStart"/>
+      <w:r>
+        <w:t>ElectTW</w:t>
+      </w:r>
+      <w:proofErr w:type="spellEnd"/>
+      <w:r>
+        <w:t>*</w:t>
+      </w:r>
+      <w:proofErr w:type="spellStart"/>
+      <w:r>
+        <w:t>B_WGR</w:t>
+      </w:r>
+      <w:proofErr w:type="spellEnd"/>
+      <w:r>
+        <w:t>/(</w:t>
+      </w:r>
+      <w:proofErr w:type="spellStart"/>
+      <w:r>
+        <w:t>B_WGR+B_ELC</w:t>
+      </w:r>
+      <w:proofErr w:type="spellEnd"/>
+      <w:r>
+        <w:t>) # # code resolves string, and hence applies calculation.</w:t>
+      </w:r>
+    </w:p>
+    <w:p/>
+    <w:p>
+      <w:r>
+        <w:t xml:space="preserve">The actual </w:t>
+      </w:r>
+      <w:proofErr w:type="spellStart"/>
+      <w:r>
+        <w:t>electivities</w:t>
+      </w:r>
+      <w:proofErr w:type="spellEnd"/>
+      <w:r>
+        <w:t xml:space="preserve"> of toothfish for grenadier can be estimated as follows.</w:t>
+      </w:r>
+    </w:p>
+    <w:p/>
+    <w:p>
+      <w:r>
+        <w:t xml:space="preserve">@estimate </w:t>
+      </w:r>
+      <w:proofErr w:type="gramStart"/>
+      <w:r>
+        <w:t>layer[</w:t>
+      </w:r>
+      <w:proofErr w:type="spellStart"/>
+      <w:proofErr w:type="gramEnd"/>
+      <w:r>
+        <w:t>MortalityDep</w:t>
+      </w:r>
+      <w:proofErr w:type="spellEnd"/>
+      <w:r>
+        <w:t>].</w:t>
+      </w:r>
+      <w:proofErr w:type="spellStart"/>
+      <w:r>
+        <w:t>ElecTW</w:t>
+      </w:r>
+      <w:proofErr w:type="spellEnd"/>
+    </w:p>
+    <w:p>
+      <w:proofErr w:type="spellStart"/>
+      <w:r>
+        <w:t>lower_bound</w:t>
+      </w:r>
+      <w:proofErr w:type="spellEnd"/>
+      <w:r>
+        <w:t xml:space="preserve"> 0.01</w:t>
+      </w:r>
+    </w:p>
+    <w:p>
+      <w:proofErr w:type="spellStart"/>
+      <w:r>
+        <w:t>upper_bound</w:t>
+      </w:r>
+      <w:proofErr w:type="spellEnd"/>
+      <w:r>
+        <w:t xml:space="preserve"> 0.99</w:t>
+      </w:r>
+    </w:p>
+    <w:p>
+      <w:proofErr w:type="gramStart"/>
+      <w:r>
+        <w:t>prior</w:t>
+      </w:r>
+      <w:proofErr w:type="gramEnd"/>
+      <w:r>
+        <w:t xml:space="preserve"> Uniform</w:t>
+      </w:r>
+    </w:p>
+    <w:p/>
+    <w:p>
+      <w:r>
+        <w:t>Layers, parameters and values are optional, but need to be defined if used in the calculation. If parameters is used, values is also needed, and of the same size as parameters. Layers can be any layer known to the model. Years are optional in which case the layer gets calculated every year including initialisation.</w:t>
+      </w:r>
+    </w:p>
+    <w:p/>
+    <w:p>
+      <w:r>
+        <w:t>The following math functions would need to be implemented, and include parentheses</w:t>
+      </w:r>
+    </w:p>
+    <w:p/>
+    <w:p>
+      <w:r>
+        <w:t xml:space="preserve">+ - * / </w:t>
+      </w:r>
+      <w:proofErr w:type="spellStart"/>
+      <w:r>
+        <w:t>exp</w:t>
+      </w:r>
+      <w:proofErr w:type="spellEnd"/>
+      <w:r>
+        <w:t xml:space="preserve"> </w:t>
+      </w:r>
+      <w:proofErr w:type="gramStart"/>
+      <w:r>
+        <w:t>log(</w:t>
+      </w:r>
+      <w:proofErr w:type="gramEnd"/>
+      <w:r>
+        <w:t xml:space="preserve">e) </w:t>
+      </w:r>
+      <w:proofErr w:type="spellStart"/>
+      <w:r>
+        <w:t>sqrt</w:t>
+      </w:r>
+      <w:proofErr w:type="spellEnd"/>
+      <w:r>
+        <w:t xml:space="preserve"> ^2 </w:t>
+      </w:r>
+      <w:proofErr w:type="spellStart"/>
+      <w:r>
+        <w:t>pow</w:t>
+      </w:r>
+      <w:proofErr w:type="spellEnd"/>
+      <w:r>
+        <w:t>(</w:t>
+      </w:r>
+      <w:proofErr w:type="spellStart"/>
+      <w:r>
+        <w:t>a,b</w:t>
+      </w:r>
+      <w:proofErr w:type="spellEnd"/>
+      <w:r>
+        <w:t xml:space="preserve">) </w:t>
+      </w:r>
+      <w:proofErr w:type="spellStart"/>
+      <w:r>
+        <w:t>cos</w:t>
+      </w:r>
+      <w:proofErr w:type="spellEnd"/>
+      <w:r>
+        <w:t xml:space="preserve"> sin Z</w:t>
+      </w:r>
+    </w:p>
+    <w:p/>
+    <w:p>
+      <w:r>
+        <w:t xml:space="preserve">All would be functions that operate on every cell in a layer independently. Z is the </w:t>
+      </w:r>
+      <w:proofErr w:type="spellStart"/>
+      <w:r>
+        <w:t>zeroFun</w:t>
+      </w:r>
+      <w:proofErr w:type="spellEnd"/>
+      <w:r>
+        <w:t xml:space="preserve"> implemented elsewhere in our code. </w:t>
+      </w:r>
+    </w:p>
+    <w:p/>
+    <w:p>
+      <w:r>
+        <w:t xml:space="preserve">See separate document for some math parsers. </w:t>
+      </w:r>
+    </w:p>
+    <w:p/>
+    <w:p/>
+    <w:p/>
+    <w:p>
+      <w:pPr>
+        <w:pStyle w:val="Heading2"/>
+      </w:pPr>
+      <w:r>
+        <w:t>Updated report arguments to cover multiple years</w:t>
+      </w:r>
+    </w:p>
+    <w:p/>
+    <w:p>
+      <w:r>
+        <w:t xml:space="preserve">For </w:t>
+      </w:r>
+    </w:p>
+    <w:p/>
+    <w:p>
+      <w:pPr>
+        <w:rPr>
+          <w:highlight w:val="yellow"/>
+        </w:rPr>
+      </w:pPr>
+      <w:proofErr w:type="spellStart"/>
+      <w:r>
+        <w:rPr>
+          <w:highlight w:val="yellow"/>
+        </w:rPr>
+        <w:t>Report_t</w:t>
+      </w:r>
+      <w:r>
+        <w:rPr>
+          <w:highlight w:val="yellow"/>
+        </w:rPr>
+        <w:t>ype</w:t>
+      </w:r>
+      <w:proofErr w:type="spellEnd"/>
+      <w:r>
+        <w:rPr>
+          <w:highlight w:val="yellow"/>
+        </w:rPr>
+        <w:t xml:space="preserve"> = </w:t>
+      </w:r>
+      <w:r>
+        <w:rPr>
+          <w:highlight w:val="yellow"/>
+        </w:rPr>
+        <w:t>partition</w:t>
+      </w:r>
+      <w:r>
+        <w:rPr>
+          <w:highlight w:val="yellow"/>
+        </w:rPr>
+        <w:t xml:space="preserve"> - IMPLEMENTED</w:t>
+      </w:r>
+    </w:p>
+    <w:p>
+      <w:proofErr w:type="spellStart"/>
+      <w:r>
+        <w:t>Report_type</w:t>
+      </w:r>
+      <w:proofErr w:type="spellEnd"/>
+      <w:r>
+        <w:t xml:space="preserve"> = layer</w:t>
+      </w:r>
+      <w:r>
+        <w:t xml:space="preserve"> – NOT IMPLEMENTED</w:t>
+      </w:r>
+      <w:r>
+        <w:t xml:space="preserve"> YET</w:t>
+      </w:r>
+    </w:p>
+    <w:p>
+      <w:proofErr w:type="spellStart"/>
+      <w:r>
+        <w:t>Report_type</w:t>
+      </w:r>
+      <w:proofErr w:type="spellEnd"/>
+      <w:r>
+        <w:t xml:space="preserve"> = selectivity</w:t>
+      </w:r>
+      <w:r>
+        <w:t xml:space="preserve"> – NOT IMPLEMENTED</w:t>
+      </w:r>
+      <w:r>
+        <w:t xml:space="preserve"> YET</w:t>
+      </w:r>
+    </w:p>
+    <w:p>
+      <w:pPr>
+        <w:rPr>
+          <w:highlight w:val="yellow"/>
+        </w:rPr>
+      </w:pPr>
+      <w:proofErr w:type="spellStart"/>
+      <w:r>
+        <w:rPr>
+          <w:highlight w:val="yellow"/>
+        </w:rPr>
+        <w:t>Report_</w:t>
+      </w:r>
+      <w:proofErr w:type="gramStart"/>
+      <w:r>
+        <w:rPr>
+          <w:highlight w:val="yellow"/>
+        </w:rPr>
+        <w:t>type</w:t>
+      </w:r>
+      <w:proofErr w:type="spellEnd"/>
+      <w:r>
+        <w:rPr>
+          <w:highlight w:val="yellow"/>
+        </w:rPr>
+        <w:t xml:space="preserve">  =</w:t>
+      </w:r>
+      <w:proofErr w:type="gramEnd"/>
+      <w:r>
+        <w:rPr>
+          <w:highlight w:val="yellow"/>
+        </w:rPr>
+        <w:t xml:space="preserve"> </w:t>
+      </w:r>
+      <w:proofErr w:type="spellStart"/>
+      <w:r>
+        <w:rPr>
+          <w:highlight w:val="yellow"/>
+        </w:rPr>
+        <w:t>layer_derived_view</w:t>
+      </w:r>
+      <w:proofErr w:type="spellEnd"/>
+      <w:r>
+        <w:rPr>
+          <w:highlight w:val="yellow"/>
+        </w:rPr>
+        <w:t xml:space="preserve"> - IMPLEMENTED</w:t>
+      </w:r>
+    </w:p>
+    <w:p/>
+    <w:p>
+      <w:proofErr w:type="gramStart"/>
+      <w:r>
+        <w:t>modify</w:t>
+      </w:r>
+      <w:proofErr w:type="gramEnd"/>
+      <w:r>
+        <w:t xml:space="preserve"> argument</w:t>
+      </w:r>
+      <w:r>
+        <w:t xml:space="preserve"> </w:t>
+      </w:r>
+      <w:r>
+        <w:rPr>
+          <w:b/>
+        </w:rPr>
+        <w:t>year</w:t>
+      </w:r>
+      <w:r>
+        <w:t xml:space="preserve"> to </w:t>
+      </w:r>
+      <w:r>
+        <w:rPr>
+          <w:b/>
+        </w:rPr>
+        <w:t>years</w:t>
+      </w:r>
+      <w:r>
+        <w:t xml:space="preserve"> </w:t>
+      </w:r>
+      <w:r>
+        <w:t xml:space="preserve">so a single report can </w:t>
+      </w:r>
+      <w:r>
+        <w:t xml:space="preserve">be used to return a range </w:t>
+      </w:r>
+      <w:r>
+        <w:t xml:space="preserve">of years or </w:t>
+      </w:r>
+      <w:r>
+        <w:t>all years</w:t>
+      </w:r>
+      <w:r>
+        <w:t xml:space="preserve">, </w:t>
+      </w:r>
+      <w:r>
+        <w:t>rather</w:t>
+      </w:r>
+      <w:r>
+        <w:t xml:space="preserve"> than each report just doing one year at a time</w:t>
+      </w:r>
+    </w:p>
+    <w:p/>
+    <w:p>
+      <w:pPr>
+        <w:pStyle w:val="Heading2"/>
+      </w:pPr>
+      <w:r>
+        <w:t>Mixed observations</w:t>
+      </w:r>
+    </w:p>
+    <w:p/>
+    <w:p>
+      <w:r>
+        <w:t>C</w:t>
+      </w:r>
+      <w:r>
+        <w:t>hang</w:t>
+      </w:r>
+      <w:r>
+        <w:t xml:space="preserve">e of </w:t>
+      </w:r>
+      <w:r>
+        <w:t xml:space="preserve">notation to + </w:t>
+      </w:r>
+      <w:r>
+        <w:t>to denote “adding” of categories… see manual.</w:t>
+      </w:r>
+    </w:p>
+    <w:p/>
+    <w:p/>
+    <w:p>
+      <w:pPr>
+        <w:pStyle w:val="Heading1"/>
+      </w:pPr>
+      <w:r>
+        <w:t xml:space="preserve">To be further developed and defined in the </w:t>
+      </w:r>
+      <w:proofErr w:type="spellStart"/>
+      <w:r>
+        <w:t>SPM</w:t>
+      </w:r>
+      <w:proofErr w:type="spellEnd"/>
+      <w:r>
+        <w:t xml:space="preserve"> manual</w:t>
+      </w:r>
+    </w:p>
+    <w:p/>
+    <w:p>
+      <w:pPr>
+        <w:rPr>
+          <w:i/>
+        </w:rPr>
+      </w:pPr>
+      <w:r>
+        <w:rPr>
+          <w:i/>
+        </w:rPr>
+        <w:t xml:space="preserve">This section outlines thoughts about new and changed functionality. </w:t>
+      </w:r>
+      <w:proofErr w:type="spellStart"/>
+      <w:proofErr w:type="gramStart"/>
+      <w:r>
+        <w:rPr>
+          <w:i/>
+        </w:rPr>
+        <w:t>Its</w:t>
+      </w:r>
+      <w:proofErr w:type="spellEnd"/>
+      <w:proofErr w:type="gramEnd"/>
+      <w:r>
+        <w:rPr>
+          <w:i/>
+        </w:rPr>
+        <w:t xml:space="preserve"> just a holding place for these </w:t>
+      </w:r>
+      <w:r>
+        <w:rPr>
+          <w:i/>
+        </w:rPr>
+        <w:t xml:space="preserve">ideas </w:t>
+      </w:r>
+      <w:r>
+        <w:rPr>
+          <w:i/>
+        </w:rPr>
+        <w:t xml:space="preserve">and </w:t>
+      </w:r>
+      <w:r>
+        <w:rPr>
+          <w:i/>
+        </w:rPr>
+        <w:t>s</w:t>
+      </w:r>
+      <w:r>
+        <w:rPr>
+          <w:i/>
+        </w:rPr>
+        <w:t>hould not be implemented.</w:t>
+      </w:r>
+    </w:p>
+    <w:p/>
+    <w:p>
+      <w:pPr>
+        <w:pStyle w:val="Heading2"/>
+      </w:pPr>
+      <w:r>
         <w:lastRenderedPageBreak/>
-        <w:t>timestep</w:t>
-      </w:r>
-      <w:proofErr w:type="spellEnd"/>
-      <w:proofErr w:type="gramEnd"/>
-      <w:r>
-        <w:t xml:space="preserve"> one</w:t>
-      </w:r>
-    </w:p>
-    <w:p>
-      <w:proofErr w:type="gramStart"/>
-      <w:r>
-        <w:t>layers</w:t>
-      </w:r>
-      <w:proofErr w:type="gramEnd"/>
-      <w:r>
-        <w:t xml:space="preserve"> </w:t>
-      </w:r>
-      <w:proofErr w:type="spellStart"/>
-      <w:r>
-        <w:t>B_WGR</w:t>
-      </w:r>
-      <w:proofErr w:type="spellEnd"/>
-      <w:r>
-        <w:t xml:space="preserve"> </w:t>
-      </w:r>
-      <w:proofErr w:type="spellStart"/>
-      <w:r>
-        <w:t>B_ELC</w:t>
-      </w:r>
-      <w:proofErr w:type="spellEnd"/>
-    </w:p>
-    <w:p>
-      <w:proofErr w:type="gramStart"/>
-      <w:r>
-        <w:t>parameters</w:t>
-      </w:r>
-      <w:proofErr w:type="gramEnd"/>
-      <w:r>
-        <w:t xml:space="preserve"> </w:t>
-      </w:r>
-      <w:proofErr w:type="spellStart"/>
-      <w:r>
-        <w:t>ElecTW</w:t>
-      </w:r>
-      <w:proofErr w:type="spellEnd"/>
-      <w:r>
-        <w:t xml:space="preserve"> </w:t>
-      </w:r>
-      <w:proofErr w:type="spellStart"/>
-      <w:r>
-        <w:t>ElecTE</w:t>
-      </w:r>
-      <w:proofErr w:type="spellEnd"/>
-      <w:r>
-        <w:t xml:space="preserve"> # user defined labels that become estimable parameters</w:t>
-      </w:r>
-    </w:p>
-    <w:p>
-      <w:proofErr w:type="gramStart"/>
-      <w:r>
-        <w:t>values</w:t>
-      </w:r>
-      <w:proofErr w:type="gramEnd"/>
-      <w:r>
-        <w:t xml:space="preserve"> 0.75 0.25 </w:t>
-      </w:r>
-    </w:p>
-    <w:p>
-      <w:proofErr w:type="gramStart"/>
-      <w:r>
-        <w:t>formula</w:t>
-      </w:r>
-      <w:proofErr w:type="gramEnd"/>
-      <w:r>
-        <w:t xml:space="preserve"> </w:t>
-      </w:r>
-      <w:proofErr w:type="spellStart"/>
-      <w:r>
-        <w:t>ElectTW</w:t>
-      </w:r>
-      <w:proofErr w:type="spellEnd"/>
-      <w:r>
-        <w:t>*</w:t>
-      </w:r>
-      <w:proofErr w:type="spellStart"/>
-      <w:r>
-        <w:t>B_WGR</w:t>
-      </w:r>
-      <w:proofErr w:type="spellEnd"/>
-      <w:r>
-        <w:t>/(</w:t>
-      </w:r>
-      <w:proofErr w:type="spellStart"/>
-      <w:r>
-        <w:t>B_WGR+B_ELC</w:t>
-      </w:r>
-      <w:proofErr w:type="spellEnd"/>
-      <w:r>
-        <w:t>) # # code resolves string, and hence applies calculation.</w:t>
-      </w:r>
-    </w:p>
-    <w:p/>
-    <w:p>
-      <w:r>
-        <w:t xml:space="preserve">The actual </w:t>
-      </w:r>
-      <w:proofErr w:type="spellStart"/>
-      <w:r>
-        <w:t>electivities</w:t>
-      </w:r>
-      <w:proofErr w:type="spellEnd"/>
-      <w:r>
-        <w:t xml:space="preserve"> of toothfish for grenadier can be estimated as follows.</w:t>
-      </w:r>
-    </w:p>
-    <w:p/>
-    <w:p>
-      <w:r>
-        <w:t xml:space="preserve">@estimate </w:t>
-      </w:r>
-      <w:proofErr w:type="gramStart"/>
-      <w:r>
-        <w:t>layer[</w:t>
-      </w:r>
-      <w:proofErr w:type="spellStart"/>
-      <w:proofErr w:type="gramEnd"/>
-      <w:r>
-        <w:t>MortalityDep</w:t>
-      </w:r>
-      <w:proofErr w:type="spellEnd"/>
-      <w:r>
-        <w:t>].</w:t>
-      </w:r>
-      <w:proofErr w:type="spellStart"/>
-      <w:r>
-        <w:t>ElecTW</w:t>
-      </w:r>
-      <w:proofErr w:type="spellEnd"/>
-    </w:p>
-    <w:p>
-      <w:proofErr w:type="spellStart"/>
-      <w:r>
-        <w:t>lower_bound</w:t>
-      </w:r>
-      <w:proofErr w:type="spellEnd"/>
-      <w:r>
-        <w:t xml:space="preserve"> 0.01</w:t>
-      </w:r>
-    </w:p>
-    <w:p>
-      <w:proofErr w:type="spellStart"/>
-      <w:r>
-        <w:t>upper_bound</w:t>
-      </w:r>
-      <w:proofErr w:type="spellEnd"/>
-      <w:r>
-        <w:t xml:space="preserve"> 0.99</w:t>
-      </w:r>
-    </w:p>
-    <w:p>
-      <w:proofErr w:type="gramStart"/>
-      <w:r>
-        <w:t>prior</w:t>
-      </w:r>
-      <w:proofErr w:type="gramEnd"/>
-      <w:r>
-        <w:t xml:space="preserve"> Uniform</w:t>
-      </w:r>
-    </w:p>
-    <w:p/>
-    <w:p>
-      <w:r>
-        <w:t>Layers, parameters and values are optional, but need to be defined if used in the calculation. If parameters is used, values is also needed, and of the same size as parameters. Layers can be any layer known to the model. Years are optional in which case the layer gets calculated every year including initialisation.</w:t>
-      </w:r>
-    </w:p>
-    <w:p/>
-    <w:p>
-      <w:r>
-        <w:t>The following math functions would need to be implemented, and include parentheses</w:t>
-      </w:r>
-    </w:p>
-    <w:p/>
-    <w:p>
-      <w:r>
-        <w:t xml:space="preserve">+ - * / </w:t>
-      </w:r>
-      <w:proofErr w:type="spellStart"/>
-      <w:r>
-        <w:t>exp</w:t>
-      </w:r>
-      <w:proofErr w:type="spellEnd"/>
-      <w:r>
-        <w:t xml:space="preserve"> </w:t>
-      </w:r>
-      <w:proofErr w:type="gramStart"/>
-      <w:r>
-        <w:t>log(</w:t>
-      </w:r>
-      <w:proofErr w:type="gramEnd"/>
-      <w:r>
-        <w:t xml:space="preserve">e) </w:t>
-      </w:r>
-      <w:proofErr w:type="spellStart"/>
-      <w:r>
-        <w:t>sqrt</w:t>
-      </w:r>
-      <w:proofErr w:type="spellEnd"/>
-      <w:r>
-        <w:t xml:space="preserve"> ^2 </w:t>
-      </w:r>
-      <w:proofErr w:type="spellStart"/>
-      <w:r>
-        <w:t>pow</w:t>
-      </w:r>
-      <w:proofErr w:type="spellEnd"/>
-      <w:r>
-        <w:t>(</w:t>
-      </w:r>
-      <w:proofErr w:type="spellStart"/>
-      <w:r>
-        <w:t>a,b</w:t>
-      </w:r>
-      <w:proofErr w:type="spellEnd"/>
-      <w:r>
-        <w:t xml:space="preserve">) </w:t>
-      </w:r>
-      <w:proofErr w:type="spellStart"/>
-      <w:r>
-        <w:t>cos</w:t>
-      </w:r>
-      <w:proofErr w:type="spellEnd"/>
-      <w:r>
-        <w:t xml:space="preserve"> sin Z</w:t>
-      </w:r>
-    </w:p>
-    <w:p/>
-    <w:p>
-      <w:r>
-        <w:t xml:space="preserve">All would be functions that operate on every cell in a layer independently. Z is the </w:t>
-      </w:r>
-      <w:proofErr w:type="spellStart"/>
-      <w:r>
-        <w:t>zeroFun</w:t>
-      </w:r>
-      <w:proofErr w:type="spellEnd"/>
-      <w:r>
-        <w:t xml:space="preserve"> implemented elsewhere in our code. </w:t>
-      </w:r>
-    </w:p>
-    <w:p/>
-    <w:p>
-      <w:r>
-        <w:t xml:space="preserve">See separate document for some math parsers. </w:t>
-      </w:r>
-    </w:p>
-    <w:p/>
-    <w:p/>
-    <w:p/>
-    <w:p>
-      <w:pPr>
-        <w:pStyle w:val="Heading2"/>
-      </w:pPr>
-      <w:r>
-        <w:t>Updated report arguments to cover multiple years</w:t>
-      </w:r>
-    </w:p>
-    <w:p/>
-    <w:p>
-      <w:r>
-        <w:t xml:space="preserve">For </w:t>
-      </w:r>
-    </w:p>
-    <w:p/>
-    <w:p>
-      <w:pPr>
-        <w:rPr>
-          <w:highlight w:val="yellow"/>
-        </w:rPr>
-      </w:pPr>
-      <w:proofErr w:type="spellStart"/>
-      <w:r>
-        <w:rPr>
-          <w:highlight w:val="yellow"/>
-        </w:rPr>
-        <w:t>Report_t</w:t>
-      </w:r>
-      <w:r>
-        <w:rPr>
-          <w:highlight w:val="yellow"/>
-        </w:rPr>
-        <w:t>ype</w:t>
-      </w:r>
-      <w:proofErr w:type="spellEnd"/>
-      <w:r>
-        <w:rPr>
-          <w:highlight w:val="yellow"/>
-        </w:rPr>
-        <w:t xml:space="preserve"> = </w:t>
-      </w:r>
-      <w:r>
-        <w:rPr>
-          <w:highlight w:val="yellow"/>
-        </w:rPr>
-        <w:t>partition</w:t>
-      </w:r>
-      <w:r>
-        <w:rPr>
-          <w:highlight w:val="yellow"/>
-        </w:rPr>
-        <w:t xml:space="preserve"> - IMPLEMENTED</w:t>
-      </w:r>
-    </w:p>
-    <w:p>
-      <w:proofErr w:type="spellStart"/>
-      <w:r>
-        <w:t>Report_type</w:t>
-      </w:r>
-      <w:proofErr w:type="spellEnd"/>
-      <w:r>
-        <w:t xml:space="preserve"> = layer</w:t>
-      </w:r>
-      <w:r>
-        <w:t xml:space="preserve"> – NOT IMPLEMENTED</w:t>
-      </w:r>
-      <w:r>
-        <w:t xml:space="preserve"> YET</w:t>
-      </w:r>
-    </w:p>
-    <w:p>
-      <w:proofErr w:type="spellStart"/>
-      <w:r>
-        <w:t>Report_type</w:t>
-      </w:r>
-      <w:proofErr w:type="spellEnd"/>
-      <w:r>
-        <w:t xml:space="preserve"> = selectivity</w:t>
-      </w:r>
-      <w:r>
-        <w:t xml:space="preserve"> – NOT IMPLEMENTED</w:t>
-      </w:r>
-      <w:r>
-        <w:t xml:space="preserve"> YET</w:t>
-      </w:r>
-    </w:p>
-    <w:p>
-      <w:pPr>
-        <w:rPr>
-          <w:highlight w:val="yellow"/>
-        </w:rPr>
-      </w:pPr>
-      <w:proofErr w:type="spellStart"/>
-      <w:r>
-        <w:rPr>
-          <w:highlight w:val="yellow"/>
-        </w:rPr>
-        <w:t>Report_</w:t>
-      </w:r>
-      <w:proofErr w:type="gramStart"/>
-      <w:r>
-        <w:rPr>
-          <w:highlight w:val="yellow"/>
-        </w:rPr>
-        <w:t>type</w:t>
-      </w:r>
-      <w:proofErr w:type="spellEnd"/>
-      <w:r>
-        <w:rPr>
-          <w:highlight w:val="yellow"/>
-        </w:rPr>
-        <w:t xml:space="preserve">  =</w:t>
-      </w:r>
-      <w:proofErr w:type="gramEnd"/>
-      <w:r>
-        <w:rPr>
-          <w:highlight w:val="yellow"/>
-        </w:rPr>
-        <w:t xml:space="preserve"> </w:t>
-      </w:r>
-      <w:proofErr w:type="spellStart"/>
-      <w:r>
-        <w:rPr>
-          <w:highlight w:val="yellow"/>
-        </w:rPr>
-        <w:t>layer_derived_view</w:t>
-      </w:r>
-      <w:proofErr w:type="spellEnd"/>
-      <w:r>
-        <w:rPr>
-          <w:highlight w:val="yellow"/>
-        </w:rPr>
-        <w:t xml:space="preserve"> - IMPLEMENTED</w:t>
-      </w:r>
-    </w:p>
-    <w:p/>
-    <w:p>
-      <w:proofErr w:type="gramStart"/>
-      <w:r>
-        <w:t>modify</w:t>
-      </w:r>
-      <w:proofErr w:type="gramEnd"/>
-      <w:r>
-        <w:t xml:space="preserve"> argument</w:t>
-      </w:r>
-      <w:r>
-        <w:t xml:space="preserve"> </w:t>
-      </w:r>
-      <w:r>
-        <w:rPr>
-          <w:b/>
-        </w:rPr>
-        <w:t>year</w:t>
-      </w:r>
-      <w:r>
-        <w:t xml:space="preserve"> to </w:t>
-      </w:r>
-      <w:r>
-        <w:rPr>
-          <w:b/>
-        </w:rPr>
-        <w:t>years</w:t>
-      </w:r>
-      <w:r>
-        <w:t xml:space="preserve"> </w:t>
-      </w:r>
-      <w:r>
-        <w:t xml:space="preserve">so a single report can </w:t>
-      </w:r>
-      <w:r>
-        <w:t xml:space="preserve">be used to return a range </w:t>
-      </w:r>
-      <w:r>
-        <w:t xml:space="preserve">of years or </w:t>
-      </w:r>
-      <w:r>
-        <w:t>all years</w:t>
-      </w:r>
-      <w:r>
-        <w:t xml:space="preserve">, </w:t>
-      </w:r>
-      <w:r>
-        <w:t>rather</w:t>
-      </w:r>
-      <w:r>
-        <w:t xml:space="preserve"> than each report just doing one year at a time</w:t>
-      </w:r>
-    </w:p>
-    <w:p/>
-    <w:p>
-      <w:pPr>
-        <w:pStyle w:val="Heading2"/>
-      </w:pPr>
-      <w:r>
-        <w:t>Mixed observations</w:t>
-      </w:r>
-    </w:p>
-    <w:p/>
-    <w:p>
-      <w:r>
-        <w:t>C</w:t>
-      </w:r>
-      <w:r>
-        <w:t>hang</w:t>
-      </w:r>
-      <w:r>
-        <w:t xml:space="preserve">e of </w:t>
-      </w:r>
-      <w:r>
-        <w:t xml:space="preserve">notation to + </w:t>
-      </w:r>
-      <w:r>
-        <w:t>to denote “adding” of categories… see manual.</w:t>
-      </w:r>
-    </w:p>
-    <w:p/>
-    <w:p/>
-    <w:p>
-      <w:pPr>
-        <w:pStyle w:val="Heading1"/>
-      </w:pPr>
-      <w:r>
-        <w:t xml:space="preserve">To be further developed and defined in the </w:t>
-      </w:r>
-      <w:proofErr w:type="spellStart"/>
-      <w:r>
-        <w:t>SPM</w:t>
-      </w:r>
-      <w:proofErr w:type="spellEnd"/>
-      <w:r>
-        <w:t xml:space="preserve"> manual</w:t>
-      </w:r>
-    </w:p>
-    <w:p/>
-    <w:p>
-      <w:pPr>
-        <w:rPr>
-          <w:i/>
-        </w:rPr>
-      </w:pPr>
-      <w:r>
-        <w:rPr>
-          <w:i/>
-        </w:rPr>
-        <w:t xml:space="preserve">This section outlines thoughts about new and changed functionality. </w:t>
-      </w:r>
-      <w:proofErr w:type="spellStart"/>
-      <w:proofErr w:type="gramStart"/>
-      <w:r>
-        <w:rPr>
-          <w:i/>
-        </w:rPr>
-        <w:t>Its</w:t>
-      </w:r>
-      <w:proofErr w:type="spellEnd"/>
-      <w:proofErr w:type="gramEnd"/>
-      <w:r>
-        <w:rPr>
-          <w:i/>
-        </w:rPr>
-        <w:t xml:space="preserve"> just a holding place for these </w:t>
-      </w:r>
-      <w:r>
-        <w:rPr>
-          <w:i/>
-        </w:rPr>
-        <w:t xml:space="preserve">ideas </w:t>
-      </w:r>
-      <w:r>
-        <w:rPr>
-          <w:i/>
-        </w:rPr>
-        <w:t xml:space="preserve">and </w:t>
-      </w:r>
-      <w:r>
-        <w:rPr>
-          <w:i/>
-        </w:rPr>
-        <w:t>s</w:t>
-      </w:r>
-      <w:r>
-        <w:rPr>
-          <w:i/>
-        </w:rPr>
-        <w:t>hould not be implemented.</w:t>
-      </w:r>
-    </w:p>
-    <w:p/>
-    <w:p>
-      <w:pPr>
-        <w:pStyle w:val="Heading2"/>
-      </w:pPr>
-      <w:r>
         <w:t>Problems with meta-layers</w:t>
       </w:r>
     </w:p>
     <w:p/>
     <w:p>
       <w:r>
-        <w:lastRenderedPageBreak/>
         <w:t xml:space="preserve">We need to think carefully when we should allow meta-layers and when we shouldn’t. For example meta-layers under biomass events might be misleading if only applied for specific years when it should be all years. </w:t>
       </w:r>
     </w:p>
@@ -5092,6 +5175,7 @@
         </w:numPr>
       </w:pPr>
       <w:r>
+        <w:lastRenderedPageBreak/>
         <w:t>Apply fishing selectivity to each layer</w:t>
       </w:r>
     </w:p>
@@ -5104,7 +5188,6 @@
         </w:numPr>
       </w:pPr>
       <w:r>
-        <w:lastRenderedPageBreak/>
         <w:t xml:space="preserve">For each layer, calculate the probability of being in the </w:t>
       </w:r>
       <w:proofErr w:type="spellStart"/>

</xml_diff>

<commit_message>
CHG: Updated with changes to code and new errors
</commit_message>
<xml_diff>
--- a/doc/Development/SPM changes 2012 SM.docx
+++ b/doc/Development/SPM changes 2012 SM.docx
@@ -138,95 +138,62 @@
     </w:p>
     <w:p/>
     <w:p>
-      <w:pPr>
-        <w:rPr>
-          <w:highlight w:val="yellow"/>
-        </w:rPr>
-      </w:pPr>
-      <w:proofErr w:type="spellStart"/>
-      <w:r>
-        <w:rPr>
-          <w:highlight w:val="yellow"/>
-        </w:rPr>
-        <w:t>TODO</w:t>
-      </w:r>
-      <w:proofErr w:type="spellEnd"/>
-      <w:r>
-        <w:rPr>
-          <w:highlight w:val="yellow"/>
-        </w:rPr>
-        <w:t xml:space="preserve">: </w:t>
-      </w:r>
-      <w:r>
-        <w:rPr>
-          <w:highlight w:val="yellow"/>
-        </w:rPr>
+      <w:r>
         <w:t>I</w:t>
       </w:r>
       <w:r>
-        <w:rPr>
-          <w:highlight w:val="yellow"/>
-        </w:rPr>
         <w:t xml:space="preserve">ntroduce </w:t>
       </w:r>
       <w:r>
-        <w:rPr>
-          <w:highlight w:val="yellow"/>
-        </w:rPr>
         <w:t xml:space="preserve">an </w:t>
       </w:r>
       <w:r>
-        <w:rPr>
-          <w:highlight w:val="yellow"/>
-        </w:rPr>
         <w:t xml:space="preserve">alternative </w:t>
       </w:r>
       <w:r>
-        <w:rPr>
-          <w:highlight w:val="yellow"/>
-        </w:rPr>
         <w:t xml:space="preserve">method </w:t>
       </w:r>
       <w:r>
-        <w:rPr>
-          <w:highlight w:val="yellow"/>
-        </w:rPr>
         <w:t>hessian inversion … the basic one is a bit basic, and there may be better ones.</w:t>
       </w:r>
       <w:r>
-        <w:rPr>
-          <w:highlight w:val="yellow"/>
-        </w:rPr>
         <w:t xml:space="preserve"> </w:t>
       </w:r>
     </w:p>
     <w:p>
-      <w:pPr>
-        <w:rPr>
-          <w:highlight w:val="yellow"/>
-        </w:rPr>
-      </w:pPr>
-    </w:p>
-    <w:p>
-      <w:pPr>
-        <w:rPr>
-          <w:highlight w:val="yellow"/>
-        </w:rPr>
-      </w:pPr>
-      <w:r>
-        <w:rPr>
-          <w:highlight w:val="yellow"/>
-        </w:rPr>
-        <w:t>Calculate the correlation matrix from the covariance matrix, and report along with the hessian and covariance.</w:t>
-      </w:r>
-      <w:r>
-        <w:rPr>
-          <w:highlight w:val="yellow"/>
-        </w:rPr>
-        <w:t xml:space="preserve"> –NOW IMPLEMENTED</w:t>
-      </w:r>
-    </w:p>
-    <w:p/>
+      <w:r>
+        <w:t xml:space="preserve">Remove covariance option from </w:t>
+      </w:r>
+      <w:proofErr w:type="spellStart"/>
+      <w:r>
+        <w:t>DE_Solver</w:t>
+      </w:r>
+      <w:proofErr w:type="spellEnd"/>
+      <w:r>
+        <w:t xml:space="preserve"> (or else implement it!)</w:t>
+      </w:r>
+    </w:p>
+    <w:p>
+      <w:pPr>
+        <w:rPr>
+          <w:highlight w:val="yellow"/>
+        </w:rPr>
+      </w:pPr>
+    </w:p>
+    <w:p>
+      <w:bookmarkStart w:id="0" w:name="_GoBack"/>
+      <w:r>
+        <w:t>We need to deal with rows of zeros in the hessian before inversion – see the approach used in CASAL. This occurs when lower bound = upper bound for an estimated parameter.</w:t>
+      </w:r>
+    </w:p>
+    <w:bookmarkEnd w:id="0"/>
+    <w:p>
+      <w:pPr>
+        <w:rPr>
+          <w:highlight w:val="yellow"/>
+        </w:rPr>
+      </w:pPr>
+    </w:p>
     <w:p>
       <w:pPr>
         <w:pStyle w:val="Heading2"/>
@@ -348,7 +315,13 @@
         <w:rPr>
           <w:highlight w:val="yellow"/>
         </w:rPr>
-        <w:t xml:space="preserve"> Leave alone for the time being.</w:t>
+        <w:t xml:space="preserve"> Leave alone for the time being</w:t>
+      </w:r>
+      <w:r>
+        <w:rPr>
+          <w:highlight w:val="yellow"/>
+        </w:rPr>
+        <w:t>… look at if we estimate q or 1/q</w:t>
       </w:r>
     </w:p>
     <w:p/>
@@ -717,6 +690,7 @@
           <w:sz w:val="20"/>
           <w:highlight w:val="yellow"/>
         </w:rPr>
+        <w:lastRenderedPageBreak/>
         <w:t xml:space="preserve">Threads are semi-implemented. But there is still a significant amount of work to do for these. Originally I was aiming to thread-pool the minimisers to allow concurrent theories to be tested at once. The way the </w:t>
       </w:r>
       <w:proofErr w:type="spellStart"/>
@@ -726,7 +700,6 @@
           <w:sz w:val="20"/>
           <w:highlight w:val="yellow"/>
         </w:rPr>
-        <w:lastRenderedPageBreak/>
         <w:t>numerical_differences</w:t>
       </w:r>
       <w:proofErr w:type="spellEnd"/>
@@ -1271,6 +1244,7 @@
     <w:p/>
     <w:p>
       <w:r>
+        <w:lastRenderedPageBreak/>
         <w:t>And If I install this version to c:\Program Files (as usual), then</w:t>
       </w:r>
     </w:p>
@@ -1292,7 +1266,6 @@
     <w:p>
       <w:proofErr w:type="gramStart"/>
       <w:r>
-        <w:lastRenderedPageBreak/>
         <w:t>gives</w:t>
       </w:r>
       <w:proofErr w:type="gramEnd"/>
@@ -1581,6 +1554,28 @@
         <w:pStyle w:val="Heading2"/>
       </w:pPr>
       <w:r>
+        <w:t>Derived quantities</w:t>
+      </w:r>
+    </w:p>
+    <w:p/>
+    <w:p>
+      <w:r>
+        <w:t xml:space="preserve">Argument Type not yet implemented. </w:t>
+      </w:r>
+    </w:p>
+    <w:p/>
+    <w:p>
+      <w:r>
+        <w:t>Current type implemented is abundance. Need a biomass one as well</w:t>
+      </w:r>
+    </w:p>
+    <w:p/>
+    <w:p/>
+    <w:p>
+      <w:pPr>
+        <w:pStyle w:val="Heading2"/>
+      </w:pPr>
+      <w:r>
         <w:t>Proportion time step</w:t>
       </w:r>
     </w:p>
@@ -1611,6 +1606,7 @@
     <w:p/>
     <w:p>
       <w:r>
+        <w:lastRenderedPageBreak/>
         <w:t>Observations will need to calculate the expected value from the partition at the start of the time step, and then at the end of the time step, then use these two values to calculate the weighted sum.</w:t>
       </w:r>
       <w:r>
@@ -1635,7 +1631,6 @@
     <w:p/>
     <w:p>
       <w:r>
-        <w:lastRenderedPageBreak/>
         <w:t xml:space="preserve">The relevant </w:t>
       </w:r>
       <w:r>
@@ -1656,18 +1651,138 @@
         <w:t xml:space="preserve">Both these functions </w:t>
       </w:r>
       <w:r>
-        <w:t>should</w:t>
-      </w:r>
-      <w:r>
-        <w:t xml:space="preserve"> be combined in a single </w:t>
-      </w:r>
-      <w:proofErr w:type="spellStart"/>
-      <w:r>
-        <w:t>age_size_weight</w:t>
-      </w:r>
-      <w:proofErr w:type="spellEnd"/>
-      <w:r>
-        <w:t xml:space="preserve"> function, and </w:t>
+        <w:t xml:space="preserve">have </w:t>
+      </w:r>
+      <w:r>
+        <w:t>been implemented</w:t>
+      </w:r>
+      <w:r>
+        <w:t xml:space="preserve">. </w:t>
+      </w:r>
+      <w:r>
+        <w:t xml:space="preserve"> </w:t>
+      </w:r>
+    </w:p>
+    <w:p/>
+    <w:p>
+      <w:r>
+        <w:t xml:space="preserve">The subcommand </w:t>
+      </w:r>
+      <w:proofErr w:type="spellStart"/>
+      <w:r>
+        <w:t>age_size</w:t>
+      </w:r>
+      <w:proofErr w:type="spellEnd"/>
+      <w:r>
+        <w:t xml:space="preserve"> command needs to be added to @model</w:t>
+      </w:r>
+    </w:p>
+    <w:p/>
+    <w:p>
+      <w:r>
+        <w:t xml:space="preserve">And, associated with this, we need </w:t>
+      </w:r>
+      <w:proofErr w:type="spellStart"/>
+      <w:r>
+        <w:t>accessor</w:t>
+      </w:r>
+      <w:proofErr w:type="spellEnd"/>
+      <w:r>
+        <w:t xml:space="preserve"> functions </w:t>
+      </w:r>
+      <w:proofErr w:type="spellStart"/>
+      <w:r>
+        <w:t>getBiomass</w:t>
+      </w:r>
+      <w:proofErr w:type="spellEnd"/>
+      <w:r>
+        <w:t xml:space="preserve"> for age across categories, categories across ages, and an age within a category.</w:t>
+      </w:r>
+    </w:p>
+    <w:p/>
+    <w:p>
+      <w:r>
+        <w:t>Once implemented, biomass, biomass density etc. layers and derived observations will be fairly easy to implement</w:t>
+      </w:r>
+    </w:p>
+    <w:p/>
+    <w:p>
+      <w:r>
+        <w:t xml:space="preserve">We </w:t>
+      </w:r>
+      <w:r>
+        <w:t>will</w:t>
+      </w:r>
+      <w:r>
+        <w:t xml:space="preserve"> enforce a relationship for each category in the mode</w:t>
+      </w:r>
+      <w:r>
+        <w:t>l</w:t>
+      </w:r>
+      <w:r>
+        <w:t>, but we will need to check that this exists for any category where we derive a size or biomass.</w:t>
+      </w:r>
+    </w:p>
+    <w:p/>
+    <w:p>
+      <w:r>
+        <w:t>Biomass and biomass density layers need to be implemented using these functions (section 4.4).</w:t>
+      </w:r>
+      <w:r>
+        <w:t xml:space="preserve"> B</w:t>
+      </w:r>
+      <w:r>
+        <w:t xml:space="preserve">iomass derived </w:t>
+      </w:r>
+      <w:r>
+        <w:t>quantiles</w:t>
+      </w:r>
+      <w:r>
+        <w:t xml:space="preserve"> also need</w:t>
+      </w:r>
+      <w:r>
+        <w:t xml:space="preserve"> </w:t>
+      </w:r>
+      <w:r>
+        <w:t xml:space="preserve">to be applied; </w:t>
+      </w:r>
+      <w:r>
+        <w:t>these are a single value that is the sum of a biomass layer.</w:t>
+      </w:r>
+    </w:p>
+    <w:p/>
+    <w:p>
+      <w:pPr>
+        <w:pStyle w:val="Heading2"/>
+      </w:pPr>
+      <w:r>
+        <w:t>Recruitment</w:t>
+      </w:r>
+    </w:p>
+    <w:p/>
+    <w:p>
+      <w:r>
+        <w:t xml:space="preserve">Details of the </w:t>
+      </w:r>
+      <w:r>
+        <w:t>Beverton Holt (</w:t>
+      </w:r>
+      <w:proofErr w:type="spellStart"/>
+      <w:r>
+        <w:t>BH</w:t>
+      </w:r>
+      <w:r>
+        <w:t>_recruitment</w:t>
+      </w:r>
+      <w:proofErr w:type="spellEnd"/>
+      <w:r>
+        <w:t xml:space="preserve">) recruitment </w:t>
+      </w:r>
+      <w:r>
+        <w:t>formula</w:t>
+      </w:r>
+      <w:r>
+        <w:t xml:space="preserve"> are in the </w:t>
       </w:r>
       <w:proofErr w:type="spellStart"/>
       <w:r>
@@ -1678,589 +1793,126 @@
         <w:t xml:space="preserve"> </w:t>
       </w:r>
       <w:r>
-        <w:t>internal</w:t>
-      </w:r>
-      <w:r>
-        <w:t xml:space="preserve"> functions</w:t>
-      </w:r>
-      <w:r>
-        <w:t xml:space="preserve"> will </w:t>
-      </w:r>
-      <w:r>
-        <w:t xml:space="preserve">need to be created to </w:t>
-      </w:r>
-      <w:r>
-        <w:t>be get</w:t>
+        <w:t>manual</w:t>
+      </w:r>
+      <w:r>
+        <w:t>, section 4.7.1</w:t>
+      </w:r>
+      <w:r>
+        <w:t>.</w:t>
+      </w:r>
+      <w:r>
+        <w:t xml:space="preserve"> The recruitment process needs to define also steepness and </w:t>
+      </w:r>
+      <w:proofErr w:type="spellStart"/>
+      <w:r>
+        <w:t>YCS</w:t>
+      </w:r>
+      <w:proofErr w:type="spellEnd"/>
+      <w:r>
+        <w:t xml:space="preserve"> for </w:t>
+      </w:r>
+      <w:r>
+        <w:t>the</w:t>
       </w:r>
       <w:r>
         <w:t xml:space="preserve"> </w:t>
       </w:r>
-      <w:r>
-        <w:t xml:space="preserve">length </w:t>
-      </w:r>
-      <w:r>
-        <w:t>and/or</w:t>
-      </w:r>
-      <w:r>
-        <w:t xml:space="preserve"> get</w:t>
+      <w:proofErr w:type="spellStart"/>
+      <w:r>
+        <w:t>BH</w:t>
+      </w:r>
+      <w:proofErr w:type="spellEnd"/>
+      <w:r>
+        <w:t xml:space="preserve"> type recruitment.</w:t>
       </w:r>
       <w:r>
         <w:t xml:space="preserve"> </w:t>
       </w:r>
-      <w:r>
-        <w:t>biomass</w:t>
-      </w:r>
-      <w:r>
-        <w:t xml:space="preserve"> (weight)</w:t>
-      </w:r>
+    </w:p>
+    <w:p/>
+    <w:p>
+      <w:r>
+        <w:t>Constant recruitment is already implemented, and hence we need to defi</w:t>
+      </w:r>
+      <w:r>
+        <w:t>n</w:t>
+      </w:r>
+      <w:r>
+        <w:t xml:space="preserve">e two new ones: </w:t>
+      </w:r>
+      <w:proofErr w:type="spellStart"/>
+      <w:r>
+        <w:t>BH</w:t>
+      </w:r>
+      <w:r>
+        <w:t>_recruitment</w:t>
+      </w:r>
+      <w:proofErr w:type="spellEnd"/>
+      <w:r>
+        <w:t xml:space="preserve"> and </w:t>
+      </w:r>
+      <w:proofErr w:type="spellStart"/>
+      <w:r>
+        <w:t>local</w:t>
+      </w:r>
+      <w:r>
+        <w:t>_BH_recruitment</w:t>
+      </w:r>
+      <w:proofErr w:type="spellEnd"/>
       <w:r>
         <w:t xml:space="preserve">. </w:t>
       </w:r>
-      <w:r>
+    </w:p>
+    <w:p/>
+    <w:p>
+      <w:pPr>
+        <w:rPr>
+          <w:highlight w:val="yellow"/>
+        </w:rPr>
+      </w:pPr>
+      <w:r>
+        <w:rPr>
+          <w:highlight w:val="yellow"/>
+        </w:rPr>
+        <w:t xml:space="preserve">The </w:t>
+      </w:r>
+      <w:r>
+        <w:rPr>
+          <w:highlight w:val="yellow"/>
+        </w:rPr>
+        <w:t xml:space="preserve">C++ </w:t>
+      </w:r>
+      <w:r>
+        <w:rPr>
+          <w:highlight w:val="yellow"/>
+        </w:rPr>
+        <w:t xml:space="preserve">classes for both exist, but they need </w:t>
+      </w:r>
+      <w:r>
+        <w:rPr>
+          <w:highlight w:val="yellow"/>
+        </w:rPr>
+        <w:t xml:space="preserve">checking and </w:t>
+      </w:r>
+      <w:r>
+        <w:rPr>
+          <w:highlight w:val="green"/>
+        </w:rPr>
+        <w:t xml:space="preserve">additional </w:t>
+      </w:r>
+      <w:r>
+        <w:rPr>
+          <w:highlight w:val="green"/>
+        </w:rPr>
+        <w:t>work</w:t>
+      </w:r>
+      <w:r>
+        <w:rPr>
+          <w:highlight w:val="green"/>
+        </w:rPr>
         <w:t xml:space="preserve"> </w:t>
       </w:r>
-    </w:p>
-    <w:p/>
-    <w:p>
-      <w:r>
-        <w:t xml:space="preserve">Hence we need to delete </w:t>
-      </w:r>
-      <w:proofErr w:type="spellStart"/>
-      <w:r>
-        <w:t>AgeSize</w:t>
-      </w:r>
-      <w:proofErr w:type="spellEnd"/>
-      <w:r>
-        <w:t xml:space="preserve"> and </w:t>
-      </w:r>
-      <w:proofErr w:type="spellStart"/>
-      <w:r>
-        <w:t>SizeWeight</w:t>
-      </w:r>
-      <w:proofErr w:type="spellEnd"/>
-      <w:r>
-        <w:t xml:space="preserve"> classes and create an </w:t>
-      </w:r>
-      <w:proofErr w:type="spellStart"/>
-      <w:r>
-        <w:t>AgeSizeWeight</w:t>
-      </w:r>
-      <w:proofErr w:type="spellEnd"/>
-      <w:r>
-        <w:t xml:space="preserve"> class instead</w:t>
-      </w:r>
-    </w:p>
-    <w:p/>
-    <w:p>
-      <w:r>
-        <w:t>When applied in a model, the user will define, for each category, what age-s</w:t>
-      </w:r>
-      <w:r>
-        <w:t xml:space="preserve">ize-weight relationship to use, using </w:t>
-      </w:r>
-      <w:proofErr w:type="gramStart"/>
-      <w:r>
-        <w:t>a</w:t>
-      </w:r>
-      <w:proofErr w:type="gramEnd"/>
-      <w:r>
-        <w:t xml:space="preserve"> </w:t>
-      </w:r>
-      <w:proofErr w:type="spellStart"/>
-      <w:r>
-        <w:t>age_size_weight</w:t>
-      </w:r>
-      <w:proofErr w:type="spellEnd"/>
-      <w:r>
-        <w:t xml:space="preserve"> command block.</w:t>
-      </w:r>
-    </w:p>
-    <w:p/>
-    <w:p>
-      <w:r>
-        <w:t xml:space="preserve">We need not enforce an </w:t>
-      </w:r>
-      <w:proofErr w:type="spellStart"/>
-      <w:r>
-        <w:t>age_siz</w:t>
-      </w:r>
-      <w:r>
-        <w:t>e</w:t>
-      </w:r>
-      <w:r>
-        <w:t>_weight</w:t>
-      </w:r>
-      <w:proofErr w:type="spellEnd"/>
-      <w:r>
-        <w:t xml:space="preserve"> relationship for each category in the mode, but we will need to check that this exists for any category where we derive a size or biomass.</w:t>
-      </w:r>
-    </w:p>
-    <w:p/>
-    <w:p>
-      <w:r>
-        <w:t>Biomass and biomass density layers need to be implemented using these functions (section 4.4).</w:t>
-      </w:r>
-      <w:r>
-        <w:t xml:space="preserve"> B</w:t>
-      </w:r>
-      <w:r>
-        <w:t xml:space="preserve">iomass derived </w:t>
-      </w:r>
-      <w:r>
-        <w:t>quantiles</w:t>
-      </w:r>
-      <w:r>
-        <w:t xml:space="preserve"> also need</w:t>
-      </w:r>
-      <w:r>
-        <w:t xml:space="preserve"> </w:t>
-      </w:r>
-      <w:r>
-        <w:t xml:space="preserve">to be applied; </w:t>
-      </w:r>
-      <w:r>
-        <w:t>these are a single value that is the sum of a biomass layer.</w:t>
-      </w:r>
-    </w:p>
-    <w:p/>
-    <w:p>
-      <w:r>
-        <w:t>@</w:t>
-      </w:r>
-      <w:proofErr w:type="spellStart"/>
-      <w:r>
-        <w:t>age_size</w:t>
-      </w:r>
-      <w:r>
-        <w:t>_weight</w:t>
-      </w:r>
-      <w:proofErr w:type="spellEnd"/>
-      <w:r>
-        <w:t xml:space="preserve"> </w:t>
-      </w:r>
-      <w:r>
-        <w:t>TOA</w:t>
-      </w:r>
-    </w:p>
-    <w:p>
-      <w:proofErr w:type="gramStart"/>
-      <w:r>
-        <w:t>type</w:t>
-      </w:r>
-      <w:proofErr w:type="gramEnd"/>
-      <w:r>
-        <w:t xml:space="preserve"> </w:t>
-      </w:r>
-      <w:proofErr w:type="spellStart"/>
-      <w:r>
-        <w:t>von_bertalanffy</w:t>
-      </w:r>
-      <w:proofErr w:type="spellEnd"/>
-    </w:p>
-    <w:p>
-      <w:proofErr w:type="spellStart"/>
-      <w:r>
-        <w:t>age_size_</w:t>
-      </w:r>
-      <w:r>
-        <w:t>distribution</w:t>
-      </w:r>
-      <w:proofErr w:type="spellEnd"/>
-      <w:r>
-        <w:t xml:space="preserve"> </w:t>
-      </w:r>
-      <w:proofErr w:type="spellStart"/>
-      <w:r>
-        <w:t>normal</w:t>
-      </w:r>
-      <w:r>
-        <w:t>_by_length</w:t>
-      </w:r>
-      <w:proofErr w:type="spellEnd"/>
-      <w:r>
-        <w:t xml:space="preserve"> </w:t>
-      </w:r>
-    </w:p>
-    <w:p>
-      <w:proofErr w:type="gramStart"/>
-      <w:r>
-        <w:t>k</w:t>
-      </w:r>
-      <w:proofErr w:type="gramEnd"/>
-      <w:r>
-        <w:t xml:space="preserve">      </w:t>
-      </w:r>
-      <w:r>
-        <w:t xml:space="preserve">     </w:t>
-      </w:r>
-      <w:r>
-        <w:t>0.093</w:t>
-      </w:r>
-      <w:r>
-        <w:t xml:space="preserve"> </w:t>
-      </w:r>
-    </w:p>
-    <w:p>
-      <w:proofErr w:type="spellStart"/>
-      <w:r>
-        <w:t>t0</w:t>
-      </w:r>
-      <w:proofErr w:type="spellEnd"/>
-      <w:r>
-        <w:t xml:space="preserve">   </w:t>
-      </w:r>
-      <w:r>
-        <w:t xml:space="preserve">      </w:t>
-      </w:r>
-      <w:r>
-        <w:t>-0.256</w:t>
-      </w:r>
-      <w:r>
-        <w:t xml:space="preserve"> </w:t>
-      </w:r>
-    </w:p>
-    <w:p>
-      <w:proofErr w:type="spellStart"/>
-      <w:r>
-        <w:t>Linf</w:t>
-      </w:r>
-      <w:proofErr w:type="spellEnd"/>
-      <w:r>
-        <w:t xml:space="preserve"> </w:t>
-      </w:r>
-      <w:r>
-        <w:t xml:space="preserve">   </w:t>
-      </w:r>
-      <w:r>
-        <w:t>169.07</w:t>
-      </w:r>
-    </w:p>
-    <w:p>
-      <w:proofErr w:type="spellStart"/>
-      <w:proofErr w:type="gramStart"/>
-      <w:r>
-        <w:t>C</w:t>
-      </w:r>
-      <w:r>
-        <w:t>v</w:t>
-      </w:r>
-      <w:proofErr w:type="spellEnd"/>
-      <w:proofErr w:type="gramEnd"/>
-      <w:r>
-        <w:t xml:space="preserve"> </w:t>
-      </w:r>
-      <w:r>
-        <w:t xml:space="preserve">         0.10</w:t>
-      </w:r>
-    </w:p>
-    <w:p>
-      <w:proofErr w:type="gramStart"/>
-      <w:r>
-        <w:t xml:space="preserve">a </w:t>
-      </w:r>
-      <w:r>
-        <w:t xml:space="preserve"> </w:t>
-      </w:r>
-      <w:proofErr w:type="spellStart"/>
-      <w:r>
-        <w:t>1.387e</w:t>
-      </w:r>
-      <w:proofErr w:type="spellEnd"/>
-      <w:proofErr w:type="gramEnd"/>
-      <w:r>
-        <w:t>-008</w:t>
-      </w:r>
-    </w:p>
-    <w:p>
-      <w:proofErr w:type="gramStart"/>
-      <w:r>
-        <w:t>b</w:t>
-      </w:r>
-      <w:proofErr w:type="gramEnd"/>
-      <w:r>
-        <w:t xml:space="preserve"> </w:t>
-      </w:r>
-      <w:r>
-        <w:t xml:space="preserve">          </w:t>
-      </w:r>
-      <w:r>
-        <w:t>2.965</w:t>
-      </w:r>
-    </w:p>
-    <w:p/>
-    <w:p>
-      <w:r>
-        <w:t xml:space="preserve">In the report section, additions need to be made compared with the </w:t>
-      </w:r>
-      <w:r>
-        <w:t xml:space="preserve">manual. The output will be for every age </w:t>
-      </w:r>
-      <w:proofErr w:type="gramStart"/>
-      <w:r>
-        <w:t xml:space="preserve">from  </w:t>
-      </w:r>
-      <w:proofErr w:type="spellStart"/>
-      <w:r>
-        <w:t>age</w:t>
-      </w:r>
-      <w:proofErr w:type="gramEnd"/>
-      <w:r>
-        <w:t>_min</w:t>
-      </w:r>
-      <w:proofErr w:type="spellEnd"/>
-      <w:r>
-        <w:t xml:space="preserve"> to </w:t>
-      </w:r>
-      <w:proofErr w:type="spellStart"/>
-      <w:r>
-        <w:t>age_max</w:t>
-      </w:r>
-      <w:proofErr w:type="spellEnd"/>
-      <w:r>
-        <w:t xml:space="preserve"> have age, mean weight, mean size, and user-defined quantiles of sizes. Also optionally, the user can define specific lengths at which the corresponding weight will be returned. </w:t>
-      </w:r>
-    </w:p>
-    <w:p/>
-    <w:p>
-      <w:proofErr w:type="gramStart"/>
-      <w:r>
-        <w:t>@report[</w:t>
-      </w:r>
-      <w:proofErr w:type="gramEnd"/>
-      <w:r>
-        <w:t>label].type=</w:t>
-      </w:r>
-      <w:proofErr w:type="spellStart"/>
-      <w:r>
-        <w:t>age_size_weight</w:t>
-      </w:r>
-      <w:proofErr w:type="spellEnd"/>
-    </w:p>
-    <w:p>
-      <w:proofErr w:type="spellStart"/>
-      <w:proofErr w:type="gramStart"/>
-      <w:r>
-        <w:t>age_size_weight</w:t>
-      </w:r>
-      <w:proofErr w:type="spellEnd"/>
-      <w:proofErr w:type="gramEnd"/>
-      <w:r>
-        <w:t xml:space="preserve"> defines the label of the </w:t>
-      </w:r>
-      <w:proofErr w:type="spellStart"/>
-      <w:r>
-        <w:t>age_size_weight</w:t>
-      </w:r>
-      <w:proofErr w:type="spellEnd"/>
-      <w:r>
-        <w:t xml:space="preserve"> relationship print</w:t>
-      </w:r>
-    </w:p>
-    <w:p>
-      <w:proofErr w:type="gramStart"/>
-      <w:r>
-        <w:t>sizes</w:t>
-      </w:r>
-      <w:proofErr w:type="gramEnd"/>
-      <w:r>
-        <w:t xml:space="preserve"> defines the values of the sizes on which to print the weights (optional)</w:t>
-      </w:r>
-    </w:p>
-    <w:p>
-      <w:proofErr w:type="gramStart"/>
-      <w:r>
-        <w:t>quantiles</w:t>
-      </w:r>
-      <w:proofErr w:type="gramEnd"/>
-      <w:r>
-        <w:t xml:space="preserve"> defines the quantiles on which to report size at age (optional)</w:t>
-      </w:r>
-    </w:p>
-    <w:p/>
-    <w:p>
-      <w:pPr>
-        <w:rPr>
-          <w:highlight w:val="yellow"/>
-        </w:rPr>
-      </w:pPr>
-      <w:r>
-        <w:rPr>
-          <w:highlight w:val="yellow"/>
-        </w:rPr>
-        <w:t xml:space="preserve">As a consequence, biomass reports will need to be implemented. Not sure the format at this stage though, but similar to partition reports and </w:t>
-      </w:r>
-      <w:proofErr w:type="spellStart"/>
-      <w:r>
-        <w:rPr>
-          <w:highlight w:val="yellow"/>
-        </w:rPr>
-        <w:t>layer_derived_views</w:t>
-      </w:r>
-      <w:proofErr w:type="spellEnd"/>
-    </w:p>
-    <w:p/>
-    <w:p>
-      <w:pPr>
-        <w:pStyle w:val="Heading2"/>
-      </w:pPr>
-      <w:r>
-        <w:t>Recruitment</w:t>
-      </w:r>
-    </w:p>
-    <w:p/>
-    <w:p>
-      <w:r>
-        <w:t xml:space="preserve">Details of the </w:t>
-      </w:r>
-      <w:r>
-        <w:t>Beverton Holt (</w:t>
-      </w:r>
-      <w:proofErr w:type="spellStart"/>
-      <w:r>
-        <w:t>BH</w:t>
-      </w:r>
-      <w:r>
-        <w:t>_recruitment</w:t>
-      </w:r>
-      <w:proofErr w:type="spellEnd"/>
-      <w:r>
-        <w:t xml:space="preserve">) recruitment </w:t>
-      </w:r>
-      <w:r>
-        <w:t>formula</w:t>
-      </w:r>
-      <w:r>
-        <w:t xml:space="preserve"> are in the </w:t>
-      </w:r>
-      <w:proofErr w:type="spellStart"/>
-      <w:r>
-        <w:t>SPM</w:t>
-      </w:r>
-      <w:proofErr w:type="spellEnd"/>
-      <w:r>
-        <w:t xml:space="preserve"> </w:t>
-      </w:r>
-      <w:r>
-        <w:t>manual</w:t>
-      </w:r>
-      <w:r>
-        <w:t>, section 4.7.1</w:t>
-      </w:r>
-      <w:r>
-        <w:t>.</w:t>
-      </w:r>
-      <w:r>
-        <w:t xml:space="preserve"> The recruitment process needs to define also steepness and </w:t>
-      </w:r>
-      <w:proofErr w:type="spellStart"/>
-      <w:r>
-        <w:t>YCS</w:t>
-      </w:r>
-      <w:proofErr w:type="spellEnd"/>
-      <w:r>
-        <w:t xml:space="preserve"> for </w:t>
-      </w:r>
-      <w:r>
-        <w:t>the</w:t>
-      </w:r>
-      <w:r>
-        <w:t xml:space="preserve"> </w:t>
-      </w:r>
-      <w:proofErr w:type="spellStart"/>
-      <w:r>
-        <w:t>BH</w:t>
-      </w:r>
-      <w:proofErr w:type="spellEnd"/>
-      <w:r>
-        <w:t xml:space="preserve"> type recruitment.</w:t>
-      </w:r>
-      <w:r>
-        <w:t xml:space="preserve"> </w:t>
-      </w:r>
-    </w:p>
-    <w:p/>
-    <w:p>
-      <w:r>
-        <w:t>Constant recruitment is already implemented, and hence we need to defi</w:t>
-      </w:r>
-      <w:r>
-        <w:t>n</w:t>
-      </w:r>
-      <w:r>
-        <w:t xml:space="preserve">e two new ones: </w:t>
-      </w:r>
-      <w:proofErr w:type="spellStart"/>
-      <w:r>
-        <w:t>BH</w:t>
-      </w:r>
-      <w:r>
-        <w:t>_recruitment</w:t>
-      </w:r>
-      <w:proofErr w:type="spellEnd"/>
-      <w:r>
-        <w:t xml:space="preserve"> and </w:t>
-      </w:r>
-      <w:proofErr w:type="spellStart"/>
-      <w:r>
-        <w:t>local</w:t>
-      </w:r>
-      <w:r>
-        <w:t>_BH_recruitment</w:t>
-      </w:r>
-      <w:proofErr w:type="spellEnd"/>
-      <w:r>
-        <w:t xml:space="preserve">. </w:t>
-      </w:r>
-    </w:p>
-    <w:p/>
-    <w:p>
-      <w:pPr>
-        <w:rPr>
-          <w:highlight w:val="yellow"/>
-        </w:rPr>
-      </w:pPr>
-      <w:r>
-        <w:rPr>
-          <w:highlight w:val="yellow"/>
-        </w:rPr>
-        <w:t xml:space="preserve">The </w:t>
-      </w:r>
-      <w:r>
-        <w:rPr>
-          <w:highlight w:val="yellow"/>
-        </w:rPr>
-        <w:t xml:space="preserve">C++ </w:t>
-      </w:r>
-      <w:r>
-        <w:rPr>
-          <w:highlight w:val="yellow"/>
-        </w:rPr>
-        <w:t xml:space="preserve">classes for both exist, but they need </w:t>
-      </w:r>
-      <w:r>
-        <w:rPr>
-          <w:highlight w:val="yellow"/>
-        </w:rPr>
-        <w:t xml:space="preserve">checking and </w:t>
-      </w:r>
-      <w:r>
-        <w:rPr>
-          <w:highlight w:val="green"/>
-        </w:rPr>
-        <w:t xml:space="preserve">additional </w:t>
-      </w:r>
-      <w:r>
-        <w:rPr>
-          <w:highlight w:val="green"/>
-        </w:rPr>
-        <w:t>work</w:t>
-      </w:r>
-      <w:r>
-        <w:rPr>
-          <w:highlight w:val="green"/>
-        </w:rPr>
-        <w:t xml:space="preserve"> </w:t>
-      </w:r>
       <w:r>
         <w:rPr>
           <w:highlight w:val="yellow"/>
@@ -2274,10 +1926,7 @@
         <w:t>. In particular, these rely on derived quantities and derived layers to be fully implemented.</w:t>
       </w:r>
     </w:p>
-    <w:p>
-      <w:bookmarkStart w:id="0" w:name="_GoBack"/>
-      <w:bookmarkEnd w:id="0"/>
-    </w:p>
+    <w:p/>
     <w:p>
       <w:r>
         <w:t xml:space="preserve">Two options are defined: </w:t>
@@ -2331,12 +1980,404 @@
       </w:pPr>
       <w:proofErr w:type="spellStart"/>
       <w:r>
+        <w:t>l</w:t>
+      </w:r>
+      <w:r>
+        <w:t>ocal_</w:t>
+      </w:r>
+      <w:r>
+        <w:t>BH</w:t>
+      </w:r>
+      <w:r>
+        <w:t>_recruitment</w:t>
+      </w:r>
+      <w:proofErr w:type="spellEnd"/>
+      <w:r>
+        <w:t>: recruitment in each cell is on the basis of the spawning stock biomass of that individual cell only (</w:t>
+      </w:r>
+      <w:r>
+        <w:t>for example, a</w:t>
+      </w:r>
+      <w:r>
+        <w:t xml:space="preserve"> biomass layer); </w:t>
+      </w:r>
+      <w:r>
+        <w:t xml:space="preserve">remember to </w:t>
+      </w:r>
+      <w:r>
+        <w:t xml:space="preserve">note </w:t>
+      </w:r>
+      <w:r>
+        <w:t xml:space="preserve">in the manual </w:t>
+      </w:r>
+      <w:r>
+        <w:t xml:space="preserve">that </w:t>
+      </w:r>
+      <w:r>
+        <w:t xml:space="preserve">this recruitment layer can be further submitted to </w:t>
+      </w:r>
+      <w:r>
+        <w:t>dispersion through a movement function</w:t>
+      </w:r>
+      <w:r>
+        <w:t xml:space="preserve">. </w:t>
+      </w:r>
+    </w:p>
+    <w:p/>
+    <w:p>
+      <w:r>
+        <w:t>Formulas for calculations are given in the manual, section 4.7.1 (</w:t>
+      </w:r>
+      <w:proofErr w:type="spellStart"/>
+      <w:r>
+        <w:t>eqns</w:t>
+      </w:r>
+      <w:proofErr w:type="spellEnd"/>
+      <w:r>
+        <w:t xml:space="preserve"> 4.8, 4.9)</w:t>
+      </w:r>
+    </w:p>
+    <w:p/>
+    <w:p>
+      <w:r>
+        <w:t xml:space="preserve">For </w:t>
+      </w:r>
+      <w:proofErr w:type="spellStart"/>
+      <w:r>
+        <w:t>BH_recruitment</w:t>
+      </w:r>
+      <w:proofErr w:type="spellEnd"/>
+    </w:p>
+    <w:p/>
+    <w:p>
+      <w:r>
+        <w:t>@process Recruitment</w:t>
+      </w:r>
+    </w:p>
+    <w:p>
+      <w:proofErr w:type="gramStart"/>
+      <w:r>
+        <w:t>type</w:t>
+      </w:r>
+      <w:proofErr w:type="gramEnd"/>
+      <w:r>
+        <w:t xml:space="preserve"> </w:t>
+      </w:r>
+      <w:proofErr w:type="spellStart"/>
+      <w:r>
+        <w:t>BH</w:t>
+      </w:r>
+      <w:r>
+        <w:t>_recruitment</w:t>
+      </w:r>
+      <w:proofErr w:type="spellEnd"/>
+    </w:p>
+    <w:p>
+      <w:proofErr w:type="spellStart"/>
+      <w:r>
+        <w:t>r</w:t>
+      </w:r>
+      <w:r>
+        <w:t>0</w:t>
+      </w:r>
+      <w:proofErr w:type="spellEnd"/>
+      <w:r>
+        <w:t xml:space="preserve"> 5000000</w:t>
+      </w:r>
+      <w:r>
+        <w:t xml:space="preserve"> </w:t>
+      </w:r>
+    </w:p>
+    <w:p>
+      <w:proofErr w:type="gramStart"/>
+      <w:r>
         <w:lastRenderedPageBreak/>
-        <w:t>l</w:t>
-      </w:r>
-      <w:r>
-        <w:t>ocal_</w:t>
-      </w:r>
+        <w:t>steepness</w:t>
+      </w:r>
+      <w:proofErr w:type="gramEnd"/>
+      <w:r>
+        <w:t xml:space="preserve"> 0.75</w:t>
+      </w:r>
+    </w:p>
+    <w:p>
+      <w:proofErr w:type="gramStart"/>
+      <w:r>
+        <w:t>categories</w:t>
+      </w:r>
+      <w:proofErr w:type="gramEnd"/>
+      <w:r>
+        <w:t xml:space="preserve"> immature #</w:t>
+      </w:r>
+      <w:r>
+        <w:t xml:space="preserve"> Define the categories into which recruitment occurs</w:t>
+      </w:r>
+    </w:p>
+    <w:p>
+      <w:r>
+        <w:t xml:space="preserve">SSB </w:t>
+      </w:r>
+      <w:proofErr w:type="spellStart"/>
+      <w:r>
+        <w:t>SSB_TOA</w:t>
+      </w:r>
+      <w:proofErr w:type="spellEnd"/>
+      <w:r>
+        <w:t xml:space="preserve"> # a derived quantity that gives the SSB for the recruitment calculation</w:t>
+      </w:r>
+    </w:p>
+    <w:p>
+      <w:r>
+        <w:t>B0</w:t>
+      </w:r>
+      <w:r>
+        <w:t xml:space="preserve"> </w:t>
+      </w:r>
+      <w:proofErr w:type="spellStart"/>
+      <w:r>
+        <w:t>B0_TOA</w:t>
+      </w:r>
+      <w:proofErr w:type="spellEnd"/>
+      <w:r>
+        <w:t xml:space="preserve"> </w:t>
+      </w:r>
+      <w:r>
+        <w:t># a de</w:t>
+      </w:r>
+      <w:r>
+        <w:t xml:space="preserve">rived quantity that gives </w:t>
+      </w:r>
+      <w:r>
+        <w:t>B</w:t>
+      </w:r>
+      <w:r>
+        <w:t>0</w:t>
+      </w:r>
+      <w:r>
+        <w:t xml:space="preserve"> for the recruitment calculation</w:t>
+      </w:r>
+    </w:p>
+    <w:p>
+      <w:r>
+        <w:t xml:space="preserve">Layer </w:t>
+      </w:r>
+      <w:proofErr w:type="spellStart"/>
+      <w:r>
+        <w:t>MyRecruitmentlayer</w:t>
+      </w:r>
+      <w:proofErr w:type="spellEnd"/>
+      <w:r>
+        <w:t xml:space="preserve"> # </w:t>
+      </w:r>
+      <w:r>
+        <w:t>Name of the layer used to determine where recruitment occurs</w:t>
+      </w:r>
+      <w:r>
+        <w:t xml:space="preserve"> </w:t>
+      </w:r>
+    </w:p>
+    <w:p>
+      <w:r>
+        <w:t>Ages 1 # Define the ages within each category that receive recruitment</w:t>
+      </w:r>
+      <w:r>
+        <w:t xml:space="preserve"> (see constant recruitment)</w:t>
+      </w:r>
+    </w:p>
+    <w:p>
+      <w:proofErr w:type="gramStart"/>
+      <w:r>
+        <w:t>proportions</w:t>
+      </w:r>
+      <w:proofErr w:type="gramEnd"/>
+      <w:r>
+        <w:t xml:space="preserve"> 1.0</w:t>
+      </w:r>
+    </w:p>
+    <w:p>
+      <w:pPr>
+        <w:rPr>
+          <w:highlight w:val="yellow"/>
+        </w:rPr>
+      </w:pPr>
+      <w:proofErr w:type="spellStart"/>
+      <w:r>
+        <w:rPr>
+          <w:highlight w:val="yellow"/>
+        </w:rPr>
+        <w:t>sigma_r</w:t>
+      </w:r>
+      <w:proofErr w:type="spellEnd"/>
+      <w:r>
+        <w:rPr>
+          <w:highlight w:val="yellow"/>
+        </w:rPr>
+        <w:t xml:space="preserve"> 0.6</w:t>
+      </w:r>
+      <w:r>
+        <w:rPr>
+          <w:highlight w:val="yellow"/>
+        </w:rPr>
+        <w:t xml:space="preserve"> [not </w:t>
+      </w:r>
+      <w:r>
+        <w:rPr>
+          <w:highlight w:val="yellow"/>
+        </w:rPr>
+        <w:t>actually used</w:t>
+      </w:r>
+      <w:r>
+        <w:rPr>
+          <w:highlight w:val="yellow"/>
+        </w:rPr>
+        <w:t xml:space="preserve"> yet]</w:t>
+      </w:r>
+    </w:p>
+    <w:p>
+      <w:pPr>
+        <w:rPr>
+          <w:highlight w:val="yellow"/>
+        </w:rPr>
+      </w:pPr>
+      <w:proofErr w:type="gramStart"/>
+      <w:r>
+        <w:rPr>
+          <w:highlight w:val="yellow"/>
+        </w:rPr>
+        <w:t>rho</w:t>
+      </w:r>
+      <w:proofErr w:type="gramEnd"/>
+      <w:r>
+        <w:rPr>
+          <w:highlight w:val="yellow"/>
+        </w:rPr>
+        <w:t xml:space="preserve"> 0.6 [</w:t>
+      </w:r>
+      <w:r>
+        <w:rPr>
+          <w:highlight w:val="yellow"/>
+        </w:rPr>
+        <w:t xml:space="preserve">not </w:t>
+      </w:r>
+      <w:r>
+        <w:rPr>
+          <w:highlight w:val="yellow"/>
+        </w:rPr>
+        <w:t xml:space="preserve">actually used yet] </w:t>
+      </w:r>
+    </w:p>
+    <w:p>
+      <w:proofErr w:type="spellStart"/>
+      <w:proofErr w:type="gramStart"/>
+      <w:r>
+        <w:t>standardise_years</w:t>
+      </w:r>
+      <w:proofErr w:type="spellEnd"/>
+      <w:proofErr w:type="gramEnd"/>
+      <w:r>
+        <w:t xml:space="preserve"> 1994-2004</w:t>
+      </w:r>
+    </w:p>
+    <w:p>
+      <w:proofErr w:type="spellStart"/>
+      <w:r>
+        <w:t>YCS_years</w:t>
+      </w:r>
+      <w:proofErr w:type="spellEnd"/>
+      <w:r>
+        <w:t xml:space="preserve"> 1994 1995 1996 1997 1998 1999 2000 2001 2002 2003 20</w:t>
+      </w:r>
+      <w:r>
+        <w:t>04 2005 2006 2007 2008 2009</w:t>
+      </w:r>
+    </w:p>
+    <w:p>
+      <w:proofErr w:type="spellStart"/>
+      <w:r>
+        <w:t>YCS</w:t>
+      </w:r>
+      <w:proofErr w:type="spellEnd"/>
+      <w:r>
+        <w:t xml:space="preserve">          1    1    1    1    1    1    1    1    1    1   </w:t>
+      </w:r>
+      <w:r>
+        <w:t xml:space="preserve"> 1    1    1    1    1    1  </w:t>
+      </w:r>
+    </w:p>
+    <w:p>
+      <w:pPr>
+        <w:rPr>
+          <w:strike/>
+        </w:rPr>
+      </w:pPr>
+      <w:proofErr w:type="spellStart"/>
+      <w:r>
+        <w:rPr>
+          <w:strike/>
+        </w:rPr>
+        <w:t>first_free</w:t>
+      </w:r>
+      <w:proofErr w:type="spellEnd"/>
+      <w:r>
+        <w:rPr>
+          <w:strike/>
+        </w:rPr>
+        <w:t xml:space="preserve"> 1994</w:t>
+      </w:r>
+    </w:p>
+    <w:p>
+      <w:pPr>
+        <w:rPr>
+          <w:strike/>
+        </w:rPr>
+      </w:pPr>
+      <w:proofErr w:type="spellStart"/>
+      <w:r>
+        <w:rPr>
+          <w:strike/>
+        </w:rPr>
+        <w:t>last_</w:t>
+      </w:r>
+      <w:proofErr w:type="gramStart"/>
+      <w:r>
+        <w:rPr>
+          <w:strike/>
+        </w:rPr>
+        <w:t>free</w:t>
+      </w:r>
+      <w:proofErr w:type="spellEnd"/>
+      <w:r>
+        <w:rPr>
+          <w:strike/>
+        </w:rPr>
+        <w:t xml:space="preserve">  2004</w:t>
+      </w:r>
+      <w:proofErr w:type="gramEnd"/>
+    </w:p>
+    <w:p>
+      <w:proofErr w:type="spellStart"/>
+      <w:r>
+        <w:t>SSB_yearclass_offset</w:t>
+      </w:r>
+      <w:proofErr w:type="spellEnd"/>
+      <w:r>
+        <w:t xml:space="preserve"> 1</w:t>
+      </w:r>
+      <w:r>
+        <w:t xml:space="preserve"> </w:t>
+      </w:r>
+    </w:p>
+    <w:p/>
+    <w:p>
+      <w:r>
+        <w:t>So a new type</w:t>
+      </w:r>
+      <w:r>
+        <w:t xml:space="preserve"> of recruitment</w:t>
+      </w:r>
+      <w:r>
+        <w:t xml:space="preserve"> needs to be defined, as </w:t>
+      </w:r>
+      <w:proofErr w:type="spellStart"/>
       <w:r>
         <w:t>BH</w:t>
       </w:r>
@@ -2345,48 +2386,164 @@
       </w:r>
       <w:proofErr w:type="spellEnd"/>
       <w:r>
-        <w:t>: recruitment in each cell is on the basis of the spawning stock biomass of that individual cell only (</w:t>
-      </w:r>
-      <w:r>
-        <w:t>for example, a</w:t>
-      </w:r>
-      <w:r>
-        <w:t xml:space="preserve"> biomass layer); </w:t>
-      </w:r>
-      <w:r>
-        <w:t xml:space="preserve">remember to </w:t>
-      </w:r>
-      <w:r>
-        <w:t xml:space="preserve">note </w:t>
-      </w:r>
-      <w:r>
-        <w:t xml:space="preserve">in the manual </w:t>
-      </w:r>
-      <w:r>
-        <w:t xml:space="preserve">that </w:t>
-      </w:r>
-      <w:r>
-        <w:t xml:space="preserve">this recruitment layer can be further submitted to </w:t>
-      </w:r>
-      <w:r>
-        <w:t>dispersion through a movement function</w:t>
-      </w:r>
-      <w:r>
         <w:t xml:space="preserve">. </w:t>
       </w:r>
-    </w:p>
-    <w:p/>
-    <w:p>
-      <w:r>
-        <w:t>Formulas for calculations are given in the manual, section 4.7.1 (</w:t>
-      </w:r>
-      <w:proofErr w:type="spellStart"/>
-      <w:r>
-        <w:t>eqns</w:t>
-      </w:r>
-      <w:proofErr w:type="spellEnd"/>
-      <w:r>
-        <w:t xml:space="preserve"> 4.8, 4.9)</w:t>
+      <w:proofErr w:type="spellStart"/>
+      <w:r>
+        <w:t>R0</w:t>
+      </w:r>
+      <w:proofErr w:type="spellEnd"/>
+      <w:r>
+        <w:t>, s</w:t>
+      </w:r>
+      <w:r>
+        <w:t>teepness can be estimated</w:t>
+      </w:r>
+      <w:r>
+        <w:t xml:space="preserve"> or fixed</w:t>
+      </w:r>
+      <w:r>
+        <w:t xml:space="preserve">, and </w:t>
+      </w:r>
+      <w:r>
+        <w:t xml:space="preserve">all </w:t>
+      </w:r>
+      <w:r>
+        <w:t xml:space="preserve">the “free” </w:t>
+      </w:r>
+      <w:proofErr w:type="spellStart"/>
+      <w:r>
+        <w:t>YCS</w:t>
+      </w:r>
+      <w:proofErr w:type="spellEnd"/>
+      <w:r>
+        <w:t xml:space="preserve"> are estimated. If </w:t>
+      </w:r>
+      <w:proofErr w:type="spellStart"/>
+      <w:r>
+        <w:t>standardise</w:t>
+      </w:r>
+      <w:r>
+        <w:t>_years</w:t>
+      </w:r>
+      <w:proofErr w:type="spellEnd"/>
+      <w:r>
+        <w:t xml:space="preserve"> is defined, then the</w:t>
+      </w:r>
+      <w:r>
+        <w:t xml:space="preserve"> </w:t>
+      </w:r>
+      <w:proofErr w:type="spellStart"/>
+      <w:r>
+        <w:t>YCS</w:t>
+      </w:r>
+      <w:proofErr w:type="spellEnd"/>
+      <w:r>
+        <w:t xml:space="preserve"> used in the formula is </w:t>
+      </w:r>
+      <w:proofErr w:type="spellStart"/>
+      <w:r>
+        <w:t>YCS</w:t>
+      </w:r>
+      <w:proofErr w:type="spellEnd"/>
+      <w:r>
+        <w:t>/</w:t>
+      </w:r>
+      <w:proofErr w:type="gramStart"/>
+      <w:r>
+        <w:t>mean(</w:t>
+      </w:r>
+      <w:proofErr w:type="gramEnd"/>
+      <w:r>
+        <w:t>sum(</w:t>
+      </w:r>
+      <w:proofErr w:type="spellStart"/>
+      <w:r>
+        <w:t>YCS</w:t>
+      </w:r>
+      <w:proofErr w:type="spellEnd"/>
+      <w:r>
+        <w:t>[</w:t>
+      </w:r>
+      <w:r>
+        <w:t xml:space="preserve">in range </w:t>
+      </w:r>
+      <w:proofErr w:type="spellStart"/>
+      <w:r>
+        <w:t>standardise_years</w:t>
+      </w:r>
+      <w:proofErr w:type="spellEnd"/>
+      <w:r>
+        <w:t>]</w:t>
+      </w:r>
+      <w:r>
+        <w:t>)),</w:t>
+      </w:r>
+      <w:r>
+        <w:t xml:space="preserve"> otherwise they are used as defined.</w:t>
+      </w:r>
+      <w:r>
+        <w:t xml:space="preserve"> </w:t>
+      </w:r>
+    </w:p>
+    <w:p/>
+    <w:p>
+      <w:r>
+        <w:t xml:space="preserve">The </w:t>
+      </w:r>
+      <w:r>
+        <w:t>o</w:t>
+      </w:r>
+      <w:r>
+        <w:t xml:space="preserve">ffset </w:t>
+      </w:r>
+      <w:r>
+        <w:t xml:space="preserve">should default to </w:t>
+      </w:r>
+      <w:r>
+        <w:t>(</w:t>
+      </w:r>
+      <w:proofErr w:type="spellStart"/>
+      <w:r>
+        <w:t>min_age</w:t>
+      </w:r>
+      <w:proofErr w:type="spellEnd"/>
+      <w:r>
+        <w:t>)</w:t>
+      </w:r>
+      <w:r>
+        <w:t xml:space="preserve"> in the model</w:t>
+      </w:r>
+      <w:r>
+        <w:t>, but can be defined as some integer ≥0</w:t>
+      </w:r>
+      <w:r>
+        <w:t>.</w:t>
+      </w:r>
+      <w:r>
+        <w:t xml:space="preserve"> Also for initialisation steps, where there is no information on SSB (year 1 to year </w:t>
+      </w:r>
+      <w:proofErr w:type="spellStart"/>
+      <w:r>
+        <w:t>min_age</w:t>
+      </w:r>
+      <w:proofErr w:type="spellEnd"/>
+      <w:r>
+        <w:t xml:space="preserve">), use </w:t>
+      </w:r>
+      <w:proofErr w:type="spellStart"/>
+      <w:r>
+        <w:t>R0</w:t>
+      </w:r>
+      <w:proofErr w:type="spellEnd"/>
+      <w:r>
+        <w:t>.</w:t>
+      </w:r>
+    </w:p>
+    <w:p/>
+    <w:p>
+      <w:r>
+        <w:t>We will need an autocorrelation parameter, rho, but ignore its use at this stage.</w:t>
       </w:r>
     </w:p>
     <w:p/>
@@ -2396,7 +2553,7 @@
       </w:r>
       <w:proofErr w:type="spellStart"/>
       <w:r>
-        <w:t>BH_recruitment</w:t>
+        <w:t>local_BH_recruitment</w:t>
       </w:r>
       <w:proofErr w:type="spellEnd"/>
     </w:p>
@@ -2417,99 +2574,117 @@
       </w:r>
       <w:proofErr w:type="spellStart"/>
       <w:r>
-        <w:t>BH</w:t>
-      </w:r>
-      <w:r>
-        <w:t>_recruitment</w:t>
-      </w:r>
-      <w:proofErr w:type="spellEnd"/>
-    </w:p>
-    <w:p>
-      <w:proofErr w:type="spellStart"/>
-      <w:r>
-        <w:t>r</w:t>
-      </w:r>
-      <w:r>
-        <w:t>0</w:t>
-      </w:r>
-      <w:proofErr w:type="spellEnd"/>
-      <w:r>
-        <w:t xml:space="preserve"> 5000000</w:t>
-      </w:r>
+        <w:t>local_BH_recruitment</w:t>
+      </w:r>
+      <w:proofErr w:type="spellEnd"/>
+    </w:p>
+    <w:p>
+      <w:proofErr w:type="spellStart"/>
+      <w:r>
+        <w:t>r0</w:t>
+      </w:r>
+      <w:proofErr w:type="spellEnd"/>
+      <w:r>
+        <w:t xml:space="preserve"> 5000000 # multiples the cell value in </w:t>
+      </w:r>
+      <w:proofErr w:type="spellStart"/>
+      <w:r>
+        <w:t>r0_layer</w:t>
+      </w:r>
+      <w:proofErr w:type="spellEnd"/>
+      <w:r>
+        <w:t xml:space="preserve"> by this to get actual recruitment </w:t>
+      </w:r>
+      <w:proofErr w:type="spellStart"/>
+      <w:r>
+        <w:t>R0</w:t>
+      </w:r>
+      <w:proofErr w:type="spellEnd"/>
+      <w:r>
+        <w:t xml:space="preserve"> for each cell</w:t>
+      </w:r>
+    </w:p>
+    <w:p>
+      <w:proofErr w:type="gramStart"/>
+      <w:r>
+        <w:t>steepness</w:t>
+      </w:r>
+      <w:proofErr w:type="gramEnd"/>
+      <w:r>
+        <w:t xml:space="preserve"> 0.75</w:t>
+      </w:r>
+    </w:p>
+    <w:p>
+      <w:proofErr w:type="gramStart"/>
+      <w:r>
+        <w:t>categories</w:t>
+      </w:r>
+      <w:proofErr w:type="gramEnd"/>
+      <w:r>
+        <w:t xml:space="preserve"> immature #</w:t>
+      </w:r>
+      <w:r>
+        <w:t xml:space="preserve"> Define the categories into which recruitment occurs</w:t>
+      </w:r>
+    </w:p>
+    <w:p>
+      <w:proofErr w:type="spellStart"/>
+      <w:r>
+        <w:t>SSB_layer</w:t>
+      </w:r>
+      <w:proofErr w:type="spellEnd"/>
       <w:r>
         <w:t xml:space="preserve"> </w:t>
       </w:r>
-    </w:p>
-    <w:p>
-      <w:proofErr w:type="gramStart"/>
-      <w:r>
-        <w:t>steepness</w:t>
-      </w:r>
-      <w:proofErr w:type="gramEnd"/>
-      <w:r>
-        <w:t xml:space="preserve"> 0.75</w:t>
-      </w:r>
-    </w:p>
-    <w:p>
-      <w:proofErr w:type="gramStart"/>
-      <w:r>
-        <w:t>categories</w:t>
-      </w:r>
-      <w:proofErr w:type="gramEnd"/>
-      <w:r>
-        <w:t xml:space="preserve"> immature #</w:t>
-      </w:r>
-      <w:r>
-        <w:t xml:space="preserve"> Define the categories into which recruitment occurs</w:t>
-      </w:r>
-    </w:p>
-    <w:p>
-      <w:r>
-        <w:t xml:space="preserve">SSB </w:t>
-      </w:r>
-      <w:proofErr w:type="spellStart"/>
-      <w:r>
-        <w:t>SSB_TOA</w:t>
-      </w:r>
-      <w:proofErr w:type="spellEnd"/>
-      <w:r>
-        <w:t xml:space="preserve"> # a derived quantity that gives the SSB for the recruitment calculation</w:t>
-      </w:r>
-    </w:p>
-    <w:p>
+      <w:proofErr w:type="spellStart"/>
+      <w:r>
+        <w:t>MySSBLayer</w:t>
+      </w:r>
+      <w:proofErr w:type="spellEnd"/>
+      <w:r>
+        <w:t xml:space="preserve"> # a numeric layer that gives the SSB in each cell </w:t>
+      </w:r>
+      <w:r>
+        <w:t xml:space="preserve">in each year </w:t>
+      </w:r>
+      <w:r>
+        <w:t>for the recruitment calculation</w:t>
+      </w:r>
+    </w:p>
+    <w:p>
+      <w:proofErr w:type="spellStart"/>
       <w:r>
         <w:t>B0</w:t>
       </w:r>
       <w:r>
+        <w:t>_layer</w:t>
+      </w:r>
+      <w:proofErr w:type="spellEnd"/>
+      <w:r>
         <w:t xml:space="preserve"> </w:t>
       </w:r>
       <w:proofErr w:type="spellStart"/>
       <w:r>
-        <w:t>B0_TOA</w:t>
+        <w:t>B0_layer_TOA</w:t>
       </w:r>
       <w:proofErr w:type="spellEnd"/>
       <w:r>
         <w:t xml:space="preserve"> </w:t>
       </w:r>
       <w:r>
-        <w:t># a de</w:t>
-      </w:r>
-      <w:r>
-        <w:t xml:space="preserve">rived quantity that gives </w:t>
-      </w:r>
-      <w:r>
-        <w:t>B</w:t>
-      </w:r>
-      <w:r>
-        <w:t>0</w:t>
-      </w:r>
-      <w:r>
-        <w:t xml:space="preserve"> for the recruitment calculation</w:t>
-      </w:r>
-    </w:p>
-    <w:p>
-      <w:r>
-        <w:t xml:space="preserve">Layer </w:t>
+        <w:t># a derived quantity that gives the SSB for the recruitment calculation</w:t>
+      </w:r>
+    </w:p>
+    <w:p>
+      <w:proofErr w:type="spellStart"/>
+      <w:proofErr w:type="gramStart"/>
+      <w:r>
+        <w:t>r0_layer</w:t>
+      </w:r>
+      <w:proofErr w:type="spellEnd"/>
+      <w:proofErr w:type="gramEnd"/>
+      <w:r>
+        <w:t xml:space="preserve"> </w:t>
       </w:r>
       <w:proofErr w:type="spellStart"/>
       <w:r>
@@ -2520,21 +2695,21 @@
         <w:t xml:space="preserve"> # </w:t>
       </w:r>
       <w:r>
-        <w:t>Name of the layer used to determine where recruitment occurs</w:t>
-      </w:r>
+        <w:t xml:space="preserve">Name of the layer used to determine </w:t>
+      </w:r>
+      <w:r>
+        <w:t xml:space="preserve">the relative cell by cell </w:t>
+      </w:r>
+      <w:proofErr w:type="spellStart"/>
+      <w:r>
+        <w:t>r0</w:t>
+      </w:r>
+      <w:proofErr w:type="spellEnd"/>
       <w:r>
         <w:t xml:space="preserve"> </w:t>
       </w:r>
     </w:p>
     <w:p>
-      <w:r>
-        <w:t>Ages 1 # Define the ages within each category that receive recruitment</w:t>
-      </w:r>
-      <w:r>
-        <w:t xml:space="preserve"> (see constant recruitment)</w:t>
-      </w:r>
-    </w:p>
-    <w:p>
       <w:proofErr w:type="gramStart"/>
       <w:r>
         <w:t>proportions</w:t>
@@ -2562,25 +2737,7 @@
         <w:rPr>
           <w:highlight w:val="yellow"/>
         </w:rPr>
-        <w:t xml:space="preserve"> 0.6</w:t>
-      </w:r>
-      <w:r>
-        <w:rPr>
-          <w:highlight w:val="yellow"/>
-        </w:rPr>
-        <w:t xml:space="preserve"> [not </w:t>
-      </w:r>
-      <w:r>
-        <w:rPr>
-          <w:highlight w:val="yellow"/>
-        </w:rPr>
-        <w:t>actually used</w:t>
-      </w:r>
-      <w:r>
-        <w:rPr>
-          <w:highlight w:val="yellow"/>
-        </w:rPr>
-        <w:t xml:space="preserve"> yet]</w:t>
+        <w:t xml:space="preserve"> 0.6 [not required yet]</w:t>
       </w:r>
     </w:p>
     <w:p>
@@ -2635,10 +2792,7 @@
       </w:r>
       <w:proofErr w:type="spellEnd"/>
       <w:r>
-        <w:t xml:space="preserve"> 1994 1995 1996 1997 1998 1999 2000 2001 2002 2003 20</w:t>
-      </w:r>
-      <w:r>
-        <w:t>04 2005 2006 2007 2008 2009</w:t>
+        <w:t xml:space="preserve"> 1994 1995 1996 1997 1998 1999 2000 2001 2002 2003 2004 2005 2006 2007 2008 2009</w:t>
       </w:r>
     </w:p>
     <w:p>
@@ -2648,10 +2802,7 @@
       </w:r>
       <w:proofErr w:type="spellEnd"/>
       <w:r>
-        <w:t xml:space="preserve">          1    1    1    1    1    1    1    1    1    1   </w:t>
-      </w:r>
-      <w:r>
-        <w:t xml:space="preserve"> 1    1    1    1    1    1  </w:t>
+        <w:t xml:space="preserve">          1    1    1    1    1    1    1    1    1    1    1    1    1    1    1    1  </w:t>
       </w:r>
     </w:p>
     <w:p>
@@ -2686,509 +2837,6 @@
         <w:rPr>
           <w:strike/>
         </w:rPr>
-        <w:t>last_</w:t>
-      </w:r>
-      <w:proofErr w:type="gramStart"/>
-      <w:r>
-        <w:rPr>
-          <w:strike/>
-        </w:rPr>
-        <w:t>free</w:t>
-      </w:r>
-      <w:proofErr w:type="spellEnd"/>
-      <w:r>
-        <w:rPr>
-          <w:strike/>
-        </w:rPr>
-        <w:t xml:space="preserve">  2004</w:t>
-      </w:r>
-      <w:proofErr w:type="gramEnd"/>
-    </w:p>
-    <w:p>
-      <w:proofErr w:type="spellStart"/>
-      <w:r>
-        <w:t>SSB_yearclass_offset</w:t>
-      </w:r>
-      <w:proofErr w:type="spellEnd"/>
-      <w:r>
-        <w:t xml:space="preserve"> 1</w:t>
-      </w:r>
-      <w:r>
-        <w:t xml:space="preserve"> </w:t>
-      </w:r>
-    </w:p>
-    <w:p/>
-    <w:p>
-      <w:r>
-        <w:t>So a new type</w:t>
-      </w:r>
-      <w:r>
-        <w:t xml:space="preserve"> of recruitment</w:t>
-      </w:r>
-      <w:r>
-        <w:t xml:space="preserve"> needs to be defined, as </w:t>
-      </w:r>
-      <w:proofErr w:type="spellStart"/>
-      <w:r>
-        <w:t>BH</w:t>
-      </w:r>
-      <w:r>
-        <w:t>_recruitment</w:t>
-      </w:r>
-      <w:proofErr w:type="spellEnd"/>
-      <w:r>
-        <w:t xml:space="preserve">. </w:t>
-      </w:r>
-      <w:proofErr w:type="spellStart"/>
-      <w:r>
-        <w:t>R0</w:t>
-      </w:r>
-      <w:proofErr w:type="spellEnd"/>
-      <w:r>
-        <w:t>, s</w:t>
-      </w:r>
-      <w:r>
-        <w:t>teepness can be estimated</w:t>
-      </w:r>
-      <w:r>
-        <w:t xml:space="preserve"> or fixed</w:t>
-      </w:r>
-      <w:r>
-        <w:t xml:space="preserve">, and </w:t>
-      </w:r>
-      <w:r>
-        <w:t xml:space="preserve">all </w:t>
-      </w:r>
-      <w:r>
-        <w:t xml:space="preserve">the “free” </w:t>
-      </w:r>
-      <w:proofErr w:type="spellStart"/>
-      <w:r>
-        <w:t>YCS</w:t>
-      </w:r>
-      <w:proofErr w:type="spellEnd"/>
-      <w:r>
-        <w:t xml:space="preserve"> are estimated. If </w:t>
-      </w:r>
-      <w:proofErr w:type="spellStart"/>
-      <w:r>
-        <w:t>standardise</w:t>
-      </w:r>
-      <w:r>
-        <w:t>_years</w:t>
-      </w:r>
-      <w:proofErr w:type="spellEnd"/>
-      <w:r>
-        <w:t xml:space="preserve"> is defined, then the</w:t>
-      </w:r>
-      <w:r>
-        <w:t xml:space="preserve"> </w:t>
-      </w:r>
-      <w:proofErr w:type="spellStart"/>
-      <w:r>
-        <w:t>YCS</w:t>
-      </w:r>
-      <w:proofErr w:type="spellEnd"/>
-      <w:r>
-        <w:t xml:space="preserve"> used in the formula is </w:t>
-      </w:r>
-      <w:proofErr w:type="spellStart"/>
-      <w:r>
-        <w:t>YCS</w:t>
-      </w:r>
-      <w:proofErr w:type="spellEnd"/>
-      <w:r>
-        <w:t>/</w:t>
-      </w:r>
-      <w:proofErr w:type="gramStart"/>
-      <w:r>
-        <w:t>mean(</w:t>
-      </w:r>
-      <w:proofErr w:type="gramEnd"/>
-      <w:r>
-        <w:t>sum(</w:t>
-      </w:r>
-      <w:proofErr w:type="spellStart"/>
-      <w:r>
-        <w:t>YCS</w:t>
-      </w:r>
-      <w:proofErr w:type="spellEnd"/>
-      <w:r>
-        <w:t>[</w:t>
-      </w:r>
-      <w:r>
-        <w:t xml:space="preserve">in range </w:t>
-      </w:r>
-      <w:proofErr w:type="spellStart"/>
-      <w:r>
-        <w:t>standardise_years</w:t>
-      </w:r>
-      <w:proofErr w:type="spellEnd"/>
-      <w:r>
-        <w:t>]</w:t>
-      </w:r>
-      <w:r>
-        <w:t>)),</w:t>
-      </w:r>
-      <w:r>
-        <w:t xml:space="preserve"> otherwise they are used as defined.</w:t>
-      </w:r>
-      <w:r>
-        <w:t xml:space="preserve"> </w:t>
-      </w:r>
-    </w:p>
-    <w:p/>
-    <w:p>
-      <w:r>
-        <w:t xml:space="preserve">The </w:t>
-      </w:r>
-      <w:r>
-        <w:t>o</w:t>
-      </w:r>
-      <w:r>
-        <w:t xml:space="preserve">ffset </w:t>
-      </w:r>
-      <w:r>
-        <w:t xml:space="preserve">should default to </w:t>
-      </w:r>
-      <w:r>
-        <w:t>(</w:t>
-      </w:r>
-      <w:proofErr w:type="spellStart"/>
-      <w:r>
-        <w:t>min_age</w:t>
-      </w:r>
-      <w:proofErr w:type="spellEnd"/>
-      <w:r>
-        <w:t>)</w:t>
-      </w:r>
-      <w:r>
-        <w:t xml:space="preserve"> in the model</w:t>
-      </w:r>
-      <w:r>
-        <w:t>, but can be defined as some integer ≥0</w:t>
-      </w:r>
-      <w:r>
-        <w:t>.</w:t>
-      </w:r>
-      <w:r>
-        <w:t xml:space="preserve"> Also for initialisation steps, where there is no information on SSB (year 1 to year </w:t>
-      </w:r>
-      <w:proofErr w:type="spellStart"/>
-      <w:r>
-        <w:t>min_age</w:t>
-      </w:r>
-      <w:proofErr w:type="spellEnd"/>
-      <w:r>
-        <w:t xml:space="preserve">), use </w:t>
-      </w:r>
-      <w:proofErr w:type="spellStart"/>
-      <w:r>
-        <w:t>R0</w:t>
-      </w:r>
-      <w:proofErr w:type="spellEnd"/>
-      <w:r>
-        <w:t>.</w:t>
-      </w:r>
-    </w:p>
-    <w:p/>
-    <w:p>
-      <w:r>
-        <w:t>We will need an autocorrelation parameter, rho, but ignore its use at this stage.</w:t>
-      </w:r>
-    </w:p>
-    <w:p/>
-    <w:p>
-      <w:r>
-        <w:t xml:space="preserve">For </w:t>
-      </w:r>
-      <w:proofErr w:type="spellStart"/>
-      <w:r>
-        <w:t>local_BH_recruitment</w:t>
-      </w:r>
-      <w:proofErr w:type="spellEnd"/>
-    </w:p>
-    <w:p/>
-    <w:p>
-      <w:r>
-        <w:t>@process Recruitment</w:t>
-      </w:r>
-    </w:p>
-    <w:p>
-      <w:proofErr w:type="gramStart"/>
-      <w:r>
-        <w:t>type</w:t>
-      </w:r>
-      <w:proofErr w:type="gramEnd"/>
-      <w:r>
-        <w:t xml:space="preserve"> </w:t>
-      </w:r>
-      <w:proofErr w:type="spellStart"/>
-      <w:r>
-        <w:t>local_BH_recruitment</w:t>
-      </w:r>
-      <w:proofErr w:type="spellEnd"/>
-    </w:p>
-    <w:p>
-      <w:proofErr w:type="spellStart"/>
-      <w:r>
-        <w:t>r0</w:t>
-      </w:r>
-      <w:proofErr w:type="spellEnd"/>
-      <w:r>
-        <w:t xml:space="preserve"> 5000000 # multiples the cell value in </w:t>
-      </w:r>
-      <w:proofErr w:type="spellStart"/>
-      <w:r>
-        <w:t>r0_layer</w:t>
-      </w:r>
-      <w:proofErr w:type="spellEnd"/>
-      <w:r>
-        <w:t xml:space="preserve"> by this to get actual recruitment </w:t>
-      </w:r>
-      <w:proofErr w:type="spellStart"/>
-      <w:r>
-        <w:t>R0</w:t>
-      </w:r>
-      <w:proofErr w:type="spellEnd"/>
-      <w:r>
-        <w:t xml:space="preserve"> for each cell</w:t>
-      </w:r>
-    </w:p>
-    <w:p>
-      <w:proofErr w:type="gramStart"/>
-      <w:r>
-        <w:t>steepness</w:t>
-      </w:r>
-      <w:proofErr w:type="gramEnd"/>
-      <w:r>
-        <w:t xml:space="preserve"> 0.75</w:t>
-      </w:r>
-    </w:p>
-    <w:p>
-      <w:proofErr w:type="gramStart"/>
-      <w:r>
-        <w:t>categories</w:t>
-      </w:r>
-      <w:proofErr w:type="gramEnd"/>
-      <w:r>
-        <w:t xml:space="preserve"> immature #</w:t>
-      </w:r>
-      <w:r>
-        <w:t xml:space="preserve"> Define the categories into which recruitment occurs</w:t>
-      </w:r>
-    </w:p>
-    <w:p>
-      <w:proofErr w:type="spellStart"/>
-      <w:r>
-        <w:t>SSB_layer</w:t>
-      </w:r>
-      <w:proofErr w:type="spellEnd"/>
-      <w:r>
-        <w:t xml:space="preserve"> </w:t>
-      </w:r>
-      <w:proofErr w:type="spellStart"/>
-      <w:r>
-        <w:t>MySSBLayer</w:t>
-      </w:r>
-      <w:proofErr w:type="spellEnd"/>
-      <w:r>
-        <w:t xml:space="preserve"> # a numeric layer that gives the SSB in each cell </w:t>
-      </w:r>
-      <w:r>
-        <w:t xml:space="preserve">in each year </w:t>
-      </w:r>
-      <w:r>
-        <w:t>for the recruitment calculation</w:t>
-      </w:r>
-    </w:p>
-    <w:p>
-      <w:proofErr w:type="spellStart"/>
-      <w:r>
-        <w:t>B0</w:t>
-      </w:r>
-      <w:r>
-        <w:t>_layer</w:t>
-      </w:r>
-      <w:proofErr w:type="spellEnd"/>
-      <w:r>
-        <w:t xml:space="preserve"> </w:t>
-      </w:r>
-      <w:proofErr w:type="spellStart"/>
-      <w:r>
-        <w:t>B0_layer_TOA</w:t>
-      </w:r>
-      <w:proofErr w:type="spellEnd"/>
-      <w:r>
-        <w:t xml:space="preserve"> </w:t>
-      </w:r>
-      <w:r>
-        <w:t># a derived quantity that gives the SSB for the recruitment calculation</w:t>
-      </w:r>
-    </w:p>
-    <w:p>
-      <w:proofErr w:type="spellStart"/>
-      <w:proofErr w:type="gramStart"/>
-      <w:r>
-        <w:t>r0_layer</w:t>
-      </w:r>
-      <w:proofErr w:type="spellEnd"/>
-      <w:proofErr w:type="gramEnd"/>
-      <w:r>
-        <w:t xml:space="preserve"> </w:t>
-      </w:r>
-      <w:proofErr w:type="spellStart"/>
-      <w:r>
-        <w:t>MyRecruitmentlayer</w:t>
-      </w:r>
-      <w:proofErr w:type="spellEnd"/>
-      <w:r>
-        <w:t xml:space="preserve"> # </w:t>
-      </w:r>
-      <w:r>
-        <w:t xml:space="preserve">Name of the layer used to determine </w:t>
-      </w:r>
-      <w:r>
-        <w:t xml:space="preserve">the relative cell by cell </w:t>
-      </w:r>
-      <w:proofErr w:type="spellStart"/>
-      <w:r>
-        <w:t>r0</w:t>
-      </w:r>
-      <w:proofErr w:type="spellEnd"/>
-      <w:r>
-        <w:t xml:space="preserve"> </w:t>
-      </w:r>
-    </w:p>
-    <w:p>
-      <w:proofErr w:type="gramStart"/>
-      <w:r>
-        <w:t>proportions</w:t>
-      </w:r>
-      <w:proofErr w:type="gramEnd"/>
-      <w:r>
-        <w:t xml:space="preserve"> 1.0</w:t>
-      </w:r>
-    </w:p>
-    <w:p>
-      <w:pPr>
-        <w:rPr>
-          <w:highlight w:val="yellow"/>
-        </w:rPr>
-      </w:pPr>
-      <w:proofErr w:type="spellStart"/>
-      <w:r>
-        <w:rPr>
-          <w:highlight w:val="yellow"/>
-        </w:rPr>
-        <w:t>sigma_r</w:t>
-      </w:r>
-      <w:proofErr w:type="spellEnd"/>
-      <w:r>
-        <w:rPr>
-          <w:highlight w:val="yellow"/>
-        </w:rPr>
-        <w:t xml:space="preserve"> 0.6 [not required yet]</w:t>
-      </w:r>
-    </w:p>
-    <w:p>
-      <w:pPr>
-        <w:rPr>
-          <w:highlight w:val="yellow"/>
-        </w:rPr>
-      </w:pPr>
-      <w:proofErr w:type="gramStart"/>
-      <w:r>
-        <w:rPr>
-          <w:highlight w:val="yellow"/>
-        </w:rPr>
-        <w:t>rho</w:t>
-      </w:r>
-      <w:proofErr w:type="gramEnd"/>
-      <w:r>
-        <w:rPr>
-          <w:highlight w:val="yellow"/>
-        </w:rPr>
-        <w:t xml:space="preserve"> 0.6 [</w:t>
-      </w:r>
-      <w:r>
-        <w:rPr>
-          <w:highlight w:val="yellow"/>
-        </w:rPr>
-        <w:t xml:space="preserve">not </w:t>
-      </w:r>
-      <w:r>
-        <w:rPr>
-          <w:highlight w:val="yellow"/>
-        </w:rPr>
-        <w:t xml:space="preserve">actually used yet] </w:t>
-      </w:r>
-    </w:p>
-    <w:p>
-      <w:proofErr w:type="spellStart"/>
-      <w:proofErr w:type="gramStart"/>
-      <w:r>
-        <w:t>standardise_years</w:t>
-      </w:r>
-      <w:proofErr w:type="spellEnd"/>
-      <w:proofErr w:type="gramEnd"/>
-      <w:r>
-        <w:t xml:space="preserve"> 1994-2004</w:t>
-      </w:r>
-    </w:p>
-    <w:p>
-      <w:proofErr w:type="spellStart"/>
-      <w:r>
-        <w:t>YCS_years</w:t>
-      </w:r>
-      <w:proofErr w:type="spellEnd"/>
-      <w:r>
-        <w:t xml:space="preserve"> 1994 1995 1996 1997 1998 1999 2000 2001 2002 2003 2004 2005 2006 2007 2008 2009</w:t>
-      </w:r>
-    </w:p>
-    <w:p>
-      <w:proofErr w:type="spellStart"/>
-      <w:r>
-        <w:t>YCS</w:t>
-      </w:r>
-      <w:proofErr w:type="spellEnd"/>
-      <w:r>
-        <w:t xml:space="preserve">          1    1    1    1    1    1    1    1    1    1    1    1    1    1    1    1  </w:t>
-      </w:r>
-    </w:p>
-    <w:p>
-      <w:pPr>
-        <w:rPr>
-          <w:strike/>
-        </w:rPr>
-      </w:pPr>
-      <w:proofErr w:type="spellStart"/>
-      <w:r>
-        <w:rPr>
-          <w:strike/>
-        </w:rPr>
-        <w:t>first_free</w:t>
-      </w:r>
-      <w:proofErr w:type="spellEnd"/>
-      <w:r>
-        <w:rPr>
-          <w:strike/>
-        </w:rPr>
-        <w:t xml:space="preserve"> 1994</w:t>
-      </w:r>
-    </w:p>
-    <w:p>
-      <w:pPr>
-        <w:rPr>
-          <w:strike/>
-        </w:rPr>
-      </w:pPr>
-      <w:proofErr w:type="spellStart"/>
-      <w:r>
-        <w:rPr>
-          <w:strike/>
-        </w:rPr>
-        <w:lastRenderedPageBreak/>
         <w:t>last_</w:t>
       </w:r>
       <w:proofErr w:type="gramStart"/>
@@ -3754,7 +3402,11 @@
         </w:numPr>
       </w:pPr>
       <w:r>
-        <w:t>Derived layers are calculated at a specific user-defined time step and years. If no years are defined, the data overwrites the previous calculation. For example B0 is derived once only, at the last initialisation phase (defined under year); but a mortality dependent layer is calculated every year (including in the initialisation phases) and only the latest calculation is kept in memory.</w:t>
+        <w:t xml:space="preserve">Derived layers are calculated at a specific user-defined time step and years. If no years are defined, the data overwrites the previous calculation. For example B0 is derived once only, at the last initialisation phase (defined under year); but a mortality dependent layer is calculated </w:t>
+      </w:r>
+      <w:r>
+        <w:lastRenderedPageBreak/>
+        <w:t>every year (including in the initialisation phases) and only the latest calculation is kept in memory.</w:t>
       </w:r>
     </w:p>
     <w:p>
@@ -4198,6 +3850,7 @@
     <w:p/>
     <w:p>
       <w:r>
+        <w:lastRenderedPageBreak/>
         <w:t xml:space="preserve">@estimate </w:t>
       </w:r>
       <w:proofErr w:type="gramStart"/>
@@ -4631,74 +4284,77 @@
         <w:pStyle w:val="Heading2"/>
       </w:pPr>
       <w:r>
+        <w:t>Problems with meta-layers</w:t>
+      </w:r>
+    </w:p>
+    <w:p/>
+    <w:p>
+      <w:r>
+        <w:t xml:space="preserve">We need to think carefully when we should allow meta-layers and when we shouldn’t. For example meta-layers under biomass events might be misleading if only applied for specific years when it should be all years. </w:t>
+      </w:r>
+    </w:p>
+    <w:p>
+      <w:r>
+        <w:t>Maybe have meta-layers used instead of layers as default, but with specific safeguards or cases where you can’t.</w:t>
+      </w:r>
+    </w:p>
+    <w:p/>
+    <w:p>
+      <w:pPr>
+        <w:pStyle w:val="Heading2"/>
+      </w:pPr>
+      <w:r>
+        <w:t>Entering layer data</w:t>
+      </w:r>
+    </w:p>
+    <w:p/>
+    <w:p>
+      <w:r>
+        <w:t xml:space="preserve">At the moment we require a “data” subcommand for every line of </w:t>
+      </w:r>
+      <w:proofErr w:type="spellStart"/>
+      <w:r>
+        <w:t>SPM</w:t>
+      </w:r>
+      <w:proofErr w:type="spellEnd"/>
+      <w:r>
+        <w:t xml:space="preserve"> to input layer data. Is it worth adopting the form used in </w:t>
+      </w:r>
+      <w:proofErr w:type="spellStart"/>
+      <w:r>
+        <w:t>randomstation</w:t>
+      </w:r>
+      <w:proofErr w:type="spellEnd"/>
+      <w:r>
+        <w:t xml:space="preserve"> and </w:t>
+      </w:r>
+      <w:proofErr w:type="spellStart"/>
+      <w:r>
+        <w:t>cala</w:t>
+      </w:r>
+      <w:proofErr w:type="spellEnd"/>
+      <w:r>
+        <w:t xml:space="preserve"> to have a ‘</w:t>
+      </w:r>
+      <w:proofErr w:type="spellStart"/>
+      <w:r>
+        <w:t>begin_data</w:t>
+      </w:r>
+      <w:proofErr w:type="spellEnd"/>
+      <w:r>
+        <w:t>’ and ‘</w:t>
+      </w:r>
+      <w:proofErr w:type="spellStart"/>
+      <w:r>
+        <w:t>end’data</w:t>
+      </w:r>
+      <w:proofErr w:type="spellEnd"/>
+      <w:r>
+        <w:t xml:space="preserve">’ style </w:t>
+      </w:r>
+      <w:r>
         <w:lastRenderedPageBreak/>
-        <w:t>Problems with meta-layers</w:t>
-      </w:r>
-    </w:p>
-    <w:p/>
-    <w:p>
-      <w:r>
-        <w:t xml:space="preserve">We need to think carefully when we should allow meta-layers and when we shouldn’t. For example meta-layers under biomass events might be misleading if only applied for specific years when it should be all years. </w:t>
-      </w:r>
-    </w:p>
-    <w:p>
-      <w:r>
-        <w:t>Maybe have meta-layers used instead of layers as default, but with specific safeguards or cases where you can’t.</w:t>
-      </w:r>
-    </w:p>
-    <w:p/>
-    <w:p>
-      <w:pPr>
-        <w:pStyle w:val="Heading2"/>
-      </w:pPr>
-      <w:r>
-        <w:t>Entering layer data</w:t>
-      </w:r>
-    </w:p>
-    <w:p/>
-    <w:p>
-      <w:r>
-        <w:t xml:space="preserve">At the moment we require a “data” subcommand for every line of </w:t>
-      </w:r>
-      <w:proofErr w:type="spellStart"/>
-      <w:r>
-        <w:t>SPM</w:t>
-      </w:r>
-      <w:proofErr w:type="spellEnd"/>
-      <w:r>
-        <w:t xml:space="preserve"> to input layer data. Is it worth adopting the form used in </w:t>
-      </w:r>
-      <w:proofErr w:type="spellStart"/>
-      <w:r>
-        <w:t>randomstation</w:t>
-      </w:r>
-      <w:proofErr w:type="spellEnd"/>
-      <w:r>
-        <w:t xml:space="preserve"> and </w:t>
-      </w:r>
-      <w:proofErr w:type="spellStart"/>
-      <w:r>
-        <w:t>cala</w:t>
-      </w:r>
-      <w:proofErr w:type="spellEnd"/>
-      <w:r>
-        <w:t xml:space="preserve"> to have a ‘</w:t>
-      </w:r>
-      <w:proofErr w:type="spellStart"/>
-      <w:r>
-        <w:t>begin_data</w:t>
-      </w:r>
-      <w:proofErr w:type="spellEnd"/>
-      <w:r>
-        <w:t>’ and ‘</w:t>
-      </w:r>
-      <w:proofErr w:type="spellStart"/>
-      <w:r>
-        <w:t>end’data</w:t>
-      </w:r>
-      <w:proofErr w:type="spellEnd"/>
-      <w:r>
-        <w:t>’ style command? Then the subcommand is not required on each new line anymore…?. Note one difference between the programs is that we are inputting a matrix of values by row… and not a table of data with column headings.</w:t>
+        <w:t>command? Then the subcommand is not required on each new line anymore…?. Note one difference between the programs is that we are inputting a matrix of values by row… and not a table of data with column headings.</w:t>
       </w:r>
     </w:p>
     <w:p/>
@@ -5175,7 +4831,6 @@
         </w:numPr>
       </w:pPr>
       <w:r>
-        <w:lastRenderedPageBreak/>
         <w:t>Apply fishing selectivity to each layer</w:t>
       </w:r>
     </w:p>

</xml_diff>

<commit_message>
CHG: Updated and revised for code changes made so far, and for further developments
</commit_message>
<xml_diff>
--- a/doc/Development/SPM changes 2012 SM.docx
+++ b/doc/Development/SPM changes 2012 SM.docx
@@ -159,8 +159,6 @@
       <w:r>
         <w:t xml:space="preserve"> </w:t>
       </w:r>
-    </w:p>
-    <w:p>
       <w:r>
         <w:t xml:space="preserve">Remove covariance option from </w:t>
       </w:r>
@@ -181,147 +179,42 @@
       </w:pPr>
     </w:p>
     <w:p>
-      <w:bookmarkStart w:id="0" w:name="_GoBack"/>
-      <w:r>
-        <w:t>We need to deal with rows of zeros in the hessian before inversion – see the approach used in CASAL. This occurs when lower bound = upper bound for an estimated parameter.</w:t>
-      </w:r>
-    </w:p>
-    <w:bookmarkEnd w:id="0"/>
-    <w:p>
-      <w:pPr>
-        <w:rPr>
-          <w:highlight w:val="yellow"/>
-        </w:rPr>
-      </w:pPr>
-    </w:p>
-    <w:p>
-      <w:pPr>
-        <w:pStyle w:val="Heading2"/>
-      </w:pPr>
-      <w:r>
-        <w:t>Hessian Matrix</w:t>
-      </w:r>
-    </w:p>
-    <w:p/>
-    <w:p>
-      <w:pPr>
-        <w:rPr>
-          <w:highlight w:val="yellow"/>
-        </w:rPr>
-      </w:pPr>
-      <w:r>
-        <w:rPr>
-          <w:highlight w:val="yellow"/>
-        </w:rPr>
-        <w:t xml:space="preserve">There looks to be an error in the calculation of the Hessian. </w:t>
-      </w:r>
-      <w:proofErr w:type="gramStart"/>
-      <w:r>
-        <w:rPr>
-          <w:highlight w:val="yellow"/>
-        </w:rPr>
-        <w:t>but</w:t>
-      </w:r>
-      <w:proofErr w:type="gramEnd"/>
-      <w:r>
-        <w:rPr>
-          <w:highlight w:val="yellow"/>
-        </w:rPr>
-        <w:t xml:space="preserve"> I cannot find </w:t>
-      </w:r>
-      <w:r>
-        <w:rPr>
-          <w:highlight w:val="yellow"/>
-        </w:rPr>
-        <w:t>locate it</w:t>
-      </w:r>
-      <w:r>
-        <w:rPr>
-          <w:highlight w:val="yellow"/>
-        </w:rPr>
-        <w:t xml:space="preserve">!. The Hessian negatives some of the values where they should be positive… this is apparent when we produce the correlation matrix and we get negative correlations when they should be positive. </w:t>
-      </w:r>
-    </w:p>
-    <w:p>
-      <w:pPr>
-        <w:rPr>
-          <w:highlight w:val="yellow"/>
-        </w:rPr>
-      </w:pPr>
-    </w:p>
-    <w:p>
-      <w:pPr>
-        <w:rPr>
-          <w:highlight w:val="yellow"/>
-        </w:rPr>
-      </w:pPr>
-      <w:r>
-        <w:rPr>
-          <w:highlight w:val="yellow"/>
-        </w:rPr>
-        <w:t>Look at /</w:t>
-      </w:r>
-      <w:proofErr w:type="spellStart"/>
-      <w:r>
-        <w:rPr>
-          <w:highlight w:val="yellow"/>
-        </w:rPr>
-        <w:t>TestCases</w:t>
-      </w:r>
-      <w:proofErr w:type="spellEnd"/>
-      <w:r>
-        <w:rPr>
-          <w:highlight w:val="yellow"/>
-        </w:rPr>
-        <w:t xml:space="preserve">/validate/CASAL-complex and compare the CASAL output and </w:t>
-      </w:r>
-      <w:proofErr w:type="spellStart"/>
-      <w:r>
-        <w:rPr>
-          <w:highlight w:val="yellow"/>
-        </w:rPr>
-        <w:t>SPM</w:t>
-      </w:r>
-      <w:proofErr w:type="spellEnd"/>
-      <w:r>
-        <w:rPr>
-          <w:highlight w:val="yellow"/>
-        </w:rPr>
-        <w:t xml:space="preserve"> output for the Hessian, covariance, and correlation.</w:t>
-      </w:r>
-    </w:p>
-    <w:p>
-      <w:pPr>
-        <w:rPr>
-          <w:highlight w:val="yellow"/>
-        </w:rPr>
-      </w:pPr>
-    </w:p>
-    <w:p>
-      <w:pPr>
-        <w:rPr>
-          <w:highlight w:val="yellow"/>
-        </w:rPr>
-      </w:pPr>
-      <w:proofErr w:type="gramStart"/>
-      <w:r>
-        <w:rPr>
-          <w:highlight w:val="yellow"/>
-        </w:rPr>
-        <w:t>Hmmm… not sure that this is incorrect now.</w:t>
-      </w:r>
-      <w:proofErr w:type="gramEnd"/>
-      <w:r>
-        <w:rPr>
-          <w:highlight w:val="yellow"/>
-        </w:rPr>
-        <w:t xml:space="preserve"> Leave alone for the time being</w:t>
-      </w:r>
-      <w:r>
-        <w:rPr>
-          <w:highlight w:val="yellow"/>
-        </w:rPr>
-        <w:t>… look at if we estimate q or 1/q</w:t>
+      <w:pPr>
+        <w:rPr>
+          <w:highlight w:val="yellow"/>
+        </w:rPr>
+      </w:pPr>
+      <w:r>
+        <w:rPr>
+          <w:highlight w:val="yellow"/>
+        </w:rPr>
+        <w:t>We need to deal with rows of zeros in the hessian before inversion – see the approach used in CASAL. This occurs when lower bound = upper bound for an estimated parameter</w:t>
+      </w:r>
+      <w:r>
+        <w:rPr>
+          <w:highlight w:val="yellow"/>
+        </w:rPr>
+        <w:t xml:space="preserve"> (the resulting hessian has a row/column of zeros – and is therefore non-invertible… in CASAL we exclude these from the hessian, invert, calculate the correlation and covariance, then insert the zero row/columns back in as </w:t>
+      </w:r>
+      <w:proofErr w:type="spellStart"/>
+      <w:r>
+        <w:rPr>
+          <w:highlight w:val="yellow"/>
+        </w:rPr>
+        <w:t>NaN</w:t>
+      </w:r>
+      <w:proofErr w:type="spellEnd"/>
+      <w:r>
+        <w:rPr>
+          <w:highlight w:val="yellow"/>
+        </w:rPr>
+        <w:t xml:space="preserve"> row/columns)</w:t>
+      </w:r>
+      <w:r>
+        <w:rPr>
+          <w:highlight w:val="yellow"/>
+        </w:rPr>
+        <w:t>.</w:t>
       </w:r>
     </w:p>
     <w:p/>
@@ -690,7 +583,6 @@
           <w:sz w:val="20"/>
           <w:highlight w:val="yellow"/>
         </w:rPr>
-        <w:lastRenderedPageBreak/>
         <w:t xml:space="preserve">Threads are semi-implemented. But there is still a significant amount of work to do for these. Originally I was aiming to thread-pool the minimisers to allow concurrent theories to be tested at once. The way the </w:t>
       </w:r>
       <w:proofErr w:type="spellStart"/>
@@ -765,74 +657,112 @@
     <w:p>
       <w:pPr>
         <w:rPr>
-          <w:highlight w:val="yellow"/>
-        </w:rPr>
-      </w:pPr>
-      <w:r>
-        <w:rPr>
           <w:color w:val="000000"/>
           <w:sz w:val="20"/>
           <w:highlight w:val="yellow"/>
         </w:rPr>
-        <w:br/>
-      </w:r>
-      <w:proofErr w:type="spellStart"/>
-      <w:r>
+      </w:pPr>
+    </w:p>
+    <w:p>
+      <w:pPr>
         <w:rPr>
           <w:color w:val="000000"/>
           <w:sz w:val="20"/>
           <w:highlight w:val="yellow"/>
         </w:rPr>
-        <w:t>TODO</w:t>
-      </w:r>
-      <w:proofErr w:type="spellEnd"/>
+      </w:pPr>
+      <w:proofErr w:type="spellStart"/>
       <w:r>
         <w:rPr>
           <w:color w:val="000000"/>
           <w:sz w:val="20"/>
           <w:highlight w:val="yellow"/>
         </w:rPr>
-        <w:t>:</w:t>
-      </w:r>
+        <w:t>TODO</w:t>
+      </w:r>
+      <w:proofErr w:type="spellEnd"/>
       <w:r>
         <w:rPr>
           <w:color w:val="000000"/>
           <w:sz w:val="20"/>
           <w:highlight w:val="yellow"/>
         </w:rPr>
-        <w:t xml:space="preserve"> </w:t>
-      </w:r>
+        <w:t xml:space="preserve">: </w:t>
+      </w:r>
+      <w:proofErr w:type="gramStart"/>
       <w:r>
         <w:rPr>
           <w:color w:val="000000"/>
           <w:sz w:val="20"/>
           <w:highlight w:val="yellow"/>
         </w:rPr>
-        <w:t>ALISTAIR</w:t>
-      </w:r>
+        <w:t>Lets</w:t>
+      </w:r>
+      <w:proofErr w:type="gramEnd"/>
       <w:r>
         <w:rPr>
           <w:color w:val="000000"/>
           <w:sz w:val="20"/>
           <w:highlight w:val="yellow"/>
         </w:rPr>
-        <w:t xml:space="preserve"> update the manual to remove reference to threads, and remove the documentation on the -t command line argument. </w:t>
-      </w:r>
+        <w:t xml:space="preserve"> remove threads at this stage.</w:t>
+      </w:r>
+    </w:p>
+    <w:p>
+      <w:pPr>
+        <w:rPr>
+          <w:highlight w:val="yellow"/>
+        </w:rPr>
+      </w:pPr>
       <w:r>
         <w:rPr>
           <w:color w:val="000000"/>
           <w:sz w:val="20"/>
           <w:highlight w:val="yellow"/>
         </w:rPr>
-        <w:t>Will</w:t>
-      </w:r>
+        <w:br/>
+      </w:r>
+      <w:proofErr w:type="spellStart"/>
       <w:r>
         <w:rPr>
           <w:color w:val="000000"/>
           <w:sz w:val="20"/>
           <w:highlight w:val="yellow"/>
         </w:rPr>
-        <w:t xml:space="preserve"> disable that argument (-t) in the code base as well</w:t>
+        <w:t>TODO</w:t>
+      </w:r>
+      <w:proofErr w:type="spellEnd"/>
+      <w:r>
+        <w:rPr>
+          <w:color w:val="000000"/>
+          <w:sz w:val="20"/>
+          <w:highlight w:val="yellow"/>
+        </w:rPr>
+        <w:t>:</w:t>
+      </w:r>
+      <w:r>
+        <w:rPr>
+          <w:color w:val="000000"/>
+          <w:sz w:val="20"/>
+          <w:highlight w:val="yellow"/>
+        </w:rPr>
+        <w:t xml:space="preserve"> </w:t>
+      </w:r>
+      <w:r>
+        <w:rPr>
+          <w:color w:val="000000"/>
+          <w:sz w:val="20"/>
+          <w:highlight w:val="yellow"/>
+        </w:rPr>
+        <w:t>ALISTAIR</w:t>
+      </w:r>
+      <w:r>
+        <w:rPr>
+          <w:color w:val="000000"/>
+          <w:sz w:val="20"/>
+          <w:highlight w:val="yellow"/>
+        </w:rPr>
+        <w:t xml:space="preserve"> update the manual to remove reference to threads, and remove the documentation on the -t command line argument. </w:t>
       </w:r>
     </w:p>
     <w:p/>
@@ -841,7 +771,13 @@
         <w:pStyle w:val="Heading2"/>
       </w:pPr>
       <w:r>
-        <w:t>Estimate vectors</w:t>
+        <w:t>Estimating</w:t>
+      </w:r>
+      <w:r>
+        <w:t xml:space="preserve"> vectors</w:t>
+      </w:r>
+      <w:r>
+        <w:t xml:space="preserve"> and values within vectors</w:t>
       </w:r>
     </w:p>
     <w:p/>
@@ -878,6 +814,25 @@
     </w:p>
     <w:p/>
     <w:p>
+      <w:r>
+        <w:t xml:space="preserve">We should also implement the ability to estimate a bunch of them in one go, i.e., </w:t>
+      </w:r>
+      <w:proofErr w:type="gramStart"/>
+      <w:r>
+        <w:t>@process[</w:t>
+      </w:r>
+      <w:proofErr w:type="spellStart"/>
+      <w:proofErr w:type="gramEnd"/>
+      <w:r>
+        <w:t>mylabel</w:t>
+      </w:r>
+      <w:proofErr w:type="spellEnd"/>
+      <w:r>
+        <w:t>].proportions(1-5)</w:t>
+      </w:r>
+    </w:p>
+    <w:p/>
+    <w:p>
       <w:pPr>
         <w:rPr>
           <w:highlight w:val="yellow"/>
@@ -923,12 +878,6 @@
         <w:rPr>
           <w:highlight w:val="yellow"/>
         </w:rPr>
-        <w:t xml:space="preserve">NOW </w:t>
-      </w:r>
-      <w:r>
-        <w:rPr>
-          <w:highlight w:val="yellow"/>
-        </w:rPr>
         <w:t>IMPLEMENTED</w:t>
       </w:r>
     </w:p>
@@ -938,6 +887,24 @@
         <w:pStyle w:val="Heading2"/>
       </w:pPr>
       <w:r>
+        <w:t>Implement phased estimation</w:t>
+      </w:r>
+    </w:p>
+    <w:p/>
+    <w:p>
+      <w:r>
+        <w:t>Phased estimation (see manual) needs implementing</w:t>
+      </w:r>
+      <w:r>
+        <w:t xml:space="preserve"> (or else revise the manual!)</w:t>
+      </w:r>
+    </w:p>
+    <w:p/>
+    <w:p>
+      <w:pPr>
+        <w:pStyle w:val="Heading2"/>
+      </w:pPr>
+      <w:r>
         <w:t>Simulations</w:t>
       </w:r>
     </w:p>
@@ -1178,21 +1145,124 @@
         <w:pStyle w:val="Heading2"/>
       </w:pPr>
       <w:r>
-        <w:t>Vector range expansion</w:t>
-      </w:r>
-    </w:p>
-    <w:p/>
-    <w:p>
-      <w:r>
-        <w:t>We now have vector range expansions implemented. There is some additional work to make this a bit more robust. It currently only works if there is no space between the numbers and the ‘-‘, e.g</w:t>
-      </w:r>
-      <w:proofErr w:type="gramStart"/>
-      <w:r>
-        <w:t>..</w:t>
-      </w:r>
-      <w:proofErr w:type="gramEnd"/>
-      <w:r>
-        <w:t xml:space="preserve"> 1990-2000 works, but 1990 – 2000 fails.</w:t>
+        <w:t>Long double error</w:t>
+      </w:r>
+    </w:p>
+    <w:p/>
+    <w:p>
+      <w:r>
+        <w:t xml:space="preserve">Similar to the previous BOOST error when returning long doubles: the </w:t>
+      </w:r>
+      <w:proofErr w:type="spellStart"/>
+      <w:r>
+        <w:t>FMM_Minimiser</w:t>
+      </w:r>
+      <w:proofErr w:type="spellEnd"/>
+      <w:r>
+        <w:t xml:space="preserve"> is returning the value </w:t>
+      </w:r>
+      <w:proofErr w:type="spellStart"/>
+      <w:r>
+        <w:t>1.13076e</w:t>
+      </w:r>
+      <w:proofErr w:type="spellEnd"/>
+      <w:r>
+        <w:t>-317 instead of the true value. The error message is,</w:t>
+      </w:r>
+    </w:p>
+    <w:p/>
+    <w:p>
+      <w:proofErr w:type="spellStart"/>
+      <w:r>
+        <w:t>Numerical_differences</w:t>
+      </w:r>
+      <w:proofErr w:type="spellEnd"/>
+      <w:r>
+        <w:t>: Linear step size too small (</w:t>
+      </w:r>
+      <w:proofErr w:type="spellStart"/>
+      <w:r>
+        <w:t>1.13076e</w:t>
+      </w:r>
+      <w:proofErr w:type="spellEnd"/>
+      <w:r>
+        <w:t>-317)</w:t>
+      </w:r>
+    </w:p>
+    <w:p>
+      <w:r>
+        <w:t>Unclear convergence, maybe local minimum</w:t>
+      </w:r>
+    </w:p>
+    <w:p/>
+    <w:p>
+      <w:r>
+        <w:t xml:space="preserve">See line 311 of </w:t>
+      </w:r>
+      <w:proofErr w:type="spellStart"/>
+      <w:r>
+        <w:t>FMM.cpp</w:t>
+      </w:r>
+      <w:proofErr w:type="spellEnd"/>
+      <w:r>
+        <w:t xml:space="preserve"> </w:t>
+      </w:r>
+    </w:p>
+    <w:p>
+      <w:r>
+        <w:t xml:space="preserve">  </w:t>
+      </w:r>
+      <w:proofErr w:type="spellStart"/>
+      <w:proofErr w:type="gramStart"/>
+      <w:r>
+        <w:t>cerr</w:t>
+      </w:r>
+      <w:proofErr w:type="spellEnd"/>
+      <w:proofErr w:type="gramEnd"/>
+      <w:r>
+        <w:t xml:space="preserve"> &lt;&lt; </w:t>
+      </w:r>
+      <w:proofErr w:type="spellStart"/>
+      <w:r>
+        <w:t>FMM_SMALL_LINEAR_STEP_SIZE</w:t>
+      </w:r>
+      <w:proofErr w:type="spellEnd"/>
+      <w:r>
+        <w:t xml:space="preserve"> &lt;&lt; " (" &lt;&lt; </w:t>
+      </w:r>
+      <w:proofErr w:type="spellStart"/>
+      <w:r>
+        <w:t>dLambda</w:t>
+      </w:r>
+      <w:proofErr w:type="spellEnd"/>
+      <w:r>
+        <w:t xml:space="preserve"> &lt;&lt; ")" &lt;&lt; </w:t>
+      </w:r>
+      <w:proofErr w:type="spellStart"/>
+      <w:r>
+        <w:t>endl</w:t>
+      </w:r>
+      <w:proofErr w:type="spellEnd"/>
+      <w:r>
+        <w:t>;</w:t>
+      </w:r>
+    </w:p>
+    <w:p/>
+    <w:p/>
+    <w:p>
+      <w:pPr>
+        <w:pStyle w:val="Heading1"/>
+      </w:pPr>
+      <w:r>
+        <w:t xml:space="preserve">AddED to the </w:t>
+      </w:r>
+      <w:proofErr w:type="spellStart"/>
+      <w:r>
+        <w:t>SPM</w:t>
+      </w:r>
+      <w:proofErr w:type="spellEnd"/>
+      <w:r>
+        <w:t xml:space="preserve"> manual and needing implementation</w:t>
       </w:r>
     </w:p>
     <w:p/>
@@ -1201,228 +1271,7 @@
         <w:pStyle w:val="Heading2"/>
       </w:pPr>
       <w:r>
-        <w:t>Random crashing!</w:t>
-      </w:r>
-    </w:p>
-    <w:p/>
-    <w:p>
-      <w:r>
-        <w:t xml:space="preserve">If I use the following call (from </w:t>
-      </w:r>
-      <w:proofErr w:type="spellStart"/>
-      <w:r>
-        <w:t>TestCases</w:t>
-      </w:r>
-      <w:proofErr w:type="spellEnd"/>
-      <w:r>
-        <w:t>/validate/CASAL-complex/</w:t>
-      </w:r>
-    </w:p>
-    <w:p>
-      <w:r>
-        <w:t>&gt; ..\..\..\</w:t>
-      </w:r>
-      <w:proofErr w:type="spellStart"/>
-      <w:r>
-        <w:t>spm</w:t>
-      </w:r>
-      <w:proofErr w:type="spellEnd"/>
-      <w:r>
-        <w:t xml:space="preserve"> -v</w:t>
-      </w:r>
-    </w:p>
-    <w:p>
-      <w:r>
-        <w:t>I get the usual output,</w:t>
-      </w:r>
-    </w:p>
-    <w:p>
-      <w:r>
-        <w:t xml:space="preserve">  1.1-2012-05-18 (rev. 4594)</w:t>
-      </w:r>
-    </w:p>
-    <w:p/>
-    <w:p>
-      <w:r>
         <w:lastRenderedPageBreak/>
-        <w:t>And If I install this version to c:\Program Files (as usual), then</w:t>
-      </w:r>
-    </w:p>
-    <w:p>
-      <w:r>
-        <w:t xml:space="preserve">&gt; </w:t>
-      </w:r>
-      <w:proofErr w:type="spellStart"/>
-      <w:proofErr w:type="gramStart"/>
-      <w:r>
-        <w:t>spm</w:t>
-      </w:r>
-      <w:proofErr w:type="spellEnd"/>
-      <w:proofErr w:type="gramEnd"/>
-      <w:r>
-        <w:t xml:space="preserve"> -v</w:t>
-      </w:r>
-    </w:p>
-    <w:p>
-      <w:proofErr w:type="gramStart"/>
-      <w:r>
-        <w:t>gives</w:t>
-      </w:r>
-      <w:proofErr w:type="gramEnd"/>
-      <w:r>
-        <w:t xml:space="preserve"> the same (as you would expect, 'cause </w:t>
-      </w:r>
-      <w:proofErr w:type="spellStart"/>
-      <w:r>
-        <w:t>its</w:t>
-      </w:r>
-      <w:proofErr w:type="spellEnd"/>
-      <w:r>
-        <w:t xml:space="preserve"> the same executable)</w:t>
-      </w:r>
-    </w:p>
-    <w:p>
-      <w:r>
-        <w:t xml:space="preserve">  1.1-2012-05-18 (rev. 4594)</w:t>
-      </w:r>
-    </w:p>
-    <w:p/>
-    <w:p>
-      <w:r>
-        <w:t>Then</w:t>
-      </w:r>
-    </w:p>
-    <w:p>
-      <w:r>
-        <w:t>&gt; ..\..\..\</w:t>
-      </w:r>
-      <w:proofErr w:type="spellStart"/>
-      <w:r>
-        <w:t>spm</w:t>
-      </w:r>
-      <w:proofErr w:type="spellEnd"/>
-      <w:r>
-        <w:t xml:space="preserve"> -e</w:t>
-      </w:r>
-    </w:p>
-    <w:p>
-      <w:proofErr w:type="gramStart"/>
-      <w:r>
-        <w:t>runs</w:t>
-      </w:r>
-      <w:proofErr w:type="gramEnd"/>
-      <w:r>
-        <w:t xml:space="preserve"> without a problem, and</w:t>
-      </w:r>
-    </w:p>
-    <w:p>
-      <w:r>
-        <w:t>&gt; ..\..\..\</w:t>
-      </w:r>
-      <w:proofErr w:type="spellStart"/>
-      <w:r>
-        <w:t>spm</w:t>
-      </w:r>
-      <w:proofErr w:type="spellEnd"/>
-      <w:r>
-        <w:t xml:space="preserve"> -e -g 0</w:t>
-      </w:r>
-    </w:p>
-    <w:p>
-      <w:proofErr w:type="gramStart"/>
-      <w:r>
-        <w:t>crashes</w:t>
-      </w:r>
-      <w:proofErr w:type="gramEnd"/>
-      <w:r>
-        <w:t xml:space="preserve"> the program</w:t>
-      </w:r>
-    </w:p>
-    <w:p/>
-    <w:p>
-      <w:r>
-        <w:t>But,</w:t>
-      </w:r>
-    </w:p>
-    <w:p>
-      <w:r>
-        <w:t xml:space="preserve">&gt; </w:t>
-      </w:r>
-      <w:proofErr w:type="spellStart"/>
-      <w:proofErr w:type="gramStart"/>
-      <w:r>
-        <w:t>spm</w:t>
-      </w:r>
-      <w:proofErr w:type="spellEnd"/>
-      <w:proofErr w:type="gramEnd"/>
-      <w:r>
-        <w:t xml:space="preserve"> -e</w:t>
-      </w:r>
-    </w:p>
-    <w:p>
-      <w:proofErr w:type="gramStart"/>
-      <w:r>
-        <w:t>crashes</w:t>
-      </w:r>
-      <w:proofErr w:type="gramEnd"/>
-      <w:r>
-        <w:t xml:space="preserve"> the program, and </w:t>
-      </w:r>
-    </w:p>
-    <w:p>
-      <w:r>
-        <w:t xml:space="preserve">&gt; </w:t>
-      </w:r>
-      <w:proofErr w:type="spellStart"/>
-      <w:proofErr w:type="gramStart"/>
-      <w:r>
-        <w:t>spm</w:t>
-      </w:r>
-      <w:proofErr w:type="spellEnd"/>
-      <w:proofErr w:type="gramEnd"/>
-      <w:r>
-        <w:t xml:space="preserve"> -e -g 0</w:t>
-      </w:r>
-    </w:p>
-    <w:p>
-      <w:proofErr w:type="gramStart"/>
-      <w:r>
-        <w:t>does</w:t>
-      </w:r>
-      <w:proofErr w:type="gramEnd"/>
-      <w:r>
-        <w:t xml:space="preserve"> not!</w:t>
-      </w:r>
-    </w:p>
-    <w:p/>
-    <w:p>
-      <w:r>
-        <w:t>This can be reproduced with any number supplied as the 'seed'!</w:t>
-      </w:r>
-    </w:p>
-    <w:p/>
-    <w:p>
-      <w:pPr>
-        <w:pStyle w:val="Heading1"/>
-      </w:pPr>
-      <w:r>
-        <w:t xml:space="preserve">AddED to the </w:t>
-      </w:r>
-      <w:proofErr w:type="spellStart"/>
-      <w:r>
-        <w:t>SPM</w:t>
-      </w:r>
-      <w:proofErr w:type="spellEnd"/>
-      <w:r>
-        <w:t xml:space="preserve"> manual and needing implementation</w:t>
-      </w:r>
-    </w:p>
-    <w:p/>
-    <w:p>
-      <w:pPr>
-        <w:pStyle w:val="Heading2"/>
-      </w:pPr>
-      <w:r>
         <w:t>Validation of likelihoods</w:t>
       </w:r>
     </w:p>
@@ -1560,13 +1409,128 @@
     <w:p/>
     <w:p>
       <w:r>
-        <w:t xml:space="preserve">Argument Type not yet implemented. </w:t>
-      </w:r>
-    </w:p>
-    <w:p/>
-    <w:p>
-      <w:r>
-        <w:t>Current type implemented is abundance. Need a biomass one as well</w:t>
+        <w:t xml:space="preserve">Needs to implement </w:t>
+      </w:r>
+      <w:r>
+        <w:t>object c</w:t>
+      </w:r>
+      <w:r>
+        <w:t>hildren: the a</w:t>
+      </w:r>
+      <w:r>
+        <w:t xml:space="preserve">rgument </w:t>
+      </w:r>
+      <w:r>
+        <w:t>‘</w:t>
+      </w:r>
+      <w:r>
+        <w:t>Type</w:t>
+      </w:r>
+      <w:r>
+        <w:t>’</w:t>
+      </w:r>
+      <w:r>
+        <w:t xml:space="preserve"> </w:t>
+      </w:r>
+      <w:r>
+        <w:t>is not yet implemented (the c</w:t>
+      </w:r>
+      <w:r>
+        <w:t>urrent type implemented is abundance. Need a biomass one as well</w:t>
+      </w:r>
+      <w:r>
+        <w:t>). Derived layers (see later) will probably follow the same format as derived quantities. When these work we will implement derived layers.</w:t>
+      </w:r>
+      <w:r>
+        <w:t xml:space="preserve"> See </w:t>
+      </w:r>
+      <w:proofErr w:type="spellStart"/>
+      <w:r>
+        <w:t>BH_recruitment</w:t>
+      </w:r>
+      <w:proofErr w:type="spellEnd"/>
+      <w:r>
+        <w:t xml:space="preserve"> for possible </w:t>
+      </w:r>
+      <w:proofErr w:type="spellStart"/>
+      <w:r>
+        <w:t>accessor</w:t>
+      </w:r>
+      <w:proofErr w:type="spellEnd"/>
+      <w:r>
+        <w:t xml:space="preserve"> functions</w:t>
+      </w:r>
+    </w:p>
+    <w:p/>
+    <w:p>
+      <w:r>
+        <w:t>Derived quantities need to be implemented during initialisations. During initialisations, for each initialisation phase, we can either (</w:t>
+      </w:r>
+      <w:proofErr w:type="spellStart"/>
+      <w:r>
+        <w:t>i</w:t>
+      </w:r>
+      <w:proofErr w:type="spellEnd"/>
+      <w:r>
+        <w:t>) calculate and keep a value for every year of the initialisations (keeping these in a vector) or (ii) only keep the last value calculated by the initialisation phase</w:t>
+      </w:r>
+      <w:r>
+        <w:t xml:space="preserve"> (and do not bother calculating it for every year in the </w:t>
+      </w:r>
+      <w:r>
+        <w:t>meantime</w:t>
+      </w:r>
+      <w:bookmarkStart w:id="0" w:name="_GoBack"/>
+      <w:bookmarkEnd w:id="0"/>
+      <w:r>
+        <w:t xml:space="preserve">). The </w:t>
+      </w:r>
+      <w:r>
+        <w:t>latter</w:t>
+      </w:r>
+      <w:r>
+        <w:t xml:space="preserve"> is intended to be a time saving feature for the program</w:t>
+      </w:r>
+      <w:r>
+        <w:t xml:space="preserve">. </w:t>
+      </w:r>
+    </w:p>
+    <w:p/>
+    <w:p>
+      <w:r>
+        <w:t xml:space="preserve">Hence, for </w:t>
+      </w:r>
+      <w:proofErr w:type="gramStart"/>
+      <w:r>
+        <w:t>the @</w:t>
+      </w:r>
+      <w:proofErr w:type="gramEnd"/>
+      <w:r>
+        <w:t xml:space="preserve">derived quantity we need to tell it what to do. Suggest a subcommand, say, </w:t>
+      </w:r>
+      <w:proofErr w:type="gramStart"/>
+      <w:r>
+        <w:t>‘</w:t>
+      </w:r>
+      <w:proofErr w:type="spellStart"/>
+      <w:r>
+        <w:t>initialisation_action</w:t>
+      </w:r>
+      <w:proofErr w:type="spellEnd"/>
+      <w:r>
+        <w:t>?”</w:t>
+      </w:r>
+      <w:proofErr w:type="gramEnd"/>
+      <w:r>
+        <w:t xml:space="preserve"> that defaults to keep only last one unless specified as </w:t>
+      </w:r>
+      <w:proofErr w:type="spellStart"/>
+      <w:r>
+        <w:t>keep_all</w:t>
+      </w:r>
+      <w:proofErr w:type="spellEnd"/>
+      <w:r>
+        <w:t xml:space="preserve"> (these names need to be improved!)</w:t>
       </w:r>
     </w:p>
     <w:p/>
@@ -1606,17 +1570,234 @@
     <w:p/>
     <w:p>
       <w:r>
+        <w:t>Observations will need to calculate the expected value from the partition at the start of the time step, and then at the end of the time step, then use these two values to calculate the weighted sum.</w:t>
+      </w:r>
+      <w:r>
+        <w:t xml:space="preserve"> Note is proportion=0 or 1, then we can just use one or other, and don’t need to calculate both.</w:t>
+      </w:r>
+    </w:p>
+    <w:p/>
+    <w:p>
+      <w:r>
+        <w:t>There may be a better method for this, but I suggest we use this to start… we could use the existence of an observation to tell us when to save a copy of the partition, hence reducing the model overhead. Note we would never need to do this during an initialisation.</w:t>
+      </w:r>
+    </w:p>
+    <w:p/>
+    <w:p>
+      <w:pPr>
+        <w:pStyle w:val="Heading2"/>
+      </w:pPr>
+      <w:r>
+        <w:t>Biomass</w:t>
+      </w:r>
+    </w:p>
+    <w:p/>
+    <w:p>
+      <w:pPr>
+        <w:rPr>
+          <w:highlight w:val="yellow"/>
+        </w:rPr>
+      </w:pPr>
+      <w:r>
+        <w:rPr>
+          <w:highlight w:val="yellow"/>
+        </w:rPr>
         <w:lastRenderedPageBreak/>
-        <w:t>Observations will need to calculate the expected value from the partition at the start of the time step, and then at the end of the time step, then use these two values to calculate the weighted sum.</w:t>
-      </w:r>
-      <w:r>
-        <w:t xml:space="preserve"> Note is proportion=0 or 1, then we can just use one or other, and don’t need to calculate both.</w:t>
-      </w:r>
-    </w:p>
-    <w:p/>
-    <w:p>
-      <w:r>
-        <w:t>There may be a better method for this, but I suggest we use this to start… we could use the existence of an observation to tell us when to save a copy of the partition, hence reducing the model overhead. Note we would never need to do this during an initialisation.</w:t>
+        <w:t xml:space="preserve">The relevant </w:t>
+      </w:r>
+      <w:r>
+        <w:rPr>
+          <w:highlight w:val="yellow"/>
+        </w:rPr>
+        <w:t>formulas are</w:t>
+      </w:r>
+      <w:r>
+        <w:rPr>
+          <w:highlight w:val="yellow"/>
+        </w:rPr>
+        <w:t xml:space="preserve"> described in the </w:t>
+      </w:r>
+      <w:proofErr w:type="spellStart"/>
+      <w:r>
+        <w:rPr>
+          <w:highlight w:val="yellow"/>
+        </w:rPr>
+        <w:t>SPM</w:t>
+      </w:r>
+      <w:proofErr w:type="spellEnd"/>
+      <w:r>
+        <w:rPr>
+          <w:highlight w:val="yellow"/>
+        </w:rPr>
+        <w:t xml:space="preserve"> manual, sections 4.10 and 4.11. This requires a size at age function, and a size-weight function. </w:t>
+      </w:r>
+      <w:r>
+        <w:rPr>
+          <w:highlight w:val="yellow"/>
+        </w:rPr>
+        <w:t xml:space="preserve">Both these functions </w:t>
+      </w:r>
+      <w:r>
+        <w:rPr>
+          <w:highlight w:val="yellow"/>
+        </w:rPr>
+        <w:t xml:space="preserve">have </w:t>
+      </w:r>
+      <w:r>
+        <w:rPr>
+          <w:highlight w:val="yellow"/>
+        </w:rPr>
+        <w:t>been implemented</w:t>
+      </w:r>
+      <w:r>
+        <w:rPr>
+          <w:highlight w:val="yellow"/>
+        </w:rPr>
+        <w:t xml:space="preserve">. </w:t>
+      </w:r>
+      <w:r>
+        <w:rPr>
+          <w:highlight w:val="yellow"/>
+        </w:rPr>
+        <w:t xml:space="preserve"> </w:t>
+      </w:r>
+    </w:p>
+    <w:p>
+      <w:pPr>
+        <w:rPr>
+          <w:highlight w:val="yellow"/>
+        </w:rPr>
+      </w:pPr>
+    </w:p>
+    <w:p>
+      <w:pPr>
+        <w:rPr>
+          <w:highlight w:val="yellow"/>
+        </w:rPr>
+      </w:pPr>
+      <w:r>
+        <w:rPr>
+          <w:highlight w:val="yellow"/>
+        </w:rPr>
+        <w:t xml:space="preserve">The subcommand </w:t>
+      </w:r>
+      <w:proofErr w:type="spellStart"/>
+      <w:r>
+        <w:rPr>
+          <w:highlight w:val="yellow"/>
+        </w:rPr>
+        <w:t>age_size</w:t>
+      </w:r>
+      <w:proofErr w:type="spellEnd"/>
+      <w:r>
+        <w:rPr>
+          <w:highlight w:val="yellow"/>
+        </w:rPr>
+        <w:t xml:space="preserve"> command needs to be added to @model</w:t>
+      </w:r>
+    </w:p>
+    <w:p>
+      <w:pPr>
+        <w:rPr>
+          <w:highlight w:val="yellow"/>
+        </w:rPr>
+      </w:pPr>
+    </w:p>
+    <w:p>
+      <w:pPr>
+        <w:rPr>
+          <w:highlight w:val="yellow"/>
+        </w:rPr>
+      </w:pPr>
+      <w:r>
+        <w:rPr>
+          <w:highlight w:val="yellow"/>
+        </w:rPr>
+        <w:t xml:space="preserve">We </w:t>
+      </w:r>
+      <w:r>
+        <w:rPr>
+          <w:highlight w:val="yellow"/>
+        </w:rPr>
+        <w:t>will</w:t>
+      </w:r>
+      <w:r>
+        <w:rPr>
+          <w:highlight w:val="yellow"/>
+        </w:rPr>
+        <w:t xml:space="preserve"> enforce a relationship for each category in the mode</w:t>
+      </w:r>
+      <w:r>
+        <w:rPr>
+          <w:highlight w:val="yellow"/>
+        </w:rPr>
+        <w:t>l</w:t>
+      </w:r>
+      <w:r>
+        <w:rPr>
+          <w:highlight w:val="yellow"/>
+        </w:rPr>
+        <w:t>, but we will need to check that this exists for any category where we derive a size or biomass.</w:t>
+      </w:r>
+      <w:r>
+        <w:rPr>
+          <w:highlight w:val="yellow"/>
+        </w:rPr>
+        <w:t xml:space="preserve"> </w:t>
+      </w:r>
+      <w:r>
+        <w:rPr>
+          <w:highlight w:val="yellow"/>
+        </w:rPr>
+        <w:t>Biomass and biomass density layers need to be implemented using these functions (section 4.4).</w:t>
+      </w:r>
+      <w:r>
+        <w:rPr>
+          <w:highlight w:val="yellow"/>
+        </w:rPr>
+        <w:t xml:space="preserve"> B</w:t>
+      </w:r>
+      <w:r>
+        <w:rPr>
+          <w:highlight w:val="yellow"/>
+        </w:rPr>
+        <w:t xml:space="preserve">iomass derived </w:t>
+      </w:r>
+      <w:r>
+        <w:rPr>
+          <w:highlight w:val="yellow"/>
+        </w:rPr>
+        <w:t>quantiles</w:t>
+      </w:r>
+      <w:r>
+        <w:rPr>
+          <w:highlight w:val="yellow"/>
+        </w:rPr>
+        <w:t xml:space="preserve"> also need</w:t>
+      </w:r>
+      <w:r>
+        <w:rPr>
+          <w:highlight w:val="yellow"/>
+        </w:rPr>
+        <w:t xml:space="preserve"> </w:t>
+      </w:r>
+      <w:r>
+        <w:rPr>
+          <w:highlight w:val="yellow"/>
+        </w:rPr>
+        <w:t xml:space="preserve">to be applied; </w:t>
+      </w:r>
+      <w:r>
+        <w:rPr>
+          <w:highlight w:val="yellow"/>
+        </w:rPr>
+        <w:t>these are a single value that is the sum of a biomass layer.</w:t>
+      </w:r>
+    </w:p>
+    <w:p/>
+    <w:p>
+      <w:r>
+        <w:t>THIS HAS BEEN IMPLEMENTED: SCOTT TO CHECK CODE FOR EFFICIENCY (and other errors)</w:t>
       </w:r>
     </w:p>
     <w:p/>
@@ -1625,19 +1806,209 @@
         <w:pStyle w:val="Heading2"/>
       </w:pPr>
       <w:r>
-        <w:t>BIOMASS</w:t>
-      </w:r>
-    </w:p>
-    <w:p/>
-    <w:p>
-      <w:r>
-        <w:t xml:space="preserve">The relevant </w:t>
-      </w:r>
-      <w:r>
-        <w:t>formulas are</w:t>
-      </w:r>
-      <w:r>
-        <w:t xml:space="preserve"> described in the </w:t>
+        <w:t>Mixed observations</w:t>
+      </w:r>
+    </w:p>
+    <w:p/>
+    <w:p>
+      <w:r>
+        <w:t>C</w:t>
+      </w:r>
+      <w:r>
+        <w:t>hang</w:t>
+      </w:r>
+      <w:r>
+        <w:t xml:space="preserve">e of </w:t>
+      </w:r>
+      <w:r>
+        <w:t xml:space="preserve">notation to + </w:t>
+      </w:r>
+      <w:r>
+        <w:t>to denote “adding” of categories… see manual</w:t>
+      </w:r>
+      <w:r>
+        <w:t xml:space="preserve"> for observation=</w:t>
+      </w:r>
+      <w:proofErr w:type="spellStart"/>
+      <w:r>
+        <w:t>proportions_at_age</w:t>
+      </w:r>
+      <w:proofErr w:type="spellEnd"/>
+    </w:p>
+    <w:p/>
+    <w:p>
+      <w:pPr>
+        <w:pStyle w:val="Heading2"/>
+      </w:pPr>
+      <w:r>
+        <w:t>Updated report arguments to cover multiple years</w:t>
+      </w:r>
+    </w:p>
+    <w:p/>
+    <w:p>
+      <w:r>
+        <w:t xml:space="preserve">For </w:t>
+      </w:r>
+    </w:p>
+    <w:p/>
+    <w:p>
+      <w:pPr>
+        <w:rPr>
+          <w:highlight w:val="yellow"/>
+        </w:rPr>
+      </w:pPr>
+      <w:proofErr w:type="spellStart"/>
+      <w:r>
+        <w:rPr>
+          <w:highlight w:val="yellow"/>
+        </w:rPr>
+        <w:t>Report_type</w:t>
+      </w:r>
+      <w:proofErr w:type="spellEnd"/>
+      <w:r>
+        <w:rPr>
+          <w:highlight w:val="yellow"/>
+        </w:rPr>
+        <w:t xml:space="preserve"> = partition</w:t>
+      </w:r>
+      <w:r>
+        <w:rPr>
+          <w:highlight w:val="yellow"/>
+        </w:rPr>
+        <w:t xml:space="preserve"> - IMPLEMENTED</w:t>
+      </w:r>
+    </w:p>
+    <w:p>
+      <w:proofErr w:type="spellStart"/>
+      <w:r>
+        <w:t>Report_type</w:t>
+      </w:r>
+      <w:proofErr w:type="spellEnd"/>
+      <w:r>
+        <w:t xml:space="preserve"> = layer – NOT IMPLEMENTED YET</w:t>
+      </w:r>
+    </w:p>
+    <w:p>
+      <w:proofErr w:type="spellStart"/>
+      <w:r>
+        <w:t>Report_type</w:t>
+      </w:r>
+      <w:proofErr w:type="spellEnd"/>
+      <w:r>
+        <w:t xml:space="preserve"> = selectivity – NOT IMPLEMENTED YET</w:t>
+      </w:r>
+    </w:p>
+    <w:p>
+      <w:pPr>
+        <w:rPr>
+          <w:highlight w:val="yellow"/>
+        </w:rPr>
+      </w:pPr>
+      <w:proofErr w:type="spellStart"/>
+      <w:r>
+        <w:rPr>
+          <w:highlight w:val="yellow"/>
+        </w:rPr>
+        <w:t>Report_</w:t>
+      </w:r>
+      <w:proofErr w:type="gramStart"/>
+      <w:r>
+        <w:rPr>
+          <w:highlight w:val="yellow"/>
+        </w:rPr>
+        <w:t>type</w:t>
+      </w:r>
+      <w:proofErr w:type="spellEnd"/>
+      <w:r>
+        <w:rPr>
+          <w:highlight w:val="yellow"/>
+        </w:rPr>
+        <w:t xml:space="preserve">  =</w:t>
+      </w:r>
+      <w:proofErr w:type="gramEnd"/>
+      <w:r>
+        <w:rPr>
+          <w:highlight w:val="yellow"/>
+        </w:rPr>
+        <w:t xml:space="preserve"> </w:t>
+      </w:r>
+      <w:proofErr w:type="spellStart"/>
+      <w:r>
+        <w:rPr>
+          <w:highlight w:val="yellow"/>
+        </w:rPr>
+        <w:t>layer_derived_view</w:t>
+      </w:r>
+      <w:proofErr w:type="spellEnd"/>
+      <w:r>
+        <w:rPr>
+          <w:highlight w:val="yellow"/>
+        </w:rPr>
+        <w:t xml:space="preserve"> - IMPLEMENTED</w:t>
+      </w:r>
+    </w:p>
+    <w:p/>
+    <w:p>
+      <w:proofErr w:type="gramStart"/>
+      <w:r>
+        <w:t>modify</w:t>
+      </w:r>
+      <w:proofErr w:type="gramEnd"/>
+      <w:r>
+        <w:t xml:space="preserve"> argument </w:t>
+      </w:r>
+      <w:r>
+        <w:rPr>
+          <w:b/>
+        </w:rPr>
+        <w:t>year</w:t>
+      </w:r>
+      <w:r>
+        <w:t xml:space="preserve"> to </w:t>
+      </w:r>
+      <w:r>
+        <w:rPr>
+          <w:b/>
+        </w:rPr>
+        <w:t>years</w:t>
+      </w:r>
+      <w:r>
+        <w:t xml:space="preserve"> so a single report can be used to return a range of years or all years, rather than each report just doing one year at a time</w:t>
+      </w:r>
+    </w:p>
+    <w:p/>
+    <w:p>
+      <w:pPr>
+        <w:pStyle w:val="Heading2"/>
+      </w:pPr>
+      <w:r>
+        <w:t>Recruitment</w:t>
+      </w:r>
+    </w:p>
+    <w:p/>
+    <w:p>
+      <w:r>
+        <w:t xml:space="preserve">Details of the </w:t>
+      </w:r>
+      <w:r>
+        <w:t>Beverton Holt (</w:t>
+      </w:r>
+      <w:proofErr w:type="spellStart"/>
+      <w:r>
+        <w:t>BH</w:t>
+      </w:r>
+      <w:r>
+        <w:t>_recruitment</w:t>
+      </w:r>
+      <w:proofErr w:type="spellEnd"/>
+      <w:r>
+        <w:t xml:space="preserve">) recruitment </w:t>
+      </w:r>
+      <w:r>
+        <w:t>formula</w:t>
+      </w:r>
+      <w:r>
+        <w:t xml:space="preserve"> are in the </w:t>
       </w:r>
       <w:proofErr w:type="spellStart"/>
       <w:r>
@@ -1645,183 +2016,38 @@
       </w:r>
       <w:proofErr w:type="spellEnd"/>
       <w:r>
-        <w:t xml:space="preserve"> manual, sections 4.10 and 4.11. This requires a size at age function, and a size-weight function. </w:t>
-      </w:r>
-      <w:r>
-        <w:t xml:space="preserve">Both these functions </w:t>
-      </w:r>
-      <w:r>
-        <w:t xml:space="preserve">have </w:t>
-      </w:r>
-      <w:r>
-        <w:t>been implemented</w:t>
-      </w:r>
-      <w:r>
-        <w:t xml:space="preserve">. </w:t>
-      </w:r>
-      <w:r>
-        <w:t xml:space="preserve"> </w:t>
-      </w:r>
-    </w:p>
-    <w:p/>
-    <w:p>
-      <w:r>
-        <w:t xml:space="preserve">The subcommand </w:t>
-      </w:r>
-      <w:proofErr w:type="spellStart"/>
-      <w:r>
-        <w:t>age_size</w:t>
-      </w:r>
-      <w:proofErr w:type="spellEnd"/>
-      <w:r>
-        <w:t xml:space="preserve"> command needs to be added to @model</w:t>
-      </w:r>
-    </w:p>
-    <w:p/>
-    <w:p>
-      <w:r>
-        <w:t xml:space="preserve">And, associated with this, we need </w:t>
-      </w:r>
-      <w:proofErr w:type="spellStart"/>
-      <w:r>
-        <w:t>accessor</w:t>
-      </w:r>
-      <w:proofErr w:type="spellEnd"/>
-      <w:r>
-        <w:t xml:space="preserve"> functions </w:t>
-      </w:r>
-      <w:proofErr w:type="spellStart"/>
-      <w:r>
-        <w:t>getBiomass</w:t>
-      </w:r>
-      <w:proofErr w:type="spellEnd"/>
-      <w:r>
-        <w:t xml:space="preserve"> for age across categories, categories across ages, and an age within a category.</w:t>
-      </w:r>
-    </w:p>
-    <w:p/>
-    <w:p>
-      <w:r>
-        <w:t>Once implemented, biomass, biomass density etc. layers and derived observations will be fairly easy to implement</w:t>
-      </w:r>
-    </w:p>
-    <w:p/>
-    <w:p>
-      <w:r>
-        <w:t xml:space="preserve">We </w:t>
-      </w:r>
-      <w:r>
-        <w:t>will</w:t>
-      </w:r>
-      <w:r>
-        <w:t xml:space="preserve"> enforce a relationship for each category in the mode</w:t>
-      </w:r>
-      <w:r>
-        <w:t>l</w:t>
-      </w:r>
-      <w:r>
-        <w:t>, but we will need to check that this exists for any category where we derive a size or biomass.</w:t>
-      </w:r>
-    </w:p>
-    <w:p/>
-    <w:p>
-      <w:r>
-        <w:t>Biomass and biomass density layers need to be implemented using these functions (section 4.4).</w:t>
-      </w:r>
-      <w:r>
-        <w:t xml:space="preserve"> B</w:t>
-      </w:r>
-      <w:r>
-        <w:t xml:space="preserve">iomass derived </w:t>
-      </w:r>
-      <w:r>
-        <w:t>quantiles</w:t>
-      </w:r>
-      <w:r>
-        <w:t xml:space="preserve"> also need</w:t>
-      </w:r>
-      <w:r>
-        <w:t xml:space="preserve"> </w:t>
-      </w:r>
-      <w:r>
-        <w:t xml:space="preserve">to be applied; </w:t>
-      </w:r>
-      <w:r>
-        <w:t>these are a single value that is the sum of a biomass layer.</w:t>
-      </w:r>
-    </w:p>
-    <w:p/>
-    <w:p>
-      <w:pPr>
-        <w:pStyle w:val="Heading2"/>
-      </w:pPr>
-      <w:r>
-        <w:t>Recruitment</w:t>
-      </w:r>
-    </w:p>
-    <w:p/>
-    <w:p>
-      <w:r>
-        <w:t xml:space="preserve">Details of the </w:t>
-      </w:r>
-      <w:r>
-        <w:t>Beverton Holt (</w:t>
+        <w:t xml:space="preserve"> </w:t>
+      </w:r>
+      <w:r>
+        <w:t>manual</w:t>
+      </w:r>
+      <w:r>
+        <w:t>, section 4.7.1</w:t>
+      </w:r>
+      <w:r>
+        <w:t>.</w:t>
+      </w:r>
+      <w:r>
+        <w:t xml:space="preserve"> The recruitment process needs to define also steepness and </w:t>
+      </w:r>
+      <w:proofErr w:type="spellStart"/>
+      <w:r>
+        <w:t>YCS</w:t>
+      </w:r>
+      <w:proofErr w:type="spellEnd"/>
+      <w:r>
+        <w:t xml:space="preserve"> for </w:t>
+      </w:r>
+      <w:r>
+        <w:t>the</w:t>
+      </w:r>
+      <w:r>
+        <w:t xml:space="preserve"> </w:t>
       </w:r>
       <w:proofErr w:type="spellStart"/>
       <w:r>
         <w:t>BH</w:t>
       </w:r>
-      <w:r>
-        <w:t>_recruitment</w:t>
-      </w:r>
-      <w:proofErr w:type="spellEnd"/>
-      <w:r>
-        <w:t xml:space="preserve">) recruitment </w:t>
-      </w:r>
-      <w:r>
-        <w:t>formula</w:t>
-      </w:r>
-      <w:r>
-        <w:t xml:space="preserve"> are in the </w:t>
-      </w:r>
-      <w:proofErr w:type="spellStart"/>
-      <w:r>
-        <w:t>SPM</w:t>
-      </w:r>
-      <w:proofErr w:type="spellEnd"/>
-      <w:r>
-        <w:t xml:space="preserve"> </w:t>
-      </w:r>
-      <w:r>
-        <w:t>manual</w:t>
-      </w:r>
-      <w:r>
-        <w:t>, section 4.7.1</w:t>
-      </w:r>
-      <w:r>
-        <w:t>.</w:t>
-      </w:r>
-      <w:r>
-        <w:t xml:space="preserve"> The recruitment process needs to define also steepness and </w:t>
-      </w:r>
-      <w:proofErr w:type="spellStart"/>
-      <w:r>
-        <w:t>YCS</w:t>
-      </w:r>
-      <w:proofErr w:type="spellEnd"/>
-      <w:r>
-        <w:t xml:space="preserve"> for </w:t>
-      </w:r>
-      <w:r>
-        <w:t>the</w:t>
-      </w:r>
-      <w:r>
-        <w:t xml:space="preserve"> </w:t>
-      </w:r>
-      <w:proofErr w:type="spellStart"/>
-      <w:r>
-        <w:t>BH</w:t>
-      </w:r>
       <w:proofErr w:type="spellEnd"/>
       <w:r>
         <w:t xml:space="preserve"> type recruitment.</w:t>
@@ -1829,39 +2055,8 @@
       <w:r>
         <w:t xml:space="preserve"> </w:t>
       </w:r>
-    </w:p>
-    <w:p/>
-    <w:p>
-      <w:r>
-        <w:t>Constant recruitment is already implemented, and hence we need to defi</w:t>
-      </w:r>
-      <w:r>
-        <w:t>n</w:t>
-      </w:r>
-      <w:r>
-        <w:t xml:space="preserve">e two new ones: </w:t>
-      </w:r>
-      <w:proofErr w:type="spellStart"/>
-      <w:r>
-        <w:t>BH</w:t>
-      </w:r>
-      <w:r>
-        <w:t>_recruitment</w:t>
-      </w:r>
-      <w:proofErr w:type="spellEnd"/>
-      <w:r>
-        <w:t xml:space="preserve"> and </w:t>
-      </w:r>
-      <w:proofErr w:type="spellStart"/>
-      <w:r>
-        <w:t>local</w:t>
-      </w:r>
-      <w:r>
-        <w:t>_BH_recruitment</w:t>
-      </w:r>
-      <w:proofErr w:type="spellEnd"/>
-      <w:r>
-        <w:t xml:space="preserve">. </w:t>
+      <w:r>
+        <w:t>They are not yet fully implemented.</w:t>
       </w:r>
     </w:p>
     <w:p/>
@@ -2134,14 +2329,34 @@
       </w:r>
       <w:proofErr w:type="spellStart"/>
       <w:r>
-        <w:t>B0_TOA</w:t>
-      </w:r>
-      <w:proofErr w:type="spellEnd"/>
-      <w:r>
-        <w:t xml:space="preserve"> </w:t>
-      </w:r>
-      <w:r>
-        <w:t># a de</w:t>
+        <w:t>SSB</w:t>
+      </w:r>
+      <w:r>
+        <w:t>_TOA</w:t>
+      </w:r>
+      <w:proofErr w:type="spellEnd"/>
+      <w:r>
+        <w:t xml:space="preserve"> element </w:t>
+      </w:r>
+      <w:proofErr w:type="gramStart"/>
+      <w:r>
+        <w:t xml:space="preserve">1 </w:t>
+      </w:r>
+      <w:r>
+        <w:t xml:space="preserve"> </w:t>
+      </w:r>
+      <w:r>
+        <w:t>#</w:t>
+      </w:r>
+      <w:proofErr w:type="gramEnd"/>
+      <w:r>
+        <w:t xml:space="preserve"> a </w:t>
+      </w:r>
+      <w:r>
+        <w:t xml:space="preserve">value of the </w:t>
+      </w:r>
+      <w:r>
+        <w:t>de</w:t>
       </w:r>
       <w:r>
         <w:t xml:space="preserve">rived quantity that gives </w:t>
@@ -2177,7 +2392,7 @@
     </w:p>
     <w:p>
       <w:r>
-        <w:t>Ages 1 # Define the ages within each category that receive recruitment</w:t>
+        <w:t>Age 1 # Define the age within each category that receive recruitment</w:t>
       </w:r>
       <w:r>
         <w:t xml:space="preserve"> (see constant recruitment)</w:t>
@@ -2194,78 +2409,6 @@
       </w:r>
     </w:p>
     <w:p>
-      <w:pPr>
-        <w:rPr>
-          <w:highlight w:val="yellow"/>
-        </w:rPr>
-      </w:pPr>
-      <w:proofErr w:type="spellStart"/>
-      <w:r>
-        <w:rPr>
-          <w:highlight w:val="yellow"/>
-        </w:rPr>
-        <w:t>sigma_r</w:t>
-      </w:r>
-      <w:proofErr w:type="spellEnd"/>
-      <w:r>
-        <w:rPr>
-          <w:highlight w:val="yellow"/>
-        </w:rPr>
-        <w:t xml:space="preserve"> 0.6</w:t>
-      </w:r>
-      <w:r>
-        <w:rPr>
-          <w:highlight w:val="yellow"/>
-        </w:rPr>
-        <w:t xml:space="preserve"> [not </w:t>
-      </w:r>
-      <w:r>
-        <w:rPr>
-          <w:highlight w:val="yellow"/>
-        </w:rPr>
-        <w:t>actually used</w:t>
-      </w:r>
-      <w:r>
-        <w:rPr>
-          <w:highlight w:val="yellow"/>
-        </w:rPr>
-        <w:t xml:space="preserve"> yet]</w:t>
-      </w:r>
-    </w:p>
-    <w:p>
-      <w:pPr>
-        <w:rPr>
-          <w:highlight w:val="yellow"/>
-        </w:rPr>
-      </w:pPr>
-      <w:proofErr w:type="gramStart"/>
-      <w:r>
-        <w:rPr>
-          <w:highlight w:val="yellow"/>
-        </w:rPr>
-        <w:t>rho</w:t>
-      </w:r>
-      <w:proofErr w:type="gramEnd"/>
-      <w:r>
-        <w:rPr>
-          <w:highlight w:val="yellow"/>
-        </w:rPr>
-        <w:t xml:space="preserve"> 0.6 [</w:t>
-      </w:r>
-      <w:r>
-        <w:rPr>
-          <w:highlight w:val="yellow"/>
-        </w:rPr>
-        <w:t xml:space="preserve">not </w:t>
-      </w:r>
-      <w:r>
-        <w:rPr>
-          <w:highlight w:val="yellow"/>
-        </w:rPr>
-        <w:t xml:space="preserve">actually used yet] </w:t>
-      </w:r>
-    </w:p>
-    <w:p>
       <w:proofErr w:type="spellStart"/>
       <w:proofErr w:type="gramStart"/>
       <w:r>
@@ -2304,56 +2447,6 @@
       </w:r>
     </w:p>
     <w:p>
-      <w:pPr>
-        <w:rPr>
-          <w:strike/>
-        </w:rPr>
-      </w:pPr>
-      <w:proofErr w:type="spellStart"/>
-      <w:r>
-        <w:rPr>
-          <w:strike/>
-        </w:rPr>
-        <w:t>first_free</w:t>
-      </w:r>
-      <w:proofErr w:type="spellEnd"/>
-      <w:r>
-        <w:rPr>
-          <w:strike/>
-        </w:rPr>
-        <w:t xml:space="preserve"> 1994</w:t>
-      </w:r>
-    </w:p>
-    <w:p>
-      <w:pPr>
-        <w:rPr>
-          <w:strike/>
-        </w:rPr>
-      </w:pPr>
-      <w:proofErr w:type="spellStart"/>
-      <w:r>
-        <w:rPr>
-          <w:strike/>
-        </w:rPr>
-        <w:t>last_</w:t>
-      </w:r>
-      <w:proofErr w:type="gramStart"/>
-      <w:r>
-        <w:rPr>
-          <w:strike/>
-        </w:rPr>
-        <w:t>free</w:t>
-      </w:r>
-      <w:proofErr w:type="spellEnd"/>
-      <w:r>
-        <w:rPr>
-          <w:strike/>
-        </w:rPr>
-        <w:t xml:space="preserve">  2004</w:t>
-      </w:r>
-      <w:proofErr w:type="gramEnd"/>
-    </w:p>
-    <w:p>
       <w:proofErr w:type="spellStart"/>
       <w:r>
         <w:t>SSB_yearclass_offset</w:t>
@@ -2368,26 +2461,6 @@
     </w:p>
     <w:p/>
     <w:p>
-      <w:r>
-        <w:t>So a new type</w:t>
-      </w:r>
-      <w:r>
-        <w:t xml:space="preserve"> of recruitment</w:t>
-      </w:r>
-      <w:r>
-        <w:t xml:space="preserve"> needs to be defined, as </w:t>
-      </w:r>
-      <w:proofErr w:type="spellStart"/>
-      <w:r>
-        <w:t>BH</w:t>
-      </w:r>
-      <w:r>
-        <w:t>_recruitment</w:t>
-      </w:r>
-      <w:proofErr w:type="spellEnd"/>
-      <w:r>
-        <w:t xml:space="preserve">. </w:t>
-      </w:r>
       <w:proofErr w:type="spellStart"/>
       <w:r>
         <w:t>R0</w:t>
@@ -2489,597 +2562,404 @@
     <w:p/>
     <w:p>
       <w:r>
-        <w:t xml:space="preserve">The </w:t>
-      </w:r>
-      <w:r>
-        <w:t>o</w:t>
-      </w:r>
-      <w:r>
-        <w:t xml:space="preserve">ffset </w:t>
-      </w:r>
-      <w:r>
-        <w:t xml:space="preserve">should default to </w:t>
-      </w:r>
-      <w:r>
-        <w:t>(</w:t>
-      </w:r>
-      <w:proofErr w:type="spellStart"/>
-      <w:r>
-        <w:t>min_age</w:t>
-      </w:r>
-      <w:proofErr w:type="spellEnd"/>
-      <w:r>
+        <w:t xml:space="preserve">For </w:t>
+      </w:r>
+      <w:proofErr w:type="spellStart"/>
+      <w:r>
+        <w:t>local_BH_recruitment</w:t>
+      </w:r>
+      <w:proofErr w:type="spellEnd"/>
+    </w:p>
+    <w:p/>
+    <w:p>
+      <w:r>
+        <w:t>@process Recruitment</w:t>
+      </w:r>
+    </w:p>
+    <w:p>
+      <w:proofErr w:type="gramStart"/>
+      <w:r>
+        <w:t>type</w:t>
+      </w:r>
+      <w:proofErr w:type="gramEnd"/>
+      <w:r>
+        <w:t xml:space="preserve"> </w:t>
+      </w:r>
+      <w:proofErr w:type="spellStart"/>
+      <w:r>
+        <w:t>local_BH_recruitment</w:t>
+      </w:r>
+      <w:proofErr w:type="spellEnd"/>
+    </w:p>
+    <w:p>
+      <w:proofErr w:type="spellStart"/>
+      <w:r>
+        <w:t>r0</w:t>
+      </w:r>
+      <w:proofErr w:type="spellEnd"/>
+      <w:r>
+        <w:t xml:space="preserve"> 5000000 # multiples the cell value in </w:t>
+      </w:r>
+      <w:proofErr w:type="spellStart"/>
+      <w:r>
+        <w:t>r0_layer</w:t>
+      </w:r>
+      <w:proofErr w:type="spellEnd"/>
+      <w:r>
+        <w:t xml:space="preserve"> by this to get actual recruitment </w:t>
+      </w:r>
+      <w:proofErr w:type="spellStart"/>
+      <w:r>
+        <w:t>R0</w:t>
+      </w:r>
+      <w:proofErr w:type="spellEnd"/>
+      <w:r>
+        <w:t xml:space="preserve"> for each cell</w:t>
+      </w:r>
+    </w:p>
+    <w:p>
+      <w:proofErr w:type="gramStart"/>
+      <w:r>
+        <w:t>steepness</w:t>
+      </w:r>
+      <w:proofErr w:type="gramEnd"/>
+      <w:r>
+        <w:t xml:space="preserve"> 0.75</w:t>
+      </w:r>
+    </w:p>
+    <w:p>
+      <w:proofErr w:type="gramStart"/>
+      <w:r>
+        <w:t>categories</w:t>
+      </w:r>
+      <w:proofErr w:type="gramEnd"/>
+      <w:r>
+        <w:t xml:space="preserve"> immature #</w:t>
+      </w:r>
+      <w:r>
+        <w:t xml:space="preserve"> Define the categories into which recruitment occurs</w:t>
+      </w:r>
+    </w:p>
+    <w:p>
+      <w:proofErr w:type="spellStart"/>
+      <w:r>
+        <w:t>SSB_layer</w:t>
+      </w:r>
+      <w:proofErr w:type="spellEnd"/>
+      <w:r>
+        <w:t xml:space="preserve"> </w:t>
+      </w:r>
+      <w:proofErr w:type="spellStart"/>
+      <w:r>
+        <w:t>MySSBLayer</w:t>
+      </w:r>
+      <w:proofErr w:type="spellEnd"/>
+      <w:r>
+        <w:t xml:space="preserve"> # a numeric layer that gives the SSB in each cell </w:t>
+      </w:r>
+      <w:r>
+        <w:t xml:space="preserve">in each year </w:t>
+      </w:r>
+      <w:r>
+        <w:t>for the recruitment calculation</w:t>
+      </w:r>
+    </w:p>
+    <w:p>
+      <w:proofErr w:type="spellStart"/>
+      <w:r>
+        <w:t>B0</w:t>
+      </w:r>
+      <w:r>
+        <w:t>_layer</w:t>
+      </w:r>
+      <w:proofErr w:type="spellEnd"/>
+      <w:r>
+        <w:t xml:space="preserve"> </w:t>
+      </w:r>
+      <w:proofErr w:type="spellStart"/>
+      <w:r>
+        <w:t>MySSBLayer</w:t>
+      </w:r>
+      <w:proofErr w:type="spellEnd"/>
+      <w:r>
+        <w:t xml:space="preserve"> element 1</w:t>
+      </w:r>
+      <w:r>
+        <w:t xml:space="preserve"> </w:t>
+      </w:r>
+      <w:r>
+        <w:t xml:space="preserve"># a </w:t>
+      </w:r>
+      <w:r>
+        <w:t xml:space="preserve">value of the </w:t>
+      </w:r>
+      <w:r>
+        <w:t xml:space="preserve">derived </w:t>
+      </w:r>
+      <w:r>
+        <w:t>layer</w:t>
+      </w:r>
+      <w:r>
+        <w:t xml:space="preserve"> that gives the SSB for the recruitment calculation</w:t>
+      </w:r>
+    </w:p>
+    <w:p>
+      <w:proofErr w:type="spellStart"/>
+      <w:proofErr w:type="gramStart"/>
+      <w:r>
+        <w:t>r0_layer</w:t>
+      </w:r>
+      <w:proofErr w:type="spellEnd"/>
+      <w:proofErr w:type="gramEnd"/>
+      <w:r>
+        <w:t xml:space="preserve"> </w:t>
+      </w:r>
+      <w:proofErr w:type="spellStart"/>
+      <w:r>
+        <w:t>MyRecruitmentlayer</w:t>
+      </w:r>
+      <w:proofErr w:type="spellEnd"/>
+      <w:r>
+        <w:t xml:space="preserve"> # </w:t>
+      </w:r>
+      <w:r>
+        <w:t xml:space="preserve">Name of the layer used to determine </w:t>
+      </w:r>
+      <w:r>
+        <w:t xml:space="preserve">the relative cell by cell </w:t>
+      </w:r>
+      <w:proofErr w:type="spellStart"/>
+      <w:r>
+        <w:t>r0</w:t>
+      </w:r>
+      <w:proofErr w:type="spellEnd"/>
+      <w:r>
+        <w:t xml:space="preserve"> </w:t>
+      </w:r>
+    </w:p>
+    <w:p>
+      <w:r>
+        <w:t>Age 1</w:t>
+      </w:r>
+    </w:p>
+    <w:p>
+      <w:proofErr w:type="gramStart"/>
+      <w:r>
+        <w:t>proportions</w:t>
+      </w:r>
+      <w:proofErr w:type="gramEnd"/>
+      <w:r>
+        <w:t xml:space="preserve"> 1.0</w:t>
+      </w:r>
+    </w:p>
+    <w:p>
+      <w:proofErr w:type="spellStart"/>
+      <w:proofErr w:type="gramStart"/>
+      <w:r>
+        <w:t>standardise_years</w:t>
+      </w:r>
+      <w:proofErr w:type="spellEnd"/>
+      <w:proofErr w:type="gramEnd"/>
+      <w:r>
+        <w:t xml:space="preserve"> 1994-2004</w:t>
+      </w:r>
+    </w:p>
+    <w:p>
+      <w:proofErr w:type="spellStart"/>
+      <w:r>
+        <w:t>YCS_years</w:t>
+      </w:r>
+      <w:proofErr w:type="spellEnd"/>
+      <w:r>
+        <w:t xml:space="preserve"> 1994 1995 1996 1997 1998 1999 2000 2001 2002 2003 2004 2005 2006 2007 2008 2009</w:t>
+      </w:r>
+    </w:p>
+    <w:p>
+      <w:proofErr w:type="spellStart"/>
+      <w:r>
+        <w:t>YCS</w:t>
+      </w:r>
+      <w:proofErr w:type="spellEnd"/>
+      <w:r>
+        <w:t xml:space="preserve">          1    1    1    1    1    1    1    1    1    1    1    1    1    1    1    1  </w:t>
+      </w:r>
+    </w:p>
+    <w:p>
+      <w:proofErr w:type="spellStart"/>
+      <w:r>
+        <w:t>SSB_yearclass_offset</w:t>
+      </w:r>
+      <w:proofErr w:type="spellEnd"/>
+      <w:r>
+        <w:t xml:space="preserve"> </w:t>
+      </w:r>
+      <w:r>
+        <w:t xml:space="preserve">1 </w:t>
+      </w:r>
+    </w:p>
+    <w:p/>
+    <w:p>
+      <w:proofErr w:type="spellStart"/>
+      <w:r>
+        <w:t>R0</w:t>
+      </w:r>
+      <w:proofErr w:type="spellEnd"/>
+      <w:r>
+        <w:t xml:space="preserve">, steepness can be estimated or fixed, and all the “free” </w:t>
+      </w:r>
+      <w:proofErr w:type="spellStart"/>
+      <w:r>
+        <w:t>YCS</w:t>
+      </w:r>
+      <w:proofErr w:type="spellEnd"/>
+      <w:r>
+        <w:t xml:space="preserve"> are estimated. If </w:t>
+      </w:r>
+      <w:proofErr w:type="spellStart"/>
+      <w:r>
+        <w:t>standardise_years</w:t>
+      </w:r>
+      <w:proofErr w:type="spellEnd"/>
+      <w:r>
+        <w:t xml:space="preserve"> is defined, then the </w:t>
+      </w:r>
+      <w:proofErr w:type="spellStart"/>
+      <w:r>
+        <w:t>YCS</w:t>
+      </w:r>
+      <w:proofErr w:type="spellEnd"/>
+      <w:r>
+        <w:t xml:space="preserve"> used in the formula is </w:t>
+      </w:r>
+      <w:proofErr w:type="spellStart"/>
+      <w:r>
+        <w:t>YCS</w:t>
+      </w:r>
+      <w:proofErr w:type="spellEnd"/>
+      <w:r>
+        <w:t>/</w:t>
+      </w:r>
+      <w:proofErr w:type="gramStart"/>
+      <w:r>
+        <w:t>mean(</w:t>
+      </w:r>
+      <w:proofErr w:type="gramEnd"/>
+      <w:r>
+        <w:t>sum(</w:t>
+      </w:r>
+      <w:proofErr w:type="spellStart"/>
+      <w:r>
+        <w:t>YCS</w:t>
+      </w:r>
+      <w:proofErr w:type="spellEnd"/>
+      <w:r>
+        <w:t>[</w:t>
+      </w:r>
+      <w:r>
+        <w:t xml:space="preserve">in range </w:t>
+      </w:r>
+      <w:proofErr w:type="spellStart"/>
+      <w:r>
+        <w:t>standardise_years</w:t>
+      </w:r>
+      <w:proofErr w:type="spellEnd"/>
+      <w:r>
+        <w:t xml:space="preserve">])), otherwise they are used as defined. </w:t>
+      </w:r>
+      <w:r>
+        <w:t xml:space="preserve"> </w:t>
+      </w:r>
+      <w:r>
+        <w:t xml:space="preserve">Note if </w:t>
+      </w:r>
+      <w:proofErr w:type="spellStart"/>
+      <w:r>
+        <w:t>r0_layer</w:t>
+      </w:r>
+      <w:proofErr w:type="spellEnd"/>
+      <w:r>
+        <w:t xml:space="preserve"> has a zero </w:t>
+      </w:r>
+      <w:r>
+        <w:t xml:space="preserve">or negative </w:t>
+      </w:r>
+      <w:r>
+        <w:t>value, then recruitment in that cell is zero.</w:t>
+      </w:r>
+    </w:p>
+    <w:p/>
+    <w:p>
+      <w:pPr>
+        <w:pStyle w:val="Heading1"/>
+      </w:pPr>
+      <w:r>
+        <w:t>Additional changes (once we’ve sorted the above)</w:t>
+      </w:r>
+    </w:p>
+    <w:p/>
+    <w:p>
+      <w:pPr>
+        <w:pStyle w:val="Heading2"/>
+        <w:rPr>
+          <w:highlight w:val="yellow"/>
+        </w:rPr>
+      </w:pPr>
+      <w:proofErr w:type="gramStart"/>
+      <w:r>
+        <w:rPr>
+          <w:highlight w:val="yellow"/>
+        </w:rPr>
+        <w:t xml:space="preserve">meta </w:t>
+      </w:r>
+      <w:r>
+        <w:rPr>
+          <w:highlight w:val="yellow"/>
+        </w:rPr>
+        <w:t xml:space="preserve"> layers</w:t>
+      </w:r>
+      <w:proofErr w:type="gramEnd"/>
+      <w:r>
+        <w:rPr>
+          <w:highlight w:val="yellow"/>
+        </w:rPr>
+        <w:t xml:space="preserve"> (</w:t>
+      </w:r>
+      <w:r>
+        <w:rPr>
+          <w:highlight w:val="yellow"/>
+        </w:rPr>
+        <w:t xml:space="preserve">this </w:t>
+      </w:r>
+      <w:r>
+        <w:rPr>
+          <w:highlight w:val="yellow"/>
+        </w:rPr>
+        <w:t xml:space="preserve">needs a </w:t>
+      </w:r>
+      <w:r>
+        <w:rPr>
+          <w:highlight w:val="yellow"/>
+        </w:rPr>
+        <w:t>bit</w:t>
+      </w:r>
+      <w:r>
+        <w:rPr>
+          <w:highlight w:val="yellow"/>
+        </w:rPr>
+        <w:t xml:space="preserve"> more thought</w:t>
+      </w:r>
+      <w:r>
+        <w:rPr>
+          <w:highlight w:val="yellow"/>
+        </w:rPr>
+        <w:t xml:space="preserve"> .. and we’ll implement once we’ve implemented derived layers and layer math</w:t>
+      </w:r>
+      <w:r>
+        <w:rPr>
+          <w:highlight w:val="yellow"/>
+        </w:rPr>
         <w:t>)</w:t>
       </w:r>
-      <w:r>
-        <w:t xml:space="preserve"> in the model</w:t>
-      </w:r>
-      <w:r>
-        <w:t>, but can be defined as some integer ≥0</w:t>
-      </w:r>
-      <w:r>
-        <w:t>.</w:t>
-      </w:r>
-      <w:r>
-        <w:t xml:space="preserve"> Also for initialisation steps, where there is no information on SSB (year 1 to year </w:t>
-      </w:r>
-      <w:proofErr w:type="spellStart"/>
-      <w:r>
-        <w:t>min_age</w:t>
-      </w:r>
-      <w:proofErr w:type="spellEnd"/>
-      <w:r>
-        <w:t xml:space="preserve">), use </w:t>
-      </w:r>
-      <w:proofErr w:type="spellStart"/>
-      <w:r>
-        <w:t>R0</w:t>
-      </w:r>
-      <w:proofErr w:type="spellEnd"/>
-      <w:r>
-        <w:t>.</w:t>
-      </w:r>
-    </w:p>
-    <w:p/>
-    <w:p>
-      <w:r>
-        <w:t>We will need an autocorrelation parameter, rho, but ignore its use at this stage.</w:t>
-      </w:r>
-    </w:p>
-    <w:p/>
-    <w:p>
-      <w:r>
-        <w:t xml:space="preserve">For </w:t>
-      </w:r>
-      <w:proofErr w:type="spellStart"/>
-      <w:r>
-        <w:t>local_BH_recruitment</w:t>
-      </w:r>
-      <w:proofErr w:type="spellEnd"/>
-    </w:p>
-    <w:p/>
-    <w:p>
-      <w:r>
-        <w:t>@process Recruitment</w:t>
-      </w:r>
-    </w:p>
-    <w:p>
-      <w:proofErr w:type="gramStart"/>
-      <w:r>
-        <w:t>type</w:t>
-      </w:r>
-      <w:proofErr w:type="gramEnd"/>
-      <w:r>
-        <w:t xml:space="preserve"> </w:t>
-      </w:r>
-      <w:proofErr w:type="spellStart"/>
-      <w:r>
-        <w:t>local_BH_recruitment</w:t>
-      </w:r>
-      <w:proofErr w:type="spellEnd"/>
-    </w:p>
-    <w:p>
-      <w:proofErr w:type="spellStart"/>
-      <w:r>
-        <w:t>r0</w:t>
-      </w:r>
-      <w:proofErr w:type="spellEnd"/>
-      <w:r>
-        <w:t xml:space="preserve"> 5000000 # multiples the cell value in </w:t>
-      </w:r>
-      <w:proofErr w:type="spellStart"/>
-      <w:r>
-        <w:t>r0_layer</w:t>
-      </w:r>
-      <w:proofErr w:type="spellEnd"/>
-      <w:r>
-        <w:t xml:space="preserve"> by this to get actual recruitment </w:t>
-      </w:r>
-      <w:proofErr w:type="spellStart"/>
-      <w:r>
-        <w:t>R0</w:t>
-      </w:r>
-      <w:proofErr w:type="spellEnd"/>
-      <w:r>
-        <w:t xml:space="preserve"> for each cell</w:t>
-      </w:r>
-    </w:p>
-    <w:p>
-      <w:proofErr w:type="gramStart"/>
-      <w:r>
-        <w:t>steepness</w:t>
-      </w:r>
-      <w:proofErr w:type="gramEnd"/>
-      <w:r>
-        <w:t xml:space="preserve"> 0.75</w:t>
-      </w:r>
-    </w:p>
-    <w:p>
-      <w:proofErr w:type="gramStart"/>
-      <w:r>
-        <w:t>categories</w:t>
-      </w:r>
-      <w:proofErr w:type="gramEnd"/>
-      <w:r>
-        <w:t xml:space="preserve"> immature #</w:t>
-      </w:r>
-      <w:r>
-        <w:t xml:space="preserve"> Define the categories into which recruitment occurs</w:t>
-      </w:r>
-    </w:p>
-    <w:p>
-      <w:proofErr w:type="spellStart"/>
-      <w:r>
-        <w:t>SSB_layer</w:t>
-      </w:r>
-      <w:proofErr w:type="spellEnd"/>
-      <w:r>
-        <w:t xml:space="preserve"> </w:t>
-      </w:r>
-      <w:proofErr w:type="spellStart"/>
-      <w:r>
-        <w:t>MySSBLayer</w:t>
-      </w:r>
-      <w:proofErr w:type="spellEnd"/>
-      <w:r>
-        <w:t xml:space="preserve"> # a numeric layer that gives the SSB in each cell </w:t>
-      </w:r>
-      <w:r>
-        <w:t xml:space="preserve">in each year </w:t>
-      </w:r>
-      <w:r>
-        <w:t>for the recruitment calculation</w:t>
-      </w:r>
-    </w:p>
-    <w:p>
-      <w:proofErr w:type="spellStart"/>
-      <w:r>
-        <w:t>B0</w:t>
-      </w:r>
-      <w:r>
-        <w:t>_layer</w:t>
-      </w:r>
-      <w:proofErr w:type="spellEnd"/>
-      <w:r>
-        <w:t xml:space="preserve"> </w:t>
-      </w:r>
-      <w:proofErr w:type="spellStart"/>
-      <w:r>
-        <w:t>B0_layer_TOA</w:t>
-      </w:r>
-      <w:proofErr w:type="spellEnd"/>
-      <w:r>
-        <w:t xml:space="preserve"> </w:t>
-      </w:r>
-      <w:r>
-        <w:t># a derived quantity that gives the SSB for the recruitment calculation</w:t>
-      </w:r>
-    </w:p>
-    <w:p>
-      <w:proofErr w:type="spellStart"/>
-      <w:proofErr w:type="gramStart"/>
-      <w:r>
-        <w:t>r0_layer</w:t>
-      </w:r>
-      <w:proofErr w:type="spellEnd"/>
-      <w:proofErr w:type="gramEnd"/>
-      <w:r>
-        <w:t xml:space="preserve"> </w:t>
-      </w:r>
-      <w:proofErr w:type="spellStart"/>
-      <w:r>
-        <w:t>MyRecruitmentlayer</w:t>
-      </w:r>
-      <w:proofErr w:type="spellEnd"/>
-      <w:r>
-        <w:t xml:space="preserve"> # </w:t>
-      </w:r>
-      <w:r>
-        <w:t xml:space="preserve">Name of the layer used to determine </w:t>
-      </w:r>
-      <w:r>
-        <w:t xml:space="preserve">the relative cell by cell </w:t>
-      </w:r>
-      <w:proofErr w:type="spellStart"/>
-      <w:r>
-        <w:t>r0</w:t>
-      </w:r>
-      <w:proofErr w:type="spellEnd"/>
-      <w:r>
-        <w:t xml:space="preserve"> </w:t>
-      </w:r>
-    </w:p>
-    <w:p>
-      <w:proofErr w:type="gramStart"/>
-      <w:r>
-        <w:t>proportions</w:t>
-      </w:r>
-      <w:proofErr w:type="gramEnd"/>
-      <w:r>
-        <w:t xml:space="preserve"> 1.0</w:t>
-      </w:r>
-    </w:p>
-    <w:p>
-      <w:pPr>
-        <w:rPr>
-          <w:highlight w:val="yellow"/>
-        </w:rPr>
-      </w:pPr>
-      <w:proofErr w:type="spellStart"/>
-      <w:r>
-        <w:rPr>
-          <w:highlight w:val="yellow"/>
-        </w:rPr>
-        <w:t>sigma_r</w:t>
-      </w:r>
-      <w:proofErr w:type="spellEnd"/>
-      <w:r>
-        <w:rPr>
-          <w:highlight w:val="yellow"/>
-        </w:rPr>
-        <w:t xml:space="preserve"> 0.6 [not required yet]</w:t>
-      </w:r>
-    </w:p>
-    <w:p>
-      <w:pPr>
-        <w:rPr>
-          <w:highlight w:val="yellow"/>
-        </w:rPr>
-      </w:pPr>
-      <w:proofErr w:type="gramStart"/>
-      <w:r>
-        <w:rPr>
-          <w:highlight w:val="yellow"/>
-        </w:rPr>
-        <w:t>rho</w:t>
-      </w:r>
-      <w:proofErr w:type="gramEnd"/>
-      <w:r>
-        <w:rPr>
-          <w:highlight w:val="yellow"/>
-        </w:rPr>
-        <w:t xml:space="preserve"> 0.6 [</w:t>
-      </w:r>
-      <w:r>
-        <w:rPr>
-          <w:highlight w:val="yellow"/>
-        </w:rPr>
-        <w:t xml:space="preserve">not </w:t>
-      </w:r>
-      <w:r>
-        <w:rPr>
-          <w:highlight w:val="yellow"/>
-        </w:rPr>
-        <w:t xml:space="preserve">actually used yet] </w:t>
-      </w:r>
-    </w:p>
-    <w:p>
-      <w:proofErr w:type="spellStart"/>
-      <w:proofErr w:type="gramStart"/>
-      <w:r>
-        <w:t>standardise_years</w:t>
-      </w:r>
-      <w:proofErr w:type="spellEnd"/>
-      <w:proofErr w:type="gramEnd"/>
-      <w:r>
-        <w:t xml:space="preserve"> 1994-2004</w:t>
-      </w:r>
-    </w:p>
-    <w:p>
-      <w:proofErr w:type="spellStart"/>
-      <w:r>
-        <w:t>YCS_years</w:t>
-      </w:r>
-      <w:proofErr w:type="spellEnd"/>
-      <w:r>
-        <w:t xml:space="preserve"> 1994 1995 1996 1997 1998 1999 2000 2001 2002 2003 2004 2005 2006 2007 2008 2009</w:t>
-      </w:r>
-    </w:p>
-    <w:p>
-      <w:proofErr w:type="spellStart"/>
-      <w:r>
-        <w:t>YCS</w:t>
-      </w:r>
-      <w:proofErr w:type="spellEnd"/>
-      <w:r>
-        <w:t xml:space="preserve">          1    1    1    1    1    1    1    1    1    1    1    1    1    1    1    1  </w:t>
-      </w:r>
-    </w:p>
-    <w:p>
-      <w:pPr>
-        <w:rPr>
-          <w:strike/>
-        </w:rPr>
-      </w:pPr>
-      <w:proofErr w:type="spellStart"/>
-      <w:r>
-        <w:rPr>
-          <w:strike/>
-        </w:rPr>
-        <w:t>first_free</w:t>
-      </w:r>
-      <w:proofErr w:type="spellEnd"/>
-      <w:r>
-        <w:rPr>
-          <w:strike/>
-        </w:rPr>
-        <w:t xml:space="preserve"> 1994</w:t>
-      </w:r>
-    </w:p>
-    <w:p>
-      <w:pPr>
-        <w:rPr>
-          <w:strike/>
-        </w:rPr>
-      </w:pPr>
-      <w:proofErr w:type="spellStart"/>
-      <w:r>
-        <w:rPr>
-          <w:strike/>
-        </w:rPr>
-        <w:t>last_</w:t>
-      </w:r>
-      <w:proofErr w:type="gramStart"/>
-      <w:r>
-        <w:rPr>
-          <w:strike/>
-        </w:rPr>
-        <w:t>free</w:t>
-      </w:r>
-      <w:proofErr w:type="spellEnd"/>
-      <w:r>
-        <w:rPr>
-          <w:strike/>
-        </w:rPr>
-        <w:t xml:space="preserve">  2004</w:t>
-      </w:r>
-      <w:proofErr w:type="gramEnd"/>
-    </w:p>
-    <w:p>
-      <w:proofErr w:type="spellStart"/>
-      <w:r>
-        <w:t>SSB_yearclass_offset</w:t>
-      </w:r>
-      <w:proofErr w:type="spellEnd"/>
-      <w:r>
-        <w:t xml:space="preserve"> </w:t>
-      </w:r>
-      <w:r>
-        <w:t xml:space="preserve">1 </w:t>
-      </w:r>
-    </w:p>
-    <w:p/>
-    <w:p>
-      <w:r>
-        <w:t xml:space="preserve">So a new type of recruitment needs to be defined, as </w:t>
-      </w:r>
-      <w:proofErr w:type="spellStart"/>
-      <w:r>
-        <w:t>local_BH_recruitment</w:t>
-      </w:r>
-      <w:proofErr w:type="spellEnd"/>
-      <w:r>
-        <w:t xml:space="preserve">. </w:t>
-      </w:r>
-      <w:proofErr w:type="spellStart"/>
-      <w:r>
-        <w:t>R0</w:t>
-      </w:r>
-      <w:proofErr w:type="spellEnd"/>
-      <w:r>
-        <w:t xml:space="preserve">, steepness can be estimated or fixed, and all the “free” </w:t>
-      </w:r>
-      <w:proofErr w:type="spellStart"/>
-      <w:r>
-        <w:t>YCS</w:t>
-      </w:r>
-      <w:proofErr w:type="spellEnd"/>
-      <w:r>
-        <w:t xml:space="preserve"> are estimated. If </w:t>
-      </w:r>
-      <w:proofErr w:type="spellStart"/>
-      <w:r>
-        <w:t>standardise_years</w:t>
-      </w:r>
-      <w:proofErr w:type="spellEnd"/>
-      <w:r>
-        <w:t xml:space="preserve"> is defined, then the </w:t>
-      </w:r>
-      <w:proofErr w:type="spellStart"/>
-      <w:r>
-        <w:t>YCS</w:t>
-      </w:r>
-      <w:proofErr w:type="spellEnd"/>
-      <w:r>
-        <w:t xml:space="preserve"> used in the formula is </w:t>
-      </w:r>
-      <w:proofErr w:type="spellStart"/>
-      <w:r>
-        <w:t>YCS</w:t>
-      </w:r>
-      <w:proofErr w:type="spellEnd"/>
-      <w:r>
-        <w:t>/</w:t>
-      </w:r>
-      <w:proofErr w:type="gramStart"/>
-      <w:r>
-        <w:t>mean(</w:t>
-      </w:r>
-      <w:proofErr w:type="gramEnd"/>
-      <w:r>
-        <w:t>sum(</w:t>
-      </w:r>
-      <w:proofErr w:type="spellStart"/>
-      <w:r>
-        <w:t>YCS</w:t>
-      </w:r>
-      <w:proofErr w:type="spellEnd"/>
-      <w:r>
-        <w:t>[</w:t>
-      </w:r>
-      <w:r>
-        <w:t xml:space="preserve">in range </w:t>
-      </w:r>
-      <w:proofErr w:type="spellStart"/>
-      <w:r>
-        <w:t>standardise_years</w:t>
-      </w:r>
-      <w:proofErr w:type="spellEnd"/>
-      <w:r>
-        <w:t xml:space="preserve">])), otherwise they are used as defined. </w:t>
-      </w:r>
-    </w:p>
-    <w:p/>
-    <w:p>
-      <w:r>
-        <w:t>Currently Ages is the recruitment age and should be taken off and replaced with @</w:t>
-      </w:r>
-      <w:proofErr w:type="spellStart"/>
-      <w:r>
-        <w:t>model.min_age</w:t>
-      </w:r>
-      <w:proofErr w:type="spellEnd"/>
-      <w:r>
-        <w:t xml:space="preserve"> which is obtained from the model directly. </w:t>
-      </w:r>
-      <w:r>
-        <w:t>The o</w:t>
-      </w:r>
-      <w:r>
-        <w:t xml:space="preserve">ffset </w:t>
-      </w:r>
-      <w:r>
-        <w:t>should default to</w:t>
-      </w:r>
-      <w:r>
-        <w:t xml:space="preserve"> @</w:t>
-      </w:r>
-      <w:proofErr w:type="spellStart"/>
-      <w:r>
-        <w:t>model.</w:t>
-      </w:r>
-      <w:r>
-        <w:t>min_age</w:t>
-      </w:r>
-      <w:proofErr w:type="spellEnd"/>
-      <w:r>
-        <w:t xml:space="preserve"> in the model</w:t>
-      </w:r>
-      <w:r>
-        <w:t>, but c</w:t>
-      </w:r>
-      <w:r>
-        <w:t>an be defined as some integer ≥ @</w:t>
-      </w:r>
-      <w:proofErr w:type="spellStart"/>
-      <w:r>
-        <w:t>model.min_age</w:t>
-      </w:r>
-      <w:proofErr w:type="spellEnd"/>
-      <w:r>
-        <w:t>.</w:t>
-      </w:r>
-      <w:r>
-        <w:t xml:space="preserve"> Also for initialisation steps, where there is no information on SSB (year 1 to year </w:t>
-      </w:r>
-      <w:proofErr w:type="spellStart"/>
-      <w:r>
-        <w:t>min_age</w:t>
-      </w:r>
-      <w:proofErr w:type="spellEnd"/>
-      <w:r>
-        <w:t xml:space="preserve">), use </w:t>
-      </w:r>
-      <w:proofErr w:type="spellStart"/>
-      <w:r>
-        <w:t>R0</w:t>
-      </w:r>
-      <w:proofErr w:type="spellEnd"/>
-      <w:r>
-        <w:t>.</w:t>
-      </w:r>
-    </w:p>
-    <w:p/>
-    <w:p>
-      <w:r>
-        <w:t xml:space="preserve">Note if </w:t>
-      </w:r>
-      <w:proofErr w:type="spellStart"/>
-      <w:r>
-        <w:t>r0_layer</w:t>
-      </w:r>
-      <w:proofErr w:type="spellEnd"/>
-      <w:r>
-        <w:t xml:space="preserve"> has a zero </w:t>
-      </w:r>
-      <w:r>
-        <w:t xml:space="preserve">or negative </w:t>
-      </w:r>
-      <w:r>
-        <w:t>value, then recruitment in that cell is zero.</w:t>
-      </w:r>
-    </w:p>
-    <w:p/>
-    <w:p/>
-    <w:p>
-      <w:pPr>
-        <w:pStyle w:val="Heading2"/>
-        <w:rPr>
-          <w:highlight w:val="yellow"/>
-        </w:rPr>
-      </w:pPr>
-      <w:proofErr w:type="gramStart"/>
-      <w:r>
-        <w:rPr>
-          <w:highlight w:val="yellow"/>
-        </w:rPr>
-        <w:t xml:space="preserve">meta </w:t>
-      </w:r>
-      <w:r>
-        <w:rPr>
-          <w:highlight w:val="yellow"/>
-        </w:rPr>
-        <w:t xml:space="preserve"> layers</w:t>
-      </w:r>
-      <w:proofErr w:type="gramEnd"/>
-      <w:r>
-        <w:rPr>
-          <w:highlight w:val="yellow"/>
-        </w:rPr>
-        <w:t xml:space="preserve"> (needs a </w:t>
-      </w:r>
-      <w:r>
-        <w:rPr>
-          <w:highlight w:val="yellow"/>
-        </w:rPr>
-        <w:t>bit</w:t>
-      </w:r>
-      <w:r>
-        <w:rPr>
-          <w:highlight w:val="yellow"/>
-        </w:rPr>
-        <w:t xml:space="preserve"> more thought)</w:t>
-      </w:r>
     </w:p>
     <w:p/>
     <w:p>
@@ -3142,6 +3022,7 @@
     <w:p/>
     <w:p>
       <w:r>
+        <w:lastRenderedPageBreak/>
         <w:t xml:space="preserve">Also required is how to apply these to calculations. Everywhere a layer is </w:t>
       </w:r>
       <w:proofErr w:type="gramStart"/>
@@ -3363,7 +3244,6 @@
         <w:t>… #as many rows as rows in the model</w:t>
       </w:r>
     </w:p>
-    <w:p/>
     <w:p/>
     <w:p>
       <w:pPr>
@@ -3402,11 +3282,7 @@
         </w:numPr>
       </w:pPr>
       <w:r>
-        <w:t xml:space="preserve">Derived layers are calculated at a specific user-defined time step and years. If no years are defined, the data overwrites the previous calculation. For example B0 is derived once only, at the last initialisation phase (defined under year); but a mortality dependent layer is calculated </w:t>
-      </w:r>
-      <w:r>
-        <w:lastRenderedPageBreak/>
-        <w:t>every year (including in the initialisation phases) and only the latest calculation is kept in memory.</w:t>
+        <w:t>Derived layers are calculated at a specific user-defined time step and years. If no years are defined, the data overwrites the previous calculation. For example B0 is derived once only, at the last initialisation phase (defined under year); but a mortality dependent layer is calculated every year (including in the initialisation phases) and only the latest calculation is kept in memory.</w:t>
       </w:r>
     </w:p>
     <w:p>
@@ -3486,31 +3362,117 @@
     <w:p/>
     <w:p>
       <w:r>
-        <w:t xml:space="preserve">For example B0 is defined from the SSB biomass layer saved as a derived layer. SSB is firstly defined. Note that the </w:t>
-      </w:r>
-      <w:proofErr w:type="spellStart"/>
+        <w:t xml:space="preserve">For example B0 is defined from the SSB biomass layer saved as a derived layer. SSB is firstly defined. </w:t>
+      </w:r>
+    </w:p>
+    <w:p/>
+    <w:p>
+      <w:r>
+        <w:t>@layer SSB</w:t>
+      </w:r>
+    </w:p>
+    <w:p>
+      <w:proofErr w:type="gramStart"/>
+      <w:r>
+        <w:t>type</w:t>
+      </w:r>
+      <w:proofErr w:type="gramEnd"/>
+      <w:r>
+        <w:t xml:space="preserve"> biomass</w:t>
+      </w:r>
+    </w:p>
+    <w:p>
+      <w:proofErr w:type="spellStart"/>
+      <w:proofErr w:type="gramStart"/>
       <w:r>
         <w:t>timestep</w:t>
       </w:r>
       <w:proofErr w:type="spellEnd"/>
-      <w:r>
-        <w:t xml:space="preserve"> is now hard coded rather than the model calculating the biomass when needed </w:t>
-      </w:r>
-      <w:r>
-        <w:rPr>
-          <w:highlight w:val="cyan"/>
-        </w:rPr>
-        <w:t>(is it a good idea or not?)</w:t>
-      </w:r>
-      <w:r>
-        <w:t>.</w:t>
-      </w:r>
-    </w:p>
-    <w:p/>
-    <w:p>
-      <w:r>
-        <w:t>@layer SSB</w:t>
-      </w:r>
+      <w:proofErr w:type="gramEnd"/>
+      <w:r>
+        <w:t xml:space="preserve"> one</w:t>
+      </w:r>
+    </w:p>
+    <w:p>
+      <w:proofErr w:type="gramStart"/>
+      <w:r>
+        <w:t>categories</w:t>
+      </w:r>
+      <w:proofErr w:type="gramEnd"/>
+      <w:r>
+        <w:t xml:space="preserve"> mature </w:t>
+      </w:r>
+      <w:proofErr w:type="spellStart"/>
+      <w:r>
+        <w:t>mature_tag</w:t>
+      </w:r>
+      <w:proofErr w:type="spellEnd"/>
+    </w:p>
+    <w:p>
+      <w:proofErr w:type="gramStart"/>
+      <w:r>
+        <w:t>selectivities</w:t>
+      </w:r>
+      <w:proofErr w:type="gramEnd"/>
+      <w:r>
+        <w:t xml:space="preserve"> 1 1</w:t>
+      </w:r>
+    </w:p>
+    <w:p>
+      <w:proofErr w:type="spellStart"/>
+      <w:r>
+        <w:t>age_size_weight</w:t>
+      </w:r>
+      <w:proofErr w:type="spellEnd"/>
+      <w:r>
+        <w:t xml:space="preserve"> </w:t>
+      </w:r>
+      <w:proofErr w:type="spellStart"/>
+      <w:r>
+        <w:t>TOA_asw</w:t>
+      </w:r>
+      <w:proofErr w:type="spellEnd"/>
+    </w:p>
+    <w:p/>
+    <w:p>
+      <w:r>
+        <w:t xml:space="preserve">The derived layer B0 is simply SSB at initialisation </w:t>
+      </w:r>
+      <w:proofErr w:type="gramStart"/>
+      <w:r>
+        <w:t>phase,</w:t>
+      </w:r>
+      <w:proofErr w:type="gramEnd"/>
+      <w:r>
+        <w:t xml:space="preserve"> here it is multiplied by a layer which defines your stock limit for example (called </w:t>
+      </w:r>
+      <w:proofErr w:type="spellStart"/>
+      <w:r>
+        <w:t>SSB_area</w:t>
+      </w:r>
+      <w:proofErr w:type="spellEnd"/>
+      <w:r>
+        <w:t xml:space="preserve">). If the </w:t>
+      </w:r>
+      <w:proofErr w:type="spellStart"/>
+      <w:r>
+        <w:t>timestep</w:t>
+      </w:r>
+      <w:proofErr w:type="spellEnd"/>
+      <w:r>
+        <w:t xml:space="preserve"> is hard-coded in both, then there needs to be a check that they do agree.</w:t>
+      </w:r>
+    </w:p>
+    <w:p/>
+    <w:p>
+      <w:r>
+        <w:t xml:space="preserve">@layer </w:t>
+      </w:r>
+      <w:proofErr w:type="spellStart"/>
+      <w:r>
+        <w:t>B0_TOA</w:t>
+      </w:r>
+      <w:proofErr w:type="spellEnd"/>
     </w:p>
     <w:p>
       <w:proofErr w:type="gramStart"/>
@@ -3519,8 +3481,28 @@
       </w:r>
       <w:proofErr w:type="gramEnd"/>
       <w:r>
-        <w:t xml:space="preserve"> biomass</w:t>
-      </w:r>
+        <w:t xml:space="preserve"> </w:t>
+      </w:r>
+      <w:proofErr w:type="spellStart"/>
+      <w:r>
+        <w:t>derived_layer</w:t>
+      </w:r>
+      <w:proofErr w:type="spellEnd"/>
+    </w:p>
+    <w:p>
+      <w:proofErr w:type="gramStart"/>
+      <w:r>
+        <w:t>years</w:t>
+      </w:r>
+      <w:proofErr w:type="gramEnd"/>
+      <w:r>
+        <w:t xml:space="preserve"> initialisation-</w:t>
+      </w:r>
+      <w:proofErr w:type="spellStart"/>
+      <w:r>
+        <w:t>phase3</w:t>
+      </w:r>
+      <w:proofErr w:type="spellEnd"/>
     </w:p>
     <w:p>
       <w:proofErr w:type="spellStart"/>
@@ -3537,121 +3519,81 @@
     <w:p>
       <w:proofErr w:type="gramStart"/>
       <w:r>
-        <w:t>categories</w:t>
-      </w:r>
-      <w:proofErr w:type="gramEnd"/>
-      <w:r>
-        <w:t xml:space="preserve"> mature </w:t>
-      </w:r>
-      <w:proofErr w:type="spellStart"/>
-      <w:r>
-        <w:t>mature_tag</w:t>
-      </w:r>
-      <w:proofErr w:type="spellEnd"/>
-    </w:p>
-    <w:p>
-      <w:proofErr w:type="gramStart"/>
-      <w:r>
-        <w:t>selectivities</w:t>
-      </w:r>
-      <w:proofErr w:type="gramEnd"/>
-      <w:r>
-        <w:t xml:space="preserve"> 1 1</w:t>
-      </w:r>
-    </w:p>
-    <w:p>
-      <w:proofErr w:type="spellStart"/>
-      <w:r>
-        <w:t>age_size_weight</w:t>
-      </w:r>
-      <w:proofErr w:type="spellEnd"/>
-      <w:r>
-        <w:t xml:space="preserve"> </w:t>
-      </w:r>
-      <w:proofErr w:type="spellStart"/>
-      <w:r>
-        <w:t>TOA_asw</w:t>
-      </w:r>
-      <w:proofErr w:type="spellEnd"/>
-    </w:p>
-    <w:p/>
-    <w:p>
-      <w:r>
-        <w:t xml:space="preserve">The derived layer B0 is simply SSB at initialisation </w:t>
-      </w:r>
-      <w:proofErr w:type="gramStart"/>
-      <w:r>
-        <w:t>phase,</w:t>
-      </w:r>
-      <w:proofErr w:type="gramEnd"/>
-      <w:r>
-        <w:t xml:space="preserve"> here it is multiplied by a layer which defines your stock limit for example (called </w:t>
+        <w:t>layers</w:t>
+      </w:r>
+      <w:proofErr w:type="gramEnd"/>
+      <w:r>
+        <w:t xml:space="preserve"> SSB </w:t>
+      </w:r>
+      <w:proofErr w:type="spellStart"/>
+      <w:r>
+        <w:t>BBS_area</w:t>
+      </w:r>
+      <w:proofErr w:type="spellEnd"/>
+    </w:p>
+    <w:p>
+      <w:proofErr w:type="gramStart"/>
+      <w:r>
+        <w:t>formula</w:t>
+      </w:r>
+      <w:proofErr w:type="gramEnd"/>
+      <w:r>
+        <w:t xml:space="preserve"> SSB * </w:t>
       </w:r>
       <w:proofErr w:type="spellStart"/>
       <w:r>
         <w:t>SSB_area</w:t>
       </w:r>
       <w:proofErr w:type="spellEnd"/>
-      <w:r>
-        <w:t xml:space="preserve">). If the </w:t>
-      </w:r>
-      <w:proofErr w:type="spellStart"/>
+    </w:p>
+    <w:p/>
+    <w:p/>
+    <w:p>
+      <w:r>
+        <w:t xml:space="preserve">Density dependent mortality base on diet electivity can also be defined using a derived layer. In the example below the predation of toothfish on grenadier as opposed to </w:t>
+      </w:r>
+      <w:proofErr w:type="spellStart"/>
+      <w:r>
+        <w:t>eelcod</w:t>
+      </w:r>
+      <w:proofErr w:type="spellEnd"/>
+      <w:r>
+        <w:t xml:space="preserve"> depends on the preference for the two species tempered by their availability in each cell. The layer defined below can then be used as a layer for mortality of grenadier due to predation by toothfish.</w:t>
+      </w:r>
+    </w:p>
+    <w:p/>
+    <w:p>
+      <w:r>
+        <w:t xml:space="preserve">@layer </w:t>
+      </w:r>
+      <w:proofErr w:type="spellStart"/>
+      <w:r>
+        <w:t>MortalityDep</w:t>
+      </w:r>
+      <w:proofErr w:type="spellEnd"/>
+    </w:p>
+    <w:p>
+      <w:proofErr w:type="gramStart"/>
+      <w:r>
+        <w:t>type</w:t>
+      </w:r>
+      <w:proofErr w:type="gramEnd"/>
+      <w:r>
+        <w:t xml:space="preserve"> </w:t>
+      </w:r>
+      <w:proofErr w:type="spellStart"/>
+      <w:r>
+        <w:t>derived_layer</w:t>
+      </w:r>
+      <w:proofErr w:type="spellEnd"/>
+    </w:p>
+    <w:p>
+      <w:proofErr w:type="spellStart"/>
+      <w:proofErr w:type="gramStart"/>
       <w:r>
         <w:t>timestep</w:t>
       </w:r>
       <w:proofErr w:type="spellEnd"/>
-      <w:r>
-        <w:t xml:space="preserve"> is hard-coded in both, then there needs to be a check that they do agree.</w:t>
-      </w:r>
-    </w:p>
-    <w:p/>
-    <w:p>
-      <w:r>
-        <w:t xml:space="preserve">@layer </w:t>
-      </w:r>
-      <w:proofErr w:type="spellStart"/>
-      <w:r>
-        <w:t>B0_TOA</w:t>
-      </w:r>
-      <w:proofErr w:type="spellEnd"/>
-    </w:p>
-    <w:p>
-      <w:proofErr w:type="gramStart"/>
-      <w:r>
-        <w:t>type</w:t>
-      </w:r>
-      <w:proofErr w:type="gramEnd"/>
-      <w:r>
-        <w:t xml:space="preserve"> </w:t>
-      </w:r>
-      <w:proofErr w:type="spellStart"/>
-      <w:r>
-        <w:t>derived_layer</w:t>
-      </w:r>
-      <w:proofErr w:type="spellEnd"/>
-    </w:p>
-    <w:p>
-      <w:proofErr w:type="gramStart"/>
-      <w:r>
-        <w:t>years</w:t>
-      </w:r>
-      <w:proofErr w:type="gramEnd"/>
-      <w:r>
-        <w:t xml:space="preserve"> initialisation-</w:t>
-      </w:r>
-      <w:proofErr w:type="spellStart"/>
-      <w:r>
-        <w:t>phase3</w:t>
-      </w:r>
-      <w:proofErr w:type="spellEnd"/>
-    </w:p>
-    <w:p>
-      <w:proofErr w:type="spellStart"/>
-      <w:proofErr w:type="gramStart"/>
-      <w:r>
-        <w:t>timestep</w:t>
-      </w:r>
-      <w:proofErr w:type="spellEnd"/>
       <w:proofErr w:type="gramEnd"/>
       <w:r>
         <w:t xml:space="preserve"> one</w:t>
@@ -3664,13 +3606,57 @@
       </w:r>
       <w:proofErr w:type="gramEnd"/>
       <w:r>
-        <w:t xml:space="preserve"> SSB </w:t>
-      </w:r>
-      <w:proofErr w:type="spellStart"/>
-      <w:r>
-        <w:t>BBS_area</w:t>
-      </w:r>
-      <w:proofErr w:type="spellEnd"/>
+        <w:t xml:space="preserve"> </w:t>
+      </w:r>
+      <w:proofErr w:type="spellStart"/>
+      <w:r>
+        <w:t>B_WGR</w:t>
+      </w:r>
+      <w:proofErr w:type="spellEnd"/>
+      <w:r>
+        <w:t xml:space="preserve"> </w:t>
+      </w:r>
+      <w:proofErr w:type="spellStart"/>
+      <w:r>
+        <w:t>B_ELC</w:t>
+      </w:r>
+      <w:proofErr w:type="spellEnd"/>
+    </w:p>
+    <w:p>
+      <w:proofErr w:type="gramStart"/>
+      <w:r>
+        <w:t>parameters</w:t>
+      </w:r>
+      <w:proofErr w:type="gramEnd"/>
+      <w:r>
+        <w:t xml:space="preserve"> </w:t>
+      </w:r>
+      <w:proofErr w:type="spellStart"/>
+      <w:r>
+        <w:t>ElecTW</w:t>
+      </w:r>
+      <w:proofErr w:type="spellEnd"/>
+      <w:r>
+        <w:t xml:space="preserve"> </w:t>
+      </w:r>
+      <w:proofErr w:type="spellStart"/>
+      <w:r>
+        <w:t>ElecTE</w:t>
+      </w:r>
+      <w:proofErr w:type="spellEnd"/>
+      <w:r>
+        <w:t xml:space="preserve"> # user defined labels that become estimable parameters</w:t>
+      </w:r>
+    </w:p>
+    <w:p>
+      <w:proofErr w:type="gramStart"/>
+      <w:r>
+        <w:t>values</w:t>
+      </w:r>
+      <w:proofErr w:type="gramEnd"/>
+      <w:r>
+        <w:t xml:space="preserve"> 0.75 0.25 </w:t>
+      </w:r>
     </w:p>
     <w:p>
       <w:proofErr w:type="gramStart"/>
@@ -3679,198 +3665,70 @@
       </w:r>
       <w:proofErr w:type="gramEnd"/>
       <w:r>
-        <w:t xml:space="preserve"> SSB * </w:t>
-      </w:r>
-      <w:proofErr w:type="spellStart"/>
-      <w:r>
-        <w:t>SSB_area</w:t>
-      </w:r>
-      <w:proofErr w:type="spellEnd"/>
-    </w:p>
-    <w:p/>
-    <w:p/>
-    <w:p>
-      <w:r>
-        <w:t xml:space="preserve">Density dependent mortality base on diet electivity can also be defined using a derived layer. In the example below the predation of toothfish on grenadier as opposed to </w:t>
-      </w:r>
-      <w:proofErr w:type="spellStart"/>
-      <w:r>
-        <w:t>eelcod</w:t>
-      </w:r>
-      <w:proofErr w:type="spellEnd"/>
-      <w:r>
-        <w:t xml:space="preserve"> depends on the preference for the two species tempered by their availability in each cell. The layer defined below can then be used as a layer for mortality of grenadier due to predation by toothfish.</w:t>
-      </w:r>
-    </w:p>
-    <w:p/>
-    <w:p>
-      <w:r>
-        <w:t xml:space="preserve">@layer </w:t>
-      </w:r>
-      <w:proofErr w:type="spellStart"/>
+        <w:t xml:space="preserve"> </w:t>
+      </w:r>
+      <w:proofErr w:type="spellStart"/>
+      <w:r>
+        <w:t>ElectTW</w:t>
+      </w:r>
+      <w:proofErr w:type="spellEnd"/>
+      <w:r>
+        <w:t>*</w:t>
+      </w:r>
+      <w:proofErr w:type="spellStart"/>
+      <w:r>
+        <w:t>B_WGR</w:t>
+      </w:r>
+      <w:proofErr w:type="spellEnd"/>
+      <w:r>
+        <w:t>/(</w:t>
+      </w:r>
+      <w:proofErr w:type="spellStart"/>
+      <w:r>
+        <w:t>B_WGR+B_ELC</w:t>
+      </w:r>
+      <w:proofErr w:type="spellEnd"/>
+      <w:r>
+        <w:t>) # # code resolves string, and hence applies calculation.</w:t>
+      </w:r>
+    </w:p>
+    <w:p/>
+    <w:p>
+      <w:r>
+        <w:t xml:space="preserve">The actual </w:t>
+      </w:r>
+      <w:proofErr w:type="spellStart"/>
+      <w:r>
+        <w:t>electivities</w:t>
+      </w:r>
+      <w:proofErr w:type="spellEnd"/>
+      <w:r>
+        <w:t xml:space="preserve"> of toothfish for grenadier can be estimated as follows.</w:t>
+      </w:r>
+    </w:p>
+    <w:p/>
+    <w:p>
+      <w:r>
+        <w:t xml:space="preserve">@estimate </w:t>
+      </w:r>
+      <w:proofErr w:type="gramStart"/>
+      <w:r>
+        <w:t>layer[</w:t>
+      </w:r>
+      <w:proofErr w:type="spellStart"/>
+      <w:proofErr w:type="gramEnd"/>
       <w:r>
         <w:t>MortalityDep</w:t>
       </w:r>
       <w:proofErr w:type="spellEnd"/>
-    </w:p>
-    <w:p>
-      <w:proofErr w:type="gramStart"/>
-      <w:r>
-        <w:t>type</w:t>
-      </w:r>
-      <w:proofErr w:type="gramEnd"/>
-      <w:r>
-        <w:t xml:space="preserve"> </w:t>
-      </w:r>
-      <w:proofErr w:type="spellStart"/>
-      <w:r>
-        <w:t>derived_layer</w:t>
-      </w:r>
-      <w:proofErr w:type="spellEnd"/>
-    </w:p>
-    <w:p>
-      <w:proofErr w:type="spellStart"/>
-      <w:proofErr w:type="gramStart"/>
-      <w:r>
-        <w:t>timestep</w:t>
-      </w:r>
-      <w:proofErr w:type="spellEnd"/>
-      <w:proofErr w:type="gramEnd"/>
-      <w:r>
-        <w:t xml:space="preserve"> one</w:t>
-      </w:r>
-    </w:p>
-    <w:p>
-      <w:proofErr w:type="gramStart"/>
-      <w:r>
-        <w:t>layers</w:t>
-      </w:r>
-      <w:proofErr w:type="gramEnd"/>
-      <w:r>
-        <w:t xml:space="preserve"> </w:t>
-      </w:r>
-      <w:proofErr w:type="spellStart"/>
-      <w:r>
-        <w:t>B_WGR</w:t>
-      </w:r>
-      <w:proofErr w:type="spellEnd"/>
-      <w:r>
-        <w:t xml:space="preserve"> </w:t>
-      </w:r>
-      <w:proofErr w:type="spellStart"/>
-      <w:r>
-        <w:t>B_ELC</w:t>
-      </w:r>
-      <w:proofErr w:type="spellEnd"/>
-    </w:p>
-    <w:p>
-      <w:proofErr w:type="gramStart"/>
-      <w:r>
-        <w:t>parameters</w:t>
-      </w:r>
-      <w:proofErr w:type="gramEnd"/>
-      <w:r>
-        <w:t xml:space="preserve"> </w:t>
+      <w:r>
+        <w:t>].</w:t>
       </w:r>
       <w:proofErr w:type="spellStart"/>
       <w:r>
         <w:t>ElecTW</w:t>
       </w:r>
       <w:proofErr w:type="spellEnd"/>
-      <w:r>
-        <w:t xml:space="preserve"> </w:t>
-      </w:r>
-      <w:proofErr w:type="spellStart"/>
-      <w:r>
-        <w:t>ElecTE</w:t>
-      </w:r>
-      <w:proofErr w:type="spellEnd"/>
-      <w:r>
-        <w:t xml:space="preserve"> # user defined labels that become estimable parameters</w:t>
-      </w:r>
-    </w:p>
-    <w:p>
-      <w:proofErr w:type="gramStart"/>
-      <w:r>
-        <w:t>values</w:t>
-      </w:r>
-      <w:proofErr w:type="gramEnd"/>
-      <w:r>
-        <w:t xml:space="preserve"> 0.75 0.25 </w:t>
-      </w:r>
-    </w:p>
-    <w:p>
-      <w:proofErr w:type="gramStart"/>
-      <w:r>
-        <w:t>formula</w:t>
-      </w:r>
-      <w:proofErr w:type="gramEnd"/>
-      <w:r>
-        <w:t xml:space="preserve"> </w:t>
-      </w:r>
-      <w:proofErr w:type="spellStart"/>
-      <w:r>
-        <w:t>ElectTW</w:t>
-      </w:r>
-      <w:proofErr w:type="spellEnd"/>
-      <w:r>
-        <w:t>*</w:t>
-      </w:r>
-      <w:proofErr w:type="spellStart"/>
-      <w:r>
-        <w:t>B_WGR</w:t>
-      </w:r>
-      <w:proofErr w:type="spellEnd"/>
-      <w:r>
-        <w:t>/(</w:t>
-      </w:r>
-      <w:proofErr w:type="spellStart"/>
-      <w:r>
-        <w:t>B_WGR+B_ELC</w:t>
-      </w:r>
-      <w:proofErr w:type="spellEnd"/>
-      <w:r>
-        <w:t>) # # code resolves string, and hence applies calculation.</w:t>
-      </w:r>
-    </w:p>
-    <w:p/>
-    <w:p>
-      <w:r>
-        <w:t xml:space="preserve">The actual </w:t>
-      </w:r>
-      <w:proofErr w:type="spellStart"/>
-      <w:r>
-        <w:t>electivities</w:t>
-      </w:r>
-      <w:proofErr w:type="spellEnd"/>
-      <w:r>
-        <w:t xml:space="preserve"> of toothfish for grenadier can be estimated as follows.</w:t>
-      </w:r>
-    </w:p>
-    <w:p/>
-    <w:p>
-      <w:r>
-        <w:lastRenderedPageBreak/>
-        <w:t xml:space="preserve">@estimate </w:t>
-      </w:r>
-      <w:proofErr w:type="gramStart"/>
-      <w:r>
-        <w:t>layer[</w:t>
-      </w:r>
-      <w:proofErr w:type="spellStart"/>
-      <w:proofErr w:type="gramEnd"/>
-      <w:r>
-        <w:t>MortalityDep</w:t>
-      </w:r>
-      <w:proofErr w:type="spellEnd"/>
-      <w:r>
-        <w:t>].</w:t>
-      </w:r>
-      <w:proofErr w:type="spellStart"/>
-      <w:r>
-        <w:t>ElecTW</w:t>
-      </w:r>
-      <w:proofErr w:type="spellEnd"/>
     </w:p>
     <w:p>
       <w:proofErr w:type="spellStart"/>
@@ -3989,194 +3847,18 @@
       </w:r>
     </w:p>
     <w:p/>
-    <w:p/>
-    <w:p/>
     <w:p>
       <w:pPr>
         <w:pStyle w:val="Heading2"/>
       </w:pPr>
       <w:r>
-        <w:t>Updated report arguments to cover multiple years</w:t>
-      </w:r>
-    </w:p>
-    <w:p/>
-    <w:p>
-      <w:r>
-        <w:t xml:space="preserve">For </w:t>
-      </w:r>
-    </w:p>
-    <w:p/>
-    <w:p>
-      <w:pPr>
-        <w:rPr>
-          <w:highlight w:val="yellow"/>
-        </w:rPr>
-      </w:pPr>
-      <w:proofErr w:type="spellStart"/>
-      <w:r>
-        <w:rPr>
-          <w:highlight w:val="yellow"/>
-        </w:rPr>
-        <w:t>Report_t</w:t>
-      </w:r>
-      <w:r>
-        <w:rPr>
-          <w:highlight w:val="yellow"/>
-        </w:rPr>
-        <w:t>ype</w:t>
-      </w:r>
-      <w:proofErr w:type="spellEnd"/>
-      <w:r>
-        <w:rPr>
-          <w:highlight w:val="yellow"/>
-        </w:rPr>
-        <w:t xml:space="preserve"> = </w:t>
-      </w:r>
-      <w:r>
-        <w:rPr>
-          <w:highlight w:val="yellow"/>
-        </w:rPr>
-        <w:t>partition</w:t>
-      </w:r>
-      <w:r>
-        <w:rPr>
-          <w:highlight w:val="yellow"/>
-        </w:rPr>
-        <w:t xml:space="preserve"> - IMPLEMENTED</w:t>
-      </w:r>
-    </w:p>
-    <w:p>
-      <w:proofErr w:type="spellStart"/>
-      <w:r>
-        <w:t>Report_type</w:t>
-      </w:r>
-      <w:proofErr w:type="spellEnd"/>
-      <w:r>
-        <w:t xml:space="preserve"> = layer</w:t>
-      </w:r>
-      <w:r>
-        <w:t xml:space="preserve"> – NOT IMPLEMENTED</w:t>
-      </w:r>
-      <w:r>
-        <w:t xml:space="preserve"> YET</w:t>
-      </w:r>
-    </w:p>
-    <w:p>
-      <w:proofErr w:type="spellStart"/>
-      <w:r>
-        <w:t>Report_type</w:t>
-      </w:r>
-      <w:proofErr w:type="spellEnd"/>
-      <w:r>
-        <w:t xml:space="preserve"> = selectivity</w:t>
-      </w:r>
-      <w:r>
-        <w:t xml:space="preserve"> – NOT IMPLEMENTED</w:t>
-      </w:r>
-      <w:r>
-        <w:t xml:space="preserve"> YET</w:t>
-      </w:r>
-    </w:p>
-    <w:p>
-      <w:pPr>
-        <w:rPr>
-          <w:highlight w:val="yellow"/>
-        </w:rPr>
-      </w:pPr>
-      <w:proofErr w:type="spellStart"/>
-      <w:r>
-        <w:rPr>
-          <w:highlight w:val="yellow"/>
-        </w:rPr>
-        <w:t>Report_</w:t>
-      </w:r>
-      <w:proofErr w:type="gramStart"/>
-      <w:r>
-        <w:rPr>
-          <w:highlight w:val="yellow"/>
-        </w:rPr>
-        <w:t>type</w:t>
-      </w:r>
-      <w:proofErr w:type="spellEnd"/>
-      <w:r>
-        <w:rPr>
-          <w:highlight w:val="yellow"/>
-        </w:rPr>
-        <w:t xml:space="preserve">  =</w:t>
-      </w:r>
-      <w:proofErr w:type="gramEnd"/>
-      <w:r>
-        <w:rPr>
-          <w:highlight w:val="yellow"/>
-        </w:rPr>
-        <w:t xml:space="preserve"> </w:t>
-      </w:r>
-      <w:proofErr w:type="spellStart"/>
-      <w:r>
-        <w:rPr>
-          <w:highlight w:val="yellow"/>
-        </w:rPr>
-        <w:t>layer_derived_view</w:t>
-      </w:r>
-      <w:proofErr w:type="spellEnd"/>
-      <w:r>
-        <w:rPr>
-          <w:highlight w:val="yellow"/>
-        </w:rPr>
-        <w:t xml:space="preserve"> - IMPLEMENTED</w:t>
-      </w:r>
-    </w:p>
-    <w:p/>
-    <w:p>
-      <w:proofErr w:type="gramStart"/>
-      <w:r>
-        <w:t>modify</w:t>
-      </w:r>
-      <w:proofErr w:type="gramEnd"/>
-      <w:r>
-        <w:t xml:space="preserve"> argument</w:t>
-      </w:r>
-      <w:r>
-        <w:t xml:space="preserve"> </w:t>
-      </w:r>
-      <w:r>
-        <w:rPr>
-          <w:b/>
-        </w:rPr>
-        <w:t>year</w:t>
-      </w:r>
-      <w:r>
-        <w:t xml:space="preserve"> to </w:t>
-      </w:r>
-      <w:r>
-        <w:rPr>
-          <w:b/>
-        </w:rPr>
-        <w:t>years</w:t>
-      </w:r>
-      <w:r>
-        <w:t xml:space="preserve"> </w:t>
-      </w:r>
-      <w:r>
-        <w:t xml:space="preserve">so a single report can </w:t>
-      </w:r>
-      <w:r>
-        <w:t xml:space="preserve">be used to return a range </w:t>
-      </w:r>
-      <w:r>
-        <w:t xml:space="preserve">of years or </w:t>
-      </w:r>
-      <w:r>
-        <w:t>all years</w:t>
-      </w:r>
-      <w:r>
-        <w:t xml:space="preserve">, </w:t>
-      </w:r>
-      <w:r>
-        <w:t>rather</w:t>
-      </w:r>
-      <w:r>
-        <w:t xml:space="preserve"> than each report just doing one year at a time</w:t>
+        <w:t>MCMC</w:t>
+      </w:r>
+    </w:p>
+    <w:p/>
+    <w:p>
+      <w:r>
+        <w:t>Implement MCMCs</w:t>
       </w:r>
     </w:p>
     <w:p/>
@@ -4185,28 +3867,18 @@
         <w:pStyle w:val="Heading2"/>
       </w:pPr>
       <w:r>
-        <w:t>Mixed observations</w:t>
-      </w:r>
-    </w:p>
-    <w:p/>
-    <w:p>
-      <w:r>
-        <w:t>C</w:t>
-      </w:r>
-      <w:r>
-        <w:t>hang</w:t>
-      </w:r>
-      <w:r>
-        <w:t xml:space="preserve">e of </w:t>
-      </w:r>
-      <w:r>
-        <w:t xml:space="preserve">notation to + </w:t>
-      </w:r>
-      <w:r>
-        <w:t>to denote “adding” of categories… see manual.</w:t>
-      </w:r>
-    </w:p>
-    <w:p/>
+        <w:t>Projections</w:t>
+      </w:r>
+    </w:p>
+    <w:p/>
+    <w:p>
+      <w:r>
+        <w:t>Remove projections from the model</w:t>
+      </w:r>
+      <w:r>
+        <w:t xml:space="preserve"> (or at least from the users point of view … we should leave the code as we may want these in the future)</w:t>
+      </w:r>
+    </w:p>
     <w:p/>
     <w:p>
       <w:pPr>
@@ -4284,6 +3956,22 @@
         <w:pStyle w:val="Heading2"/>
       </w:pPr>
       <w:r>
+        <w:t>Implement CVs on size-weight relationship</w:t>
+      </w:r>
+    </w:p>
+    <w:p/>
+    <w:p>
+      <w:r>
+        <w:t>Implement CVs on size-weight relationship.</w:t>
+      </w:r>
+    </w:p>
+    <w:p/>
+    <w:p/>
+    <w:p>
+      <w:pPr>
+        <w:pStyle w:val="Heading2"/>
+      </w:pPr>
+      <w:r>
         <w:t>Problems with meta-layers</w:t>
       </w:r>
     </w:p>
@@ -4350,119 +4038,9 @@
       </w:r>
       <w:proofErr w:type="spellEnd"/>
       <w:r>
-        <w:t xml:space="preserve">’ style </w:t>
-      </w:r>
-      <w:r>
-        <w:lastRenderedPageBreak/>
-        <w:t>command? Then the subcommand is not required on each new line anymore…?. Note one difference between the programs is that we are inputting a matrix of values by row… and not a table of data with column headings.</w:t>
-      </w:r>
-    </w:p>
-    <w:p/>
-    <w:p>
-      <w:pPr>
-        <w:pStyle w:val="Heading2"/>
-      </w:pPr>
-      <w:r>
-        <w:t>Layers</w:t>
-      </w:r>
-    </w:p>
-    <w:p/>
-    <w:p>
-      <w:pPr>
-        <w:rPr>
-          <w:highlight w:val="yellow"/>
-        </w:rPr>
-      </w:pPr>
-      <w:r>
-        <w:rPr>
-          <w:highlight w:val="yellow"/>
-        </w:rPr>
-        <w:t xml:space="preserve">At the moment if the data supplied in a </w:t>
-      </w:r>
-      <w:proofErr w:type="spellStart"/>
-      <w:r>
-        <w:rPr>
-          <w:highlight w:val="yellow"/>
-        </w:rPr>
-        <w:t>config</w:t>
-      </w:r>
-      <w:proofErr w:type="spellEnd"/>
-      <w:r>
-        <w:rPr>
-          <w:highlight w:val="yellow"/>
-        </w:rPr>
-        <w:t xml:space="preserve"> file has too many data entries, </w:t>
-      </w:r>
-      <w:proofErr w:type="gramStart"/>
-      <w:r>
-        <w:rPr>
-          <w:highlight w:val="yellow"/>
-        </w:rPr>
-        <w:t>is</w:t>
-      </w:r>
-      <w:proofErr w:type="gramEnd"/>
-      <w:r>
-        <w:rPr>
-          <w:highlight w:val="yellow"/>
-        </w:rPr>
-        <w:t xml:space="preserve"> not the correct size (number of rows and columns), </w:t>
-      </w:r>
-      <w:proofErr w:type="spellStart"/>
-      <w:r>
-        <w:rPr>
-          <w:highlight w:val="yellow"/>
-        </w:rPr>
-        <w:t>SPM</w:t>
-      </w:r>
-      <w:proofErr w:type="spellEnd"/>
-      <w:r>
-        <w:rPr>
-          <w:highlight w:val="yellow"/>
-        </w:rPr>
-        <w:t xml:space="preserve"> fails, the DOS window closes and a Windows error pops up. When layers get loaded, there is a need to check that they are the correct shape (i.e. same size as the base layer) and give an appropriate error message and exit from </w:t>
-      </w:r>
-      <w:proofErr w:type="spellStart"/>
-      <w:r>
-        <w:rPr>
-          <w:highlight w:val="yellow"/>
-        </w:rPr>
-        <w:t>SPM</w:t>
-      </w:r>
-      <w:proofErr w:type="spellEnd"/>
-      <w:r>
-        <w:rPr>
-          <w:highlight w:val="yellow"/>
-        </w:rPr>
-        <w:t>.</w:t>
-      </w:r>
-    </w:p>
-    <w:p/>
-    <w:p>
-      <w:pPr>
-        <w:rPr>
-          <w:highlight w:val="yellow"/>
-        </w:rPr>
-      </w:pPr>
-      <w:r>
-        <w:rPr>
-          <w:highlight w:val="yellow"/>
-        </w:rPr>
-        <w:t>No fixed, and tested</w:t>
-      </w:r>
-      <w:r>
-        <w:rPr>
-          <w:highlight w:val="yellow"/>
-        </w:rPr>
-        <w:t>.</w:t>
-      </w:r>
-      <w:r>
-        <w:rPr>
-          <w:highlight w:val="yellow"/>
-        </w:rPr>
-        <w:t xml:space="preserve"> It works.</w:t>
-      </w:r>
-    </w:p>
-    <w:p/>
+        <w:t>’ style command? Then the subcommand is not required on each new line anymore…?. Note one difference between the programs is that we are inputting a matrix of values by row… and not a table of data with column headings.</w:t>
+      </w:r>
+    </w:p>
     <w:p>
       <w:pPr>
         <w:pStyle w:val="Heading2"/>
@@ -4679,6 +4257,7 @@
         </w:numPr>
       </w:pPr>
       <w:r>
+        <w:lastRenderedPageBreak/>
         <w:t xml:space="preserve">At </w:t>
       </w:r>
       <w:proofErr w:type="spellStart"/>

</xml_diff>

<commit_message>
CHG: Revised derived quantities and how they will work
</commit_message>
<xml_diff>
--- a/doc/Development/SPM changes 2012 SM.docx
+++ b/doc/Development/SPM changes 2012 SM.docx
@@ -6,6 +6,8 @@
       <w:pPr>
         <w:pStyle w:val="Title"/>
       </w:pPr>
+      <w:bookmarkStart w:id="0" w:name="_GoBack"/>
+      <w:bookmarkEnd w:id="0"/>
       <w:r>
         <w:t xml:space="preserve">Modifications to </w:t>
       </w:r>
@@ -138,27 +140,62 @@
     </w:p>
     <w:p/>
     <w:p>
-      <w:r>
+      <w:pPr>
+        <w:rPr>
+          <w:highlight w:val="yellow"/>
+        </w:rPr>
+      </w:pPr>
+      <w:r>
+        <w:rPr>
+          <w:highlight w:val="yellow"/>
+        </w:rPr>
         <w:t>I</w:t>
       </w:r>
       <w:r>
+        <w:rPr>
+          <w:highlight w:val="yellow"/>
+        </w:rPr>
         <w:t xml:space="preserve">ntroduce </w:t>
       </w:r>
       <w:r>
+        <w:rPr>
+          <w:highlight w:val="yellow"/>
+        </w:rPr>
         <w:t xml:space="preserve">an </w:t>
       </w:r>
       <w:r>
+        <w:rPr>
+          <w:highlight w:val="yellow"/>
+        </w:rPr>
         <w:t xml:space="preserve">alternative </w:t>
       </w:r>
       <w:r>
+        <w:rPr>
+          <w:highlight w:val="yellow"/>
+        </w:rPr>
         <w:t xml:space="preserve">method </w:t>
       </w:r>
       <w:r>
-        <w:t>hessian inversion … the basic one is a bit basic, and there may be better ones.</w:t>
-      </w:r>
-      <w:r>
-        <w:t xml:space="preserve"> </w:t>
-      </w:r>
+        <w:rPr>
+          <w:highlight w:val="yellow"/>
+        </w:rPr>
+        <w:t>hessian inversion … the basic one is a bit basic, and there may be better ones</w:t>
+      </w:r>
+      <w:r>
+        <w:rPr>
+          <w:highlight w:val="yellow"/>
+        </w:rPr>
+        <w:t xml:space="preserve"> ALISTAIR TO LOOK INTO</w:t>
+      </w:r>
+      <w:r>
+        <w:rPr>
+          <w:highlight w:val="yellow"/>
+        </w:rPr>
+        <w:t>.</w:t>
+      </w:r>
+    </w:p>
+    <w:p/>
+    <w:p>
       <w:r>
         <w:t xml:space="preserve">Remove covariance option from </w:t>
       </w:r>
@@ -169,52 +206,6 @@
       <w:proofErr w:type="spellEnd"/>
       <w:r>
         <w:t xml:space="preserve"> (or else implement it!)</w:t>
-      </w:r>
-    </w:p>
-    <w:p>
-      <w:pPr>
-        <w:rPr>
-          <w:highlight w:val="yellow"/>
-        </w:rPr>
-      </w:pPr>
-    </w:p>
-    <w:p>
-      <w:pPr>
-        <w:rPr>
-          <w:highlight w:val="yellow"/>
-        </w:rPr>
-      </w:pPr>
-      <w:r>
-        <w:rPr>
-          <w:highlight w:val="yellow"/>
-        </w:rPr>
-        <w:t>We need to deal with rows of zeros in the hessian before inversion – see the approach used in CASAL. This occurs when lower bound = upper bound for an estimated parameter</w:t>
-      </w:r>
-      <w:r>
-        <w:rPr>
-          <w:highlight w:val="yellow"/>
-        </w:rPr>
-        <w:t xml:space="preserve"> (the resulting hessian has a row/column of zeros – and is therefore non-invertible… in CASAL we exclude these from the hessian, invert, calculate the correlation and covariance, then insert the zero row/columns back in as </w:t>
-      </w:r>
-      <w:proofErr w:type="spellStart"/>
-      <w:r>
-        <w:rPr>
-          <w:highlight w:val="yellow"/>
-        </w:rPr>
-        <w:t>NaN</w:t>
-      </w:r>
-      <w:proofErr w:type="spellEnd"/>
-      <w:r>
-        <w:rPr>
-          <w:highlight w:val="yellow"/>
-        </w:rPr>
-        <w:t xml:space="preserve"> row/columns)</w:t>
-      </w:r>
-      <w:r>
-        <w:rPr>
-          <w:highlight w:val="yellow"/>
-        </w:rPr>
-        <w:t>.</w:t>
       </w:r>
     </w:p>
     <w:p/>
@@ -783,6 +774,7 @@
     <w:p/>
     <w:p>
       <w:r>
+        <w:lastRenderedPageBreak/>
         <w:t xml:space="preserve">Currently we can estimate variables and elements of a vector, e.g., </w:t>
       </w:r>
       <w:proofErr w:type="gramStart"/>
@@ -1271,7 +1263,6 @@
         <w:pStyle w:val="Heading2"/>
       </w:pPr>
       <w:r>
-        <w:lastRenderedPageBreak/>
         <w:t>Validation of likelihoods</w:t>
       </w:r>
     </w:p>
@@ -1316,6 +1307,7 @@
         </w:numPr>
       </w:pPr>
       <w:r>
+        <w:lastRenderedPageBreak/>
         <w:t>Multinomial have one error value per year only</w:t>
       </w:r>
     </w:p>
@@ -1480,8 +1472,6 @@
       <w:r>
         <w:t>meantime</w:t>
       </w:r>
-      <w:bookmarkStart w:id="0" w:name="_GoBack"/>
-      <w:bookmarkEnd w:id="0"/>
       <w:r>
         <w:t xml:space="preserve">). The </w:t>
       </w:r>
@@ -1534,6 +1524,77 @@
       </w:r>
     </w:p>
     <w:p/>
+    <w:p>
+      <w:proofErr w:type="spellStart"/>
+      <w:r>
+        <w:t>Pts</w:t>
+      </w:r>
+      <w:proofErr w:type="spellEnd"/>
+      <w:r>
+        <w:t xml:space="preserve">: (these probably need more explanation ‘cause they are just dumps from </w:t>
+      </w:r>
+      <w:proofErr w:type="spellStart"/>
+      <w:r>
+        <w:t>ADs</w:t>
+      </w:r>
+      <w:proofErr w:type="spellEnd"/>
+      <w:r>
+        <w:t xml:space="preserve"> head)</w:t>
+      </w:r>
+    </w:p>
+    <w:p>
+      <w:pPr>
+        <w:pStyle w:val="ListParagraph"/>
+        <w:numPr>
+          <w:ilvl w:val="0"/>
+          <w:numId w:val="15"/>
+        </w:numPr>
+      </w:pPr>
+      <w:r>
+        <w:t xml:space="preserve">The offset ‘counts back’, and can count back through the initialisations when required, </w:t>
+      </w:r>
+    </w:p>
+    <w:p>
+      <w:pPr>
+        <w:pStyle w:val="ListParagraph"/>
+        <w:numPr>
+          <w:ilvl w:val="1"/>
+          <w:numId w:val="15"/>
+        </w:numPr>
+      </w:pPr>
+      <w:r>
+        <w:t xml:space="preserve"> but can only count back via 1 ‘phase’, and always takes to first one if the offset is larger than the elements to count back</w:t>
+      </w:r>
+    </w:p>
+    <w:p>
+      <w:pPr>
+        <w:pStyle w:val="ListParagraph"/>
+        <w:numPr>
+          <w:ilvl w:val="0"/>
+          <w:numId w:val="15"/>
+        </w:numPr>
+      </w:pPr>
+      <w:r>
+        <w:t xml:space="preserve">We will need to introduce time steps into initialisation phases </w:t>
+      </w:r>
+    </w:p>
+    <w:p>
+      <w:pPr>
+        <w:pStyle w:val="ListParagraph"/>
+        <w:numPr>
+          <w:ilvl w:val="0"/>
+          <w:numId w:val="15"/>
+        </w:numPr>
+      </w:pPr>
+      <w:r>
+        <w:t>Derived quantities will need to define the time step during each initialisation phase when the derived quantity is calculated</w:t>
+      </w:r>
+    </w:p>
+    <w:p>
+      <w:pPr>
+        <w:ind w:left="360"/>
+      </w:pPr>
+    </w:p>
     <w:p/>
     <w:p>
       <w:pPr>
@@ -1593,210 +1654,109 @@
     </w:p>
     <w:p/>
     <w:p>
-      <w:pPr>
-        <w:rPr>
-          <w:highlight w:val="yellow"/>
-        </w:rPr>
-      </w:pPr>
-      <w:r>
-        <w:rPr>
-          <w:highlight w:val="yellow"/>
-        </w:rPr>
-        <w:lastRenderedPageBreak/>
+      <w:r>
         <w:t xml:space="preserve">The relevant </w:t>
       </w:r>
       <w:r>
-        <w:rPr>
-          <w:highlight w:val="yellow"/>
-        </w:rPr>
         <w:t>formulas are</w:t>
       </w:r>
       <w:r>
-        <w:rPr>
-          <w:highlight w:val="yellow"/>
-        </w:rPr>
         <w:t xml:space="preserve"> described in the </w:t>
       </w:r>
       <w:proofErr w:type="spellStart"/>
       <w:r>
-        <w:rPr>
-          <w:highlight w:val="yellow"/>
-        </w:rPr>
         <w:t>SPM</w:t>
       </w:r>
       <w:proofErr w:type="spellEnd"/>
       <w:r>
-        <w:rPr>
-          <w:highlight w:val="yellow"/>
-        </w:rPr>
         <w:t xml:space="preserve"> manual, sections 4.10 and 4.11. This requires a size at age function, and a size-weight function. </w:t>
       </w:r>
       <w:r>
-        <w:rPr>
-          <w:highlight w:val="yellow"/>
-        </w:rPr>
         <w:t xml:space="preserve">Both these functions </w:t>
       </w:r>
       <w:r>
-        <w:rPr>
-          <w:highlight w:val="yellow"/>
-        </w:rPr>
         <w:t xml:space="preserve">have </w:t>
       </w:r>
       <w:r>
-        <w:rPr>
-          <w:highlight w:val="yellow"/>
-        </w:rPr>
         <w:t>been implemented</w:t>
       </w:r>
       <w:r>
-        <w:rPr>
-          <w:highlight w:val="yellow"/>
-        </w:rPr>
         <w:t xml:space="preserve">. </w:t>
       </w:r>
       <w:r>
-        <w:rPr>
-          <w:highlight w:val="yellow"/>
-        </w:rPr>
-        <w:t xml:space="preserve"> </w:t>
-      </w:r>
-    </w:p>
-    <w:p>
-      <w:pPr>
-        <w:rPr>
-          <w:highlight w:val="yellow"/>
-        </w:rPr>
-      </w:pPr>
-    </w:p>
-    <w:p>
-      <w:pPr>
-        <w:rPr>
-          <w:highlight w:val="yellow"/>
-        </w:rPr>
-      </w:pPr>
-      <w:r>
-        <w:rPr>
-          <w:highlight w:val="yellow"/>
-        </w:rPr>
+        <w:t xml:space="preserve"> </w:t>
+      </w:r>
+    </w:p>
+    <w:p/>
+    <w:p>
+      <w:r>
         <w:t xml:space="preserve">The subcommand </w:t>
       </w:r>
       <w:proofErr w:type="spellStart"/>
       <w:r>
-        <w:rPr>
-          <w:highlight w:val="yellow"/>
-        </w:rPr>
         <w:t>age_size</w:t>
       </w:r>
       <w:proofErr w:type="spellEnd"/>
       <w:r>
-        <w:rPr>
-          <w:highlight w:val="yellow"/>
-        </w:rPr>
         <w:t xml:space="preserve"> command needs to be added to @model</w:t>
       </w:r>
     </w:p>
-    <w:p>
-      <w:pPr>
-        <w:rPr>
-          <w:highlight w:val="yellow"/>
-        </w:rPr>
-      </w:pPr>
-    </w:p>
-    <w:p>
-      <w:pPr>
-        <w:rPr>
-          <w:highlight w:val="yellow"/>
-        </w:rPr>
-      </w:pPr>
-      <w:r>
-        <w:rPr>
-          <w:highlight w:val="yellow"/>
-        </w:rPr>
+    <w:p/>
+    <w:p>
+      <w:r>
         <w:t xml:space="preserve">We </w:t>
       </w:r>
       <w:r>
-        <w:rPr>
-          <w:highlight w:val="yellow"/>
-        </w:rPr>
         <w:t>will</w:t>
       </w:r>
       <w:r>
-        <w:rPr>
-          <w:highlight w:val="yellow"/>
-        </w:rPr>
         <w:t xml:space="preserve"> enforce a relationship for each category in the mode</w:t>
       </w:r>
       <w:r>
-        <w:rPr>
-          <w:highlight w:val="yellow"/>
-        </w:rPr>
         <w:t>l</w:t>
       </w:r>
       <w:r>
-        <w:rPr>
-          <w:highlight w:val="yellow"/>
-        </w:rPr>
         <w:t>, but we will need to check that this exists for any category where we derive a size or biomass.</w:t>
       </w:r>
       <w:r>
-        <w:rPr>
-          <w:highlight w:val="yellow"/>
-        </w:rPr>
-        <w:t xml:space="preserve"> </w:t>
-      </w:r>
-      <w:r>
-        <w:rPr>
-          <w:highlight w:val="yellow"/>
-        </w:rPr>
+        <w:t xml:space="preserve"> </w:t>
+      </w:r>
+      <w:r>
         <w:t>Biomass and biomass density layers need to be implemented using these functions (section 4.4).</w:t>
       </w:r>
       <w:r>
-        <w:rPr>
-          <w:highlight w:val="yellow"/>
-        </w:rPr>
         <w:t xml:space="preserve"> B</w:t>
       </w:r>
       <w:r>
-        <w:rPr>
-          <w:highlight w:val="yellow"/>
-        </w:rPr>
         <w:t xml:space="preserve">iomass derived </w:t>
       </w:r>
       <w:r>
-        <w:rPr>
-          <w:highlight w:val="yellow"/>
-        </w:rPr>
         <w:t>quantiles</w:t>
       </w:r>
       <w:r>
-        <w:rPr>
-          <w:highlight w:val="yellow"/>
-        </w:rPr>
         <w:t xml:space="preserve"> also need</w:t>
       </w:r>
       <w:r>
-        <w:rPr>
-          <w:highlight w:val="yellow"/>
-        </w:rPr>
-        <w:t xml:space="preserve"> </w:t>
-      </w:r>
-      <w:r>
-        <w:rPr>
-          <w:highlight w:val="yellow"/>
-        </w:rPr>
+        <w:t xml:space="preserve"> </w:t>
+      </w:r>
+      <w:r>
         <w:t xml:space="preserve">to be applied; </w:t>
       </w:r>
       <w:r>
-        <w:rPr>
-          <w:highlight w:val="yellow"/>
-        </w:rPr>
         <w:t>these are a single value that is the sum of a biomass layer.</w:t>
       </w:r>
     </w:p>
     <w:p/>
     <w:p>
-      <w:r>
+      <w:pPr>
+        <w:rPr>
+          <w:highlight w:val="yellow"/>
+        </w:rPr>
+      </w:pPr>
+      <w:r>
+        <w:rPr>
+          <w:highlight w:val="yellow"/>
+        </w:rPr>
         <w:t>THIS HAS BEEN IMPLEMENTED: SCOTT TO CHECK CODE FOR EFFICIENCY (and other errors)</w:t>
       </w:r>
     </w:p>
@@ -2246,6 +2206,7 @@
     <w:p/>
     <w:p>
       <w:r>
+        <w:lastRenderedPageBreak/>
         <w:t>@process Recruitment</w:t>
       </w:r>
     </w:p>
@@ -2286,712 +2247,712 @@
     <w:p>
       <w:proofErr w:type="gramStart"/>
       <w:r>
+        <w:t>steepness</w:t>
+      </w:r>
+      <w:proofErr w:type="gramEnd"/>
+      <w:r>
+        <w:t xml:space="preserve"> 0.75</w:t>
+      </w:r>
+    </w:p>
+    <w:p>
+      <w:proofErr w:type="gramStart"/>
+      <w:r>
+        <w:t>categories</w:t>
+      </w:r>
+      <w:proofErr w:type="gramEnd"/>
+      <w:r>
+        <w:t xml:space="preserve"> immature #</w:t>
+      </w:r>
+      <w:r>
+        <w:t xml:space="preserve"> Define the categories into which recruitment occurs</w:t>
+      </w:r>
+    </w:p>
+    <w:p>
+      <w:r>
+        <w:t xml:space="preserve">SSB </w:t>
+      </w:r>
+      <w:proofErr w:type="spellStart"/>
+      <w:r>
+        <w:t>SSB_TOA</w:t>
+      </w:r>
+      <w:proofErr w:type="spellEnd"/>
+      <w:r>
+        <w:t xml:space="preserve"> # a derived quantity that gives the SSB for the recruitment calculation</w:t>
+      </w:r>
+    </w:p>
+    <w:p>
+      <w:r>
+        <w:t>B0</w:t>
+      </w:r>
+      <w:r>
+        <w:t xml:space="preserve"> </w:t>
+      </w:r>
+      <w:proofErr w:type="spellStart"/>
+      <w:r>
+        <w:t>SSB</w:t>
+      </w:r>
+      <w:r>
+        <w:t>_TOA</w:t>
+      </w:r>
+      <w:proofErr w:type="spellEnd"/>
+      <w:r>
+        <w:t xml:space="preserve"> element </w:t>
+      </w:r>
+      <w:proofErr w:type="gramStart"/>
+      <w:r>
+        <w:t xml:space="preserve">1 </w:t>
+      </w:r>
+      <w:r>
+        <w:t xml:space="preserve"> </w:t>
+      </w:r>
+      <w:r>
+        <w:t>#</w:t>
+      </w:r>
+      <w:proofErr w:type="gramEnd"/>
+      <w:r>
+        <w:t xml:space="preserve"> a </w:t>
+      </w:r>
+      <w:r>
+        <w:t xml:space="preserve">value of the </w:t>
+      </w:r>
+      <w:r>
+        <w:t>de</w:t>
+      </w:r>
+      <w:r>
+        <w:t xml:space="preserve">rived quantity that gives </w:t>
+      </w:r>
+      <w:r>
+        <w:t>B</w:t>
+      </w:r>
+      <w:r>
+        <w:t>0</w:t>
+      </w:r>
+      <w:r>
+        <w:t xml:space="preserve"> for the recruitment calculation</w:t>
+      </w:r>
+    </w:p>
+    <w:p>
+      <w:r>
+        <w:t xml:space="preserve">Layer </w:t>
+      </w:r>
+      <w:proofErr w:type="spellStart"/>
+      <w:r>
+        <w:t>MyRecruitmentlayer</w:t>
+      </w:r>
+      <w:proofErr w:type="spellEnd"/>
+      <w:r>
+        <w:t xml:space="preserve"> # </w:t>
+      </w:r>
+      <w:r>
+        <w:t>Name of the layer used to determine where recruitment occurs</w:t>
+      </w:r>
+      <w:r>
+        <w:t xml:space="preserve"> </w:t>
+      </w:r>
+    </w:p>
+    <w:p>
+      <w:r>
+        <w:t>Age 1 # Define the age within each category that receive recruitment</w:t>
+      </w:r>
+      <w:r>
+        <w:t xml:space="preserve"> (see constant recruitment)</w:t>
+      </w:r>
+    </w:p>
+    <w:p>
+      <w:proofErr w:type="gramStart"/>
+      <w:r>
+        <w:t>proportions</w:t>
+      </w:r>
+      <w:proofErr w:type="gramEnd"/>
+      <w:r>
+        <w:t xml:space="preserve"> 1.0</w:t>
+      </w:r>
+    </w:p>
+    <w:p>
+      <w:proofErr w:type="spellStart"/>
+      <w:proofErr w:type="gramStart"/>
+      <w:r>
+        <w:t>standardise_years</w:t>
+      </w:r>
+      <w:proofErr w:type="spellEnd"/>
+      <w:proofErr w:type="gramEnd"/>
+      <w:r>
+        <w:t xml:space="preserve"> 1994-2004</w:t>
+      </w:r>
+    </w:p>
+    <w:p>
+      <w:proofErr w:type="spellStart"/>
+      <w:r>
+        <w:t>YCS_years</w:t>
+      </w:r>
+      <w:proofErr w:type="spellEnd"/>
+      <w:r>
+        <w:t xml:space="preserve"> 1994 1995 1996 1997 1998 1999 2000 2001 2002 2003 20</w:t>
+      </w:r>
+      <w:r>
+        <w:t>04 2005 2006 2007 2008 2009</w:t>
+      </w:r>
+    </w:p>
+    <w:p>
+      <w:proofErr w:type="spellStart"/>
+      <w:r>
+        <w:t>YCS</w:t>
+      </w:r>
+      <w:proofErr w:type="spellEnd"/>
+      <w:r>
+        <w:t xml:space="preserve">          1    1    1    1    1    1    1    1    1    1   </w:t>
+      </w:r>
+      <w:r>
+        <w:t xml:space="preserve"> 1    1    1    1    1    1  </w:t>
+      </w:r>
+    </w:p>
+    <w:p>
+      <w:proofErr w:type="spellStart"/>
+      <w:r>
+        <w:t>SSB_yearclass_offset</w:t>
+      </w:r>
+      <w:proofErr w:type="spellEnd"/>
+      <w:r>
+        <w:t xml:space="preserve"> 1</w:t>
+      </w:r>
+      <w:r>
+        <w:t xml:space="preserve"> </w:t>
+      </w:r>
+    </w:p>
+    <w:p/>
+    <w:p>
+      <w:proofErr w:type="spellStart"/>
+      <w:r>
+        <w:t>R0</w:t>
+      </w:r>
+      <w:proofErr w:type="spellEnd"/>
+      <w:r>
+        <w:t>, s</w:t>
+      </w:r>
+      <w:r>
+        <w:t>teepness can be estimated</w:t>
+      </w:r>
+      <w:r>
+        <w:t xml:space="preserve"> or fixed</w:t>
+      </w:r>
+      <w:r>
+        <w:t xml:space="preserve">, and </w:t>
+      </w:r>
+      <w:r>
+        <w:t xml:space="preserve">all </w:t>
+      </w:r>
+      <w:r>
+        <w:t xml:space="preserve">the “free” </w:t>
+      </w:r>
+      <w:proofErr w:type="spellStart"/>
+      <w:r>
+        <w:t>YCS</w:t>
+      </w:r>
+      <w:proofErr w:type="spellEnd"/>
+      <w:r>
+        <w:t xml:space="preserve"> are estimated. If </w:t>
+      </w:r>
+      <w:proofErr w:type="spellStart"/>
+      <w:r>
+        <w:t>standardise</w:t>
+      </w:r>
+      <w:r>
+        <w:t>_years</w:t>
+      </w:r>
+      <w:proofErr w:type="spellEnd"/>
+      <w:r>
+        <w:t xml:space="preserve"> is defined, then the</w:t>
+      </w:r>
+      <w:r>
+        <w:t xml:space="preserve"> </w:t>
+      </w:r>
+      <w:proofErr w:type="spellStart"/>
+      <w:r>
+        <w:t>YCS</w:t>
+      </w:r>
+      <w:proofErr w:type="spellEnd"/>
+      <w:r>
+        <w:t xml:space="preserve"> used in the formula is </w:t>
+      </w:r>
+      <w:proofErr w:type="spellStart"/>
+      <w:r>
+        <w:t>YCS</w:t>
+      </w:r>
+      <w:proofErr w:type="spellEnd"/>
+      <w:r>
+        <w:t>/</w:t>
+      </w:r>
+      <w:proofErr w:type="gramStart"/>
+      <w:r>
+        <w:t>mean(</w:t>
+      </w:r>
+      <w:proofErr w:type="gramEnd"/>
+      <w:r>
+        <w:t>sum(</w:t>
+      </w:r>
+      <w:proofErr w:type="spellStart"/>
+      <w:r>
+        <w:t>YCS</w:t>
+      </w:r>
+      <w:proofErr w:type="spellEnd"/>
+      <w:r>
+        <w:t>[</w:t>
+      </w:r>
+      <w:r>
+        <w:t xml:space="preserve">in range </w:t>
+      </w:r>
+      <w:proofErr w:type="spellStart"/>
+      <w:r>
+        <w:t>standardise_years</w:t>
+      </w:r>
+      <w:proofErr w:type="spellEnd"/>
+      <w:r>
+        <w:t>]</w:t>
+      </w:r>
+      <w:r>
+        <w:t>)),</w:t>
+      </w:r>
+      <w:r>
+        <w:t xml:space="preserve"> otherwise they are used as defined.</w:t>
+      </w:r>
+      <w:r>
+        <w:t xml:space="preserve"> </w:t>
+      </w:r>
+    </w:p>
+    <w:p/>
+    <w:p>
+      <w:r>
+        <w:t xml:space="preserve">For </w:t>
+      </w:r>
+      <w:proofErr w:type="spellStart"/>
+      <w:r>
+        <w:t>local_BH_recruitment</w:t>
+      </w:r>
+      <w:proofErr w:type="spellEnd"/>
+    </w:p>
+    <w:p/>
+    <w:p>
+      <w:r>
+        <w:t>@process Recruitment</w:t>
+      </w:r>
+    </w:p>
+    <w:p>
+      <w:proofErr w:type="gramStart"/>
+      <w:r>
+        <w:t>type</w:t>
+      </w:r>
+      <w:proofErr w:type="gramEnd"/>
+      <w:r>
+        <w:t xml:space="preserve"> </w:t>
+      </w:r>
+      <w:proofErr w:type="spellStart"/>
+      <w:r>
+        <w:t>local_BH_recruitment</w:t>
+      </w:r>
+      <w:proofErr w:type="spellEnd"/>
+    </w:p>
+    <w:p>
+      <w:proofErr w:type="spellStart"/>
+      <w:r>
+        <w:t>r0</w:t>
+      </w:r>
+      <w:proofErr w:type="spellEnd"/>
+      <w:r>
+        <w:t xml:space="preserve"> 5000000 # multiples the cell value in </w:t>
+      </w:r>
+      <w:proofErr w:type="spellStart"/>
+      <w:r>
+        <w:t>r0_layer</w:t>
+      </w:r>
+      <w:proofErr w:type="spellEnd"/>
+      <w:r>
+        <w:t xml:space="preserve"> by this to get actual recruitment </w:t>
+      </w:r>
+      <w:proofErr w:type="spellStart"/>
+      <w:r>
+        <w:t>R0</w:t>
+      </w:r>
+      <w:proofErr w:type="spellEnd"/>
+      <w:r>
+        <w:t xml:space="preserve"> for each cell</w:t>
+      </w:r>
+    </w:p>
+    <w:p>
+      <w:proofErr w:type="gramStart"/>
+      <w:r>
+        <w:t>steepness</w:t>
+      </w:r>
+      <w:proofErr w:type="gramEnd"/>
+      <w:r>
+        <w:t xml:space="preserve"> 0.75</w:t>
+      </w:r>
+    </w:p>
+    <w:p>
+      <w:proofErr w:type="gramStart"/>
+      <w:r>
+        <w:t>categories</w:t>
+      </w:r>
+      <w:proofErr w:type="gramEnd"/>
+      <w:r>
+        <w:t xml:space="preserve"> immature #</w:t>
+      </w:r>
+      <w:r>
+        <w:t xml:space="preserve"> Define the categories into which recruitment occurs</w:t>
+      </w:r>
+    </w:p>
+    <w:p>
+      <w:proofErr w:type="spellStart"/>
+      <w:r>
+        <w:t>SSB_layer</w:t>
+      </w:r>
+      <w:proofErr w:type="spellEnd"/>
+      <w:r>
+        <w:t xml:space="preserve"> </w:t>
+      </w:r>
+      <w:proofErr w:type="spellStart"/>
+      <w:r>
+        <w:t>MySSBLayer</w:t>
+      </w:r>
+      <w:proofErr w:type="spellEnd"/>
+      <w:r>
+        <w:t xml:space="preserve"> # a numeric layer that gives the SSB in each cell </w:t>
+      </w:r>
+      <w:r>
+        <w:t xml:space="preserve">in each year </w:t>
+      </w:r>
+      <w:r>
+        <w:t>for the recruitment calculation</w:t>
+      </w:r>
+    </w:p>
+    <w:p>
+      <w:proofErr w:type="spellStart"/>
+      <w:r>
+        <w:t>B0</w:t>
+      </w:r>
+      <w:r>
+        <w:t>_layer</w:t>
+      </w:r>
+      <w:proofErr w:type="spellEnd"/>
+      <w:r>
+        <w:t xml:space="preserve"> </w:t>
+      </w:r>
+      <w:proofErr w:type="spellStart"/>
+      <w:r>
+        <w:t>MySSBLayer</w:t>
+      </w:r>
+      <w:proofErr w:type="spellEnd"/>
+      <w:r>
+        <w:t xml:space="preserve"> element 1</w:t>
+      </w:r>
+      <w:r>
+        <w:t xml:space="preserve"> </w:t>
+      </w:r>
+      <w:r>
+        <w:t xml:space="preserve"># a </w:t>
+      </w:r>
+      <w:r>
+        <w:t xml:space="preserve">value of the </w:t>
+      </w:r>
+      <w:r>
+        <w:t xml:space="preserve">derived </w:t>
+      </w:r>
+      <w:r>
+        <w:t>layer</w:t>
+      </w:r>
+      <w:r>
+        <w:t xml:space="preserve"> that gives the SSB for the recruitment calculation</w:t>
+      </w:r>
+    </w:p>
+    <w:p>
+      <w:proofErr w:type="spellStart"/>
+      <w:proofErr w:type="gramStart"/>
+      <w:r>
+        <w:t>r0_layer</w:t>
+      </w:r>
+      <w:proofErr w:type="spellEnd"/>
+      <w:proofErr w:type="gramEnd"/>
+      <w:r>
+        <w:t xml:space="preserve"> </w:t>
+      </w:r>
+      <w:proofErr w:type="spellStart"/>
+      <w:r>
+        <w:t>MyRecruitmentlayer</w:t>
+      </w:r>
+      <w:proofErr w:type="spellEnd"/>
+      <w:r>
+        <w:t xml:space="preserve"> # </w:t>
+      </w:r>
+      <w:r>
+        <w:t xml:space="preserve">Name of the layer used to determine </w:t>
+      </w:r>
+      <w:r>
+        <w:t xml:space="preserve">the relative cell by cell </w:t>
+      </w:r>
+      <w:proofErr w:type="spellStart"/>
+      <w:r>
+        <w:t>r0</w:t>
+      </w:r>
+      <w:proofErr w:type="spellEnd"/>
+      <w:r>
+        <w:t xml:space="preserve"> </w:t>
+      </w:r>
+    </w:p>
+    <w:p>
+      <w:r>
+        <w:t>Age 1</w:t>
+      </w:r>
+    </w:p>
+    <w:p>
+      <w:proofErr w:type="gramStart"/>
+      <w:r>
+        <w:t>proportions</w:t>
+      </w:r>
+      <w:proofErr w:type="gramEnd"/>
+      <w:r>
+        <w:t xml:space="preserve"> 1.0</w:t>
+      </w:r>
+    </w:p>
+    <w:p>
+      <w:proofErr w:type="spellStart"/>
+      <w:proofErr w:type="gramStart"/>
+      <w:r>
+        <w:t>standardise_years</w:t>
+      </w:r>
+      <w:proofErr w:type="spellEnd"/>
+      <w:proofErr w:type="gramEnd"/>
+      <w:r>
+        <w:t xml:space="preserve"> 1994-2004</w:t>
+      </w:r>
+    </w:p>
+    <w:p>
+      <w:proofErr w:type="spellStart"/>
+      <w:r>
+        <w:t>YCS_years</w:t>
+      </w:r>
+      <w:proofErr w:type="spellEnd"/>
+      <w:r>
+        <w:t xml:space="preserve"> 1994 1995 1996 1997 1998 1999 2000 2001 2002 2003 2004 2005 2006 2007 2008 2009</w:t>
+      </w:r>
+    </w:p>
+    <w:p>
+      <w:proofErr w:type="spellStart"/>
+      <w:r>
+        <w:t>YCS</w:t>
+      </w:r>
+      <w:proofErr w:type="spellEnd"/>
+      <w:r>
+        <w:t xml:space="preserve">          1    1    1    1    1    1    1    1    1    1    1    1    1    1    1    1  </w:t>
+      </w:r>
+    </w:p>
+    <w:p>
+      <w:proofErr w:type="spellStart"/>
+      <w:r>
+        <w:t>SSB_yearclass_offset</w:t>
+      </w:r>
+      <w:proofErr w:type="spellEnd"/>
+      <w:r>
+        <w:t xml:space="preserve"> </w:t>
+      </w:r>
+      <w:r>
+        <w:t xml:space="preserve">1 </w:t>
+      </w:r>
+    </w:p>
+    <w:p/>
+    <w:p>
+      <w:proofErr w:type="spellStart"/>
+      <w:r>
+        <w:t>R0</w:t>
+      </w:r>
+      <w:proofErr w:type="spellEnd"/>
+      <w:r>
+        <w:t xml:space="preserve">, steepness can be estimated or fixed, and all the “free” </w:t>
+      </w:r>
+      <w:proofErr w:type="spellStart"/>
+      <w:r>
+        <w:t>YCS</w:t>
+      </w:r>
+      <w:proofErr w:type="spellEnd"/>
+      <w:r>
+        <w:t xml:space="preserve"> are estimated. If </w:t>
+      </w:r>
+      <w:proofErr w:type="spellStart"/>
+      <w:r>
+        <w:t>standardise_years</w:t>
+      </w:r>
+      <w:proofErr w:type="spellEnd"/>
+      <w:r>
+        <w:t xml:space="preserve"> is defined, then the </w:t>
+      </w:r>
+      <w:proofErr w:type="spellStart"/>
+      <w:r>
+        <w:t>YCS</w:t>
+      </w:r>
+      <w:proofErr w:type="spellEnd"/>
+      <w:r>
+        <w:t xml:space="preserve"> used in the formula is </w:t>
+      </w:r>
+      <w:proofErr w:type="spellStart"/>
+      <w:r>
+        <w:t>YCS</w:t>
+      </w:r>
+      <w:proofErr w:type="spellEnd"/>
+      <w:r>
+        <w:t>/</w:t>
+      </w:r>
+      <w:proofErr w:type="gramStart"/>
+      <w:r>
+        <w:t>mean(</w:t>
+      </w:r>
+      <w:proofErr w:type="gramEnd"/>
+      <w:r>
+        <w:t>sum(</w:t>
+      </w:r>
+      <w:proofErr w:type="spellStart"/>
+      <w:r>
+        <w:t>YCS</w:t>
+      </w:r>
+      <w:proofErr w:type="spellEnd"/>
+      <w:r>
+        <w:t>[</w:t>
+      </w:r>
+      <w:r>
+        <w:t xml:space="preserve">in range </w:t>
+      </w:r>
+      <w:proofErr w:type="spellStart"/>
+      <w:r>
+        <w:t>standardise_years</w:t>
+      </w:r>
+      <w:proofErr w:type="spellEnd"/>
+      <w:r>
+        <w:t xml:space="preserve">])), otherwise they are used as defined. </w:t>
+      </w:r>
+      <w:r>
+        <w:t xml:space="preserve"> </w:t>
+      </w:r>
+      <w:r>
+        <w:t xml:space="preserve">Note if </w:t>
+      </w:r>
+      <w:proofErr w:type="spellStart"/>
+      <w:r>
+        <w:t>r0_layer</w:t>
+      </w:r>
+      <w:proofErr w:type="spellEnd"/>
+      <w:r>
+        <w:t xml:space="preserve"> has a zero </w:t>
+      </w:r>
+      <w:r>
+        <w:t xml:space="preserve">or negative </w:t>
+      </w:r>
+      <w:r>
+        <w:t>value, then recruitment in that cell is zero.</w:t>
+      </w:r>
+    </w:p>
+    <w:p/>
+    <w:p>
+      <w:pPr>
+        <w:pStyle w:val="Heading1"/>
+      </w:pPr>
+      <w:r>
+        <w:t>Additional changes (once we’ve sorted the above)</w:t>
+      </w:r>
+    </w:p>
+    <w:p/>
+    <w:p>
+      <w:pPr>
+        <w:pStyle w:val="Heading2"/>
+        <w:rPr>
+          <w:highlight w:val="yellow"/>
+        </w:rPr>
+      </w:pPr>
+      <w:proofErr w:type="gramStart"/>
+      <w:r>
+        <w:rPr>
+          <w:highlight w:val="yellow"/>
+        </w:rPr>
+        <w:t xml:space="preserve">meta </w:t>
+      </w:r>
+      <w:r>
+        <w:rPr>
+          <w:highlight w:val="yellow"/>
+        </w:rPr>
+        <w:t xml:space="preserve"> layers</w:t>
+      </w:r>
+      <w:proofErr w:type="gramEnd"/>
+      <w:r>
+        <w:rPr>
+          <w:highlight w:val="yellow"/>
+        </w:rPr>
+        <w:t xml:space="preserve"> (</w:t>
+      </w:r>
+      <w:r>
+        <w:rPr>
+          <w:highlight w:val="yellow"/>
+        </w:rPr>
+        <w:t xml:space="preserve">this </w:t>
+      </w:r>
+      <w:r>
+        <w:rPr>
+          <w:highlight w:val="yellow"/>
+        </w:rPr>
+        <w:t xml:space="preserve">needs a </w:t>
+      </w:r>
+      <w:r>
+        <w:rPr>
+          <w:highlight w:val="yellow"/>
+        </w:rPr>
+        <w:t>bit</w:t>
+      </w:r>
+      <w:r>
+        <w:rPr>
+          <w:highlight w:val="yellow"/>
+        </w:rPr>
+        <w:t xml:space="preserve"> more thought</w:t>
+      </w:r>
+      <w:r>
+        <w:rPr>
+          <w:highlight w:val="yellow"/>
+        </w:rPr>
+        <w:t xml:space="preserve"> .. and we’ll implement once we’ve implemented derived layers and layer math</w:t>
+      </w:r>
+      <w:r>
+        <w:rPr>
+          <w:highlight w:val="yellow"/>
+        </w:rPr>
+        <w:t>)</w:t>
+      </w:r>
+    </w:p>
+    <w:p/>
+    <w:p>
+      <w:r>
+        <w:t xml:space="preserve">These are defined in the </w:t>
+      </w:r>
+      <w:proofErr w:type="spellStart"/>
+      <w:r>
+        <w:t>SPM</w:t>
+      </w:r>
+      <w:proofErr w:type="spellEnd"/>
+      <w:r>
+        <w:t xml:space="preserve"> manual (section 4.4 </w:t>
+      </w:r>
+      <w:proofErr w:type="gramStart"/>
+      <w:r>
+        <w:t>item</w:t>
+      </w:r>
+      <w:proofErr w:type="gramEnd"/>
+      <w:r>
+        <w:t xml:space="preserve"> 8). Meta layers are layers indexed by year and applied by year. </w:t>
+      </w:r>
+      <w:r>
+        <w:t xml:space="preserve">The meta-layer class is already defined (see section 8.6.8), which is in effect a three dimensional layer. </w:t>
+      </w:r>
+      <w:r>
+        <w:t>Need to add the type of layer (numeric or categorical).</w:t>
+      </w:r>
+    </w:p>
+    <w:p/>
+    <w:p>
+      <w:r>
         <w:lastRenderedPageBreak/>
-        <w:t>steepness</w:t>
-      </w:r>
-      <w:proofErr w:type="gramEnd"/>
-      <w:r>
-        <w:t xml:space="preserve"> 0.75</w:t>
-      </w:r>
-    </w:p>
-    <w:p>
-      <w:proofErr w:type="gramStart"/>
-      <w:r>
-        <w:t>categories</w:t>
-      </w:r>
-      <w:proofErr w:type="gramEnd"/>
-      <w:r>
-        <w:t xml:space="preserve"> immature #</w:t>
-      </w:r>
-      <w:r>
-        <w:t xml:space="preserve"> Define the categories into which recruitment occurs</w:t>
-      </w:r>
-    </w:p>
-    <w:p>
-      <w:r>
-        <w:t xml:space="preserve">SSB </w:t>
-      </w:r>
-      <w:proofErr w:type="spellStart"/>
-      <w:r>
-        <w:t>SSB_TOA</w:t>
-      </w:r>
-      <w:proofErr w:type="spellEnd"/>
-      <w:r>
-        <w:t xml:space="preserve"> # a derived quantity that gives the SSB for the recruitment calculation</w:t>
-      </w:r>
-    </w:p>
-    <w:p>
-      <w:r>
-        <w:t>B0</w:t>
-      </w:r>
-      <w:r>
-        <w:t xml:space="preserve"> </w:t>
-      </w:r>
-      <w:proofErr w:type="spellStart"/>
-      <w:r>
-        <w:t>SSB</w:t>
-      </w:r>
-      <w:r>
-        <w:t>_TOA</w:t>
-      </w:r>
-      <w:proofErr w:type="spellEnd"/>
-      <w:r>
-        <w:t xml:space="preserve"> element </w:t>
-      </w:r>
-      <w:proofErr w:type="gramStart"/>
-      <w:r>
-        <w:t xml:space="preserve">1 </w:t>
-      </w:r>
-      <w:r>
-        <w:t xml:space="preserve"> </w:t>
-      </w:r>
-      <w:r>
-        <w:t>#</w:t>
-      </w:r>
-      <w:proofErr w:type="gramEnd"/>
-      <w:r>
-        <w:t xml:space="preserve"> a </w:t>
-      </w:r>
-      <w:r>
-        <w:t xml:space="preserve">value of the </w:t>
-      </w:r>
-      <w:r>
-        <w:t>de</w:t>
-      </w:r>
-      <w:r>
-        <w:t xml:space="preserve">rived quantity that gives </w:t>
-      </w:r>
-      <w:r>
-        <w:t>B</w:t>
-      </w:r>
-      <w:r>
-        <w:t>0</w:t>
-      </w:r>
-      <w:r>
-        <w:t xml:space="preserve"> for the recruitment calculation</w:t>
-      </w:r>
-    </w:p>
-    <w:p>
-      <w:r>
-        <w:t xml:space="preserve">Layer </w:t>
-      </w:r>
-      <w:proofErr w:type="spellStart"/>
-      <w:r>
-        <w:t>MyRecruitmentlayer</w:t>
-      </w:r>
-      <w:proofErr w:type="spellEnd"/>
-      <w:r>
-        <w:t xml:space="preserve"> # </w:t>
-      </w:r>
-      <w:r>
-        <w:t>Name of the layer used to determine where recruitment occurs</w:t>
-      </w:r>
-      <w:r>
-        <w:t xml:space="preserve"> </w:t>
-      </w:r>
-    </w:p>
-    <w:p>
-      <w:r>
-        <w:t>Age 1 # Define the age within each category that receive recruitment</w:t>
-      </w:r>
-      <w:r>
-        <w:t xml:space="preserve"> (see constant recruitment)</w:t>
-      </w:r>
-    </w:p>
-    <w:p>
-      <w:proofErr w:type="gramStart"/>
-      <w:r>
-        <w:t>proportions</w:t>
-      </w:r>
-      <w:proofErr w:type="gramEnd"/>
-      <w:r>
-        <w:t xml:space="preserve"> 1.0</w:t>
-      </w:r>
-    </w:p>
-    <w:p>
-      <w:proofErr w:type="spellStart"/>
-      <w:proofErr w:type="gramStart"/>
-      <w:r>
-        <w:t>standardise_years</w:t>
-      </w:r>
-      <w:proofErr w:type="spellEnd"/>
-      <w:proofErr w:type="gramEnd"/>
-      <w:r>
-        <w:t xml:space="preserve"> 1994-2004</w:t>
-      </w:r>
-    </w:p>
-    <w:p>
-      <w:proofErr w:type="spellStart"/>
-      <w:r>
-        <w:t>YCS_years</w:t>
-      </w:r>
-      <w:proofErr w:type="spellEnd"/>
-      <w:r>
-        <w:t xml:space="preserve"> 1994 1995 1996 1997 1998 1999 2000 2001 2002 2003 20</w:t>
-      </w:r>
-      <w:r>
-        <w:t>04 2005 2006 2007 2008 2009</w:t>
-      </w:r>
-    </w:p>
-    <w:p>
-      <w:proofErr w:type="spellStart"/>
-      <w:r>
-        <w:t>YCS</w:t>
-      </w:r>
-      <w:proofErr w:type="spellEnd"/>
-      <w:r>
-        <w:t xml:space="preserve">          1    1    1    1    1    1    1    1    1    1   </w:t>
-      </w:r>
-      <w:r>
-        <w:t xml:space="preserve"> 1    1    1    1    1    1  </w:t>
-      </w:r>
-    </w:p>
-    <w:p>
-      <w:proofErr w:type="spellStart"/>
-      <w:r>
-        <w:t>SSB_yearclass_offset</w:t>
-      </w:r>
-      <w:proofErr w:type="spellEnd"/>
-      <w:r>
-        <w:t xml:space="preserve"> 1</w:t>
-      </w:r>
-      <w:r>
-        <w:t xml:space="preserve"> </w:t>
-      </w:r>
-    </w:p>
-    <w:p/>
-    <w:p>
-      <w:proofErr w:type="spellStart"/>
-      <w:r>
-        <w:t>R0</w:t>
-      </w:r>
-      <w:proofErr w:type="spellEnd"/>
-      <w:r>
-        <w:t>, s</w:t>
-      </w:r>
-      <w:r>
-        <w:t>teepness can be estimated</w:t>
-      </w:r>
-      <w:r>
-        <w:t xml:space="preserve"> or fixed</w:t>
-      </w:r>
-      <w:r>
-        <w:t xml:space="preserve">, and </w:t>
-      </w:r>
-      <w:r>
-        <w:t xml:space="preserve">all </w:t>
-      </w:r>
-      <w:r>
-        <w:t xml:space="preserve">the “free” </w:t>
-      </w:r>
-      <w:proofErr w:type="spellStart"/>
-      <w:r>
-        <w:t>YCS</w:t>
-      </w:r>
-      <w:proofErr w:type="spellEnd"/>
-      <w:r>
-        <w:t xml:space="preserve"> are estimated. If </w:t>
-      </w:r>
-      <w:proofErr w:type="spellStart"/>
-      <w:r>
-        <w:t>standardise</w:t>
-      </w:r>
-      <w:r>
-        <w:t>_years</w:t>
-      </w:r>
-      <w:proofErr w:type="spellEnd"/>
-      <w:r>
-        <w:t xml:space="preserve"> is defined, then the</w:t>
-      </w:r>
-      <w:r>
-        <w:t xml:space="preserve"> </w:t>
-      </w:r>
-      <w:proofErr w:type="spellStart"/>
-      <w:r>
-        <w:t>YCS</w:t>
-      </w:r>
-      <w:proofErr w:type="spellEnd"/>
-      <w:r>
-        <w:t xml:space="preserve"> used in the formula is </w:t>
-      </w:r>
-      <w:proofErr w:type="spellStart"/>
-      <w:r>
-        <w:t>YCS</w:t>
-      </w:r>
-      <w:proofErr w:type="spellEnd"/>
-      <w:r>
-        <w:t>/</w:t>
-      </w:r>
-      <w:proofErr w:type="gramStart"/>
-      <w:r>
-        <w:t>mean(</w:t>
-      </w:r>
-      <w:proofErr w:type="gramEnd"/>
-      <w:r>
-        <w:t>sum(</w:t>
-      </w:r>
-      <w:proofErr w:type="spellStart"/>
-      <w:r>
-        <w:t>YCS</w:t>
-      </w:r>
-      <w:proofErr w:type="spellEnd"/>
-      <w:r>
-        <w:t>[</w:t>
-      </w:r>
-      <w:r>
-        <w:t xml:space="preserve">in range </w:t>
-      </w:r>
-      <w:proofErr w:type="spellStart"/>
-      <w:r>
-        <w:t>standardise_years</w:t>
-      </w:r>
-      <w:proofErr w:type="spellEnd"/>
-      <w:r>
-        <w:t>]</w:t>
-      </w:r>
-      <w:r>
-        <w:t>)),</w:t>
-      </w:r>
-      <w:r>
-        <w:t xml:space="preserve"> otherwise they are used as defined.</w:t>
-      </w:r>
-      <w:r>
-        <w:t xml:space="preserve"> </w:t>
-      </w:r>
-    </w:p>
-    <w:p/>
-    <w:p>
-      <w:r>
-        <w:t xml:space="preserve">For </w:t>
-      </w:r>
-      <w:proofErr w:type="spellStart"/>
-      <w:r>
-        <w:t>local_BH_recruitment</w:t>
-      </w:r>
-      <w:proofErr w:type="spellEnd"/>
-    </w:p>
-    <w:p/>
-    <w:p>
-      <w:r>
-        <w:t>@process Recruitment</w:t>
-      </w:r>
-    </w:p>
-    <w:p>
-      <w:proofErr w:type="gramStart"/>
-      <w:r>
-        <w:t>type</w:t>
-      </w:r>
-      <w:proofErr w:type="gramEnd"/>
-      <w:r>
-        <w:t xml:space="preserve"> </w:t>
-      </w:r>
-      <w:proofErr w:type="spellStart"/>
-      <w:r>
-        <w:t>local_BH_recruitment</w:t>
-      </w:r>
-      <w:proofErr w:type="spellEnd"/>
-    </w:p>
-    <w:p>
-      <w:proofErr w:type="spellStart"/>
-      <w:r>
-        <w:t>r0</w:t>
-      </w:r>
-      <w:proofErr w:type="spellEnd"/>
-      <w:r>
-        <w:t xml:space="preserve"> 5000000 # multiples the cell value in </w:t>
-      </w:r>
-      <w:proofErr w:type="spellStart"/>
-      <w:r>
-        <w:t>r0_layer</w:t>
-      </w:r>
-      <w:proofErr w:type="spellEnd"/>
-      <w:r>
-        <w:t xml:space="preserve"> by this to get actual recruitment </w:t>
-      </w:r>
-      <w:proofErr w:type="spellStart"/>
-      <w:r>
-        <w:t>R0</w:t>
-      </w:r>
-      <w:proofErr w:type="spellEnd"/>
-      <w:r>
-        <w:t xml:space="preserve"> for each cell</w:t>
-      </w:r>
-    </w:p>
-    <w:p>
-      <w:proofErr w:type="gramStart"/>
-      <w:r>
-        <w:t>steepness</w:t>
-      </w:r>
-      <w:proofErr w:type="gramEnd"/>
-      <w:r>
-        <w:t xml:space="preserve"> 0.75</w:t>
-      </w:r>
-    </w:p>
-    <w:p>
-      <w:proofErr w:type="gramStart"/>
-      <w:r>
-        <w:t>categories</w:t>
-      </w:r>
-      <w:proofErr w:type="gramEnd"/>
-      <w:r>
-        <w:t xml:space="preserve"> immature #</w:t>
-      </w:r>
-      <w:r>
-        <w:t xml:space="preserve"> Define the categories into which recruitment occurs</w:t>
-      </w:r>
-    </w:p>
-    <w:p>
-      <w:proofErr w:type="spellStart"/>
-      <w:r>
-        <w:t>SSB_layer</w:t>
-      </w:r>
-      <w:proofErr w:type="spellEnd"/>
-      <w:r>
-        <w:t xml:space="preserve"> </w:t>
-      </w:r>
-      <w:proofErr w:type="spellStart"/>
-      <w:r>
-        <w:t>MySSBLayer</w:t>
-      </w:r>
-      <w:proofErr w:type="spellEnd"/>
-      <w:r>
-        <w:t xml:space="preserve"> # a numeric layer that gives the SSB in each cell </w:t>
-      </w:r>
-      <w:r>
-        <w:t xml:space="preserve">in each year </w:t>
-      </w:r>
-      <w:r>
-        <w:t>for the recruitment calculation</w:t>
-      </w:r>
-    </w:p>
-    <w:p>
-      <w:proofErr w:type="spellStart"/>
-      <w:r>
-        <w:t>B0</w:t>
-      </w:r>
-      <w:r>
-        <w:t>_layer</w:t>
-      </w:r>
-      <w:proofErr w:type="spellEnd"/>
-      <w:r>
-        <w:t xml:space="preserve"> </w:t>
-      </w:r>
-      <w:proofErr w:type="spellStart"/>
-      <w:r>
-        <w:t>MySSBLayer</w:t>
-      </w:r>
-      <w:proofErr w:type="spellEnd"/>
-      <w:r>
-        <w:t xml:space="preserve"> element 1</w:t>
-      </w:r>
-      <w:r>
-        <w:t xml:space="preserve"> </w:t>
-      </w:r>
-      <w:r>
-        <w:t xml:space="preserve"># a </w:t>
-      </w:r>
-      <w:r>
-        <w:t xml:space="preserve">value of the </w:t>
-      </w:r>
-      <w:r>
-        <w:t xml:space="preserve">derived </w:t>
-      </w:r>
-      <w:r>
-        <w:t>layer</w:t>
-      </w:r>
-      <w:r>
-        <w:t xml:space="preserve"> that gives the SSB for the recruitment calculation</w:t>
-      </w:r>
-    </w:p>
-    <w:p>
-      <w:proofErr w:type="spellStart"/>
-      <w:proofErr w:type="gramStart"/>
-      <w:r>
-        <w:t>r0_layer</w:t>
-      </w:r>
-      <w:proofErr w:type="spellEnd"/>
-      <w:proofErr w:type="gramEnd"/>
-      <w:r>
-        <w:t xml:space="preserve"> </w:t>
-      </w:r>
-      <w:proofErr w:type="spellStart"/>
-      <w:r>
-        <w:t>MyRecruitmentlayer</w:t>
-      </w:r>
-      <w:proofErr w:type="spellEnd"/>
-      <w:r>
-        <w:t xml:space="preserve"> # </w:t>
-      </w:r>
-      <w:r>
-        <w:t xml:space="preserve">Name of the layer used to determine </w:t>
-      </w:r>
-      <w:r>
-        <w:t xml:space="preserve">the relative cell by cell </w:t>
-      </w:r>
-      <w:proofErr w:type="spellStart"/>
-      <w:r>
-        <w:t>r0</w:t>
-      </w:r>
-      <w:proofErr w:type="spellEnd"/>
-      <w:r>
-        <w:t xml:space="preserve"> </w:t>
-      </w:r>
-    </w:p>
-    <w:p>
-      <w:r>
-        <w:t>Age 1</w:t>
-      </w:r>
-    </w:p>
-    <w:p>
-      <w:proofErr w:type="gramStart"/>
-      <w:r>
-        <w:t>proportions</w:t>
-      </w:r>
-      <w:proofErr w:type="gramEnd"/>
-      <w:r>
-        <w:t xml:space="preserve"> 1.0</w:t>
-      </w:r>
-    </w:p>
-    <w:p>
-      <w:proofErr w:type="spellStart"/>
-      <w:proofErr w:type="gramStart"/>
-      <w:r>
-        <w:t>standardise_years</w:t>
-      </w:r>
-      <w:proofErr w:type="spellEnd"/>
-      <w:proofErr w:type="gramEnd"/>
-      <w:r>
-        <w:t xml:space="preserve"> 1994-2004</w:t>
-      </w:r>
-    </w:p>
-    <w:p>
-      <w:proofErr w:type="spellStart"/>
-      <w:r>
-        <w:t>YCS_years</w:t>
-      </w:r>
-      <w:proofErr w:type="spellEnd"/>
-      <w:r>
-        <w:t xml:space="preserve"> 1994 1995 1996 1997 1998 1999 2000 2001 2002 2003 2004 2005 2006 2007 2008 2009</w:t>
-      </w:r>
-    </w:p>
-    <w:p>
-      <w:proofErr w:type="spellStart"/>
-      <w:r>
-        <w:t>YCS</w:t>
-      </w:r>
-      <w:proofErr w:type="spellEnd"/>
-      <w:r>
-        <w:t xml:space="preserve">          1    1    1    1    1    1    1    1    1    1    1    1    1    1    1    1  </w:t>
-      </w:r>
-    </w:p>
-    <w:p>
-      <w:proofErr w:type="spellStart"/>
-      <w:r>
-        <w:t>SSB_yearclass_offset</w:t>
-      </w:r>
-      <w:proofErr w:type="spellEnd"/>
-      <w:r>
-        <w:t xml:space="preserve"> </w:t>
-      </w:r>
-      <w:r>
-        <w:t xml:space="preserve">1 </w:t>
-      </w:r>
-    </w:p>
-    <w:p/>
-    <w:p>
-      <w:proofErr w:type="spellStart"/>
-      <w:r>
-        <w:t>R0</w:t>
-      </w:r>
-      <w:proofErr w:type="spellEnd"/>
-      <w:r>
-        <w:t xml:space="preserve">, steepness can be estimated or fixed, and all the “free” </w:t>
-      </w:r>
-      <w:proofErr w:type="spellStart"/>
-      <w:r>
-        <w:t>YCS</w:t>
-      </w:r>
-      <w:proofErr w:type="spellEnd"/>
-      <w:r>
-        <w:t xml:space="preserve"> are estimated. If </w:t>
-      </w:r>
-      <w:proofErr w:type="spellStart"/>
-      <w:r>
-        <w:t>standardise_years</w:t>
-      </w:r>
-      <w:proofErr w:type="spellEnd"/>
-      <w:r>
-        <w:t xml:space="preserve"> is defined, then the </w:t>
-      </w:r>
-      <w:proofErr w:type="spellStart"/>
-      <w:r>
-        <w:t>YCS</w:t>
-      </w:r>
-      <w:proofErr w:type="spellEnd"/>
-      <w:r>
-        <w:t xml:space="preserve"> used in the formula is </w:t>
-      </w:r>
-      <w:proofErr w:type="spellStart"/>
-      <w:r>
-        <w:t>YCS</w:t>
-      </w:r>
-      <w:proofErr w:type="spellEnd"/>
-      <w:r>
-        <w:t>/</w:t>
-      </w:r>
-      <w:proofErr w:type="gramStart"/>
-      <w:r>
-        <w:t>mean(</w:t>
-      </w:r>
-      <w:proofErr w:type="gramEnd"/>
-      <w:r>
-        <w:t>sum(</w:t>
-      </w:r>
-      <w:proofErr w:type="spellStart"/>
-      <w:r>
-        <w:t>YCS</w:t>
-      </w:r>
-      <w:proofErr w:type="spellEnd"/>
-      <w:r>
-        <w:t>[</w:t>
-      </w:r>
-      <w:r>
-        <w:t xml:space="preserve">in range </w:t>
-      </w:r>
-      <w:proofErr w:type="spellStart"/>
-      <w:r>
-        <w:t>standardise_years</w:t>
-      </w:r>
-      <w:proofErr w:type="spellEnd"/>
-      <w:r>
-        <w:t xml:space="preserve">])), otherwise they are used as defined. </w:t>
-      </w:r>
-      <w:r>
-        <w:t xml:space="preserve"> </w:t>
-      </w:r>
-      <w:r>
-        <w:t xml:space="preserve">Note if </w:t>
-      </w:r>
-      <w:proofErr w:type="spellStart"/>
-      <w:r>
-        <w:t>r0_layer</w:t>
-      </w:r>
-      <w:proofErr w:type="spellEnd"/>
-      <w:r>
-        <w:t xml:space="preserve"> has a zero </w:t>
-      </w:r>
-      <w:r>
-        <w:t xml:space="preserve">or negative </w:t>
-      </w:r>
-      <w:r>
-        <w:t>value, then recruitment in that cell is zero.</w:t>
-      </w:r>
-    </w:p>
-    <w:p/>
-    <w:p>
-      <w:pPr>
-        <w:pStyle w:val="Heading1"/>
-      </w:pPr>
-      <w:r>
-        <w:t>Additional changes (once we’ve sorted the above)</w:t>
-      </w:r>
-    </w:p>
-    <w:p/>
-    <w:p>
-      <w:pPr>
-        <w:pStyle w:val="Heading2"/>
-        <w:rPr>
-          <w:highlight w:val="yellow"/>
-        </w:rPr>
-      </w:pPr>
-      <w:proofErr w:type="gramStart"/>
-      <w:r>
-        <w:rPr>
-          <w:highlight w:val="yellow"/>
-        </w:rPr>
-        <w:t xml:space="preserve">meta </w:t>
-      </w:r>
-      <w:r>
-        <w:rPr>
-          <w:highlight w:val="yellow"/>
-        </w:rPr>
-        <w:t xml:space="preserve"> layers</w:t>
-      </w:r>
-      <w:proofErr w:type="gramEnd"/>
-      <w:r>
-        <w:rPr>
-          <w:highlight w:val="yellow"/>
-        </w:rPr>
-        <w:t xml:space="preserve"> (</w:t>
-      </w:r>
-      <w:r>
-        <w:rPr>
-          <w:highlight w:val="yellow"/>
-        </w:rPr>
-        <w:t xml:space="preserve">this </w:t>
-      </w:r>
-      <w:r>
-        <w:rPr>
-          <w:highlight w:val="yellow"/>
-        </w:rPr>
-        <w:t xml:space="preserve">needs a </w:t>
-      </w:r>
-      <w:r>
-        <w:rPr>
-          <w:highlight w:val="yellow"/>
-        </w:rPr>
-        <w:t>bit</w:t>
-      </w:r>
-      <w:r>
-        <w:rPr>
-          <w:highlight w:val="yellow"/>
-        </w:rPr>
-        <w:t xml:space="preserve"> more thought</w:t>
-      </w:r>
-      <w:r>
-        <w:rPr>
-          <w:highlight w:val="yellow"/>
-        </w:rPr>
-        <w:t xml:space="preserve"> .. and we’ll implement once we’ve implemented derived layers and layer math</w:t>
-      </w:r>
-      <w:r>
-        <w:rPr>
-          <w:highlight w:val="yellow"/>
-        </w:rPr>
-        <w:t>)</w:t>
-      </w:r>
-    </w:p>
-    <w:p/>
-    <w:p>
-      <w:r>
-        <w:t xml:space="preserve">These are defined in the </w:t>
-      </w:r>
-      <w:proofErr w:type="spellStart"/>
-      <w:r>
-        <w:t>SPM</w:t>
-      </w:r>
-      <w:proofErr w:type="spellEnd"/>
-      <w:r>
-        <w:t xml:space="preserve"> manual (section 4.4 </w:t>
-      </w:r>
-      <w:proofErr w:type="gramStart"/>
-      <w:r>
-        <w:t>item</w:t>
-      </w:r>
-      <w:proofErr w:type="gramEnd"/>
-      <w:r>
-        <w:t xml:space="preserve"> 8). Meta layers are layers indexed by year and applied by year. </w:t>
-      </w:r>
-      <w:r>
-        <w:t xml:space="preserve">The meta-layer class is already defined (see section 8.6.8), which is in effect a three dimensional layer. </w:t>
-      </w:r>
-      <w:r>
-        <w:t>Need to add the type of layer (numeric or categorical).</w:t>
-      </w:r>
-    </w:p>
-    <w:p/>
-    <w:p>
-      <w:r>
         <w:t>F</w:t>
       </w:r>
       <w:r>
@@ -3022,7 +2983,6 @@
     <w:p/>
     <w:p>
       <w:r>
-        <w:lastRenderedPageBreak/>
         <w:t xml:space="preserve">Also required is how to apply these to calculations. Everywhere a layer is </w:t>
       </w:r>
       <w:proofErr w:type="gramStart"/>
@@ -3775,6 +3735,7 @@
     <w:p/>
     <w:p>
       <w:r>
+        <w:lastRenderedPageBreak/>
         <w:t xml:space="preserve">+ - * / </w:t>
       </w:r>
       <w:proofErr w:type="spellStart"/>
@@ -3876,7 +3837,15 @@
         <w:t>Remove projections from the model</w:t>
       </w:r>
       <w:r>
-        <w:t xml:space="preserve"> (or at least from the users point of view … we should leave the code as we may want these in the future)</w:t>
+        <w:t xml:space="preserve"> (or at least from the </w:t>
+      </w:r>
+      <w:proofErr w:type="gramStart"/>
+      <w:r>
+        <w:t>users</w:t>
+      </w:r>
+      <w:proofErr w:type="gramEnd"/>
+      <w:r>
+        <w:t xml:space="preserve"> point of view … we should leave the code as we may want these in the future)</w:t>
       </w:r>
     </w:p>
     <w:p/>
@@ -4239,6 +4208,7 @@
     </w:p>
     <w:p>
       <w:r>
+        <w:lastRenderedPageBreak/>
         <w:t>…</w:t>
       </w:r>
     </w:p>
@@ -4257,7 +4227,6 @@
         </w:numPr>
       </w:pPr>
       <w:r>
-        <w:lastRenderedPageBreak/>
         <w:t xml:space="preserve">At </w:t>
       </w:r>
       <w:proofErr w:type="spellStart"/>
@@ -4579,7 +4548,7 @@
         <w:rFonts w:ascii="Symbol" w:hAnsi="Symbol" w:hint="default"/>
       </w:rPr>
     </w:lvl>
-    <w:lvl w:ilvl="1" w:tplc="14090003" w:tentative="1">
+    <w:lvl w:ilvl="1" w:tplc="14090003">
       <w:start w:val="1"/>
       <w:numFmt w:val="bullet"/>
       <w:lvlText w:val="o"/>

</xml_diff>

<commit_message>
CHG: Modified estimation phase development to point to the sections of the manual where it is described
</commit_message>
<xml_diff>
--- a/doc/Development/SPM changes 2012 SM.docx
+++ b/doc/Development/SPM changes 2012 SM.docx
@@ -6,8 +6,6 @@
       <w:pPr>
         <w:pStyle w:val="Title"/>
       </w:pPr>
-      <w:bookmarkStart w:id="0" w:name="_GoBack"/>
-      <w:bookmarkEnd w:id="0"/>
       <w:r>
         <w:t xml:space="preserve">Modifications to </w:t>
       </w:r>
@@ -884,12 +882,36 @@
     </w:p>
     <w:p/>
     <w:p>
+      <w:bookmarkStart w:id="0" w:name="_GoBack"/>
+      <w:bookmarkEnd w:id="0"/>
       <w:r>
         <w:t>Phased estimation (see manual) needs implementing</w:t>
       </w:r>
       <w:r>
         <w:t xml:space="preserve"> (or else revise the manual!)</w:t>
       </w:r>
+      <w:r>
+        <w:t xml:space="preserve">. See last </w:t>
+      </w:r>
+      <w:proofErr w:type="spellStart"/>
+      <w:r>
+        <w:t>para</w:t>
+      </w:r>
+      <w:proofErr w:type="spellEnd"/>
+      <w:r>
+        <w:t>. Section 5.3, and also Section 9.5, @</w:t>
+      </w:r>
+      <w:proofErr w:type="spellStart"/>
+      <w:r>
+        <w:t>estimate.</w:t>
+      </w:r>
+      <w:r>
+        <w:t>estimation_</w:t>
+      </w:r>
+      <w:r>
+        <w:t>phase</w:t>
+      </w:r>
+      <w:proofErr w:type="spellEnd"/>
     </w:p>
     <w:p/>
     <w:p>
@@ -1295,6 +1317,7 @@
         </w:numPr>
       </w:pPr>
       <w:r>
+        <w:lastRenderedPageBreak/>
         <w:t>Lognormal likelihood can only take positive layer values</w:t>
       </w:r>
     </w:p>
@@ -1307,7 +1330,6 @@
         </w:numPr>
       </w:pPr>
       <w:r>
-        <w:lastRenderedPageBreak/>
         <w:t>Multinomial have one error value per year only</w:t>
       </w:r>
     </w:p>
@@ -1640,6 +1662,7 @@
     <w:p/>
     <w:p>
       <w:r>
+        <w:lastRenderedPageBreak/>
         <w:t>There may be a better method for this, but I suggest we use this to start… we could use the existence of an observation to tell us when to save a copy of the partition, hence reducing the model overhead. Note we would never need to do this during an initialisation.</w:t>
       </w:r>
     </w:p>
@@ -2206,7 +2229,6 @@
     <w:p/>
     <w:p>
       <w:r>
-        <w:lastRenderedPageBreak/>
         <w:t>@process Recruitment</w:t>
       </w:r>
     </w:p>
@@ -2952,7 +2974,6 @@
     <w:p/>
     <w:p>
       <w:r>
-        <w:lastRenderedPageBreak/>
         <w:t>F</w:t>
       </w:r>
       <w:r>
@@ -3310,7 +3331,11 @@
       </w:r>
       <w:proofErr w:type="spellEnd"/>
       <w:r>
-        <w:t>. It will include the layers to use, calculation, etc. Parameters for the formula can come from other layers, other categories, and / or specifically defined parameters. These parameters can be then estimated in the estimation section as any other parameter. Layer calculations can also be nested in each other.</w:t>
+        <w:t xml:space="preserve">. It will include the layers to use, calculation, etc. Parameters for the formula can come from other layers, other categories, and / or specifically defined parameters. These parameters </w:t>
+      </w:r>
+      <w:r>
+        <w:lastRenderedPageBreak/>
+        <w:t>can be then estimated in the estimation section as any other parameter. Layer calculations can also be nested in each other.</w:t>
       </w:r>
     </w:p>
     <w:p/>
@@ -3729,13 +3754,13 @@
     <w:p/>
     <w:p>
       <w:r>
+        <w:lastRenderedPageBreak/>
         <w:t>The following math functions would need to be implemented, and include parentheses</w:t>
       </w:r>
     </w:p>
     <w:p/>
     <w:p>
       <w:r>
-        <w:lastRenderedPageBreak/>
         <w:t xml:space="preserve">+ - * / </w:t>
       </w:r>
       <w:proofErr w:type="spellStart"/>
@@ -4092,6 +4117,7 @@
     </w:p>
     <w:p>
       <w:r>
+        <w:lastRenderedPageBreak/>
         <w:t xml:space="preserve"># </w:t>
       </w:r>
       <w:proofErr w:type="spellStart"/>
@@ -4208,7 +4234,6 @@
     </w:p>
     <w:p>
       <w:r>
-        <w:lastRenderedPageBreak/>
         <w:t>…</w:t>
       </w:r>
     </w:p>

</xml_diff>

<commit_message>
CHG: Removed 'not yet implemented' tags for latest code revisions CHG: Simplified the QR code, and layout
</commit_message>
<xml_diff>
--- a/doc/Development/SPM changes 2012 SM.docx
+++ b/doc/Development/SPM changes 2012 SM.docx
@@ -202,9 +202,6 @@
         <w:t>DE_Solver</w:t>
       </w:r>
       <w:proofErr w:type="spellEnd"/>
-      <w:r>
-        <w:t xml:space="preserve"> (or else implement it!)</w:t>
-      </w:r>
     </w:p>
     <w:p/>
     <w:p>
@@ -212,706 +209,170 @@
         <w:pStyle w:val="Heading2"/>
       </w:pPr>
       <w:r>
-        <w:t>MCMCs</w:t>
-      </w:r>
-    </w:p>
-    <w:p/>
-    <w:p>
-      <w:r>
-        <w:t>MCMC code n</w:t>
-      </w:r>
-      <w:r>
-        <w:t>eed</w:t>
-      </w:r>
-      <w:r>
-        <w:t>s</w:t>
-      </w:r>
-      <w:r>
-        <w:t xml:space="preserve"> implementing. </w:t>
-      </w:r>
-      <w:proofErr w:type="gramStart"/>
-      <w:r>
-        <w:t xml:space="preserve">But currently calling </w:t>
-      </w:r>
-      <w:proofErr w:type="spellStart"/>
-      <w:r>
-        <w:t>spm</w:t>
-      </w:r>
-      <w:proofErr w:type="spellEnd"/>
-      <w:r>
-        <w:t xml:space="preserve"> –m errors out and crashes.</w:t>
-      </w:r>
-      <w:proofErr w:type="gramEnd"/>
-      <w:r>
-        <w:t xml:space="preserve"> Might be related to the thread code? </w:t>
-      </w:r>
-    </w:p>
-    <w:p/>
-    <w:p>
-      <w:pPr>
-        <w:rPr>
-          <w:rFonts w:ascii="Courier New" w:hAnsi="Courier New" w:cs="Courier New"/>
-        </w:rPr>
-      </w:pPr>
-      <w:r>
-        <w:t xml:space="preserve">With </w:t>
-      </w:r>
-      <w:proofErr w:type="spellStart"/>
-      <w:r>
-        <w:rPr>
-          <w:rFonts w:ascii="Courier New" w:hAnsi="Courier New" w:cs="Courier New"/>
-        </w:rPr>
-        <w:t>spm</w:t>
-      </w:r>
-      <w:proofErr w:type="spellEnd"/>
-      <w:r>
-        <w:rPr>
-          <w:rFonts w:ascii="Courier New" w:hAnsi="Courier New" w:cs="Courier New"/>
-        </w:rPr>
-        <w:t xml:space="preserve"> </w:t>
-      </w:r>
-      <w:r>
-        <w:rPr>
-          <w:rFonts w:ascii="Courier New" w:hAnsi="Courier New" w:cs="Courier New"/>
-        </w:rPr>
-        <w:t>–</w:t>
-      </w:r>
-      <w:r>
-        <w:rPr>
-          <w:rFonts w:ascii="Courier New" w:hAnsi="Courier New" w:cs="Courier New"/>
-        </w:rPr>
-        <w:t>m</w:t>
-      </w:r>
-      <w:r>
-        <w:t xml:space="preserve"> we get,</w:t>
-      </w:r>
-    </w:p>
-    <w:p>
-      <w:pPr>
-        <w:rPr>
-          <w:rFonts w:ascii="Courier New" w:hAnsi="Courier New" w:cs="Courier New"/>
-        </w:rPr>
-      </w:pPr>
-    </w:p>
-    <w:p>
-      <w:pPr>
-        <w:rPr>
-          <w:rFonts w:ascii="Courier New" w:hAnsi="Courier New" w:cs="Courier New"/>
-          <w:sz w:val="18"/>
-          <w:szCs w:val="18"/>
-        </w:rPr>
-      </w:pPr>
-      <w:r>
-        <w:rPr>
-          <w:rFonts w:ascii="Courier New" w:hAnsi="Courier New" w:cs="Courier New"/>
-          <w:sz w:val="18"/>
-          <w:szCs w:val="18"/>
-        </w:rPr>
-        <w:t>Convergence was successful</w:t>
-      </w:r>
-    </w:p>
-    <w:p>
-      <w:pPr>
-        <w:rPr>
-          <w:rFonts w:ascii="Courier New" w:hAnsi="Courier New" w:cs="Courier New"/>
-          <w:sz w:val="18"/>
-          <w:szCs w:val="18"/>
-        </w:rPr>
-      </w:pPr>
-      <w:proofErr w:type="gramStart"/>
-      <w:r>
-        <w:rPr>
-          <w:rFonts w:ascii="Courier New" w:hAnsi="Courier New" w:cs="Courier New"/>
-          <w:sz w:val="18"/>
-          <w:szCs w:val="18"/>
-        </w:rPr>
-        <w:t>terminate</w:t>
-      </w:r>
-      <w:proofErr w:type="gramEnd"/>
-      <w:r>
-        <w:rPr>
-          <w:rFonts w:ascii="Courier New" w:hAnsi="Courier New" w:cs="Courier New"/>
-          <w:sz w:val="18"/>
-          <w:szCs w:val="18"/>
-        </w:rPr>
-        <w:t xml:space="preserve"> called after throwing an instance of '</w:t>
-      </w:r>
-      <w:proofErr w:type="spellStart"/>
-      <w:r>
-        <w:rPr>
-          <w:rFonts w:ascii="Courier New" w:hAnsi="Courier New" w:cs="Courier New"/>
-          <w:sz w:val="18"/>
-          <w:szCs w:val="18"/>
-        </w:rPr>
-        <w:t>std</w:t>
-      </w:r>
-      <w:proofErr w:type="spellEnd"/>
-      <w:r>
-        <w:rPr>
-          <w:rFonts w:ascii="Courier New" w:hAnsi="Courier New" w:cs="Courier New"/>
-          <w:sz w:val="18"/>
-          <w:szCs w:val="18"/>
-        </w:rPr>
-        <w:t>::string'</w:t>
-      </w:r>
-    </w:p>
-    <w:p>
-      <w:pPr>
-        <w:rPr>
-          <w:rFonts w:ascii="Courier New" w:hAnsi="Courier New" w:cs="Courier New"/>
-          <w:sz w:val="18"/>
-          <w:szCs w:val="18"/>
-        </w:rPr>
-      </w:pPr>
-    </w:p>
-    <w:p>
-      <w:pPr>
-        <w:rPr>
-          <w:rFonts w:ascii="Courier New" w:hAnsi="Courier New" w:cs="Courier New"/>
-          <w:sz w:val="18"/>
-          <w:szCs w:val="18"/>
-        </w:rPr>
-      </w:pPr>
-      <w:r>
-        <w:rPr>
-          <w:rFonts w:ascii="Courier New" w:hAnsi="Courier New" w:cs="Courier New"/>
-          <w:sz w:val="18"/>
-          <w:szCs w:val="18"/>
-        </w:rPr>
-        <w:t>This application has requested the Runtime to terminate it in an unusual way.</w:t>
-      </w:r>
-    </w:p>
-    <w:p>
-      <w:pPr>
-        <w:rPr>
-          <w:rFonts w:ascii="Courier New" w:hAnsi="Courier New" w:cs="Courier New"/>
-          <w:sz w:val="18"/>
-          <w:szCs w:val="18"/>
-        </w:rPr>
-      </w:pPr>
-      <w:r>
-        <w:rPr>
-          <w:rFonts w:ascii="Courier New" w:hAnsi="Courier New" w:cs="Courier New"/>
-          <w:sz w:val="18"/>
-          <w:szCs w:val="18"/>
-        </w:rPr>
-        <w:t>Please contact the application's support team for more information.</w:t>
-      </w:r>
-    </w:p>
-    <w:p/>
-    <w:p>
-      <w:r>
-        <w:t>W</w:t>
-      </w:r>
-      <w:r>
-        <w:t xml:space="preserve">e might want to return a ‘not yet implemented’ message in the meantime. </w:t>
-      </w:r>
-    </w:p>
-    <w:p/>
+        <w:t>Estimating</w:t>
+      </w:r>
+      <w:r>
+        <w:t xml:space="preserve"> vectors</w:t>
+      </w:r>
+      <w:r>
+        <w:t xml:space="preserve"> and values within vectors</w:t>
+      </w:r>
+    </w:p>
+    <w:p/>
+    <w:p>
+      <w:r>
+        <w:t xml:space="preserve">Currently we can estimate variables and elements of a vector, e.g., </w:t>
+      </w:r>
+      <w:proofErr w:type="gramStart"/>
+      <w:r>
+        <w:t>@process[</w:t>
+      </w:r>
+      <w:proofErr w:type="spellStart"/>
+      <w:proofErr w:type="gramEnd"/>
+      <w:r>
+        <w:t>mylabel</w:t>
+      </w:r>
+      <w:proofErr w:type="spellEnd"/>
+      <w:r>
+        <w:t xml:space="preserve">].proportions(0). We need to enable estimation of the entire vector in one go, e.g., </w:t>
+      </w:r>
+      <w:proofErr w:type="gramStart"/>
+      <w:r>
+        <w:t>@process[</w:t>
+      </w:r>
+      <w:proofErr w:type="spellStart"/>
+      <w:proofErr w:type="gramEnd"/>
+      <w:r>
+        <w:t>mylabel</w:t>
+      </w:r>
+      <w:proofErr w:type="spellEnd"/>
+      <w:r>
+        <w:t>].proportions.</w:t>
+      </w:r>
+    </w:p>
+    <w:p/>
+    <w:p>
+      <w:r>
+        <w:t xml:space="preserve">We should also implement the ability to estimate a bunch of them in one go, i.e., </w:t>
+      </w:r>
+      <w:proofErr w:type="gramStart"/>
+      <w:r>
+        <w:t>@process[</w:t>
+      </w:r>
+      <w:proofErr w:type="spellStart"/>
+      <w:proofErr w:type="gramEnd"/>
+      <w:r>
+        <w:t>mylabel</w:t>
+      </w:r>
+      <w:proofErr w:type="spellEnd"/>
+      <w:r>
+        <w:t>].proportions(1-5)</w:t>
+      </w:r>
+    </w:p>
+    <w:p/>
+    <w:p>
+      <w:r>
+        <w:t>Plus we should use natural counting for the element vectors</w:t>
+      </w:r>
+      <w:r>
+        <w:t xml:space="preserve"> in estimate blocks</w:t>
+      </w:r>
+      <w:r>
+        <w:t>, not count from 0.</w:t>
+      </w:r>
+    </w:p>
     <w:p>
       <w:pPr>
         <w:rPr>
           <w:highlight w:val="yellow"/>
         </w:rPr>
       </w:pPr>
-      <w:proofErr w:type="spellStart"/>
-      <w:r>
-        <w:rPr>
-          <w:color w:val="000000"/>
-          <w:sz w:val="20"/>
+    </w:p>
+    <w:p>
+      <w:pPr>
+        <w:rPr>
           <w:highlight w:val="yellow"/>
         </w:rPr>
-        <w:t>TODO</w:t>
-      </w:r>
-      <w:proofErr w:type="spellEnd"/>
-      <w:r>
-        <w:rPr>
-          <w:color w:val="000000"/>
-          <w:sz w:val="20"/>
+      </w:pPr>
+      <w:r>
+        <w:rPr>
           <w:highlight w:val="yellow"/>
         </w:rPr>
-        <w:t xml:space="preserve">: </w:t>
-      </w:r>
-      <w:r>
-        <w:rPr>
-          <w:color w:val="000000"/>
-          <w:sz w:val="20"/>
+        <w:t>IMPLEMENTED: NEEDS CHECKING</w:t>
+      </w:r>
+    </w:p>
+    <w:p/>
+    <w:p/>
+    <w:p>
+      <w:pPr>
+        <w:pStyle w:val="Heading2"/>
+      </w:pPr>
+      <w:r>
+        <w:t>Proportion time step</w:t>
+      </w:r>
+    </w:p>
+    <w:p/>
+    <w:p>
+      <w:r>
+        <w:t>Observations allow the use of a proportion time step argument. This allows the observation to be evaluated part-way through the time step by taking the weighted average of the expected value from the start of the time step (the end of the previous time step) and the end of the time step.</w:t>
+      </w:r>
+    </w:p>
+    <w:p/>
+    <w:p>
+      <w:r>
+        <w:t>Currently the code implements the solution as if this value is 1</w:t>
+      </w:r>
+      <w:r>
+        <w:t xml:space="preserve"> (a good default)</w:t>
+      </w:r>
+      <w:r>
+        <w:t xml:space="preserve">. </w:t>
+      </w:r>
+    </w:p>
+    <w:p/>
+    <w:p>
+      <w:r>
+        <w:t xml:space="preserve">We need to keep a copy of the world at the start of the first time step in the first year, and then overwrite this with a copy of the world at the end of every subsequent time step (once we have calculated out observation expected values using the weighted sum calculation). </w:t>
+      </w:r>
+    </w:p>
+    <w:p/>
+    <w:p>
+      <w:r>
+        <w:t>Observations will need to calculate the expected value from the partition at the start of the time step, and then at the end of the time step, then use these two values to calculate the weighted sum.</w:t>
+      </w:r>
+      <w:r>
+        <w:t xml:space="preserve"> Note is proportion=0 or 1, then we can just use one or other, and don’t need to calculate both.</w:t>
+      </w:r>
+    </w:p>
+    <w:p/>
+    <w:p>
+      <w:r>
+        <w:t>There may be a better method for this, but I suggest we use this to start… we could use the existence of an observation to tell us when to save a copy of the partition, hence reducing the model overhead. Note we would never need to do this during an initialisation.</w:t>
+      </w:r>
+    </w:p>
+    <w:p/>
+    <w:p>
+      <w:pPr>
+        <w:rPr>
           <w:highlight w:val="yellow"/>
         </w:rPr>
-        <w:t xml:space="preserve">Ironically, it was throwing a "not yet implemented" exception that wasn't being properly caught in </w:t>
-      </w:r>
-      <w:proofErr w:type="spellStart"/>
-      <w:proofErr w:type="gramStart"/>
-      <w:r>
-        <w:rPr>
-          <w:color w:val="000000"/>
-          <w:sz w:val="20"/>
+      </w:pPr>
+      <w:r>
+        <w:rPr>
           <w:highlight w:val="yellow"/>
         </w:rPr>
-        <w:t>it's</w:t>
-      </w:r>
-      <w:proofErr w:type="spellEnd"/>
-      <w:proofErr w:type="gramEnd"/>
-      <w:r>
-        <w:rPr>
-          <w:color w:val="000000"/>
-          <w:sz w:val="20"/>
+        <w:t xml:space="preserve">PARTIALLY </w:t>
+      </w:r>
+      <w:r>
+        <w:rPr>
           <w:highlight w:val="yellow"/>
         </w:rPr>
-        <w:t xml:space="preserve"> thread. </w:t>
-      </w:r>
-      <w:r>
-        <w:rPr>
-          <w:color w:val="000000"/>
-          <w:sz w:val="20"/>
-          <w:highlight w:val="yellow"/>
-        </w:rPr>
-        <w:t>Scott</w:t>
-      </w:r>
-      <w:r>
-        <w:rPr>
-          <w:color w:val="000000"/>
-          <w:sz w:val="20"/>
-          <w:highlight w:val="yellow"/>
-        </w:rPr>
-        <w:t xml:space="preserve"> corrected this. There is still an issue with the thread not terminating properly. </w:t>
-      </w:r>
-      <w:r>
-        <w:rPr>
-          <w:color w:val="000000"/>
-          <w:sz w:val="20"/>
-          <w:highlight w:val="yellow"/>
-        </w:rPr>
-        <w:t>Scott to</w:t>
-      </w:r>
-      <w:r>
-        <w:rPr>
-          <w:color w:val="000000"/>
-          <w:sz w:val="20"/>
-          <w:highlight w:val="yellow"/>
-        </w:rPr>
-        <w:t xml:space="preserve"> investigate this</w:t>
-      </w:r>
-    </w:p>
-    <w:p/>
-    <w:p>
-      <w:pPr>
-        <w:pStyle w:val="Heading2"/>
-      </w:pPr>
-      <w:r>
-        <w:t>Threads</w:t>
-      </w:r>
-    </w:p>
-    <w:p/>
-    <w:p>
-      <w:proofErr w:type="gramStart"/>
-      <w:r>
-        <w:t xml:space="preserve">Cannot recall if threads have been implemented as per </w:t>
-      </w:r>
-      <w:proofErr w:type="spellStart"/>
-      <w:r>
-        <w:rPr>
-          <w:rFonts w:ascii="Courier New" w:hAnsi="Courier New" w:cs="Courier New"/>
-        </w:rPr>
-        <w:t>spm</w:t>
-      </w:r>
-      <w:proofErr w:type="spellEnd"/>
-      <w:r>
-        <w:rPr>
-          <w:rFonts w:ascii="Courier New" w:hAnsi="Courier New" w:cs="Courier New"/>
-        </w:rPr>
-        <w:t xml:space="preserve"> –t n</w:t>
-      </w:r>
-      <w:r>
-        <w:t>.</w:t>
-      </w:r>
-      <w:proofErr w:type="gramEnd"/>
-      <w:r>
-        <w:t xml:space="preserve"> Can we check, fix as required. L</w:t>
-      </w:r>
-      <w:r>
-        <w:t>et me know and</w:t>
-      </w:r>
-      <w:r>
-        <w:t xml:space="preserve"> </w:t>
-      </w:r>
-      <w:r>
-        <w:t xml:space="preserve">also </w:t>
-      </w:r>
-      <w:r>
-        <w:t xml:space="preserve">what </w:t>
-      </w:r>
-      <w:r>
-        <w:t xml:space="preserve">text to </w:t>
-      </w:r>
-      <w:r>
-        <w:t>add to the manual, as we give</w:t>
-      </w:r>
-      <w:r>
-        <w:t xml:space="preserve"> the command line argument but provide no help to the user as to what this means or why use it</w:t>
-      </w:r>
-      <w:r>
-        <w:t xml:space="preserve"> (and I cannot recall what its purpose was!)</w:t>
-      </w:r>
-      <w:r>
-        <w:t>.</w:t>
-      </w:r>
-    </w:p>
-    <w:p/>
-    <w:p>
-      <w:pPr>
-        <w:rPr>
-          <w:color w:val="000000"/>
-          <w:sz w:val="20"/>
-          <w:highlight w:val="yellow"/>
-        </w:rPr>
-      </w:pPr>
-      <w:r>
-        <w:rPr>
-          <w:color w:val="000000"/>
-          <w:sz w:val="20"/>
-          <w:highlight w:val="yellow"/>
-        </w:rPr>
-        <w:t xml:space="preserve">Threads are semi-implemented. But there is still a significant amount of work to do for these. Originally I was aiming to thread-pool the minimisers to allow concurrent theories to be tested at once. The way the </w:t>
-      </w:r>
-      <w:proofErr w:type="spellStart"/>
-      <w:r>
-        <w:rPr>
-          <w:color w:val="000000"/>
-          <w:sz w:val="20"/>
-          <w:highlight w:val="yellow"/>
-        </w:rPr>
-        <w:t>numerical_differences</w:t>
-      </w:r>
-      <w:proofErr w:type="spellEnd"/>
-      <w:r>
-        <w:rPr>
-          <w:color w:val="000000"/>
-          <w:sz w:val="20"/>
-          <w:highlight w:val="yellow"/>
-        </w:rPr>
-        <w:t xml:space="preserve"> calculates the gradient can be threaded.</w:t>
-      </w:r>
-      <w:r>
-        <w:rPr>
-          <w:color w:val="000000"/>
-          <w:sz w:val="20"/>
-          <w:highlight w:val="yellow"/>
-        </w:rPr>
-        <w:t xml:space="preserve"> </w:t>
-      </w:r>
-      <w:r>
-        <w:rPr>
-          <w:color w:val="000000"/>
-          <w:sz w:val="20"/>
-          <w:highlight w:val="yellow"/>
-        </w:rPr>
-        <w:t xml:space="preserve">The </w:t>
-      </w:r>
-      <w:proofErr w:type="spellStart"/>
-      <w:r>
-        <w:rPr>
-          <w:color w:val="000000"/>
-          <w:sz w:val="20"/>
-          <w:highlight w:val="yellow"/>
-        </w:rPr>
-        <w:t>DESolver</w:t>
-      </w:r>
-      <w:proofErr w:type="spellEnd"/>
-      <w:r>
-        <w:rPr>
-          <w:color w:val="000000"/>
-          <w:sz w:val="20"/>
-          <w:highlight w:val="yellow"/>
-        </w:rPr>
-        <w:t xml:space="preserve"> can be completely threaded because generations only rely on the current best candidate and it's not too problematic if this changes during a cycle.</w:t>
-      </w:r>
-      <w:r>
-        <w:rPr>
-          <w:color w:val="000000"/>
-          <w:sz w:val="20"/>
-          <w:highlight w:val="yellow"/>
-        </w:rPr>
-        <w:t xml:space="preserve"> </w:t>
-      </w:r>
-      <w:r>
-        <w:rPr>
-          <w:color w:val="000000"/>
-          <w:sz w:val="20"/>
-          <w:highlight w:val="yellow"/>
-        </w:rPr>
-        <w:t>The main idea behind the threads was to devise a way to use the MCMC in a threaded way. At the moment threads are ignored.</w:t>
-      </w:r>
-    </w:p>
-    <w:p>
-      <w:pPr>
-        <w:rPr>
-          <w:color w:val="000000"/>
-          <w:sz w:val="20"/>
-          <w:highlight w:val="yellow"/>
-        </w:rPr>
-      </w:pPr>
-    </w:p>
-    <w:p>
-      <w:pPr>
-        <w:rPr>
-          <w:color w:val="000000"/>
-          <w:sz w:val="20"/>
-          <w:highlight w:val="yellow"/>
-        </w:rPr>
-      </w:pPr>
-      <w:proofErr w:type="spellStart"/>
-      <w:r>
-        <w:rPr>
-          <w:color w:val="000000"/>
-          <w:sz w:val="20"/>
-          <w:highlight w:val="yellow"/>
-        </w:rPr>
-        <w:t>TODO</w:t>
-      </w:r>
-      <w:proofErr w:type="spellEnd"/>
-      <w:r>
-        <w:rPr>
-          <w:color w:val="000000"/>
-          <w:sz w:val="20"/>
-          <w:highlight w:val="yellow"/>
-        </w:rPr>
-        <w:t xml:space="preserve">: </w:t>
-      </w:r>
-      <w:proofErr w:type="gramStart"/>
-      <w:r>
-        <w:rPr>
-          <w:color w:val="000000"/>
-          <w:sz w:val="20"/>
-          <w:highlight w:val="yellow"/>
-        </w:rPr>
-        <w:t>Lets</w:t>
-      </w:r>
-      <w:proofErr w:type="gramEnd"/>
-      <w:r>
-        <w:rPr>
-          <w:color w:val="000000"/>
-          <w:sz w:val="20"/>
-          <w:highlight w:val="yellow"/>
-        </w:rPr>
-        <w:t xml:space="preserve"> remove threads at this stage.</w:t>
-      </w:r>
-    </w:p>
-    <w:p>
-      <w:pPr>
-        <w:rPr>
-          <w:highlight w:val="yellow"/>
-        </w:rPr>
-      </w:pPr>
-      <w:r>
-        <w:rPr>
-          <w:color w:val="000000"/>
-          <w:sz w:val="20"/>
-          <w:highlight w:val="yellow"/>
-        </w:rPr>
-        <w:br/>
-      </w:r>
-      <w:proofErr w:type="spellStart"/>
-      <w:r>
-        <w:rPr>
-          <w:color w:val="000000"/>
-          <w:sz w:val="20"/>
-          <w:highlight w:val="yellow"/>
-        </w:rPr>
-        <w:t>TODO</w:t>
-      </w:r>
-      <w:proofErr w:type="spellEnd"/>
-      <w:r>
-        <w:rPr>
-          <w:color w:val="000000"/>
-          <w:sz w:val="20"/>
-          <w:highlight w:val="yellow"/>
-        </w:rPr>
-        <w:t>:</w:t>
-      </w:r>
-      <w:r>
-        <w:rPr>
-          <w:color w:val="000000"/>
-          <w:sz w:val="20"/>
-          <w:highlight w:val="yellow"/>
-        </w:rPr>
-        <w:t xml:space="preserve"> </w:t>
-      </w:r>
-      <w:r>
-        <w:rPr>
-          <w:color w:val="000000"/>
-          <w:sz w:val="20"/>
-          <w:highlight w:val="yellow"/>
-        </w:rPr>
-        <w:t>ALISTAIR</w:t>
-      </w:r>
-      <w:r>
-        <w:rPr>
-          <w:color w:val="000000"/>
-          <w:sz w:val="20"/>
-          <w:highlight w:val="yellow"/>
-        </w:rPr>
-        <w:t xml:space="preserve"> update the manual to remove reference to threads, and remove the documentation on the -t command line argument. </w:t>
-      </w:r>
-    </w:p>
-    <w:p/>
-    <w:p>
-      <w:pPr>
-        <w:pStyle w:val="Heading2"/>
-      </w:pPr>
-      <w:r>
-        <w:t>Estimating</w:t>
-      </w:r>
-      <w:r>
-        <w:t xml:space="preserve"> vectors</w:t>
-      </w:r>
-      <w:r>
-        <w:t xml:space="preserve"> and values within vectors</w:t>
-      </w:r>
-    </w:p>
-    <w:p/>
-    <w:p>
-      <w:r>
-        <w:lastRenderedPageBreak/>
-        <w:t xml:space="preserve">Currently we can estimate variables and elements of a vector, e.g., </w:t>
-      </w:r>
-      <w:proofErr w:type="gramStart"/>
-      <w:r>
-        <w:t>@process[</w:t>
-      </w:r>
-      <w:proofErr w:type="spellStart"/>
-      <w:proofErr w:type="gramEnd"/>
-      <w:r>
-        <w:t>mylabel</w:t>
-      </w:r>
-      <w:proofErr w:type="spellEnd"/>
-      <w:r>
-        <w:t xml:space="preserve">].proportions(0). We need to enable estimation of the entire vector in one go, e.g., </w:t>
-      </w:r>
-      <w:proofErr w:type="gramStart"/>
-      <w:r>
-        <w:t>@process[</w:t>
-      </w:r>
-      <w:proofErr w:type="spellStart"/>
-      <w:proofErr w:type="gramEnd"/>
-      <w:r>
-        <w:t>mylabel</w:t>
-      </w:r>
-      <w:proofErr w:type="spellEnd"/>
-      <w:r>
-        <w:t>].proportions.</w:t>
-      </w:r>
-    </w:p>
-    <w:p/>
-    <w:p>
-      <w:r>
-        <w:t xml:space="preserve">We should also implement the ability to estimate a bunch of them in one go, i.e., </w:t>
-      </w:r>
-      <w:proofErr w:type="gramStart"/>
-      <w:r>
-        <w:t>@process[</w:t>
-      </w:r>
-      <w:proofErr w:type="spellStart"/>
-      <w:proofErr w:type="gramEnd"/>
-      <w:r>
-        <w:t>mylabel</w:t>
-      </w:r>
-      <w:proofErr w:type="spellEnd"/>
-      <w:r>
-        <w:t>].proportions(1-5)</w:t>
-      </w:r>
-    </w:p>
-    <w:p/>
-    <w:p>
-      <w:pPr>
-        <w:rPr>
-          <w:highlight w:val="yellow"/>
-        </w:rPr>
-      </w:pPr>
-      <w:r>
-        <w:rPr>
-          <w:highlight w:val="yellow"/>
-        </w:rPr>
-        <w:t>Plus we should use natural counting for the element vectors</w:t>
-      </w:r>
-      <w:r>
-        <w:rPr>
-          <w:highlight w:val="yellow"/>
-        </w:rPr>
-        <w:t xml:space="preserve"> in estimate blocks</w:t>
-      </w:r>
-      <w:r>
-        <w:rPr>
-          <w:highlight w:val="yellow"/>
-        </w:rPr>
-        <w:t xml:space="preserve">, not count from 0 </w:t>
-      </w:r>
-      <w:r>
-        <w:rPr>
-          <w:highlight w:val="yellow"/>
-        </w:rPr>
-        <w:t>–</w:t>
-      </w:r>
-      <w:r>
-        <w:rPr>
-          <w:highlight w:val="yellow"/>
-        </w:rPr>
-        <w:t xml:space="preserve"> </w:t>
-      </w:r>
-      <w:r>
-        <w:rPr>
-          <w:highlight w:val="yellow"/>
-        </w:rPr>
-        <w:t xml:space="preserve">THIS BIT </w:t>
-      </w:r>
-      <w:r>
-        <w:rPr>
-          <w:highlight w:val="yellow"/>
-        </w:rPr>
-        <w:t>IMPLEMENTED</w:t>
-      </w:r>
-    </w:p>
-    <w:p/>
-    <w:p>
-      <w:pPr>
-        <w:pStyle w:val="Heading2"/>
-      </w:pPr>
-      <w:r>
-        <w:t>Implement phased estimation</w:t>
-      </w:r>
-    </w:p>
-    <w:p/>
+        <w:t>IMPLEMENTED: NEEDS CHECKING</w:t>
+      </w:r>
+    </w:p>
     <w:p>
       <w:bookmarkStart w:id="0" w:name="_GoBack"/>
       <w:bookmarkEnd w:id="0"/>
-      <w:r>
-        <w:t>Phased estimation (see manual) needs implementing</w:t>
-      </w:r>
-      <w:r>
-        <w:t xml:space="preserve"> (or else revise the manual!)</w:t>
-      </w:r>
-      <w:r>
-        <w:t xml:space="preserve">. See last </w:t>
-      </w:r>
-      <w:proofErr w:type="spellStart"/>
-      <w:r>
-        <w:t>para</w:t>
-      </w:r>
-      <w:proofErr w:type="spellEnd"/>
-      <w:r>
-        <w:t>. Section 5.3, and also Section 9.5, @</w:t>
-      </w:r>
-      <w:proofErr w:type="spellStart"/>
-      <w:r>
-        <w:t>estimate.</w:t>
-      </w:r>
-      <w:r>
-        <w:t>estimation_</w:t>
-      </w:r>
-      <w:r>
-        <w:t>phase</w:t>
-      </w:r>
-      <w:proofErr w:type="spellEnd"/>
     </w:p>
     <w:p/>
     <w:p>
@@ -919,765 +380,13 @@
         <w:pStyle w:val="Heading2"/>
       </w:pPr>
       <w:r>
-        <w:t>Simulations</w:t>
-      </w:r>
-    </w:p>
-    <w:p/>
-    <w:p>
-      <w:pPr>
-        <w:rPr>
-          <w:highlight w:val="yellow"/>
-        </w:rPr>
-      </w:pPr>
-      <w:proofErr w:type="spellStart"/>
-      <w:r>
-        <w:t>SPM</w:t>
-      </w:r>
-      <w:proofErr w:type="spellEnd"/>
-      <w:r>
-        <w:t xml:space="preserve"> runs </w:t>
-      </w:r>
-      <w:proofErr w:type="gramStart"/>
-      <w:r>
-        <w:t>only 1 iteration</w:t>
-      </w:r>
-      <w:proofErr w:type="gramEnd"/>
-      <w:r>
-        <w:t xml:space="preserve"> with the </w:t>
-      </w:r>
-      <w:proofErr w:type="spellStart"/>
-      <w:r>
-        <w:rPr>
-          <w:rFonts w:ascii="Courier New" w:hAnsi="Courier New" w:cs="Courier New"/>
-        </w:rPr>
-        <w:t>spm</w:t>
-      </w:r>
-      <w:proofErr w:type="spellEnd"/>
-      <w:r>
-        <w:rPr>
-          <w:rFonts w:ascii="Courier New" w:hAnsi="Courier New" w:cs="Courier New"/>
-        </w:rPr>
-        <w:t xml:space="preserve"> -s </w:t>
-      </w:r>
-      <w:r>
-        <w:rPr>
-          <w:rFonts w:ascii="Courier New" w:hAnsi="Courier New" w:cs="Courier New"/>
-        </w:rPr>
-        <w:t xml:space="preserve">n </w:t>
-      </w:r>
-      <w:r>
-        <w:t xml:space="preserve">command. </w:t>
-      </w:r>
-      <w:proofErr w:type="gramStart"/>
-      <w:r>
-        <w:t xml:space="preserve">Needs to run </w:t>
-      </w:r>
-      <w:r>
-        <w:rPr>
-          <w:rFonts w:ascii="Courier New" w:hAnsi="Courier New" w:cs="Courier New"/>
-        </w:rPr>
-        <w:t>n</w:t>
-      </w:r>
-      <w:r>
-        <w:t xml:space="preserve"> of them.</w:t>
-      </w:r>
-      <w:proofErr w:type="gramEnd"/>
-      <w:r>
-        <w:t xml:space="preserve"> </w:t>
-      </w:r>
-      <w:r>
-        <w:rPr>
-          <w:highlight w:val="yellow"/>
-        </w:rPr>
-        <w:t>NOW UPDA</w:t>
-      </w:r>
-      <w:r>
-        <w:rPr>
-          <w:highlight w:val="yellow"/>
-        </w:rPr>
-        <w:t>T</w:t>
-      </w:r>
-      <w:r>
-        <w:rPr>
-          <w:highlight w:val="yellow"/>
-        </w:rPr>
-        <w:t>ED</w:t>
-      </w:r>
-    </w:p>
-    <w:p>
-      <w:pPr>
-        <w:rPr>
-          <w:highlight w:val="yellow"/>
-        </w:rPr>
-      </w:pPr>
-    </w:p>
-    <w:p>
-      <w:pPr>
-        <w:rPr>
-          <w:highlight w:val="yellow"/>
-        </w:rPr>
-      </w:pPr>
-      <w:r>
-        <w:rPr>
-          <w:highlight w:val="yellow"/>
-        </w:rPr>
-        <w:t>FILENAMES TO DO</w:t>
-      </w:r>
-    </w:p>
-    <w:p/>
-    <w:p>
-      <w:r>
-        <w:t xml:space="preserve">If a file name is specified in the </w:t>
-      </w:r>
-      <w:proofErr w:type="spellStart"/>
-      <w:r>
-        <w:t>simulate_observations</w:t>
-      </w:r>
-      <w:proofErr w:type="spellEnd"/>
-      <w:r>
-        <w:t xml:space="preserve"> report, it needs to append the simulation number, i.e.</w:t>
-      </w:r>
-    </w:p>
-    <w:p/>
-    <w:p>
-      <w:r>
-        <w:t xml:space="preserve">@report </w:t>
-      </w:r>
-      <w:proofErr w:type="spellStart"/>
-      <w:r>
-        <w:t>CAA</w:t>
-      </w:r>
-      <w:proofErr w:type="spellEnd"/>
-      <w:r>
-        <w:t>-1998-1</w:t>
-      </w:r>
-    </w:p>
-    <w:p>
-      <w:proofErr w:type="gramStart"/>
-      <w:r>
-        <w:t>type</w:t>
-      </w:r>
-      <w:proofErr w:type="gramEnd"/>
-      <w:r>
-        <w:t xml:space="preserve"> </w:t>
-      </w:r>
-      <w:proofErr w:type="spellStart"/>
-      <w:r>
-        <w:t>simulated_observation</w:t>
-      </w:r>
-      <w:proofErr w:type="spellEnd"/>
-    </w:p>
-    <w:p>
-      <w:proofErr w:type="gramStart"/>
-      <w:r>
-        <w:t>observation</w:t>
-      </w:r>
-      <w:proofErr w:type="gramEnd"/>
-      <w:r>
-        <w:t xml:space="preserve"> </w:t>
-      </w:r>
-      <w:proofErr w:type="spellStart"/>
-      <w:r>
-        <w:t>CAA</w:t>
-      </w:r>
-      <w:proofErr w:type="spellEnd"/>
-      <w:r>
-        <w:t>-1998-1</w:t>
-      </w:r>
-    </w:p>
-    <w:p>
-      <w:proofErr w:type="spellStart"/>
-      <w:r>
-        <w:t>file_name</w:t>
-      </w:r>
-      <w:proofErr w:type="spellEnd"/>
-      <w:r>
-        <w:t xml:space="preserve"> </w:t>
-      </w:r>
-      <w:proofErr w:type="spellStart"/>
-      <w:r>
-        <w:t>simulated_observations</w:t>
-      </w:r>
-      <w:proofErr w:type="spellEnd"/>
-    </w:p>
-    <w:p>
-      <w:proofErr w:type="gramStart"/>
-      <w:r>
-        <w:t>overwrite</w:t>
-      </w:r>
-      <w:proofErr w:type="gramEnd"/>
-      <w:r>
-        <w:t xml:space="preserve"> False</w:t>
-      </w:r>
-    </w:p>
-    <w:p/>
-    <w:p>
-      <w:proofErr w:type="gramStart"/>
-      <w:r>
-        <w:t>the</w:t>
-      </w:r>
-      <w:proofErr w:type="gramEnd"/>
-      <w:r>
-        <w:t xml:space="preserve"> filename should be written as below, where each file contains the output from a single simulation iteration. Hence, the appended number ranges from 1 to n. We can also be a bit clever and pad the number with leading zeros so that they all sort nicely.</w:t>
-      </w:r>
-    </w:p>
-    <w:p/>
-    <w:p>
-      <w:proofErr w:type="spellStart"/>
-      <w:r>
-        <w:t>simulated_observations.001</w:t>
-      </w:r>
-      <w:proofErr w:type="spellEnd"/>
-    </w:p>
-    <w:p>
-      <w:proofErr w:type="spellStart"/>
-      <w:r>
-        <w:t>simulated_observations.002</w:t>
-      </w:r>
-      <w:proofErr w:type="spellEnd"/>
-    </w:p>
-    <w:p>
-      <w:proofErr w:type="spellStart"/>
-      <w:r>
-        <w:t>simulated_observations.003</w:t>
-      </w:r>
-      <w:proofErr w:type="spellEnd"/>
-    </w:p>
-    <w:p>
-      <w:proofErr w:type="gramStart"/>
-      <w:r>
-        <w:t>etc</w:t>
-      </w:r>
-      <w:proofErr w:type="gramEnd"/>
-      <w:r>
-        <w:t>.</w:t>
-      </w:r>
-    </w:p>
-    <w:p/>
-    <w:p>
-      <w:pPr>
-        <w:pStyle w:val="Heading2"/>
-      </w:pPr>
-      <w:r>
-        <w:t>Long double error</w:t>
-      </w:r>
-    </w:p>
-    <w:p/>
-    <w:p>
-      <w:r>
-        <w:t xml:space="preserve">Similar to the previous BOOST error when returning long doubles: the </w:t>
-      </w:r>
-      <w:proofErr w:type="spellStart"/>
-      <w:r>
-        <w:t>FMM_Minimiser</w:t>
-      </w:r>
-      <w:proofErr w:type="spellEnd"/>
-      <w:r>
-        <w:t xml:space="preserve"> is returning the value </w:t>
-      </w:r>
-      <w:proofErr w:type="spellStart"/>
-      <w:r>
-        <w:t>1.13076e</w:t>
-      </w:r>
-      <w:proofErr w:type="spellEnd"/>
-      <w:r>
-        <w:t>-317 instead of the true value. The error message is,</w:t>
-      </w:r>
-    </w:p>
-    <w:p/>
-    <w:p>
-      <w:proofErr w:type="spellStart"/>
-      <w:r>
-        <w:t>Numerical_differences</w:t>
-      </w:r>
-      <w:proofErr w:type="spellEnd"/>
-      <w:r>
-        <w:t>: Linear step size too small (</w:t>
-      </w:r>
-      <w:proofErr w:type="spellStart"/>
-      <w:r>
-        <w:t>1.13076e</w:t>
-      </w:r>
-      <w:proofErr w:type="spellEnd"/>
-      <w:r>
-        <w:t>-317)</w:t>
-      </w:r>
-    </w:p>
-    <w:p>
-      <w:r>
-        <w:t>Unclear convergence, maybe local minimum</w:t>
-      </w:r>
-    </w:p>
-    <w:p/>
-    <w:p>
-      <w:r>
-        <w:t xml:space="preserve">See line 311 of </w:t>
-      </w:r>
-      <w:proofErr w:type="spellStart"/>
-      <w:r>
-        <w:t>FMM.cpp</w:t>
-      </w:r>
-      <w:proofErr w:type="spellEnd"/>
-      <w:r>
-        <w:t xml:space="preserve"> </w:t>
-      </w:r>
-    </w:p>
-    <w:p>
-      <w:r>
-        <w:t xml:space="preserve">  </w:t>
-      </w:r>
-      <w:proofErr w:type="spellStart"/>
-      <w:proofErr w:type="gramStart"/>
-      <w:r>
-        <w:t>cerr</w:t>
-      </w:r>
-      <w:proofErr w:type="spellEnd"/>
-      <w:proofErr w:type="gramEnd"/>
-      <w:r>
-        <w:t xml:space="preserve"> &lt;&lt; </w:t>
-      </w:r>
-      <w:proofErr w:type="spellStart"/>
-      <w:r>
-        <w:t>FMM_SMALL_LINEAR_STEP_SIZE</w:t>
-      </w:r>
-      <w:proofErr w:type="spellEnd"/>
-      <w:r>
-        <w:t xml:space="preserve"> &lt;&lt; " (" &lt;&lt; </w:t>
-      </w:r>
-      <w:proofErr w:type="spellStart"/>
-      <w:r>
-        <w:t>dLambda</w:t>
-      </w:r>
-      <w:proofErr w:type="spellEnd"/>
-      <w:r>
-        <w:t xml:space="preserve"> &lt;&lt; ")" &lt;&lt; </w:t>
-      </w:r>
-      <w:proofErr w:type="spellStart"/>
-      <w:r>
-        <w:t>endl</w:t>
-      </w:r>
-      <w:proofErr w:type="spellEnd"/>
-      <w:r>
-        <w:t>;</w:t>
-      </w:r>
-    </w:p>
-    <w:p/>
-    <w:p/>
-    <w:p>
-      <w:pPr>
-        <w:pStyle w:val="Heading1"/>
-      </w:pPr>
-      <w:r>
-        <w:t xml:space="preserve">AddED to the </w:t>
-      </w:r>
-      <w:proofErr w:type="spellStart"/>
-      <w:r>
-        <w:t>SPM</w:t>
-      </w:r>
-      <w:proofErr w:type="spellEnd"/>
-      <w:r>
-        <w:t xml:space="preserve"> manual and needing implementation</w:t>
-      </w:r>
-    </w:p>
-    <w:p/>
-    <w:p>
-      <w:pPr>
-        <w:pStyle w:val="Heading2"/>
-      </w:pPr>
-      <w:r>
-        <w:t>Validation of likelihoods</w:t>
-      </w:r>
-    </w:p>
-    <w:p/>
-    <w:p>
-      <w:r>
-        <w:t xml:space="preserve">Just as layers have a validation, some </w:t>
-      </w:r>
-      <w:proofErr w:type="gramStart"/>
-      <w:r>
-        <w:t>likelihoods</w:t>
-      </w:r>
-      <w:proofErr w:type="gramEnd"/>
-      <w:r>
-        <w:t xml:space="preserve"> </w:t>
-      </w:r>
-      <w:r>
-        <w:t xml:space="preserve">require </w:t>
-      </w:r>
-      <w:r>
-        <w:t>a validation process:</w:t>
-      </w:r>
-    </w:p>
-    <w:p>
-      <w:pPr>
-        <w:pStyle w:val="ListParagraph"/>
-        <w:numPr>
-          <w:ilvl w:val="0"/>
-          <w:numId w:val="15"/>
-        </w:numPr>
-      </w:pPr>
+        <w:t>Biomass</w:t>
+      </w:r>
+    </w:p>
+    <w:p/>
+    <w:p>
       <w:r>
         <w:lastRenderedPageBreak/>
-        <w:t>Lognormal likelihood can only take positive layer values</w:t>
-      </w:r>
-    </w:p>
-    <w:p>
-      <w:pPr>
-        <w:pStyle w:val="ListParagraph"/>
-        <w:numPr>
-          <w:ilvl w:val="0"/>
-          <w:numId w:val="15"/>
-        </w:numPr>
-      </w:pPr>
-      <w:r>
-        <w:t>Multinomial have one error value per year only</w:t>
-      </w:r>
-    </w:p>
-    <w:p>
-      <w:pPr>
-        <w:pStyle w:val="ListParagraph"/>
-        <w:numPr>
-          <w:ilvl w:val="0"/>
-          <w:numId w:val="15"/>
-        </w:numPr>
-      </w:pPr>
-      <w:r>
-        <w:t>Lognormal can have one error value per class per year</w:t>
-      </w:r>
-    </w:p>
-    <w:p/>
-    <w:p>
-      <w:r>
-        <w:t>Note that layers were not allowed to have a zero value. That has been changed to be allowed, but would provide issues if used for lognormal likelihoods.</w:t>
-      </w:r>
-    </w:p>
-    <w:p/>
-    <w:p>
-      <w:pPr>
-        <w:rPr>
-          <w:i/>
-          <w:highlight w:val="yellow"/>
-        </w:rPr>
-      </w:pPr>
-      <w:r>
-        <w:rPr>
-          <w:i/>
-          <w:highlight w:val="yellow"/>
-        </w:rPr>
-        <w:t>This has been implemented: Needs some</w:t>
-      </w:r>
-      <w:r>
-        <w:rPr>
-          <w:i/>
-          <w:highlight w:val="yellow"/>
-        </w:rPr>
-        <w:t xml:space="preserve"> additional</w:t>
-      </w:r>
-      <w:r>
-        <w:rPr>
-          <w:i/>
-          <w:highlight w:val="yellow"/>
-        </w:rPr>
-        <w:t xml:space="preserve"> checks and a bit of code modification</w:t>
-      </w:r>
-      <w:r>
-        <w:rPr>
-          <w:i/>
-          <w:highlight w:val="yellow"/>
-        </w:rPr>
-        <w:t>. See validation funct</w:t>
-      </w:r>
-      <w:r>
-        <w:rPr>
-          <w:i/>
-          <w:highlight w:val="yellow"/>
-        </w:rPr>
-        <w:t xml:space="preserve">ions in the observation classes for </w:t>
-      </w:r>
-      <w:proofErr w:type="spellStart"/>
-      <w:r>
-        <w:rPr>
-          <w:i/>
-          <w:highlight w:val="yellow"/>
-        </w:rPr>
-        <w:t>TODOs</w:t>
-      </w:r>
-      <w:proofErr w:type="spellEnd"/>
-      <w:r>
-        <w:rPr>
-          <w:i/>
-          <w:highlight w:val="yellow"/>
-        </w:rPr>
-        <w:t>.</w:t>
-      </w:r>
-    </w:p>
-    <w:p/>
-    <w:p>
-      <w:pPr>
-        <w:pStyle w:val="Heading2"/>
-      </w:pPr>
-      <w:r>
-        <w:t>Derived quantities</w:t>
-      </w:r>
-    </w:p>
-    <w:p/>
-    <w:p>
-      <w:r>
-        <w:t xml:space="preserve">Needs to implement </w:t>
-      </w:r>
-      <w:r>
-        <w:t>object c</w:t>
-      </w:r>
-      <w:r>
-        <w:t>hildren: the a</w:t>
-      </w:r>
-      <w:r>
-        <w:t xml:space="preserve">rgument </w:t>
-      </w:r>
-      <w:r>
-        <w:t>‘</w:t>
-      </w:r>
-      <w:r>
-        <w:t>Type</w:t>
-      </w:r>
-      <w:r>
-        <w:t>’</w:t>
-      </w:r>
-      <w:r>
-        <w:t xml:space="preserve"> </w:t>
-      </w:r>
-      <w:r>
-        <w:t>is not yet implemented (the c</w:t>
-      </w:r>
-      <w:r>
-        <w:t>urrent type implemented is abundance. Need a biomass one as well</w:t>
-      </w:r>
-      <w:r>
-        <w:t>). Derived layers (see later) will probably follow the same format as derived quantities. When these work we will implement derived layers.</w:t>
-      </w:r>
-      <w:r>
-        <w:t xml:space="preserve"> See </w:t>
-      </w:r>
-      <w:proofErr w:type="spellStart"/>
-      <w:r>
-        <w:t>BH_recruitment</w:t>
-      </w:r>
-      <w:proofErr w:type="spellEnd"/>
-      <w:r>
-        <w:t xml:space="preserve"> for possible </w:t>
-      </w:r>
-      <w:proofErr w:type="spellStart"/>
-      <w:r>
-        <w:t>accessor</w:t>
-      </w:r>
-      <w:proofErr w:type="spellEnd"/>
-      <w:r>
-        <w:t xml:space="preserve"> functions</w:t>
-      </w:r>
-    </w:p>
-    <w:p/>
-    <w:p>
-      <w:r>
-        <w:t>Derived quantities need to be implemented during initialisations. During initialisations, for each initialisation phase, we can either (</w:t>
-      </w:r>
-      <w:proofErr w:type="spellStart"/>
-      <w:r>
-        <w:t>i</w:t>
-      </w:r>
-      <w:proofErr w:type="spellEnd"/>
-      <w:r>
-        <w:t>) calculate and keep a value for every year of the initialisations (keeping these in a vector) or (ii) only keep the last value calculated by the initialisation phase</w:t>
-      </w:r>
-      <w:r>
-        <w:t xml:space="preserve"> (and do not bother calculating it for every year in the </w:t>
-      </w:r>
-      <w:r>
-        <w:t>meantime</w:t>
-      </w:r>
-      <w:r>
-        <w:t xml:space="preserve">). The </w:t>
-      </w:r>
-      <w:r>
-        <w:t>latter</w:t>
-      </w:r>
-      <w:r>
-        <w:t xml:space="preserve"> is intended to be a time saving feature for the program</w:t>
-      </w:r>
-      <w:r>
-        <w:t xml:space="preserve">. </w:t>
-      </w:r>
-    </w:p>
-    <w:p/>
-    <w:p>
-      <w:r>
-        <w:t xml:space="preserve">Hence, for </w:t>
-      </w:r>
-      <w:proofErr w:type="gramStart"/>
-      <w:r>
-        <w:t>the @</w:t>
-      </w:r>
-      <w:proofErr w:type="gramEnd"/>
-      <w:r>
-        <w:t xml:space="preserve">derived quantity we need to tell it what to do. Suggest a subcommand, say, </w:t>
-      </w:r>
-      <w:proofErr w:type="gramStart"/>
-      <w:r>
-        <w:t>‘</w:t>
-      </w:r>
-      <w:proofErr w:type="spellStart"/>
-      <w:r>
-        <w:t>initialisation_action</w:t>
-      </w:r>
-      <w:proofErr w:type="spellEnd"/>
-      <w:r>
-        <w:t>?”</w:t>
-      </w:r>
-      <w:proofErr w:type="gramEnd"/>
-      <w:r>
-        <w:t xml:space="preserve"> that defaults to keep only last one unless specified as </w:t>
-      </w:r>
-      <w:proofErr w:type="spellStart"/>
-      <w:r>
-        <w:t>keep_all</w:t>
-      </w:r>
-      <w:proofErr w:type="spellEnd"/>
-      <w:r>
-        <w:t xml:space="preserve"> (these names need to be improved!)</w:t>
-      </w:r>
-    </w:p>
-    <w:p/>
-    <w:p>
-      <w:proofErr w:type="spellStart"/>
-      <w:r>
-        <w:t>Pts</w:t>
-      </w:r>
-      <w:proofErr w:type="spellEnd"/>
-      <w:r>
-        <w:t xml:space="preserve">: (these probably need more explanation ‘cause they are just dumps from </w:t>
-      </w:r>
-      <w:proofErr w:type="spellStart"/>
-      <w:r>
-        <w:t>ADs</w:t>
-      </w:r>
-      <w:proofErr w:type="spellEnd"/>
-      <w:r>
-        <w:t xml:space="preserve"> head)</w:t>
-      </w:r>
-    </w:p>
-    <w:p>
-      <w:pPr>
-        <w:pStyle w:val="ListParagraph"/>
-        <w:numPr>
-          <w:ilvl w:val="0"/>
-          <w:numId w:val="15"/>
-        </w:numPr>
-      </w:pPr>
-      <w:r>
-        <w:t xml:space="preserve">The offset ‘counts back’, and can count back through the initialisations when required, </w:t>
-      </w:r>
-    </w:p>
-    <w:p>
-      <w:pPr>
-        <w:pStyle w:val="ListParagraph"/>
-        <w:numPr>
-          <w:ilvl w:val="1"/>
-          <w:numId w:val="15"/>
-        </w:numPr>
-      </w:pPr>
-      <w:r>
-        <w:t xml:space="preserve"> but can only count back via 1 ‘phase’, and always takes to first one if the offset is larger than the elements to count back</w:t>
-      </w:r>
-    </w:p>
-    <w:p>
-      <w:pPr>
-        <w:pStyle w:val="ListParagraph"/>
-        <w:numPr>
-          <w:ilvl w:val="0"/>
-          <w:numId w:val="15"/>
-        </w:numPr>
-      </w:pPr>
-      <w:r>
-        <w:t xml:space="preserve">We will need to introduce time steps into initialisation phases </w:t>
-      </w:r>
-    </w:p>
-    <w:p>
-      <w:pPr>
-        <w:pStyle w:val="ListParagraph"/>
-        <w:numPr>
-          <w:ilvl w:val="0"/>
-          <w:numId w:val="15"/>
-        </w:numPr>
-      </w:pPr>
-      <w:r>
-        <w:t>Derived quantities will need to define the time step during each initialisation phase when the derived quantity is calculated</w:t>
-      </w:r>
-    </w:p>
-    <w:p>
-      <w:pPr>
-        <w:ind w:left="360"/>
-      </w:pPr>
-    </w:p>
-    <w:p/>
-    <w:p>
-      <w:pPr>
-        <w:pStyle w:val="Heading2"/>
-      </w:pPr>
-      <w:r>
-        <w:t>Proportion time step</w:t>
-      </w:r>
-    </w:p>
-    <w:p/>
-    <w:p>
-      <w:r>
-        <w:t>Observations allow the use of a proportion time step argument. This allows the observation to be evaluated part-way through the time step by taking the weighted average of the expected value from the start of the time step (the end of the previous time step) and the end of the time step.</w:t>
-      </w:r>
-    </w:p>
-    <w:p/>
-    <w:p>
-      <w:r>
-        <w:t>Currently the code implements the solution as if this value is 1</w:t>
-      </w:r>
-      <w:r>
-        <w:t xml:space="preserve"> (a good default)</w:t>
-      </w:r>
-      <w:r>
-        <w:t xml:space="preserve">. </w:t>
-      </w:r>
-    </w:p>
-    <w:p/>
-    <w:p>
-      <w:r>
-        <w:t xml:space="preserve">We need to keep a copy of the world at the start of the first time step in the first year, and then overwrite this with a copy of the world at the end of every subsequent time step (once we have calculated out observation expected values using the weighted sum calculation). </w:t>
-      </w:r>
-    </w:p>
-    <w:p/>
-    <w:p>
-      <w:r>
-        <w:t>Observations will need to calculate the expected value from the partition at the start of the time step, and then at the end of the time step, then use these two values to calculate the weighted sum.</w:t>
-      </w:r>
-      <w:r>
-        <w:t xml:space="preserve"> Note is proportion=0 or 1, then we can just use one or other, and don’t need to calculate both.</w:t>
-      </w:r>
-    </w:p>
-    <w:p/>
-    <w:p>
-      <w:r>
-        <w:lastRenderedPageBreak/>
-        <w:t>There may be a better method for this, but I suggest we use this to start… we could use the existence of an observation to tell us when to save a copy of the partition, hence reducing the model overhead. Note we would never need to do this during an initialisation.</w:t>
-      </w:r>
-    </w:p>
-    <w:p/>
-    <w:p>
-      <w:pPr>
-        <w:pStyle w:val="Heading2"/>
-      </w:pPr>
-      <w:r>
-        <w:t>Biomass</w:t>
-      </w:r>
-    </w:p>
-    <w:p/>
-    <w:p>
-      <w:r>
         <w:t xml:space="preserve">The relevant </w:t>
       </w:r>
       <w:r>
@@ -2269,6 +978,7 @@
     <w:p>
       <w:proofErr w:type="gramStart"/>
       <w:r>
+        <w:lastRenderedPageBreak/>
         <w:t>steepness</w:t>
       </w:r>
       <w:proofErr w:type="gramEnd"/>
@@ -3004,6 +1714,7 @@
     <w:p/>
     <w:p>
       <w:r>
+        <w:lastRenderedPageBreak/>
         <w:t xml:space="preserve">Also required is how to apply these to calculations. Everywhere a layer is </w:t>
       </w:r>
       <w:proofErr w:type="gramStart"/>
@@ -3331,11 +2042,7 @@
       </w:r>
       <w:proofErr w:type="spellEnd"/>
       <w:r>
-        <w:t xml:space="preserve">. It will include the layers to use, calculation, etc. Parameters for the formula can come from other layers, other categories, and / or specifically defined parameters. These parameters </w:t>
-      </w:r>
-      <w:r>
-        <w:lastRenderedPageBreak/>
-        <w:t>can be then estimated in the estimation section as any other parameter. Layer calculations can also be nested in each other.</w:t>
+        <w:t>. It will include the layers to use, calculation, etc. Parameters for the formula can come from other layers, other categories, and / or specifically defined parameters. These parameters can be then estimated in the estimation section as any other parameter. Layer calculations can also be nested in each other.</w:t>
       </w:r>
     </w:p>
     <w:p/>
@@ -3754,7 +2461,6 @@
     <w:p/>
     <w:p>
       <w:r>
-        <w:lastRenderedPageBreak/>
         <w:t>The following math functions would need to be implemented, and include parentheses</w:t>
       </w:r>
     </w:p>
@@ -4117,7 +2823,6 @@
     </w:p>
     <w:p>
       <w:r>
-        <w:lastRenderedPageBreak/>
         <w:t xml:space="preserve"># </w:t>
       </w:r>
       <w:proofErr w:type="spellStart"/>
@@ -4252,6 +2957,7 @@
         </w:numPr>
       </w:pPr>
       <w:r>
+        <w:lastRenderedPageBreak/>
         <w:t xml:space="preserve">At </w:t>
       </w:r>
       <w:proofErr w:type="spellStart"/>

</xml_diff>

<commit_message>
CHG: Commented out non-yet-implemented parameters and functions CHG: Removed implemented parts of the modifications.doc
</commit_message>
<xml_diff>
--- a/doc/Development/SPM changes 2012 SM.docx
+++ b/doc/Development/SPM changes 2012 SM.docx
@@ -252,6 +252,20 @@
     </w:p>
     <w:p/>
     <w:p>
+      <w:pPr>
+        <w:rPr>
+          <w:highlight w:val="yellow"/>
+        </w:rPr>
+      </w:pPr>
+      <w:r>
+        <w:rPr>
+          <w:highlight w:val="yellow"/>
+        </w:rPr>
+        <w:t xml:space="preserve">IMPLEMENTED: </w:t>
+      </w:r>
+    </w:p>
+    <w:p/>
+    <w:p>
       <w:r>
         <w:t xml:space="preserve">We should also implement the ability to estimate a bunch of them in one go, i.e., </w:t>
       </w:r>
@@ -271,6 +285,26 @@
     </w:p>
     <w:p/>
     <w:p>
+      <w:pPr>
+        <w:rPr>
+          <w:highlight w:val="yellow"/>
+        </w:rPr>
+      </w:pPr>
+      <w:r>
+        <w:rPr>
+          <w:highlight w:val="yellow"/>
+        </w:rPr>
+        <w:t xml:space="preserve">NOT YET </w:t>
+      </w:r>
+      <w:r>
+        <w:rPr>
+          <w:highlight w:val="yellow"/>
+        </w:rPr>
+        <w:t xml:space="preserve">IMPLEMENTED: </w:t>
+      </w:r>
+    </w:p>
+    <w:p/>
+    <w:p>
       <w:r>
         <w:t>Plus we should use natural counting for the element vectors</w:t>
       </w:r>
@@ -281,98 +315,70 @@
         <w:t>, not count from 0.</w:t>
       </w:r>
     </w:p>
+    <w:p/>
     <w:p>
       <w:pPr>
         <w:rPr>
           <w:highlight w:val="yellow"/>
         </w:rPr>
       </w:pPr>
-    </w:p>
-    <w:p>
-      <w:pPr>
+      <w:r>
         <w:rPr>
           <w:highlight w:val="yellow"/>
         </w:rPr>
-      </w:pPr>
-      <w:r>
+        <w:t xml:space="preserve">IMPLEMENTED: </w:t>
+      </w:r>
+    </w:p>
+    <w:p/>
+    <w:p>
+      <w:pPr>
         <w:rPr>
           <w:highlight w:val="yellow"/>
         </w:rPr>
-        <w:t>IMPLEMENTED: NEEDS CHECKING</w:t>
-      </w:r>
-    </w:p>
-    <w:p/>
+      </w:pPr>
+      <w:r>
+        <w:rPr>
+          <w:highlight w:val="yellow"/>
+        </w:rPr>
+        <w:t>PARTIALLY IMPLEMENTED: NEEDS CHECKING</w:t>
+      </w:r>
+    </w:p>
     <w:p/>
     <w:p>
       <w:pPr>
         <w:pStyle w:val="Heading2"/>
       </w:pPr>
-      <w:r>
-        <w:t>Proportion time step</w:t>
-      </w:r>
-    </w:p>
-    <w:p/>
-    <w:p>
-      <w:r>
-        <w:t>Observations allow the use of a proportion time step argument. This allows the observation to be evaluated part-way through the time step by taking the weighted average of the expected value from the start of the time step (the end of the previous time step) and the end of the time step.</w:t>
-      </w:r>
-    </w:p>
-    <w:p/>
-    <w:p>
-      <w:r>
-        <w:t>Currently the code implements the solution as if this value is 1</w:t>
-      </w:r>
-      <w:r>
-        <w:t xml:space="preserve"> (a good default)</w:t>
-      </w:r>
-      <w:r>
-        <w:t xml:space="preserve">. </w:t>
-      </w:r>
-    </w:p>
-    <w:p/>
-    <w:p>
-      <w:r>
-        <w:t xml:space="preserve">We need to keep a copy of the world at the start of the first time step in the first year, and then overwrite this with a copy of the world at the end of every subsequent time step (once we have calculated out observation expected values using the weighted sum calculation). </w:t>
-      </w:r>
-    </w:p>
-    <w:p/>
-    <w:p>
-      <w:r>
-        <w:t>Observations will need to calculate the expected value from the partition at the start of the time step, and then at the end of the time step, then use these two values to calculate the weighted sum.</w:t>
-      </w:r>
-      <w:r>
-        <w:t xml:space="preserve"> Note is proportion=0 or 1, then we can just use one or other, and don’t need to calculate both.</w:t>
-      </w:r>
-    </w:p>
-    <w:p/>
-    <w:p>
-      <w:r>
-        <w:t>There may be a better method for this, but I suggest we use this to start… we could use the existence of an observation to tell us when to save a copy of the partition, hence reducing the model overhead. Note we would never need to do this during an initialisation.</w:t>
-      </w:r>
-    </w:p>
-    <w:p/>
-    <w:p>
-      <w:pPr>
-        <w:rPr>
-          <w:highlight w:val="yellow"/>
-        </w:rPr>
-      </w:pPr>
-      <w:r>
-        <w:rPr>
-          <w:highlight w:val="yellow"/>
-        </w:rPr>
-        <w:t xml:space="preserve">PARTIALLY </w:t>
-      </w:r>
-      <w:r>
-        <w:rPr>
-          <w:highlight w:val="yellow"/>
-        </w:rPr>
-        <w:t>IMPLEMENTED: NEEDS CHECKING</w:t>
-      </w:r>
-    </w:p>
-    <w:p>
       <w:bookmarkStart w:id="0" w:name="_GoBack"/>
       <w:bookmarkEnd w:id="0"/>
+      <w:r>
+        <w:t>Mixed observations</w:t>
+      </w:r>
+    </w:p>
+    <w:p/>
+    <w:p>
+      <w:r>
+        <w:t>C</w:t>
+      </w:r>
+      <w:r>
+        <w:t>hang</w:t>
+      </w:r>
+      <w:r>
+        <w:t xml:space="preserve">e of </w:t>
+      </w:r>
+      <w:r>
+        <w:t xml:space="preserve">notation to + </w:t>
+      </w:r>
+      <w:r>
+        <w:t>to denote “adding” of categories… see manual</w:t>
+      </w:r>
+      <w:r>
+        <w:t xml:space="preserve"> for observation=</w:t>
+      </w:r>
+      <w:proofErr w:type="spellStart"/>
+      <w:r>
+        <w:t>proportions_at_age</w:t>
+      </w:r>
+      <w:proofErr w:type="spellEnd"/>
     </w:p>
     <w:p/>
     <w:p>
@@ -380,306 +386,154 @@
         <w:pStyle w:val="Heading2"/>
       </w:pPr>
       <w:r>
-        <w:t>Biomass</w:t>
+        <w:t>Updated report arguments to cover multiple years</w:t>
+      </w:r>
+    </w:p>
+    <w:p/>
+    <w:p>
+      <w:r>
+        <w:t xml:space="preserve">For </w:t>
+      </w:r>
+    </w:p>
+    <w:p/>
+    <w:p>
+      <w:pPr>
+        <w:rPr>
+          <w:highlight w:val="yellow"/>
+        </w:rPr>
+      </w:pPr>
+      <w:proofErr w:type="spellStart"/>
+      <w:r>
+        <w:rPr>
+          <w:highlight w:val="yellow"/>
+        </w:rPr>
+        <w:t>Report_type</w:t>
+      </w:r>
+      <w:proofErr w:type="spellEnd"/>
+      <w:r>
+        <w:rPr>
+          <w:highlight w:val="yellow"/>
+        </w:rPr>
+        <w:t xml:space="preserve"> = partition</w:t>
+      </w:r>
+      <w:r>
+        <w:rPr>
+          <w:highlight w:val="yellow"/>
+        </w:rPr>
+        <w:t xml:space="preserve"> - IMPLEMENTED</w:t>
+      </w:r>
+    </w:p>
+    <w:p>
+      <w:proofErr w:type="spellStart"/>
+      <w:r>
+        <w:t>Report_type</w:t>
+      </w:r>
+      <w:proofErr w:type="spellEnd"/>
+      <w:r>
+        <w:t xml:space="preserve"> = layer – NOT IMPLEMENTED YET</w:t>
+      </w:r>
+    </w:p>
+    <w:p>
+      <w:proofErr w:type="spellStart"/>
+      <w:r>
+        <w:t>Report_type</w:t>
+      </w:r>
+      <w:proofErr w:type="spellEnd"/>
+      <w:r>
+        <w:t xml:space="preserve"> = selectivity – NOT IMPLEMENTED YET</w:t>
+      </w:r>
+    </w:p>
+    <w:p>
+      <w:pPr>
+        <w:rPr>
+          <w:highlight w:val="yellow"/>
+        </w:rPr>
+      </w:pPr>
+      <w:proofErr w:type="spellStart"/>
+      <w:r>
+        <w:rPr>
+          <w:highlight w:val="yellow"/>
+        </w:rPr>
+        <w:t>Report_</w:t>
+      </w:r>
+      <w:proofErr w:type="gramStart"/>
+      <w:r>
+        <w:rPr>
+          <w:highlight w:val="yellow"/>
+        </w:rPr>
+        <w:t>type</w:t>
+      </w:r>
+      <w:proofErr w:type="spellEnd"/>
+      <w:r>
+        <w:rPr>
+          <w:highlight w:val="yellow"/>
+        </w:rPr>
+        <w:t xml:space="preserve">  =</w:t>
+      </w:r>
+      <w:proofErr w:type="gramEnd"/>
+      <w:r>
+        <w:rPr>
+          <w:highlight w:val="yellow"/>
+        </w:rPr>
+        <w:t xml:space="preserve"> </w:t>
+      </w:r>
+      <w:proofErr w:type="spellStart"/>
+      <w:r>
+        <w:rPr>
+          <w:highlight w:val="yellow"/>
+        </w:rPr>
+        <w:t>layer_derived_view</w:t>
+      </w:r>
+      <w:proofErr w:type="spellEnd"/>
+      <w:r>
+        <w:rPr>
+          <w:highlight w:val="yellow"/>
+        </w:rPr>
+        <w:t xml:space="preserve"> - IMPLEMENTED</w:t>
+      </w:r>
+    </w:p>
+    <w:p/>
+    <w:p>
+      <w:proofErr w:type="gramStart"/>
+      <w:r>
+        <w:t>modify</w:t>
+      </w:r>
+      <w:proofErr w:type="gramEnd"/>
+      <w:r>
+        <w:t xml:space="preserve"> argument </w:t>
+      </w:r>
+      <w:r>
+        <w:rPr>
+          <w:b/>
+        </w:rPr>
+        <w:t>year</w:t>
+      </w:r>
+      <w:r>
+        <w:t xml:space="preserve"> to </w:t>
+      </w:r>
+      <w:r>
+        <w:rPr>
+          <w:b/>
+        </w:rPr>
+        <w:t>years</w:t>
+      </w:r>
+      <w:r>
+        <w:t xml:space="preserve"> so a single report can be used to return a range of years or all years, rather than each report just doing one year at a time</w:t>
+      </w:r>
+    </w:p>
+    <w:p/>
+    <w:p>
+      <w:pPr>
+        <w:pStyle w:val="Heading2"/>
+      </w:pPr>
+      <w:r>
+        <w:t>Recruitment</w:t>
       </w:r>
     </w:p>
     <w:p/>
     <w:p>
       <w:r>
         <w:lastRenderedPageBreak/>
-        <w:t xml:space="preserve">The relevant </w:t>
-      </w:r>
-      <w:r>
-        <w:t>formulas are</w:t>
-      </w:r>
-      <w:r>
-        <w:t xml:space="preserve"> described in the </w:t>
-      </w:r>
-      <w:proofErr w:type="spellStart"/>
-      <w:r>
-        <w:t>SPM</w:t>
-      </w:r>
-      <w:proofErr w:type="spellEnd"/>
-      <w:r>
-        <w:t xml:space="preserve"> manual, sections 4.10 and 4.11. This requires a size at age function, and a size-weight function. </w:t>
-      </w:r>
-      <w:r>
-        <w:t xml:space="preserve">Both these functions </w:t>
-      </w:r>
-      <w:r>
-        <w:t xml:space="preserve">have </w:t>
-      </w:r>
-      <w:r>
-        <w:t>been implemented</w:t>
-      </w:r>
-      <w:r>
-        <w:t xml:space="preserve">. </w:t>
-      </w:r>
-      <w:r>
-        <w:t xml:space="preserve"> </w:t>
-      </w:r>
-    </w:p>
-    <w:p/>
-    <w:p>
-      <w:r>
-        <w:t xml:space="preserve">The subcommand </w:t>
-      </w:r>
-      <w:proofErr w:type="spellStart"/>
-      <w:r>
-        <w:t>age_size</w:t>
-      </w:r>
-      <w:proofErr w:type="spellEnd"/>
-      <w:r>
-        <w:t xml:space="preserve"> command needs to be added to @model</w:t>
-      </w:r>
-    </w:p>
-    <w:p/>
-    <w:p>
-      <w:r>
-        <w:t xml:space="preserve">We </w:t>
-      </w:r>
-      <w:r>
-        <w:t>will</w:t>
-      </w:r>
-      <w:r>
-        <w:t xml:space="preserve"> enforce a relationship for each category in the mode</w:t>
-      </w:r>
-      <w:r>
-        <w:t>l</w:t>
-      </w:r>
-      <w:r>
-        <w:t>, but we will need to check that this exists for any category where we derive a size or biomass.</w:t>
-      </w:r>
-      <w:r>
-        <w:t xml:space="preserve"> </w:t>
-      </w:r>
-      <w:r>
-        <w:t>Biomass and biomass density layers need to be implemented using these functions (section 4.4).</w:t>
-      </w:r>
-      <w:r>
-        <w:t xml:space="preserve"> B</w:t>
-      </w:r>
-      <w:r>
-        <w:t xml:space="preserve">iomass derived </w:t>
-      </w:r>
-      <w:r>
-        <w:t>quantiles</w:t>
-      </w:r>
-      <w:r>
-        <w:t xml:space="preserve"> also need</w:t>
-      </w:r>
-      <w:r>
-        <w:t xml:space="preserve"> </w:t>
-      </w:r>
-      <w:r>
-        <w:t xml:space="preserve">to be applied; </w:t>
-      </w:r>
-      <w:r>
-        <w:t>these are a single value that is the sum of a biomass layer.</w:t>
-      </w:r>
-    </w:p>
-    <w:p/>
-    <w:p>
-      <w:pPr>
-        <w:rPr>
-          <w:highlight w:val="yellow"/>
-        </w:rPr>
-      </w:pPr>
-      <w:r>
-        <w:rPr>
-          <w:highlight w:val="yellow"/>
-        </w:rPr>
-        <w:t>THIS HAS BEEN IMPLEMENTED: SCOTT TO CHECK CODE FOR EFFICIENCY (and other errors)</w:t>
-      </w:r>
-    </w:p>
-    <w:p/>
-    <w:p>
-      <w:pPr>
-        <w:pStyle w:val="Heading2"/>
-      </w:pPr>
-      <w:r>
-        <w:t>Mixed observations</w:t>
-      </w:r>
-    </w:p>
-    <w:p/>
-    <w:p>
-      <w:r>
-        <w:t>C</w:t>
-      </w:r>
-      <w:r>
-        <w:t>hang</w:t>
-      </w:r>
-      <w:r>
-        <w:t xml:space="preserve">e of </w:t>
-      </w:r>
-      <w:r>
-        <w:t xml:space="preserve">notation to + </w:t>
-      </w:r>
-      <w:r>
-        <w:t>to denote “adding” of categories… see manual</w:t>
-      </w:r>
-      <w:r>
-        <w:t xml:space="preserve"> for observation=</w:t>
-      </w:r>
-      <w:proofErr w:type="spellStart"/>
-      <w:r>
-        <w:t>proportions_at_age</w:t>
-      </w:r>
-      <w:proofErr w:type="spellEnd"/>
-    </w:p>
-    <w:p/>
-    <w:p>
-      <w:pPr>
-        <w:pStyle w:val="Heading2"/>
-      </w:pPr>
-      <w:r>
-        <w:t>Updated report arguments to cover multiple years</w:t>
-      </w:r>
-    </w:p>
-    <w:p/>
-    <w:p>
-      <w:r>
-        <w:t xml:space="preserve">For </w:t>
-      </w:r>
-    </w:p>
-    <w:p/>
-    <w:p>
-      <w:pPr>
-        <w:rPr>
-          <w:highlight w:val="yellow"/>
-        </w:rPr>
-      </w:pPr>
-      <w:proofErr w:type="spellStart"/>
-      <w:r>
-        <w:rPr>
-          <w:highlight w:val="yellow"/>
-        </w:rPr>
-        <w:t>Report_type</w:t>
-      </w:r>
-      <w:proofErr w:type="spellEnd"/>
-      <w:r>
-        <w:rPr>
-          <w:highlight w:val="yellow"/>
-        </w:rPr>
-        <w:t xml:space="preserve"> = partition</w:t>
-      </w:r>
-      <w:r>
-        <w:rPr>
-          <w:highlight w:val="yellow"/>
-        </w:rPr>
-        <w:t xml:space="preserve"> - IMPLEMENTED</w:t>
-      </w:r>
-    </w:p>
-    <w:p>
-      <w:proofErr w:type="spellStart"/>
-      <w:r>
-        <w:t>Report_type</w:t>
-      </w:r>
-      <w:proofErr w:type="spellEnd"/>
-      <w:r>
-        <w:t xml:space="preserve"> = layer – NOT IMPLEMENTED YET</w:t>
-      </w:r>
-    </w:p>
-    <w:p>
-      <w:proofErr w:type="spellStart"/>
-      <w:r>
-        <w:t>Report_type</w:t>
-      </w:r>
-      <w:proofErr w:type="spellEnd"/>
-      <w:r>
-        <w:t xml:space="preserve"> = selectivity – NOT IMPLEMENTED YET</w:t>
-      </w:r>
-    </w:p>
-    <w:p>
-      <w:pPr>
-        <w:rPr>
-          <w:highlight w:val="yellow"/>
-        </w:rPr>
-      </w:pPr>
-      <w:proofErr w:type="spellStart"/>
-      <w:r>
-        <w:rPr>
-          <w:highlight w:val="yellow"/>
-        </w:rPr>
-        <w:t>Report_</w:t>
-      </w:r>
-      <w:proofErr w:type="gramStart"/>
-      <w:r>
-        <w:rPr>
-          <w:highlight w:val="yellow"/>
-        </w:rPr>
-        <w:t>type</w:t>
-      </w:r>
-      <w:proofErr w:type="spellEnd"/>
-      <w:r>
-        <w:rPr>
-          <w:highlight w:val="yellow"/>
-        </w:rPr>
-        <w:t xml:space="preserve">  =</w:t>
-      </w:r>
-      <w:proofErr w:type="gramEnd"/>
-      <w:r>
-        <w:rPr>
-          <w:highlight w:val="yellow"/>
-        </w:rPr>
-        <w:t xml:space="preserve"> </w:t>
-      </w:r>
-      <w:proofErr w:type="spellStart"/>
-      <w:r>
-        <w:rPr>
-          <w:highlight w:val="yellow"/>
-        </w:rPr>
-        <w:t>layer_derived_view</w:t>
-      </w:r>
-      <w:proofErr w:type="spellEnd"/>
-      <w:r>
-        <w:rPr>
-          <w:highlight w:val="yellow"/>
-        </w:rPr>
-        <w:t xml:space="preserve"> - IMPLEMENTED</w:t>
-      </w:r>
-    </w:p>
-    <w:p/>
-    <w:p>
-      <w:proofErr w:type="gramStart"/>
-      <w:r>
-        <w:t>modify</w:t>
-      </w:r>
-      <w:proofErr w:type="gramEnd"/>
-      <w:r>
-        <w:t xml:space="preserve"> argument </w:t>
-      </w:r>
-      <w:r>
-        <w:rPr>
-          <w:b/>
-        </w:rPr>
-        <w:t>year</w:t>
-      </w:r>
-      <w:r>
-        <w:t xml:space="preserve"> to </w:t>
-      </w:r>
-      <w:r>
-        <w:rPr>
-          <w:b/>
-        </w:rPr>
-        <w:t>years</w:t>
-      </w:r>
-      <w:r>
-        <w:t xml:space="preserve"> so a single report can be used to return a range of years or all years, rather than each report just doing one year at a time</w:t>
-      </w:r>
-    </w:p>
-    <w:p/>
-    <w:p>
-      <w:pPr>
-        <w:pStyle w:val="Heading2"/>
-      </w:pPr>
-      <w:r>
-        <w:t>Recruitment</w:t>
-      </w:r>
-    </w:p>
-    <w:p/>
-    <w:p>
-      <w:r>
         <w:t xml:space="preserve">Details of the </w:t>
       </w:r>
       <w:r>
@@ -978,300 +832,863 @@
     <w:p>
       <w:proofErr w:type="gramStart"/>
       <w:r>
+        <w:t>steepness</w:t>
+      </w:r>
+      <w:proofErr w:type="gramEnd"/>
+      <w:r>
+        <w:t xml:space="preserve"> 0.75</w:t>
+      </w:r>
+    </w:p>
+    <w:p>
+      <w:proofErr w:type="gramStart"/>
+      <w:r>
+        <w:t>categories</w:t>
+      </w:r>
+      <w:proofErr w:type="gramEnd"/>
+      <w:r>
+        <w:t xml:space="preserve"> immature #</w:t>
+      </w:r>
+      <w:r>
+        <w:t xml:space="preserve"> Define the categories into which recruitment occurs</w:t>
+      </w:r>
+    </w:p>
+    <w:p>
+      <w:r>
+        <w:t xml:space="preserve">SSB </w:t>
+      </w:r>
+      <w:proofErr w:type="spellStart"/>
+      <w:r>
+        <w:t>SSB_TOA</w:t>
+      </w:r>
+      <w:proofErr w:type="spellEnd"/>
+      <w:r>
+        <w:t xml:space="preserve"> # a derived quantity that gives the SSB for the recruitment calculation</w:t>
+      </w:r>
+    </w:p>
+    <w:p>
+      <w:r>
+        <w:t>B0</w:t>
+      </w:r>
+      <w:r>
+        <w:t xml:space="preserve"> </w:t>
+      </w:r>
+      <w:proofErr w:type="spellStart"/>
+      <w:r>
+        <w:t>SSB</w:t>
+      </w:r>
+      <w:r>
+        <w:t>_TOA</w:t>
+      </w:r>
+      <w:proofErr w:type="spellEnd"/>
+      <w:r>
+        <w:t xml:space="preserve"> element </w:t>
+      </w:r>
+      <w:proofErr w:type="gramStart"/>
+      <w:r>
+        <w:t xml:space="preserve">1 </w:t>
+      </w:r>
+      <w:r>
+        <w:t xml:space="preserve"> </w:t>
+      </w:r>
+      <w:r>
+        <w:t>#</w:t>
+      </w:r>
+      <w:proofErr w:type="gramEnd"/>
+      <w:r>
+        <w:t xml:space="preserve"> a </w:t>
+      </w:r>
+      <w:r>
+        <w:t xml:space="preserve">value of the </w:t>
+      </w:r>
+      <w:r>
+        <w:t>de</w:t>
+      </w:r>
+      <w:r>
+        <w:t xml:space="preserve">rived quantity that gives </w:t>
+      </w:r>
+      <w:r>
+        <w:t>B</w:t>
+      </w:r>
+      <w:r>
+        <w:t>0</w:t>
+      </w:r>
+      <w:r>
+        <w:t xml:space="preserve"> for the recruitment calculation</w:t>
+      </w:r>
+    </w:p>
+    <w:p>
+      <w:r>
+        <w:t xml:space="preserve">Layer </w:t>
+      </w:r>
+      <w:proofErr w:type="spellStart"/>
+      <w:r>
+        <w:t>MyRecruitmentlayer</w:t>
+      </w:r>
+      <w:proofErr w:type="spellEnd"/>
+      <w:r>
+        <w:t xml:space="preserve"> # </w:t>
+      </w:r>
+      <w:r>
+        <w:t>Name of the layer used to determine where recruitment occurs</w:t>
+      </w:r>
+      <w:r>
+        <w:t xml:space="preserve"> </w:t>
+      </w:r>
+    </w:p>
+    <w:p>
+      <w:r>
+        <w:t>Age 1 # Define the age within each category that receive recruitment</w:t>
+      </w:r>
+      <w:r>
+        <w:t xml:space="preserve"> (see constant recruitment)</w:t>
+      </w:r>
+    </w:p>
+    <w:p>
+      <w:proofErr w:type="gramStart"/>
+      <w:r>
+        <w:t>proportions</w:t>
+      </w:r>
+      <w:proofErr w:type="gramEnd"/>
+      <w:r>
+        <w:t xml:space="preserve"> 1.0</w:t>
+      </w:r>
+    </w:p>
+    <w:p>
+      <w:proofErr w:type="spellStart"/>
+      <w:proofErr w:type="gramStart"/>
+      <w:r>
+        <w:t>standardise_years</w:t>
+      </w:r>
+      <w:proofErr w:type="spellEnd"/>
+      <w:proofErr w:type="gramEnd"/>
+      <w:r>
+        <w:t xml:space="preserve"> 1994-2004</w:t>
+      </w:r>
+    </w:p>
+    <w:p>
+      <w:proofErr w:type="spellStart"/>
+      <w:r>
+        <w:t>YCS_years</w:t>
+      </w:r>
+      <w:proofErr w:type="spellEnd"/>
+      <w:r>
+        <w:t xml:space="preserve"> 1994 1995 1996 1997 1998 1999 2000 2001 2002 2003 20</w:t>
+      </w:r>
+      <w:r>
+        <w:t>04 2005 2006 2007 2008 2009</w:t>
+      </w:r>
+    </w:p>
+    <w:p>
+      <w:proofErr w:type="spellStart"/>
+      <w:r>
+        <w:t>YCS</w:t>
+      </w:r>
+      <w:proofErr w:type="spellEnd"/>
+      <w:r>
+        <w:t xml:space="preserve">          1    1    1    1    1    1    1    1    1    1   </w:t>
+      </w:r>
+      <w:r>
+        <w:t xml:space="preserve"> 1    1    1    1    1    1  </w:t>
+      </w:r>
+    </w:p>
+    <w:p>
+      <w:proofErr w:type="spellStart"/>
+      <w:r>
+        <w:t>SSB_yearclass_offset</w:t>
+      </w:r>
+      <w:proofErr w:type="spellEnd"/>
+      <w:r>
+        <w:t xml:space="preserve"> 1</w:t>
+      </w:r>
+      <w:r>
+        <w:t xml:space="preserve"> </w:t>
+      </w:r>
+    </w:p>
+    <w:p/>
+    <w:p>
+      <w:proofErr w:type="spellStart"/>
+      <w:r>
+        <w:t>R0</w:t>
+      </w:r>
+      <w:proofErr w:type="spellEnd"/>
+      <w:r>
+        <w:t>, s</w:t>
+      </w:r>
+      <w:r>
+        <w:t>teepness can be estimated</w:t>
+      </w:r>
+      <w:r>
+        <w:t xml:space="preserve"> or fixed</w:t>
+      </w:r>
+      <w:r>
+        <w:t xml:space="preserve">, and </w:t>
+      </w:r>
+      <w:r>
+        <w:t xml:space="preserve">all </w:t>
+      </w:r>
+      <w:r>
+        <w:t xml:space="preserve">the “free” </w:t>
+      </w:r>
+      <w:proofErr w:type="spellStart"/>
+      <w:r>
+        <w:t>YCS</w:t>
+      </w:r>
+      <w:proofErr w:type="spellEnd"/>
+      <w:r>
+        <w:t xml:space="preserve"> are estimated. If </w:t>
+      </w:r>
+      <w:proofErr w:type="spellStart"/>
+      <w:r>
+        <w:t>standardise</w:t>
+      </w:r>
+      <w:r>
+        <w:t>_years</w:t>
+      </w:r>
+      <w:proofErr w:type="spellEnd"/>
+      <w:r>
+        <w:t xml:space="preserve"> is defined, then the</w:t>
+      </w:r>
+      <w:r>
+        <w:t xml:space="preserve"> </w:t>
+      </w:r>
+      <w:proofErr w:type="spellStart"/>
+      <w:r>
+        <w:t>YCS</w:t>
+      </w:r>
+      <w:proofErr w:type="spellEnd"/>
+      <w:r>
+        <w:t xml:space="preserve"> used in the formula is </w:t>
+      </w:r>
+      <w:proofErr w:type="spellStart"/>
+      <w:r>
+        <w:t>YCS</w:t>
+      </w:r>
+      <w:proofErr w:type="spellEnd"/>
+      <w:r>
+        <w:t>/</w:t>
+      </w:r>
+      <w:proofErr w:type="gramStart"/>
+      <w:r>
+        <w:t>mean(</w:t>
+      </w:r>
+      <w:proofErr w:type="gramEnd"/>
+      <w:r>
+        <w:t>sum(</w:t>
+      </w:r>
+      <w:proofErr w:type="spellStart"/>
+      <w:r>
+        <w:t>YCS</w:t>
+      </w:r>
+      <w:proofErr w:type="spellEnd"/>
+      <w:r>
+        <w:t>[</w:t>
+      </w:r>
+      <w:r>
+        <w:t xml:space="preserve">in range </w:t>
+      </w:r>
+      <w:proofErr w:type="spellStart"/>
+      <w:r>
+        <w:t>standardise_years</w:t>
+      </w:r>
+      <w:proofErr w:type="spellEnd"/>
+      <w:r>
+        <w:t>]</w:t>
+      </w:r>
+      <w:r>
+        <w:t>)),</w:t>
+      </w:r>
+      <w:r>
+        <w:t xml:space="preserve"> otherwise they are used as defined.</w:t>
+      </w:r>
+      <w:r>
+        <w:t xml:space="preserve"> </w:t>
+      </w:r>
+    </w:p>
+    <w:p/>
+    <w:p>
+      <w:r>
+        <w:t xml:space="preserve">For </w:t>
+      </w:r>
+      <w:proofErr w:type="spellStart"/>
+      <w:r>
+        <w:t>local_BH_recruitment</w:t>
+      </w:r>
+      <w:proofErr w:type="spellEnd"/>
+    </w:p>
+    <w:p/>
+    <w:p>
+      <w:r>
+        <w:t>@process Recruitment</w:t>
+      </w:r>
+    </w:p>
+    <w:p>
+      <w:proofErr w:type="gramStart"/>
+      <w:r>
+        <w:t>type</w:t>
+      </w:r>
+      <w:proofErr w:type="gramEnd"/>
+      <w:r>
+        <w:t xml:space="preserve"> </w:t>
+      </w:r>
+      <w:proofErr w:type="spellStart"/>
+      <w:r>
+        <w:t>local_BH_recruitment</w:t>
+      </w:r>
+      <w:proofErr w:type="spellEnd"/>
+    </w:p>
+    <w:p>
+      <w:proofErr w:type="spellStart"/>
+      <w:r>
+        <w:t>r0</w:t>
+      </w:r>
+      <w:proofErr w:type="spellEnd"/>
+      <w:r>
+        <w:t xml:space="preserve"> 5000000 # multiples the cell value in </w:t>
+      </w:r>
+      <w:proofErr w:type="spellStart"/>
+      <w:r>
+        <w:t>r0_layer</w:t>
+      </w:r>
+      <w:proofErr w:type="spellEnd"/>
+      <w:r>
+        <w:t xml:space="preserve"> by this to get actual recruitment </w:t>
+      </w:r>
+      <w:proofErr w:type="spellStart"/>
+      <w:r>
+        <w:t>R0</w:t>
+      </w:r>
+      <w:proofErr w:type="spellEnd"/>
+      <w:r>
+        <w:t xml:space="preserve"> for each cell</w:t>
+      </w:r>
+    </w:p>
+    <w:p>
+      <w:proofErr w:type="gramStart"/>
+      <w:r>
+        <w:t>steepness</w:t>
+      </w:r>
+      <w:proofErr w:type="gramEnd"/>
+      <w:r>
+        <w:t xml:space="preserve"> 0.75</w:t>
+      </w:r>
+    </w:p>
+    <w:p>
+      <w:proofErr w:type="gramStart"/>
+      <w:r>
+        <w:t>categories</w:t>
+      </w:r>
+      <w:proofErr w:type="gramEnd"/>
+      <w:r>
+        <w:t xml:space="preserve"> immature #</w:t>
+      </w:r>
+      <w:r>
+        <w:t xml:space="preserve"> Define the categories into which recruitment occurs</w:t>
+      </w:r>
+    </w:p>
+    <w:p>
+      <w:proofErr w:type="spellStart"/>
+      <w:r>
+        <w:t>SSB_layer</w:t>
+      </w:r>
+      <w:proofErr w:type="spellEnd"/>
+      <w:r>
+        <w:t xml:space="preserve"> </w:t>
+      </w:r>
+      <w:proofErr w:type="spellStart"/>
+      <w:r>
+        <w:t>MySSBLayer</w:t>
+      </w:r>
+      <w:proofErr w:type="spellEnd"/>
+      <w:r>
+        <w:t xml:space="preserve"> # a numeric layer that gives the SSB in each cell </w:t>
+      </w:r>
+      <w:r>
+        <w:t xml:space="preserve">in each year </w:t>
+      </w:r>
+      <w:r>
+        <w:t>for the recruitment calculation</w:t>
+      </w:r>
+    </w:p>
+    <w:p>
+      <w:proofErr w:type="spellStart"/>
+      <w:r>
+        <w:t>B0</w:t>
+      </w:r>
+      <w:r>
+        <w:t>_layer</w:t>
+      </w:r>
+      <w:proofErr w:type="spellEnd"/>
+      <w:r>
+        <w:t xml:space="preserve"> </w:t>
+      </w:r>
+      <w:proofErr w:type="spellStart"/>
+      <w:r>
+        <w:t>MySSBLayer</w:t>
+      </w:r>
+      <w:proofErr w:type="spellEnd"/>
+      <w:r>
+        <w:t xml:space="preserve"> element 1</w:t>
+      </w:r>
+      <w:r>
+        <w:t xml:space="preserve"> </w:t>
+      </w:r>
+      <w:r>
+        <w:t xml:space="preserve"># a </w:t>
+      </w:r>
+      <w:r>
+        <w:t xml:space="preserve">value of the </w:t>
+      </w:r>
+      <w:r>
+        <w:t xml:space="preserve">derived </w:t>
+      </w:r>
+      <w:r>
+        <w:t>layer</w:t>
+      </w:r>
+      <w:r>
+        <w:t xml:space="preserve"> that gives the SSB for the recruitment calculation</w:t>
+      </w:r>
+    </w:p>
+    <w:p>
+      <w:proofErr w:type="spellStart"/>
+      <w:proofErr w:type="gramStart"/>
+      <w:r>
+        <w:t>r0_layer</w:t>
+      </w:r>
+      <w:proofErr w:type="spellEnd"/>
+      <w:proofErr w:type="gramEnd"/>
+      <w:r>
+        <w:t xml:space="preserve"> </w:t>
+      </w:r>
+      <w:proofErr w:type="spellStart"/>
+      <w:r>
+        <w:t>MyRecruitmentlayer</w:t>
+      </w:r>
+      <w:proofErr w:type="spellEnd"/>
+      <w:r>
+        <w:t xml:space="preserve"> # </w:t>
+      </w:r>
+      <w:r>
+        <w:t xml:space="preserve">Name of the layer used to determine </w:t>
+      </w:r>
+      <w:r>
+        <w:t xml:space="preserve">the relative cell by cell </w:t>
+      </w:r>
+      <w:proofErr w:type="spellStart"/>
+      <w:r>
+        <w:t>r0</w:t>
+      </w:r>
+      <w:proofErr w:type="spellEnd"/>
+      <w:r>
+        <w:t xml:space="preserve"> </w:t>
+      </w:r>
+    </w:p>
+    <w:p>
+      <w:r>
+        <w:t>Age 1</w:t>
+      </w:r>
+    </w:p>
+    <w:p>
+      <w:proofErr w:type="gramStart"/>
+      <w:r>
+        <w:t>proportions</w:t>
+      </w:r>
+      <w:proofErr w:type="gramEnd"/>
+      <w:r>
+        <w:t xml:space="preserve"> 1.0</w:t>
+      </w:r>
+    </w:p>
+    <w:p>
+      <w:proofErr w:type="spellStart"/>
+      <w:proofErr w:type="gramStart"/>
+      <w:r>
+        <w:t>standardise_years</w:t>
+      </w:r>
+      <w:proofErr w:type="spellEnd"/>
+      <w:proofErr w:type="gramEnd"/>
+      <w:r>
+        <w:t xml:space="preserve"> 1994-2004</w:t>
+      </w:r>
+    </w:p>
+    <w:p>
+      <w:proofErr w:type="spellStart"/>
+      <w:r>
         <w:lastRenderedPageBreak/>
-        <w:t>steepness</w:t>
-      </w:r>
-      <w:proofErr w:type="gramEnd"/>
-      <w:r>
-        <w:t xml:space="preserve"> 0.75</w:t>
-      </w:r>
-    </w:p>
-    <w:p>
-      <w:proofErr w:type="gramStart"/>
-      <w:r>
-        <w:t>categories</w:t>
-      </w:r>
-      <w:proofErr w:type="gramEnd"/>
-      <w:r>
-        <w:t xml:space="preserve"> immature #</w:t>
-      </w:r>
-      <w:r>
-        <w:t xml:space="preserve"> Define the categories into which recruitment occurs</w:t>
-      </w:r>
-    </w:p>
-    <w:p>
-      <w:r>
-        <w:t xml:space="preserve">SSB </w:t>
-      </w:r>
-      <w:proofErr w:type="spellStart"/>
-      <w:r>
-        <w:t>SSB_TOA</w:t>
-      </w:r>
-      <w:proofErr w:type="spellEnd"/>
-      <w:r>
-        <w:t xml:space="preserve"> # a derived quantity that gives the SSB for the recruitment calculation</w:t>
-      </w:r>
-    </w:p>
-    <w:p>
-      <w:r>
-        <w:t>B0</w:t>
-      </w:r>
+        <w:t>YCS_years</w:t>
+      </w:r>
+      <w:proofErr w:type="spellEnd"/>
+      <w:r>
+        <w:t xml:space="preserve"> 1994 1995 1996 1997 1998 1999 2000 2001 2002 2003 2004 2005 2006 2007 2008 2009</w:t>
+      </w:r>
+    </w:p>
+    <w:p>
+      <w:proofErr w:type="spellStart"/>
+      <w:r>
+        <w:t>YCS</w:t>
+      </w:r>
+      <w:proofErr w:type="spellEnd"/>
+      <w:r>
+        <w:t xml:space="preserve">          1    1    1    1    1    1    1    1    1    1    1    1    1    1    1    1  </w:t>
+      </w:r>
+    </w:p>
+    <w:p>
+      <w:proofErr w:type="spellStart"/>
+      <w:r>
+        <w:t>SSB_yearclass_offset</w:t>
+      </w:r>
+      <w:proofErr w:type="spellEnd"/>
       <w:r>
         <w:t xml:space="preserve"> </w:t>
       </w:r>
-      <w:proofErr w:type="spellStart"/>
-      <w:r>
-        <w:t>SSB</w:t>
-      </w:r>
-      <w:r>
-        <w:t>_TOA</w:t>
-      </w:r>
-      <w:proofErr w:type="spellEnd"/>
-      <w:r>
-        <w:t xml:space="preserve"> element </w:t>
-      </w:r>
-      <w:proofErr w:type="gramStart"/>
       <w:r>
         <w:t xml:space="preserve">1 </w:t>
       </w:r>
+    </w:p>
+    <w:p/>
+    <w:p>
+      <w:proofErr w:type="spellStart"/>
+      <w:r>
+        <w:t>R0</w:t>
+      </w:r>
+      <w:proofErr w:type="spellEnd"/>
+      <w:r>
+        <w:t xml:space="preserve">, steepness can be estimated or fixed, and all the “free” </w:t>
+      </w:r>
+      <w:proofErr w:type="spellStart"/>
+      <w:r>
+        <w:t>YCS</w:t>
+      </w:r>
+      <w:proofErr w:type="spellEnd"/>
+      <w:r>
+        <w:t xml:space="preserve"> are estimated. If </w:t>
+      </w:r>
+      <w:proofErr w:type="spellStart"/>
+      <w:r>
+        <w:t>standardise_years</w:t>
+      </w:r>
+      <w:proofErr w:type="spellEnd"/>
+      <w:r>
+        <w:t xml:space="preserve"> is defined, then the </w:t>
+      </w:r>
+      <w:proofErr w:type="spellStart"/>
+      <w:r>
+        <w:t>YCS</w:t>
+      </w:r>
+      <w:proofErr w:type="spellEnd"/>
+      <w:r>
+        <w:t xml:space="preserve"> used in the formula is </w:t>
+      </w:r>
+      <w:proofErr w:type="spellStart"/>
+      <w:r>
+        <w:t>YCS</w:t>
+      </w:r>
+      <w:proofErr w:type="spellEnd"/>
+      <w:r>
+        <w:t>/</w:t>
+      </w:r>
+      <w:proofErr w:type="gramStart"/>
+      <w:r>
+        <w:t>mean(</w:t>
+      </w:r>
+      <w:proofErr w:type="gramEnd"/>
+      <w:r>
+        <w:t>sum(</w:t>
+      </w:r>
+      <w:proofErr w:type="spellStart"/>
+      <w:r>
+        <w:t>YCS</w:t>
+      </w:r>
+      <w:proofErr w:type="spellEnd"/>
+      <w:r>
+        <w:t>[</w:t>
+      </w:r>
+      <w:r>
+        <w:t xml:space="preserve">in range </w:t>
+      </w:r>
+      <w:proofErr w:type="spellStart"/>
+      <w:r>
+        <w:t>standardise_years</w:t>
+      </w:r>
+      <w:proofErr w:type="spellEnd"/>
+      <w:r>
+        <w:t xml:space="preserve">])), otherwise they are used as defined. </w:t>
+      </w:r>
       <w:r>
         <w:t xml:space="preserve"> </w:t>
       </w:r>
       <w:r>
-        <w:t>#</w:t>
-      </w:r>
-      <w:proofErr w:type="gramEnd"/>
-      <w:r>
-        <w:t xml:space="preserve"> a </w:t>
-      </w:r>
-      <w:r>
-        <w:t xml:space="preserve">value of the </w:t>
-      </w:r>
-      <w:r>
-        <w:t>de</w:t>
-      </w:r>
-      <w:r>
-        <w:t xml:space="preserve">rived quantity that gives </w:t>
-      </w:r>
-      <w:r>
-        <w:t>B</w:t>
-      </w:r>
-      <w:r>
-        <w:t>0</w:t>
-      </w:r>
-      <w:r>
-        <w:t xml:space="preserve"> for the recruitment calculation</w:t>
-      </w:r>
-    </w:p>
-    <w:p>
-      <w:r>
-        <w:t xml:space="preserve">Layer </w:t>
-      </w:r>
-      <w:proofErr w:type="spellStart"/>
-      <w:r>
-        <w:t>MyRecruitmentlayer</w:t>
-      </w:r>
-      <w:proofErr w:type="spellEnd"/>
-      <w:r>
-        <w:t xml:space="preserve"> # </w:t>
-      </w:r>
-      <w:r>
-        <w:t>Name of the layer used to determine where recruitment occurs</w:t>
-      </w:r>
+        <w:t xml:space="preserve">Note if </w:t>
+      </w:r>
+      <w:proofErr w:type="spellStart"/>
+      <w:r>
+        <w:t>r0_layer</w:t>
+      </w:r>
+      <w:proofErr w:type="spellEnd"/>
+      <w:r>
+        <w:t xml:space="preserve"> has a zero </w:t>
+      </w:r>
+      <w:r>
+        <w:t xml:space="preserve">or negative </w:t>
+      </w:r>
+      <w:r>
+        <w:t>value, then recruitment in that cell is zero.</w:t>
+      </w:r>
+    </w:p>
+    <w:p/>
+    <w:p>
+      <w:pPr>
+        <w:pStyle w:val="Heading1"/>
+      </w:pPr>
+      <w:r>
+        <w:t>Additional changes (once we’ve sorted the above)</w:t>
+      </w:r>
+    </w:p>
+    <w:p/>
+    <w:p>
+      <w:pPr>
+        <w:pStyle w:val="Heading2"/>
+        <w:rPr>
+          <w:highlight w:val="yellow"/>
+        </w:rPr>
+      </w:pPr>
+      <w:proofErr w:type="gramStart"/>
+      <w:r>
+        <w:rPr>
+          <w:highlight w:val="yellow"/>
+        </w:rPr>
+        <w:t xml:space="preserve">meta </w:t>
+      </w:r>
+      <w:r>
+        <w:rPr>
+          <w:highlight w:val="yellow"/>
+        </w:rPr>
+        <w:t xml:space="preserve"> layers</w:t>
+      </w:r>
+      <w:proofErr w:type="gramEnd"/>
+      <w:r>
+        <w:rPr>
+          <w:highlight w:val="yellow"/>
+        </w:rPr>
+        <w:t xml:space="preserve"> (</w:t>
+      </w:r>
+      <w:r>
+        <w:rPr>
+          <w:highlight w:val="yellow"/>
+        </w:rPr>
+        <w:t xml:space="preserve">this </w:t>
+      </w:r>
+      <w:r>
+        <w:rPr>
+          <w:highlight w:val="yellow"/>
+        </w:rPr>
+        <w:t xml:space="preserve">needs a </w:t>
+      </w:r>
+      <w:r>
+        <w:rPr>
+          <w:highlight w:val="yellow"/>
+        </w:rPr>
+        <w:t>bit</w:t>
+      </w:r>
+      <w:r>
+        <w:rPr>
+          <w:highlight w:val="yellow"/>
+        </w:rPr>
+        <w:t xml:space="preserve"> more thought</w:t>
+      </w:r>
+      <w:r>
+        <w:rPr>
+          <w:highlight w:val="yellow"/>
+        </w:rPr>
+        <w:t xml:space="preserve"> .. and we’ll implement once we’ve implemented derived layers and layer math</w:t>
+      </w:r>
+      <w:r>
+        <w:rPr>
+          <w:highlight w:val="yellow"/>
+        </w:rPr>
+        <w:t>)</w:t>
+      </w:r>
+    </w:p>
+    <w:p/>
+    <w:p>
+      <w:r>
+        <w:t xml:space="preserve">These are defined in the </w:t>
+      </w:r>
+      <w:proofErr w:type="spellStart"/>
+      <w:r>
+        <w:t>SPM</w:t>
+      </w:r>
+      <w:proofErr w:type="spellEnd"/>
+      <w:r>
+        <w:t xml:space="preserve"> manual (section 4.4 </w:t>
+      </w:r>
+      <w:proofErr w:type="gramStart"/>
+      <w:r>
+        <w:t>item</w:t>
+      </w:r>
+      <w:proofErr w:type="gramEnd"/>
+      <w:r>
+        <w:t xml:space="preserve"> 8). Meta layers are layers indexed by year and applied by year. </w:t>
+      </w:r>
+      <w:r>
+        <w:t xml:space="preserve">The meta-layer class is already defined (see section 8.6.8), which is in effect a three dimensional layer. </w:t>
+      </w:r>
+      <w:r>
+        <w:t>Need to add the type of layer (numeric or categorical).</w:t>
+      </w:r>
+    </w:p>
+    <w:p/>
+    <w:p>
+      <w:r>
+        <w:t>F</w:t>
+      </w:r>
+      <w:r>
+        <w:t xml:space="preserve">rom the description </w:t>
+      </w:r>
+      <w:r>
+        <w:t>it seems like the meta-layer is defined as a list of</w:t>
+      </w:r>
+      <w:r>
+        <w:t xml:space="preserve"> the names of the</w:t>
+      </w:r>
+      <w:r>
+        <w:t xml:space="preserve"> individual layers, see example below. It might be useful to have another </w:t>
+      </w:r>
+      <w:r>
+        <w:t xml:space="preserve">option to </w:t>
+      </w:r>
+      <w:r>
+        <w:t xml:space="preserve">define the meta-layer as defining layer, </w:t>
+      </w:r>
+      <w:r>
+        <w:t xml:space="preserve">list the data as a layer, with data </w:t>
+      </w:r>
+      <w:r>
+        <w:t>lines for each year.</w:t>
+      </w:r>
+    </w:p>
+    <w:p/>
+    <w:p>
+      <w:r>
+        <w:t xml:space="preserve">Also required is how to apply these to calculations. Everywhere a layer is </w:t>
+      </w:r>
+      <w:proofErr w:type="gramStart"/>
+      <w:r>
+        <w:t>used,</w:t>
+      </w:r>
+      <w:proofErr w:type="gramEnd"/>
+      <w:r>
+        <w:t xml:space="preserve"> if it is a meta-layer then the year-specific layer should be retrieved prior to being applied. </w:t>
+      </w:r>
+    </w:p>
+    <w:p/>
+    <w:p>
+      <w:r>
+        <w:t xml:space="preserve">Interpolation of layers is not allowed: all years defined must be contiguous otherwise throw an error. Extrapolation method is requested in the arguments, whereby the user defines the </w:t>
+      </w:r>
+      <w:r>
+        <w:t>initialisation and prediction layers.</w:t>
+      </w:r>
+    </w:p>
+    <w:p>
       <w:r>
         <w:t xml:space="preserve"> </w:t>
       </w:r>
     </w:p>
     <w:p>
       <w:r>
-        <w:t>Age 1 # Define the age within each category that receive recruitment</w:t>
-      </w:r>
-      <w:r>
-        <w:t xml:space="preserve"> (see constant recruitment)</w:t>
-      </w:r>
-    </w:p>
-    <w:p>
-      <w:proofErr w:type="gramStart"/>
-      <w:r>
-        <w:t>proportions</w:t>
-      </w:r>
-      <w:proofErr w:type="gramEnd"/>
-      <w:r>
-        <w:t xml:space="preserve"> 1.0</w:t>
-      </w:r>
-    </w:p>
-    <w:p>
-      <w:proofErr w:type="spellStart"/>
-      <w:proofErr w:type="gramStart"/>
-      <w:r>
-        <w:t>standardise_years</w:t>
-      </w:r>
-      <w:proofErr w:type="spellEnd"/>
-      <w:proofErr w:type="gramEnd"/>
-      <w:r>
-        <w:t xml:space="preserve"> 1994-2004</w:t>
-      </w:r>
-    </w:p>
-    <w:p>
-      <w:proofErr w:type="spellStart"/>
-      <w:r>
-        <w:t>YCS_years</w:t>
-      </w:r>
-      <w:proofErr w:type="spellEnd"/>
-      <w:r>
-        <w:t xml:space="preserve"> 1994 1995 1996 1997 1998 1999 2000 2001 2002 2003 20</w:t>
-      </w:r>
-      <w:r>
-        <w:t>04 2005 2006 2007 2008 2009</w:t>
-      </w:r>
-    </w:p>
-    <w:p>
-      <w:proofErr w:type="spellStart"/>
-      <w:r>
-        <w:t>YCS</w:t>
-      </w:r>
-      <w:proofErr w:type="spellEnd"/>
-      <w:r>
-        <w:t xml:space="preserve">          1    1    1    1    1    1    1    1    1    1   </w:t>
-      </w:r>
-      <w:r>
-        <w:t xml:space="preserve"> 1    1    1    1    1    1  </w:t>
-      </w:r>
-    </w:p>
-    <w:p>
-      <w:proofErr w:type="spellStart"/>
-      <w:r>
-        <w:t>SSB_yearclass_offset</w:t>
-      </w:r>
-      <w:proofErr w:type="spellEnd"/>
-      <w:r>
-        <w:t xml:space="preserve"> 1</w:t>
+        <w:rPr>
+          <w:b/>
+        </w:rPr>
+        <w:t>Note</w:t>
+      </w:r>
+      <w:r>
+        <w:t>: Fishing layers</w:t>
       </w:r>
       <w:r>
         <w:t xml:space="preserve"> </w:t>
       </w:r>
-    </w:p>
-    <w:p/>
-    <w:p>
-      <w:proofErr w:type="spellStart"/>
-      <w:r>
-        <w:t>R0</w:t>
-      </w:r>
-      <w:proofErr w:type="spellEnd"/>
-      <w:r>
-        <w:t>, s</w:t>
-      </w:r>
-      <w:r>
-        <w:t>teepness can be estimated</w:t>
-      </w:r>
-      <w:r>
-        <w:t xml:space="preserve"> or fixed</w:t>
-      </w:r>
-      <w:r>
-        <w:t xml:space="preserve">, and </w:t>
-      </w:r>
-      <w:r>
-        <w:t xml:space="preserve">all </w:t>
-      </w:r>
-      <w:r>
-        <w:t xml:space="preserve">the “free” </w:t>
-      </w:r>
-      <w:proofErr w:type="spellStart"/>
-      <w:r>
-        <w:t>YCS</w:t>
-      </w:r>
-      <w:proofErr w:type="spellEnd"/>
-      <w:r>
-        <w:t xml:space="preserve"> are estimated. If </w:t>
-      </w:r>
-      <w:proofErr w:type="spellStart"/>
-      <w:r>
-        <w:t>standardise</w:t>
-      </w:r>
-      <w:r>
-        <w:t>_years</w:t>
-      </w:r>
-      <w:proofErr w:type="spellEnd"/>
-      <w:r>
-        <w:t xml:space="preserve"> is defined, then the</w:t>
-      </w:r>
+      <w:r>
+        <w:t xml:space="preserve">(for example) </w:t>
+      </w:r>
+      <w:r>
+        <w:t>can</w:t>
+      </w:r>
+      <w:r>
+        <w:t xml:space="preserve"> be defined as meta-layers</w:t>
+      </w:r>
+      <w:r>
+        <w:t xml:space="preserve"> or as individual layers. We need to make sure the code can cope with either, whereby the layer is applied, or if a </w:t>
+      </w:r>
+      <w:proofErr w:type="gramStart"/>
+      <w:r>
+        <w:t>meta</w:t>
+      </w:r>
+      <w:proofErr w:type="gramEnd"/>
+      <w:r>
+        <w:t xml:space="preserve"> layer, the appropriate year is applied.</w:t>
+      </w:r>
+      <w:r>
+        <w:t xml:space="preserve"> This will impact the @process function.</w:t>
+      </w:r>
+    </w:p>
+    <w:p/>
+    <w:p>
+      <w:r>
+        <w:t xml:space="preserve">Below an </w:t>
+      </w:r>
+      <w:r>
+        <w:t>example as it is currently described</w:t>
+      </w:r>
+    </w:p>
+    <w:p/>
+    <w:p>
+      <w:r>
+        <w:t>@layer Fishing</w:t>
+      </w:r>
+    </w:p>
+    <w:p>
+      <w:proofErr w:type="gramStart"/>
+      <w:r>
+        <w:t>initialisation</w:t>
+      </w:r>
+      <w:proofErr w:type="gramEnd"/>
       <w:r>
         <w:t xml:space="preserve"> </w:t>
       </w:r>
       <w:proofErr w:type="spellStart"/>
       <w:r>
-        <w:t>YCS</w:t>
-      </w:r>
-      <w:proofErr w:type="spellEnd"/>
-      <w:r>
-        <w:t xml:space="preserve"> used in the formula is </w:t>
-      </w:r>
-      <w:proofErr w:type="spellStart"/>
-      <w:r>
-        <w:t>YCS</w:t>
-      </w:r>
-      <w:proofErr w:type="spellEnd"/>
-      <w:r>
-        <w:t>/</w:t>
-      </w:r>
-      <w:proofErr w:type="gramStart"/>
-      <w:r>
-        <w:t>mean(</w:t>
-      </w:r>
-      <w:proofErr w:type="gramEnd"/>
-      <w:r>
-        <w:t>sum(</w:t>
-      </w:r>
-      <w:proofErr w:type="spellStart"/>
-      <w:r>
-        <w:t>YCS</w:t>
-      </w:r>
-      <w:proofErr w:type="spellEnd"/>
-      <w:r>
-        <w:t>[</w:t>
-      </w:r>
-      <w:r>
-        <w:t xml:space="preserve">in range </w:t>
-      </w:r>
-      <w:proofErr w:type="spellStart"/>
-      <w:r>
-        <w:t>standardise_years</w:t>
-      </w:r>
-      <w:proofErr w:type="spellEnd"/>
-      <w:r>
-        <w:t>]</w:t>
-      </w:r>
-      <w:r>
-        <w:t>)),</w:t>
-      </w:r>
-      <w:r>
-        <w:t xml:space="preserve"> otherwise they are used as defined.</w:t>
-      </w:r>
+        <w:t>No_Fishing</w:t>
+      </w:r>
+      <w:proofErr w:type="spellEnd"/>
+    </w:p>
+    <w:p>
+      <w:proofErr w:type="gramStart"/>
+      <w:r>
+        <w:t>prediction</w:t>
+      </w:r>
+      <w:proofErr w:type="gramEnd"/>
       <w:r>
         <w:t xml:space="preserve"> </w:t>
       </w:r>
-    </w:p>
-    <w:p/>
-    <w:p>
-      <w:r>
-        <w:t xml:space="preserve">For </w:t>
-      </w:r>
-      <w:proofErr w:type="spellStart"/>
-      <w:r>
-        <w:t>local_BH_recruitment</w:t>
-      </w:r>
-      <w:proofErr w:type="spellEnd"/>
-    </w:p>
-    <w:p/>
-    <w:p>
-      <w:r>
-        <w:t>@process Recruitment</w:t>
-      </w:r>
-    </w:p>
-    <w:p>
-      <w:proofErr w:type="gramStart"/>
-      <w:r>
-        <w:t>type</w:t>
+      <w:proofErr w:type="spellStart"/>
+      <w:r>
+        <w:t>Future_Fishing</w:t>
+      </w:r>
+      <w:proofErr w:type="spellEnd"/>
+    </w:p>
+    <w:p>
+      <w:proofErr w:type="gramStart"/>
+      <w:r>
+        <w:t>years</w:t>
+      </w:r>
+      <w:proofErr w:type="gramEnd"/>
+      <w:r>
+        <w:t xml:space="preserve"> 1998 1999</w:t>
+      </w:r>
+    </w:p>
+    <w:p>
+      <w:proofErr w:type="gramStart"/>
+      <w:r>
+        <w:t>layers</w:t>
       </w:r>
       <w:proofErr w:type="gramEnd"/>
       <w:r>
@@ -1279,63 +1696,7 @@
       </w:r>
       <w:proofErr w:type="spellStart"/>
       <w:r>
-        <w:t>local_BH_recruitment</w:t>
-      </w:r>
-      <w:proofErr w:type="spellEnd"/>
-    </w:p>
-    <w:p>
-      <w:proofErr w:type="spellStart"/>
-      <w:r>
-        <w:t>r0</w:t>
-      </w:r>
-      <w:proofErr w:type="spellEnd"/>
-      <w:r>
-        <w:t xml:space="preserve"> 5000000 # multiples the cell value in </w:t>
-      </w:r>
-      <w:proofErr w:type="spellStart"/>
-      <w:r>
-        <w:t>r0_layer</w:t>
-      </w:r>
-      <w:proofErr w:type="spellEnd"/>
-      <w:r>
-        <w:t xml:space="preserve"> by this to get actual recruitment </w:t>
-      </w:r>
-      <w:proofErr w:type="spellStart"/>
-      <w:r>
-        <w:t>R0</w:t>
-      </w:r>
-      <w:proofErr w:type="spellEnd"/>
-      <w:r>
-        <w:t xml:space="preserve"> for each cell</w:t>
-      </w:r>
-    </w:p>
-    <w:p>
-      <w:proofErr w:type="gramStart"/>
-      <w:r>
-        <w:t>steepness</w:t>
-      </w:r>
-      <w:proofErr w:type="gramEnd"/>
-      <w:r>
-        <w:t xml:space="preserve"> 0.75</w:t>
-      </w:r>
-    </w:p>
-    <w:p>
-      <w:proofErr w:type="gramStart"/>
-      <w:r>
-        <w:t>categories</w:t>
-      </w:r>
-      <w:proofErr w:type="gramEnd"/>
-      <w:r>
-        <w:t xml:space="preserve"> immature #</w:t>
-      </w:r>
-      <w:r>
-        <w:t xml:space="preserve"> Define the categories into which recruitment occurs</w:t>
-      </w:r>
-    </w:p>
-    <w:p>
-      <w:proofErr w:type="spellStart"/>
-      <w:r>
-        <w:t>SSB_layer</w:t>
+        <w:t>Fishing_1998</w:t>
       </w:r>
       <w:proofErr w:type="spellEnd"/>
       <w:r>
@@ -1343,619 +1704,112 @@
       </w:r>
       <w:proofErr w:type="spellStart"/>
       <w:r>
-        <w:t>MySSBLayer</w:t>
-      </w:r>
-      <w:proofErr w:type="spellEnd"/>
-      <w:r>
-        <w:t xml:space="preserve"> # a numeric layer that gives the SSB in each cell </w:t>
-      </w:r>
-      <w:r>
-        <w:t xml:space="preserve">in each year </w:t>
-      </w:r>
-      <w:r>
-        <w:t>for the recruitment calculation</w:t>
-      </w:r>
-    </w:p>
-    <w:p>
-      <w:proofErr w:type="spellStart"/>
-      <w:r>
-        <w:t>B0</w:t>
-      </w:r>
-      <w:r>
-        <w:t>_layer</w:t>
-      </w:r>
-      <w:proofErr w:type="spellEnd"/>
+        <w:t>Fishing_1999</w:t>
+      </w:r>
+      <w:proofErr w:type="spellEnd"/>
+    </w:p>
+    <w:p/>
+    <w:p>
+      <w:r>
+        <w:t>Could also be defined as follows</w:t>
+      </w:r>
+    </w:p>
+    <w:p/>
+    <w:p>
+      <w:r>
+        <w:t>@layer Fishing</w:t>
+      </w:r>
+    </w:p>
+    <w:p>
+      <w:proofErr w:type="gramStart"/>
+      <w:r>
+        <w:t>initialisation</w:t>
+      </w:r>
+      <w:proofErr w:type="gramEnd"/>
       <w:r>
         <w:t xml:space="preserve"> </w:t>
       </w:r>
       <w:proofErr w:type="spellStart"/>
       <w:r>
-        <w:t>MySSBLayer</w:t>
-      </w:r>
-      <w:proofErr w:type="spellEnd"/>
-      <w:r>
-        <w:t xml:space="preserve"> element 1</w:t>
-      </w:r>
+        <w:t>No_Fishing</w:t>
+      </w:r>
+      <w:proofErr w:type="spellEnd"/>
+    </w:p>
+    <w:p>
+      <w:proofErr w:type="gramStart"/>
+      <w:r>
+        <w:t>prediction</w:t>
+      </w:r>
+      <w:proofErr w:type="gramEnd"/>
       <w:r>
         <w:t xml:space="preserve"> </w:t>
       </w:r>
-      <w:r>
-        <w:t xml:space="preserve"># a </w:t>
-      </w:r>
-      <w:r>
-        <w:t xml:space="preserve">value of the </w:t>
-      </w:r>
-      <w:r>
-        <w:t xml:space="preserve">derived </w:t>
-      </w:r>
-      <w:r>
-        <w:t>layer</w:t>
-      </w:r>
-      <w:r>
-        <w:t xml:space="preserve"> that gives the SSB for the recruitment calculation</w:t>
-      </w:r>
-    </w:p>
-    <w:p>
-      <w:proofErr w:type="spellStart"/>
-      <w:proofErr w:type="gramStart"/>
-      <w:r>
-        <w:t>r0_layer</w:t>
-      </w:r>
-      <w:proofErr w:type="spellEnd"/>
-      <w:proofErr w:type="gramEnd"/>
-      <w:r>
-        <w:t xml:space="preserve"> </w:t>
-      </w:r>
-      <w:proofErr w:type="spellStart"/>
-      <w:r>
-        <w:t>MyRecruitmentlayer</w:t>
-      </w:r>
-      <w:proofErr w:type="spellEnd"/>
-      <w:r>
-        <w:t xml:space="preserve"> # </w:t>
-      </w:r>
-      <w:r>
-        <w:t xml:space="preserve">Name of the layer used to determine </w:t>
-      </w:r>
-      <w:r>
-        <w:t xml:space="preserve">the relative cell by cell </w:t>
-      </w:r>
-      <w:proofErr w:type="spellStart"/>
-      <w:r>
-        <w:t>r0</w:t>
-      </w:r>
-      <w:proofErr w:type="spellEnd"/>
-      <w:r>
-        <w:t xml:space="preserve"> </w:t>
-      </w:r>
-    </w:p>
-    <w:p>
-      <w:r>
-        <w:t>Age 1</w:t>
-      </w:r>
-    </w:p>
-    <w:p>
-      <w:proofErr w:type="gramStart"/>
-      <w:r>
-        <w:t>proportions</w:t>
-      </w:r>
-      <w:proofErr w:type="gramEnd"/>
-      <w:r>
-        <w:t xml:space="preserve"> 1.0</w:t>
-      </w:r>
-    </w:p>
-    <w:p>
-      <w:proofErr w:type="spellStart"/>
-      <w:proofErr w:type="gramStart"/>
-      <w:r>
-        <w:t>standardise_years</w:t>
-      </w:r>
-      <w:proofErr w:type="spellEnd"/>
-      <w:proofErr w:type="gramEnd"/>
-      <w:r>
-        <w:t xml:space="preserve"> 1994-2004</w:t>
-      </w:r>
-    </w:p>
-    <w:p>
-      <w:proofErr w:type="spellStart"/>
-      <w:r>
-        <w:t>YCS_years</w:t>
-      </w:r>
-      <w:proofErr w:type="spellEnd"/>
-      <w:r>
-        <w:t xml:space="preserve"> 1994 1995 1996 1997 1998 1999 2000 2001 2002 2003 2004 2005 2006 2007 2008 2009</w:t>
-      </w:r>
-    </w:p>
-    <w:p>
-      <w:proofErr w:type="spellStart"/>
-      <w:r>
-        <w:t>YCS</w:t>
-      </w:r>
-      <w:proofErr w:type="spellEnd"/>
-      <w:r>
-        <w:t xml:space="preserve">          1    1    1    1    1    1    1    1    1    1    1    1    1    1    1    1  </w:t>
-      </w:r>
-    </w:p>
-    <w:p>
-      <w:proofErr w:type="spellStart"/>
-      <w:r>
-        <w:t>SSB_yearclass_offset</w:t>
-      </w:r>
-      <w:proofErr w:type="spellEnd"/>
-      <w:r>
-        <w:t xml:space="preserve"> </w:t>
-      </w:r>
-      <w:r>
-        <w:t xml:space="preserve">1 </w:t>
-      </w:r>
-    </w:p>
-    <w:p/>
-    <w:p>
-      <w:proofErr w:type="spellStart"/>
-      <w:r>
-        <w:t>R0</w:t>
-      </w:r>
-      <w:proofErr w:type="spellEnd"/>
-      <w:r>
-        <w:t xml:space="preserve">, steepness can be estimated or fixed, and all the “free” </w:t>
-      </w:r>
-      <w:proofErr w:type="spellStart"/>
-      <w:r>
-        <w:t>YCS</w:t>
-      </w:r>
-      <w:proofErr w:type="spellEnd"/>
-      <w:r>
-        <w:t xml:space="preserve"> are estimated. If </w:t>
-      </w:r>
-      <w:proofErr w:type="spellStart"/>
-      <w:r>
-        <w:t>standardise_years</w:t>
-      </w:r>
-      <w:proofErr w:type="spellEnd"/>
-      <w:r>
-        <w:t xml:space="preserve"> is defined, then the </w:t>
-      </w:r>
-      <w:proofErr w:type="spellStart"/>
-      <w:r>
-        <w:t>YCS</w:t>
-      </w:r>
-      <w:proofErr w:type="spellEnd"/>
-      <w:r>
-        <w:t xml:space="preserve"> used in the formula is </w:t>
-      </w:r>
-      <w:proofErr w:type="spellStart"/>
-      <w:r>
-        <w:t>YCS</w:t>
-      </w:r>
-      <w:proofErr w:type="spellEnd"/>
-      <w:r>
-        <w:t>/</w:t>
-      </w:r>
-      <w:proofErr w:type="gramStart"/>
-      <w:r>
-        <w:t>mean(</w:t>
-      </w:r>
-      <w:proofErr w:type="gramEnd"/>
-      <w:r>
-        <w:t>sum(</w:t>
-      </w:r>
-      <w:proofErr w:type="spellStart"/>
-      <w:r>
-        <w:t>YCS</w:t>
-      </w:r>
-      <w:proofErr w:type="spellEnd"/>
-      <w:r>
-        <w:t>[</w:t>
-      </w:r>
-      <w:r>
-        <w:t xml:space="preserve">in range </w:t>
-      </w:r>
-      <w:proofErr w:type="spellStart"/>
-      <w:r>
-        <w:t>standardise_years</w:t>
-      </w:r>
-      <w:proofErr w:type="spellEnd"/>
-      <w:r>
-        <w:t xml:space="preserve">])), otherwise they are used as defined. </w:t>
-      </w:r>
-      <w:r>
-        <w:t xml:space="preserve"> </w:t>
-      </w:r>
-      <w:r>
-        <w:t xml:space="preserve">Note if </w:t>
-      </w:r>
-      <w:proofErr w:type="spellStart"/>
-      <w:r>
-        <w:t>r0_layer</w:t>
-      </w:r>
-      <w:proofErr w:type="spellEnd"/>
-      <w:r>
-        <w:t xml:space="preserve"> has a zero </w:t>
-      </w:r>
-      <w:r>
-        <w:t xml:space="preserve">or negative </w:t>
-      </w:r>
-      <w:r>
-        <w:t>value, then recruitment in that cell is zero.</w:t>
-      </w:r>
-    </w:p>
-    <w:p/>
-    <w:p>
-      <w:pPr>
-        <w:pStyle w:val="Heading1"/>
-      </w:pPr>
-      <w:r>
-        <w:t>Additional changes (once we’ve sorted the above)</w:t>
+      <w:proofErr w:type="spellStart"/>
+      <w:r>
+        <w:t>Future_Fishing</w:t>
+      </w:r>
+      <w:proofErr w:type="spellEnd"/>
+    </w:p>
+    <w:p>
+      <w:r>
+        <w:t>Year</w:t>
+      </w:r>
+      <w:r>
+        <w:t>s</w:t>
+      </w:r>
+      <w:r>
+        <w:t xml:space="preserve"> 1998</w:t>
+      </w:r>
+      <w:r>
+        <w:t xml:space="preserve"> 2005 </w:t>
+      </w:r>
+    </w:p>
+    <w:p>
+      <w:proofErr w:type="gramStart"/>
+      <w:r>
+        <w:t>data</w:t>
+      </w:r>
+      <w:proofErr w:type="gramEnd"/>
+      <w:r>
+        <w:t xml:space="preserve"> 0 0 234 0 111 0</w:t>
+      </w:r>
+    </w:p>
+    <w:p>
+      <w:proofErr w:type="gramStart"/>
+      <w:r>
+        <w:t>data</w:t>
+      </w:r>
+      <w:proofErr w:type="gramEnd"/>
+      <w:r>
+        <w:t xml:space="preserve"> 0 0 0 500 10 0</w:t>
+      </w:r>
+    </w:p>
+    <w:p>
+      <w:r>
+        <w:t>… #as many rows as rows in the model</w:t>
       </w:r>
     </w:p>
     <w:p/>
     <w:p>
       <w:pPr>
         <w:pStyle w:val="Heading2"/>
-        <w:rPr>
-          <w:highlight w:val="yellow"/>
-        </w:rPr>
-      </w:pPr>
-      <w:proofErr w:type="gramStart"/>
-      <w:r>
-        <w:rPr>
-          <w:highlight w:val="yellow"/>
-        </w:rPr>
-        <w:t xml:space="preserve">meta </w:t>
-      </w:r>
-      <w:r>
-        <w:rPr>
-          <w:highlight w:val="yellow"/>
-        </w:rPr>
+      </w:pPr>
+      <w:r>
+        <w:t xml:space="preserve">Derived layers and derived </w:t>
+      </w:r>
+      <w:proofErr w:type="gramStart"/>
+      <w:r>
+        <w:t>meta</w:t>
+      </w:r>
+      <w:proofErr w:type="gramEnd"/>
+      <w:r>
         <w:t xml:space="preserve"> layers</w:t>
       </w:r>
-      <w:proofErr w:type="gramEnd"/>
-      <w:r>
-        <w:rPr>
-          <w:highlight w:val="yellow"/>
-        </w:rPr>
-        <w:t xml:space="preserve"> (</w:t>
-      </w:r>
-      <w:r>
-        <w:rPr>
-          <w:highlight w:val="yellow"/>
-        </w:rPr>
-        <w:t xml:space="preserve">this </w:t>
-      </w:r>
-      <w:r>
-        <w:rPr>
-          <w:highlight w:val="yellow"/>
-        </w:rPr>
-        <w:t xml:space="preserve">needs a </w:t>
-      </w:r>
-      <w:r>
-        <w:rPr>
-          <w:highlight w:val="yellow"/>
-        </w:rPr>
-        <w:t>bit</w:t>
-      </w:r>
-      <w:r>
-        <w:rPr>
-          <w:highlight w:val="yellow"/>
-        </w:rPr>
-        <w:t xml:space="preserve"> more thought</w:t>
-      </w:r>
-      <w:r>
-        <w:rPr>
-          <w:highlight w:val="yellow"/>
-        </w:rPr>
-        <w:t xml:space="preserve"> .. and we’ll implement once we’ve implemented derived layers and layer math</w:t>
-      </w:r>
-      <w:r>
-        <w:rPr>
-          <w:highlight w:val="yellow"/>
-        </w:rPr>
-        <w:t>)</w:t>
-      </w:r>
-    </w:p>
-    <w:p/>
-    <w:p>
-      <w:r>
-        <w:t xml:space="preserve">These are defined in the </w:t>
-      </w:r>
-      <w:proofErr w:type="spellStart"/>
-      <w:r>
-        <w:t>SPM</w:t>
-      </w:r>
-      <w:proofErr w:type="spellEnd"/>
-      <w:r>
-        <w:t xml:space="preserve"> manual (section 4.4 </w:t>
-      </w:r>
-      <w:proofErr w:type="gramStart"/>
-      <w:r>
-        <w:t>item</w:t>
-      </w:r>
-      <w:proofErr w:type="gramEnd"/>
-      <w:r>
-        <w:t xml:space="preserve"> 8). Meta layers are layers indexed by year and applied by year. </w:t>
-      </w:r>
-      <w:r>
-        <w:t xml:space="preserve">The meta-layer class is already defined (see section 8.6.8), which is in effect a three dimensional layer. </w:t>
-      </w:r>
-      <w:r>
-        <w:t>Need to add the type of layer (numeric or categorical).</w:t>
-      </w:r>
-    </w:p>
-    <w:p/>
-    <w:p>
-      <w:r>
-        <w:t>F</w:t>
-      </w:r>
-      <w:r>
-        <w:t xml:space="preserve">rom the description </w:t>
-      </w:r>
-      <w:r>
-        <w:t>it seems like the meta-layer is defined as a list of</w:t>
-      </w:r>
-      <w:r>
-        <w:t xml:space="preserve"> the names of the</w:t>
-      </w:r>
-      <w:r>
-        <w:t xml:space="preserve"> individual layers, see example below. It might be useful to have another </w:t>
-      </w:r>
-      <w:r>
-        <w:t xml:space="preserve">option to </w:t>
-      </w:r>
-      <w:r>
-        <w:t xml:space="preserve">define the meta-layer as defining layer, </w:t>
-      </w:r>
-      <w:r>
-        <w:t xml:space="preserve">list the data as a layer, with data </w:t>
-      </w:r>
-      <w:r>
-        <w:t>lines for each year.</w:t>
-      </w:r>
     </w:p>
     <w:p/>
     <w:p>
       <w:r>
         <w:lastRenderedPageBreak/>
-        <w:t xml:space="preserve">Also required is how to apply these to calculations. Everywhere a layer is </w:t>
-      </w:r>
-      <w:proofErr w:type="gramStart"/>
-      <w:r>
-        <w:t>used,</w:t>
-      </w:r>
-      <w:proofErr w:type="gramEnd"/>
-      <w:r>
-        <w:t xml:space="preserve"> if it is a meta-layer then the year-specific layer should be retrieved prior to being applied. </w:t>
-      </w:r>
-    </w:p>
-    <w:p/>
-    <w:p>
-      <w:r>
-        <w:t xml:space="preserve">Interpolation of layers is not allowed: all years defined must be contiguous otherwise throw an error. Extrapolation method is requested in the arguments, whereby the user defines the </w:t>
-      </w:r>
-      <w:r>
-        <w:t>initialisation and prediction layers.</w:t>
-      </w:r>
-    </w:p>
-    <w:p>
-      <w:r>
-        <w:t xml:space="preserve"> </w:t>
-      </w:r>
-    </w:p>
-    <w:p>
-      <w:r>
-        <w:rPr>
-          <w:b/>
-        </w:rPr>
-        <w:t>Note</w:t>
-      </w:r>
-      <w:r>
-        <w:t>: Fishing layers</w:t>
-      </w:r>
-      <w:r>
-        <w:t xml:space="preserve"> </w:t>
-      </w:r>
-      <w:r>
-        <w:t xml:space="preserve">(for example) </w:t>
-      </w:r>
-      <w:r>
-        <w:t>can</w:t>
-      </w:r>
-      <w:r>
-        <w:t xml:space="preserve"> be defined as meta-layers</w:t>
-      </w:r>
-      <w:r>
-        <w:t xml:space="preserve"> or as individual layers. We need to make sure the code can cope with either, whereby the layer is applied, or if a </w:t>
-      </w:r>
-      <w:proofErr w:type="gramStart"/>
-      <w:r>
-        <w:t>meta</w:t>
-      </w:r>
-      <w:proofErr w:type="gramEnd"/>
-      <w:r>
-        <w:t xml:space="preserve"> layer, the appropriate year is applied.</w:t>
-      </w:r>
-      <w:r>
-        <w:t xml:space="preserve"> This will impact the @process function.</w:t>
-      </w:r>
-    </w:p>
-    <w:p/>
-    <w:p>
-      <w:r>
-        <w:t xml:space="preserve">Below an </w:t>
-      </w:r>
-      <w:r>
-        <w:t>example as it is currently described</w:t>
-      </w:r>
-    </w:p>
-    <w:p/>
-    <w:p>
-      <w:r>
-        <w:t>@layer Fishing</w:t>
-      </w:r>
-    </w:p>
-    <w:p>
-      <w:proofErr w:type="gramStart"/>
-      <w:r>
-        <w:t>initialisation</w:t>
-      </w:r>
-      <w:proofErr w:type="gramEnd"/>
-      <w:r>
-        <w:t xml:space="preserve"> </w:t>
-      </w:r>
-      <w:proofErr w:type="spellStart"/>
-      <w:r>
-        <w:t>No_Fishing</w:t>
-      </w:r>
-      <w:proofErr w:type="spellEnd"/>
-    </w:p>
-    <w:p>
-      <w:proofErr w:type="gramStart"/>
-      <w:r>
-        <w:t>prediction</w:t>
-      </w:r>
-      <w:proofErr w:type="gramEnd"/>
-      <w:r>
-        <w:t xml:space="preserve"> </w:t>
-      </w:r>
-      <w:proofErr w:type="spellStart"/>
-      <w:r>
-        <w:t>Future_Fishing</w:t>
-      </w:r>
-      <w:proofErr w:type="spellEnd"/>
-    </w:p>
-    <w:p>
-      <w:proofErr w:type="gramStart"/>
-      <w:r>
-        <w:t>years</w:t>
-      </w:r>
-      <w:proofErr w:type="gramEnd"/>
-      <w:r>
-        <w:t xml:space="preserve"> 1998 1999</w:t>
-      </w:r>
-    </w:p>
-    <w:p>
-      <w:proofErr w:type="gramStart"/>
-      <w:r>
-        <w:t>layers</w:t>
-      </w:r>
-      <w:proofErr w:type="gramEnd"/>
-      <w:r>
-        <w:t xml:space="preserve"> </w:t>
-      </w:r>
-      <w:proofErr w:type="spellStart"/>
-      <w:r>
-        <w:t>Fishing_1998</w:t>
-      </w:r>
-      <w:proofErr w:type="spellEnd"/>
-      <w:r>
-        <w:t xml:space="preserve"> </w:t>
-      </w:r>
-      <w:proofErr w:type="spellStart"/>
-      <w:r>
-        <w:t>Fishing_1999</w:t>
-      </w:r>
-      <w:proofErr w:type="spellEnd"/>
-    </w:p>
-    <w:p/>
-    <w:p>
-      <w:r>
-        <w:t>Could also be defined as follows</w:t>
-      </w:r>
-    </w:p>
-    <w:p/>
-    <w:p>
-      <w:r>
-        <w:t>@layer Fishing</w:t>
-      </w:r>
-    </w:p>
-    <w:p>
-      <w:proofErr w:type="gramStart"/>
-      <w:r>
-        <w:t>initialisation</w:t>
-      </w:r>
-      <w:proofErr w:type="gramEnd"/>
-      <w:r>
-        <w:t xml:space="preserve"> </w:t>
-      </w:r>
-      <w:proofErr w:type="spellStart"/>
-      <w:r>
-        <w:t>No_Fishing</w:t>
-      </w:r>
-      <w:proofErr w:type="spellEnd"/>
-    </w:p>
-    <w:p>
-      <w:proofErr w:type="gramStart"/>
-      <w:r>
-        <w:t>prediction</w:t>
-      </w:r>
-      <w:proofErr w:type="gramEnd"/>
-      <w:r>
-        <w:t xml:space="preserve"> </w:t>
-      </w:r>
-      <w:proofErr w:type="spellStart"/>
-      <w:r>
-        <w:t>Future_Fishing</w:t>
-      </w:r>
-      <w:proofErr w:type="spellEnd"/>
-    </w:p>
-    <w:p>
-      <w:r>
-        <w:t>Year</w:t>
-      </w:r>
-      <w:r>
-        <w:t>s</w:t>
-      </w:r>
-      <w:r>
-        <w:t xml:space="preserve"> 1998</w:t>
-      </w:r>
-      <w:r>
-        <w:t xml:space="preserve"> 2005 </w:t>
-      </w:r>
-    </w:p>
-    <w:p>
-      <w:proofErr w:type="gramStart"/>
-      <w:r>
-        <w:t>data</w:t>
-      </w:r>
-      <w:proofErr w:type="gramEnd"/>
-      <w:r>
-        <w:t xml:space="preserve"> 0 0 234 0 111 0</w:t>
-      </w:r>
-    </w:p>
-    <w:p>
-      <w:proofErr w:type="gramStart"/>
-      <w:r>
-        <w:t>data</w:t>
-      </w:r>
-      <w:proofErr w:type="gramEnd"/>
-      <w:r>
-        <w:t xml:space="preserve"> 0 0 0 500 10 0</w:t>
-      </w:r>
-    </w:p>
-    <w:p>
-      <w:r>
-        <w:t>… #as many rows as rows in the model</w:t>
-      </w:r>
-    </w:p>
-    <w:p/>
-    <w:p>
-      <w:pPr>
-        <w:pStyle w:val="Heading2"/>
-      </w:pPr>
-      <w:r>
-        <w:t xml:space="preserve">Derived layers and derived </w:t>
-      </w:r>
-      <w:proofErr w:type="gramStart"/>
-      <w:r>
-        <w:t>meta</w:t>
-      </w:r>
-      <w:proofErr w:type="gramEnd"/>
-      <w:r>
-        <w:t xml:space="preserve"> layers</w:t>
-      </w:r>
-    </w:p>
-    <w:p/>
-    <w:p>
-      <w:r>
         <w:t xml:space="preserve">There is a need for more generic derived layers, with specific mathematics formula to obtain these layers, and parameters which can be estimated if needs be. Current derived layers include abundance layers or biomass layers (not yet implemented – but will be). </w:t>
       </w:r>
     </w:p>
@@ -2294,6 +2148,7 @@
     <w:p>
       <w:proofErr w:type="gramStart"/>
       <w:r>
+        <w:lastRenderedPageBreak/>
         <w:t>layers</w:t>
       </w:r>
       <w:proofErr w:type="gramEnd"/>
@@ -2692,6 +2547,7 @@
         <w:pStyle w:val="Heading2"/>
       </w:pPr>
       <w:r>
+        <w:lastRenderedPageBreak/>
         <w:t>Entering layer data</w:t>
       </w:r>
     </w:p>
@@ -2957,7 +2813,6 @@
         </w:numPr>
       </w:pPr>
       <w:r>
-        <w:lastRenderedPageBreak/>
         <w:t xml:space="preserve">At </w:t>
       </w:r>
       <w:proofErr w:type="spellStart"/>

</xml_diff>